<commit_message>
learn about value objects' benifits
</commit_message>
<xml_diff>
--- a/software-architecture/domain-driven-design/tactical-design/tackling-complex-business-logic.docx
+++ b/software-architecture/domain-driven-design/tactical-design/tackling-complex-business-logic.docx
@@ -19,13 +19,7 @@
         </w:rPr>
       </w:pPr>
       <w:r>
-        <w:t>In his book,</w:t>
-      </w:r>
-      <w:r>
-        <w:t xml:space="preserve"> Eric</w:t>
-      </w:r>
-      <w:r>
-        <w:t xml:space="preserve"> Evans presents a set of patterns aimed at </w:t>
+        <w:t xml:space="preserve">In his book, Eric Evans presents a set of patterns aimed at </w:t>
       </w:r>
       <w:r>
         <w:rPr>
@@ -105,30 +99,14 @@
           <w:i/>
           <w:iCs/>
         </w:rPr>
-        <w:t xml:space="preserve">the next statement is a bit </w:t>
-      </w:r>
-      <w:proofErr w:type="gramStart"/>
+        <w:t>the next statement is a bit confusing</w:t>
+      </w:r>
       <w:r>
         <w:rPr>
           <w:i/>
           <w:iCs/>
         </w:rPr>
-        <w:t>confusing</w:t>
-      </w:r>
-      <w:r>
-        <w:rPr>
-          <w:i/>
-          <w:iCs/>
-        </w:rPr>
-        <w:t>,</w:t>
-      </w:r>
-      <w:proofErr w:type="gramEnd"/>
-      <w:r>
-        <w:rPr>
-          <w:i/>
-          <w:iCs/>
-        </w:rPr>
-        <w:t xml:space="preserve"> I think he</w:t>
+        <w:t>, I think he</w:t>
       </w:r>
       <w:r>
         <w:rPr>
@@ -614,87 +592,61 @@
           <w:b/>
           <w:bCs/>
         </w:rPr>
-        <w:t>A domain model is an object model of the domain that incorporates both behavior</w:t>
-      </w:r>
-      <w:r>
+        <w:t>A domain model is an object model of the domain that incorporates both behavior and data</w:t>
+      </w:r>
+      <w:r>
+        <w:t>.</w:t>
+      </w:r>
+    </w:p>
+    <w:p>
+      <w:pPr>
         <w:rPr>
           <w:b/>
           <w:bCs/>
         </w:rPr>
-        <w:t xml:space="preserve"> </w:t>
+      </w:pPr>
+      <w:r>
+        <w:t>DDD’s tactical patterns—</w:t>
       </w:r>
       <w:r>
         <w:rPr>
           <w:b/>
           <w:bCs/>
         </w:rPr>
-        <w:t>and data</w:t>
-      </w:r>
-      <w:r>
-        <w:t>.</w:t>
-      </w:r>
-    </w:p>
-    <w:p>
-      <w:pPr>
+        <w:t>aggregates</w:t>
+      </w:r>
+      <w:r>
+        <w:t xml:space="preserve">, </w:t>
+      </w:r>
+      <w:r>
         <w:rPr>
           <w:b/>
           <w:bCs/>
         </w:rPr>
-      </w:pPr>
-      <w:r>
-        <w:t>DDD’s tactical patterns—</w:t>
+        <w:t>value objects</w:t>
+      </w:r>
+      <w:r>
+        <w:t xml:space="preserve">, </w:t>
       </w:r>
       <w:r>
         <w:rPr>
           <w:b/>
           <w:bCs/>
         </w:rPr>
-        <w:t>aggregates</w:t>
-      </w:r>
-      <w:r>
-        <w:t xml:space="preserve">, </w:t>
+        <w:t>domain events</w:t>
+      </w:r>
+      <w:r>
+        <w:t xml:space="preserve">, and </w:t>
       </w:r>
       <w:r>
         <w:rPr>
           <w:b/>
           <w:bCs/>
         </w:rPr>
-        <w:t>value objects</w:t>
-      </w:r>
-      <w:r>
-        <w:t xml:space="preserve">, </w:t>
-      </w:r>
-      <w:r>
-        <w:rPr>
-          <w:b/>
-          <w:bCs/>
-        </w:rPr>
-        <w:t>domain events</w:t>
-      </w:r>
-      <w:r>
-        <w:t>, and</w:t>
-      </w:r>
-      <w:r>
-        <w:t xml:space="preserve"> </w:t>
-      </w:r>
-      <w:r>
-        <w:rPr>
-          <w:b/>
-          <w:bCs/>
-        </w:rPr>
         <w:t>domain services</w:t>
       </w:r>
       <w:r>
-        <w:t>—are the building blocks of such an object model.</w:t>
-      </w:r>
-      <w:r>
-        <w:t xml:space="preserve"> </w:t>
-      </w:r>
-      <w:r>
-        <w:t>All of these patterns share a common theme: they put the business logic first. Let’s see</w:t>
-      </w:r>
-      <w:r>
-        <w:t xml:space="preserve"> </w:t>
+        <w:t xml:space="preserve">—are the building blocks of such an object model. All of these patterns share a common theme: they put the business logic first. Let’s see </w:t>
       </w:r>
       <w:r>
         <w:rPr>
@@ -1507,7 +1459,6 @@
         <w:pStyle w:val="NoSpacing"/>
         <w:jc w:val="center"/>
         <w:rPr>
-          <w:rFonts w:hint="cs"/>
           <w:b/>
           <w:bCs/>
           <w:lang w:bidi="fa-IR"/>
@@ -2794,13 +2745,17 @@
         <w:t xml:space="preserve">Person </w:t>
       </w:r>
       <w:r>
-        <w:t>class, most of the values are of type</w:t>
-      </w:r>
-    </w:p>
-    <w:p>
-      <w:pPr>
-        <w:pStyle w:val="NoSpacing"/>
-      </w:pPr>
+        <w:t>class</w:t>
+      </w:r>
+      <w:r>
+        <w:t xml:space="preserve">, </w:t>
+      </w:r>
+      <w:r>
+        <w:t>most of the values are of type</w:t>
+      </w:r>
+      <w:r>
+        <w:t xml:space="preserve"> </w:t>
+      </w:r>
       <w:r>
         <w:rPr>
           <w:rFonts w:ascii="UbuntuMono-Regular" w:hAnsi="UbuntuMono-Regular" w:cs="UbuntuMono-Regular"/>
@@ -2812,26 +2767,1720 @@
       <w:r>
         <w:t>and they are assigned based on convention. For example, the input to the</w:t>
       </w:r>
-    </w:p>
-    <w:p>
-      <w:pPr>
-        <w:pStyle w:val="NoSpacing"/>
+      <w:r>
+        <w:t xml:space="preserve"> </w:t>
+      </w:r>
+      <w:r>
         <w:rPr>
           <w:rFonts w:ascii="UbuntuMono-Regular" w:hAnsi="UbuntuMono-Regular" w:cs="UbuntuMono-Regular"/>
           <w:sz w:val="20"/>
           <w:szCs w:val="20"/>
         </w:rPr>
-      </w:pPr>
+        <w:t xml:space="preserve">landlinePhone </w:t>
+      </w:r>
+      <w:r>
+        <w:t xml:space="preserve">should be a valid landline phone number, and the </w:t>
+      </w:r>
       <w:r>
         <w:rPr>
           <w:rFonts w:ascii="UbuntuMono-Regular" w:hAnsi="UbuntuMono-Regular" w:cs="UbuntuMono-Regular"/>
           <w:sz w:val="20"/>
           <w:szCs w:val="20"/>
         </w:rPr>
-        <w:t xml:space="preserve">landlinePhone </w:t>
-      </w:r>
-      <w:r>
-        <w:t xml:space="preserve">should be a valid landline phone number, and the </w:t>
+        <w:t>countryCode</w:t>
+      </w:r>
+      <w:r>
+        <w:t xml:space="preserve"> </w:t>
+      </w:r>
+      <w:r>
+        <w:t>should be a valid, two-letter, uppercased country code. Of course, the system cannot</w:t>
+      </w:r>
+      <w:r>
+        <w:t xml:space="preserve"> </w:t>
+      </w:r>
+      <w:r>
+        <w:t xml:space="preserve">trust the user to always supply correct values, and as a result, </w:t>
+      </w:r>
+      <w:r>
+        <w:rPr>
+          <w:b/>
+          <w:bCs/>
+        </w:rPr>
+        <w:t>the class has to validate</w:t>
+      </w:r>
+      <w:r>
+        <w:rPr>
+          <w:b/>
+          <w:bCs/>
+        </w:rPr>
+        <w:t xml:space="preserve"> </w:t>
+      </w:r>
+      <w:r>
+        <w:rPr>
+          <w:b/>
+          <w:bCs/>
+        </w:rPr>
+        <w:t>all input fields.</w:t>
+      </w:r>
+    </w:p>
+    <w:p>
+      <w:pPr>
+        <w:pStyle w:val="NoSpacing"/>
+      </w:pPr>
+    </w:p>
+    <w:p>
+      <w:pPr>
+        <w:pStyle w:val="NoSpacing"/>
+      </w:pPr>
+      <w:r>
+        <w:t>This approach presents multiple design risks</w:t>
+      </w:r>
+      <w:r>
+        <w:t>:</w:t>
+      </w:r>
+    </w:p>
+    <w:p>
+      <w:pPr>
+        <w:pStyle w:val="NoSpacing"/>
+        <w:numPr>
+          <w:ilvl w:val="0"/>
+          <w:numId w:val="44"/>
+        </w:numPr>
+      </w:pPr>
+      <w:r>
+        <w:t xml:space="preserve">First, </w:t>
+      </w:r>
+      <w:r>
+        <w:rPr>
+          <w:b/>
+          <w:bCs/>
+        </w:rPr>
+        <w:t>the validation logic tends to be</w:t>
+      </w:r>
+      <w:r>
+        <w:rPr>
+          <w:b/>
+          <w:bCs/>
+        </w:rPr>
+        <w:t xml:space="preserve"> </w:t>
+      </w:r>
+      <w:r>
+        <w:rPr>
+          <w:b/>
+          <w:bCs/>
+        </w:rPr>
+        <w:t>duplicated</w:t>
+      </w:r>
+      <w:r>
+        <w:t>.</w:t>
+      </w:r>
+    </w:p>
+    <w:p>
+      <w:pPr>
+        <w:pStyle w:val="NoSpacing"/>
+        <w:numPr>
+          <w:ilvl w:val="0"/>
+          <w:numId w:val="44"/>
+        </w:numPr>
+      </w:pPr>
+      <w:r>
+        <w:lastRenderedPageBreak/>
+        <w:t xml:space="preserve">Second, </w:t>
+      </w:r>
+      <w:r>
+        <w:rPr>
+          <w:b/>
+          <w:bCs/>
+          <w:highlight w:val="yellow"/>
+        </w:rPr>
+        <w:t>it</w:t>
+      </w:r>
+      <w:r>
+        <w:rPr>
+          <w:b/>
+          <w:bCs/>
+          <w:highlight w:val="yellow"/>
+        </w:rPr>
+        <w:t>’</w:t>
+      </w:r>
+      <w:r>
+        <w:rPr>
+          <w:b/>
+          <w:bCs/>
+          <w:highlight w:val="yellow"/>
+        </w:rPr>
+        <w:t>s hard to enforce calling the validation logic before the values</w:t>
+      </w:r>
+      <w:r>
+        <w:rPr>
+          <w:b/>
+          <w:bCs/>
+          <w:highlight w:val="yellow"/>
+        </w:rPr>
+        <w:t xml:space="preserve"> </w:t>
+      </w:r>
+      <w:r>
+        <w:rPr>
+          <w:b/>
+          <w:bCs/>
+          <w:highlight w:val="yellow"/>
+        </w:rPr>
+        <w:t>are used</w:t>
+      </w:r>
+      <w:r>
+        <w:rPr>
+          <w:b/>
+          <w:bCs/>
+        </w:rPr>
+        <w:t>.</w:t>
+      </w:r>
+      <w:r>
+        <w:t xml:space="preserve"> It will become even more challenging in the future, when the codebase will</w:t>
+      </w:r>
+      <w:r>
+        <w:t xml:space="preserve"> </w:t>
+      </w:r>
+      <w:r>
+        <w:t>be evolved by other engineers.</w:t>
+      </w:r>
+    </w:p>
+    <w:p>
+      <w:pPr>
+        <w:pStyle w:val="NoSpacing"/>
+      </w:pPr>
+    </w:p>
+    <w:p>
+      <w:pPr>
+        <w:pStyle w:val="NoSpacing"/>
+      </w:pPr>
+      <w:r>
+        <w:t>Compare the following alternative design of the same object, this time leveraging</w:t>
+      </w:r>
+    </w:p>
+    <w:p>
+      <w:pPr>
+        <w:pStyle w:val="NoSpacing"/>
+      </w:pPr>
+      <w:r>
+        <w:t>value objects:</w:t>
+      </w:r>
+    </w:p>
+    <w:p>
+      <w:pPr>
+        <w:pStyle w:val="NoSpacing"/>
+      </w:pPr>
+    </w:p>
+    <w:p>
+      <w:pPr>
+        <w:autoSpaceDE w:val="0"/>
+        <w:autoSpaceDN w:val="0"/>
+        <w:adjustRightInd w:val="0"/>
+        <w:spacing w:after="0"/>
+        <w:rPr>
+          <w:rFonts w:ascii="UbuntuMono-Regular" w:hAnsi="UbuntuMono-Regular" w:cs="UbuntuMono-Regular"/>
+          <w:color w:val="000000"/>
+          <w:sz w:val="17"/>
+          <w:szCs w:val="17"/>
+        </w:rPr>
+      </w:pPr>
+      <w:r>
+        <w:rPr>
+          <w:rFonts w:ascii="UbuntuMono-Bold" w:hAnsi="UbuntuMono-Bold" w:cs="UbuntuMono-Bold"/>
+          <w:b/>
+          <w:bCs/>
+          <w:color w:val="00669A"/>
+          <w:sz w:val="17"/>
+          <w:szCs w:val="17"/>
+        </w:rPr>
+        <w:t xml:space="preserve">class </w:t>
+      </w:r>
+      <w:r>
+        <w:rPr>
+          <w:rFonts w:ascii="UbuntuMono-Bold" w:hAnsi="UbuntuMono-Bold" w:cs="UbuntuMono-Bold"/>
+          <w:b/>
+          <w:bCs/>
+          <w:color w:val="00AB89"/>
+          <w:sz w:val="17"/>
+          <w:szCs w:val="17"/>
+        </w:rPr>
+        <w:t xml:space="preserve">Person </w:t>
+      </w:r>
+      <w:r>
+        <w:rPr>
+          <w:rFonts w:ascii="UbuntuMono-Regular" w:hAnsi="UbuntuMono-Regular" w:cs="UbuntuMono-Regular"/>
+          <w:color w:val="000000"/>
+          <w:sz w:val="17"/>
+          <w:szCs w:val="17"/>
+        </w:rPr>
+        <w:t>{</w:t>
+      </w:r>
+    </w:p>
+    <w:p>
+      <w:pPr>
+        <w:autoSpaceDE w:val="0"/>
+        <w:autoSpaceDN w:val="0"/>
+        <w:adjustRightInd w:val="0"/>
+        <w:spacing w:after="0"/>
+        <w:ind w:left="720"/>
+        <w:rPr>
+          <w:rFonts w:ascii="UbuntuMono-Regular" w:hAnsi="UbuntuMono-Regular" w:cs="UbuntuMono-Regular"/>
+          <w:color w:val="000000"/>
+          <w:sz w:val="17"/>
+          <w:szCs w:val="17"/>
+        </w:rPr>
+      </w:pPr>
+      <w:r>
+        <w:rPr>
+          <w:rFonts w:ascii="UbuntuMono-Bold" w:hAnsi="UbuntuMono-Bold" w:cs="UbuntuMono-Bold"/>
+          <w:b/>
+          <w:bCs/>
+          <w:color w:val="00669A"/>
+          <w:sz w:val="17"/>
+          <w:szCs w:val="17"/>
+        </w:rPr>
+        <w:t xml:space="preserve">private </w:t>
+      </w:r>
+      <w:r>
+        <w:rPr>
+          <w:rFonts w:ascii="UbuntuMono-Regular" w:hAnsi="UbuntuMono-Regular" w:cs="UbuntuMono-Regular"/>
+          <w:color w:val="000089"/>
+          <w:sz w:val="17"/>
+          <w:szCs w:val="17"/>
+        </w:rPr>
+        <w:t>PersonId _id</w:t>
+      </w:r>
+      <w:r>
+        <w:rPr>
+          <w:rFonts w:ascii="UbuntuMono-Regular" w:hAnsi="UbuntuMono-Regular" w:cs="UbuntuMono-Regular"/>
+          <w:color w:val="000000"/>
+          <w:sz w:val="17"/>
+          <w:szCs w:val="17"/>
+        </w:rPr>
+        <w:t>;</w:t>
+      </w:r>
+    </w:p>
+    <w:p>
+      <w:pPr>
+        <w:autoSpaceDE w:val="0"/>
+        <w:autoSpaceDN w:val="0"/>
+        <w:adjustRightInd w:val="0"/>
+        <w:spacing w:after="0"/>
+        <w:ind w:left="720"/>
+        <w:rPr>
+          <w:rFonts w:ascii="UbuntuMono-Regular" w:hAnsi="UbuntuMono-Regular" w:cs="UbuntuMono-Regular"/>
+          <w:color w:val="000000"/>
+          <w:sz w:val="17"/>
+          <w:szCs w:val="17"/>
+        </w:rPr>
+      </w:pPr>
+      <w:r>
+        <w:rPr>
+          <w:rFonts w:ascii="UbuntuMono-Bold" w:hAnsi="UbuntuMono-Bold" w:cs="UbuntuMono-Bold"/>
+          <w:b/>
+          <w:bCs/>
+          <w:color w:val="00669A"/>
+          <w:sz w:val="17"/>
+          <w:szCs w:val="17"/>
+        </w:rPr>
+        <w:t xml:space="preserve">private </w:t>
+      </w:r>
+      <w:r>
+        <w:rPr>
+          <w:rFonts w:ascii="UbuntuMono-Regular" w:hAnsi="UbuntuMono-Regular" w:cs="UbuntuMono-Regular"/>
+          <w:color w:val="000089"/>
+          <w:sz w:val="17"/>
+          <w:szCs w:val="17"/>
+        </w:rPr>
+        <w:t>Name _name</w:t>
+      </w:r>
+      <w:r>
+        <w:rPr>
+          <w:rFonts w:ascii="UbuntuMono-Regular" w:hAnsi="UbuntuMono-Regular" w:cs="UbuntuMono-Regular"/>
+          <w:color w:val="000000"/>
+          <w:sz w:val="17"/>
+          <w:szCs w:val="17"/>
+        </w:rPr>
+        <w:t>;</w:t>
+      </w:r>
+    </w:p>
+    <w:p>
+      <w:pPr>
+        <w:autoSpaceDE w:val="0"/>
+        <w:autoSpaceDN w:val="0"/>
+        <w:adjustRightInd w:val="0"/>
+        <w:spacing w:after="0"/>
+        <w:ind w:left="720"/>
+        <w:rPr>
+          <w:rFonts w:ascii="UbuntuMono-Regular" w:hAnsi="UbuntuMono-Regular" w:cs="UbuntuMono-Regular"/>
+          <w:color w:val="000000"/>
+          <w:sz w:val="17"/>
+          <w:szCs w:val="17"/>
+        </w:rPr>
+      </w:pPr>
+      <w:r>
+        <w:rPr>
+          <w:rFonts w:ascii="UbuntuMono-Bold" w:hAnsi="UbuntuMono-Bold" w:cs="UbuntuMono-Bold"/>
+          <w:b/>
+          <w:bCs/>
+          <w:color w:val="00669A"/>
+          <w:sz w:val="17"/>
+          <w:szCs w:val="17"/>
+        </w:rPr>
+        <w:t xml:space="preserve">private </w:t>
+      </w:r>
+      <w:r>
+        <w:rPr>
+          <w:rFonts w:ascii="UbuntuMono-Regular" w:hAnsi="UbuntuMono-Regular" w:cs="UbuntuMono-Regular"/>
+          <w:color w:val="000089"/>
+          <w:sz w:val="17"/>
+          <w:szCs w:val="17"/>
+        </w:rPr>
+        <w:t>PhoneNumber _landline</w:t>
+      </w:r>
+      <w:r>
+        <w:rPr>
+          <w:rFonts w:ascii="UbuntuMono-Regular" w:hAnsi="UbuntuMono-Regular" w:cs="UbuntuMono-Regular"/>
+          <w:color w:val="000000"/>
+          <w:sz w:val="17"/>
+          <w:szCs w:val="17"/>
+        </w:rPr>
+        <w:t>;</w:t>
+      </w:r>
+    </w:p>
+    <w:p>
+      <w:pPr>
+        <w:autoSpaceDE w:val="0"/>
+        <w:autoSpaceDN w:val="0"/>
+        <w:adjustRightInd w:val="0"/>
+        <w:spacing w:after="0"/>
+        <w:ind w:left="720"/>
+        <w:rPr>
+          <w:rFonts w:ascii="UbuntuMono-Regular" w:hAnsi="UbuntuMono-Regular" w:cs="UbuntuMono-Regular"/>
+          <w:color w:val="000000"/>
+          <w:sz w:val="17"/>
+          <w:szCs w:val="17"/>
+        </w:rPr>
+      </w:pPr>
+      <w:r>
+        <w:rPr>
+          <w:rFonts w:ascii="UbuntuMono-Bold" w:hAnsi="UbuntuMono-Bold" w:cs="UbuntuMono-Bold"/>
+          <w:b/>
+          <w:bCs/>
+          <w:color w:val="00669A"/>
+          <w:sz w:val="17"/>
+          <w:szCs w:val="17"/>
+        </w:rPr>
+        <w:t xml:space="preserve">private </w:t>
+      </w:r>
+      <w:r>
+        <w:rPr>
+          <w:rFonts w:ascii="UbuntuMono-Regular" w:hAnsi="UbuntuMono-Regular" w:cs="UbuntuMono-Regular"/>
+          <w:color w:val="000089"/>
+          <w:sz w:val="17"/>
+          <w:szCs w:val="17"/>
+        </w:rPr>
+        <w:t>PhoneNumber _mobile</w:t>
+      </w:r>
+      <w:r>
+        <w:rPr>
+          <w:rFonts w:ascii="UbuntuMono-Regular" w:hAnsi="UbuntuMono-Regular" w:cs="UbuntuMono-Regular"/>
+          <w:color w:val="000000"/>
+          <w:sz w:val="17"/>
+          <w:szCs w:val="17"/>
+        </w:rPr>
+        <w:t>;</w:t>
+      </w:r>
+    </w:p>
+    <w:p>
+      <w:pPr>
+        <w:autoSpaceDE w:val="0"/>
+        <w:autoSpaceDN w:val="0"/>
+        <w:adjustRightInd w:val="0"/>
+        <w:spacing w:after="0"/>
+        <w:ind w:left="720"/>
+        <w:rPr>
+          <w:rFonts w:ascii="UbuntuMono-Regular" w:hAnsi="UbuntuMono-Regular" w:cs="UbuntuMono-Regular"/>
+          <w:color w:val="000000"/>
+          <w:sz w:val="17"/>
+          <w:szCs w:val="17"/>
+        </w:rPr>
+      </w:pPr>
+      <w:r>
+        <w:rPr>
+          <w:rFonts w:ascii="UbuntuMono-Bold" w:hAnsi="UbuntuMono-Bold" w:cs="UbuntuMono-Bold"/>
+          <w:b/>
+          <w:bCs/>
+          <w:color w:val="00669A"/>
+          <w:sz w:val="17"/>
+          <w:szCs w:val="17"/>
+        </w:rPr>
+        <w:t xml:space="preserve">private </w:t>
+      </w:r>
+      <w:r>
+        <w:rPr>
+          <w:rFonts w:ascii="UbuntuMono-Regular" w:hAnsi="UbuntuMono-Regular" w:cs="UbuntuMono-Regular"/>
+          <w:color w:val="000089"/>
+          <w:sz w:val="17"/>
+          <w:szCs w:val="17"/>
+        </w:rPr>
+        <w:t>EmailAddress _email</w:t>
+      </w:r>
+      <w:r>
+        <w:rPr>
+          <w:rFonts w:ascii="UbuntuMono-Regular" w:hAnsi="UbuntuMono-Regular" w:cs="UbuntuMono-Regular"/>
+          <w:color w:val="000000"/>
+          <w:sz w:val="17"/>
+          <w:szCs w:val="17"/>
+        </w:rPr>
+        <w:t>;</w:t>
+      </w:r>
+    </w:p>
+    <w:p>
+      <w:pPr>
+        <w:autoSpaceDE w:val="0"/>
+        <w:autoSpaceDN w:val="0"/>
+        <w:adjustRightInd w:val="0"/>
+        <w:spacing w:after="0"/>
+        <w:ind w:left="720"/>
+        <w:rPr>
+          <w:rFonts w:ascii="UbuntuMono-Regular" w:hAnsi="UbuntuMono-Regular" w:cs="UbuntuMono-Regular"/>
+          <w:color w:val="000000"/>
+          <w:sz w:val="17"/>
+          <w:szCs w:val="17"/>
+        </w:rPr>
+      </w:pPr>
+      <w:r>
+        <w:rPr>
+          <w:rFonts w:ascii="UbuntuMono-Bold" w:hAnsi="UbuntuMono-Bold" w:cs="UbuntuMono-Bold"/>
+          <w:b/>
+          <w:bCs/>
+          <w:color w:val="00669A"/>
+          <w:sz w:val="17"/>
+          <w:szCs w:val="17"/>
+        </w:rPr>
+        <w:t xml:space="preserve">private </w:t>
+      </w:r>
+      <w:r>
+        <w:rPr>
+          <w:rFonts w:ascii="UbuntuMono-Regular" w:hAnsi="UbuntuMono-Regular" w:cs="UbuntuMono-Regular"/>
+          <w:color w:val="000089"/>
+          <w:sz w:val="17"/>
+          <w:szCs w:val="17"/>
+        </w:rPr>
+        <w:t>Height _height</w:t>
+      </w:r>
+      <w:r>
+        <w:rPr>
+          <w:rFonts w:ascii="UbuntuMono-Regular" w:hAnsi="UbuntuMono-Regular" w:cs="UbuntuMono-Regular"/>
+          <w:color w:val="000000"/>
+          <w:sz w:val="17"/>
+          <w:szCs w:val="17"/>
+        </w:rPr>
+        <w:t>;</w:t>
+      </w:r>
+    </w:p>
+    <w:p>
+      <w:pPr>
+        <w:autoSpaceDE w:val="0"/>
+        <w:autoSpaceDN w:val="0"/>
+        <w:adjustRightInd w:val="0"/>
+        <w:spacing w:after="0"/>
+        <w:ind w:left="720"/>
+        <w:rPr>
+          <w:rFonts w:ascii="UbuntuMono-Regular" w:hAnsi="UbuntuMono-Regular" w:cs="UbuntuMono-Regular"/>
+          <w:color w:val="000000"/>
+          <w:sz w:val="17"/>
+          <w:szCs w:val="17"/>
+        </w:rPr>
+      </w:pPr>
+      <w:r>
+        <w:rPr>
+          <w:rFonts w:ascii="UbuntuMono-Bold" w:hAnsi="UbuntuMono-Bold" w:cs="UbuntuMono-Bold"/>
+          <w:b/>
+          <w:bCs/>
+          <w:color w:val="00669A"/>
+          <w:sz w:val="17"/>
+          <w:szCs w:val="17"/>
+        </w:rPr>
+        <w:t xml:space="preserve">private </w:t>
+      </w:r>
+      <w:r>
+        <w:rPr>
+          <w:rFonts w:ascii="UbuntuMono-Regular" w:hAnsi="UbuntuMono-Regular" w:cs="UbuntuMono-Regular"/>
+          <w:color w:val="000089"/>
+          <w:sz w:val="17"/>
+          <w:szCs w:val="17"/>
+        </w:rPr>
+        <w:t>CountryCode _country</w:t>
+      </w:r>
+      <w:r>
+        <w:rPr>
+          <w:rFonts w:ascii="UbuntuMono-Regular" w:hAnsi="UbuntuMono-Regular" w:cs="UbuntuMono-Regular"/>
+          <w:color w:val="000000"/>
+          <w:sz w:val="17"/>
+          <w:szCs w:val="17"/>
+        </w:rPr>
+        <w:t>;</w:t>
+      </w:r>
+    </w:p>
+    <w:p>
+      <w:pPr>
+        <w:autoSpaceDE w:val="0"/>
+        <w:autoSpaceDN w:val="0"/>
+        <w:adjustRightInd w:val="0"/>
+        <w:spacing w:after="0"/>
+        <w:ind w:left="720"/>
+        <w:rPr>
+          <w:rFonts w:ascii="UbuntuMono-Regular" w:hAnsi="UbuntuMono-Regular" w:cs="UbuntuMono-Regular"/>
+          <w:color w:val="000000"/>
+          <w:sz w:val="17"/>
+          <w:szCs w:val="17"/>
+        </w:rPr>
+      </w:pPr>
+      <w:r>
+        <w:rPr>
+          <w:rFonts w:ascii="UbuntuMono-Bold" w:hAnsi="UbuntuMono-Bold" w:cs="UbuntuMono-Bold"/>
+          <w:b/>
+          <w:bCs/>
+          <w:color w:val="00669A"/>
+          <w:sz w:val="17"/>
+          <w:szCs w:val="17"/>
+        </w:rPr>
+        <w:t xml:space="preserve">public </w:t>
+      </w:r>
+      <w:r>
+        <w:rPr>
+          <w:rFonts w:ascii="UbuntuMono-Regular" w:hAnsi="UbuntuMono-Regular" w:cs="UbuntuMono-Regular"/>
+          <w:color w:val="CD00FF"/>
+          <w:sz w:val="17"/>
+          <w:szCs w:val="17"/>
+        </w:rPr>
+        <w:t>Person</w:t>
+      </w:r>
+      <w:r>
+        <w:rPr>
+          <w:rFonts w:ascii="UbuntuMono-Regular" w:hAnsi="UbuntuMono-Regular" w:cs="UbuntuMono-Regular"/>
+          <w:color w:val="000000"/>
+          <w:sz w:val="17"/>
+          <w:szCs w:val="17"/>
+        </w:rPr>
+        <w:t>(...) { ... }</w:t>
+      </w:r>
+    </w:p>
+    <w:p>
+      <w:pPr>
+        <w:autoSpaceDE w:val="0"/>
+        <w:autoSpaceDN w:val="0"/>
+        <w:adjustRightInd w:val="0"/>
+        <w:spacing w:after="0"/>
+        <w:rPr>
+          <w:rFonts w:ascii="UbuntuMono-Regular" w:hAnsi="UbuntuMono-Regular" w:cs="UbuntuMono-Regular"/>
+          <w:color w:val="000000"/>
+          <w:sz w:val="17"/>
+          <w:szCs w:val="17"/>
+        </w:rPr>
+      </w:pPr>
+      <w:r>
+        <w:rPr>
+          <w:rFonts w:ascii="UbuntuMono-Regular" w:hAnsi="UbuntuMono-Regular" w:cs="UbuntuMono-Regular"/>
+          <w:color w:val="000000"/>
+          <w:sz w:val="17"/>
+          <w:szCs w:val="17"/>
+        </w:rPr>
+        <w:t>}</w:t>
+      </w:r>
+    </w:p>
+    <w:p>
+      <w:pPr>
+        <w:autoSpaceDE w:val="0"/>
+        <w:autoSpaceDN w:val="0"/>
+        <w:adjustRightInd w:val="0"/>
+        <w:spacing w:after="0"/>
+        <w:rPr>
+          <w:rFonts w:ascii="UbuntuMono-Regular" w:hAnsi="UbuntuMono-Regular" w:cs="UbuntuMono-Regular"/>
+          <w:color w:val="000000"/>
+          <w:sz w:val="17"/>
+          <w:szCs w:val="17"/>
+        </w:rPr>
+      </w:pPr>
+      <w:r>
+        <w:rPr>
+          <w:rFonts w:ascii="UbuntuMono-Bold" w:hAnsi="UbuntuMono-Bold" w:cs="UbuntuMono-Bold"/>
+          <w:b/>
+          <w:bCs/>
+          <w:color w:val="00669A"/>
+          <w:sz w:val="17"/>
+          <w:szCs w:val="17"/>
+        </w:rPr>
+        <w:t xml:space="preserve">static void </w:t>
+      </w:r>
+      <w:r>
+        <w:rPr>
+          <w:rFonts w:ascii="UbuntuMono-Regular" w:hAnsi="UbuntuMono-Regular" w:cs="UbuntuMono-Regular"/>
+          <w:color w:val="CD00FF"/>
+          <w:sz w:val="17"/>
+          <w:szCs w:val="17"/>
+        </w:rPr>
+        <w:t>Main</w:t>
+      </w:r>
+      <w:r>
+        <w:rPr>
+          <w:rFonts w:ascii="UbuntuMono-Regular" w:hAnsi="UbuntuMono-Regular" w:cs="UbuntuMono-Regular"/>
+          <w:color w:val="000000"/>
+          <w:sz w:val="17"/>
+          <w:szCs w:val="17"/>
+        </w:rPr>
+        <w:t>(</w:t>
+      </w:r>
+      <w:r>
+        <w:rPr>
+          <w:rFonts w:ascii="UbuntuMono-Bold" w:hAnsi="UbuntuMono-Bold" w:cs="UbuntuMono-Bold"/>
+          <w:b/>
+          <w:bCs/>
+          <w:color w:val="007789"/>
+          <w:sz w:val="17"/>
+          <w:szCs w:val="17"/>
+        </w:rPr>
+        <w:t>string</w:t>
+      </w:r>
+      <w:r>
+        <w:rPr>
+          <w:rFonts w:ascii="UbuntuMono-Regular" w:hAnsi="UbuntuMono-Regular" w:cs="UbuntuMono-Regular"/>
+          <w:color w:val="000000"/>
+          <w:sz w:val="17"/>
+          <w:szCs w:val="17"/>
+        </w:rPr>
+        <w:t xml:space="preserve">[] </w:t>
+      </w:r>
+      <w:r>
+        <w:rPr>
+          <w:rFonts w:ascii="UbuntuMono-Regular" w:hAnsi="UbuntuMono-Regular" w:cs="UbuntuMono-Regular"/>
+          <w:color w:val="000089"/>
+          <w:sz w:val="17"/>
+          <w:szCs w:val="17"/>
+        </w:rPr>
+        <w:t>args</w:t>
+      </w:r>
+      <w:r>
+        <w:rPr>
+          <w:rFonts w:ascii="UbuntuMono-Regular" w:hAnsi="UbuntuMono-Regular" w:cs="UbuntuMono-Regular"/>
+          <w:color w:val="000000"/>
+          <w:sz w:val="17"/>
+          <w:szCs w:val="17"/>
+        </w:rPr>
+        <w:t>)</w:t>
+      </w:r>
+    </w:p>
+    <w:p>
+      <w:pPr>
+        <w:autoSpaceDE w:val="0"/>
+        <w:autoSpaceDN w:val="0"/>
+        <w:adjustRightInd w:val="0"/>
+        <w:spacing w:after="0"/>
+        <w:rPr>
+          <w:rFonts w:ascii="UbuntuMono-Regular" w:hAnsi="UbuntuMono-Regular" w:cs="UbuntuMono-Regular"/>
+          <w:color w:val="000000"/>
+          <w:sz w:val="17"/>
+          <w:szCs w:val="17"/>
+        </w:rPr>
+      </w:pPr>
+      <w:r>
+        <w:rPr>
+          <w:rFonts w:ascii="UbuntuMono-Regular" w:hAnsi="UbuntuMono-Regular" w:cs="UbuntuMono-Regular"/>
+          <w:color w:val="000000"/>
+          <w:sz w:val="17"/>
+          <w:szCs w:val="17"/>
+        </w:rPr>
+        <w:t>{</w:t>
+      </w:r>
+    </w:p>
+    <w:p>
+      <w:pPr>
+        <w:autoSpaceDE w:val="0"/>
+        <w:autoSpaceDN w:val="0"/>
+        <w:adjustRightInd w:val="0"/>
+        <w:spacing w:after="0"/>
+        <w:ind w:left="720"/>
+        <w:rPr>
+          <w:rFonts w:ascii="UbuntuMono-Regular" w:hAnsi="UbuntuMono-Regular" w:cs="UbuntuMono-Regular"/>
+          <w:color w:val="000000"/>
+          <w:sz w:val="17"/>
+          <w:szCs w:val="17"/>
+        </w:rPr>
+      </w:pPr>
+      <w:r>
+        <w:rPr>
+          <w:rFonts w:ascii="UbuntuMono-Bold" w:hAnsi="UbuntuMono-Bold" w:cs="UbuntuMono-Bold"/>
+          <w:b/>
+          <w:bCs/>
+          <w:color w:val="007789"/>
+          <w:sz w:val="17"/>
+          <w:szCs w:val="17"/>
+        </w:rPr>
+        <w:t xml:space="preserve">var </w:t>
+      </w:r>
+      <w:r>
+        <w:rPr>
+          <w:rFonts w:ascii="UbuntuMono-Regular" w:hAnsi="UbuntuMono-Regular" w:cs="UbuntuMono-Regular"/>
+          <w:color w:val="000089"/>
+          <w:sz w:val="17"/>
+          <w:szCs w:val="17"/>
+        </w:rPr>
+        <w:t xml:space="preserve">dave </w:t>
+      </w:r>
+      <w:r>
+        <w:rPr>
+          <w:rFonts w:ascii="UbuntuMono-Regular" w:hAnsi="UbuntuMono-Regular" w:cs="UbuntuMono-Regular"/>
+          <w:color w:val="000000"/>
+          <w:sz w:val="17"/>
+          <w:szCs w:val="17"/>
+        </w:rPr>
+        <w:t xml:space="preserve">= </w:t>
+      </w:r>
+      <w:r>
+        <w:rPr>
+          <w:rFonts w:ascii="UbuntuMono-Bold" w:hAnsi="UbuntuMono-Bold" w:cs="UbuntuMono-Bold"/>
+          <w:b/>
+          <w:bCs/>
+          <w:color w:val="00669A"/>
+          <w:sz w:val="17"/>
+          <w:szCs w:val="17"/>
+        </w:rPr>
+        <w:t xml:space="preserve">new </w:t>
+      </w:r>
+      <w:r>
+        <w:rPr>
+          <w:rFonts w:ascii="UbuntuMono-Regular" w:hAnsi="UbuntuMono-Regular" w:cs="UbuntuMono-Regular"/>
+          <w:color w:val="000089"/>
+          <w:sz w:val="17"/>
+          <w:szCs w:val="17"/>
+        </w:rPr>
+        <w:t>Person</w:t>
+      </w:r>
+      <w:r>
+        <w:rPr>
+          <w:rFonts w:ascii="UbuntuMono-Regular" w:hAnsi="UbuntuMono-Regular" w:cs="UbuntuMono-Regular"/>
+          <w:color w:val="000000"/>
+          <w:sz w:val="17"/>
+          <w:szCs w:val="17"/>
+        </w:rPr>
+        <w:t>(</w:t>
+      </w:r>
+    </w:p>
+    <w:p>
+      <w:pPr>
+        <w:autoSpaceDE w:val="0"/>
+        <w:autoSpaceDN w:val="0"/>
+        <w:adjustRightInd w:val="0"/>
+        <w:spacing w:after="0"/>
+        <w:ind w:left="720"/>
+        <w:rPr>
+          <w:rFonts w:ascii="UbuntuMono-Regular" w:hAnsi="UbuntuMono-Regular" w:cs="UbuntuMono-Regular"/>
+          <w:color w:val="000000"/>
+          <w:sz w:val="17"/>
+          <w:szCs w:val="17"/>
+        </w:rPr>
+      </w:pPr>
+      <w:r>
+        <w:rPr>
+          <w:rFonts w:ascii="UbuntuMono-Regular" w:hAnsi="UbuntuMono-Regular" w:cs="UbuntuMono-Regular"/>
+          <w:color w:val="000089"/>
+          <w:sz w:val="17"/>
+          <w:szCs w:val="17"/>
+        </w:rPr>
+        <w:t>id</w:t>
+      </w:r>
+      <w:r>
+        <w:rPr>
+          <w:rFonts w:ascii="UbuntuMono-Regular" w:hAnsi="UbuntuMono-Regular" w:cs="UbuntuMono-Regular"/>
+          <w:color w:val="000000"/>
+          <w:sz w:val="17"/>
+          <w:szCs w:val="17"/>
+        </w:rPr>
+        <w:t xml:space="preserve">: </w:t>
+      </w:r>
+      <w:r>
+        <w:rPr>
+          <w:rFonts w:ascii="UbuntuMono-Bold" w:hAnsi="UbuntuMono-Bold" w:cs="UbuntuMono-Bold"/>
+          <w:b/>
+          <w:bCs/>
+          <w:color w:val="00669A"/>
+          <w:sz w:val="17"/>
+          <w:szCs w:val="17"/>
+        </w:rPr>
+        <w:t xml:space="preserve">new </w:t>
+      </w:r>
+      <w:r>
+        <w:rPr>
+          <w:rFonts w:ascii="UbuntuMono-Regular" w:hAnsi="UbuntuMono-Regular" w:cs="UbuntuMono-Regular"/>
+          <w:color w:val="000089"/>
+          <w:sz w:val="17"/>
+          <w:szCs w:val="17"/>
+        </w:rPr>
+        <w:t>PersonId</w:t>
+      </w:r>
+      <w:r>
+        <w:rPr>
+          <w:rFonts w:ascii="UbuntuMono-Regular" w:hAnsi="UbuntuMono-Regular" w:cs="UbuntuMono-Regular"/>
+          <w:color w:val="000000"/>
+          <w:sz w:val="17"/>
+          <w:szCs w:val="17"/>
+        </w:rPr>
+        <w:t>(</w:t>
+      </w:r>
+      <w:r>
+        <w:rPr>
+          <w:rFonts w:ascii="UbuntuMono-Regular" w:hAnsi="UbuntuMono-Regular" w:cs="UbuntuMono-Regular"/>
+          <w:color w:val="FF6600"/>
+          <w:sz w:val="17"/>
+          <w:szCs w:val="17"/>
+        </w:rPr>
+        <w:t>30217</w:t>
+      </w:r>
+      <w:r>
+        <w:rPr>
+          <w:rFonts w:ascii="UbuntuMono-Regular" w:hAnsi="UbuntuMono-Regular" w:cs="UbuntuMono-Regular"/>
+          <w:color w:val="000000"/>
+          <w:sz w:val="17"/>
+          <w:szCs w:val="17"/>
+        </w:rPr>
+        <w:t>),</w:t>
+      </w:r>
+    </w:p>
+    <w:p>
+      <w:pPr>
+        <w:autoSpaceDE w:val="0"/>
+        <w:autoSpaceDN w:val="0"/>
+        <w:adjustRightInd w:val="0"/>
+        <w:spacing w:after="0"/>
+        <w:ind w:left="720"/>
+        <w:rPr>
+          <w:rFonts w:ascii="UbuntuMono-Regular" w:hAnsi="UbuntuMono-Regular" w:cs="UbuntuMono-Regular"/>
+          <w:color w:val="000000"/>
+          <w:sz w:val="17"/>
+          <w:szCs w:val="17"/>
+        </w:rPr>
+      </w:pPr>
+      <w:r>
+        <w:rPr>
+          <w:rFonts w:ascii="UbuntuMono-Regular" w:hAnsi="UbuntuMono-Regular" w:cs="UbuntuMono-Regular"/>
+          <w:color w:val="000089"/>
+          <w:sz w:val="17"/>
+          <w:szCs w:val="17"/>
+        </w:rPr>
+        <w:t>name</w:t>
+      </w:r>
+      <w:r>
+        <w:rPr>
+          <w:rFonts w:ascii="UbuntuMono-Regular" w:hAnsi="UbuntuMono-Regular" w:cs="UbuntuMono-Regular"/>
+          <w:color w:val="000000"/>
+          <w:sz w:val="17"/>
+          <w:szCs w:val="17"/>
+        </w:rPr>
+        <w:t xml:space="preserve">: </w:t>
+      </w:r>
+      <w:r>
+        <w:rPr>
+          <w:rFonts w:ascii="UbuntuMono-Bold" w:hAnsi="UbuntuMono-Bold" w:cs="UbuntuMono-Bold"/>
+          <w:b/>
+          <w:bCs/>
+          <w:color w:val="00669A"/>
+          <w:sz w:val="17"/>
+          <w:szCs w:val="17"/>
+        </w:rPr>
+        <w:t xml:space="preserve">new </w:t>
+      </w:r>
+      <w:r>
+        <w:rPr>
+          <w:rFonts w:ascii="UbuntuMono-Regular" w:hAnsi="UbuntuMono-Regular" w:cs="UbuntuMono-Regular"/>
+          <w:color w:val="000089"/>
+          <w:sz w:val="17"/>
+          <w:szCs w:val="17"/>
+        </w:rPr>
+        <w:t>Name</w:t>
+      </w:r>
+      <w:r>
+        <w:rPr>
+          <w:rFonts w:ascii="UbuntuMono-Regular" w:hAnsi="UbuntuMono-Regular" w:cs="UbuntuMono-Regular"/>
+          <w:color w:val="000000"/>
+          <w:sz w:val="17"/>
+          <w:szCs w:val="17"/>
+        </w:rPr>
+        <w:t>(</w:t>
+      </w:r>
+      <w:r>
+        <w:rPr>
+          <w:rFonts w:ascii="UbuntuMono-Regular" w:hAnsi="UbuntuMono-Regular" w:cs="UbuntuMono-Regular"/>
+          <w:color w:val="CD3300"/>
+          <w:sz w:val="17"/>
+          <w:szCs w:val="17"/>
+        </w:rPr>
+        <w:t>"Dave"</w:t>
+      </w:r>
+      <w:r>
+        <w:rPr>
+          <w:rFonts w:ascii="UbuntuMono-Regular" w:hAnsi="UbuntuMono-Regular" w:cs="UbuntuMono-Regular"/>
+          <w:color w:val="000000"/>
+          <w:sz w:val="17"/>
+          <w:szCs w:val="17"/>
+        </w:rPr>
+        <w:t xml:space="preserve">, </w:t>
+      </w:r>
+      <w:r>
+        <w:rPr>
+          <w:rFonts w:ascii="UbuntuMono-Regular" w:hAnsi="UbuntuMono-Regular" w:cs="UbuntuMono-Regular"/>
+          <w:color w:val="CD3300"/>
+          <w:sz w:val="17"/>
+          <w:szCs w:val="17"/>
+        </w:rPr>
+        <w:t>"Ancelovici"</w:t>
+      </w:r>
+      <w:r>
+        <w:rPr>
+          <w:rFonts w:ascii="UbuntuMono-Regular" w:hAnsi="UbuntuMono-Regular" w:cs="UbuntuMono-Regular"/>
+          <w:color w:val="000000"/>
+          <w:sz w:val="17"/>
+          <w:szCs w:val="17"/>
+        </w:rPr>
+        <w:t>),</w:t>
+      </w:r>
+    </w:p>
+    <w:p>
+      <w:pPr>
+        <w:autoSpaceDE w:val="0"/>
+        <w:autoSpaceDN w:val="0"/>
+        <w:adjustRightInd w:val="0"/>
+        <w:spacing w:after="0"/>
+        <w:ind w:left="720"/>
+        <w:rPr>
+          <w:rFonts w:ascii="UbuntuMono-Regular" w:hAnsi="UbuntuMono-Regular" w:cs="UbuntuMono-Regular"/>
+          <w:color w:val="000000"/>
+          <w:sz w:val="17"/>
+          <w:szCs w:val="17"/>
+        </w:rPr>
+      </w:pPr>
+      <w:r>
+        <w:rPr>
+          <w:rFonts w:ascii="UbuntuMono-Regular" w:hAnsi="UbuntuMono-Regular" w:cs="UbuntuMono-Regular"/>
+          <w:color w:val="000089"/>
+          <w:sz w:val="17"/>
+          <w:szCs w:val="17"/>
+        </w:rPr>
+        <w:t>landline</w:t>
+      </w:r>
+      <w:r>
+        <w:rPr>
+          <w:rFonts w:ascii="UbuntuMono-Regular" w:hAnsi="UbuntuMono-Regular" w:cs="UbuntuMono-Regular"/>
+          <w:color w:val="000000"/>
+          <w:sz w:val="17"/>
+          <w:szCs w:val="17"/>
+        </w:rPr>
+        <w:t xml:space="preserve">: </w:t>
+      </w:r>
+      <w:r>
+        <w:rPr>
+          <w:rFonts w:ascii="UbuntuMono-Regular" w:hAnsi="UbuntuMono-Regular" w:cs="UbuntuMono-Regular"/>
+          <w:color w:val="000089"/>
+          <w:sz w:val="17"/>
+          <w:szCs w:val="17"/>
+        </w:rPr>
+        <w:t>PhoneNumber</w:t>
+      </w:r>
+      <w:r>
+        <w:rPr>
+          <w:rFonts w:ascii="UbuntuMono-Regular" w:hAnsi="UbuntuMono-Regular" w:cs="UbuntuMono-Regular"/>
+          <w:color w:val="000000"/>
+          <w:sz w:val="17"/>
+          <w:szCs w:val="17"/>
+        </w:rPr>
+        <w:t>.</w:t>
+      </w:r>
+      <w:r>
+        <w:rPr>
+          <w:rFonts w:ascii="UbuntuMono-Regular" w:hAnsi="UbuntuMono-Regular" w:cs="UbuntuMono-Regular"/>
+          <w:color w:val="000089"/>
+          <w:sz w:val="17"/>
+          <w:szCs w:val="17"/>
+        </w:rPr>
+        <w:t>Parse</w:t>
+      </w:r>
+      <w:r>
+        <w:rPr>
+          <w:rFonts w:ascii="UbuntuMono-Regular" w:hAnsi="UbuntuMono-Regular" w:cs="UbuntuMono-Regular"/>
+          <w:color w:val="000000"/>
+          <w:sz w:val="17"/>
+          <w:szCs w:val="17"/>
+        </w:rPr>
+        <w:t>(</w:t>
+      </w:r>
+      <w:r>
+        <w:rPr>
+          <w:rFonts w:ascii="UbuntuMono-Regular" w:hAnsi="UbuntuMono-Regular" w:cs="UbuntuMono-Regular"/>
+          <w:color w:val="CD3300"/>
+          <w:sz w:val="17"/>
+          <w:szCs w:val="17"/>
+        </w:rPr>
+        <w:t>"023745001"</w:t>
+      </w:r>
+      <w:r>
+        <w:rPr>
+          <w:rFonts w:ascii="UbuntuMono-Regular" w:hAnsi="UbuntuMono-Regular" w:cs="UbuntuMono-Regular"/>
+          <w:color w:val="000000"/>
+          <w:sz w:val="17"/>
+          <w:szCs w:val="17"/>
+        </w:rPr>
+        <w:t>),</w:t>
+      </w:r>
+    </w:p>
+    <w:p>
+      <w:pPr>
+        <w:autoSpaceDE w:val="0"/>
+        <w:autoSpaceDN w:val="0"/>
+        <w:adjustRightInd w:val="0"/>
+        <w:spacing w:after="0"/>
+        <w:ind w:left="720"/>
+        <w:rPr>
+          <w:rFonts w:ascii="UbuntuMono-Regular" w:hAnsi="UbuntuMono-Regular" w:cs="UbuntuMono-Regular"/>
+          <w:color w:val="000000"/>
+          <w:sz w:val="17"/>
+          <w:szCs w:val="17"/>
+        </w:rPr>
+      </w:pPr>
+      <w:r>
+        <w:rPr>
+          <w:rFonts w:ascii="UbuntuMono-Regular" w:hAnsi="UbuntuMono-Regular" w:cs="UbuntuMono-Regular"/>
+          <w:color w:val="000089"/>
+          <w:sz w:val="17"/>
+          <w:szCs w:val="17"/>
+        </w:rPr>
+        <w:t>mobile</w:t>
+      </w:r>
+      <w:r>
+        <w:rPr>
+          <w:rFonts w:ascii="UbuntuMono-Regular" w:hAnsi="UbuntuMono-Regular" w:cs="UbuntuMono-Regular"/>
+          <w:color w:val="000000"/>
+          <w:sz w:val="17"/>
+          <w:szCs w:val="17"/>
+        </w:rPr>
+        <w:t xml:space="preserve">: </w:t>
+      </w:r>
+      <w:r>
+        <w:rPr>
+          <w:rFonts w:ascii="UbuntuMono-Regular" w:hAnsi="UbuntuMono-Regular" w:cs="UbuntuMono-Regular"/>
+          <w:color w:val="000089"/>
+          <w:sz w:val="17"/>
+          <w:szCs w:val="17"/>
+        </w:rPr>
+        <w:t>PhoneNumber</w:t>
+      </w:r>
+      <w:r>
+        <w:rPr>
+          <w:rFonts w:ascii="UbuntuMono-Regular" w:hAnsi="UbuntuMono-Regular" w:cs="UbuntuMono-Regular"/>
+          <w:color w:val="000000"/>
+          <w:sz w:val="17"/>
+          <w:szCs w:val="17"/>
+        </w:rPr>
+        <w:t>.</w:t>
+      </w:r>
+      <w:r>
+        <w:rPr>
+          <w:rFonts w:ascii="UbuntuMono-Regular" w:hAnsi="UbuntuMono-Regular" w:cs="UbuntuMono-Regular"/>
+          <w:color w:val="000089"/>
+          <w:sz w:val="17"/>
+          <w:szCs w:val="17"/>
+        </w:rPr>
+        <w:t>Parse</w:t>
+      </w:r>
+      <w:r>
+        <w:rPr>
+          <w:rFonts w:ascii="UbuntuMono-Regular" w:hAnsi="UbuntuMono-Regular" w:cs="UbuntuMono-Regular"/>
+          <w:color w:val="000000"/>
+          <w:sz w:val="17"/>
+          <w:szCs w:val="17"/>
+        </w:rPr>
+        <w:t>(</w:t>
+      </w:r>
+      <w:r>
+        <w:rPr>
+          <w:rFonts w:ascii="UbuntuMono-Regular" w:hAnsi="UbuntuMono-Regular" w:cs="UbuntuMono-Regular"/>
+          <w:color w:val="CD3300"/>
+          <w:sz w:val="17"/>
+          <w:szCs w:val="17"/>
+        </w:rPr>
+        <w:t>"0873712503"</w:t>
+      </w:r>
+      <w:r>
+        <w:rPr>
+          <w:rFonts w:ascii="UbuntuMono-Regular" w:hAnsi="UbuntuMono-Regular" w:cs="UbuntuMono-Regular"/>
+          <w:color w:val="000000"/>
+          <w:sz w:val="17"/>
+          <w:szCs w:val="17"/>
+        </w:rPr>
+        <w:t>),</w:t>
+      </w:r>
+    </w:p>
+    <w:p>
+      <w:pPr>
+        <w:autoSpaceDE w:val="0"/>
+        <w:autoSpaceDN w:val="0"/>
+        <w:adjustRightInd w:val="0"/>
+        <w:spacing w:after="0"/>
+        <w:ind w:left="720"/>
+        <w:rPr>
+          <w:rFonts w:ascii="UbuntuMono-Regular" w:hAnsi="UbuntuMono-Regular" w:cs="UbuntuMono-Regular"/>
+          <w:color w:val="000000"/>
+          <w:sz w:val="17"/>
+          <w:szCs w:val="17"/>
+        </w:rPr>
+      </w:pPr>
+      <w:r>
+        <w:rPr>
+          <w:rFonts w:ascii="UbuntuMono-Regular" w:hAnsi="UbuntuMono-Regular" w:cs="UbuntuMono-Regular"/>
+          <w:color w:val="000089"/>
+          <w:sz w:val="17"/>
+          <w:szCs w:val="17"/>
+        </w:rPr>
+        <w:t>email</w:t>
+      </w:r>
+      <w:r>
+        <w:rPr>
+          <w:rFonts w:ascii="UbuntuMono-Regular" w:hAnsi="UbuntuMono-Regular" w:cs="UbuntuMono-Regular"/>
+          <w:color w:val="000000"/>
+          <w:sz w:val="17"/>
+          <w:szCs w:val="17"/>
+        </w:rPr>
+        <w:t xml:space="preserve">: </w:t>
+      </w:r>
+      <w:r>
+        <w:rPr>
+          <w:rFonts w:ascii="UbuntuMono-Regular" w:hAnsi="UbuntuMono-Regular" w:cs="UbuntuMono-Regular"/>
+          <w:color w:val="000089"/>
+          <w:sz w:val="17"/>
+          <w:szCs w:val="17"/>
+        </w:rPr>
+        <w:t>Email</w:t>
+      </w:r>
+      <w:r>
+        <w:rPr>
+          <w:rFonts w:ascii="UbuntuMono-Regular" w:hAnsi="UbuntuMono-Regular" w:cs="UbuntuMono-Regular"/>
+          <w:color w:val="000000"/>
+          <w:sz w:val="17"/>
+          <w:szCs w:val="17"/>
+        </w:rPr>
+        <w:t>.</w:t>
+      </w:r>
+      <w:r>
+        <w:rPr>
+          <w:rFonts w:ascii="UbuntuMono-Regular" w:hAnsi="UbuntuMono-Regular" w:cs="UbuntuMono-Regular"/>
+          <w:color w:val="000089"/>
+          <w:sz w:val="17"/>
+          <w:szCs w:val="17"/>
+        </w:rPr>
+        <w:t>Parse</w:t>
+      </w:r>
+      <w:r>
+        <w:rPr>
+          <w:rFonts w:ascii="UbuntuMono-Regular" w:hAnsi="UbuntuMono-Regular" w:cs="UbuntuMono-Regular"/>
+          <w:color w:val="000000"/>
+          <w:sz w:val="17"/>
+          <w:szCs w:val="17"/>
+        </w:rPr>
+        <w:t>(</w:t>
+      </w:r>
+      <w:r>
+        <w:rPr>
+          <w:rFonts w:ascii="UbuntuMono-Regular" w:hAnsi="UbuntuMono-Regular" w:cs="UbuntuMono-Regular"/>
+          <w:color w:val="CD3300"/>
+          <w:sz w:val="17"/>
+          <w:szCs w:val="17"/>
+        </w:rPr>
+        <w:t>"dave@learning-ddd.com"</w:t>
+      </w:r>
+      <w:r>
+        <w:rPr>
+          <w:rFonts w:ascii="UbuntuMono-Regular" w:hAnsi="UbuntuMono-Regular" w:cs="UbuntuMono-Regular"/>
+          <w:color w:val="000000"/>
+          <w:sz w:val="17"/>
+          <w:szCs w:val="17"/>
+        </w:rPr>
+        <w:t>),</w:t>
+      </w:r>
+    </w:p>
+    <w:p>
+      <w:pPr>
+        <w:pStyle w:val="NoSpacing"/>
+        <w:ind w:left="720"/>
+        <w:rPr>
+          <w:rFonts w:ascii="UbuntuMono-Regular" w:hAnsi="UbuntuMono-Regular" w:cs="UbuntuMono-Regular"/>
+          <w:color w:val="000000"/>
+          <w:sz w:val="17"/>
+          <w:szCs w:val="17"/>
+        </w:rPr>
+      </w:pPr>
+      <w:r>
+        <w:rPr>
+          <w:rFonts w:ascii="UbuntuMono-Regular" w:hAnsi="UbuntuMono-Regular" w:cs="UbuntuMono-Regular"/>
+          <w:color w:val="000089"/>
+          <w:sz w:val="17"/>
+          <w:szCs w:val="17"/>
+        </w:rPr>
+        <w:t>height</w:t>
+      </w:r>
+      <w:r>
+        <w:rPr>
+          <w:rFonts w:ascii="UbuntuMono-Regular" w:hAnsi="UbuntuMono-Regular" w:cs="UbuntuMono-Regular"/>
+          <w:color w:val="000000"/>
+          <w:sz w:val="17"/>
+          <w:szCs w:val="17"/>
+        </w:rPr>
+        <w:t xml:space="preserve">: </w:t>
+      </w:r>
+      <w:r>
+        <w:rPr>
+          <w:rFonts w:ascii="UbuntuMono-Regular" w:hAnsi="UbuntuMono-Regular" w:cs="UbuntuMono-Regular"/>
+          <w:color w:val="000089"/>
+          <w:sz w:val="17"/>
+          <w:szCs w:val="17"/>
+        </w:rPr>
+        <w:t>Height</w:t>
+      </w:r>
+      <w:r>
+        <w:rPr>
+          <w:rFonts w:ascii="UbuntuMono-Regular" w:hAnsi="UbuntuMono-Regular" w:cs="UbuntuMono-Regular"/>
+          <w:color w:val="000000"/>
+          <w:sz w:val="17"/>
+          <w:szCs w:val="17"/>
+        </w:rPr>
+        <w:t>.</w:t>
+      </w:r>
+      <w:r>
+        <w:rPr>
+          <w:rFonts w:ascii="UbuntuMono-Regular" w:hAnsi="UbuntuMono-Regular" w:cs="UbuntuMono-Regular"/>
+          <w:color w:val="000089"/>
+          <w:sz w:val="17"/>
+          <w:szCs w:val="17"/>
+        </w:rPr>
+        <w:t>FromMetric</w:t>
+      </w:r>
+      <w:r>
+        <w:rPr>
+          <w:rFonts w:ascii="UbuntuMono-Regular" w:hAnsi="UbuntuMono-Regular" w:cs="UbuntuMono-Regular"/>
+          <w:color w:val="000000"/>
+          <w:sz w:val="17"/>
+          <w:szCs w:val="17"/>
+        </w:rPr>
+        <w:t>(</w:t>
+      </w:r>
+      <w:r>
+        <w:rPr>
+          <w:rFonts w:ascii="UbuntuMono-Regular" w:hAnsi="UbuntuMono-Regular" w:cs="UbuntuMono-Regular"/>
+          <w:color w:val="FF6600"/>
+          <w:sz w:val="17"/>
+          <w:szCs w:val="17"/>
+        </w:rPr>
+        <w:t>180</w:t>
+      </w:r>
+      <w:r>
+        <w:rPr>
+          <w:rFonts w:ascii="UbuntuMono-Regular" w:hAnsi="UbuntuMono-Regular" w:cs="UbuntuMono-Regular"/>
+          <w:color w:val="000000"/>
+          <w:sz w:val="17"/>
+          <w:szCs w:val="17"/>
+        </w:rPr>
+        <w:t>),</w:t>
+      </w:r>
+    </w:p>
+    <w:p>
+      <w:pPr>
+        <w:autoSpaceDE w:val="0"/>
+        <w:autoSpaceDN w:val="0"/>
+        <w:adjustRightInd w:val="0"/>
+        <w:spacing w:after="0"/>
+        <w:ind w:left="720"/>
+        <w:rPr>
+          <w:rFonts w:ascii="UbuntuMono-Regular" w:hAnsi="UbuntuMono-Regular" w:cs="UbuntuMono-Regular"/>
+          <w:color w:val="000000"/>
+          <w:sz w:val="17"/>
+          <w:szCs w:val="17"/>
+        </w:rPr>
+      </w:pPr>
+      <w:r>
+        <w:rPr>
+          <w:rFonts w:ascii="UbuntuMono-Regular" w:hAnsi="UbuntuMono-Regular" w:cs="UbuntuMono-Regular"/>
+          <w:color w:val="000089"/>
+          <w:sz w:val="17"/>
+          <w:szCs w:val="17"/>
+        </w:rPr>
+        <w:t>country</w:t>
+      </w:r>
+      <w:r>
+        <w:rPr>
+          <w:rFonts w:ascii="UbuntuMono-Regular" w:hAnsi="UbuntuMono-Regular" w:cs="UbuntuMono-Regular"/>
+          <w:color w:val="000000"/>
+          <w:sz w:val="17"/>
+          <w:szCs w:val="17"/>
+        </w:rPr>
+        <w:t xml:space="preserve">: </w:t>
+      </w:r>
+      <w:r>
+        <w:rPr>
+          <w:rFonts w:ascii="UbuntuMono-Regular" w:hAnsi="UbuntuMono-Regular" w:cs="UbuntuMono-Regular"/>
+          <w:color w:val="000089"/>
+          <w:sz w:val="17"/>
+          <w:szCs w:val="17"/>
+        </w:rPr>
+        <w:t>CountryCode</w:t>
+      </w:r>
+      <w:r>
+        <w:rPr>
+          <w:rFonts w:ascii="UbuntuMono-Regular" w:hAnsi="UbuntuMono-Regular" w:cs="UbuntuMono-Regular"/>
+          <w:color w:val="000000"/>
+          <w:sz w:val="17"/>
+          <w:szCs w:val="17"/>
+        </w:rPr>
+        <w:t>.</w:t>
+      </w:r>
+      <w:r>
+        <w:rPr>
+          <w:rFonts w:ascii="UbuntuMono-Regular" w:hAnsi="UbuntuMono-Regular" w:cs="UbuntuMono-Regular"/>
+          <w:color w:val="000089"/>
+          <w:sz w:val="17"/>
+          <w:szCs w:val="17"/>
+        </w:rPr>
+        <w:t>Parse</w:t>
+      </w:r>
+      <w:r>
+        <w:rPr>
+          <w:rFonts w:ascii="UbuntuMono-Regular" w:hAnsi="UbuntuMono-Regular" w:cs="UbuntuMono-Regular"/>
+          <w:color w:val="000000"/>
+          <w:sz w:val="17"/>
+          <w:szCs w:val="17"/>
+        </w:rPr>
+        <w:t>(</w:t>
+      </w:r>
+      <w:r>
+        <w:rPr>
+          <w:rFonts w:ascii="UbuntuMono-Regular" w:hAnsi="UbuntuMono-Regular" w:cs="UbuntuMono-Regular"/>
+          <w:color w:val="CD3300"/>
+          <w:sz w:val="17"/>
+          <w:szCs w:val="17"/>
+        </w:rPr>
+        <w:t>"BG"</w:t>
+      </w:r>
+      <w:r>
+        <w:rPr>
+          <w:rFonts w:ascii="UbuntuMono-Regular" w:hAnsi="UbuntuMono-Regular" w:cs="UbuntuMono-Regular"/>
+          <w:color w:val="000000"/>
+          <w:sz w:val="17"/>
+          <w:szCs w:val="17"/>
+        </w:rPr>
+        <w:t>));</w:t>
+      </w:r>
+    </w:p>
+    <w:p>
+      <w:pPr>
+        <w:pStyle w:val="NoSpacing"/>
+      </w:pPr>
+      <w:r>
+        <w:rPr>
+          <w:rFonts w:ascii="UbuntuMono-Regular" w:hAnsi="UbuntuMono-Regular" w:cs="UbuntuMono-Regular"/>
+          <w:color w:val="000000"/>
+          <w:sz w:val="17"/>
+          <w:szCs w:val="17"/>
+        </w:rPr>
+        <w:t>}</w:t>
+      </w:r>
+    </w:p>
+    <w:p>
+      <w:pPr>
+        <w:pStyle w:val="NoSpacing"/>
+      </w:pPr>
+    </w:p>
+    <w:p>
+      <w:pPr>
+        <w:pStyle w:val="NoSpacing"/>
+        <w:numPr>
+          <w:ilvl w:val="0"/>
+          <w:numId w:val="46"/>
+        </w:numPr>
+        <w:rPr>
+          <w:b/>
+          <w:bCs/>
+        </w:rPr>
+      </w:pPr>
+      <w:r>
+        <w:t xml:space="preserve">First, notice the increased clarity. Take, for example, the country variable. </w:t>
+      </w:r>
+      <w:r>
+        <w:rPr>
+          <w:b/>
+          <w:bCs/>
+        </w:rPr>
+        <w:t>There is no</w:t>
+      </w:r>
+      <w:r>
+        <w:rPr>
+          <w:b/>
+          <w:bCs/>
+        </w:rPr>
+        <w:t xml:space="preserve"> </w:t>
+      </w:r>
+      <w:r>
+        <w:rPr>
+          <w:b/>
+          <w:bCs/>
+        </w:rPr>
+        <w:t xml:space="preserve">need to elaborately call it </w:t>
+      </w:r>
+      <w:r>
+        <w:rPr>
+          <w:rFonts w:hint="eastAsia"/>
+          <w:b/>
+          <w:bCs/>
+        </w:rPr>
+        <w:t>“</w:t>
+      </w:r>
+      <w:r>
+        <w:rPr>
+          <w:b/>
+          <w:bCs/>
+        </w:rPr>
+        <w:t>countryCode</w:t>
+      </w:r>
+      <w:r>
+        <w:rPr>
+          <w:rFonts w:hint="eastAsia"/>
+          <w:b/>
+          <w:bCs/>
+        </w:rPr>
+        <w:t>”</w:t>
+      </w:r>
+      <w:r>
+        <w:rPr>
+          <w:b/>
+          <w:bCs/>
+        </w:rPr>
+        <w:t xml:space="preserve"> to communicate the intent of it holding a</w:t>
+      </w:r>
+      <w:r>
+        <w:rPr>
+          <w:b/>
+          <w:bCs/>
+        </w:rPr>
+        <w:t xml:space="preserve"> </w:t>
+      </w:r>
+      <w:r>
+        <w:rPr>
+          <w:b/>
+          <w:bCs/>
+        </w:rPr>
+        <w:t>country code and not, for example, a full country name.</w:t>
+      </w:r>
+      <w:r>
+        <w:t xml:space="preserve"> The value object </w:t>
+      </w:r>
+      <w:r>
+        <w:rPr>
+          <w:b/>
+          <w:bCs/>
+        </w:rPr>
+        <w:t>makes the</w:t>
+      </w:r>
+      <w:r>
+        <w:rPr>
+          <w:b/>
+          <w:bCs/>
+        </w:rPr>
+        <w:t xml:space="preserve"> </w:t>
+      </w:r>
+      <w:r>
+        <w:rPr>
+          <w:b/>
+          <w:bCs/>
+        </w:rPr>
+        <w:t>intent clear, even with shorter variable names.</w:t>
+      </w:r>
+    </w:p>
+    <w:p>
+      <w:pPr>
+        <w:pStyle w:val="NoSpacing"/>
+        <w:ind w:left="360"/>
+        <w:rPr>
+          <w:b/>
+          <w:bCs/>
+        </w:rPr>
+      </w:pPr>
+    </w:p>
+    <w:p>
+      <w:pPr>
+        <w:pStyle w:val="NoSpacing"/>
+        <w:numPr>
+          <w:ilvl w:val="0"/>
+          <w:numId w:val="46"/>
+        </w:numPr>
+      </w:pPr>
+      <w:r>
+        <w:t>Second, there is no need to validate the values before the assignment, as the validation</w:t>
+      </w:r>
+      <w:r>
+        <w:t xml:space="preserve"> </w:t>
+      </w:r>
+      <w:r>
+        <w:t>logic resides in the value objects themselves.</w:t>
+      </w:r>
+    </w:p>
+    <w:p>
+      <w:pPr>
+        <w:pStyle w:val="NoSpacing"/>
+      </w:pPr>
+    </w:p>
+    <w:p>
+      <w:pPr>
+        <w:pStyle w:val="NoSpacing"/>
+        <w:numPr>
+          <w:ilvl w:val="0"/>
+          <w:numId w:val="46"/>
+        </w:numPr>
+      </w:pPr>
+      <w:r>
+        <w:t>a value object</w:t>
+      </w:r>
+      <w:r>
+        <w:t>’</w:t>
+      </w:r>
+      <w:r>
+        <w:t>s behavior is not</w:t>
+      </w:r>
+      <w:r>
+        <w:t xml:space="preserve"> </w:t>
+      </w:r>
+      <w:r>
+        <w:t>limited to mere validation.</w:t>
+      </w:r>
+      <w:r>
+        <w:rPr>
+          <w:rFonts w:ascii="MinionPro-Regular" w:eastAsia="MinionPro-Regular" w:cs="MinionPro-Regular"/>
+          <w:sz w:val="21"/>
+          <w:szCs w:val="21"/>
+        </w:rPr>
+        <w:t xml:space="preserve"> </w:t>
+      </w:r>
+      <w:r>
+        <w:t>Value objects shine brightest when they centralize the</w:t>
+      </w:r>
+      <w:r>
+        <w:t xml:space="preserve"> </w:t>
+      </w:r>
+      <w:r>
+        <w:t>business logic that manipulates the values</w:t>
+      </w:r>
+      <w:r>
+        <w:t>:</w:t>
+      </w:r>
+    </w:p>
+    <w:p>
+      <w:pPr>
+        <w:pStyle w:val="NoSpacing"/>
+      </w:pPr>
+      <w:r>
+        <w:rPr>
+          <w:b/>
+          <w:bCs/>
+        </w:rPr>
+        <w:t>The cohesive logic is implemented in one</w:t>
+      </w:r>
+      <w:r>
+        <w:rPr>
+          <w:b/>
+          <w:bCs/>
+        </w:rPr>
+        <w:t xml:space="preserve"> </w:t>
+      </w:r>
+      <w:r>
+        <w:rPr>
+          <w:b/>
+          <w:bCs/>
+        </w:rPr>
+        <w:t>place and is easy to test</w:t>
+      </w:r>
+      <w:r>
+        <w:t>.</w:t>
+      </w:r>
+    </w:p>
+    <w:p>
+      <w:pPr>
+        <w:pStyle w:val="NoSpacing"/>
+        <w:rPr>
+          <w:color w:val="FF0000"/>
+        </w:rPr>
+      </w:pPr>
+      <w:r>
+        <w:t>Most importantly, value objects express the business</w:t>
+      </w:r>
+      <w:r>
+        <w:t xml:space="preserve"> </w:t>
+      </w:r>
+      <w:r>
+        <w:t>domain</w:t>
+      </w:r>
+      <w:r>
+        <w:t>’</w:t>
+      </w:r>
+      <w:r>
+        <w:t>s concepts: they make the code speak the ubiquitous language.</w:t>
+      </w:r>
+      <w:r>
+        <w:rPr>
+          <w:color w:val="FF0000"/>
+        </w:rPr>
+        <w:t xml:space="preserve"> </w:t>
+      </w:r>
+      <w:r>
+        <w:rPr>
+          <w:color w:val="FF0000"/>
+        </w:rPr>
+        <w:t>(It’s not quite clear for me at the moment)</w:t>
+      </w:r>
+    </w:p>
+    <w:p>
+      <w:pPr>
+        <w:pStyle w:val="NoSpacing"/>
+      </w:pPr>
+    </w:p>
+    <w:p>
+      <w:pPr>
+        <w:pStyle w:val="NoSpacing"/>
+      </w:pPr>
+      <w:r>
+        <w:t>Let</w:t>
+      </w:r>
+      <w:r>
+        <w:t>’</w:t>
+      </w:r>
+      <w:r>
+        <w:t>s see how representing the concepts of height, phone numbers, and colors as value</w:t>
+      </w:r>
+      <w:r>
+        <w:t xml:space="preserve"> </w:t>
+      </w:r>
+      <w:r>
+        <w:t>objects makes the resultant type system rich and intuitive to use.</w:t>
+      </w:r>
+    </w:p>
+    <w:p>
+      <w:pPr>
+        <w:pStyle w:val="NoSpacing"/>
+      </w:pPr>
+    </w:p>
+    <w:p>
+      <w:pPr>
+        <w:pStyle w:val="NoSpacing"/>
+        <w:rPr>
+          <w:highlight w:val="yellow"/>
+        </w:rPr>
+      </w:pPr>
+      <w:r>
+        <w:t xml:space="preserve">Compared to an integer-based value, the </w:t>
       </w:r>
       <w:r>
         <w:rPr>
@@ -2839,7 +4488,16 @@
           <w:sz w:val="20"/>
           <w:szCs w:val="20"/>
         </w:rPr>
-        <w:t>countryCode</w:t>
+        <w:t xml:space="preserve">Height </w:t>
+      </w:r>
+      <w:r>
+        <w:t xml:space="preserve">value object both </w:t>
+      </w:r>
+      <w:r>
+        <w:rPr>
+          <w:highlight w:val="yellow"/>
+        </w:rPr>
+        <w:t>makes the intent</w:t>
       </w:r>
     </w:p>
     <w:p>
@@ -2847,7 +4505,13 @@
         <w:pStyle w:val="NoSpacing"/>
       </w:pPr>
       <w:r>
-        <w:t>should be a valid, two-letter, uppercased country code. Of course, the system cannot</w:t>
+        <w:rPr>
+          <w:highlight w:val="yellow"/>
+        </w:rPr>
+        <w:t>clear and decouples the measurement from a specific measurement unit.</w:t>
+      </w:r>
+      <w:r>
+        <w:t xml:space="preserve"> For example,</w:t>
       </w:r>
     </w:p>
     <w:p>
@@ -2855,7 +4519,31 @@
         <w:pStyle w:val="NoSpacing"/>
       </w:pPr>
       <w:r>
-        <w:t>trust the user to always supply correct values, and as a result, the class has to validate</w:t>
+        <w:rPr>
+          <w:b/>
+          <w:bCs/>
+        </w:rPr>
+        <w:t xml:space="preserve">the </w:t>
+      </w:r>
+      <w:r>
+        <w:rPr>
+          <w:rFonts w:ascii="UbuntuMono-Regular" w:hAnsi="UbuntuMono-Regular" w:cs="UbuntuMono-Regular"/>
+          <w:b/>
+          <w:bCs/>
+          <w:sz w:val="20"/>
+          <w:szCs w:val="20"/>
+        </w:rPr>
+        <w:t xml:space="preserve">Height </w:t>
+      </w:r>
+      <w:r>
+        <w:rPr>
+          <w:b/>
+          <w:bCs/>
+        </w:rPr>
+        <w:t>value object can be initialized using both metric and imperial units</w:t>
+      </w:r>
+      <w:r>
+        <w:t>,</w:t>
       </w:r>
     </w:p>
     <w:p>
@@ -2863,7 +4551,7 @@
         <w:pStyle w:val="NoSpacing"/>
       </w:pPr>
       <w:r>
-        <w:t>all input fields.</w:t>
+        <w:t>making it easy to convert from one unit to another, generating string representation,</w:t>
       </w:r>
     </w:p>
     <w:p>
@@ -2871,70 +4559,1599 @@
         <w:pStyle w:val="NoSpacing"/>
       </w:pPr>
       <w:r>
-        <w:t>This approach presents multiple design risks. First, the validation logic tends to be</w:t>
+        <w:t>and comparing values of different units:</w:t>
       </w:r>
     </w:p>
     <w:p>
       <w:pPr>
         <w:pStyle w:val="NoSpacing"/>
       </w:pPr>
-      <w:r>
-        <w:t>duplicated. Second, it</w:t>
-      </w:r>
-      <w:r>
-        <w:rPr>
-          <w:rFonts w:hint="eastAsia"/>
-        </w:rPr>
-        <w:t>’</w:t>
-      </w:r>
-      <w:r>
-        <w:t>s hard to enforce calling the validation logic before the values</w:t>
-      </w:r>
     </w:p>
     <w:p>
       <w:pPr>
-        <w:pStyle w:val="NoSpacing"/>
-      </w:pPr>
-      <w:r>
-        <w:t>are used. It will become even more challenging in the future, when the codebase will</w:t>
+        <w:autoSpaceDE w:val="0"/>
+        <w:autoSpaceDN w:val="0"/>
+        <w:adjustRightInd w:val="0"/>
+        <w:spacing w:after="0"/>
+        <w:rPr>
+          <w:rFonts w:ascii="UbuntuMono-Regular" w:hAnsi="UbuntuMono-Regular" w:cs="UbuntuMono-Regular"/>
+          <w:color w:val="000000"/>
+          <w:sz w:val="17"/>
+          <w:szCs w:val="17"/>
+        </w:rPr>
+      </w:pPr>
+      <w:r>
+        <w:rPr>
+          <w:rFonts w:ascii="UbuntuMono-Bold" w:hAnsi="UbuntuMono-Bold" w:cs="UbuntuMono-Bold"/>
+          <w:b/>
+          <w:bCs/>
+          <w:color w:val="007789"/>
+          <w:sz w:val="17"/>
+          <w:szCs w:val="17"/>
+        </w:rPr>
+        <w:t xml:space="preserve">var </w:t>
+      </w:r>
+      <w:r>
+        <w:rPr>
+          <w:rFonts w:ascii="UbuntuMono-Regular" w:hAnsi="UbuntuMono-Regular" w:cs="UbuntuMono-Regular"/>
+          <w:color w:val="000089"/>
+          <w:sz w:val="17"/>
+          <w:szCs w:val="17"/>
+        </w:rPr>
+        <w:t xml:space="preserve">heightMetric </w:t>
+      </w:r>
+      <w:r>
+        <w:rPr>
+          <w:rFonts w:ascii="UbuntuMono-Regular" w:hAnsi="UbuntuMono-Regular" w:cs="UbuntuMono-Regular"/>
+          <w:color w:val="000000"/>
+          <w:sz w:val="17"/>
+          <w:szCs w:val="17"/>
+        </w:rPr>
+        <w:t xml:space="preserve">= </w:t>
+      </w:r>
+      <w:r>
+        <w:rPr>
+          <w:rFonts w:ascii="UbuntuMono-Regular" w:hAnsi="UbuntuMono-Regular" w:cs="UbuntuMono-Regular"/>
+          <w:color w:val="000089"/>
+          <w:sz w:val="17"/>
+          <w:szCs w:val="17"/>
+        </w:rPr>
+        <w:t>Height</w:t>
+      </w:r>
+      <w:r>
+        <w:rPr>
+          <w:rFonts w:ascii="UbuntuMono-Regular" w:hAnsi="UbuntuMono-Regular" w:cs="UbuntuMono-Regular"/>
+          <w:color w:val="000000"/>
+          <w:sz w:val="17"/>
+          <w:szCs w:val="17"/>
+        </w:rPr>
+        <w:t>.</w:t>
+      </w:r>
+      <w:r>
+        <w:rPr>
+          <w:rFonts w:ascii="UbuntuMono-Regular" w:hAnsi="UbuntuMono-Regular" w:cs="UbuntuMono-Regular"/>
+          <w:color w:val="000089"/>
+          <w:sz w:val="17"/>
+          <w:szCs w:val="17"/>
+        </w:rPr>
+        <w:t>Metric</w:t>
+      </w:r>
+      <w:r>
+        <w:rPr>
+          <w:rFonts w:ascii="UbuntuMono-Regular" w:hAnsi="UbuntuMono-Regular" w:cs="UbuntuMono-Regular"/>
+          <w:color w:val="000000"/>
+          <w:sz w:val="17"/>
+          <w:szCs w:val="17"/>
+        </w:rPr>
+        <w:t>(</w:t>
+      </w:r>
+      <w:r>
+        <w:rPr>
+          <w:rFonts w:ascii="UbuntuMono-Regular" w:hAnsi="UbuntuMono-Regular" w:cs="UbuntuMono-Regular"/>
+          <w:color w:val="FF6600"/>
+          <w:sz w:val="17"/>
+          <w:szCs w:val="17"/>
+        </w:rPr>
+        <w:t>180</w:t>
+      </w:r>
+      <w:r>
+        <w:rPr>
+          <w:rFonts w:ascii="UbuntuMono-Regular" w:hAnsi="UbuntuMono-Regular" w:cs="UbuntuMono-Regular"/>
+          <w:color w:val="000000"/>
+          <w:sz w:val="17"/>
+          <w:szCs w:val="17"/>
+        </w:rPr>
+        <w:t>);</w:t>
       </w:r>
     </w:p>
     <w:p>
       <w:pPr>
-        <w:pStyle w:val="NoSpacing"/>
-      </w:pPr>
-      <w:r>
-        <w:t>be evolved by other engineers.</w:t>
+        <w:autoSpaceDE w:val="0"/>
+        <w:autoSpaceDN w:val="0"/>
+        <w:adjustRightInd w:val="0"/>
+        <w:spacing w:after="0"/>
+        <w:rPr>
+          <w:rFonts w:ascii="UbuntuMono-Regular" w:hAnsi="UbuntuMono-Regular" w:cs="UbuntuMono-Regular"/>
+          <w:color w:val="000000"/>
+          <w:sz w:val="17"/>
+          <w:szCs w:val="17"/>
+        </w:rPr>
+      </w:pPr>
+      <w:r>
+        <w:rPr>
+          <w:rFonts w:ascii="UbuntuMono-Bold" w:hAnsi="UbuntuMono-Bold" w:cs="UbuntuMono-Bold"/>
+          <w:b/>
+          <w:bCs/>
+          <w:color w:val="007789"/>
+          <w:sz w:val="17"/>
+          <w:szCs w:val="17"/>
+        </w:rPr>
+        <w:t xml:space="preserve">var </w:t>
+      </w:r>
+      <w:r>
+        <w:rPr>
+          <w:rFonts w:ascii="UbuntuMono-Regular" w:hAnsi="UbuntuMono-Regular" w:cs="UbuntuMono-Regular"/>
+          <w:color w:val="000089"/>
+          <w:sz w:val="17"/>
+          <w:szCs w:val="17"/>
+        </w:rPr>
+        <w:t xml:space="preserve">heightImperial </w:t>
+      </w:r>
+      <w:r>
+        <w:rPr>
+          <w:rFonts w:ascii="UbuntuMono-Regular" w:hAnsi="UbuntuMono-Regular" w:cs="UbuntuMono-Regular"/>
+          <w:color w:val="000000"/>
+          <w:sz w:val="17"/>
+          <w:szCs w:val="17"/>
+        </w:rPr>
+        <w:t xml:space="preserve">= </w:t>
+      </w:r>
+      <w:r>
+        <w:rPr>
+          <w:rFonts w:ascii="UbuntuMono-Regular" w:hAnsi="UbuntuMono-Regular" w:cs="UbuntuMono-Regular"/>
+          <w:color w:val="000089"/>
+          <w:sz w:val="17"/>
+          <w:szCs w:val="17"/>
+        </w:rPr>
+        <w:t>Height</w:t>
+      </w:r>
+      <w:r>
+        <w:rPr>
+          <w:rFonts w:ascii="UbuntuMono-Regular" w:hAnsi="UbuntuMono-Regular" w:cs="UbuntuMono-Regular"/>
+          <w:color w:val="000000"/>
+          <w:sz w:val="17"/>
+          <w:szCs w:val="17"/>
+        </w:rPr>
+        <w:t>.</w:t>
+      </w:r>
+      <w:r>
+        <w:rPr>
+          <w:rFonts w:ascii="UbuntuMono-Regular" w:hAnsi="UbuntuMono-Regular" w:cs="UbuntuMono-Regular"/>
+          <w:color w:val="000089"/>
+          <w:sz w:val="17"/>
+          <w:szCs w:val="17"/>
+        </w:rPr>
+        <w:t>Imperial</w:t>
+      </w:r>
+      <w:r>
+        <w:rPr>
+          <w:rFonts w:ascii="UbuntuMono-Regular" w:hAnsi="UbuntuMono-Regular" w:cs="UbuntuMono-Regular"/>
+          <w:color w:val="000000"/>
+          <w:sz w:val="17"/>
+          <w:szCs w:val="17"/>
+        </w:rPr>
+        <w:t>(</w:t>
+      </w:r>
+      <w:r>
+        <w:rPr>
+          <w:rFonts w:ascii="UbuntuMono-Regular" w:hAnsi="UbuntuMono-Regular" w:cs="UbuntuMono-Regular"/>
+          <w:color w:val="FF6600"/>
+          <w:sz w:val="17"/>
+          <w:szCs w:val="17"/>
+        </w:rPr>
+        <w:t>5</w:t>
+      </w:r>
+      <w:r>
+        <w:rPr>
+          <w:rFonts w:ascii="UbuntuMono-Regular" w:hAnsi="UbuntuMono-Regular" w:cs="UbuntuMono-Regular"/>
+          <w:color w:val="000000"/>
+          <w:sz w:val="17"/>
+          <w:szCs w:val="17"/>
+        </w:rPr>
+        <w:t xml:space="preserve">, </w:t>
+      </w:r>
+      <w:r>
+        <w:rPr>
+          <w:rFonts w:ascii="UbuntuMono-Regular" w:hAnsi="UbuntuMono-Regular" w:cs="UbuntuMono-Regular"/>
+          <w:color w:val="FF6600"/>
+          <w:sz w:val="17"/>
+          <w:szCs w:val="17"/>
+        </w:rPr>
+        <w:t>3</w:t>
+      </w:r>
+      <w:r>
+        <w:rPr>
+          <w:rFonts w:ascii="UbuntuMono-Regular" w:hAnsi="UbuntuMono-Regular" w:cs="UbuntuMono-Regular"/>
+          <w:color w:val="000000"/>
+          <w:sz w:val="17"/>
+          <w:szCs w:val="17"/>
+        </w:rPr>
+        <w:t>);</w:t>
       </w:r>
     </w:p>
     <w:p>
       <w:pPr>
-        <w:pStyle w:val="NoSpacing"/>
-      </w:pPr>
-      <w:r>
+        <w:autoSpaceDE w:val="0"/>
+        <w:autoSpaceDN w:val="0"/>
+        <w:adjustRightInd w:val="0"/>
+        <w:spacing w:after="0"/>
+        <w:rPr>
+          <w:rFonts w:ascii="UbuntuMono-Italic" w:hAnsi="UbuntuMono-Italic" w:cs="UbuntuMono-Italic"/>
+          <w:i/>
+          <w:iCs/>
+          <w:color w:val="35586C"/>
+          <w:sz w:val="17"/>
+          <w:szCs w:val="17"/>
+        </w:rPr>
+      </w:pPr>
+      <w:r>
+        <w:rPr>
+          <w:rFonts w:ascii="UbuntuMono-Bold" w:hAnsi="UbuntuMono-Bold" w:cs="UbuntuMono-Bold"/>
+          <w:b/>
+          <w:bCs/>
+          <w:color w:val="007789"/>
+          <w:sz w:val="17"/>
+          <w:szCs w:val="17"/>
+        </w:rPr>
         <w:lastRenderedPageBreak/>
-        <w:t>Compare the following alternative design of the same object, this time leveraging</w:t>
+        <w:t xml:space="preserve">var </w:t>
+      </w:r>
+      <w:r>
+        <w:rPr>
+          <w:rFonts w:ascii="UbuntuMono-Regular" w:hAnsi="UbuntuMono-Regular" w:cs="UbuntuMono-Regular"/>
+          <w:color w:val="000089"/>
+          <w:sz w:val="17"/>
+          <w:szCs w:val="17"/>
+        </w:rPr>
+        <w:t xml:space="preserve">string1 </w:t>
+      </w:r>
+      <w:r>
+        <w:rPr>
+          <w:rFonts w:ascii="UbuntuMono-Regular" w:hAnsi="UbuntuMono-Regular" w:cs="UbuntuMono-Regular"/>
+          <w:color w:val="000000"/>
+          <w:sz w:val="17"/>
+          <w:szCs w:val="17"/>
+        </w:rPr>
+        <w:t xml:space="preserve">= </w:t>
+      </w:r>
+      <w:r>
+        <w:rPr>
+          <w:rFonts w:ascii="UbuntuMono-Regular" w:hAnsi="UbuntuMono-Regular" w:cs="UbuntuMono-Regular"/>
+          <w:color w:val="000089"/>
+          <w:sz w:val="17"/>
+          <w:szCs w:val="17"/>
+        </w:rPr>
+        <w:t>heightMetric</w:t>
+      </w:r>
+      <w:r>
+        <w:rPr>
+          <w:rFonts w:ascii="UbuntuMono-Regular" w:hAnsi="UbuntuMono-Regular" w:cs="UbuntuMono-Regular"/>
+          <w:color w:val="000000"/>
+          <w:sz w:val="17"/>
+          <w:szCs w:val="17"/>
+        </w:rPr>
+        <w:t>.</w:t>
+      </w:r>
+      <w:r>
+        <w:rPr>
+          <w:rFonts w:ascii="UbuntuMono-Regular" w:hAnsi="UbuntuMono-Regular" w:cs="UbuntuMono-Regular"/>
+          <w:color w:val="000089"/>
+          <w:sz w:val="17"/>
+          <w:szCs w:val="17"/>
+        </w:rPr>
+        <w:t>ToString</w:t>
+      </w:r>
+      <w:r>
+        <w:rPr>
+          <w:rFonts w:ascii="UbuntuMono-Regular" w:hAnsi="UbuntuMono-Regular" w:cs="UbuntuMono-Regular"/>
+          <w:color w:val="000000"/>
+          <w:sz w:val="17"/>
+          <w:szCs w:val="17"/>
+        </w:rPr>
+        <w:t xml:space="preserve">(); </w:t>
+      </w:r>
+      <w:r>
+        <w:rPr>
+          <w:rFonts w:ascii="UbuntuMono-Italic" w:hAnsi="UbuntuMono-Italic" w:cs="UbuntuMono-Italic"/>
+          <w:i/>
+          <w:iCs/>
+          <w:color w:val="35586C"/>
+          <w:sz w:val="17"/>
+          <w:szCs w:val="17"/>
+        </w:rPr>
+        <w:t>// "180cm"</w:t>
       </w:r>
     </w:p>
     <w:p>
       <w:pPr>
-        <w:pStyle w:val="NoSpacing"/>
-      </w:pPr>
-      <w:r>
-        <w:t>value objects:</w:t>
+        <w:autoSpaceDE w:val="0"/>
+        <w:autoSpaceDN w:val="0"/>
+        <w:adjustRightInd w:val="0"/>
+        <w:spacing w:after="0"/>
+        <w:rPr>
+          <w:rFonts w:ascii="UbuntuMono-Italic" w:hAnsi="UbuntuMono-Italic" w:cs="UbuntuMono-Italic"/>
+          <w:i/>
+          <w:iCs/>
+          <w:color w:val="35586C"/>
+          <w:sz w:val="17"/>
+          <w:szCs w:val="17"/>
+        </w:rPr>
+      </w:pPr>
+      <w:r>
+        <w:rPr>
+          <w:rFonts w:ascii="UbuntuMono-Bold" w:hAnsi="UbuntuMono-Bold" w:cs="UbuntuMono-Bold"/>
+          <w:b/>
+          <w:bCs/>
+          <w:color w:val="007789"/>
+          <w:sz w:val="17"/>
+          <w:szCs w:val="17"/>
+        </w:rPr>
+        <w:t xml:space="preserve">var </w:t>
+      </w:r>
+      <w:r>
+        <w:rPr>
+          <w:rFonts w:ascii="UbuntuMono-Regular" w:hAnsi="UbuntuMono-Regular" w:cs="UbuntuMono-Regular"/>
+          <w:color w:val="000089"/>
+          <w:sz w:val="17"/>
+          <w:szCs w:val="17"/>
+        </w:rPr>
+        <w:t xml:space="preserve">string2 </w:t>
+      </w:r>
+      <w:r>
+        <w:rPr>
+          <w:rFonts w:ascii="UbuntuMono-Regular" w:hAnsi="UbuntuMono-Regular" w:cs="UbuntuMono-Regular"/>
+          <w:color w:val="000000"/>
+          <w:sz w:val="17"/>
+          <w:szCs w:val="17"/>
+        </w:rPr>
+        <w:t xml:space="preserve">= </w:t>
+      </w:r>
+      <w:r>
+        <w:rPr>
+          <w:rFonts w:ascii="UbuntuMono-Regular" w:hAnsi="UbuntuMono-Regular" w:cs="UbuntuMono-Regular"/>
+          <w:color w:val="000089"/>
+          <w:sz w:val="17"/>
+          <w:szCs w:val="17"/>
+        </w:rPr>
+        <w:t>heightImperial</w:t>
+      </w:r>
+      <w:r>
+        <w:rPr>
+          <w:rFonts w:ascii="UbuntuMono-Regular" w:hAnsi="UbuntuMono-Regular" w:cs="UbuntuMono-Regular"/>
+          <w:color w:val="000000"/>
+          <w:sz w:val="17"/>
+          <w:szCs w:val="17"/>
+        </w:rPr>
+        <w:t>.</w:t>
+      </w:r>
+      <w:r>
+        <w:rPr>
+          <w:rFonts w:ascii="UbuntuMono-Regular" w:hAnsi="UbuntuMono-Regular" w:cs="UbuntuMono-Regular"/>
+          <w:color w:val="000089"/>
+          <w:sz w:val="17"/>
+          <w:szCs w:val="17"/>
+        </w:rPr>
+        <w:t>ToString</w:t>
+      </w:r>
+      <w:r>
+        <w:rPr>
+          <w:rFonts w:ascii="UbuntuMono-Regular" w:hAnsi="UbuntuMono-Regular" w:cs="UbuntuMono-Regular"/>
+          <w:color w:val="000000"/>
+          <w:sz w:val="17"/>
+          <w:szCs w:val="17"/>
+        </w:rPr>
+        <w:t xml:space="preserve">(); </w:t>
+      </w:r>
+      <w:r>
+        <w:rPr>
+          <w:rFonts w:ascii="UbuntuMono-Italic" w:hAnsi="UbuntuMono-Italic" w:cs="UbuntuMono-Italic"/>
+          <w:i/>
+          <w:iCs/>
+          <w:color w:val="35586C"/>
+          <w:sz w:val="17"/>
+          <w:szCs w:val="17"/>
+        </w:rPr>
+        <w:t>// "5 feet 3 inches"</w:t>
       </w:r>
     </w:p>
     <w:p>
       <w:pPr>
-        <w:pStyle w:val="NoSpacing"/>
-      </w:pPr>
+        <w:autoSpaceDE w:val="0"/>
+        <w:autoSpaceDN w:val="0"/>
+        <w:adjustRightInd w:val="0"/>
+        <w:spacing w:after="0"/>
+        <w:rPr>
+          <w:rFonts w:ascii="UbuntuMono-Italic" w:hAnsi="UbuntuMono-Italic" w:cs="UbuntuMono-Italic"/>
+          <w:i/>
+          <w:iCs/>
+          <w:color w:val="35586C"/>
+          <w:sz w:val="17"/>
+          <w:szCs w:val="17"/>
+        </w:rPr>
+      </w:pPr>
+      <w:r>
+        <w:rPr>
+          <w:rFonts w:ascii="UbuntuMono-Bold" w:hAnsi="UbuntuMono-Bold" w:cs="UbuntuMono-Bold"/>
+          <w:b/>
+          <w:bCs/>
+          <w:color w:val="007789"/>
+          <w:sz w:val="17"/>
+          <w:szCs w:val="17"/>
+        </w:rPr>
+        <w:t xml:space="preserve">var </w:t>
+      </w:r>
+      <w:r>
+        <w:rPr>
+          <w:rFonts w:ascii="UbuntuMono-Regular" w:hAnsi="UbuntuMono-Regular" w:cs="UbuntuMono-Regular"/>
+          <w:color w:val="000089"/>
+          <w:sz w:val="17"/>
+          <w:szCs w:val="17"/>
+        </w:rPr>
+        <w:t xml:space="preserve">string3 </w:t>
+      </w:r>
+      <w:r>
+        <w:rPr>
+          <w:rFonts w:ascii="UbuntuMono-Regular" w:hAnsi="UbuntuMono-Regular" w:cs="UbuntuMono-Regular"/>
+          <w:color w:val="000000"/>
+          <w:sz w:val="17"/>
+          <w:szCs w:val="17"/>
+        </w:rPr>
+        <w:t xml:space="preserve">= </w:t>
+      </w:r>
+      <w:r>
+        <w:rPr>
+          <w:rFonts w:ascii="UbuntuMono-Regular" w:hAnsi="UbuntuMono-Regular" w:cs="UbuntuMono-Regular"/>
+          <w:color w:val="000089"/>
+          <w:sz w:val="17"/>
+          <w:szCs w:val="17"/>
+        </w:rPr>
+        <w:t>heightMetric</w:t>
+      </w:r>
+      <w:r>
+        <w:rPr>
+          <w:rFonts w:ascii="UbuntuMono-Regular" w:hAnsi="UbuntuMono-Regular" w:cs="UbuntuMono-Regular"/>
+          <w:color w:val="000000"/>
+          <w:sz w:val="17"/>
+          <w:szCs w:val="17"/>
+        </w:rPr>
+        <w:t>.</w:t>
+      </w:r>
+      <w:r>
+        <w:rPr>
+          <w:rFonts w:ascii="UbuntuMono-Regular" w:hAnsi="UbuntuMono-Regular" w:cs="UbuntuMono-Regular"/>
+          <w:color w:val="000089"/>
+          <w:sz w:val="17"/>
+          <w:szCs w:val="17"/>
+        </w:rPr>
+        <w:t>ToImperial</w:t>
+      </w:r>
+      <w:r>
+        <w:rPr>
+          <w:rFonts w:ascii="UbuntuMono-Regular" w:hAnsi="UbuntuMono-Regular" w:cs="UbuntuMono-Regular"/>
+          <w:color w:val="000000"/>
+          <w:sz w:val="17"/>
+          <w:szCs w:val="17"/>
+        </w:rPr>
+        <w:t>().</w:t>
+      </w:r>
+      <w:r>
+        <w:rPr>
+          <w:rFonts w:ascii="UbuntuMono-Regular" w:hAnsi="UbuntuMono-Regular" w:cs="UbuntuMono-Regular"/>
+          <w:color w:val="000089"/>
+          <w:sz w:val="17"/>
+          <w:szCs w:val="17"/>
+        </w:rPr>
+        <w:t>ToString</w:t>
+      </w:r>
+      <w:r>
+        <w:rPr>
+          <w:rFonts w:ascii="UbuntuMono-Regular" w:hAnsi="UbuntuMono-Regular" w:cs="UbuntuMono-Regular"/>
+          <w:color w:val="000000"/>
+          <w:sz w:val="17"/>
+          <w:szCs w:val="17"/>
+        </w:rPr>
+        <w:t xml:space="preserve">(); </w:t>
+      </w:r>
+      <w:r>
+        <w:rPr>
+          <w:rFonts w:ascii="UbuntuMono-Italic" w:hAnsi="UbuntuMono-Italic" w:cs="UbuntuMono-Italic"/>
+          <w:i/>
+          <w:iCs/>
+          <w:color w:val="35586C"/>
+          <w:sz w:val="17"/>
+          <w:szCs w:val="17"/>
+        </w:rPr>
+        <w:t>// "5 feet 11 inches"</w:t>
+      </w:r>
     </w:p>
     <w:p>
       <w:pPr>
         <w:pStyle w:val="NoSpacing"/>
         <w:rPr>
+          <w:rFonts w:ascii="UbuntuMono-Bold" w:hAnsi="UbuntuMono-Bold" w:cs="UbuntuMono-Bold"/>
+          <w:b/>
+          <w:bCs/>
+          <w:color w:val="007789"/>
+          <w:sz w:val="17"/>
+          <w:szCs w:val="17"/>
+        </w:rPr>
+      </w:pPr>
+      <w:r>
+        <w:rPr>
+          <w:rFonts w:ascii="UbuntuMono-Bold" w:hAnsi="UbuntuMono-Bold" w:cs="UbuntuMono-Bold"/>
+          <w:b/>
+          <w:bCs/>
+          <w:color w:val="007789"/>
+          <w:sz w:val="17"/>
+          <w:szCs w:val="17"/>
+        </w:rPr>
+        <w:t xml:space="preserve">var </w:t>
+      </w:r>
+      <w:r>
+        <w:rPr>
+          <w:rFonts w:ascii="UbuntuMono-Regular" w:hAnsi="UbuntuMono-Regular" w:cs="UbuntuMono-Regular"/>
+          <w:color w:val="000089"/>
+          <w:sz w:val="17"/>
+          <w:szCs w:val="17"/>
+        </w:rPr>
+        <w:t xml:space="preserve">firstIsHigher </w:t>
+      </w:r>
+      <w:r>
+        <w:rPr>
+          <w:rFonts w:ascii="UbuntuMono-Regular" w:hAnsi="UbuntuMono-Regular" w:cs="UbuntuMono-Regular"/>
+          <w:color w:val="000000"/>
+          <w:sz w:val="17"/>
+          <w:szCs w:val="17"/>
+        </w:rPr>
+        <w:t xml:space="preserve">= </w:t>
+      </w:r>
+      <w:r>
+        <w:rPr>
+          <w:rFonts w:ascii="UbuntuMono-Regular" w:hAnsi="UbuntuMono-Regular" w:cs="UbuntuMono-Regular"/>
+          <w:color w:val="000089"/>
+          <w:sz w:val="17"/>
+          <w:szCs w:val="17"/>
+        </w:rPr>
+        <w:t xml:space="preserve">heightMetric </w:t>
+      </w:r>
+      <w:r>
+        <w:rPr>
+          <w:rFonts w:ascii="UbuntuMono-Regular" w:hAnsi="UbuntuMono-Regular" w:cs="UbuntuMono-Regular"/>
+          <w:color w:val="000000"/>
+          <w:sz w:val="17"/>
+          <w:szCs w:val="17"/>
+        </w:rPr>
+        <w:t xml:space="preserve">&gt; </w:t>
+      </w:r>
+      <w:r>
+        <w:rPr>
+          <w:rFonts w:ascii="UbuntuMono-Regular" w:hAnsi="UbuntuMono-Regular" w:cs="UbuntuMono-Regular"/>
+          <w:color w:val="000089"/>
+          <w:sz w:val="17"/>
+          <w:szCs w:val="17"/>
+        </w:rPr>
+        <w:t>heightImperial</w:t>
+      </w:r>
+      <w:r>
+        <w:rPr>
+          <w:rFonts w:ascii="UbuntuMono-Regular" w:hAnsi="UbuntuMono-Regular" w:cs="UbuntuMono-Regular"/>
+          <w:color w:val="000000"/>
+          <w:sz w:val="17"/>
+          <w:szCs w:val="17"/>
+        </w:rPr>
+        <w:t xml:space="preserve">; </w:t>
+      </w:r>
+      <w:r>
+        <w:rPr>
+          <w:rFonts w:ascii="UbuntuMono-Italic" w:hAnsi="UbuntuMono-Italic" w:cs="UbuntuMono-Italic"/>
+          <w:i/>
+          <w:iCs/>
+          <w:color w:val="35586C"/>
+          <w:sz w:val="17"/>
+          <w:szCs w:val="17"/>
+        </w:rPr>
+        <w:t>// true</w:t>
+      </w:r>
+    </w:p>
+    <w:p>
+      <w:pPr>
+        <w:rPr>
+          <w:lang w:bidi="fa-IR"/>
+        </w:rPr>
+      </w:pPr>
+    </w:p>
+    <w:p>
+      <w:pPr>
+        <w:pStyle w:val="NoSpacing"/>
+        <w:rPr>
+          <w:highlight w:val="yellow"/>
+        </w:rPr>
+      </w:pPr>
+      <w:r>
+        <w:t xml:space="preserve">The </w:t>
+      </w:r>
+      <w:r>
+        <w:rPr>
+          <w:rFonts w:ascii="UbuntuMono-Regular" w:hAnsi="UbuntuMono-Regular" w:cs="UbuntuMono-Regular"/>
+          <w:sz w:val="20"/>
+          <w:szCs w:val="20"/>
+        </w:rPr>
+        <w:t xml:space="preserve">PhoneNumber </w:t>
+      </w:r>
+      <w:r>
+        <w:t xml:space="preserve">value object can </w:t>
+      </w:r>
+      <w:r>
+        <w:rPr>
+          <w:highlight w:val="yellow"/>
+        </w:rPr>
+        <w:t>encapsulate the logic of parsing a string value, validating</w:t>
+      </w:r>
+    </w:p>
+    <w:p>
+      <w:pPr>
+        <w:pStyle w:val="NoSpacing"/>
+      </w:pPr>
+      <w:r>
+        <w:rPr>
+          <w:highlight w:val="yellow"/>
+        </w:rPr>
+        <w:t>it, and extracting different attributes of the phone number</w:t>
+      </w:r>
+      <w:r>
+        <w:t>; for example, the</w:t>
+      </w:r>
+    </w:p>
+    <w:p>
+      <w:pPr>
+        <w:pStyle w:val="NoSpacing"/>
+      </w:pPr>
+      <w:r>
+        <w:t>country it belongs to and the phone number</w:t>
+      </w:r>
+      <w:r>
+        <w:t>’</w:t>
+      </w:r>
+      <w:r>
+        <w:t>s type</w:t>
+      </w:r>
+      <w:r>
+        <w:rPr>
+          <w:rFonts w:hint="eastAsia"/>
+        </w:rPr>
+        <w:t>—</w:t>
+      </w:r>
+      <w:r>
+        <w:t>landline or mobile:</w:t>
+      </w:r>
+    </w:p>
+    <w:p>
+      <w:pPr>
+        <w:pStyle w:val="NoSpacing"/>
+      </w:pPr>
+    </w:p>
+    <w:p>
+      <w:pPr>
+        <w:autoSpaceDE w:val="0"/>
+        <w:autoSpaceDN w:val="0"/>
+        <w:adjustRightInd w:val="0"/>
+        <w:spacing w:after="0"/>
+        <w:rPr>
+          <w:rFonts w:ascii="UbuntuMono-Regular" w:eastAsia="MinionPro-Regular" w:hAnsi="UbuntuMono-Regular" w:cs="UbuntuMono-Regular"/>
+          <w:color w:val="000000"/>
+          <w:sz w:val="17"/>
+          <w:szCs w:val="17"/>
+        </w:rPr>
+      </w:pPr>
+      <w:r>
+        <w:rPr>
+          <w:rFonts w:ascii="UbuntuMono-Bold" w:eastAsia="MinionPro-Regular" w:hAnsi="UbuntuMono-Bold" w:cs="UbuntuMono-Bold"/>
+          <w:b/>
+          <w:bCs/>
+          <w:color w:val="007789"/>
+          <w:sz w:val="17"/>
+          <w:szCs w:val="17"/>
+        </w:rPr>
+        <w:t xml:space="preserve">var </w:t>
+      </w:r>
+      <w:r>
+        <w:rPr>
+          <w:rFonts w:ascii="UbuntuMono-Regular" w:eastAsia="MinionPro-Regular" w:hAnsi="UbuntuMono-Regular" w:cs="UbuntuMono-Regular"/>
+          <w:color w:val="000089"/>
+          <w:sz w:val="17"/>
+          <w:szCs w:val="17"/>
+        </w:rPr>
+        <w:t xml:space="preserve">phone </w:t>
+      </w:r>
+      <w:r>
+        <w:rPr>
+          <w:rFonts w:ascii="UbuntuMono-Regular" w:eastAsia="MinionPro-Regular" w:hAnsi="UbuntuMono-Regular" w:cs="UbuntuMono-Regular"/>
+          <w:color w:val="000000"/>
+          <w:sz w:val="17"/>
+          <w:szCs w:val="17"/>
+        </w:rPr>
+        <w:t xml:space="preserve">= </w:t>
+      </w:r>
+      <w:r>
+        <w:rPr>
+          <w:rFonts w:ascii="UbuntuMono-Regular" w:eastAsia="MinionPro-Regular" w:hAnsi="UbuntuMono-Regular" w:cs="UbuntuMono-Regular"/>
+          <w:color w:val="000089"/>
+          <w:sz w:val="17"/>
+          <w:szCs w:val="17"/>
+        </w:rPr>
+        <w:t>PhoneNumber</w:t>
+      </w:r>
+      <w:r>
+        <w:rPr>
+          <w:rFonts w:ascii="UbuntuMono-Regular" w:eastAsia="MinionPro-Regular" w:hAnsi="UbuntuMono-Regular" w:cs="UbuntuMono-Regular"/>
+          <w:color w:val="000000"/>
+          <w:sz w:val="17"/>
+          <w:szCs w:val="17"/>
+        </w:rPr>
+        <w:t>.</w:t>
+      </w:r>
+      <w:r>
+        <w:rPr>
+          <w:rFonts w:ascii="UbuntuMono-Regular" w:eastAsia="MinionPro-Regular" w:hAnsi="UbuntuMono-Regular" w:cs="UbuntuMono-Regular"/>
+          <w:color w:val="000089"/>
+          <w:sz w:val="17"/>
+          <w:szCs w:val="17"/>
+        </w:rPr>
+        <w:t>Parse</w:t>
+      </w:r>
+      <w:r>
+        <w:rPr>
+          <w:rFonts w:ascii="UbuntuMono-Regular" w:eastAsia="MinionPro-Regular" w:hAnsi="UbuntuMono-Regular" w:cs="UbuntuMono-Regular"/>
+          <w:color w:val="000000"/>
+          <w:sz w:val="17"/>
+          <w:szCs w:val="17"/>
+        </w:rPr>
+        <w:t>(</w:t>
+      </w:r>
+      <w:r>
+        <w:rPr>
+          <w:rFonts w:ascii="UbuntuMono-Regular" w:eastAsia="MinionPro-Regular" w:hAnsi="UbuntuMono-Regular" w:cs="UbuntuMono-Regular"/>
+          <w:color w:val="CD3300"/>
+          <w:sz w:val="17"/>
+          <w:szCs w:val="17"/>
+        </w:rPr>
+        <w:t>"+359877123503"</w:t>
+      </w:r>
+      <w:r>
+        <w:rPr>
+          <w:rFonts w:ascii="UbuntuMono-Regular" w:eastAsia="MinionPro-Regular" w:hAnsi="UbuntuMono-Regular" w:cs="UbuntuMono-Regular"/>
+          <w:color w:val="000000"/>
+          <w:sz w:val="17"/>
+          <w:szCs w:val="17"/>
+        </w:rPr>
+        <w:t>);</w:t>
+      </w:r>
+    </w:p>
+    <w:p>
+      <w:pPr>
+        <w:autoSpaceDE w:val="0"/>
+        <w:autoSpaceDN w:val="0"/>
+        <w:adjustRightInd w:val="0"/>
+        <w:spacing w:after="0"/>
+        <w:rPr>
+          <w:rFonts w:ascii="UbuntuMono-Italic" w:eastAsia="MinionPro-Regular" w:hAnsi="UbuntuMono-Italic" w:cs="UbuntuMono-Italic"/>
+          <w:i/>
+          <w:iCs/>
+          <w:color w:val="35586C"/>
+          <w:sz w:val="17"/>
+          <w:szCs w:val="17"/>
+        </w:rPr>
+      </w:pPr>
+      <w:r>
+        <w:rPr>
+          <w:rFonts w:ascii="UbuntuMono-Bold" w:eastAsia="MinionPro-Regular" w:hAnsi="UbuntuMono-Bold" w:cs="UbuntuMono-Bold"/>
+          <w:b/>
+          <w:bCs/>
+          <w:color w:val="007789"/>
+          <w:sz w:val="17"/>
+          <w:szCs w:val="17"/>
+        </w:rPr>
+        <w:t xml:space="preserve">var </w:t>
+      </w:r>
+      <w:r>
+        <w:rPr>
+          <w:rFonts w:ascii="UbuntuMono-Regular" w:eastAsia="MinionPro-Regular" w:hAnsi="UbuntuMono-Regular" w:cs="UbuntuMono-Regular"/>
+          <w:color w:val="000089"/>
+          <w:sz w:val="17"/>
+          <w:szCs w:val="17"/>
+        </w:rPr>
+        <w:t xml:space="preserve">country </w:t>
+      </w:r>
+      <w:r>
+        <w:rPr>
+          <w:rFonts w:ascii="UbuntuMono-Regular" w:eastAsia="MinionPro-Regular" w:hAnsi="UbuntuMono-Regular" w:cs="UbuntuMono-Regular"/>
+          <w:color w:val="000000"/>
+          <w:sz w:val="17"/>
+          <w:szCs w:val="17"/>
+        </w:rPr>
+        <w:t xml:space="preserve">= </w:t>
+      </w:r>
+      <w:r>
+        <w:rPr>
+          <w:rFonts w:ascii="UbuntuMono-Regular" w:eastAsia="MinionPro-Regular" w:hAnsi="UbuntuMono-Regular" w:cs="UbuntuMono-Regular"/>
+          <w:color w:val="000089"/>
+          <w:sz w:val="17"/>
+          <w:szCs w:val="17"/>
+        </w:rPr>
+        <w:t>phone</w:t>
+      </w:r>
+      <w:r>
+        <w:rPr>
+          <w:rFonts w:ascii="UbuntuMono-Regular" w:eastAsia="MinionPro-Regular" w:hAnsi="UbuntuMono-Regular" w:cs="UbuntuMono-Regular"/>
+          <w:color w:val="000000"/>
+          <w:sz w:val="17"/>
+          <w:szCs w:val="17"/>
+        </w:rPr>
+        <w:t>.</w:t>
+      </w:r>
+      <w:r>
+        <w:rPr>
+          <w:rFonts w:ascii="UbuntuMono-Regular" w:eastAsia="MinionPro-Regular" w:hAnsi="UbuntuMono-Regular" w:cs="UbuntuMono-Regular"/>
+          <w:color w:val="000089"/>
+          <w:sz w:val="17"/>
+          <w:szCs w:val="17"/>
+        </w:rPr>
+        <w:t>Country</w:t>
+      </w:r>
+      <w:r>
+        <w:rPr>
+          <w:rFonts w:ascii="UbuntuMono-Regular" w:eastAsia="MinionPro-Regular" w:hAnsi="UbuntuMono-Regular" w:cs="UbuntuMono-Regular"/>
+          <w:color w:val="000000"/>
+          <w:sz w:val="17"/>
+          <w:szCs w:val="17"/>
+        </w:rPr>
+        <w:t xml:space="preserve">; </w:t>
+      </w:r>
+      <w:r>
+        <w:rPr>
+          <w:rFonts w:ascii="UbuntuMono-Italic" w:eastAsia="MinionPro-Regular" w:hAnsi="UbuntuMono-Italic" w:cs="UbuntuMono-Italic"/>
+          <w:i/>
+          <w:iCs/>
+          <w:color w:val="35586C"/>
+          <w:sz w:val="17"/>
+          <w:szCs w:val="17"/>
+        </w:rPr>
+        <w:t>// "BG"</w:t>
+      </w:r>
+    </w:p>
+    <w:p>
+      <w:pPr>
+        <w:autoSpaceDE w:val="0"/>
+        <w:autoSpaceDN w:val="0"/>
+        <w:adjustRightInd w:val="0"/>
+        <w:spacing w:after="0"/>
+        <w:rPr>
+          <w:rFonts w:ascii="UbuntuMono-Italic" w:eastAsia="MinionPro-Regular" w:hAnsi="UbuntuMono-Italic" w:cs="UbuntuMono-Italic"/>
+          <w:i/>
+          <w:iCs/>
+          <w:color w:val="35586C"/>
+          <w:sz w:val="17"/>
+          <w:szCs w:val="17"/>
+        </w:rPr>
+      </w:pPr>
+      <w:r>
+        <w:rPr>
+          <w:rFonts w:ascii="UbuntuMono-Bold" w:eastAsia="MinionPro-Regular" w:hAnsi="UbuntuMono-Bold" w:cs="UbuntuMono-Bold"/>
+          <w:b/>
+          <w:bCs/>
+          <w:color w:val="007789"/>
+          <w:sz w:val="17"/>
+          <w:szCs w:val="17"/>
+        </w:rPr>
+        <w:t xml:space="preserve">var </w:t>
+      </w:r>
+      <w:r>
+        <w:rPr>
+          <w:rFonts w:ascii="UbuntuMono-Regular" w:eastAsia="MinionPro-Regular" w:hAnsi="UbuntuMono-Regular" w:cs="UbuntuMono-Regular"/>
+          <w:color w:val="000089"/>
+          <w:sz w:val="17"/>
+          <w:szCs w:val="17"/>
+        </w:rPr>
+        <w:t xml:space="preserve">phoneType </w:t>
+      </w:r>
+      <w:r>
+        <w:rPr>
+          <w:rFonts w:ascii="UbuntuMono-Regular" w:eastAsia="MinionPro-Regular" w:hAnsi="UbuntuMono-Regular" w:cs="UbuntuMono-Regular"/>
+          <w:color w:val="000000"/>
+          <w:sz w:val="17"/>
+          <w:szCs w:val="17"/>
+        </w:rPr>
+        <w:t xml:space="preserve">= </w:t>
+      </w:r>
+      <w:r>
+        <w:rPr>
+          <w:rFonts w:ascii="UbuntuMono-Regular" w:eastAsia="MinionPro-Regular" w:hAnsi="UbuntuMono-Regular" w:cs="UbuntuMono-Regular"/>
+          <w:color w:val="000089"/>
+          <w:sz w:val="17"/>
+          <w:szCs w:val="17"/>
+        </w:rPr>
+        <w:t>phone</w:t>
+      </w:r>
+      <w:r>
+        <w:rPr>
+          <w:rFonts w:ascii="UbuntuMono-Regular" w:eastAsia="MinionPro-Regular" w:hAnsi="UbuntuMono-Regular" w:cs="UbuntuMono-Regular"/>
+          <w:color w:val="000000"/>
+          <w:sz w:val="17"/>
+          <w:szCs w:val="17"/>
+        </w:rPr>
+        <w:t>.</w:t>
+      </w:r>
+      <w:r>
+        <w:rPr>
+          <w:rFonts w:ascii="UbuntuMono-Regular" w:eastAsia="MinionPro-Regular" w:hAnsi="UbuntuMono-Regular" w:cs="UbuntuMono-Regular"/>
+          <w:color w:val="000089"/>
+          <w:sz w:val="17"/>
+          <w:szCs w:val="17"/>
+        </w:rPr>
+        <w:t>PhoneType</w:t>
+      </w:r>
+      <w:r>
+        <w:rPr>
+          <w:rFonts w:ascii="UbuntuMono-Regular" w:eastAsia="MinionPro-Regular" w:hAnsi="UbuntuMono-Regular" w:cs="UbuntuMono-Regular"/>
+          <w:color w:val="000000"/>
+          <w:sz w:val="17"/>
+          <w:szCs w:val="17"/>
+        </w:rPr>
+        <w:t xml:space="preserve">; </w:t>
+      </w:r>
+      <w:r>
+        <w:rPr>
+          <w:rFonts w:ascii="UbuntuMono-Italic" w:eastAsia="MinionPro-Regular" w:hAnsi="UbuntuMono-Italic" w:cs="UbuntuMono-Italic"/>
+          <w:i/>
+          <w:iCs/>
+          <w:color w:val="35586C"/>
+          <w:sz w:val="17"/>
+          <w:szCs w:val="17"/>
+        </w:rPr>
+        <w:t>// "MOBILE"</w:t>
+      </w:r>
+    </w:p>
+    <w:p>
+      <w:pPr>
+        <w:rPr>
+          <w:rFonts w:ascii="UbuntuMono-Italic" w:eastAsia="MinionPro-Regular" w:hAnsi="UbuntuMono-Italic" w:cs="UbuntuMono-Italic"/>
+          <w:i/>
+          <w:iCs/>
+          <w:color w:val="35586C"/>
+          <w:sz w:val="17"/>
+          <w:szCs w:val="17"/>
+        </w:rPr>
+      </w:pPr>
+      <w:r>
+        <w:rPr>
+          <w:rFonts w:ascii="UbuntuMono-Bold" w:eastAsia="MinionPro-Regular" w:hAnsi="UbuntuMono-Bold" w:cs="UbuntuMono-Bold"/>
+          <w:b/>
+          <w:bCs/>
+          <w:color w:val="007789"/>
+          <w:sz w:val="17"/>
+          <w:szCs w:val="17"/>
+        </w:rPr>
+        <w:t xml:space="preserve">var </w:t>
+      </w:r>
+      <w:r>
+        <w:rPr>
+          <w:rFonts w:ascii="UbuntuMono-Regular" w:eastAsia="MinionPro-Regular" w:hAnsi="UbuntuMono-Regular" w:cs="UbuntuMono-Regular"/>
+          <w:color w:val="000089"/>
+          <w:sz w:val="17"/>
+          <w:szCs w:val="17"/>
+        </w:rPr>
+        <w:t xml:space="preserve">isValid </w:t>
+      </w:r>
+      <w:r>
+        <w:rPr>
+          <w:rFonts w:ascii="UbuntuMono-Regular" w:eastAsia="MinionPro-Regular" w:hAnsi="UbuntuMono-Regular" w:cs="UbuntuMono-Regular"/>
+          <w:color w:val="000000"/>
+          <w:sz w:val="17"/>
+          <w:szCs w:val="17"/>
+        </w:rPr>
+        <w:t xml:space="preserve">= </w:t>
+      </w:r>
+      <w:r>
+        <w:rPr>
+          <w:rFonts w:ascii="UbuntuMono-Regular" w:eastAsia="MinionPro-Regular" w:hAnsi="UbuntuMono-Regular" w:cs="UbuntuMono-Regular"/>
+          <w:color w:val="000089"/>
+          <w:sz w:val="17"/>
+          <w:szCs w:val="17"/>
+        </w:rPr>
+        <w:t>PhoneNumber</w:t>
+      </w:r>
+      <w:r>
+        <w:rPr>
+          <w:rFonts w:ascii="UbuntuMono-Regular" w:eastAsia="MinionPro-Regular" w:hAnsi="UbuntuMono-Regular" w:cs="UbuntuMono-Regular"/>
+          <w:color w:val="000000"/>
+          <w:sz w:val="17"/>
+          <w:szCs w:val="17"/>
+        </w:rPr>
+        <w:t>.</w:t>
+      </w:r>
+      <w:r>
+        <w:rPr>
+          <w:rFonts w:ascii="UbuntuMono-Regular" w:eastAsia="MinionPro-Regular" w:hAnsi="UbuntuMono-Regular" w:cs="UbuntuMono-Regular"/>
+          <w:color w:val="000089"/>
+          <w:sz w:val="17"/>
+          <w:szCs w:val="17"/>
+        </w:rPr>
+        <w:t>IsValid</w:t>
+      </w:r>
+      <w:r>
+        <w:rPr>
+          <w:rFonts w:ascii="UbuntuMono-Regular" w:eastAsia="MinionPro-Regular" w:hAnsi="UbuntuMono-Regular" w:cs="UbuntuMono-Regular"/>
+          <w:color w:val="000000"/>
+          <w:sz w:val="17"/>
+          <w:szCs w:val="17"/>
+        </w:rPr>
+        <w:t>(</w:t>
+      </w:r>
+      <w:r>
+        <w:rPr>
+          <w:rFonts w:ascii="UbuntuMono-Regular" w:eastAsia="MinionPro-Regular" w:hAnsi="UbuntuMono-Regular" w:cs="UbuntuMono-Regular"/>
+          <w:color w:val="CD3300"/>
+          <w:sz w:val="17"/>
+          <w:szCs w:val="17"/>
+        </w:rPr>
+        <w:t>"+972120266680"</w:t>
+      </w:r>
+      <w:r>
+        <w:rPr>
+          <w:rFonts w:ascii="UbuntuMono-Regular" w:eastAsia="MinionPro-Regular" w:hAnsi="UbuntuMono-Regular" w:cs="UbuntuMono-Regular"/>
+          <w:color w:val="000000"/>
+          <w:sz w:val="17"/>
+          <w:szCs w:val="17"/>
+        </w:rPr>
+        <w:t xml:space="preserve">); </w:t>
+      </w:r>
+      <w:r>
+        <w:rPr>
+          <w:rFonts w:ascii="UbuntuMono-Italic" w:eastAsia="MinionPro-Regular" w:hAnsi="UbuntuMono-Italic" w:cs="UbuntuMono-Italic"/>
+          <w:i/>
+          <w:iCs/>
+          <w:color w:val="35586C"/>
+          <w:sz w:val="17"/>
+          <w:szCs w:val="17"/>
+        </w:rPr>
+        <w:t>// false</w:t>
+      </w:r>
+    </w:p>
+    <w:p>
+      <w:pPr>
+        <w:pStyle w:val="NoSpacing"/>
+        <w:rPr>
+          <w:highlight w:val="yellow"/>
+        </w:rPr>
+      </w:pPr>
+      <w:r>
+        <w:t xml:space="preserve">The following example demonstrates the power of a value object when it </w:t>
+      </w:r>
+      <w:r>
+        <w:rPr>
+          <w:highlight w:val="yellow"/>
+        </w:rPr>
+        <w:t>encapsulates</w:t>
+      </w:r>
+    </w:p>
+    <w:p>
+      <w:pPr>
+        <w:pStyle w:val="NoSpacing"/>
+      </w:pPr>
+      <w:r>
+        <w:rPr>
+          <w:highlight w:val="yellow"/>
+        </w:rPr>
+        <w:t>all of the business logic that manipulates the data and produces new instances</w:t>
+      </w:r>
+      <w:r>
+        <w:t xml:space="preserve"> of the</w:t>
+      </w:r>
+    </w:p>
+    <w:p>
+      <w:pPr>
+        <w:pStyle w:val="NoSpacing"/>
+      </w:pPr>
+      <w:r>
+        <w:t>value object:</w:t>
+      </w:r>
+    </w:p>
+    <w:p>
+      <w:pPr>
+        <w:autoSpaceDE w:val="0"/>
+        <w:autoSpaceDN w:val="0"/>
+        <w:adjustRightInd w:val="0"/>
+        <w:spacing w:after="0"/>
+        <w:rPr>
+          <w:rFonts w:ascii="UbuntuMono-Regular" w:eastAsia="MinionPro-Regular" w:hAnsi="UbuntuMono-Regular" w:cs="UbuntuMono-Regular"/>
+          <w:color w:val="000000"/>
+          <w:sz w:val="17"/>
+          <w:szCs w:val="17"/>
+        </w:rPr>
+      </w:pPr>
+      <w:r>
+        <w:rPr>
+          <w:rFonts w:ascii="UbuntuMono-Bold" w:eastAsia="MinionPro-Regular" w:hAnsi="UbuntuMono-Bold" w:cs="UbuntuMono-Bold"/>
+          <w:b/>
+          <w:bCs/>
+          <w:color w:val="007789"/>
+          <w:sz w:val="17"/>
+          <w:szCs w:val="17"/>
+        </w:rPr>
+        <w:t xml:space="preserve">var </w:t>
+      </w:r>
+      <w:r>
+        <w:rPr>
+          <w:rFonts w:ascii="UbuntuMono-Regular" w:eastAsia="MinionPro-Regular" w:hAnsi="UbuntuMono-Regular" w:cs="UbuntuMono-Regular"/>
+          <w:color w:val="000089"/>
+          <w:sz w:val="17"/>
+          <w:szCs w:val="17"/>
+        </w:rPr>
+        <w:t xml:space="preserve">red </w:t>
+      </w:r>
+      <w:r>
+        <w:rPr>
+          <w:rFonts w:ascii="UbuntuMono-Regular" w:eastAsia="MinionPro-Regular" w:hAnsi="UbuntuMono-Regular" w:cs="UbuntuMono-Regular"/>
+          <w:color w:val="000000"/>
+          <w:sz w:val="17"/>
+          <w:szCs w:val="17"/>
+        </w:rPr>
+        <w:t xml:space="preserve">= </w:t>
+      </w:r>
+      <w:r>
+        <w:rPr>
+          <w:rFonts w:ascii="UbuntuMono-Regular" w:eastAsia="MinionPro-Regular" w:hAnsi="UbuntuMono-Regular" w:cs="UbuntuMono-Regular"/>
+          <w:color w:val="000089"/>
+          <w:sz w:val="17"/>
+          <w:szCs w:val="17"/>
+        </w:rPr>
+        <w:t>Color</w:t>
+      </w:r>
+      <w:r>
+        <w:rPr>
+          <w:rFonts w:ascii="UbuntuMono-Regular" w:eastAsia="MinionPro-Regular" w:hAnsi="UbuntuMono-Regular" w:cs="UbuntuMono-Regular"/>
+          <w:color w:val="000000"/>
+          <w:sz w:val="17"/>
+          <w:szCs w:val="17"/>
+        </w:rPr>
+        <w:t>.</w:t>
+      </w:r>
+      <w:r>
+        <w:rPr>
+          <w:rFonts w:ascii="UbuntuMono-Regular" w:eastAsia="MinionPro-Regular" w:hAnsi="UbuntuMono-Regular" w:cs="UbuntuMono-Regular"/>
+          <w:color w:val="000089"/>
+          <w:sz w:val="17"/>
+          <w:szCs w:val="17"/>
+        </w:rPr>
+        <w:t>FromRGB</w:t>
+      </w:r>
+      <w:r>
+        <w:rPr>
+          <w:rFonts w:ascii="UbuntuMono-Regular" w:eastAsia="MinionPro-Regular" w:hAnsi="UbuntuMono-Regular" w:cs="UbuntuMono-Regular"/>
+          <w:color w:val="000000"/>
+          <w:sz w:val="17"/>
+          <w:szCs w:val="17"/>
+        </w:rPr>
+        <w:t>(</w:t>
+      </w:r>
+      <w:r>
+        <w:rPr>
+          <w:rFonts w:ascii="UbuntuMono-Regular" w:eastAsia="MinionPro-Regular" w:hAnsi="UbuntuMono-Regular" w:cs="UbuntuMono-Regular"/>
+          <w:color w:val="FF6600"/>
+          <w:sz w:val="17"/>
+          <w:szCs w:val="17"/>
+        </w:rPr>
+        <w:t>255</w:t>
+      </w:r>
+      <w:r>
+        <w:rPr>
+          <w:rFonts w:ascii="UbuntuMono-Regular" w:eastAsia="MinionPro-Regular" w:hAnsi="UbuntuMono-Regular" w:cs="UbuntuMono-Regular"/>
+          <w:color w:val="000000"/>
+          <w:sz w:val="17"/>
+          <w:szCs w:val="17"/>
+        </w:rPr>
+        <w:t xml:space="preserve">, </w:t>
+      </w:r>
+      <w:r>
+        <w:rPr>
+          <w:rFonts w:ascii="UbuntuMono-Regular" w:eastAsia="MinionPro-Regular" w:hAnsi="UbuntuMono-Regular" w:cs="UbuntuMono-Regular"/>
+          <w:color w:val="FF6600"/>
+          <w:sz w:val="17"/>
+          <w:szCs w:val="17"/>
+        </w:rPr>
+        <w:t>0</w:t>
+      </w:r>
+      <w:r>
+        <w:rPr>
+          <w:rFonts w:ascii="UbuntuMono-Regular" w:eastAsia="MinionPro-Regular" w:hAnsi="UbuntuMono-Regular" w:cs="UbuntuMono-Regular"/>
+          <w:color w:val="000000"/>
+          <w:sz w:val="17"/>
+          <w:szCs w:val="17"/>
+        </w:rPr>
+        <w:t xml:space="preserve">, </w:t>
+      </w:r>
+      <w:r>
+        <w:rPr>
+          <w:rFonts w:ascii="UbuntuMono-Regular" w:eastAsia="MinionPro-Regular" w:hAnsi="UbuntuMono-Regular" w:cs="UbuntuMono-Regular"/>
+          <w:color w:val="FF6600"/>
+          <w:sz w:val="17"/>
+          <w:szCs w:val="17"/>
+        </w:rPr>
+        <w:t>0</w:t>
+      </w:r>
+      <w:r>
+        <w:rPr>
+          <w:rFonts w:ascii="UbuntuMono-Regular" w:eastAsia="MinionPro-Regular" w:hAnsi="UbuntuMono-Regular" w:cs="UbuntuMono-Regular"/>
+          <w:color w:val="000000"/>
+          <w:sz w:val="17"/>
+          <w:szCs w:val="17"/>
+        </w:rPr>
+        <w:t>);</w:t>
+      </w:r>
+    </w:p>
+    <w:p>
+      <w:pPr>
+        <w:autoSpaceDE w:val="0"/>
+        <w:autoSpaceDN w:val="0"/>
+        <w:adjustRightInd w:val="0"/>
+        <w:spacing w:after="0"/>
+        <w:rPr>
+          <w:rFonts w:ascii="UbuntuMono-Regular" w:eastAsia="MinionPro-Regular" w:hAnsi="UbuntuMono-Regular" w:cs="UbuntuMono-Regular"/>
+          <w:color w:val="000000"/>
+          <w:sz w:val="17"/>
+          <w:szCs w:val="17"/>
+        </w:rPr>
+      </w:pPr>
+      <w:r>
+        <w:rPr>
+          <w:rFonts w:ascii="UbuntuMono-Bold" w:eastAsia="MinionPro-Regular" w:hAnsi="UbuntuMono-Bold" w:cs="UbuntuMono-Bold"/>
+          <w:b/>
+          <w:bCs/>
+          <w:color w:val="007789"/>
+          <w:sz w:val="17"/>
+          <w:szCs w:val="17"/>
+        </w:rPr>
+        <w:t xml:space="preserve">var </w:t>
+      </w:r>
+      <w:r>
+        <w:rPr>
+          <w:rFonts w:ascii="UbuntuMono-Regular" w:eastAsia="MinionPro-Regular" w:hAnsi="UbuntuMono-Regular" w:cs="UbuntuMono-Regular"/>
+          <w:color w:val="000089"/>
+          <w:sz w:val="17"/>
+          <w:szCs w:val="17"/>
+        </w:rPr>
+        <w:t xml:space="preserve">green </w:t>
+      </w:r>
+      <w:r>
+        <w:rPr>
+          <w:rFonts w:ascii="UbuntuMono-Regular" w:eastAsia="MinionPro-Regular" w:hAnsi="UbuntuMono-Regular" w:cs="UbuntuMono-Regular"/>
+          <w:color w:val="000000"/>
+          <w:sz w:val="17"/>
+          <w:szCs w:val="17"/>
+        </w:rPr>
+        <w:t xml:space="preserve">= </w:t>
+      </w:r>
+      <w:r>
+        <w:rPr>
+          <w:rFonts w:ascii="UbuntuMono-Regular" w:eastAsia="MinionPro-Regular" w:hAnsi="UbuntuMono-Regular" w:cs="UbuntuMono-Regular"/>
+          <w:color w:val="000089"/>
+          <w:sz w:val="17"/>
+          <w:szCs w:val="17"/>
+        </w:rPr>
+        <w:t>Color</w:t>
+      </w:r>
+      <w:r>
+        <w:rPr>
+          <w:rFonts w:ascii="UbuntuMono-Regular" w:eastAsia="MinionPro-Regular" w:hAnsi="UbuntuMono-Regular" w:cs="UbuntuMono-Regular"/>
+          <w:color w:val="000000"/>
+          <w:sz w:val="17"/>
+          <w:szCs w:val="17"/>
+        </w:rPr>
+        <w:t>.</w:t>
+      </w:r>
+      <w:r>
+        <w:rPr>
+          <w:rFonts w:ascii="UbuntuMono-Regular" w:eastAsia="MinionPro-Regular" w:hAnsi="UbuntuMono-Regular" w:cs="UbuntuMono-Regular"/>
+          <w:color w:val="000089"/>
+          <w:sz w:val="17"/>
+          <w:szCs w:val="17"/>
+        </w:rPr>
+        <w:t>Green</w:t>
+      </w:r>
+      <w:r>
+        <w:rPr>
+          <w:rFonts w:ascii="UbuntuMono-Regular" w:eastAsia="MinionPro-Regular" w:hAnsi="UbuntuMono-Regular" w:cs="UbuntuMono-Regular"/>
+          <w:color w:val="000000"/>
+          <w:sz w:val="17"/>
+          <w:szCs w:val="17"/>
+        </w:rPr>
+        <w:t>;</w:t>
+      </w:r>
+    </w:p>
+    <w:p>
+      <w:pPr>
+        <w:autoSpaceDE w:val="0"/>
+        <w:autoSpaceDN w:val="0"/>
+        <w:adjustRightInd w:val="0"/>
+        <w:spacing w:after="0"/>
+        <w:rPr>
+          <w:rFonts w:ascii="UbuntuMono-Regular" w:eastAsia="MinionPro-Regular" w:hAnsi="UbuntuMono-Regular" w:cs="UbuntuMono-Regular"/>
+          <w:color w:val="000000"/>
+          <w:sz w:val="17"/>
+          <w:szCs w:val="17"/>
+        </w:rPr>
+      </w:pPr>
+      <w:r>
+        <w:rPr>
+          <w:rFonts w:ascii="UbuntuMono-Bold" w:eastAsia="MinionPro-Regular" w:hAnsi="UbuntuMono-Bold" w:cs="UbuntuMono-Bold"/>
+          <w:b/>
+          <w:bCs/>
+          <w:color w:val="007789"/>
+          <w:sz w:val="17"/>
+          <w:szCs w:val="17"/>
+        </w:rPr>
+        <w:t xml:space="preserve">var </w:t>
+      </w:r>
+      <w:r>
+        <w:rPr>
+          <w:rFonts w:ascii="UbuntuMono-Regular" w:eastAsia="MinionPro-Regular" w:hAnsi="UbuntuMono-Regular" w:cs="UbuntuMono-Regular"/>
+          <w:color w:val="000089"/>
+          <w:sz w:val="17"/>
+          <w:szCs w:val="17"/>
+        </w:rPr>
+        <w:t xml:space="preserve">yellow </w:t>
+      </w:r>
+      <w:r>
+        <w:rPr>
+          <w:rFonts w:ascii="UbuntuMono-Regular" w:eastAsia="MinionPro-Regular" w:hAnsi="UbuntuMono-Regular" w:cs="UbuntuMono-Regular"/>
+          <w:color w:val="000000"/>
+          <w:sz w:val="17"/>
+          <w:szCs w:val="17"/>
+        </w:rPr>
+        <w:t xml:space="preserve">= </w:t>
+      </w:r>
+      <w:r>
+        <w:rPr>
+          <w:rFonts w:ascii="UbuntuMono-Regular" w:eastAsia="MinionPro-Regular" w:hAnsi="UbuntuMono-Regular" w:cs="UbuntuMono-Regular"/>
+          <w:color w:val="000089"/>
+          <w:sz w:val="17"/>
+          <w:szCs w:val="17"/>
+        </w:rPr>
+        <w:t>red</w:t>
+      </w:r>
+      <w:r>
+        <w:rPr>
+          <w:rFonts w:ascii="UbuntuMono-Regular" w:eastAsia="MinionPro-Regular" w:hAnsi="UbuntuMono-Regular" w:cs="UbuntuMono-Regular"/>
+          <w:color w:val="000000"/>
+          <w:sz w:val="17"/>
+          <w:szCs w:val="17"/>
+        </w:rPr>
+        <w:t>.</w:t>
+      </w:r>
+      <w:r>
+        <w:rPr>
+          <w:rFonts w:ascii="UbuntuMono-Regular" w:eastAsia="MinionPro-Regular" w:hAnsi="UbuntuMono-Regular" w:cs="UbuntuMono-Regular"/>
+          <w:color w:val="000089"/>
+          <w:sz w:val="17"/>
+          <w:szCs w:val="17"/>
+        </w:rPr>
+        <w:t>MixWith</w:t>
+      </w:r>
+      <w:r>
+        <w:rPr>
+          <w:rFonts w:ascii="UbuntuMono-Regular" w:eastAsia="MinionPro-Regular" w:hAnsi="UbuntuMono-Regular" w:cs="UbuntuMono-Regular"/>
+          <w:color w:val="000000"/>
+          <w:sz w:val="17"/>
+          <w:szCs w:val="17"/>
+        </w:rPr>
+        <w:t>(</w:t>
+      </w:r>
+      <w:r>
+        <w:rPr>
+          <w:rFonts w:ascii="UbuntuMono-Regular" w:eastAsia="MinionPro-Regular" w:hAnsi="UbuntuMono-Regular" w:cs="UbuntuMono-Regular"/>
+          <w:color w:val="000089"/>
+          <w:sz w:val="17"/>
+          <w:szCs w:val="17"/>
+        </w:rPr>
+        <w:t>green</w:t>
+      </w:r>
+      <w:r>
+        <w:rPr>
+          <w:rFonts w:ascii="UbuntuMono-Regular" w:eastAsia="MinionPro-Regular" w:hAnsi="UbuntuMono-Regular" w:cs="UbuntuMono-Regular"/>
+          <w:color w:val="000000"/>
+          <w:sz w:val="17"/>
+          <w:szCs w:val="17"/>
+        </w:rPr>
+        <w:t>);</w:t>
+      </w:r>
+    </w:p>
+    <w:p>
+      <w:pPr>
+        <w:pStyle w:val="NoSpacing"/>
+        <w:rPr>
+          <w:rFonts w:ascii="UbuntuMono-Italic" w:eastAsia="MinionPro-Regular" w:hAnsi="UbuntuMono-Italic" w:cs="UbuntuMono-Italic"/>
+          <w:i/>
+          <w:iCs/>
+          <w:color w:val="35586C"/>
+          <w:sz w:val="17"/>
+          <w:szCs w:val="17"/>
+        </w:rPr>
+      </w:pPr>
+      <w:r>
+        <w:rPr>
+          <w:rFonts w:ascii="UbuntuMono-Bold" w:eastAsia="MinionPro-Regular" w:hAnsi="UbuntuMono-Bold" w:cs="UbuntuMono-Bold"/>
+          <w:b/>
+          <w:bCs/>
+          <w:color w:val="007789"/>
+          <w:sz w:val="17"/>
+          <w:szCs w:val="17"/>
+        </w:rPr>
+        <w:t xml:space="preserve">var </w:t>
+      </w:r>
+      <w:r>
+        <w:rPr>
+          <w:rFonts w:ascii="UbuntuMono-Regular" w:eastAsia="MinionPro-Regular" w:hAnsi="UbuntuMono-Regular" w:cs="UbuntuMono-Regular"/>
+          <w:color w:val="000089"/>
+          <w:sz w:val="17"/>
+          <w:szCs w:val="17"/>
+        </w:rPr>
+        <w:t xml:space="preserve">yellowString </w:t>
+      </w:r>
+      <w:r>
+        <w:rPr>
+          <w:rFonts w:ascii="UbuntuMono-Regular" w:eastAsia="MinionPro-Regular" w:hAnsi="UbuntuMono-Regular" w:cs="UbuntuMono-Regular"/>
+          <w:color w:val="000000"/>
+          <w:sz w:val="17"/>
+          <w:szCs w:val="17"/>
+        </w:rPr>
+        <w:t xml:space="preserve">= </w:t>
+      </w:r>
+      <w:r>
+        <w:rPr>
+          <w:rFonts w:ascii="UbuntuMono-Regular" w:eastAsia="MinionPro-Regular" w:hAnsi="UbuntuMono-Regular" w:cs="UbuntuMono-Regular"/>
+          <w:color w:val="000089"/>
+          <w:sz w:val="17"/>
+          <w:szCs w:val="17"/>
+        </w:rPr>
+        <w:t>yellow</w:t>
+      </w:r>
+      <w:r>
+        <w:rPr>
+          <w:rFonts w:ascii="UbuntuMono-Regular" w:eastAsia="MinionPro-Regular" w:hAnsi="UbuntuMono-Regular" w:cs="UbuntuMono-Regular"/>
+          <w:color w:val="000000"/>
+          <w:sz w:val="17"/>
+          <w:szCs w:val="17"/>
+        </w:rPr>
+        <w:t>.</w:t>
+      </w:r>
+      <w:r>
+        <w:rPr>
+          <w:rFonts w:ascii="UbuntuMono-Regular" w:eastAsia="MinionPro-Regular" w:hAnsi="UbuntuMono-Regular" w:cs="UbuntuMono-Regular"/>
+          <w:color w:val="000089"/>
+          <w:sz w:val="17"/>
+          <w:szCs w:val="17"/>
+        </w:rPr>
+        <w:t>ToString</w:t>
+      </w:r>
+      <w:r>
+        <w:rPr>
+          <w:rFonts w:ascii="UbuntuMono-Regular" w:eastAsia="MinionPro-Regular" w:hAnsi="UbuntuMono-Regular" w:cs="UbuntuMono-Regular"/>
+          <w:color w:val="000000"/>
+          <w:sz w:val="17"/>
+          <w:szCs w:val="17"/>
+        </w:rPr>
+        <w:t xml:space="preserve">(); </w:t>
+      </w:r>
+      <w:r>
+        <w:rPr>
+          <w:rFonts w:ascii="UbuntuMono-Italic" w:eastAsia="MinionPro-Regular" w:hAnsi="UbuntuMono-Italic" w:cs="UbuntuMono-Italic"/>
+          <w:i/>
+          <w:iCs/>
+          <w:color w:val="35586C"/>
+          <w:sz w:val="17"/>
+          <w:szCs w:val="17"/>
+        </w:rPr>
+        <w:t>// "#FFFF00"</w:t>
+      </w:r>
+    </w:p>
+    <w:p>
+      <w:pPr>
+        <w:pStyle w:val="NoSpacing"/>
+        <w:rPr>
+          <w:rFonts w:ascii="UbuntuMono-Italic" w:eastAsia="MinionPro-Regular" w:hAnsi="UbuntuMono-Italic" w:cs="UbuntuMono-Italic"/>
+          <w:i/>
+          <w:iCs/>
+          <w:color w:val="35586C"/>
+          <w:sz w:val="17"/>
+          <w:szCs w:val="17"/>
+        </w:rPr>
+      </w:pPr>
+    </w:p>
+    <w:p>
+      <w:pPr>
+        <w:pStyle w:val="NoSpacing"/>
+      </w:pPr>
+      <w:r>
+        <w:t xml:space="preserve">As you can see in the preceding examples, value objects </w:t>
+      </w:r>
+      <w:r>
+        <w:rPr>
+          <w:b/>
+          <w:bCs/>
+        </w:rPr>
+        <w:t>eliminate the need for conventions</w:t>
+      </w:r>
+      <w:r>
+        <w:rPr>
+          <w:rFonts w:hint="eastAsia"/>
+        </w:rPr>
+        <w:t>—</w:t>
+      </w:r>
+      <w:r>
+        <w:t xml:space="preserve"> </w:t>
+      </w:r>
+      <w:r>
+        <w:t>for example, the need to keep in mind that this string is an email and the</w:t>
+      </w:r>
+      <w:r>
+        <w:t xml:space="preserve"> </w:t>
+      </w:r>
+      <w:r>
+        <w:t>other string is a phone number</w:t>
+      </w:r>
+      <w:r>
+        <w:rPr>
+          <w:rFonts w:hint="eastAsia"/>
+        </w:rPr>
+        <w:t>—</w:t>
+      </w:r>
+      <w:r>
+        <w:t xml:space="preserve">and instead </w:t>
+      </w:r>
+      <w:r>
+        <w:rPr>
+          <w:b/>
+          <w:bCs/>
+        </w:rPr>
+        <w:t>makes using the object model less error</w:t>
+      </w:r>
+      <w:r>
+        <w:rPr>
+          <w:b/>
+          <w:bCs/>
+        </w:rPr>
+        <w:t xml:space="preserve"> </w:t>
+      </w:r>
+      <w:r>
+        <w:rPr>
+          <w:b/>
+          <w:bCs/>
+        </w:rPr>
+        <w:t>prone and more intuitive.</w:t>
+      </w:r>
+    </w:p>
+    <w:p>
+      <w:pPr>
+        <w:pStyle w:val="Heading3"/>
+      </w:pPr>
+      <w:r>
+        <w:t>Implementation</w:t>
+      </w:r>
+    </w:p>
+    <w:p>
+      <w:pPr>
+        <w:rPr>
           <w:rtl/>
-          <w:lang w:bidi="fa-IR"/>
         </w:rPr>
       </w:pPr>
     </w:p>
@@ -4814,6 +8031,119 @@
     </w:lvl>
   </w:abstractNum>
   <w:abstractNum w:abstractNumId="24" w15:restartNumberingAfterBreak="0">
+    <w:nsid w:val="2BFA4E05"/>
+    <w:multiLevelType w:val="hybridMultilevel"/>
+    <w:tmpl w:val="C546A428"/>
+    <w:lvl w:ilvl="0" w:tplc="A9C472E8">
+      <w:start w:val="1"/>
+      <w:numFmt w:val="bullet"/>
+      <w:lvlText w:val=""/>
+      <w:lvlJc w:val="left"/>
+      <w:pPr>
+        <w:ind w:left="720" w:hanging="360"/>
+      </w:pPr>
+      <w:rPr>
+        <w:rFonts w:ascii="Symbol" w:hAnsi="Symbol" w:hint="default"/>
+      </w:rPr>
+    </w:lvl>
+    <w:lvl w:ilvl="1" w:tplc="04090003" w:tentative="1">
+      <w:start w:val="1"/>
+      <w:numFmt w:val="bullet"/>
+      <w:lvlText w:val="o"/>
+      <w:lvlJc w:val="left"/>
+      <w:pPr>
+        <w:ind w:left="1440" w:hanging="360"/>
+      </w:pPr>
+      <w:rPr>
+        <w:rFonts w:ascii="Courier New" w:hAnsi="Courier New" w:cs="Courier New" w:hint="default"/>
+      </w:rPr>
+    </w:lvl>
+    <w:lvl w:ilvl="2" w:tplc="04090005" w:tentative="1">
+      <w:start w:val="1"/>
+      <w:numFmt w:val="bullet"/>
+      <w:lvlText w:val=""/>
+      <w:lvlJc w:val="left"/>
+      <w:pPr>
+        <w:ind w:left="2160" w:hanging="360"/>
+      </w:pPr>
+      <w:rPr>
+        <w:rFonts w:ascii="Wingdings" w:hAnsi="Wingdings" w:hint="default"/>
+      </w:rPr>
+    </w:lvl>
+    <w:lvl w:ilvl="3" w:tplc="04090001" w:tentative="1">
+      <w:start w:val="1"/>
+      <w:numFmt w:val="bullet"/>
+      <w:lvlText w:val=""/>
+      <w:lvlJc w:val="left"/>
+      <w:pPr>
+        <w:ind w:left="2880" w:hanging="360"/>
+      </w:pPr>
+      <w:rPr>
+        <w:rFonts w:ascii="Symbol" w:hAnsi="Symbol" w:hint="default"/>
+      </w:rPr>
+    </w:lvl>
+    <w:lvl w:ilvl="4" w:tplc="04090003" w:tentative="1">
+      <w:start w:val="1"/>
+      <w:numFmt w:val="bullet"/>
+      <w:lvlText w:val="o"/>
+      <w:lvlJc w:val="left"/>
+      <w:pPr>
+        <w:ind w:left="3600" w:hanging="360"/>
+      </w:pPr>
+      <w:rPr>
+        <w:rFonts w:ascii="Courier New" w:hAnsi="Courier New" w:cs="Courier New" w:hint="default"/>
+      </w:rPr>
+    </w:lvl>
+    <w:lvl w:ilvl="5" w:tplc="04090005" w:tentative="1">
+      <w:start w:val="1"/>
+      <w:numFmt w:val="bullet"/>
+      <w:lvlText w:val=""/>
+      <w:lvlJc w:val="left"/>
+      <w:pPr>
+        <w:ind w:left="4320" w:hanging="360"/>
+      </w:pPr>
+      <w:rPr>
+        <w:rFonts w:ascii="Wingdings" w:hAnsi="Wingdings" w:hint="default"/>
+      </w:rPr>
+    </w:lvl>
+    <w:lvl w:ilvl="6" w:tplc="04090001" w:tentative="1">
+      <w:start w:val="1"/>
+      <w:numFmt w:val="bullet"/>
+      <w:lvlText w:val=""/>
+      <w:lvlJc w:val="left"/>
+      <w:pPr>
+        <w:ind w:left="5040" w:hanging="360"/>
+      </w:pPr>
+      <w:rPr>
+        <w:rFonts w:ascii="Symbol" w:hAnsi="Symbol" w:hint="default"/>
+      </w:rPr>
+    </w:lvl>
+    <w:lvl w:ilvl="7" w:tplc="04090003" w:tentative="1">
+      <w:start w:val="1"/>
+      <w:numFmt w:val="bullet"/>
+      <w:lvlText w:val="o"/>
+      <w:lvlJc w:val="left"/>
+      <w:pPr>
+        <w:ind w:left="5760" w:hanging="360"/>
+      </w:pPr>
+      <w:rPr>
+        <w:rFonts w:ascii="Courier New" w:hAnsi="Courier New" w:cs="Courier New" w:hint="default"/>
+      </w:rPr>
+    </w:lvl>
+    <w:lvl w:ilvl="8" w:tplc="04090005" w:tentative="1">
+      <w:start w:val="1"/>
+      <w:numFmt w:val="bullet"/>
+      <w:lvlText w:val=""/>
+      <w:lvlJc w:val="left"/>
+      <w:pPr>
+        <w:ind w:left="6480" w:hanging="360"/>
+      </w:pPr>
+      <w:rPr>
+        <w:rFonts w:ascii="Wingdings" w:hAnsi="Wingdings" w:hint="default"/>
+      </w:rPr>
+    </w:lvl>
+  </w:abstractNum>
+  <w:abstractNum w:abstractNumId="25" w15:restartNumberingAfterBreak="0">
     <w:nsid w:val="2CD47A1B"/>
     <w:multiLevelType w:val="multilevel"/>
     <w:tmpl w:val="AA866742"/>
@@ -4929,7 +8259,7 @@
       </w:rPr>
     </w:lvl>
   </w:abstractNum>
-  <w:abstractNum w:abstractNumId="25" w15:restartNumberingAfterBreak="0">
+  <w:abstractNum w:abstractNumId="26" w15:restartNumberingAfterBreak="0">
     <w:nsid w:val="2E077888"/>
     <w:multiLevelType w:val="hybridMultilevel"/>
     <w:tmpl w:val="D06C3444"/>
@@ -5041,7 +8371,7 @@
       </w:rPr>
     </w:lvl>
   </w:abstractNum>
-  <w:abstractNum w:abstractNumId="26" w15:restartNumberingAfterBreak="0">
+  <w:abstractNum w:abstractNumId="27" w15:restartNumberingAfterBreak="0">
     <w:nsid w:val="36FD374C"/>
     <w:multiLevelType w:val="hybridMultilevel"/>
     <w:tmpl w:val="3AC27EF4"/>
@@ -5154,7 +8484,7 @@
       </w:rPr>
     </w:lvl>
   </w:abstractNum>
-  <w:abstractNum w:abstractNumId="27" w15:restartNumberingAfterBreak="0">
+  <w:abstractNum w:abstractNumId="28" w15:restartNumberingAfterBreak="0">
     <w:nsid w:val="37711FA7"/>
     <w:multiLevelType w:val="hybridMultilevel"/>
     <w:tmpl w:val="22FEDA86"/>
@@ -5240,7 +8570,7 @@
       </w:pPr>
     </w:lvl>
   </w:abstractNum>
-  <w:abstractNum w:abstractNumId="28" w15:restartNumberingAfterBreak="0">
+  <w:abstractNum w:abstractNumId="29" w15:restartNumberingAfterBreak="0">
     <w:nsid w:val="3B4E58F9"/>
     <w:multiLevelType w:val="hybridMultilevel"/>
     <w:tmpl w:val="A8F8C774"/>
@@ -5353,7 +8683,7 @@
       </w:rPr>
     </w:lvl>
   </w:abstractNum>
-  <w:abstractNum w:abstractNumId="29" w15:restartNumberingAfterBreak="0">
+  <w:abstractNum w:abstractNumId="30" w15:restartNumberingAfterBreak="0">
     <w:nsid w:val="45934EC6"/>
     <w:multiLevelType w:val="hybridMultilevel"/>
     <w:tmpl w:val="855CA17C"/>
@@ -5466,7 +8796,7 @@
       </w:rPr>
     </w:lvl>
   </w:abstractNum>
-  <w:abstractNum w:abstractNumId="30" w15:restartNumberingAfterBreak="0">
+  <w:abstractNum w:abstractNumId="31" w15:restartNumberingAfterBreak="0">
     <w:nsid w:val="470B27A6"/>
     <w:multiLevelType w:val="hybridMultilevel"/>
     <w:tmpl w:val="4134FE34"/>
@@ -5579,7 +8909,7 @@
       </w:rPr>
     </w:lvl>
   </w:abstractNum>
-  <w:abstractNum w:abstractNumId="31" w15:restartNumberingAfterBreak="0">
+  <w:abstractNum w:abstractNumId="32" w15:restartNumberingAfterBreak="0">
     <w:nsid w:val="47357997"/>
     <w:multiLevelType w:val="hybridMultilevel"/>
     <w:tmpl w:val="C25AA9DA"/>
@@ -5692,7 +9022,7 @@
       </w:rPr>
     </w:lvl>
   </w:abstractNum>
-  <w:abstractNum w:abstractNumId="32" w15:restartNumberingAfterBreak="0">
+  <w:abstractNum w:abstractNumId="33" w15:restartNumberingAfterBreak="0">
     <w:nsid w:val="49FE5BAF"/>
     <w:multiLevelType w:val="hybridMultilevel"/>
     <w:tmpl w:val="720E20C4"/>
@@ -5805,7 +9135,7 @@
       </w:rPr>
     </w:lvl>
   </w:abstractNum>
-  <w:abstractNum w:abstractNumId="33" w15:restartNumberingAfterBreak="0">
+  <w:abstractNum w:abstractNumId="34" w15:restartNumberingAfterBreak="0">
     <w:nsid w:val="4A100835"/>
     <w:multiLevelType w:val="hybridMultilevel"/>
     <w:tmpl w:val="2D381DF6"/>
@@ -5918,7 +9248,7 @@
       </w:rPr>
     </w:lvl>
   </w:abstractNum>
-  <w:abstractNum w:abstractNumId="34" w15:restartNumberingAfterBreak="0">
+  <w:abstractNum w:abstractNumId="35" w15:restartNumberingAfterBreak="0">
     <w:nsid w:val="50D534E8"/>
     <w:multiLevelType w:val="hybridMultilevel"/>
     <w:tmpl w:val="60307286"/>
@@ -6031,7 +9361,7 @@
       </w:rPr>
     </w:lvl>
   </w:abstractNum>
-  <w:abstractNum w:abstractNumId="35" w15:restartNumberingAfterBreak="0">
+  <w:abstractNum w:abstractNumId="36" w15:restartNumberingAfterBreak="0">
     <w:nsid w:val="5844792F"/>
     <w:multiLevelType w:val="hybridMultilevel"/>
     <w:tmpl w:val="B9821F92"/>
@@ -6144,7 +9474,7 @@
       </w:rPr>
     </w:lvl>
   </w:abstractNum>
-  <w:abstractNum w:abstractNumId="36" w15:restartNumberingAfterBreak="0">
+  <w:abstractNum w:abstractNumId="37" w15:restartNumberingAfterBreak="0">
     <w:nsid w:val="5D8C0878"/>
     <w:multiLevelType w:val="hybridMultilevel"/>
     <w:tmpl w:val="25F8EAC6"/>
@@ -6257,7 +9587,7 @@
       </w:rPr>
     </w:lvl>
   </w:abstractNum>
-  <w:abstractNum w:abstractNumId="37" w15:restartNumberingAfterBreak="0">
+  <w:abstractNum w:abstractNumId="38" w15:restartNumberingAfterBreak="0">
     <w:nsid w:val="5F2C6ED4"/>
     <w:multiLevelType w:val="hybridMultilevel"/>
     <w:tmpl w:val="13588A10"/>
@@ -6370,7 +9700,233 @@
       </w:rPr>
     </w:lvl>
   </w:abstractNum>
-  <w:abstractNum w:abstractNumId="38" w15:restartNumberingAfterBreak="0">
+  <w:abstractNum w:abstractNumId="39" w15:restartNumberingAfterBreak="0">
+    <w:nsid w:val="61FE2AEF"/>
+    <w:multiLevelType w:val="hybridMultilevel"/>
+    <w:tmpl w:val="B030B504"/>
+    <w:lvl w:ilvl="0" w:tplc="A9C472E8">
+      <w:start w:val="1"/>
+      <w:numFmt w:val="bullet"/>
+      <w:lvlText w:val=""/>
+      <w:lvlJc w:val="left"/>
+      <w:pPr>
+        <w:ind w:left="720" w:hanging="360"/>
+      </w:pPr>
+      <w:rPr>
+        <w:rFonts w:ascii="Symbol" w:hAnsi="Symbol" w:hint="default"/>
+      </w:rPr>
+    </w:lvl>
+    <w:lvl w:ilvl="1" w:tplc="04090003" w:tentative="1">
+      <w:start w:val="1"/>
+      <w:numFmt w:val="bullet"/>
+      <w:lvlText w:val="o"/>
+      <w:lvlJc w:val="left"/>
+      <w:pPr>
+        <w:ind w:left="1440" w:hanging="360"/>
+      </w:pPr>
+      <w:rPr>
+        <w:rFonts w:ascii="Courier New" w:hAnsi="Courier New" w:cs="Courier New" w:hint="default"/>
+      </w:rPr>
+    </w:lvl>
+    <w:lvl w:ilvl="2" w:tplc="04090005" w:tentative="1">
+      <w:start w:val="1"/>
+      <w:numFmt w:val="bullet"/>
+      <w:lvlText w:val=""/>
+      <w:lvlJc w:val="left"/>
+      <w:pPr>
+        <w:ind w:left="2160" w:hanging="360"/>
+      </w:pPr>
+      <w:rPr>
+        <w:rFonts w:ascii="Wingdings" w:hAnsi="Wingdings" w:hint="default"/>
+      </w:rPr>
+    </w:lvl>
+    <w:lvl w:ilvl="3" w:tplc="04090001" w:tentative="1">
+      <w:start w:val="1"/>
+      <w:numFmt w:val="bullet"/>
+      <w:lvlText w:val=""/>
+      <w:lvlJc w:val="left"/>
+      <w:pPr>
+        <w:ind w:left="2880" w:hanging="360"/>
+      </w:pPr>
+      <w:rPr>
+        <w:rFonts w:ascii="Symbol" w:hAnsi="Symbol" w:hint="default"/>
+      </w:rPr>
+    </w:lvl>
+    <w:lvl w:ilvl="4" w:tplc="04090003" w:tentative="1">
+      <w:start w:val="1"/>
+      <w:numFmt w:val="bullet"/>
+      <w:lvlText w:val="o"/>
+      <w:lvlJc w:val="left"/>
+      <w:pPr>
+        <w:ind w:left="3600" w:hanging="360"/>
+      </w:pPr>
+      <w:rPr>
+        <w:rFonts w:ascii="Courier New" w:hAnsi="Courier New" w:cs="Courier New" w:hint="default"/>
+      </w:rPr>
+    </w:lvl>
+    <w:lvl w:ilvl="5" w:tplc="04090005" w:tentative="1">
+      <w:start w:val="1"/>
+      <w:numFmt w:val="bullet"/>
+      <w:lvlText w:val=""/>
+      <w:lvlJc w:val="left"/>
+      <w:pPr>
+        <w:ind w:left="4320" w:hanging="360"/>
+      </w:pPr>
+      <w:rPr>
+        <w:rFonts w:ascii="Wingdings" w:hAnsi="Wingdings" w:hint="default"/>
+      </w:rPr>
+    </w:lvl>
+    <w:lvl w:ilvl="6" w:tplc="04090001" w:tentative="1">
+      <w:start w:val="1"/>
+      <w:numFmt w:val="bullet"/>
+      <w:lvlText w:val=""/>
+      <w:lvlJc w:val="left"/>
+      <w:pPr>
+        <w:ind w:left="5040" w:hanging="360"/>
+      </w:pPr>
+      <w:rPr>
+        <w:rFonts w:ascii="Symbol" w:hAnsi="Symbol" w:hint="default"/>
+      </w:rPr>
+    </w:lvl>
+    <w:lvl w:ilvl="7" w:tplc="04090003" w:tentative="1">
+      <w:start w:val="1"/>
+      <w:numFmt w:val="bullet"/>
+      <w:lvlText w:val="o"/>
+      <w:lvlJc w:val="left"/>
+      <w:pPr>
+        <w:ind w:left="5760" w:hanging="360"/>
+      </w:pPr>
+      <w:rPr>
+        <w:rFonts w:ascii="Courier New" w:hAnsi="Courier New" w:cs="Courier New" w:hint="default"/>
+      </w:rPr>
+    </w:lvl>
+    <w:lvl w:ilvl="8" w:tplc="04090005" w:tentative="1">
+      <w:start w:val="1"/>
+      <w:numFmt w:val="bullet"/>
+      <w:lvlText w:val=""/>
+      <w:lvlJc w:val="left"/>
+      <w:pPr>
+        <w:ind w:left="6480" w:hanging="360"/>
+      </w:pPr>
+      <w:rPr>
+        <w:rFonts w:ascii="Wingdings" w:hAnsi="Wingdings" w:hint="default"/>
+      </w:rPr>
+    </w:lvl>
+  </w:abstractNum>
+  <w:abstractNum w:abstractNumId="40" w15:restartNumberingAfterBreak="0">
+    <w:nsid w:val="683C2359"/>
+    <w:multiLevelType w:val="hybridMultilevel"/>
+    <w:tmpl w:val="9C7825DA"/>
+    <w:lvl w:ilvl="0" w:tplc="04090001">
+      <w:start w:val="1"/>
+      <w:numFmt w:val="bullet"/>
+      <w:lvlText w:val=""/>
+      <w:lvlJc w:val="left"/>
+      <w:pPr>
+        <w:ind w:left="720" w:hanging="360"/>
+      </w:pPr>
+      <w:rPr>
+        <w:rFonts w:ascii="Symbol" w:hAnsi="Symbol" w:hint="default"/>
+      </w:rPr>
+    </w:lvl>
+    <w:lvl w:ilvl="1" w:tplc="04090003" w:tentative="1">
+      <w:start w:val="1"/>
+      <w:numFmt w:val="bullet"/>
+      <w:lvlText w:val="o"/>
+      <w:lvlJc w:val="left"/>
+      <w:pPr>
+        <w:ind w:left="1440" w:hanging="360"/>
+      </w:pPr>
+      <w:rPr>
+        <w:rFonts w:ascii="Courier New" w:hAnsi="Courier New" w:cs="Courier New" w:hint="default"/>
+      </w:rPr>
+    </w:lvl>
+    <w:lvl w:ilvl="2" w:tplc="04090005" w:tentative="1">
+      <w:start w:val="1"/>
+      <w:numFmt w:val="bullet"/>
+      <w:lvlText w:val=""/>
+      <w:lvlJc w:val="left"/>
+      <w:pPr>
+        <w:ind w:left="2160" w:hanging="360"/>
+      </w:pPr>
+      <w:rPr>
+        <w:rFonts w:ascii="Wingdings" w:hAnsi="Wingdings" w:hint="default"/>
+      </w:rPr>
+    </w:lvl>
+    <w:lvl w:ilvl="3" w:tplc="04090001" w:tentative="1">
+      <w:start w:val="1"/>
+      <w:numFmt w:val="bullet"/>
+      <w:lvlText w:val=""/>
+      <w:lvlJc w:val="left"/>
+      <w:pPr>
+        <w:ind w:left="2880" w:hanging="360"/>
+      </w:pPr>
+      <w:rPr>
+        <w:rFonts w:ascii="Symbol" w:hAnsi="Symbol" w:hint="default"/>
+      </w:rPr>
+    </w:lvl>
+    <w:lvl w:ilvl="4" w:tplc="04090003" w:tentative="1">
+      <w:start w:val="1"/>
+      <w:numFmt w:val="bullet"/>
+      <w:lvlText w:val="o"/>
+      <w:lvlJc w:val="left"/>
+      <w:pPr>
+        <w:ind w:left="3600" w:hanging="360"/>
+      </w:pPr>
+      <w:rPr>
+        <w:rFonts w:ascii="Courier New" w:hAnsi="Courier New" w:cs="Courier New" w:hint="default"/>
+      </w:rPr>
+    </w:lvl>
+    <w:lvl w:ilvl="5" w:tplc="04090005" w:tentative="1">
+      <w:start w:val="1"/>
+      <w:numFmt w:val="bullet"/>
+      <w:lvlText w:val=""/>
+      <w:lvlJc w:val="left"/>
+      <w:pPr>
+        <w:ind w:left="4320" w:hanging="360"/>
+      </w:pPr>
+      <w:rPr>
+        <w:rFonts w:ascii="Wingdings" w:hAnsi="Wingdings" w:hint="default"/>
+      </w:rPr>
+    </w:lvl>
+    <w:lvl w:ilvl="6" w:tplc="04090001" w:tentative="1">
+      <w:start w:val="1"/>
+      <w:numFmt w:val="bullet"/>
+      <w:lvlText w:val=""/>
+      <w:lvlJc w:val="left"/>
+      <w:pPr>
+        <w:ind w:left="5040" w:hanging="360"/>
+      </w:pPr>
+      <w:rPr>
+        <w:rFonts w:ascii="Symbol" w:hAnsi="Symbol" w:hint="default"/>
+      </w:rPr>
+    </w:lvl>
+    <w:lvl w:ilvl="7" w:tplc="04090003" w:tentative="1">
+      <w:start w:val="1"/>
+      <w:numFmt w:val="bullet"/>
+      <w:lvlText w:val="o"/>
+      <w:lvlJc w:val="left"/>
+      <w:pPr>
+        <w:ind w:left="5760" w:hanging="360"/>
+      </w:pPr>
+      <w:rPr>
+        <w:rFonts w:ascii="Courier New" w:hAnsi="Courier New" w:cs="Courier New" w:hint="default"/>
+      </w:rPr>
+    </w:lvl>
+    <w:lvl w:ilvl="8" w:tplc="04090005" w:tentative="1">
+      <w:start w:val="1"/>
+      <w:numFmt w:val="bullet"/>
+      <w:lvlText w:val=""/>
+      <w:lvlJc w:val="left"/>
+      <w:pPr>
+        <w:ind w:left="6480" w:hanging="360"/>
+      </w:pPr>
+      <w:rPr>
+        <w:rFonts w:ascii="Wingdings" w:hAnsi="Wingdings" w:hint="default"/>
+      </w:rPr>
+    </w:lvl>
+  </w:abstractNum>
+  <w:abstractNum w:abstractNumId="41" w15:restartNumberingAfterBreak="0">
     <w:nsid w:val="6A9C1E30"/>
     <w:multiLevelType w:val="hybridMultilevel"/>
     <w:tmpl w:val="843C6450"/>
@@ -6483,7 +10039,7 @@
       </w:rPr>
     </w:lvl>
   </w:abstractNum>
-  <w:abstractNum w:abstractNumId="39" w15:restartNumberingAfterBreak="0">
+  <w:abstractNum w:abstractNumId="42" w15:restartNumberingAfterBreak="0">
     <w:nsid w:val="6C831FCA"/>
     <w:multiLevelType w:val="hybridMultilevel"/>
     <w:tmpl w:val="18DAB074"/>
@@ -6572,7 +10128,7 @@
       </w:pPr>
     </w:lvl>
   </w:abstractNum>
-  <w:abstractNum w:abstractNumId="40" w15:restartNumberingAfterBreak="0">
+  <w:abstractNum w:abstractNumId="43" w15:restartNumberingAfterBreak="0">
     <w:nsid w:val="73554DEE"/>
     <w:multiLevelType w:val="hybridMultilevel"/>
     <w:tmpl w:val="E3B6833E"/>
@@ -6685,7 +10241,7 @@
       </w:rPr>
     </w:lvl>
   </w:abstractNum>
-  <w:abstractNum w:abstractNumId="41" w15:restartNumberingAfterBreak="0">
+  <w:abstractNum w:abstractNumId="44" w15:restartNumberingAfterBreak="0">
     <w:nsid w:val="73BC4502"/>
     <w:multiLevelType w:val="hybridMultilevel"/>
     <w:tmpl w:val="329E6890"/>
@@ -6798,7 +10354,7 @@
       </w:rPr>
     </w:lvl>
   </w:abstractNum>
-  <w:abstractNum w:abstractNumId="42" w15:restartNumberingAfterBreak="0">
+  <w:abstractNum w:abstractNumId="45" w15:restartNumberingAfterBreak="0">
     <w:nsid w:val="78CB4BDE"/>
     <w:multiLevelType w:val="hybridMultilevel"/>
     <w:tmpl w:val="A5401418"/>
@@ -6939,13 +10495,13 @@
     <w:abstractNumId w:val="0"/>
   </w:num>
   <w:num w:numId="10">
-    <w:abstractNumId w:val="24"/>
+    <w:abstractNumId w:val="25"/>
   </w:num>
   <w:num w:numId="11">
-    <w:abstractNumId w:val="30"/>
+    <w:abstractNumId w:val="31"/>
   </w:num>
   <w:num w:numId="12">
-    <w:abstractNumId w:val="27"/>
+    <w:abstractNumId w:val="28"/>
   </w:num>
   <w:num w:numId="13">
     <w:abstractNumId w:val="16"/>
@@ -6954,7 +10510,7 @@
     <w:abstractNumId w:val="13"/>
   </w:num>
   <w:num w:numId="15">
-    <w:abstractNumId w:val="33"/>
+    <w:abstractNumId w:val="34"/>
   </w:num>
   <w:num w:numId="16">
     <w:abstractNumId w:val="9"/>
@@ -6963,13 +10519,13 @@
     <w:abstractNumId w:val="22"/>
   </w:num>
   <w:num w:numId="18">
-    <w:abstractNumId w:val="40"/>
+    <w:abstractNumId w:val="43"/>
   </w:num>
   <w:num w:numId="19">
-    <w:abstractNumId w:val="41"/>
+    <w:abstractNumId w:val="44"/>
   </w:num>
   <w:num w:numId="20">
-    <w:abstractNumId w:val="42"/>
+    <w:abstractNumId w:val="45"/>
   </w:num>
   <w:num w:numId="21">
     <w:abstractNumId w:val="14"/>
@@ -6981,7 +10537,7 @@
     <w:abstractNumId w:val="19"/>
   </w:num>
   <w:num w:numId="24">
-    <w:abstractNumId w:val="34"/>
+    <w:abstractNumId w:val="35"/>
   </w:num>
   <w:num w:numId="25">
     <w:abstractNumId w:val="18"/>
@@ -6993,34 +10549,34 @@
     <w:abstractNumId w:val="23"/>
   </w:num>
   <w:num w:numId="28">
-    <w:abstractNumId w:val="28"/>
+    <w:abstractNumId w:val="29"/>
   </w:num>
   <w:num w:numId="29">
     <w:abstractNumId w:val="21"/>
   </w:num>
   <w:num w:numId="30">
-    <w:abstractNumId w:val="29"/>
+    <w:abstractNumId w:val="30"/>
   </w:num>
   <w:num w:numId="31">
-    <w:abstractNumId w:val="39"/>
+    <w:abstractNumId w:val="42"/>
   </w:num>
   <w:num w:numId="32">
-    <w:abstractNumId w:val="37"/>
+    <w:abstractNumId w:val="38"/>
   </w:num>
   <w:num w:numId="33">
-    <w:abstractNumId w:val="25"/>
+    <w:abstractNumId w:val="26"/>
   </w:num>
   <w:num w:numId="34">
     <w:abstractNumId w:val="15"/>
   </w:num>
   <w:num w:numId="35">
-    <w:abstractNumId w:val="38"/>
+    <w:abstractNumId w:val="41"/>
   </w:num>
   <w:num w:numId="36">
-    <w:abstractNumId w:val="26"/>
+    <w:abstractNumId w:val="27"/>
   </w:num>
   <w:num w:numId="37">
-    <w:abstractNumId w:val="35"/>
+    <w:abstractNumId w:val="36"/>
   </w:num>
   <w:num w:numId="38">
     <w:abstractNumId w:val="12"/>
@@ -7029,16 +10585,25 @@
     <w:abstractNumId w:val="11"/>
   </w:num>
   <w:num w:numId="40">
-    <w:abstractNumId w:val="31"/>
+    <w:abstractNumId w:val="32"/>
   </w:num>
   <w:num w:numId="41">
     <w:abstractNumId w:val="10"/>
   </w:num>
   <w:num w:numId="42">
-    <w:abstractNumId w:val="36"/>
+    <w:abstractNumId w:val="37"/>
   </w:num>
   <w:num w:numId="43">
-    <w:abstractNumId w:val="32"/>
+    <w:abstractNumId w:val="33"/>
+  </w:num>
+  <w:num w:numId="44">
+    <w:abstractNumId w:val="40"/>
+  </w:num>
+  <w:num w:numId="45">
+    <w:abstractNumId w:val="24"/>
+  </w:num>
+  <w:num w:numId="46">
+    <w:abstractNumId w:val="39"/>
   </w:num>
 </w:numbering>
 </file>
@@ -7664,7 +11229,6 @@
   <w:style w:type="character" w:default="1" w:styleId="DefaultParagraphFont">
     <w:name w:val="Default Paragraph Font"/>
     <w:uiPriority w:val="1"/>
-    <w:semiHidden/>
     <w:unhideWhenUsed/>
   </w:style>
   <w:style w:type="table" w:default="1" w:styleId="TableNormal">

</xml_diff>

<commit_message>
learn how to implement value objects
</commit_message>
<xml_diff>
--- a/software-architecture/domain-driven-design/tactical-design/tackling-complex-business-logic.docx
+++ b/software-architecture/domain-driven-design/tactical-design/tackling-complex-business-logic.docx
@@ -99,14 +99,30 @@
           <w:i/>
           <w:iCs/>
         </w:rPr>
-        <w:t>the next statement is a bit confusing</w:t>
-      </w:r>
+        <w:t xml:space="preserve">the next statement is a bit </w:t>
+      </w:r>
+      <w:proofErr w:type="gramStart"/>
       <w:r>
         <w:rPr>
           <w:i/>
           <w:iCs/>
         </w:rPr>
-        <w:t>, I think he</w:t>
+        <w:t>confusing</w:t>
+      </w:r>
+      <w:r>
+        <w:rPr>
+          <w:i/>
+          <w:iCs/>
+        </w:rPr>
+        <w:t>,</w:t>
+      </w:r>
+      <w:proofErr w:type="gramEnd"/>
+      <w:r>
+        <w:rPr>
+          <w:i/>
+          <w:iCs/>
+        </w:rPr>
+        <w:t xml:space="preserve"> I think he</w:t>
       </w:r>
       <w:r>
         <w:rPr>
@@ -6150,10 +6166,3554 @@
     </w:p>
     <w:p>
       <w:pPr>
-        <w:rPr>
+        <w:pStyle w:val="NoSpacing"/>
+        <w:rPr>
+          <w:b/>
+          <w:bCs/>
+        </w:rPr>
+      </w:pPr>
+      <w:r>
+        <w:rPr>
+          <w:b/>
+          <w:bCs/>
+        </w:rPr>
+        <w:t>Since a change to any of the fields of a value object results in a different</w:t>
+      </w:r>
+      <w:r>
+        <w:rPr>
+          <w:b/>
+          <w:bCs/>
+        </w:rPr>
+        <w:t xml:space="preserve"> </w:t>
+      </w:r>
+      <w:r>
+        <w:rPr>
+          <w:b/>
+          <w:bCs/>
+        </w:rPr>
+        <w:t>value, value objects are implemented as immutable objects</w:t>
+      </w:r>
+      <w:r>
+        <w:rPr>
+          <w:b/>
+          <w:bCs/>
+          <w:color w:val="FF0000"/>
+        </w:rPr>
+        <w:t>.</w:t>
+      </w:r>
+      <w:r>
+        <w:rPr>
+          <w:b/>
+          <w:bCs/>
+          <w:color w:val="FF0000"/>
+        </w:rPr>
+        <w:t>(But Why?)</w:t>
+      </w:r>
+    </w:p>
+    <w:p>
+      <w:pPr>
+        <w:pStyle w:val="NoSpacing"/>
+      </w:pPr>
+    </w:p>
+    <w:p>
+      <w:pPr>
+        <w:pStyle w:val="NoSpacing"/>
+        <w:rPr>
+          <w:b/>
+          <w:bCs/>
+        </w:rPr>
+      </w:pPr>
+      <w:r>
+        <w:rPr>
+          <w:b/>
+          <w:bCs/>
+        </w:rPr>
+        <w:t>A change to one of</w:t>
+      </w:r>
+      <w:r>
+        <w:rPr>
+          <w:b/>
+          <w:bCs/>
+        </w:rPr>
+        <w:t xml:space="preserve"> </w:t>
+      </w:r>
+      <w:r>
+        <w:rPr>
+          <w:b/>
+          <w:bCs/>
+        </w:rPr>
+        <w:t>the value object</w:t>
+      </w:r>
+      <w:r>
+        <w:rPr>
+          <w:b/>
+          <w:bCs/>
+        </w:rPr>
+        <w:t>’</w:t>
+      </w:r>
+      <w:r>
+        <w:rPr>
+          <w:b/>
+          <w:bCs/>
+        </w:rPr>
+        <w:t>s fields conceptually creates a different value</w:t>
+      </w:r>
+      <w:r>
+        <w:rPr>
+          <w:rFonts w:hint="eastAsia"/>
+          <w:b/>
+          <w:bCs/>
+        </w:rPr>
+        <w:t>—</w:t>
+      </w:r>
+      <w:r>
+        <w:rPr>
+          <w:b/>
+          <w:bCs/>
+          <w:highlight w:val="yellow"/>
+        </w:rPr>
+        <w:t>a different instance</w:t>
+      </w:r>
+      <w:r>
+        <w:rPr>
+          <w:b/>
+          <w:bCs/>
+        </w:rPr>
+        <w:t xml:space="preserve"> of</w:t>
+      </w:r>
+      <w:r>
+        <w:rPr>
+          <w:b/>
+          <w:bCs/>
+        </w:rPr>
+        <w:t xml:space="preserve"> </w:t>
+      </w:r>
+      <w:r>
+        <w:rPr>
+          <w:b/>
+          <w:bCs/>
+        </w:rPr>
+        <w:t>a value object.</w:t>
+      </w:r>
+    </w:p>
+    <w:p>
+      <w:pPr>
+        <w:pStyle w:val="NoSpacing"/>
+      </w:pPr>
+    </w:p>
+    <w:p>
+      <w:pPr>
+        <w:pStyle w:val="NoSpacing"/>
+      </w:pPr>
+      <w:r>
+        <w:t>Therefore, when an executed action results in a new value, as in the</w:t>
+      </w:r>
+      <w:r>
+        <w:t xml:space="preserve"> </w:t>
+      </w:r>
+      <w:r>
+        <w:t xml:space="preserve">following case, which uses the </w:t>
+      </w:r>
+      <w:r>
+        <w:rPr>
+          <w:rFonts w:ascii="UbuntuMono-Regular" w:hAnsi="UbuntuMono-Regular" w:cs="UbuntuMono-Regular"/>
+          <w:sz w:val="20"/>
+          <w:szCs w:val="20"/>
+        </w:rPr>
+        <w:t xml:space="preserve">MixWith </w:t>
+      </w:r>
+      <w:r>
+        <w:t>method, it doesn</w:t>
+      </w:r>
+      <w:r>
+        <w:t>’</w:t>
+      </w:r>
+      <w:r>
+        <w:t>t modify the original</w:t>
+      </w:r>
+      <w:r>
+        <w:t xml:space="preserve"> </w:t>
+      </w:r>
+      <w:r>
+        <w:t>instance but instantiates and returns a new one:</w:t>
+      </w:r>
+    </w:p>
+    <w:p>
+      <w:pPr>
+        <w:pStyle w:val="NoSpacing"/>
+      </w:pPr>
+    </w:p>
+    <w:p>
+      <w:pPr>
+        <w:autoSpaceDE w:val="0"/>
+        <w:autoSpaceDN w:val="0"/>
+        <w:adjustRightInd w:val="0"/>
+        <w:spacing w:after="0"/>
+        <w:rPr>
+          <w:rFonts w:ascii="UbuntuMono-Bold" w:hAnsi="UbuntuMono-Bold" w:cs="UbuntuMono-Bold"/>
+          <w:b/>
+          <w:bCs/>
+          <w:color w:val="00AB89"/>
+          <w:sz w:val="17"/>
+          <w:szCs w:val="17"/>
+        </w:rPr>
+      </w:pPr>
+      <w:r>
+        <w:rPr>
+          <w:rFonts w:ascii="UbuntuMono-Bold" w:hAnsi="UbuntuMono-Bold" w:cs="UbuntuMono-Bold"/>
+          <w:b/>
+          <w:bCs/>
+          <w:color w:val="00669A"/>
+          <w:sz w:val="17"/>
+          <w:szCs w:val="17"/>
+        </w:rPr>
+        <w:t xml:space="preserve">public class </w:t>
+      </w:r>
+      <w:r>
+        <w:rPr>
+          <w:rFonts w:ascii="UbuntuMono-Bold" w:hAnsi="UbuntuMono-Bold" w:cs="UbuntuMono-Bold"/>
+          <w:b/>
+          <w:bCs/>
+          <w:color w:val="00AB89"/>
+          <w:sz w:val="17"/>
+          <w:szCs w:val="17"/>
+        </w:rPr>
+        <w:t>Color</w:t>
+      </w:r>
+    </w:p>
+    <w:p>
+      <w:pPr>
+        <w:autoSpaceDE w:val="0"/>
+        <w:autoSpaceDN w:val="0"/>
+        <w:adjustRightInd w:val="0"/>
+        <w:spacing w:after="0"/>
+        <w:rPr>
+          <w:rFonts w:ascii="UbuntuMono-Regular" w:hAnsi="UbuntuMono-Regular" w:cs="UbuntuMono-Regular"/>
+          <w:color w:val="000000"/>
+          <w:sz w:val="17"/>
+          <w:szCs w:val="17"/>
+        </w:rPr>
+      </w:pPr>
+      <w:r>
+        <w:rPr>
+          <w:rFonts w:ascii="UbuntuMono-Regular" w:hAnsi="UbuntuMono-Regular" w:cs="UbuntuMono-Regular"/>
+          <w:color w:val="000000"/>
+          <w:sz w:val="17"/>
+          <w:szCs w:val="17"/>
+        </w:rPr>
+        <w:t>{</w:t>
+      </w:r>
+    </w:p>
+    <w:p>
+      <w:pPr>
+        <w:autoSpaceDE w:val="0"/>
+        <w:autoSpaceDN w:val="0"/>
+        <w:adjustRightInd w:val="0"/>
+        <w:spacing w:after="0"/>
+        <w:ind w:left="720"/>
+        <w:rPr>
+          <w:rFonts w:ascii="UbuntuMono-Regular" w:hAnsi="UbuntuMono-Regular" w:cs="UbuntuMono-Regular"/>
+          <w:color w:val="000000"/>
+          <w:sz w:val="17"/>
+          <w:szCs w:val="17"/>
+        </w:rPr>
+      </w:pPr>
+      <w:r>
+        <w:rPr>
+          <w:rFonts w:ascii="UbuntuMono-Bold" w:hAnsi="UbuntuMono-Bold" w:cs="UbuntuMono-Bold"/>
+          <w:b/>
+          <w:bCs/>
+          <w:color w:val="00669A"/>
+          <w:sz w:val="17"/>
+          <w:szCs w:val="17"/>
+        </w:rPr>
+        <w:t xml:space="preserve">public readonly </w:t>
+      </w:r>
+      <w:r>
+        <w:rPr>
+          <w:rFonts w:ascii="UbuntuMono-Bold" w:hAnsi="UbuntuMono-Bold" w:cs="UbuntuMono-Bold"/>
+          <w:b/>
+          <w:bCs/>
+          <w:color w:val="007789"/>
+          <w:sz w:val="17"/>
+          <w:szCs w:val="17"/>
+        </w:rPr>
+        <w:t xml:space="preserve">byte </w:t>
+      </w:r>
+      <w:r>
+        <w:rPr>
+          <w:rFonts w:ascii="UbuntuMono-Regular" w:hAnsi="UbuntuMono-Regular" w:cs="UbuntuMono-Regular"/>
+          <w:color w:val="000089"/>
+          <w:sz w:val="17"/>
+          <w:szCs w:val="17"/>
+        </w:rPr>
+        <w:t>Red</w:t>
+      </w:r>
+      <w:r>
+        <w:rPr>
+          <w:rFonts w:ascii="UbuntuMono-Regular" w:hAnsi="UbuntuMono-Regular" w:cs="UbuntuMono-Regular"/>
+          <w:color w:val="000000"/>
+          <w:sz w:val="17"/>
+          <w:szCs w:val="17"/>
+        </w:rPr>
+        <w:t>;</w:t>
+      </w:r>
+    </w:p>
+    <w:p>
+      <w:pPr>
+        <w:autoSpaceDE w:val="0"/>
+        <w:autoSpaceDN w:val="0"/>
+        <w:adjustRightInd w:val="0"/>
+        <w:spacing w:after="0"/>
+        <w:ind w:left="720"/>
+        <w:rPr>
+          <w:rFonts w:ascii="UbuntuMono-Regular" w:hAnsi="UbuntuMono-Regular" w:cs="UbuntuMono-Regular"/>
+          <w:color w:val="000000"/>
+          <w:sz w:val="17"/>
+          <w:szCs w:val="17"/>
+        </w:rPr>
+      </w:pPr>
+      <w:r>
+        <w:rPr>
+          <w:rFonts w:ascii="UbuntuMono-Bold" w:hAnsi="UbuntuMono-Bold" w:cs="UbuntuMono-Bold"/>
+          <w:b/>
+          <w:bCs/>
+          <w:color w:val="00669A"/>
+          <w:sz w:val="17"/>
+          <w:szCs w:val="17"/>
+        </w:rPr>
+        <w:t xml:space="preserve">public readonly </w:t>
+      </w:r>
+      <w:r>
+        <w:rPr>
+          <w:rFonts w:ascii="UbuntuMono-Bold" w:hAnsi="UbuntuMono-Bold" w:cs="UbuntuMono-Bold"/>
+          <w:b/>
+          <w:bCs/>
+          <w:color w:val="007789"/>
+          <w:sz w:val="17"/>
+          <w:szCs w:val="17"/>
+        </w:rPr>
+        <w:t xml:space="preserve">byte </w:t>
+      </w:r>
+      <w:r>
+        <w:rPr>
+          <w:rFonts w:ascii="UbuntuMono-Regular" w:hAnsi="UbuntuMono-Regular" w:cs="UbuntuMono-Regular"/>
+          <w:color w:val="000089"/>
+          <w:sz w:val="17"/>
+          <w:szCs w:val="17"/>
+        </w:rPr>
+        <w:t>Green</w:t>
+      </w:r>
+      <w:r>
+        <w:rPr>
+          <w:rFonts w:ascii="UbuntuMono-Regular" w:hAnsi="UbuntuMono-Regular" w:cs="UbuntuMono-Regular"/>
+          <w:color w:val="000000"/>
+          <w:sz w:val="17"/>
+          <w:szCs w:val="17"/>
+        </w:rPr>
+        <w:t>;</w:t>
+      </w:r>
+    </w:p>
+    <w:p>
+      <w:pPr>
+        <w:autoSpaceDE w:val="0"/>
+        <w:autoSpaceDN w:val="0"/>
+        <w:adjustRightInd w:val="0"/>
+        <w:spacing w:after="0"/>
+        <w:ind w:left="720"/>
+        <w:rPr>
+          <w:rFonts w:ascii="UbuntuMono-Regular" w:hAnsi="UbuntuMono-Regular" w:cs="UbuntuMono-Regular"/>
+          <w:color w:val="000000"/>
+          <w:sz w:val="17"/>
+          <w:szCs w:val="17"/>
+        </w:rPr>
+      </w:pPr>
+      <w:r>
+        <w:rPr>
+          <w:rFonts w:ascii="UbuntuMono-Bold" w:hAnsi="UbuntuMono-Bold" w:cs="UbuntuMono-Bold"/>
+          <w:b/>
+          <w:bCs/>
+          <w:color w:val="00669A"/>
+          <w:sz w:val="17"/>
+          <w:szCs w:val="17"/>
+        </w:rPr>
+        <w:t xml:space="preserve">public readonly </w:t>
+      </w:r>
+      <w:r>
+        <w:rPr>
+          <w:rFonts w:ascii="UbuntuMono-Bold" w:hAnsi="UbuntuMono-Bold" w:cs="UbuntuMono-Bold"/>
+          <w:b/>
+          <w:bCs/>
+          <w:color w:val="007789"/>
+          <w:sz w:val="17"/>
+          <w:szCs w:val="17"/>
+        </w:rPr>
+        <w:t xml:space="preserve">byte </w:t>
+      </w:r>
+      <w:r>
+        <w:rPr>
+          <w:rFonts w:ascii="UbuntuMono-Regular" w:hAnsi="UbuntuMono-Regular" w:cs="UbuntuMono-Regular"/>
+          <w:color w:val="000089"/>
+          <w:sz w:val="17"/>
+          <w:szCs w:val="17"/>
+        </w:rPr>
+        <w:t>Blue</w:t>
+      </w:r>
+      <w:r>
+        <w:rPr>
+          <w:rFonts w:ascii="UbuntuMono-Regular" w:hAnsi="UbuntuMono-Regular" w:cs="UbuntuMono-Regular"/>
+          <w:color w:val="000000"/>
+          <w:sz w:val="17"/>
+          <w:szCs w:val="17"/>
+        </w:rPr>
+        <w:t>;</w:t>
+      </w:r>
+    </w:p>
+    <w:p>
+      <w:pPr>
+        <w:autoSpaceDE w:val="0"/>
+        <w:autoSpaceDN w:val="0"/>
+        <w:adjustRightInd w:val="0"/>
+        <w:spacing w:after="0"/>
+        <w:ind w:left="720"/>
+        <w:rPr>
+          <w:rFonts w:ascii="UbuntuMono-Regular" w:hAnsi="UbuntuMono-Regular" w:cs="UbuntuMono-Regular"/>
+          <w:color w:val="000000"/>
+          <w:sz w:val="17"/>
+          <w:szCs w:val="17"/>
+        </w:rPr>
+      </w:pPr>
+      <w:r>
+        <w:rPr>
+          <w:rFonts w:ascii="UbuntuMono-Bold" w:hAnsi="UbuntuMono-Bold" w:cs="UbuntuMono-Bold"/>
+          <w:b/>
+          <w:bCs/>
+          <w:color w:val="00669A"/>
+          <w:sz w:val="17"/>
+          <w:szCs w:val="17"/>
+        </w:rPr>
+        <w:t xml:space="preserve">public </w:t>
+      </w:r>
+      <w:r>
+        <w:rPr>
+          <w:rFonts w:ascii="UbuntuMono-Regular" w:hAnsi="UbuntuMono-Regular" w:cs="UbuntuMono-Regular"/>
+          <w:color w:val="CD00FF"/>
+          <w:sz w:val="17"/>
+          <w:szCs w:val="17"/>
+        </w:rPr>
+        <w:t>Color</w:t>
+      </w:r>
+      <w:r>
+        <w:rPr>
+          <w:rFonts w:ascii="UbuntuMono-Regular" w:hAnsi="UbuntuMono-Regular" w:cs="UbuntuMono-Regular"/>
+          <w:color w:val="000000"/>
+          <w:sz w:val="17"/>
+          <w:szCs w:val="17"/>
+        </w:rPr>
+        <w:t>(</w:t>
+      </w:r>
+      <w:r>
+        <w:rPr>
+          <w:rFonts w:ascii="UbuntuMono-Bold" w:hAnsi="UbuntuMono-Bold" w:cs="UbuntuMono-Bold"/>
+          <w:b/>
+          <w:bCs/>
+          <w:color w:val="007789"/>
+          <w:sz w:val="17"/>
+          <w:szCs w:val="17"/>
+        </w:rPr>
+        <w:t xml:space="preserve">byte </w:t>
+      </w:r>
+      <w:r>
+        <w:rPr>
+          <w:rFonts w:ascii="UbuntuMono-Regular" w:hAnsi="UbuntuMono-Regular" w:cs="UbuntuMono-Regular"/>
+          <w:color w:val="000089"/>
+          <w:sz w:val="17"/>
+          <w:szCs w:val="17"/>
+        </w:rPr>
+        <w:t>r</w:t>
+      </w:r>
+      <w:r>
+        <w:rPr>
+          <w:rFonts w:ascii="UbuntuMono-Regular" w:hAnsi="UbuntuMono-Regular" w:cs="UbuntuMono-Regular"/>
+          <w:color w:val="000000"/>
+          <w:sz w:val="17"/>
+          <w:szCs w:val="17"/>
+        </w:rPr>
+        <w:t xml:space="preserve">, </w:t>
+      </w:r>
+      <w:r>
+        <w:rPr>
+          <w:rFonts w:ascii="UbuntuMono-Bold" w:hAnsi="UbuntuMono-Bold" w:cs="UbuntuMono-Bold"/>
+          <w:b/>
+          <w:bCs/>
+          <w:color w:val="007789"/>
+          <w:sz w:val="17"/>
+          <w:szCs w:val="17"/>
+        </w:rPr>
+        <w:t xml:space="preserve">byte </w:t>
+      </w:r>
+      <w:r>
+        <w:rPr>
+          <w:rFonts w:ascii="UbuntuMono-Regular" w:hAnsi="UbuntuMono-Regular" w:cs="UbuntuMono-Regular"/>
+          <w:color w:val="000089"/>
+          <w:sz w:val="17"/>
+          <w:szCs w:val="17"/>
+        </w:rPr>
+        <w:t>g</w:t>
+      </w:r>
+      <w:r>
+        <w:rPr>
+          <w:rFonts w:ascii="UbuntuMono-Regular" w:hAnsi="UbuntuMono-Regular" w:cs="UbuntuMono-Regular"/>
+          <w:color w:val="000000"/>
+          <w:sz w:val="17"/>
+          <w:szCs w:val="17"/>
+        </w:rPr>
+        <w:t xml:space="preserve">, </w:t>
+      </w:r>
+      <w:r>
+        <w:rPr>
+          <w:rFonts w:ascii="UbuntuMono-Bold" w:hAnsi="UbuntuMono-Bold" w:cs="UbuntuMono-Bold"/>
+          <w:b/>
+          <w:bCs/>
+          <w:color w:val="007789"/>
+          <w:sz w:val="17"/>
+          <w:szCs w:val="17"/>
+        </w:rPr>
+        <w:t xml:space="preserve">byte </w:t>
+      </w:r>
+      <w:r>
+        <w:rPr>
+          <w:rFonts w:ascii="UbuntuMono-Regular" w:hAnsi="UbuntuMono-Regular" w:cs="UbuntuMono-Regular"/>
+          <w:color w:val="000089"/>
+          <w:sz w:val="17"/>
+          <w:szCs w:val="17"/>
+        </w:rPr>
+        <w:t>b</w:t>
+      </w:r>
+      <w:r>
+        <w:rPr>
+          <w:rFonts w:ascii="UbuntuMono-Regular" w:hAnsi="UbuntuMono-Regular" w:cs="UbuntuMono-Regular"/>
+          <w:color w:val="000000"/>
+          <w:sz w:val="17"/>
+          <w:szCs w:val="17"/>
+        </w:rPr>
+        <w:t>){</w:t>
+      </w:r>
+      <w:r>
+        <w:rPr>
+          <w:rFonts w:ascii="UbuntuMono-Bold" w:hAnsi="UbuntuMono-Bold" w:cs="UbuntuMono-Bold"/>
+          <w:b/>
+          <w:bCs/>
+          <w:color w:val="00669A"/>
+          <w:sz w:val="17"/>
+          <w:szCs w:val="17"/>
+        </w:rPr>
+        <w:t>this</w:t>
+      </w:r>
+      <w:r>
+        <w:rPr>
+          <w:rFonts w:ascii="UbuntuMono-Regular" w:hAnsi="UbuntuMono-Regular" w:cs="UbuntuMono-Regular"/>
+          <w:color w:val="000000"/>
+          <w:sz w:val="17"/>
+          <w:szCs w:val="17"/>
+        </w:rPr>
+        <w:t>.</w:t>
+      </w:r>
+      <w:r>
+        <w:rPr>
+          <w:rFonts w:ascii="UbuntuMono-Regular" w:hAnsi="UbuntuMono-Regular" w:cs="UbuntuMono-Regular"/>
+          <w:color w:val="000089"/>
+          <w:sz w:val="17"/>
+          <w:szCs w:val="17"/>
+        </w:rPr>
+        <w:t xml:space="preserve">Red </w:t>
+      </w:r>
+      <w:r>
+        <w:rPr>
+          <w:rFonts w:ascii="UbuntuMono-Regular" w:hAnsi="UbuntuMono-Regular" w:cs="UbuntuMono-Regular"/>
+          <w:color w:val="000000"/>
+          <w:sz w:val="17"/>
+          <w:szCs w:val="17"/>
+        </w:rPr>
+        <w:t xml:space="preserve">= </w:t>
+      </w:r>
+      <w:r>
+        <w:rPr>
+          <w:rFonts w:ascii="UbuntuMono-Regular" w:hAnsi="UbuntuMono-Regular" w:cs="UbuntuMono-Regular"/>
+          <w:color w:val="000089"/>
+          <w:sz w:val="17"/>
+          <w:szCs w:val="17"/>
+        </w:rPr>
+        <w:t>r</w:t>
+      </w:r>
+      <w:r>
+        <w:rPr>
+          <w:rFonts w:ascii="UbuntuMono-Regular" w:hAnsi="UbuntuMono-Regular" w:cs="UbuntuMono-Regular"/>
+          <w:color w:val="000000"/>
+          <w:sz w:val="17"/>
+          <w:szCs w:val="17"/>
+        </w:rPr>
+        <w:t>;</w:t>
+      </w:r>
+      <w:r>
+        <w:rPr>
+          <w:rFonts w:ascii="UbuntuMono-Regular" w:hAnsi="UbuntuMono-Regular" w:cs="UbuntuMono-Regular"/>
+          <w:color w:val="000000"/>
+          <w:sz w:val="17"/>
+          <w:szCs w:val="17"/>
+        </w:rPr>
+        <w:t xml:space="preserve"> </w:t>
+      </w:r>
+      <w:r>
+        <w:rPr>
+          <w:rFonts w:ascii="UbuntuMono-Bold" w:hAnsi="UbuntuMono-Bold" w:cs="UbuntuMono-Bold"/>
+          <w:b/>
+          <w:bCs/>
+          <w:color w:val="00669A"/>
+          <w:sz w:val="17"/>
+          <w:szCs w:val="17"/>
+        </w:rPr>
+        <w:t>this</w:t>
+      </w:r>
+      <w:r>
+        <w:rPr>
+          <w:rFonts w:ascii="UbuntuMono-Regular" w:hAnsi="UbuntuMono-Regular" w:cs="UbuntuMono-Regular"/>
+          <w:color w:val="000000"/>
+          <w:sz w:val="17"/>
+          <w:szCs w:val="17"/>
+        </w:rPr>
+        <w:t>.</w:t>
+      </w:r>
+      <w:r>
+        <w:rPr>
+          <w:rFonts w:ascii="UbuntuMono-Regular" w:hAnsi="UbuntuMono-Regular" w:cs="UbuntuMono-Regular"/>
+          <w:color w:val="000089"/>
+          <w:sz w:val="17"/>
+          <w:szCs w:val="17"/>
+        </w:rPr>
+        <w:t xml:space="preserve">Green </w:t>
+      </w:r>
+      <w:r>
+        <w:rPr>
+          <w:rFonts w:ascii="UbuntuMono-Regular" w:hAnsi="UbuntuMono-Regular" w:cs="UbuntuMono-Regular"/>
+          <w:color w:val="000000"/>
+          <w:sz w:val="17"/>
+          <w:szCs w:val="17"/>
+        </w:rPr>
+        <w:t xml:space="preserve">= </w:t>
+      </w:r>
+      <w:r>
+        <w:rPr>
+          <w:rFonts w:ascii="UbuntuMono-Regular" w:hAnsi="UbuntuMono-Regular" w:cs="UbuntuMono-Regular"/>
+          <w:color w:val="000089"/>
+          <w:sz w:val="17"/>
+          <w:szCs w:val="17"/>
+        </w:rPr>
+        <w:t>g</w:t>
+      </w:r>
+      <w:r>
+        <w:rPr>
+          <w:rFonts w:ascii="UbuntuMono-Regular" w:hAnsi="UbuntuMono-Regular" w:cs="UbuntuMono-Regular"/>
+          <w:color w:val="000000"/>
+          <w:sz w:val="17"/>
+          <w:szCs w:val="17"/>
+        </w:rPr>
+        <w:t>;</w:t>
+      </w:r>
+      <w:r>
+        <w:rPr>
+          <w:rFonts w:ascii="UbuntuMono-Regular" w:hAnsi="UbuntuMono-Regular" w:cs="UbuntuMono-Regular"/>
+          <w:color w:val="000000"/>
+          <w:sz w:val="17"/>
+          <w:szCs w:val="17"/>
+        </w:rPr>
+        <w:t xml:space="preserve"> </w:t>
+      </w:r>
+      <w:r>
+        <w:rPr>
+          <w:rFonts w:ascii="UbuntuMono-Bold" w:hAnsi="UbuntuMono-Bold" w:cs="UbuntuMono-Bold"/>
+          <w:b/>
+          <w:bCs/>
+          <w:color w:val="00669A"/>
+          <w:sz w:val="17"/>
+          <w:szCs w:val="17"/>
+        </w:rPr>
+        <w:t>this</w:t>
+      </w:r>
+      <w:r>
+        <w:rPr>
+          <w:rFonts w:ascii="UbuntuMono-Regular" w:hAnsi="UbuntuMono-Regular" w:cs="UbuntuMono-Regular"/>
+          <w:color w:val="000000"/>
+          <w:sz w:val="17"/>
+          <w:szCs w:val="17"/>
+        </w:rPr>
+        <w:t>.</w:t>
+      </w:r>
+      <w:r>
+        <w:rPr>
+          <w:rFonts w:ascii="UbuntuMono-Regular" w:hAnsi="UbuntuMono-Regular" w:cs="UbuntuMono-Regular"/>
+          <w:color w:val="000089"/>
+          <w:sz w:val="17"/>
+          <w:szCs w:val="17"/>
+        </w:rPr>
+        <w:t xml:space="preserve">Blue </w:t>
+      </w:r>
+      <w:r>
+        <w:rPr>
+          <w:rFonts w:ascii="UbuntuMono-Regular" w:hAnsi="UbuntuMono-Regular" w:cs="UbuntuMono-Regular"/>
+          <w:color w:val="000000"/>
+          <w:sz w:val="17"/>
+          <w:szCs w:val="17"/>
+        </w:rPr>
+        <w:t xml:space="preserve">= </w:t>
+      </w:r>
+      <w:r>
+        <w:rPr>
+          <w:rFonts w:ascii="UbuntuMono-Regular" w:hAnsi="UbuntuMono-Regular" w:cs="UbuntuMono-Regular"/>
+          <w:color w:val="000089"/>
+          <w:sz w:val="17"/>
+          <w:szCs w:val="17"/>
+        </w:rPr>
+        <w:t>b</w:t>
+      </w:r>
+      <w:r>
+        <w:rPr>
+          <w:rFonts w:ascii="UbuntuMono-Regular" w:hAnsi="UbuntuMono-Regular" w:cs="UbuntuMono-Regular"/>
+          <w:color w:val="000000"/>
+          <w:sz w:val="17"/>
+          <w:szCs w:val="17"/>
+        </w:rPr>
+        <w:t>;}</w:t>
+      </w:r>
+    </w:p>
+    <w:p>
+      <w:pPr>
+        <w:autoSpaceDE w:val="0"/>
+        <w:autoSpaceDN w:val="0"/>
+        <w:adjustRightInd w:val="0"/>
+        <w:spacing w:after="0"/>
+        <w:ind w:left="720"/>
+        <w:rPr>
+          <w:rFonts w:ascii="UbuntuMono-Regular" w:hAnsi="UbuntuMono-Regular" w:cs="UbuntuMono-Regular"/>
+          <w:color w:val="000000"/>
+          <w:sz w:val="17"/>
+          <w:szCs w:val="17"/>
+        </w:rPr>
+      </w:pPr>
+    </w:p>
+    <w:p>
+      <w:pPr>
+        <w:autoSpaceDE w:val="0"/>
+        <w:autoSpaceDN w:val="0"/>
+        <w:adjustRightInd w:val="0"/>
+        <w:spacing w:after="0"/>
+        <w:rPr>
+          <w:rFonts w:ascii="UbuntuMono-Regular" w:hAnsi="UbuntuMono-Regular" w:cs="UbuntuMono-Regular"/>
+          <w:color w:val="000000"/>
+          <w:sz w:val="17"/>
+          <w:szCs w:val="17"/>
+        </w:rPr>
+      </w:pPr>
+      <w:r>
+        <w:rPr>
+          <w:rFonts w:ascii="UbuntuMono-Bold" w:hAnsi="UbuntuMono-Bold" w:cs="UbuntuMono-Bold"/>
+          <w:b/>
+          <w:bCs/>
+          <w:color w:val="00669A"/>
+          <w:sz w:val="17"/>
+          <w:szCs w:val="17"/>
+        </w:rPr>
+        <w:t xml:space="preserve">public </w:t>
+      </w:r>
+      <w:r>
+        <w:rPr>
+          <w:rFonts w:ascii="UbuntuMono-Regular" w:hAnsi="UbuntuMono-Regular" w:cs="UbuntuMono-Regular"/>
+          <w:color w:val="000089"/>
+          <w:sz w:val="17"/>
+          <w:szCs w:val="17"/>
+        </w:rPr>
+        <w:t xml:space="preserve">Color </w:t>
+      </w:r>
+      <w:r>
+        <w:rPr>
+          <w:rFonts w:ascii="UbuntuMono-Regular" w:hAnsi="UbuntuMono-Regular" w:cs="UbuntuMono-Regular"/>
+          <w:color w:val="CD00FF"/>
+          <w:sz w:val="17"/>
+          <w:szCs w:val="17"/>
+        </w:rPr>
+        <w:t>MixWith</w:t>
+      </w:r>
+      <w:r>
+        <w:rPr>
+          <w:rFonts w:ascii="UbuntuMono-Regular" w:hAnsi="UbuntuMono-Regular" w:cs="UbuntuMono-Regular"/>
+          <w:color w:val="000000"/>
+          <w:sz w:val="17"/>
+          <w:szCs w:val="17"/>
+        </w:rPr>
+        <w:t>(</w:t>
+      </w:r>
+      <w:r>
+        <w:rPr>
+          <w:rFonts w:ascii="UbuntuMono-Regular" w:hAnsi="UbuntuMono-Regular" w:cs="UbuntuMono-Regular"/>
+          <w:color w:val="000089"/>
+          <w:sz w:val="17"/>
+          <w:szCs w:val="17"/>
+        </w:rPr>
+        <w:t>Color other</w:t>
+      </w:r>
+      <w:r>
+        <w:rPr>
+          <w:rFonts w:ascii="UbuntuMono-Regular" w:hAnsi="UbuntuMono-Regular" w:cs="UbuntuMono-Regular"/>
+          <w:color w:val="000000"/>
+          <w:sz w:val="17"/>
+          <w:szCs w:val="17"/>
+        </w:rPr>
+        <w:t>)</w:t>
+      </w:r>
+    </w:p>
+    <w:p>
+      <w:pPr>
+        <w:autoSpaceDE w:val="0"/>
+        <w:autoSpaceDN w:val="0"/>
+        <w:adjustRightInd w:val="0"/>
+        <w:spacing w:after="0"/>
+        <w:rPr>
+          <w:rFonts w:ascii="UbuntuMono-Regular" w:hAnsi="UbuntuMono-Regular" w:cs="UbuntuMono-Regular"/>
+          <w:color w:val="000000"/>
+          <w:sz w:val="17"/>
+          <w:szCs w:val="17"/>
+        </w:rPr>
+      </w:pPr>
+      <w:r>
+        <w:rPr>
+          <w:rFonts w:ascii="UbuntuMono-Regular" w:hAnsi="UbuntuMono-Regular" w:cs="UbuntuMono-Regular"/>
+          <w:color w:val="000000"/>
+          <w:sz w:val="17"/>
+          <w:szCs w:val="17"/>
+        </w:rPr>
+        <w:t>{</w:t>
+      </w:r>
+    </w:p>
+    <w:p>
+      <w:pPr>
+        <w:autoSpaceDE w:val="0"/>
+        <w:autoSpaceDN w:val="0"/>
+        <w:adjustRightInd w:val="0"/>
+        <w:spacing w:after="0"/>
+        <w:rPr>
+          <w:rFonts w:ascii="UbuntuMono-Regular" w:hAnsi="UbuntuMono-Regular" w:cs="UbuntuMono-Regular"/>
+          <w:color w:val="000000"/>
+          <w:sz w:val="17"/>
+          <w:szCs w:val="17"/>
+        </w:rPr>
+      </w:pPr>
+      <w:r>
+        <w:rPr>
+          <w:rFonts w:ascii="UbuntuMono-Bold" w:hAnsi="UbuntuMono-Bold" w:cs="UbuntuMono-Bold"/>
+          <w:b/>
+          <w:bCs/>
+          <w:color w:val="00669A"/>
+          <w:sz w:val="17"/>
+          <w:szCs w:val="17"/>
+        </w:rPr>
+        <w:t xml:space="preserve">return new </w:t>
+      </w:r>
+      <w:r>
+        <w:rPr>
+          <w:rFonts w:ascii="UbuntuMono-Regular" w:hAnsi="UbuntuMono-Regular" w:cs="UbuntuMono-Regular"/>
+          <w:color w:val="CD00FF"/>
+          <w:sz w:val="17"/>
+          <w:szCs w:val="17"/>
+        </w:rPr>
+        <w:t>Color</w:t>
+      </w:r>
+      <w:r>
+        <w:rPr>
+          <w:rFonts w:ascii="UbuntuMono-Regular" w:hAnsi="UbuntuMono-Regular" w:cs="UbuntuMono-Regular"/>
+          <w:color w:val="000000"/>
+          <w:sz w:val="17"/>
+          <w:szCs w:val="17"/>
+        </w:rPr>
+        <w:t>(</w:t>
+      </w:r>
+    </w:p>
+    <w:p>
+      <w:pPr>
+        <w:autoSpaceDE w:val="0"/>
+        <w:autoSpaceDN w:val="0"/>
+        <w:adjustRightInd w:val="0"/>
+        <w:spacing w:after="0"/>
+        <w:rPr>
+          <w:rFonts w:ascii="UbuntuMono-Regular" w:hAnsi="UbuntuMono-Regular" w:cs="UbuntuMono-Regular"/>
+          <w:color w:val="000000"/>
+          <w:sz w:val="17"/>
+          <w:szCs w:val="17"/>
+        </w:rPr>
+      </w:pPr>
+      <w:r>
+        <w:rPr>
+          <w:rFonts w:ascii="UbuntuMono-Regular" w:hAnsi="UbuntuMono-Regular" w:cs="UbuntuMono-Regular"/>
+          <w:color w:val="000089"/>
+          <w:sz w:val="17"/>
+          <w:szCs w:val="17"/>
+        </w:rPr>
+        <w:t>r</w:t>
+      </w:r>
+      <w:r>
+        <w:rPr>
+          <w:rFonts w:ascii="UbuntuMono-Regular" w:hAnsi="UbuntuMono-Regular" w:cs="UbuntuMono-Regular"/>
+          <w:color w:val="000000"/>
+          <w:sz w:val="17"/>
+          <w:szCs w:val="17"/>
+        </w:rPr>
+        <w:t>: (</w:t>
+      </w:r>
+      <w:r>
+        <w:rPr>
+          <w:rFonts w:ascii="UbuntuMono-Bold" w:hAnsi="UbuntuMono-Bold" w:cs="UbuntuMono-Bold"/>
+          <w:b/>
+          <w:bCs/>
+          <w:color w:val="007789"/>
+          <w:sz w:val="17"/>
+          <w:szCs w:val="17"/>
+        </w:rPr>
+        <w:t>byte</w:t>
+      </w:r>
+      <w:r>
+        <w:rPr>
+          <w:rFonts w:ascii="UbuntuMono-Regular" w:hAnsi="UbuntuMono-Regular" w:cs="UbuntuMono-Regular"/>
+          <w:color w:val="000000"/>
+          <w:sz w:val="17"/>
+          <w:szCs w:val="17"/>
+        </w:rPr>
+        <w:t xml:space="preserve">) </w:t>
+      </w:r>
+      <w:r>
+        <w:rPr>
+          <w:rFonts w:ascii="UbuntuMono-Regular" w:hAnsi="UbuntuMono-Regular" w:cs="UbuntuMono-Regular"/>
+          <w:color w:val="000089"/>
+          <w:sz w:val="17"/>
+          <w:szCs w:val="17"/>
+        </w:rPr>
+        <w:t>Math</w:t>
+      </w:r>
+      <w:r>
+        <w:rPr>
+          <w:rFonts w:ascii="UbuntuMono-Regular" w:hAnsi="UbuntuMono-Regular" w:cs="UbuntuMono-Regular"/>
+          <w:color w:val="000000"/>
+          <w:sz w:val="17"/>
+          <w:szCs w:val="17"/>
+        </w:rPr>
+        <w:t>.</w:t>
+      </w:r>
+      <w:r>
+        <w:rPr>
+          <w:rFonts w:ascii="UbuntuMono-Regular" w:hAnsi="UbuntuMono-Regular" w:cs="UbuntuMono-Regular"/>
+          <w:color w:val="000089"/>
+          <w:sz w:val="17"/>
+          <w:szCs w:val="17"/>
+        </w:rPr>
+        <w:t>Min</w:t>
+      </w:r>
+      <w:r>
+        <w:rPr>
+          <w:rFonts w:ascii="UbuntuMono-Regular" w:hAnsi="UbuntuMono-Regular" w:cs="UbuntuMono-Regular"/>
+          <w:color w:val="000000"/>
+          <w:sz w:val="17"/>
+          <w:szCs w:val="17"/>
+        </w:rPr>
+        <w:t>(</w:t>
+      </w:r>
+      <w:r>
+        <w:rPr>
+          <w:rFonts w:ascii="UbuntuMono-Bold" w:hAnsi="UbuntuMono-Bold" w:cs="UbuntuMono-Bold"/>
+          <w:b/>
+          <w:bCs/>
+          <w:color w:val="00669A"/>
+          <w:sz w:val="17"/>
+          <w:szCs w:val="17"/>
+        </w:rPr>
+        <w:t>this</w:t>
+      </w:r>
+      <w:r>
+        <w:rPr>
+          <w:rFonts w:ascii="UbuntuMono-Regular" w:hAnsi="UbuntuMono-Regular" w:cs="UbuntuMono-Regular"/>
+          <w:color w:val="000000"/>
+          <w:sz w:val="17"/>
+          <w:szCs w:val="17"/>
+        </w:rPr>
+        <w:t>.</w:t>
+      </w:r>
+      <w:r>
+        <w:rPr>
+          <w:rFonts w:ascii="UbuntuMono-Regular" w:hAnsi="UbuntuMono-Regular" w:cs="UbuntuMono-Regular"/>
+          <w:color w:val="000089"/>
+          <w:sz w:val="17"/>
+          <w:szCs w:val="17"/>
+        </w:rPr>
+        <w:t xml:space="preserve">Red </w:t>
+      </w:r>
+      <w:r>
+        <w:rPr>
+          <w:rFonts w:ascii="UbuntuMono-Regular" w:hAnsi="UbuntuMono-Regular" w:cs="UbuntuMono-Regular"/>
+          <w:color w:val="000000"/>
+          <w:sz w:val="17"/>
+          <w:szCs w:val="17"/>
+        </w:rPr>
+        <w:t xml:space="preserve">+ </w:t>
+      </w:r>
+      <w:r>
+        <w:rPr>
+          <w:rFonts w:ascii="UbuntuMono-Regular" w:hAnsi="UbuntuMono-Regular" w:cs="UbuntuMono-Regular"/>
+          <w:color w:val="000089"/>
+          <w:sz w:val="17"/>
+          <w:szCs w:val="17"/>
+        </w:rPr>
+        <w:t>other</w:t>
+      </w:r>
+      <w:r>
+        <w:rPr>
+          <w:rFonts w:ascii="UbuntuMono-Regular" w:hAnsi="UbuntuMono-Regular" w:cs="UbuntuMono-Regular"/>
+          <w:color w:val="000000"/>
+          <w:sz w:val="17"/>
+          <w:szCs w:val="17"/>
+        </w:rPr>
+        <w:t>.</w:t>
+      </w:r>
+      <w:r>
+        <w:rPr>
+          <w:rFonts w:ascii="UbuntuMono-Regular" w:hAnsi="UbuntuMono-Regular" w:cs="UbuntuMono-Regular"/>
+          <w:color w:val="000089"/>
+          <w:sz w:val="17"/>
+          <w:szCs w:val="17"/>
+        </w:rPr>
+        <w:t>Red</w:t>
+      </w:r>
+      <w:r>
+        <w:rPr>
+          <w:rFonts w:ascii="UbuntuMono-Regular" w:hAnsi="UbuntuMono-Regular" w:cs="UbuntuMono-Regular"/>
+          <w:color w:val="000000"/>
+          <w:sz w:val="17"/>
+          <w:szCs w:val="17"/>
+        </w:rPr>
+        <w:t xml:space="preserve">, </w:t>
+      </w:r>
+      <w:r>
+        <w:rPr>
+          <w:rFonts w:ascii="UbuntuMono-Regular" w:hAnsi="UbuntuMono-Regular" w:cs="UbuntuMono-Regular"/>
+          <w:color w:val="FF6600"/>
+          <w:sz w:val="17"/>
+          <w:szCs w:val="17"/>
+        </w:rPr>
+        <w:t>255</w:t>
+      </w:r>
+      <w:r>
+        <w:rPr>
+          <w:rFonts w:ascii="UbuntuMono-Regular" w:hAnsi="UbuntuMono-Regular" w:cs="UbuntuMono-Regular"/>
+          <w:color w:val="000000"/>
+          <w:sz w:val="17"/>
+          <w:szCs w:val="17"/>
+        </w:rPr>
+        <w:t>),</w:t>
+      </w:r>
+    </w:p>
+    <w:p>
+      <w:pPr>
+        <w:autoSpaceDE w:val="0"/>
+        <w:autoSpaceDN w:val="0"/>
+        <w:adjustRightInd w:val="0"/>
+        <w:spacing w:after="0"/>
+        <w:rPr>
+          <w:rFonts w:ascii="UbuntuMono-Regular" w:hAnsi="UbuntuMono-Regular" w:cs="UbuntuMono-Regular"/>
+          <w:color w:val="000000"/>
+          <w:sz w:val="17"/>
+          <w:szCs w:val="17"/>
+        </w:rPr>
+      </w:pPr>
+      <w:r>
+        <w:rPr>
+          <w:rFonts w:ascii="UbuntuMono-Regular" w:hAnsi="UbuntuMono-Regular" w:cs="UbuntuMono-Regular"/>
+          <w:color w:val="000089"/>
+          <w:sz w:val="17"/>
+          <w:szCs w:val="17"/>
+        </w:rPr>
+        <w:t>g</w:t>
+      </w:r>
+      <w:r>
+        <w:rPr>
+          <w:rFonts w:ascii="UbuntuMono-Regular" w:hAnsi="UbuntuMono-Regular" w:cs="UbuntuMono-Regular"/>
+          <w:color w:val="000000"/>
+          <w:sz w:val="17"/>
+          <w:szCs w:val="17"/>
+        </w:rPr>
+        <w:t>: (</w:t>
+      </w:r>
+      <w:r>
+        <w:rPr>
+          <w:rFonts w:ascii="UbuntuMono-Bold" w:hAnsi="UbuntuMono-Bold" w:cs="UbuntuMono-Bold"/>
+          <w:b/>
+          <w:bCs/>
+          <w:color w:val="007789"/>
+          <w:sz w:val="17"/>
+          <w:szCs w:val="17"/>
+        </w:rPr>
+        <w:t>byte</w:t>
+      </w:r>
+      <w:r>
+        <w:rPr>
+          <w:rFonts w:ascii="UbuntuMono-Regular" w:hAnsi="UbuntuMono-Regular" w:cs="UbuntuMono-Regular"/>
+          <w:color w:val="000000"/>
+          <w:sz w:val="17"/>
+          <w:szCs w:val="17"/>
+        </w:rPr>
+        <w:t xml:space="preserve">) </w:t>
+      </w:r>
+      <w:r>
+        <w:rPr>
+          <w:rFonts w:ascii="UbuntuMono-Regular" w:hAnsi="UbuntuMono-Regular" w:cs="UbuntuMono-Regular"/>
+          <w:color w:val="000089"/>
+          <w:sz w:val="17"/>
+          <w:szCs w:val="17"/>
+        </w:rPr>
+        <w:t>Math</w:t>
+      </w:r>
+      <w:r>
+        <w:rPr>
+          <w:rFonts w:ascii="UbuntuMono-Regular" w:hAnsi="UbuntuMono-Regular" w:cs="UbuntuMono-Regular"/>
+          <w:color w:val="000000"/>
+          <w:sz w:val="17"/>
+          <w:szCs w:val="17"/>
+        </w:rPr>
+        <w:t>.</w:t>
+      </w:r>
+      <w:r>
+        <w:rPr>
+          <w:rFonts w:ascii="UbuntuMono-Regular" w:hAnsi="UbuntuMono-Regular" w:cs="UbuntuMono-Regular"/>
+          <w:color w:val="000089"/>
+          <w:sz w:val="17"/>
+          <w:szCs w:val="17"/>
+        </w:rPr>
+        <w:t>Min</w:t>
+      </w:r>
+      <w:r>
+        <w:rPr>
+          <w:rFonts w:ascii="UbuntuMono-Regular" w:hAnsi="UbuntuMono-Regular" w:cs="UbuntuMono-Regular"/>
+          <w:color w:val="000000"/>
+          <w:sz w:val="17"/>
+          <w:szCs w:val="17"/>
+        </w:rPr>
+        <w:t>(</w:t>
+      </w:r>
+      <w:r>
+        <w:rPr>
+          <w:rFonts w:ascii="UbuntuMono-Bold" w:hAnsi="UbuntuMono-Bold" w:cs="UbuntuMono-Bold"/>
+          <w:b/>
+          <w:bCs/>
+          <w:color w:val="00669A"/>
+          <w:sz w:val="17"/>
+          <w:szCs w:val="17"/>
+        </w:rPr>
+        <w:t>this</w:t>
+      </w:r>
+      <w:r>
+        <w:rPr>
+          <w:rFonts w:ascii="UbuntuMono-Regular" w:hAnsi="UbuntuMono-Regular" w:cs="UbuntuMono-Regular"/>
+          <w:color w:val="000000"/>
+          <w:sz w:val="17"/>
+          <w:szCs w:val="17"/>
+        </w:rPr>
+        <w:t>.</w:t>
+      </w:r>
+      <w:r>
+        <w:rPr>
+          <w:rFonts w:ascii="UbuntuMono-Regular" w:hAnsi="UbuntuMono-Regular" w:cs="UbuntuMono-Regular"/>
+          <w:color w:val="000089"/>
+          <w:sz w:val="17"/>
+          <w:szCs w:val="17"/>
+        </w:rPr>
+        <w:t xml:space="preserve">Green </w:t>
+      </w:r>
+      <w:r>
+        <w:rPr>
+          <w:rFonts w:ascii="UbuntuMono-Regular" w:hAnsi="UbuntuMono-Regular" w:cs="UbuntuMono-Regular"/>
+          <w:color w:val="000000"/>
+          <w:sz w:val="17"/>
+          <w:szCs w:val="17"/>
+        </w:rPr>
+        <w:t xml:space="preserve">+ </w:t>
+      </w:r>
+      <w:r>
+        <w:rPr>
+          <w:rFonts w:ascii="UbuntuMono-Regular" w:hAnsi="UbuntuMono-Regular" w:cs="UbuntuMono-Regular"/>
+          <w:color w:val="000089"/>
+          <w:sz w:val="17"/>
+          <w:szCs w:val="17"/>
+        </w:rPr>
+        <w:t>other</w:t>
+      </w:r>
+      <w:r>
+        <w:rPr>
+          <w:rFonts w:ascii="UbuntuMono-Regular" w:hAnsi="UbuntuMono-Regular" w:cs="UbuntuMono-Regular"/>
+          <w:color w:val="000000"/>
+          <w:sz w:val="17"/>
+          <w:szCs w:val="17"/>
+        </w:rPr>
+        <w:t>.</w:t>
+      </w:r>
+      <w:r>
+        <w:rPr>
+          <w:rFonts w:ascii="UbuntuMono-Regular" w:hAnsi="UbuntuMono-Regular" w:cs="UbuntuMono-Regular"/>
+          <w:color w:val="000089"/>
+          <w:sz w:val="17"/>
+          <w:szCs w:val="17"/>
+        </w:rPr>
+        <w:t>Green</w:t>
+      </w:r>
+      <w:r>
+        <w:rPr>
+          <w:rFonts w:ascii="UbuntuMono-Regular" w:hAnsi="UbuntuMono-Regular" w:cs="UbuntuMono-Regular"/>
+          <w:color w:val="000000"/>
+          <w:sz w:val="17"/>
+          <w:szCs w:val="17"/>
+        </w:rPr>
+        <w:t xml:space="preserve">, </w:t>
+      </w:r>
+      <w:r>
+        <w:rPr>
+          <w:rFonts w:ascii="UbuntuMono-Regular" w:hAnsi="UbuntuMono-Regular" w:cs="UbuntuMono-Regular"/>
+          <w:color w:val="FF6600"/>
+          <w:sz w:val="17"/>
+          <w:szCs w:val="17"/>
+        </w:rPr>
+        <w:t>255</w:t>
+      </w:r>
+      <w:r>
+        <w:rPr>
+          <w:rFonts w:ascii="UbuntuMono-Regular" w:hAnsi="UbuntuMono-Regular" w:cs="UbuntuMono-Regular"/>
+          <w:color w:val="000000"/>
+          <w:sz w:val="17"/>
+          <w:szCs w:val="17"/>
+        </w:rPr>
+        <w:t>),</w:t>
+      </w:r>
+    </w:p>
+    <w:p>
+      <w:pPr>
+        <w:autoSpaceDE w:val="0"/>
+        <w:autoSpaceDN w:val="0"/>
+        <w:adjustRightInd w:val="0"/>
+        <w:spacing w:after="0"/>
+        <w:rPr>
+          <w:rFonts w:ascii="UbuntuMono-Regular" w:hAnsi="UbuntuMono-Regular" w:cs="UbuntuMono-Regular"/>
+          <w:color w:val="000000"/>
+          <w:sz w:val="17"/>
+          <w:szCs w:val="17"/>
+        </w:rPr>
+      </w:pPr>
+      <w:r>
+        <w:rPr>
+          <w:rFonts w:ascii="UbuntuMono-Regular" w:hAnsi="UbuntuMono-Regular" w:cs="UbuntuMono-Regular"/>
+          <w:color w:val="000089"/>
+          <w:sz w:val="17"/>
+          <w:szCs w:val="17"/>
+        </w:rPr>
+        <w:t>b</w:t>
+      </w:r>
+      <w:r>
+        <w:rPr>
+          <w:rFonts w:ascii="UbuntuMono-Regular" w:hAnsi="UbuntuMono-Regular" w:cs="UbuntuMono-Regular"/>
+          <w:color w:val="000000"/>
+          <w:sz w:val="17"/>
+          <w:szCs w:val="17"/>
+        </w:rPr>
+        <w:t>: (</w:t>
+      </w:r>
+      <w:r>
+        <w:rPr>
+          <w:rFonts w:ascii="UbuntuMono-Bold" w:hAnsi="UbuntuMono-Bold" w:cs="UbuntuMono-Bold"/>
+          <w:b/>
+          <w:bCs/>
+          <w:color w:val="007789"/>
+          <w:sz w:val="17"/>
+          <w:szCs w:val="17"/>
+        </w:rPr>
+        <w:t>byte</w:t>
+      </w:r>
+      <w:r>
+        <w:rPr>
+          <w:rFonts w:ascii="UbuntuMono-Regular" w:hAnsi="UbuntuMono-Regular" w:cs="UbuntuMono-Regular"/>
+          <w:color w:val="000000"/>
+          <w:sz w:val="17"/>
+          <w:szCs w:val="17"/>
+        </w:rPr>
+        <w:t xml:space="preserve">) </w:t>
+      </w:r>
+      <w:r>
+        <w:rPr>
+          <w:rFonts w:ascii="UbuntuMono-Regular" w:hAnsi="UbuntuMono-Regular" w:cs="UbuntuMono-Regular"/>
+          <w:color w:val="000089"/>
+          <w:sz w:val="17"/>
+          <w:szCs w:val="17"/>
+        </w:rPr>
+        <w:t>Math</w:t>
+      </w:r>
+      <w:r>
+        <w:rPr>
+          <w:rFonts w:ascii="UbuntuMono-Regular" w:hAnsi="UbuntuMono-Regular" w:cs="UbuntuMono-Regular"/>
+          <w:color w:val="000000"/>
+          <w:sz w:val="17"/>
+          <w:szCs w:val="17"/>
+        </w:rPr>
+        <w:t>.</w:t>
+      </w:r>
+      <w:r>
+        <w:rPr>
+          <w:rFonts w:ascii="UbuntuMono-Regular" w:hAnsi="UbuntuMono-Regular" w:cs="UbuntuMono-Regular"/>
+          <w:color w:val="000089"/>
+          <w:sz w:val="17"/>
+          <w:szCs w:val="17"/>
+        </w:rPr>
+        <w:t>Min</w:t>
+      </w:r>
+      <w:r>
+        <w:rPr>
+          <w:rFonts w:ascii="UbuntuMono-Regular" w:hAnsi="UbuntuMono-Regular" w:cs="UbuntuMono-Regular"/>
+          <w:color w:val="000000"/>
+          <w:sz w:val="17"/>
+          <w:szCs w:val="17"/>
+        </w:rPr>
+        <w:t>(</w:t>
+      </w:r>
+      <w:r>
+        <w:rPr>
+          <w:rFonts w:ascii="UbuntuMono-Bold" w:hAnsi="UbuntuMono-Bold" w:cs="UbuntuMono-Bold"/>
+          <w:b/>
+          <w:bCs/>
+          <w:color w:val="00669A"/>
+          <w:sz w:val="17"/>
+          <w:szCs w:val="17"/>
+        </w:rPr>
+        <w:t>this</w:t>
+      </w:r>
+      <w:r>
+        <w:rPr>
+          <w:rFonts w:ascii="UbuntuMono-Regular" w:hAnsi="UbuntuMono-Regular" w:cs="UbuntuMono-Regular"/>
+          <w:color w:val="000000"/>
+          <w:sz w:val="17"/>
+          <w:szCs w:val="17"/>
+        </w:rPr>
+        <w:t>.</w:t>
+      </w:r>
+      <w:r>
+        <w:rPr>
+          <w:rFonts w:ascii="UbuntuMono-Regular" w:hAnsi="UbuntuMono-Regular" w:cs="UbuntuMono-Regular"/>
+          <w:color w:val="000089"/>
+          <w:sz w:val="17"/>
+          <w:szCs w:val="17"/>
+        </w:rPr>
+        <w:t xml:space="preserve">Blue </w:t>
+      </w:r>
+      <w:r>
+        <w:rPr>
+          <w:rFonts w:ascii="UbuntuMono-Regular" w:hAnsi="UbuntuMono-Regular" w:cs="UbuntuMono-Regular"/>
+          <w:color w:val="000000"/>
+          <w:sz w:val="17"/>
+          <w:szCs w:val="17"/>
+        </w:rPr>
+        <w:t xml:space="preserve">+ </w:t>
+      </w:r>
+      <w:r>
+        <w:rPr>
+          <w:rFonts w:ascii="UbuntuMono-Regular" w:hAnsi="UbuntuMono-Regular" w:cs="UbuntuMono-Regular"/>
+          <w:color w:val="000089"/>
+          <w:sz w:val="17"/>
+          <w:szCs w:val="17"/>
+        </w:rPr>
+        <w:t>other</w:t>
+      </w:r>
+      <w:r>
+        <w:rPr>
+          <w:rFonts w:ascii="UbuntuMono-Regular" w:hAnsi="UbuntuMono-Regular" w:cs="UbuntuMono-Regular"/>
+          <w:color w:val="000000"/>
+          <w:sz w:val="17"/>
+          <w:szCs w:val="17"/>
+        </w:rPr>
+        <w:t>.</w:t>
+      </w:r>
+      <w:r>
+        <w:rPr>
+          <w:rFonts w:ascii="UbuntuMono-Regular" w:hAnsi="UbuntuMono-Regular" w:cs="UbuntuMono-Regular"/>
+          <w:color w:val="000089"/>
+          <w:sz w:val="17"/>
+          <w:szCs w:val="17"/>
+        </w:rPr>
+        <w:t>Blue</w:t>
+      </w:r>
+      <w:r>
+        <w:rPr>
+          <w:rFonts w:ascii="UbuntuMono-Regular" w:hAnsi="UbuntuMono-Regular" w:cs="UbuntuMono-Regular"/>
+          <w:color w:val="000000"/>
+          <w:sz w:val="17"/>
+          <w:szCs w:val="17"/>
+        </w:rPr>
+        <w:t xml:space="preserve">, </w:t>
+      </w:r>
+      <w:r>
+        <w:rPr>
+          <w:rFonts w:ascii="UbuntuMono-Regular" w:hAnsi="UbuntuMono-Regular" w:cs="UbuntuMono-Regular"/>
+          <w:color w:val="FF6600"/>
+          <w:sz w:val="17"/>
+          <w:szCs w:val="17"/>
+        </w:rPr>
+        <w:t>255</w:t>
+      </w:r>
+      <w:r>
+        <w:rPr>
+          <w:rFonts w:ascii="UbuntuMono-Regular" w:hAnsi="UbuntuMono-Regular" w:cs="UbuntuMono-Regular"/>
+          <w:color w:val="000000"/>
+          <w:sz w:val="17"/>
+          <w:szCs w:val="17"/>
+        </w:rPr>
+        <w:t>));}</w:t>
+      </w:r>
+    </w:p>
+    <w:p>
+      <w:pPr>
+        <w:autoSpaceDE w:val="0"/>
+        <w:autoSpaceDN w:val="0"/>
+        <w:adjustRightInd w:val="0"/>
+        <w:spacing w:after="0"/>
+        <w:rPr>
+          <w:rFonts w:ascii="UbuntuMono-Regular" w:hAnsi="UbuntuMono-Regular" w:cs="UbuntuMono-Regular"/>
+          <w:color w:val="000000"/>
+          <w:sz w:val="17"/>
+          <w:szCs w:val="17"/>
+        </w:rPr>
+      </w:pPr>
+      <w:r>
+        <w:rPr>
+          <w:rFonts w:ascii="UbuntuMono-Regular" w:hAnsi="UbuntuMono-Regular" w:cs="UbuntuMono-Regular"/>
+          <w:color w:val="000000"/>
+          <w:sz w:val="17"/>
+          <w:szCs w:val="17"/>
+        </w:rPr>
+        <w:t>}</w:t>
+      </w:r>
+    </w:p>
+    <w:p>
+      <w:pPr>
+        <w:autoSpaceDE w:val="0"/>
+        <w:autoSpaceDN w:val="0"/>
+        <w:adjustRightInd w:val="0"/>
+        <w:spacing w:after="0"/>
+        <w:rPr>
+          <w:rFonts w:ascii="UbuntuMono-Regular" w:hAnsi="UbuntuMono-Regular" w:cs="UbuntuMono-Regular"/>
+          <w:color w:val="000000"/>
+          <w:sz w:val="17"/>
+          <w:szCs w:val="17"/>
+        </w:rPr>
+      </w:pPr>
+    </w:p>
+    <w:p>
+      <w:pPr>
+        <w:pStyle w:val="NoSpacing"/>
+        <w:rPr>
+          <w:b/>
+          <w:bCs/>
           <w:rtl/>
         </w:rPr>
       </w:pPr>
+      <w:r>
+        <w:rPr>
+          <w:b/>
+          <w:bCs/>
+        </w:rPr>
+        <w:lastRenderedPageBreak/>
+        <w:t xml:space="preserve">Since the equality of value objects is based on their values rather than on an </w:t>
+      </w:r>
+      <w:r>
+        <w:rPr>
+          <w:rFonts w:ascii="UbuntuMono-Regular" w:hAnsi="UbuntuMono-Regular" w:cs="UbuntuMono-Regular"/>
+          <w:b/>
+          <w:bCs/>
+          <w:sz w:val="20"/>
+          <w:szCs w:val="20"/>
+        </w:rPr>
+        <w:t xml:space="preserve">id </w:t>
+      </w:r>
+      <w:r>
+        <w:rPr>
+          <w:b/>
+          <w:bCs/>
+        </w:rPr>
+        <w:t>field</w:t>
+      </w:r>
+      <w:r>
+        <w:rPr>
+          <w:b/>
+          <w:bCs/>
+        </w:rPr>
+        <w:t xml:space="preserve"> </w:t>
+      </w:r>
+      <w:r>
+        <w:rPr>
+          <w:b/>
+          <w:bCs/>
+        </w:rPr>
+        <w:t>or reference, it</w:t>
+      </w:r>
+      <w:r>
+        <w:rPr>
+          <w:b/>
+          <w:bCs/>
+        </w:rPr>
+        <w:t>’</w:t>
+      </w:r>
+      <w:r>
+        <w:rPr>
+          <w:b/>
+          <w:bCs/>
+        </w:rPr>
+        <w:t>s important to override and properly implement the equality checks.</w:t>
+      </w:r>
+    </w:p>
+    <w:p>
+      <w:pPr>
+        <w:pStyle w:val="NoSpacing"/>
+        <w:rPr>
+          <w:b/>
+          <w:bCs/>
+        </w:rPr>
+      </w:pPr>
+    </w:p>
+    <w:p>
+      <w:pPr>
+        <w:pStyle w:val="NoSpacing"/>
+        <w:rPr>
+          <w:sz w:val="12"/>
+          <w:szCs w:val="12"/>
+        </w:rPr>
+      </w:pPr>
+      <w:r>
+        <w:t>For example, in C#</w:t>
+      </w:r>
+      <w:r>
+        <w:t>:</w:t>
+      </w:r>
+    </w:p>
+    <w:p>
+      <w:pPr>
+        <w:autoSpaceDE w:val="0"/>
+        <w:autoSpaceDN w:val="0"/>
+        <w:adjustRightInd w:val="0"/>
+        <w:spacing w:after="0"/>
+        <w:rPr>
+          <w:rFonts w:ascii="UbuntuMono-Regular" w:hAnsi="UbuntuMono-Regular" w:cs="UbuntuMono-Regular"/>
+          <w:color w:val="000000"/>
+          <w:sz w:val="17"/>
+          <w:szCs w:val="17"/>
+        </w:rPr>
+      </w:pPr>
+      <w:r>
+        <w:rPr>
+          <w:rFonts w:ascii="UbuntuMono-Bold" w:hAnsi="UbuntuMono-Bold" w:cs="UbuntuMono-Bold"/>
+          <w:b/>
+          <w:bCs/>
+          <w:color w:val="00669A"/>
+          <w:sz w:val="17"/>
+          <w:szCs w:val="17"/>
+        </w:rPr>
+        <w:t xml:space="preserve">public class </w:t>
+      </w:r>
+      <w:r>
+        <w:rPr>
+          <w:rFonts w:ascii="UbuntuMono-Bold" w:hAnsi="UbuntuMono-Bold" w:cs="UbuntuMono-Bold"/>
+          <w:b/>
+          <w:bCs/>
+          <w:color w:val="00AB89"/>
+          <w:sz w:val="17"/>
+          <w:szCs w:val="17"/>
+        </w:rPr>
+        <w:t>Color</w:t>
+      </w:r>
+      <w:r>
+        <w:rPr>
+          <w:rFonts w:ascii="UbuntuMono-Regular" w:hAnsi="UbuntuMono-Regular" w:cs="UbuntuMono-Regular"/>
+          <w:color w:val="000000"/>
+          <w:sz w:val="17"/>
+          <w:szCs w:val="17"/>
+        </w:rPr>
+        <w:t>{</w:t>
+      </w:r>
+    </w:p>
+    <w:p>
+      <w:pPr>
+        <w:rPr>
+          <w:rFonts w:ascii="UbuntuMono-Regular" w:hAnsi="UbuntuMono-Regular" w:cs="UbuntuMono-Regular"/>
+          <w:color w:val="000000"/>
+          <w:sz w:val="17"/>
+          <w:szCs w:val="17"/>
+        </w:rPr>
+      </w:pPr>
+      <w:r>
+        <w:rPr>
+          <w:rFonts w:ascii="UbuntuMono-Bold" w:hAnsi="UbuntuMono-Bold" w:cs="UbuntuMono-Bold"/>
+          <w:b/>
+          <w:bCs/>
+          <w:color w:val="00669A"/>
+          <w:sz w:val="17"/>
+          <w:szCs w:val="17"/>
+        </w:rPr>
+        <w:t xml:space="preserve">public override </w:t>
+      </w:r>
+      <w:r>
+        <w:rPr>
+          <w:rFonts w:ascii="UbuntuMono-Bold" w:hAnsi="UbuntuMono-Bold" w:cs="UbuntuMono-Bold"/>
+          <w:b/>
+          <w:bCs/>
+          <w:color w:val="007789"/>
+          <w:sz w:val="17"/>
+          <w:szCs w:val="17"/>
+        </w:rPr>
+        <w:t xml:space="preserve">bool </w:t>
+      </w:r>
+      <w:r>
+        <w:rPr>
+          <w:rFonts w:ascii="UbuntuMono-Regular" w:hAnsi="UbuntuMono-Regular" w:cs="UbuntuMono-Regular"/>
+          <w:color w:val="CD00FF"/>
+          <w:sz w:val="17"/>
+          <w:szCs w:val="17"/>
+        </w:rPr>
+        <w:t>Equals</w:t>
+      </w:r>
+      <w:r>
+        <w:rPr>
+          <w:rFonts w:ascii="UbuntuMono-Regular" w:hAnsi="UbuntuMono-Regular" w:cs="UbuntuMono-Regular"/>
+          <w:color w:val="000000"/>
+          <w:sz w:val="17"/>
+          <w:szCs w:val="17"/>
+        </w:rPr>
+        <w:t>(</w:t>
+      </w:r>
+      <w:r>
+        <w:rPr>
+          <w:rFonts w:ascii="UbuntuMono-Bold" w:hAnsi="UbuntuMono-Bold" w:cs="UbuntuMono-Bold"/>
+          <w:b/>
+          <w:bCs/>
+          <w:color w:val="007789"/>
+          <w:sz w:val="17"/>
+          <w:szCs w:val="17"/>
+        </w:rPr>
+        <w:t xml:space="preserve">object </w:t>
+      </w:r>
+      <w:r>
+        <w:rPr>
+          <w:rFonts w:ascii="UbuntuMono-Regular" w:hAnsi="UbuntuMono-Regular" w:cs="UbuntuMono-Regular"/>
+          <w:color w:val="000089"/>
+          <w:sz w:val="17"/>
+          <w:szCs w:val="17"/>
+        </w:rPr>
+        <w:t>obj</w:t>
+      </w:r>
+      <w:r>
+        <w:rPr>
+          <w:rFonts w:ascii="UbuntuMono-Regular" w:hAnsi="UbuntuMono-Regular" w:cs="UbuntuMono-Regular"/>
+          <w:color w:val="000000"/>
+          <w:sz w:val="17"/>
+          <w:szCs w:val="17"/>
+        </w:rPr>
+        <w:t>)</w:t>
+      </w:r>
+      <w:r>
+        <w:rPr>
+          <w:rFonts w:ascii="UbuntuMono-Regular" w:hAnsi="UbuntuMono-Regular" w:cs="UbuntuMono-Regular"/>
+          <w:color w:val="000000"/>
+          <w:sz w:val="17"/>
+          <w:szCs w:val="17"/>
+        </w:rPr>
+        <w:t>{</w:t>
+      </w:r>
+    </w:p>
+    <w:p>
+      <w:pPr>
+        <w:autoSpaceDE w:val="0"/>
+        <w:autoSpaceDN w:val="0"/>
+        <w:adjustRightInd w:val="0"/>
+        <w:spacing w:after="0"/>
+        <w:rPr>
+          <w:rFonts w:ascii="UbuntuMono-Regular" w:hAnsi="UbuntuMono-Regular" w:cs="UbuntuMono-Regular"/>
+          <w:color w:val="000000"/>
+          <w:sz w:val="17"/>
+          <w:szCs w:val="17"/>
+        </w:rPr>
+      </w:pPr>
+      <w:r>
+        <w:rPr>
+          <w:rFonts w:ascii="UbuntuMono-Bold" w:hAnsi="UbuntuMono-Bold" w:cs="UbuntuMono-Bold"/>
+          <w:b/>
+          <w:bCs/>
+          <w:color w:val="007789"/>
+          <w:sz w:val="17"/>
+          <w:szCs w:val="17"/>
+        </w:rPr>
+        <w:t xml:space="preserve">var </w:t>
+      </w:r>
+      <w:r>
+        <w:rPr>
+          <w:rFonts w:ascii="UbuntuMono-Regular" w:hAnsi="UbuntuMono-Regular" w:cs="UbuntuMono-Regular"/>
+          <w:color w:val="000089"/>
+          <w:sz w:val="17"/>
+          <w:szCs w:val="17"/>
+        </w:rPr>
+        <w:t xml:space="preserve">other </w:t>
+      </w:r>
+      <w:r>
+        <w:rPr>
+          <w:rFonts w:ascii="UbuntuMono-Regular" w:hAnsi="UbuntuMono-Regular" w:cs="UbuntuMono-Regular"/>
+          <w:color w:val="000000"/>
+          <w:sz w:val="17"/>
+          <w:szCs w:val="17"/>
+        </w:rPr>
+        <w:t xml:space="preserve">= </w:t>
+      </w:r>
+      <w:r>
+        <w:rPr>
+          <w:rFonts w:ascii="UbuntuMono-Regular" w:hAnsi="UbuntuMono-Regular" w:cs="UbuntuMono-Regular"/>
+          <w:color w:val="000089"/>
+          <w:sz w:val="17"/>
+          <w:szCs w:val="17"/>
+        </w:rPr>
+        <w:t xml:space="preserve">obj </w:t>
+      </w:r>
+      <w:r>
+        <w:rPr>
+          <w:rFonts w:ascii="UbuntuMono-Bold" w:hAnsi="UbuntuMono-Bold" w:cs="UbuntuMono-Bold"/>
+          <w:b/>
+          <w:bCs/>
+          <w:color w:val="00669A"/>
+          <w:sz w:val="17"/>
+          <w:szCs w:val="17"/>
+        </w:rPr>
+        <w:t xml:space="preserve">as </w:t>
+      </w:r>
+      <w:r>
+        <w:rPr>
+          <w:rFonts w:ascii="UbuntuMono-Regular" w:hAnsi="UbuntuMono-Regular" w:cs="UbuntuMono-Regular"/>
+          <w:color w:val="000089"/>
+          <w:sz w:val="17"/>
+          <w:szCs w:val="17"/>
+        </w:rPr>
+        <w:t>Color</w:t>
+      </w:r>
+      <w:r>
+        <w:rPr>
+          <w:rFonts w:ascii="UbuntuMono-Regular" w:hAnsi="UbuntuMono-Regular" w:cs="UbuntuMono-Regular"/>
+          <w:color w:val="000000"/>
+          <w:sz w:val="17"/>
+          <w:szCs w:val="17"/>
+        </w:rPr>
+        <w:t>;</w:t>
+      </w:r>
+    </w:p>
+    <w:p>
+      <w:pPr>
+        <w:autoSpaceDE w:val="0"/>
+        <w:autoSpaceDN w:val="0"/>
+        <w:adjustRightInd w:val="0"/>
+        <w:spacing w:after="0"/>
+        <w:rPr>
+          <w:rFonts w:ascii="UbuntuMono-Regular" w:hAnsi="UbuntuMono-Regular" w:cs="UbuntuMono-Regular"/>
+          <w:color w:val="000000"/>
+          <w:sz w:val="17"/>
+          <w:szCs w:val="17"/>
+        </w:rPr>
+      </w:pPr>
+      <w:r>
+        <w:rPr>
+          <w:rFonts w:ascii="UbuntuMono-Bold" w:hAnsi="UbuntuMono-Bold" w:cs="UbuntuMono-Bold"/>
+          <w:b/>
+          <w:bCs/>
+          <w:color w:val="00669A"/>
+          <w:sz w:val="17"/>
+          <w:szCs w:val="17"/>
+        </w:rPr>
+        <w:t xml:space="preserve">return </w:t>
+      </w:r>
+      <w:r>
+        <w:rPr>
+          <w:rFonts w:ascii="UbuntuMono-Regular" w:hAnsi="UbuntuMono-Regular" w:cs="UbuntuMono-Regular"/>
+          <w:color w:val="000089"/>
+          <w:sz w:val="17"/>
+          <w:szCs w:val="17"/>
+        </w:rPr>
+        <w:t xml:space="preserve">other </w:t>
+      </w:r>
+      <w:r>
+        <w:rPr>
+          <w:rFonts w:ascii="UbuntuMono-Regular" w:hAnsi="UbuntuMono-Regular" w:cs="UbuntuMono-Regular"/>
+          <w:color w:val="000000"/>
+          <w:sz w:val="17"/>
+          <w:szCs w:val="17"/>
+        </w:rPr>
+        <w:t xml:space="preserve">!= </w:t>
+      </w:r>
+      <w:r>
+        <w:rPr>
+          <w:rFonts w:ascii="UbuntuMono-Bold" w:hAnsi="UbuntuMono-Bold" w:cs="UbuntuMono-Bold"/>
+          <w:b/>
+          <w:bCs/>
+          <w:color w:val="00669A"/>
+          <w:sz w:val="17"/>
+          <w:szCs w:val="17"/>
+        </w:rPr>
+        <w:t xml:space="preserve">null </w:t>
+      </w:r>
+      <w:r>
+        <w:rPr>
+          <w:rFonts w:ascii="UbuntuMono-Regular" w:hAnsi="UbuntuMono-Regular" w:cs="UbuntuMono-Regular"/>
+          <w:color w:val="000000"/>
+          <w:sz w:val="17"/>
+          <w:szCs w:val="17"/>
+        </w:rPr>
+        <w:t>&amp;&amp;</w:t>
+      </w:r>
+    </w:p>
+    <w:p>
+      <w:pPr>
+        <w:autoSpaceDE w:val="0"/>
+        <w:autoSpaceDN w:val="0"/>
+        <w:adjustRightInd w:val="0"/>
+        <w:spacing w:after="0"/>
+        <w:rPr>
+          <w:rFonts w:ascii="UbuntuMono-Regular" w:hAnsi="UbuntuMono-Regular" w:cs="UbuntuMono-Regular"/>
+          <w:color w:val="000000"/>
+          <w:sz w:val="17"/>
+          <w:szCs w:val="17"/>
+        </w:rPr>
+      </w:pPr>
+      <w:r>
+        <w:rPr>
+          <w:rFonts w:ascii="UbuntuMono-Bold" w:hAnsi="UbuntuMono-Bold" w:cs="UbuntuMono-Bold"/>
+          <w:b/>
+          <w:bCs/>
+          <w:color w:val="00669A"/>
+          <w:sz w:val="17"/>
+          <w:szCs w:val="17"/>
+        </w:rPr>
+        <w:t>this</w:t>
+      </w:r>
+      <w:r>
+        <w:rPr>
+          <w:rFonts w:ascii="UbuntuMono-Regular" w:hAnsi="UbuntuMono-Regular" w:cs="UbuntuMono-Regular"/>
+          <w:color w:val="000000"/>
+          <w:sz w:val="17"/>
+          <w:szCs w:val="17"/>
+        </w:rPr>
+        <w:t>.</w:t>
+      </w:r>
+      <w:r>
+        <w:rPr>
+          <w:rFonts w:ascii="UbuntuMono-Regular" w:hAnsi="UbuntuMono-Regular" w:cs="UbuntuMono-Regular"/>
+          <w:color w:val="000089"/>
+          <w:sz w:val="17"/>
+          <w:szCs w:val="17"/>
+        </w:rPr>
+        <w:t xml:space="preserve">Red </w:t>
+      </w:r>
+      <w:r>
+        <w:rPr>
+          <w:rFonts w:ascii="UbuntuMono-Regular" w:hAnsi="UbuntuMono-Regular" w:cs="UbuntuMono-Regular"/>
+          <w:color w:val="000000"/>
+          <w:sz w:val="17"/>
+          <w:szCs w:val="17"/>
+        </w:rPr>
+        <w:t xml:space="preserve">== </w:t>
+      </w:r>
+      <w:r>
+        <w:rPr>
+          <w:rFonts w:ascii="UbuntuMono-Regular" w:hAnsi="UbuntuMono-Regular" w:cs="UbuntuMono-Regular"/>
+          <w:color w:val="000089"/>
+          <w:sz w:val="17"/>
+          <w:szCs w:val="17"/>
+        </w:rPr>
+        <w:t>other</w:t>
+      </w:r>
+      <w:r>
+        <w:rPr>
+          <w:rFonts w:ascii="UbuntuMono-Regular" w:hAnsi="UbuntuMono-Regular" w:cs="UbuntuMono-Regular"/>
+          <w:color w:val="000000"/>
+          <w:sz w:val="17"/>
+          <w:szCs w:val="17"/>
+        </w:rPr>
+        <w:t>.</w:t>
+      </w:r>
+      <w:r>
+        <w:rPr>
+          <w:rFonts w:ascii="UbuntuMono-Regular" w:hAnsi="UbuntuMono-Regular" w:cs="UbuntuMono-Regular"/>
+          <w:color w:val="000089"/>
+          <w:sz w:val="17"/>
+          <w:szCs w:val="17"/>
+        </w:rPr>
+        <w:t xml:space="preserve">Red </w:t>
+      </w:r>
+      <w:r>
+        <w:rPr>
+          <w:rFonts w:ascii="UbuntuMono-Regular" w:hAnsi="UbuntuMono-Regular" w:cs="UbuntuMono-Regular"/>
+          <w:color w:val="000000"/>
+          <w:sz w:val="17"/>
+          <w:szCs w:val="17"/>
+        </w:rPr>
+        <w:t>&amp;&amp;</w:t>
+      </w:r>
+    </w:p>
+    <w:p>
+      <w:pPr>
+        <w:autoSpaceDE w:val="0"/>
+        <w:autoSpaceDN w:val="0"/>
+        <w:adjustRightInd w:val="0"/>
+        <w:spacing w:after="0"/>
+        <w:rPr>
+          <w:rFonts w:ascii="UbuntuMono-Regular" w:hAnsi="UbuntuMono-Regular" w:cs="UbuntuMono-Regular"/>
+          <w:color w:val="000000"/>
+          <w:sz w:val="17"/>
+          <w:szCs w:val="17"/>
+        </w:rPr>
+      </w:pPr>
+      <w:r>
+        <w:rPr>
+          <w:rFonts w:ascii="UbuntuMono-Bold" w:hAnsi="UbuntuMono-Bold" w:cs="UbuntuMono-Bold"/>
+          <w:b/>
+          <w:bCs/>
+          <w:color w:val="00669A"/>
+          <w:sz w:val="17"/>
+          <w:szCs w:val="17"/>
+        </w:rPr>
+        <w:t>this</w:t>
+      </w:r>
+      <w:r>
+        <w:rPr>
+          <w:rFonts w:ascii="UbuntuMono-Regular" w:hAnsi="UbuntuMono-Regular" w:cs="UbuntuMono-Regular"/>
+          <w:color w:val="000000"/>
+          <w:sz w:val="17"/>
+          <w:szCs w:val="17"/>
+        </w:rPr>
+        <w:t>.</w:t>
+      </w:r>
+      <w:r>
+        <w:rPr>
+          <w:rFonts w:ascii="UbuntuMono-Regular" w:hAnsi="UbuntuMono-Regular" w:cs="UbuntuMono-Regular"/>
+          <w:color w:val="000089"/>
+          <w:sz w:val="17"/>
+          <w:szCs w:val="17"/>
+        </w:rPr>
+        <w:t xml:space="preserve">Green </w:t>
+      </w:r>
+      <w:r>
+        <w:rPr>
+          <w:rFonts w:ascii="UbuntuMono-Regular" w:hAnsi="UbuntuMono-Regular" w:cs="UbuntuMono-Regular"/>
+          <w:color w:val="000000"/>
+          <w:sz w:val="17"/>
+          <w:szCs w:val="17"/>
+        </w:rPr>
+        <w:t xml:space="preserve">== </w:t>
+      </w:r>
+      <w:r>
+        <w:rPr>
+          <w:rFonts w:ascii="UbuntuMono-Regular" w:hAnsi="UbuntuMono-Regular" w:cs="UbuntuMono-Regular"/>
+          <w:color w:val="000089"/>
+          <w:sz w:val="17"/>
+          <w:szCs w:val="17"/>
+        </w:rPr>
+        <w:t>other</w:t>
+      </w:r>
+      <w:r>
+        <w:rPr>
+          <w:rFonts w:ascii="UbuntuMono-Regular" w:hAnsi="UbuntuMono-Regular" w:cs="UbuntuMono-Regular"/>
+          <w:color w:val="000000"/>
+          <w:sz w:val="17"/>
+          <w:szCs w:val="17"/>
+        </w:rPr>
+        <w:t>.</w:t>
+      </w:r>
+      <w:r>
+        <w:rPr>
+          <w:rFonts w:ascii="UbuntuMono-Regular" w:hAnsi="UbuntuMono-Regular" w:cs="UbuntuMono-Regular"/>
+          <w:color w:val="000089"/>
+          <w:sz w:val="17"/>
+          <w:szCs w:val="17"/>
+        </w:rPr>
+        <w:t xml:space="preserve">Green </w:t>
+      </w:r>
+      <w:r>
+        <w:rPr>
+          <w:rFonts w:ascii="UbuntuMono-Regular" w:hAnsi="UbuntuMono-Regular" w:cs="UbuntuMono-Regular"/>
+          <w:color w:val="000000"/>
+          <w:sz w:val="17"/>
+          <w:szCs w:val="17"/>
+        </w:rPr>
+        <w:t>&amp;&amp;</w:t>
+      </w:r>
+    </w:p>
+    <w:p>
+      <w:pPr>
+        <w:autoSpaceDE w:val="0"/>
+        <w:autoSpaceDN w:val="0"/>
+        <w:adjustRightInd w:val="0"/>
+        <w:spacing w:after="0"/>
+        <w:rPr>
+          <w:rFonts w:ascii="UbuntuMono-Regular" w:hAnsi="UbuntuMono-Regular" w:cs="UbuntuMono-Regular"/>
+          <w:color w:val="000000"/>
+          <w:sz w:val="17"/>
+          <w:szCs w:val="17"/>
+        </w:rPr>
+      </w:pPr>
+      <w:r>
+        <w:rPr>
+          <w:rFonts w:ascii="UbuntuMono-Bold" w:hAnsi="UbuntuMono-Bold" w:cs="UbuntuMono-Bold"/>
+          <w:b/>
+          <w:bCs/>
+          <w:color w:val="00669A"/>
+          <w:sz w:val="17"/>
+          <w:szCs w:val="17"/>
+        </w:rPr>
+        <w:t>this</w:t>
+      </w:r>
+      <w:r>
+        <w:rPr>
+          <w:rFonts w:ascii="UbuntuMono-Regular" w:hAnsi="UbuntuMono-Regular" w:cs="UbuntuMono-Regular"/>
+          <w:color w:val="000000"/>
+          <w:sz w:val="17"/>
+          <w:szCs w:val="17"/>
+        </w:rPr>
+        <w:t>.</w:t>
+      </w:r>
+      <w:r>
+        <w:rPr>
+          <w:rFonts w:ascii="UbuntuMono-Regular" w:hAnsi="UbuntuMono-Regular" w:cs="UbuntuMono-Regular"/>
+          <w:color w:val="000089"/>
+          <w:sz w:val="17"/>
+          <w:szCs w:val="17"/>
+        </w:rPr>
+        <w:t xml:space="preserve">Blue </w:t>
+      </w:r>
+      <w:r>
+        <w:rPr>
+          <w:rFonts w:ascii="UbuntuMono-Regular" w:hAnsi="UbuntuMono-Regular" w:cs="UbuntuMono-Regular"/>
+          <w:color w:val="000000"/>
+          <w:sz w:val="17"/>
+          <w:szCs w:val="17"/>
+        </w:rPr>
+        <w:t xml:space="preserve">== </w:t>
+      </w:r>
+      <w:r>
+        <w:rPr>
+          <w:rFonts w:ascii="UbuntuMono-Regular" w:hAnsi="UbuntuMono-Regular" w:cs="UbuntuMono-Regular"/>
+          <w:color w:val="000089"/>
+          <w:sz w:val="17"/>
+          <w:szCs w:val="17"/>
+        </w:rPr>
+        <w:t>other</w:t>
+      </w:r>
+      <w:r>
+        <w:rPr>
+          <w:rFonts w:ascii="UbuntuMono-Regular" w:hAnsi="UbuntuMono-Regular" w:cs="UbuntuMono-Regular"/>
+          <w:color w:val="000000"/>
+          <w:sz w:val="17"/>
+          <w:szCs w:val="17"/>
+        </w:rPr>
+        <w:t>.</w:t>
+      </w:r>
+      <w:r>
+        <w:rPr>
+          <w:rFonts w:ascii="UbuntuMono-Regular" w:hAnsi="UbuntuMono-Regular" w:cs="UbuntuMono-Regular"/>
+          <w:color w:val="000089"/>
+          <w:sz w:val="17"/>
+          <w:szCs w:val="17"/>
+        </w:rPr>
+        <w:t>Blue</w:t>
+      </w:r>
+      <w:r>
+        <w:rPr>
+          <w:rFonts w:ascii="UbuntuMono-Regular" w:hAnsi="UbuntuMono-Regular" w:cs="UbuntuMono-Regular"/>
+          <w:color w:val="000000"/>
+          <w:sz w:val="17"/>
+          <w:szCs w:val="17"/>
+        </w:rPr>
+        <w:t>;</w:t>
+      </w:r>
+    </w:p>
+    <w:p>
+      <w:pPr>
+        <w:autoSpaceDE w:val="0"/>
+        <w:autoSpaceDN w:val="0"/>
+        <w:adjustRightInd w:val="0"/>
+        <w:spacing w:after="0"/>
+        <w:rPr>
+          <w:rFonts w:ascii="UbuntuMono-Regular" w:hAnsi="UbuntuMono-Regular" w:cs="UbuntuMono-Regular"/>
+          <w:color w:val="000000"/>
+          <w:sz w:val="17"/>
+          <w:szCs w:val="17"/>
+        </w:rPr>
+      </w:pPr>
+      <w:r>
+        <w:rPr>
+          <w:rFonts w:ascii="UbuntuMono-Regular" w:hAnsi="UbuntuMono-Regular" w:cs="UbuntuMono-Regular"/>
+          <w:color w:val="000000"/>
+          <w:sz w:val="17"/>
+          <w:szCs w:val="17"/>
+        </w:rPr>
+        <w:t>}</w:t>
+      </w:r>
+    </w:p>
+    <w:p>
+      <w:pPr>
+        <w:autoSpaceDE w:val="0"/>
+        <w:autoSpaceDN w:val="0"/>
+        <w:adjustRightInd w:val="0"/>
+        <w:spacing w:after="0"/>
+        <w:rPr>
+          <w:rFonts w:ascii="UbuntuMono-Regular" w:hAnsi="UbuntuMono-Regular" w:cs="UbuntuMono-Regular"/>
+          <w:color w:val="000000"/>
+          <w:sz w:val="17"/>
+          <w:szCs w:val="17"/>
+        </w:rPr>
+      </w:pPr>
+      <w:r>
+        <w:rPr>
+          <w:rFonts w:ascii="UbuntuMono-Bold" w:hAnsi="UbuntuMono-Bold" w:cs="UbuntuMono-Bold"/>
+          <w:b/>
+          <w:bCs/>
+          <w:color w:val="00669A"/>
+          <w:sz w:val="17"/>
+          <w:szCs w:val="17"/>
+        </w:rPr>
+        <w:t xml:space="preserve">public static </w:t>
+      </w:r>
+      <w:r>
+        <w:rPr>
+          <w:rFonts w:ascii="UbuntuMono-Bold" w:hAnsi="UbuntuMono-Bold" w:cs="UbuntuMono-Bold"/>
+          <w:b/>
+          <w:bCs/>
+          <w:color w:val="007789"/>
+          <w:sz w:val="17"/>
+          <w:szCs w:val="17"/>
+        </w:rPr>
+        <w:t xml:space="preserve">bool </w:t>
+      </w:r>
+      <w:r>
+        <w:rPr>
+          <w:rFonts w:ascii="UbuntuMono-Bold" w:hAnsi="UbuntuMono-Bold" w:cs="UbuntuMono-Bold"/>
+          <w:b/>
+          <w:bCs/>
+          <w:color w:val="00669A"/>
+          <w:sz w:val="17"/>
+          <w:szCs w:val="17"/>
+        </w:rPr>
+        <w:t xml:space="preserve">operator </w:t>
+      </w:r>
+      <w:r>
+        <w:rPr>
+          <w:rFonts w:ascii="UbuntuMono-Regular" w:hAnsi="UbuntuMono-Regular" w:cs="UbuntuMono-Regular"/>
+          <w:color w:val="000000"/>
+          <w:sz w:val="17"/>
+          <w:szCs w:val="17"/>
+        </w:rPr>
+        <w:t>== (</w:t>
+      </w:r>
+      <w:r>
+        <w:rPr>
+          <w:rFonts w:ascii="UbuntuMono-Regular" w:hAnsi="UbuntuMono-Regular" w:cs="UbuntuMono-Regular"/>
+          <w:color w:val="000089"/>
+          <w:sz w:val="17"/>
+          <w:szCs w:val="17"/>
+        </w:rPr>
+        <w:t>Color lhs</w:t>
+      </w:r>
+      <w:r>
+        <w:rPr>
+          <w:rFonts w:ascii="UbuntuMono-Regular" w:hAnsi="UbuntuMono-Regular" w:cs="UbuntuMono-Regular"/>
+          <w:color w:val="000000"/>
+          <w:sz w:val="17"/>
+          <w:szCs w:val="17"/>
+        </w:rPr>
+        <w:t xml:space="preserve">, </w:t>
+      </w:r>
+      <w:r>
+        <w:rPr>
+          <w:rFonts w:ascii="UbuntuMono-Regular" w:hAnsi="UbuntuMono-Regular" w:cs="UbuntuMono-Regular"/>
+          <w:color w:val="000089"/>
+          <w:sz w:val="17"/>
+          <w:szCs w:val="17"/>
+        </w:rPr>
+        <w:t>Color rhs</w:t>
+      </w:r>
+      <w:r>
+        <w:rPr>
+          <w:rFonts w:ascii="UbuntuMono-Regular" w:hAnsi="UbuntuMono-Regular" w:cs="UbuntuMono-Regular"/>
+          <w:color w:val="000000"/>
+          <w:sz w:val="17"/>
+          <w:szCs w:val="17"/>
+        </w:rPr>
+        <w:t>)</w:t>
+      </w:r>
+    </w:p>
+    <w:p>
+      <w:pPr>
+        <w:autoSpaceDE w:val="0"/>
+        <w:autoSpaceDN w:val="0"/>
+        <w:adjustRightInd w:val="0"/>
+        <w:spacing w:after="0"/>
+        <w:rPr>
+          <w:rFonts w:ascii="UbuntuMono-Regular" w:hAnsi="UbuntuMono-Regular" w:cs="UbuntuMono-Regular"/>
+          <w:color w:val="000000"/>
+          <w:sz w:val="17"/>
+          <w:szCs w:val="17"/>
+        </w:rPr>
+      </w:pPr>
+      <w:r>
+        <w:rPr>
+          <w:rFonts w:ascii="UbuntuMono-Regular" w:hAnsi="UbuntuMono-Regular" w:cs="UbuntuMono-Regular"/>
+          <w:color w:val="000000"/>
+          <w:sz w:val="17"/>
+          <w:szCs w:val="17"/>
+        </w:rPr>
+        <w:t>{</w:t>
+      </w:r>
+    </w:p>
+    <w:p>
+      <w:pPr>
+        <w:autoSpaceDE w:val="0"/>
+        <w:autoSpaceDN w:val="0"/>
+        <w:adjustRightInd w:val="0"/>
+        <w:spacing w:after="0"/>
+        <w:rPr>
+          <w:rFonts w:ascii="UbuntuMono-Regular" w:hAnsi="UbuntuMono-Regular" w:cs="UbuntuMono-Regular"/>
+          <w:color w:val="000000"/>
+          <w:sz w:val="17"/>
+          <w:szCs w:val="17"/>
+        </w:rPr>
+      </w:pPr>
+      <w:r>
+        <w:rPr>
+          <w:rFonts w:ascii="UbuntuMono-Bold" w:hAnsi="UbuntuMono-Bold" w:cs="UbuntuMono-Bold"/>
+          <w:b/>
+          <w:bCs/>
+          <w:color w:val="00669A"/>
+          <w:sz w:val="17"/>
+          <w:szCs w:val="17"/>
+        </w:rPr>
+        <w:t xml:space="preserve">if </w:t>
+      </w:r>
+      <w:r>
+        <w:rPr>
+          <w:rFonts w:ascii="UbuntuMono-Regular" w:hAnsi="UbuntuMono-Regular" w:cs="UbuntuMono-Regular"/>
+          <w:color w:val="000000"/>
+          <w:sz w:val="17"/>
+          <w:szCs w:val="17"/>
+        </w:rPr>
+        <w:t>(</w:t>
+      </w:r>
+      <w:r>
+        <w:rPr>
+          <w:rFonts w:ascii="UbuntuMono-Regular" w:hAnsi="UbuntuMono-Regular" w:cs="UbuntuMono-Regular"/>
+          <w:color w:val="000089"/>
+          <w:sz w:val="17"/>
+          <w:szCs w:val="17"/>
+        </w:rPr>
+        <w:t>Object</w:t>
+      </w:r>
+      <w:r>
+        <w:rPr>
+          <w:rFonts w:ascii="UbuntuMono-Regular" w:hAnsi="UbuntuMono-Regular" w:cs="UbuntuMono-Regular"/>
+          <w:color w:val="000000"/>
+          <w:sz w:val="17"/>
+          <w:szCs w:val="17"/>
+        </w:rPr>
+        <w:t>.</w:t>
+      </w:r>
+      <w:r>
+        <w:rPr>
+          <w:rFonts w:ascii="UbuntuMono-Regular" w:hAnsi="UbuntuMono-Regular" w:cs="UbuntuMono-Regular"/>
+          <w:color w:val="000089"/>
+          <w:sz w:val="17"/>
+          <w:szCs w:val="17"/>
+        </w:rPr>
+        <w:t>ReferenceEquals</w:t>
+      </w:r>
+      <w:r>
+        <w:rPr>
+          <w:rFonts w:ascii="UbuntuMono-Regular" w:hAnsi="UbuntuMono-Regular" w:cs="UbuntuMono-Regular"/>
+          <w:color w:val="000000"/>
+          <w:sz w:val="17"/>
+          <w:szCs w:val="17"/>
+        </w:rPr>
+        <w:t>(</w:t>
+      </w:r>
+      <w:r>
+        <w:rPr>
+          <w:rFonts w:ascii="UbuntuMono-Regular" w:hAnsi="UbuntuMono-Regular" w:cs="UbuntuMono-Regular"/>
+          <w:color w:val="000089"/>
+          <w:sz w:val="17"/>
+          <w:szCs w:val="17"/>
+        </w:rPr>
+        <w:t>lhs</w:t>
+      </w:r>
+      <w:r>
+        <w:rPr>
+          <w:rFonts w:ascii="UbuntuMono-Regular" w:hAnsi="UbuntuMono-Regular" w:cs="UbuntuMono-Regular"/>
+          <w:color w:val="000000"/>
+          <w:sz w:val="17"/>
+          <w:szCs w:val="17"/>
+        </w:rPr>
+        <w:t xml:space="preserve">, </w:t>
+      </w:r>
+      <w:r>
+        <w:rPr>
+          <w:rFonts w:ascii="UbuntuMono-Bold" w:hAnsi="UbuntuMono-Bold" w:cs="UbuntuMono-Bold"/>
+          <w:b/>
+          <w:bCs/>
+          <w:color w:val="00669A"/>
+          <w:sz w:val="17"/>
+          <w:szCs w:val="17"/>
+        </w:rPr>
+        <w:t>null</w:t>
+      </w:r>
+      <w:r>
+        <w:rPr>
+          <w:rFonts w:ascii="UbuntuMono-Regular" w:hAnsi="UbuntuMono-Regular" w:cs="UbuntuMono-Regular"/>
+          <w:color w:val="000000"/>
+          <w:sz w:val="17"/>
+          <w:szCs w:val="17"/>
+        </w:rPr>
+        <w:t>)) {</w:t>
+      </w:r>
+    </w:p>
+    <w:p>
+      <w:pPr>
+        <w:autoSpaceDE w:val="0"/>
+        <w:autoSpaceDN w:val="0"/>
+        <w:adjustRightInd w:val="0"/>
+        <w:spacing w:after="0"/>
+        <w:rPr>
+          <w:rFonts w:ascii="UbuntuMono-Regular" w:hAnsi="UbuntuMono-Regular" w:cs="UbuntuMono-Regular"/>
+          <w:color w:val="000000"/>
+          <w:sz w:val="17"/>
+          <w:szCs w:val="17"/>
+        </w:rPr>
+      </w:pPr>
+      <w:r>
+        <w:rPr>
+          <w:rFonts w:ascii="UbuntuMono-Bold" w:hAnsi="UbuntuMono-Bold" w:cs="UbuntuMono-Bold"/>
+          <w:b/>
+          <w:bCs/>
+          <w:color w:val="00669A"/>
+          <w:sz w:val="17"/>
+          <w:szCs w:val="17"/>
+        </w:rPr>
+        <w:t xml:space="preserve">return </w:t>
+      </w:r>
+      <w:r>
+        <w:rPr>
+          <w:rFonts w:ascii="UbuntuMono-Regular" w:hAnsi="UbuntuMono-Regular" w:cs="UbuntuMono-Regular"/>
+          <w:color w:val="000089"/>
+          <w:sz w:val="17"/>
+          <w:szCs w:val="17"/>
+        </w:rPr>
+        <w:t>Object</w:t>
+      </w:r>
+      <w:r>
+        <w:rPr>
+          <w:rFonts w:ascii="UbuntuMono-Regular" w:hAnsi="UbuntuMono-Regular" w:cs="UbuntuMono-Regular"/>
+          <w:color w:val="000000"/>
+          <w:sz w:val="17"/>
+          <w:szCs w:val="17"/>
+        </w:rPr>
+        <w:t>.</w:t>
+      </w:r>
+      <w:r>
+        <w:rPr>
+          <w:rFonts w:ascii="UbuntuMono-Regular" w:hAnsi="UbuntuMono-Regular" w:cs="UbuntuMono-Regular"/>
+          <w:color w:val="000089"/>
+          <w:sz w:val="17"/>
+          <w:szCs w:val="17"/>
+        </w:rPr>
+        <w:t>ReferenceEquals</w:t>
+      </w:r>
+      <w:r>
+        <w:rPr>
+          <w:rFonts w:ascii="UbuntuMono-Regular" w:hAnsi="UbuntuMono-Regular" w:cs="UbuntuMono-Regular"/>
+          <w:color w:val="000000"/>
+          <w:sz w:val="17"/>
+          <w:szCs w:val="17"/>
+        </w:rPr>
+        <w:t>(</w:t>
+      </w:r>
+      <w:r>
+        <w:rPr>
+          <w:rFonts w:ascii="UbuntuMono-Regular" w:hAnsi="UbuntuMono-Regular" w:cs="UbuntuMono-Regular"/>
+          <w:color w:val="000089"/>
+          <w:sz w:val="17"/>
+          <w:szCs w:val="17"/>
+        </w:rPr>
+        <w:t>rhs</w:t>
+      </w:r>
+      <w:r>
+        <w:rPr>
+          <w:rFonts w:ascii="UbuntuMono-Regular" w:hAnsi="UbuntuMono-Regular" w:cs="UbuntuMono-Regular"/>
+          <w:color w:val="000000"/>
+          <w:sz w:val="17"/>
+          <w:szCs w:val="17"/>
+        </w:rPr>
+        <w:t xml:space="preserve">, </w:t>
+      </w:r>
+      <w:r>
+        <w:rPr>
+          <w:rFonts w:ascii="UbuntuMono-Bold" w:hAnsi="UbuntuMono-Bold" w:cs="UbuntuMono-Bold"/>
+          <w:b/>
+          <w:bCs/>
+          <w:color w:val="00669A"/>
+          <w:sz w:val="17"/>
+          <w:szCs w:val="17"/>
+        </w:rPr>
+        <w:t>null</w:t>
+      </w:r>
+      <w:r>
+        <w:rPr>
+          <w:rFonts w:ascii="UbuntuMono-Regular" w:hAnsi="UbuntuMono-Regular" w:cs="UbuntuMono-Regular"/>
+          <w:color w:val="000000"/>
+          <w:sz w:val="17"/>
+          <w:szCs w:val="17"/>
+        </w:rPr>
+        <w:t>);</w:t>
+      </w:r>
+    </w:p>
+    <w:p>
+      <w:pPr>
+        <w:autoSpaceDE w:val="0"/>
+        <w:autoSpaceDN w:val="0"/>
+        <w:adjustRightInd w:val="0"/>
+        <w:spacing w:after="0"/>
+        <w:rPr>
+          <w:rFonts w:ascii="UbuntuMono-Regular" w:hAnsi="UbuntuMono-Regular" w:cs="UbuntuMono-Regular"/>
+          <w:color w:val="000000"/>
+          <w:sz w:val="17"/>
+          <w:szCs w:val="17"/>
+        </w:rPr>
+      </w:pPr>
+      <w:r>
+        <w:rPr>
+          <w:rFonts w:ascii="UbuntuMono-Regular" w:hAnsi="UbuntuMono-Regular" w:cs="UbuntuMono-Regular"/>
+          <w:color w:val="000000"/>
+          <w:sz w:val="17"/>
+          <w:szCs w:val="17"/>
+        </w:rPr>
+        <w:t>}</w:t>
+      </w:r>
+    </w:p>
+    <w:p>
+      <w:pPr>
+        <w:autoSpaceDE w:val="0"/>
+        <w:autoSpaceDN w:val="0"/>
+        <w:adjustRightInd w:val="0"/>
+        <w:spacing w:after="0"/>
+        <w:rPr>
+          <w:rFonts w:ascii="UbuntuMono-Regular" w:hAnsi="UbuntuMono-Regular" w:cs="UbuntuMono-Regular"/>
+          <w:color w:val="000000"/>
+          <w:sz w:val="17"/>
+          <w:szCs w:val="17"/>
+        </w:rPr>
+      </w:pPr>
+      <w:r>
+        <w:rPr>
+          <w:rFonts w:ascii="UbuntuMono-Bold" w:hAnsi="UbuntuMono-Bold" w:cs="UbuntuMono-Bold"/>
+          <w:b/>
+          <w:bCs/>
+          <w:color w:val="00669A"/>
+          <w:sz w:val="17"/>
+          <w:szCs w:val="17"/>
+        </w:rPr>
+        <w:t xml:space="preserve">return </w:t>
+      </w:r>
+      <w:r>
+        <w:rPr>
+          <w:rFonts w:ascii="UbuntuMono-Regular" w:hAnsi="UbuntuMono-Regular" w:cs="UbuntuMono-Regular"/>
+          <w:color w:val="000089"/>
+          <w:sz w:val="17"/>
+          <w:szCs w:val="17"/>
+        </w:rPr>
+        <w:t>lhs</w:t>
+      </w:r>
+      <w:r>
+        <w:rPr>
+          <w:rFonts w:ascii="UbuntuMono-Regular" w:hAnsi="UbuntuMono-Regular" w:cs="UbuntuMono-Regular"/>
+          <w:color w:val="000000"/>
+          <w:sz w:val="17"/>
+          <w:szCs w:val="17"/>
+        </w:rPr>
+        <w:t>.</w:t>
+      </w:r>
+      <w:r>
+        <w:rPr>
+          <w:rFonts w:ascii="UbuntuMono-Regular" w:hAnsi="UbuntuMono-Regular" w:cs="UbuntuMono-Regular"/>
+          <w:color w:val="000089"/>
+          <w:sz w:val="17"/>
+          <w:szCs w:val="17"/>
+        </w:rPr>
+        <w:t>Equals</w:t>
+      </w:r>
+      <w:r>
+        <w:rPr>
+          <w:rFonts w:ascii="UbuntuMono-Regular" w:hAnsi="UbuntuMono-Regular" w:cs="UbuntuMono-Regular"/>
+          <w:color w:val="000000"/>
+          <w:sz w:val="17"/>
+          <w:szCs w:val="17"/>
+        </w:rPr>
+        <w:t>(</w:t>
+      </w:r>
+      <w:r>
+        <w:rPr>
+          <w:rFonts w:ascii="UbuntuMono-Regular" w:hAnsi="UbuntuMono-Regular" w:cs="UbuntuMono-Regular"/>
+          <w:color w:val="000089"/>
+          <w:sz w:val="17"/>
+          <w:szCs w:val="17"/>
+        </w:rPr>
+        <w:t>rhs</w:t>
+      </w:r>
+      <w:r>
+        <w:rPr>
+          <w:rFonts w:ascii="UbuntuMono-Regular" w:hAnsi="UbuntuMono-Regular" w:cs="UbuntuMono-Regular"/>
+          <w:color w:val="000000"/>
+          <w:sz w:val="17"/>
+          <w:szCs w:val="17"/>
+        </w:rPr>
+        <w:t>);</w:t>
+      </w:r>
+    </w:p>
+    <w:p>
+      <w:pPr>
+        <w:autoSpaceDE w:val="0"/>
+        <w:autoSpaceDN w:val="0"/>
+        <w:adjustRightInd w:val="0"/>
+        <w:spacing w:after="0"/>
+        <w:rPr>
+          <w:rFonts w:ascii="UbuntuMono-Regular" w:hAnsi="UbuntuMono-Regular" w:cs="UbuntuMono-Regular"/>
+          <w:color w:val="000000"/>
+          <w:sz w:val="17"/>
+          <w:szCs w:val="17"/>
+        </w:rPr>
+      </w:pPr>
+      <w:r>
+        <w:rPr>
+          <w:rFonts w:ascii="UbuntuMono-Regular" w:hAnsi="UbuntuMono-Regular" w:cs="UbuntuMono-Regular"/>
+          <w:color w:val="000000"/>
+          <w:sz w:val="17"/>
+          <w:szCs w:val="17"/>
+        </w:rPr>
+        <w:t>}</w:t>
+      </w:r>
+    </w:p>
+    <w:p>
+      <w:pPr>
+        <w:autoSpaceDE w:val="0"/>
+        <w:autoSpaceDN w:val="0"/>
+        <w:adjustRightInd w:val="0"/>
+        <w:spacing w:after="0"/>
+        <w:rPr>
+          <w:rFonts w:ascii="UbuntuMono-Regular" w:hAnsi="UbuntuMono-Regular" w:cs="UbuntuMono-Regular"/>
+          <w:color w:val="000000"/>
+          <w:sz w:val="17"/>
+          <w:szCs w:val="17"/>
+        </w:rPr>
+      </w:pPr>
+      <w:r>
+        <w:rPr>
+          <w:rFonts w:ascii="UbuntuMono-Bold" w:hAnsi="UbuntuMono-Bold" w:cs="UbuntuMono-Bold"/>
+          <w:b/>
+          <w:bCs/>
+          <w:color w:val="00669A"/>
+          <w:sz w:val="17"/>
+          <w:szCs w:val="17"/>
+        </w:rPr>
+        <w:t xml:space="preserve">public static </w:t>
+      </w:r>
+      <w:r>
+        <w:rPr>
+          <w:rFonts w:ascii="UbuntuMono-Bold" w:hAnsi="UbuntuMono-Bold" w:cs="UbuntuMono-Bold"/>
+          <w:b/>
+          <w:bCs/>
+          <w:color w:val="007789"/>
+          <w:sz w:val="17"/>
+          <w:szCs w:val="17"/>
+        </w:rPr>
+        <w:t xml:space="preserve">bool </w:t>
+      </w:r>
+      <w:r>
+        <w:rPr>
+          <w:rFonts w:ascii="UbuntuMono-Bold" w:hAnsi="UbuntuMono-Bold" w:cs="UbuntuMono-Bold"/>
+          <w:b/>
+          <w:bCs/>
+          <w:color w:val="00669A"/>
+          <w:sz w:val="17"/>
+          <w:szCs w:val="17"/>
+        </w:rPr>
+        <w:t xml:space="preserve">operator </w:t>
+      </w:r>
+      <w:r>
+        <w:rPr>
+          <w:rFonts w:ascii="UbuntuMono-Regular" w:hAnsi="UbuntuMono-Regular" w:cs="UbuntuMono-Regular"/>
+          <w:color w:val="000000"/>
+          <w:sz w:val="17"/>
+          <w:szCs w:val="17"/>
+        </w:rPr>
+        <w:t>!= (</w:t>
+      </w:r>
+      <w:r>
+        <w:rPr>
+          <w:rFonts w:ascii="UbuntuMono-Regular" w:hAnsi="UbuntuMono-Regular" w:cs="UbuntuMono-Regular"/>
+          <w:color w:val="000089"/>
+          <w:sz w:val="17"/>
+          <w:szCs w:val="17"/>
+        </w:rPr>
+        <w:t>Color lhs</w:t>
+      </w:r>
+      <w:r>
+        <w:rPr>
+          <w:rFonts w:ascii="UbuntuMono-Regular" w:hAnsi="UbuntuMono-Regular" w:cs="UbuntuMono-Regular"/>
+          <w:color w:val="000000"/>
+          <w:sz w:val="17"/>
+          <w:szCs w:val="17"/>
+        </w:rPr>
+        <w:t xml:space="preserve">, </w:t>
+      </w:r>
+      <w:r>
+        <w:rPr>
+          <w:rFonts w:ascii="UbuntuMono-Regular" w:hAnsi="UbuntuMono-Regular" w:cs="UbuntuMono-Regular"/>
+          <w:color w:val="000089"/>
+          <w:sz w:val="17"/>
+          <w:szCs w:val="17"/>
+        </w:rPr>
+        <w:t>Color rhs</w:t>
+      </w:r>
+      <w:r>
+        <w:rPr>
+          <w:rFonts w:ascii="UbuntuMono-Regular" w:hAnsi="UbuntuMono-Regular" w:cs="UbuntuMono-Regular"/>
+          <w:color w:val="000000"/>
+          <w:sz w:val="17"/>
+          <w:szCs w:val="17"/>
+        </w:rPr>
+        <w:t>)</w:t>
+      </w:r>
+    </w:p>
+    <w:p>
+      <w:pPr>
+        <w:autoSpaceDE w:val="0"/>
+        <w:autoSpaceDN w:val="0"/>
+        <w:adjustRightInd w:val="0"/>
+        <w:spacing w:after="0"/>
+        <w:rPr>
+          <w:rFonts w:ascii="UbuntuMono-Regular" w:hAnsi="UbuntuMono-Regular" w:cs="UbuntuMono-Regular"/>
+          <w:color w:val="000000"/>
+          <w:sz w:val="17"/>
+          <w:szCs w:val="17"/>
+        </w:rPr>
+      </w:pPr>
+      <w:r>
+        <w:rPr>
+          <w:rFonts w:ascii="UbuntuMono-Regular" w:hAnsi="UbuntuMono-Regular" w:cs="UbuntuMono-Regular"/>
+          <w:color w:val="000000"/>
+          <w:sz w:val="17"/>
+          <w:szCs w:val="17"/>
+        </w:rPr>
+        <w:t>{</w:t>
+      </w:r>
+    </w:p>
+    <w:p>
+      <w:pPr>
+        <w:autoSpaceDE w:val="0"/>
+        <w:autoSpaceDN w:val="0"/>
+        <w:adjustRightInd w:val="0"/>
+        <w:spacing w:after="0"/>
+        <w:rPr>
+          <w:rFonts w:ascii="UbuntuMono-Regular" w:hAnsi="UbuntuMono-Regular" w:cs="UbuntuMono-Regular"/>
+          <w:color w:val="000000"/>
+          <w:sz w:val="17"/>
+          <w:szCs w:val="17"/>
+        </w:rPr>
+      </w:pPr>
+      <w:r>
+        <w:rPr>
+          <w:rFonts w:ascii="UbuntuMono-Bold" w:hAnsi="UbuntuMono-Bold" w:cs="UbuntuMono-Bold"/>
+          <w:b/>
+          <w:bCs/>
+          <w:color w:val="00669A"/>
+          <w:sz w:val="17"/>
+          <w:szCs w:val="17"/>
+        </w:rPr>
+        <w:t xml:space="preserve">return </w:t>
+      </w:r>
+      <w:r>
+        <w:rPr>
+          <w:rFonts w:ascii="UbuntuMono-Regular" w:hAnsi="UbuntuMono-Regular" w:cs="UbuntuMono-Regular"/>
+          <w:color w:val="000000"/>
+          <w:sz w:val="17"/>
+          <w:szCs w:val="17"/>
+        </w:rPr>
+        <w:t>!(</w:t>
+      </w:r>
+      <w:r>
+        <w:rPr>
+          <w:rFonts w:ascii="UbuntuMono-Regular" w:hAnsi="UbuntuMono-Regular" w:cs="UbuntuMono-Regular"/>
+          <w:color w:val="000089"/>
+          <w:sz w:val="17"/>
+          <w:szCs w:val="17"/>
+        </w:rPr>
+        <w:t xml:space="preserve">lhs </w:t>
+      </w:r>
+      <w:r>
+        <w:rPr>
+          <w:rFonts w:ascii="UbuntuMono-Regular" w:hAnsi="UbuntuMono-Regular" w:cs="UbuntuMono-Regular"/>
+          <w:color w:val="000000"/>
+          <w:sz w:val="17"/>
+          <w:szCs w:val="17"/>
+        </w:rPr>
+        <w:t xml:space="preserve">== </w:t>
+      </w:r>
+      <w:r>
+        <w:rPr>
+          <w:rFonts w:ascii="UbuntuMono-Regular" w:hAnsi="UbuntuMono-Regular" w:cs="UbuntuMono-Regular"/>
+          <w:color w:val="000089"/>
+          <w:sz w:val="17"/>
+          <w:szCs w:val="17"/>
+        </w:rPr>
+        <w:t>rhs</w:t>
+      </w:r>
+      <w:r>
+        <w:rPr>
+          <w:rFonts w:ascii="UbuntuMono-Regular" w:hAnsi="UbuntuMono-Regular" w:cs="UbuntuMono-Regular"/>
+          <w:color w:val="000000"/>
+          <w:sz w:val="17"/>
+          <w:szCs w:val="17"/>
+        </w:rPr>
+        <w:t>);</w:t>
+      </w:r>
+    </w:p>
+    <w:p>
+      <w:pPr>
+        <w:autoSpaceDE w:val="0"/>
+        <w:autoSpaceDN w:val="0"/>
+        <w:adjustRightInd w:val="0"/>
+        <w:spacing w:after="0"/>
+        <w:rPr>
+          <w:rFonts w:ascii="UbuntuMono-Regular" w:hAnsi="UbuntuMono-Regular" w:cs="UbuntuMono-Regular"/>
+          <w:color w:val="000000"/>
+          <w:sz w:val="17"/>
+          <w:szCs w:val="17"/>
+        </w:rPr>
+      </w:pPr>
+      <w:r>
+        <w:rPr>
+          <w:rFonts w:ascii="UbuntuMono-Regular" w:hAnsi="UbuntuMono-Regular" w:cs="UbuntuMono-Regular"/>
+          <w:color w:val="000000"/>
+          <w:sz w:val="17"/>
+          <w:szCs w:val="17"/>
+        </w:rPr>
+        <w:t>}</w:t>
+      </w:r>
+    </w:p>
+    <w:p>
+      <w:pPr>
+        <w:autoSpaceDE w:val="0"/>
+        <w:autoSpaceDN w:val="0"/>
+        <w:adjustRightInd w:val="0"/>
+        <w:spacing w:after="0"/>
+        <w:rPr>
+          <w:rFonts w:ascii="UbuntuMono-Regular" w:hAnsi="UbuntuMono-Regular" w:cs="UbuntuMono-Regular"/>
+          <w:color w:val="000000"/>
+          <w:sz w:val="17"/>
+          <w:szCs w:val="17"/>
+        </w:rPr>
+      </w:pPr>
+      <w:r>
+        <w:rPr>
+          <w:rFonts w:ascii="UbuntuMono-Bold" w:hAnsi="UbuntuMono-Bold" w:cs="UbuntuMono-Bold"/>
+          <w:b/>
+          <w:bCs/>
+          <w:color w:val="00669A"/>
+          <w:sz w:val="17"/>
+          <w:szCs w:val="17"/>
+        </w:rPr>
+        <w:t xml:space="preserve">public override </w:t>
+      </w:r>
+      <w:r>
+        <w:rPr>
+          <w:rFonts w:ascii="UbuntuMono-Bold" w:hAnsi="UbuntuMono-Bold" w:cs="UbuntuMono-Bold"/>
+          <w:b/>
+          <w:bCs/>
+          <w:color w:val="007789"/>
+          <w:sz w:val="17"/>
+          <w:szCs w:val="17"/>
+        </w:rPr>
+        <w:t xml:space="preserve">int </w:t>
+      </w:r>
+      <w:r>
+        <w:rPr>
+          <w:rFonts w:ascii="UbuntuMono-Regular" w:hAnsi="UbuntuMono-Regular" w:cs="UbuntuMono-Regular"/>
+          <w:color w:val="CD00FF"/>
+          <w:sz w:val="17"/>
+          <w:szCs w:val="17"/>
+        </w:rPr>
+        <w:t>GetHashCode</w:t>
+      </w:r>
+      <w:r>
+        <w:rPr>
+          <w:rFonts w:ascii="UbuntuMono-Regular" w:hAnsi="UbuntuMono-Regular" w:cs="UbuntuMono-Regular"/>
+          <w:color w:val="000000"/>
+          <w:sz w:val="17"/>
+          <w:szCs w:val="17"/>
+        </w:rPr>
+        <w:t>()</w:t>
+      </w:r>
+    </w:p>
+    <w:p>
+      <w:pPr>
+        <w:autoSpaceDE w:val="0"/>
+        <w:autoSpaceDN w:val="0"/>
+        <w:adjustRightInd w:val="0"/>
+        <w:spacing w:after="0"/>
+        <w:rPr>
+          <w:rFonts w:ascii="UbuntuMono-Regular" w:hAnsi="UbuntuMono-Regular" w:cs="UbuntuMono-Regular"/>
+          <w:color w:val="000000"/>
+          <w:sz w:val="17"/>
+          <w:szCs w:val="17"/>
+        </w:rPr>
+      </w:pPr>
+      <w:r>
+        <w:rPr>
+          <w:rFonts w:ascii="UbuntuMono-Regular" w:hAnsi="UbuntuMono-Regular" w:cs="UbuntuMono-Regular"/>
+          <w:color w:val="000000"/>
+          <w:sz w:val="17"/>
+          <w:szCs w:val="17"/>
+        </w:rPr>
+        <w:t>{</w:t>
+      </w:r>
+    </w:p>
+    <w:p>
+      <w:pPr>
+        <w:autoSpaceDE w:val="0"/>
+        <w:autoSpaceDN w:val="0"/>
+        <w:adjustRightInd w:val="0"/>
+        <w:spacing w:after="0"/>
+        <w:rPr>
+          <w:rFonts w:ascii="UbuntuMono-Regular" w:hAnsi="UbuntuMono-Regular" w:cs="UbuntuMono-Regular"/>
+          <w:color w:val="000000"/>
+          <w:sz w:val="17"/>
+          <w:szCs w:val="17"/>
+        </w:rPr>
+      </w:pPr>
+      <w:r>
+        <w:rPr>
+          <w:rFonts w:ascii="UbuntuMono-Bold" w:hAnsi="UbuntuMono-Bold" w:cs="UbuntuMono-Bold"/>
+          <w:b/>
+          <w:bCs/>
+          <w:color w:val="00669A"/>
+          <w:sz w:val="17"/>
+          <w:szCs w:val="17"/>
+        </w:rPr>
+        <w:t xml:space="preserve">return </w:t>
+      </w:r>
+      <w:r>
+        <w:rPr>
+          <w:rFonts w:ascii="UbuntuMono-Regular" w:hAnsi="UbuntuMono-Regular" w:cs="UbuntuMono-Regular"/>
+          <w:color w:val="CD00FF"/>
+          <w:sz w:val="17"/>
+          <w:szCs w:val="17"/>
+        </w:rPr>
+        <w:t>ToString</w:t>
+      </w:r>
+      <w:r>
+        <w:rPr>
+          <w:rFonts w:ascii="UbuntuMono-Regular" w:hAnsi="UbuntuMono-Regular" w:cs="UbuntuMono-Regular"/>
+          <w:color w:val="000000"/>
+          <w:sz w:val="17"/>
+          <w:szCs w:val="17"/>
+        </w:rPr>
+        <w:t>().</w:t>
+      </w:r>
+      <w:r>
+        <w:rPr>
+          <w:rFonts w:ascii="UbuntuMono-Regular" w:hAnsi="UbuntuMono-Regular" w:cs="UbuntuMono-Regular"/>
+          <w:color w:val="000089"/>
+          <w:sz w:val="17"/>
+          <w:szCs w:val="17"/>
+        </w:rPr>
+        <w:t>GetHashCode</w:t>
+      </w:r>
+      <w:r>
+        <w:rPr>
+          <w:rFonts w:ascii="UbuntuMono-Regular" w:hAnsi="UbuntuMono-Regular" w:cs="UbuntuMono-Regular"/>
+          <w:color w:val="000000"/>
+          <w:sz w:val="17"/>
+          <w:szCs w:val="17"/>
+        </w:rPr>
+        <w:t>();</w:t>
+      </w:r>
+    </w:p>
+    <w:p>
+      <w:pPr>
+        <w:autoSpaceDE w:val="0"/>
+        <w:autoSpaceDN w:val="0"/>
+        <w:adjustRightInd w:val="0"/>
+        <w:spacing w:after="0"/>
+        <w:rPr>
+          <w:rFonts w:ascii="UbuntuMono-Regular" w:hAnsi="UbuntuMono-Regular" w:cs="UbuntuMono-Regular"/>
+          <w:color w:val="000000"/>
+          <w:sz w:val="17"/>
+          <w:szCs w:val="17"/>
+        </w:rPr>
+      </w:pPr>
+      <w:r>
+        <w:rPr>
+          <w:rFonts w:ascii="UbuntuMono-Regular" w:hAnsi="UbuntuMono-Regular" w:cs="UbuntuMono-Regular"/>
+          <w:color w:val="000000"/>
+          <w:sz w:val="17"/>
+          <w:szCs w:val="17"/>
+        </w:rPr>
+        <w:t>}</w:t>
+      </w:r>
+    </w:p>
+    <w:p>
+      <w:pPr>
+        <w:autoSpaceDE w:val="0"/>
+        <w:autoSpaceDN w:val="0"/>
+        <w:adjustRightInd w:val="0"/>
+        <w:spacing w:after="0"/>
+        <w:rPr>
+          <w:rFonts w:ascii="UbuntuMono-Regular" w:hAnsi="UbuntuMono-Regular" w:cs="UbuntuMono-Regular"/>
+          <w:color w:val="000000"/>
+          <w:sz w:val="17"/>
+          <w:szCs w:val="17"/>
+        </w:rPr>
+      </w:pPr>
+      <w:r>
+        <w:rPr>
+          <w:rFonts w:ascii="UbuntuMono-Regular" w:hAnsi="UbuntuMono-Regular" w:cs="UbuntuMono-Regular"/>
+          <w:color w:val="000000"/>
+          <w:sz w:val="17"/>
+          <w:szCs w:val="17"/>
+        </w:rPr>
+        <w:t>}</w:t>
+      </w:r>
+    </w:p>
+    <w:p>
+      <w:pPr>
+        <w:autoSpaceDE w:val="0"/>
+        <w:autoSpaceDN w:val="0"/>
+        <w:adjustRightInd w:val="0"/>
+        <w:spacing w:after="0"/>
+        <w:rPr>
+          <w:rFonts w:ascii="UbuntuMono-Regular" w:hAnsi="UbuntuMono-Regular" w:cs="UbuntuMono-Regular"/>
+          <w:color w:val="000000"/>
+          <w:sz w:val="17"/>
+          <w:szCs w:val="17"/>
+        </w:rPr>
+      </w:pPr>
+    </w:p>
+    <w:p>
+      <w:pPr>
+        <w:pStyle w:val="NoSpacing"/>
+        <w:rPr>
+          <w:b/>
+          <w:bCs/>
+          <w:color w:val="FF0000"/>
+        </w:rPr>
+      </w:pPr>
+      <w:r>
+        <w:rPr>
+          <w:b/>
+          <w:bCs/>
+          <w:color w:val="FF0000"/>
+        </w:rPr>
+        <w:t>This needs more clarification:</w:t>
+      </w:r>
+    </w:p>
+    <w:p>
+      <w:pPr>
+        <w:pStyle w:val="NoSpacing"/>
+      </w:pPr>
+      <w:r>
+        <w:t>Although using a core library</w:t>
+      </w:r>
+      <w:r>
+        <w:t>’</w:t>
+      </w:r>
+      <w:r>
+        <w:t xml:space="preserve">s </w:t>
+      </w:r>
+      <w:r>
+        <w:rPr>
+          <w:rFonts w:ascii="UbuntuMono-Regular" w:cs="UbuntuMono-Regular"/>
+          <w:sz w:val="20"/>
+          <w:szCs w:val="20"/>
+        </w:rPr>
+        <w:t>String</w:t>
+      </w:r>
+      <w:r>
+        <w:t>s to represent domain-specific values contradicts</w:t>
+      </w:r>
+    </w:p>
+    <w:p>
+      <w:pPr>
+        <w:pStyle w:val="NoSpacing"/>
+        <w:rPr>
+          <w:b/>
+          <w:bCs/>
+        </w:rPr>
+      </w:pPr>
+      <w:r>
+        <w:t xml:space="preserve">the notion of value objects, in .NET, Java, and other languages </w:t>
+      </w:r>
+      <w:r>
+        <w:rPr>
+          <w:b/>
+          <w:bCs/>
+        </w:rPr>
+        <w:t>the string type is</w:t>
+      </w:r>
+    </w:p>
+    <w:p>
+      <w:pPr>
+        <w:pStyle w:val="NoSpacing"/>
+      </w:pPr>
+      <w:r>
+        <w:rPr>
+          <w:b/>
+          <w:bCs/>
+        </w:rPr>
+        <w:t>implemented exactly as a value object</w:t>
+      </w:r>
+      <w:r>
+        <w:t>. Strings are immutable, as all operations result</w:t>
+      </w:r>
+    </w:p>
+    <w:p>
+      <w:pPr>
+        <w:pStyle w:val="NoSpacing"/>
+      </w:pPr>
+      <w:r>
+        <w:t>in a new instance. Moreover, the string type encapsulates a rich behavior that creates</w:t>
+      </w:r>
+    </w:p>
+    <w:p>
+      <w:pPr>
+        <w:pStyle w:val="NoSpacing"/>
+      </w:pPr>
+      <w:r>
+        <w:t>new instances by manipulating the values of one or more strings: trim, concatenate</w:t>
+      </w:r>
+    </w:p>
+    <w:p>
+      <w:pPr>
+        <w:pStyle w:val="NoSpacing"/>
+      </w:pPr>
+      <w:r>
+        <w:t>multiple strings, replace characters, substring, and other methods.</w:t>
+      </w:r>
+    </w:p>
+    <w:p/>
+    <w:p>
+      <w:pPr>
+        <w:pStyle w:val="Heading3"/>
+      </w:pPr>
+      <w:r>
+        <w:t xml:space="preserve">When to </w:t>
+      </w:r>
+      <w:r>
+        <w:t>U</w:t>
+      </w:r>
+      <w:r>
+        <w:t>se Value Objects</w:t>
+      </w:r>
+    </w:p>
+    <w:p>
+      <w:pPr>
+        <w:pStyle w:val="NoSpacing"/>
+      </w:pPr>
+      <w:r>
+        <w:t>The simple answer is</w:t>
+      </w:r>
+      <w:r>
+        <w:rPr>
+          <w:b/>
+          <w:bCs/>
+        </w:rPr>
+        <w:t>, whenever you can</w:t>
+      </w:r>
+      <w:r>
+        <w:t>.</w:t>
+      </w:r>
+    </w:p>
+    <w:p>
+      <w:pPr>
+        <w:pStyle w:val="NoSpacing"/>
+        <w:rPr>
+          <w:b/>
+          <w:bCs/>
+          <w:color w:val="FF0000"/>
+        </w:rPr>
+      </w:pPr>
+      <w:r>
+        <w:rPr>
+          <w:b/>
+          <w:bCs/>
+          <w:color w:val="FF0000"/>
+        </w:rPr>
+        <w:t>GET BACK TO THESE BEN</w:t>
+      </w:r>
+      <w:r>
+        <w:rPr>
+          <w:b/>
+          <w:bCs/>
+          <w:color w:val="FF0000"/>
+        </w:rPr>
+        <w:t>I</w:t>
+      </w:r>
+      <w:r>
+        <w:rPr>
+          <w:b/>
+          <w:bCs/>
+          <w:color w:val="FF0000"/>
+        </w:rPr>
+        <w:t>FITS:</w:t>
+      </w:r>
+    </w:p>
+    <w:p>
+      <w:pPr>
+        <w:pStyle w:val="NoSpacing"/>
+        <w:numPr>
+          <w:ilvl w:val="0"/>
+          <w:numId w:val="47"/>
+        </w:numPr>
+      </w:pPr>
+      <w:r>
+        <w:t xml:space="preserve">Not only do </w:t>
+      </w:r>
+      <w:r>
+        <w:rPr>
+          <w:b/>
+          <w:bCs/>
+        </w:rPr>
+        <w:t>value</w:t>
+      </w:r>
+      <w:r>
+        <w:rPr>
+          <w:b/>
+          <w:bCs/>
+        </w:rPr>
+        <w:t xml:space="preserve"> </w:t>
+      </w:r>
+      <w:r>
+        <w:rPr>
+          <w:b/>
+          <w:bCs/>
+        </w:rPr>
+        <w:t>objects make the code more expressive</w:t>
+      </w:r>
+    </w:p>
+    <w:p>
+      <w:pPr>
+        <w:pStyle w:val="NoSpacing"/>
+        <w:numPr>
+          <w:ilvl w:val="0"/>
+          <w:numId w:val="47"/>
+        </w:numPr>
+      </w:pPr>
+      <w:r>
+        <w:t xml:space="preserve">and </w:t>
+      </w:r>
+      <w:r>
+        <w:rPr>
+          <w:b/>
+          <w:bCs/>
+        </w:rPr>
+        <w:t>encapsulate business logic that tends to</w:t>
+      </w:r>
+      <w:r>
+        <w:rPr>
+          <w:b/>
+          <w:bCs/>
+        </w:rPr>
+        <w:t xml:space="preserve"> </w:t>
+      </w:r>
+      <w:r>
+        <w:rPr>
+          <w:b/>
+          <w:bCs/>
+        </w:rPr>
+        <w:t>spread apart</w:t>
+      </w:r>
+    </w:p>
+    <w:p>
+      <w:pPr>
+        <w:pStyle w:val="NoSpacing"/>
+        <w:numPr>
+          <w:ilvl w:val="0"/>
+          <w:numId w:val="47"/>
+        </w:numPr>
+      </w:pPr>
+      <w:r>
+        <w:t xml:space="preserve">but the </w:t>
+      </w:r>
+      <w:r>
+        <w:rPr>
+          <w:b/>
+          <w:bCs/>
+        </w:rPr>
+        <w:t>pattern makes the code safer.</w:t>
+      </w:r>
+      <w:r>
+        <w:rPr>
+          <w:b/>
+          <w:bCs/>
+        </w:rPr>
+        <w:t xml:space="preserve"> </w:t>
+      </w:r>
+      <w:r>
+        <w:t>(</w:t>
+      </w:r>
+      <w:r>
+        <w:rPr>
+          <w:i/>
+          <w:iCs/>
+        </w:rPr>
+        <w:t>I think he refers to the centralized validation logic</w:t>
+      </w:r>
+      <w:r>
+        <w:rPr>
+          <w:i/>
+          <w:iCs/>
+        </w:rPr>
+        <w:t>, or preventing some piece of code changing the values where a reference to that value object is being used somewhere else</w:t>
+      </w:r>
+      <w:r>
+        <w:rPr>
+          <w:i/>
+          <w:iCs/>
+        </w:rPr>
+        <w:t xml:space="preserve"> in the code</w:t>
+      </w:r>
+      <w:r>
+        <w:t>)</w:t>
+      </w:r>
+    </w:p>
+    <w:p>
+      <w:pPr>
+        <w:pStyle w:val="NoSpacing"/>
+        <w:numPr>
+          <w:ilvl w:val="0"/>
+          <w:numId w:val="47"/>
+        </w:numPr>
+        <w:rPr>
+          <w:b/>
+          <w:bCs/>
+        </w:rPr>
+      </w:pPr>
+      <w:r>
+        <w:rPr>
+          <w:b/>
+          <w:bCs/>
+        </w:rPr>
+        <w:t>Since value objects are immutable,</w:t>
+      </w:r>
+      <w:r>
+        <w:rPr>
+          <w:b/>
+          <w:bCs/>
+        </w:rPr>
+        <w:t xml:space="preserve"> </w:t>
+      </w:r>
+      <w:r>
+        <w:rPr>
+          <w:b/>
+          <w:bCs/>
+        </w:rPr>
+        <w:t>the value objects</w:t>
+      </w:r>
+      <w:r>
+        <w:rPr>
+          <w:b/>
+          <w:bCs/>
+        </w:rPr>
+        <w:t xml:space="preserve">’ </w:t>
+      </w:r>
+      <w:r>
+        <w:rPr>
+          <w:b/>
+          <w:bCs/>
+        </w:rPr>
+        <w:t xml:space="preserve"> behavior is free of side effects and is thread safe.</w:t>
+      </w:r>
+    </w:p>
+    <w:p>
+      <w:pPr>
+        <w:pStyle w:val="NoSpacing"/>
+      </w:pPr>
+    </w:p>
+    <w:p>
+      <w:pPr>
+        <w:pStyle w:val="NoSpacing"/>
+        <w:rPr>
+          <w:b/>
+          <w:bCs/>
+        </w:rPr>
+      </w:pPr>
+      <w:r>
+        <w:t xml:space="preserve">From a business domain perspective, a useful rule of thumb is to </w:t>
+      </w:r>
+      <w:r>
+        <w:rPr>
+          <w:b/>
+          <w:bCs/>
+        </w:rPr>
+        <w:t>use value objects for</w:t>
+      </w:r>
+    </w:p>
+    <w:p>
+      <w:pPr>
+        <w:pStyle w:val="NoSpacing"/>
+      </w:pPr>
+      <w:r>
+        <w:rPr>
+          <w:b/>
+          <w:bCs/>
+        </w:rPr>
+        <w:t>the domain</w:t>
+      </w:r>
+      <w:r>
+        <w:rPr>
+          <w:b/>
+          <w:bCs/>
+        </w:rPr>
+        <w:t>’</w:t>
+      </w:r>
+      <w:r>
+        <w:rPr>
+          <w:b/>
+          <w:bCs/>
+        </w:rPr>
+        <w:t>s elements that describe properties of other objects</w:t>
+      </w:r>
+      <w:r>
+        <w:t>.</w:t>
+      </w:r>
+      <w:r>
+        <w:t xml:space="preserve"> </w:t>
+      </w:r>
+      <w:r>
+        <w:rPr>
+          <w:b/>
+          <w:bCs/>
+        </w:rPr>
+        <w:t>This namely applies</w:t>
+      </w:r>
+      <w:r>
+        <w:rPr>
+          <w:b/>
+          <w:bCs/>
+        </w:rPr>
+        <w:t xml:space="preserve"> </w:t>
+      </w:r>
+      <w:r>
+        <w:rPr>
+          <w:b/>
+          <w:bCs/>
+        </w:rPr>
+        <w:t>to properties of entities</w:t>
+      </w:r>
+      <w:r>
+        <w:t>, which are discussed in the next section.</w:t>
+      </w:r>
+    </w:p>
+    <w:p>
+      <w:pPr>
+        <w:pStyle w:val="NoSpacing"/>
+      </w:pPr>
+    </w:p>
+    <w:p>
+      <w:pPr>
+        <w:pStyle w:val="NoSpacing"/>
+      </w:pPr>
+      <w:r>
+        <w:lastRenderedPageBreak/>
+        <w:t>The examples you</w:t>
+      </w:r>
+      <w:r>
+        <w:t xml:space="preserve"> </w:t>
+      </w:r>
+      <w:r>
+        <w:t>saw earlier used value objects to describe a person, including their ID, name, phone</w:t>
+      </w:r>
+      <w:r>
+        <w:t xml:space="preserve"> </w:t>
+      </w:r>
+      <w:r>
+        <w:t>numbers, email, and so on. Other examples of using value objects include various statuses,</w:t>
+      </w:r>
+      <w:r>
+        <w:t xml:space="preserve"> </w:t>
+      </w:r>
+      <w:r>
+        <w:t>passwords, and more business domain</w:t>
+      </w:r>
+      <w:r>
+        <w:rPr>
+          <w:rFonts w:hint="eastAsia"/>
+        </w:rPr>
+        <w:t>–</w:t>
+      </w:r>
+      <w:r>
+        <w:rPr>
+          <w:b/>
+          <w:bCs/>
+        </w:rPr>
+        <w:t>specific concepts that can be identified</w:t>
+      </w:r>
+      <w:r>
+        <w:rPr>
+          <w:b/>
+          <w:bCs/>
+        </w:rPr>
+        <w:t xml:space="preserve"> </w:t>
+      </w:r>
+      <w:r>
+        <w:rPr>
+          <w:b/>
+          <w:bCs/>
+        </w:rPr>
+        <w:t>by their values</w:t>
+      </w:r>
+      <w:r>
+        <w:t xml:space="preserve"> </w:t>
+      </w:r>
+      <w:r>
+        <w:rPr>
+          <w:b/>
+          <w:bCs/>
+        </w:rPr>
+        <w:t>and thus do not require an explicit identification field.</w:t>
+      </w:r>
+    </w:p>
+    <w:p>
+      <w:pPr>
+        <w:pStyle w:val="NoSpacing"/>
+      </w:pPr>
+    </w:p>
+    <w:p>
+      <w:pPr>
+        <w:pStyle w:val="NoSpacing"/>
+        <w:rPr>
+          <w:b/>
+          <w:bCs/>
+          <w:color w:val="FF0000"/>
+        </w:rPr>
+      </w:pPr>
+      <w:r>
+        <w:rPr>
+          <w:b/>
+          <w:bCs/>
+        </w:rPr>
+        <w:t>An especially</w:t>
+      </w:r>
+      <w:r>
+        <w:rPr>
+          <w:b/>
+          <w:bCs/>
+        </w:rPr>
+        <w:t xml:space="preserve"> </w:t>
+      </w:r>
+      <w:r>
+        <w:rPr>
+          <w:b/>
+          <w:bCs/>
+        </w:rPr>
+        <w:t>important opportunity to introduce a value object is when modeling money and</w:t>
+      </w:r>
+      <w:r>
+        <w:rPr>
+          <w:b/>
+          <w:bCs/>
+        </w:rPr>
+        <w:t xml:space="preserve"> </w:t>
+      </w:r>
+      <w:r>
+        <w:rPr>
+          <w:b/>
+          <w:bCs/>
+        </w:rPr>
+        <w:t>other monetary values. Relying on primitive types to represent money not only limits</w:t>
+      </w:r>
+      <w:r>
+        <w:rPr>
+          <w:b/>
+          <w:bCs/>
+        </w:rPr>
+        <w:t xml:space="preserve"> </w:t>
+      </w:r>
+      <w:r>
+        <w:rPr>
+          <w:b/>
+          <w:bCs/>
+        </w:rPr>
+        <w:t>your ability to encapsulate all money-related business logic in one place, but also</w:t>
+      </w:r>
+      <w:r>
+        <w:rPr>
+          <w:b/>
+          <w:bCs/>
+        </w:rPr>
+        <w:t xml:space="preserve"> </w:t>
+      </w:r>
+      <w:r>
+        <w:rPr>
+          <w:b/>
+          <w:bCs/>
+        </w:rPr>
+        <w:t xml:space="preserve">often leads to </w:t>
+      </w:r>
+      <w:r>
+        <w:rPr>
+          <w:b/>
+          <w:bCs/>
+          <w:color w:val="FF0000"/>
+        </w:rPr>
+        <w:t>dangerous bugs, such as rounding errors and other precision-related</w:t>
+      </w:r>
+      <w:r>
+        <w:rPr>
+          <w:b/>
+          <w:bCs/>
+          <w:color w:val="FF0000"/>
+        </w:rPr>
+        <w:t xml:space="preserve"> </w:t>
+      </w:r>
+      <w:r>
+        <w:rPr>
+          <w:b/>
+          <w:bCs/>
+          <w:color w:val="FF0000"/>
+        </w:rPr>
+        <w:t>issues.</w:t>
+      </w:r>
+    </w:p>
+    <w:p>
+      <w:pPr>
+        <w:pStyle w:val="Heading2"/>
+        <w:rPr>
+          <w:rtl/>
+        </w:rPr>
+      </w:pPr>
+      <w:r>
+        <w:t>Entities</w:t>
+      </w:r>
     </w:p>
     <w:sectPr>
       <w:pgSz w:w="12240" w:h="15840"/>
@@ -6389,6 +9949,119 @@
     </w:lvl>
   </w:abstractNum>
   <w:abstractNum w:abstractNumId="9" w15:restartNumberingAfterBreak="0">
+    <w:nsid w:val="01302EB1"/>
+    <w:multiLevelType w:val="hybridMultilevel"/>
+    <w:tmpl w:val="16F2942C"/>
+    <w:lvl w:ilvl="0" w:tplc="04090001">
+      <w:start w:val="1"/>
+      <w:numFmt w:val="bullet"/>
+      <w:lvlText w:val=""/>
+      <w:lvlJc w:val="left"/>
+      <w:pPr>
+        <w:ind w:left="720" w:hanging="360"/>
+      </w:pPr>
+      <w:rPr>
+        <w:rFonts w:ascii="Symbol" w:hAnsi="Symbol" w:hint="default"/>
+      </w:rPr>
+    </w:lvl>
+    <w:lvl w:ilvl="1" w:tplc="04090003" w:tentative="1">
+      <w:start w:val="1"/>
+      <w:numFmt w:val="bullet"/>
+      <w:lvlText w:val="o"/>
+      <w:lvlJc w:val="left"/>
+      <w:pPr>
+        <w:ind w:left="1440" w:hanging="360"/>
+      </w:pPr>
+      <w:rPr>
+        <w:rFonts w:ascii="Courier New" w:hAnsi="Courier New" w:cs="Courier New" w:hint="default"/>
+      </w:rPr>
+    </w:lvl>
+    <w:lvl w:ilvl="2" w:tplc="04090005" w:tentative="1">
+      <w:start w:val="1"/>
+      <w:numFmt w:val="bullet"/>
+      <w:lvlText w:val=""/>
+      <w:lvlJc w:val="left"/>
+      <w:pPr>
+        <w:ind w:left="2160" w:hanging="360"/>
+      </w:pPr>
+      <w:rPr>
+        <w:rFonts w:ascii="Wingdings" w:hAnsi="Wingdings" w:hint="default"/>
+      </w:rPr>
+    </w:lvl>
+    <w:lvl w:ilvl="3" w:tplc="04090001" w:tentative="1">
+      <w:start w:val="1"/>
+      <w:numFmt w:val="bullet"/>
+      <w:lvlText w:val=""/>
+      <w:lvlJc w:val="left"/>
+      <w:pPr>
+        <w:ind w:left="2880" w:hanging="360"/>
+      </w:pPr>
+      <w:rPr>
+        <w:rFonts w:ascii="Symbol" w:hAnsi="Symbol" w:hint="default"/>
+      </w:rPr>
+    </w:lvl>
+    <w:lvl w:ilvl="4" w:tplc="04090003" w:tentative="1">
+      <w:start w:val="1"/>
+      <w:numFmt w:val="bullet"/>
+      <w:lvlText w:val="o"/>
+      <w:lvlJc w:val="left"/>
+      <w:pPr>
+        <w:ind w:left="3600" w:hanging="360"/>
+      </w:pPr>
+      <w:rPr>
+        <w:rFonts w:ascii="Courier New" w:hAnsi="Courier New" w:cs="Courier New" w:hint="default"/>
+      </w:rPr>
+    </w:lvl>
+    <w:lvl w:ilvl="5" w:tplc="04090005" w:tentative="1">
+      <w:start w:val="1"/>
+      <w:numFmt w:val="bullet"/>
+      <w:lvlText w:val=""/>
+      <w:lvlJc w:val="left"/>
+      <w:pPr>
+        <w:ind w:left="4320" w:hanging="360"/>
+      </w:pPr>
+      <w:rPr>
+        <w:rFonts w:ascii="Wingdings" w:hAnsi="Wingdings" w:hint="default"/>
+      </w:rPr>
+    </w:lvl>
+    <w:lvl w:ilvl="6" w:tplc="04090001" w:tentative="1">
+      <w:start w:val="1"/>
+      <w:numFmt w:val="bullet"/>
+      <w:lvlText w:val=""/>
+      <w:lvlJc w:val="left"/>
+      <w:pPr>
+        <w:ind w:left="5040" w:hanging="360"/>
+      </w:pPr>
+      <w:rPr>
+        <w:rFonts w:ascii="Symbol" w:hAnsi="Symbol" w:hint="default"/>
+      </w:rPr>
+    </w:lvl>
+    <w:lvl w:ilvl="7" w:tplc="04090003" w:tentative="1">
+      <w:start w:val="1"/>
+      <w:numFmt w:val="bullet"/>
+      <w:lvlText w:val="o"/>
+      <w:lvlJc w:val="left"/>
+      <w:pPr>
+        <w:ind w:left="5760" w:hanging="360"/>
+      </w:pPr>
+      <w:rPr>
+        <w:rFonts w:ascii="Courier New" w:hAnsi="Courier New" w:cs="Courier New" w:hint="default"/>
+      </w:rPr>
+    </w:lvl>
+    <w:lvl w:ilvl="8" w:tplc="04090005" w:tentative="1">
+      <w:start w:val="1"/>
+      <w:numFmt w:val="bullet"/>
+      <w:lvlText w:val=""/>
+      <w:lvlJc w:val="left"/>
+      <w:pPr>
+        <w:ind w:left="6480" w:hanging="360"/>
+      </w:pPr>
+      <w:rPr>
+        <w:rFonts w:ascii="Wingdings" w:hAnsi="Wingdings" w:hint="default"/>
+      </w:rPr>
+    </w:lvl>
+  </w:abstractNum>
+  <w:abstractNum w:abstractNumId="10" w15:restartNumberingAfterBreak="0">
     <w:nsid w:val="043356FC"/>
     <w:multiLevelType w:val="hybridMultilevel"/>
     <w:tmpl w:val="8FD443D6"/>
@@ -6501,7 +10174,7 @@
       </w:rPr>
     </w:lvl>
   </w:abstractNum>
-  <w:abstractNum w:abstractNumId="10" w15:restartNumberingAfterBreak="0">
+  <w:abstractNum w:abstractNumId="11" w15:restartNumberingAfterBreak="0">
     <w:nsid w:val="08DC149E"/>
     <w:multiLevelType w:val="hybridMultilevel"/>
     <w:tmpl w:val="4D0C2DBE"/>
@@ -6614,7 +10287,7 @@
       </w:rPr>
     </w:lvl>
   </w:abstractNum>
-  <w:abstractNum w:abstractNumId="11" w15:restartNumberingAfterBreak="0">
+  <w:abstractNum w:abstractNumId="12" w15:restartNumberingAfterBreak="0">
     <w:nsid w:val="09E830C2"/>
     <w:multiLevelType w:val="hybridMultilevel"/>
     <w:tmpl w:val="7AC2D714"/>
@@ -6727,7 +10400,7 @@
       </w:rPr>
     </w:lvl>
   </w:abstractNum>
-  <w:abstractNum w:abstractNumId="12" w15:restartNumberingAfterBreak="0">
+  <w:abstractNum w:abstractNumId="13" w15:restartNumberingAfterBreak="0">
     <w:nsid w:val="0C45775F"/>
     <w:multiLevelType w:val="hybridMultilevel"/>
     <w:tmpl w:val="76C84950"/>
@@ -6840,7 +10513,7 @@
       </w:rPr>
     </w:lvl>
   </w:abstractNum>
-  <w:abstractNum w:abstractNumId="13" w15:restartNumberingAfterBreak="0">
+  <w:abstractNum w:abstractNumId="14" w15:restartNumberingAfterBreak="0">
     <w:nsid w:val="0EFC000A"/>
     <w:multiLevelType w:val="hybridMultilevel"/>
     <w:tmpl w:val="53DCBAC8"/>
@@ -6926,7 +10599,7 @@
       </w:pPr>
     </w:lvl>
   </w:abstractNum>
-  <w:abstractNum w:abstractNumId="14" w15:restartNumberingAfterBreak="0">
+  <w:abstractNum w:abstractNumId="15" w15:restartNumberingAfterBreak="0">
     <w:nsid w:val="0F513F05"/>
     <w:multiLevelType w:val="hybridMultilevel"/>
     <w:tmpl w:val="C3DC8828"/>
@@ -7039,7 +10712,7 @@
       </w:rPr>
     </w:lvl>
   </w:abstractNum>
-  <w:abstractNum w:abstractNumId="15" w15:restartNumberingAfterBreak="0">
+  <w:abstractNum w:abstractNumId="16" w15:restartNumberingAfterBreak="0">
     <w:nsid w:val="102A3D52"/>
     <w:multiLevelType w:val="hybridMultilevel"/>
     <w:tmpl w:val="4D761DC0"/>
@@ -7152,7 +10825,7 @@
       </w:rPr>
     </w:lvl>
   </w:abstractNum>
-  <w:abstractNum w:abstractNumId="16" w15:restartNumberingAfterBreak="0">
+  <w:abstractNum w:abstractNumId="17" w15:restartNumberingAfterBreak="0">
     <w:nsid w:val="117D165B"/>
     <w:multiLevelType w:val="hybridMultilevel"/>
     <w:tmpl w:val="A358FD36"/>
@@ -7238,7 +10911,7 @@
       </w:pPr>
     </w:lvl>
   </w:abstractNum>
-  <w:abstractNum w:abstractNumId="17" w15:restartNumberingAfterBreak="0">
+  <w:abstractNum w:abstractNumId="18" w15:restartNumberingAfterBreak="0">
     <w:nsid w:val="14577E0E"/>
     <w:multiLevelType w:val="hybridMultilevel"/>
     <w:tmpl w:val="5776A6A6"/>
@@ -7351,7 +11024,7 @@
       </w:rPr>
     </w:lvl>
   </w:abstractNum>
-  <w:abstractNum w:abstractNumId="18" w15:restartNumberingAfterBreak="0">
+  <w:abstractNum w:abstractNumId="19" w15:restartNumberingAfterBreak="0">
     <w:nsid w:val="15730258"/>
     <w:multiLevelType w:val="hybridMultilevel"/>
     <w:tmpl w:val="5336A1C6"/>
@@ -7464,7 +11137,7 @@
       </w:rPr>
     </w:lvl>
   </w:abstractNum>
-  <w:abstractNum w:abstractNumId="19" w15:restartNumberingAfterBreak="0">
+  <w:abstractNum w:abstractNumId="20" w15:restartNumberingAfterBreak="0">
     <w:nsid w:val="1A9E4CF6"/>
     <w:multiLevelType w:val="hybridMultilevel"/>
     <w:tmpl w:val="91C83C70"/>
@@ -7577,7 +11250,7 @@
       </w:rPr>
     </w:lvl>
   </w:abstractNum>
-  <w:abstractNum w:abstractNumId="20" w15:restartNumberingAfterBreak="0">
+  <w:abstractNum w:abstractNumId="21" w15:restartNumberingAfterBreak="0">
     <w:nsid w:val="1B845F54"/>
     <w:multiLevelType w:val="hybridMultilevel"/>
     <w:tmpl w:val="E68AEA86"/>
@@ -7690,7 +11363,7 @@
       </w:rPr>
     </w:lvl>
   </w:abstractNum>
-  <w:abstractNum w:abstractNumId="21" w15:restartNumberingAfterBreak="0">
+  <w:abstractNum w:abstractNumId="22" w15:restartNumberingAfterBreak="0">
     <w:nsid w:val="1C326AA9"/>
     <w:multiLevelType w:val="hybridMultilevel"/>
     <w:tmpl w:val="8A0EC798"/>
@@ -7803,7 +11476,7 @@
       </w:rPr>
     </w:lvl>
   </w:abstractNum>
-  <w:abstractNum w:abstractNumId="22" w15:restartNumberingAfterBreak="0">
+  <w:abstractNum w:abstractNumId="23" w15:restartNumberingAfterBreak="0">
     <w:nsid w:val="21515E7B"/>
     <w:multiLevelType w:val="hybridMultilevel"/>
     <w:tmpl w:val="805E0038"/>
@@ -7917,7 +11590,7 @@
       </w:rPr>
     </w:lvl>
   </w:abstractNum>
-  <w:abstractNum w:abstractNumId="23" w15:restartNumberingAfterBreak="0">
+  <w:abstractNum w:abstractNumId="24" w15:restartNumberingAfterBreak="0">
     <w:nsid w:val="268A3225"/>
     <w:multiLevelType w:val="hybridMultilevel"/>
     <w:tmpl w:val="F3409F28"/>
@@ -8030,7 +11703,7 @@
       </w:rPr>
     </w:lvl>
   </w:abstractNum>
-  <w:abstractNum w:abstractNumId="24" w15:restartNumberingAfterBreak="0">
+  <w:abstractNum w:abstractNumId="25" w15:restartNumberingAfterBreak="0">
     <w:nsid w:val="2BFA4E05"/>
     <w:multiLevelType w:val="hybridMultilevel"/>
     <w:tmpl w:val="C546A428"/>
@@ -8143,7 +11816,7 @@
       </w:rPr>
     </w:lvl>
   </w:abstractNum>
-  <w:abstractNum w:abstractNumId="25" w15:restartNumberingAfterBreak="0">
+  <w:abstractNum w:abstractNumId="26" w15:restartNumberingAfterBreak="0">
     <w:nsid w:val="2CD47A1B"/>
     <w:multiLevelType w:val="multilevel"/>
     <w:tmpl w:val="AA866742"/>
@@ -8259,7 +11932,7 @@
       </w:rPr>
     </w:lvl>
   </w:abstractNum>
-  <w:abstractNum w:abstractNumId="26" w15:restartNumberingAfterBreak="0">
+  <w:abstractNum w:abstractNumId="27" w15:restartNumberingAfterBreak="0">
     <w:nsid w:val="2E077888"/>
     <w:multiLevelType w:val="hybridMultilevel"/>
     <w:tmpl w:val="D06C3444"/>
@@ -8371,7 +12044,7 @@
       </w:rPr>
     </w:lvl>
   </w:abstractNum>
-  <w:abstractNum w:abstractNumId="27" w15:restartNumberingAfterBreak="0">
+  <w:abstractNum w:abstractNumId="28" w15:restartNumberingAfterBreak="0">
     <w:nsid w:val="36FD374C"/>
     <w:multiLevelType w:val="hybridMultilevel"/>
     <w:tmpl w:val="3AC27EF4"/>
@@ -8484,7 +12157,7 @@
       </w:rPr>
     </w:lvl>
   </w:abstractNum>
-  <w:abstractNum w:abstractNumId="28" w15:restartNumberingAfterBreak="0">
+  <w:abstractNum w:abstractNumId="29" w15:restartNumberingAfterBreak="0">
     <w:nsid w:val="37711FA7"/>
     <w:multiLevelType w:val="hybridMultilevel"/>
     <w:tmpl w:val="22FEDA86"/>
@@ -8570,7 +12243,7 @@
       </w:pPr>
     </w:lvl>
   </w:abstractNum>
-  <w:abstractNum w:abstractNumId="29" w15:restartNumberingAfterBreak="0">
+  <w:abstractNum w:abstractNumId="30" w15:restartNumberingAfterBreak="0">
     <w:nsid w:val="3B4E58F9"/>
     <w:multiLevelType w:val="hybridMultilevel"/>
     <w:tmpl w:val="A8F8C774"/>
@@ -8683,7 +12356,7 @@
       </w:rPr>
     </w:lvl>
   </w:abstractNum>
-  <w:abstractNum w:abstractNumId="30" w15:restartNumberingAfterBreak="0">
+  <w:abstractNum w:abstractNumId="31" w15:restartNumberingAfterBreak="0">
     <w:nsid w:val="45934EC6"/>
     <w:multiLevelType w:val="hybridMultilevel"/>
     <w:tmpl w:val="855CA17C"/>
@@ -8796,7 +12469,7 @@
       </w:rPr>
     </w:lvl>
   </w:abstractNum>
-  <w:abstractNum w:abstractNumId="31" w15:restartNumberingAfterBreak="0">
+  <w:abstractNum w:abstractNumId="32" w15:restartNumberingAfterBreak="0">
     <w:nsid w:val="470B27A6"/>
     <w:multiLevelType w:val="hybridMultilevel"/>
     <w:tmpl w:val="4134FE34"/>
@@ -8909,7 +12582,7 @@
       </w:rPr>
     </w:lvl>
   </w:abstractNum>
-  <w:abstractNum w:abstractNumId="32" w15:restartNumberingAfterBreak="0">
+  <w:abstractNum w:abstractNumId="33" w15:restartNumberingAfterBreak="0">
     <w:nsid w:val="47357997"/>
     <w:multiLevelType w:val="hybridMultilevel"/>
     <w:tmpl w:val="C25AA9DA"/>
@@ -9022,7 +12695,7 @@
       </w:rPr>
     </w:lvl>
   </w:abstractNum>
-  <w:abstractNum w:abstractNumId="33" w15:restartNumberingAfterBreak="0">
+  <w:abstractNum w:abstractNumId="34" w15:restartNumberingAfterBreak="0">
     <w:nsid w:val="49FE5BAF"/>
     <w:multiLevelType w:val="hybridMultilevel"/>
     <w:tmpl w:val="720E20C4"/>
@@ -9135,7 +12808,7 @@
       </w:rPr>
     </w:lvl>
   </w:abstractNum>
-  <w:abstractNum w:abstractNumId="34" w15:restartNumberingAfterBreak="0">
+  <w:abstractNum w:abstractNumId="35" w15:restartNumberingAfterBreak="0">
     <w:nsid w:val="4A100835"/>
     <w:multiLevelType w:val="hybridMultilevel"/>
     <w:tmpl w:val="2D381DF6"/>
@@ -9248,7 +12921,7 @@
       </w:rPr>
     </w:lvl>
   </w:abstractNum>
-  <w:abstractNum w:abstractNumId="35" w15:restartNumberingAfterBreak="0">
+  <w:abstractNum w:abstractNumId="36" w15:restartNumberingAfterBreak="0">
     <w:nsid w:val="50D534E8"/>
     <w:multiLevelType w:val="hybridMultilevel"/>
     <w:tmpl w:val="60307286"/>
@@ -9361,7 +13034,7 @@
       </w:rPr>
     </w:lvl>
   </w:abstractNum>
-  <w:abstractNum w:abstractNumId="36" w15:restartNumberingAfterBreak="0">
+  <w:abstractNum w:abstractNumId="37" w15:restartNumberingAfterBreak="0">
     <w:nsid w:val="5844792F"/>
     <w:multiLevelType w:val="hybridMultilevel"/>
     <w:tmpl w:val="B9821F92"/>
@@ -9474,7 +13147,7 @@
       </w:rPr>
     </w:lvl>
   </w:abstractNum>
-  <w:abstractNum w:abstractNumId="37" w15:restartNumberingAfterBreak="0">
+  <w:abstractNum w:abstractNumId="38" w15:restartNumberingAfterBreak="0">
     <w:nsid w:val="5D8C0878"/>
     <w:multiLevelType w:val="hybridMultilevel"/>
     <w:tmpl w:val="25F8EAC6"/>
@@ -9587,7 +13260,7 @@
       </w:rPr>
     </w:lvl>
   </w:abstractNum>
-  <w:abstractNum w:abstractNumId="38" w15:restartNumberingAfterBreak="0">
+  <w:abstractNum w:abstractNumId="39" w15:restartNumberingAfterBreak="0">
     <w:nsid w:val="5F2C6ED4"/>
     <w:multiLevelType w:val="hybridMultilevel"/>
     <w:tmpl w:val="13588A10"/>
@@ -9700,7 +13373,7 @@
       </w:rPr>
     </w:lvl>
   </w:abstractNum>
-  <w:abstractNum w:abstractNumId="39" w15:restartNumberingAfterBreak="0">
+  <w:abstractNum w:abstractNumId="40" w15:restartNumberingAfterBreak="0">
     <w:nsid w:val="61FE2AEF"/>
     <w:multiLevelType w:val="hybridMultilevel"/>
     <w:tmpl w:val="B030B504"/>
@@ -9813,7 +13486,7 @@
       </w:rPr>
     </w:lvl>
   </w:abstractNum>
-  <w:abstractNum w:abstractNumId="40" w15:restartNumberingAfterBreak="0">
+  <w:abstractNum w:abstractNumId="41" w15:restartNumberingAfterBreak="0">
     <w:nsid w:val="683C2359"/>
     <w:multiLevelType w:val="hybridMultilevel"/>
     <w:tmpl w:val="9C7825DA"/>
@@ -9926,7 +13599,7 @@
       </w:rPr>
     </w:lvl>
   </w:abstractNum>
-  <w:abstractNum w:abstractNumId="41" w15:restartNumberingAfterBreak="0">
+  <w:abstractNum w:abstractNumId="42" w15:restartNumberingAfterBreak="0">
     <w:nsid w:val="6A9C1E30"/>
     <w:multiLevelType w:val="hybridMultilevel"/>
     <w:tmpl w:val="843C6450"/>
@@ -10039,7 +13712,7 @@
       </w:rPr>
     </w:lvl>
   </w:abstractNum>
-  <w:abstractNum w:abstractNumId="42" w15:restartNumberingAfterBreak="0">
+  <w:abstractNum w:abstractNumId="43" w15:restartNumberingAfterBreak="0">
     <w:nsid w:val="6C831FCA"/>
     <w:multiLevelType w:val="hybridMultilevel"/>
     <w:tmpl w:val="18DAB074"/>
@@ -10128,7 +13801,7 @@
       </w:pPr>
     </w:lvl>
   </w:abstractNum>
-  <w:abstractNum w:abstractNumId="43" w15:restartNumberingAfterBreak="0">
+  <w:abstractNum w:abstractNumId="44" w15:restartNumberingAfterBreak="0">
     <w:nsid w:val="73554DEE"/>
     <w:multiLevelType w:val="hybridMultilevel"/>
     <w:tmpl w:val="E3B6833E"/>
@@ -10241,7 +13914,7 @@
       </w:rPr>
     </w:lvl>
   </w:abstractNum>
-  <w:abstractNum w:abstractNumId="44" w15:restartNumberingAfterBreak="0">
+  <w:abstractNum w:abstractNumId="45" w15:restartNumberingAfterBreak="0">
     <w:nsid w:val="73BC4502"/>
     <w:multiLevelType w:val="hybridMultilevel"/>
     <w:tmpl w:val="329E6890"/>
@@ -10354,7 +14027,7 @@
       </w:rPr>
     </w:lvl>
   </w:abstractNum>
-  <w:abstractNum w:abstractNumId="45" w15:restartNumberingAfterBreak="0">
+  <w:abstractNum w:abstractNumId="46" w15:restartNumberingAfterBreak="0">
     <w:nsid w:val="78CB4BDE"/>
     <w:multiLevelType w:val="hybridMultilevel"/>
     <w:tmpl w:val="A5401418"/>
@@ -10495,115 +14168,118 @@
     <w:abstractNumId w:val="0"/>
   </w:num>
   <w:num w:numId="10">
+    <w:abstractNumId w:val="26"/>
+  </w:num>
+  <w:num w:numId="11">
+    <w:abstractNumId w:val="32"/>
+  </w:num>
+  <w:num w:numId="12">
+    <w:abstractNumId w:val="29"/>
+  </w:num>
+  <w:num w:numId="13">
+    <w:abstractNumId w:val="17"/>
+  </w:num>
+  <w:num w:numId="14">
+    <w:abstractNumId w:val="14"/>
+  </w:num>
+  <w:num w:numId="15">
+    <w:abstractNumId w:val="35"/>
+  </w:num>
+  <w:num w:numId="16">
+    <w:abstractNumId w:val="10"/>
+  </w:num>
+  <w:num w:numId="17">
+    <w:abstractNumId w:val="23"/>
+  </w:num>
+  <w:num w:numId="18">
+    <w:abstractNumId w:val="44"/>
+  </w:num>
+  <w:num w:numId="19">
+    <w:abstractNumId w:val="45"/>
+  </w:num>
+  <w:num w:numId="20">
+    <w:abstractNumId w:val="46"/>
+  </w:num>
+  <w:num w:numId="21">
+    <w:abstractNumId w:val="15"/>
+  </w:num>
+  <w:num w:numId="22">
+    <w:abstractNumId w:val="21"/>
+  </w:num>
+  <w:num w:numId="23">
+    <w:abstractNumId w:val="20"/>
+  </w:num>
+  <w:num w:numId="24">
+    <w:abstractNumId w:val="36"/>
+  </w:num>
+  <w:num w:numId="25">
+    <w:abstractNumId w:val="19"/>
+  </w:num>
+  <w:num w:numId="26">
+    <w:abstractNumId w:val="18"/>
+  </w:num>
+  <w:num w:numId="27">
+    <w:abstractNumId w:val="24"/>
+  </w:num>
+  <w:num w:numId="28">
+    <w:abstractNumId w:val="30"/>
+  </w:num>
+  <w:num w:numId="29">
+    <w:abstractNumId w:val="22"/>
+  </w:num>
+  <w:num w:numId="30">
+    <w:abstractNumId w:val="31"/>
+  </w:num>
+  <w:num w:numId="31">
+    <w:abstractNumId w:val="43"/>
+  </w:num>
+  <w:num w:numId="32">
+    <w:abstractNumId w:val="39"/>
+  </w:num>
+  <w:num w:numId="33">
+    <w:abstractNumId w:val="27"/>
+  </w:num>
+  <w:num w:numId="34">
+    <w:abstractNumId w:val="16"/>
+  </w:num>
+  <w:num w:numId="35">
+    <w:abstractNumId w:val="42"/>
+  </w:num>
+  <w:num w:numId="36">
+    <w:abstractNumId w:val="28"/>
+  </w:num>
+  <w:num w:numId="37">
+    <w:abstractNumId w:val="37"/>
+  </w:num>
+  <w:num w:numId="38">
+    <w:abstractNumId w:val="13"/>
+  </w:num>
+  <w:num w:numId="39">
+    <w:abstractNumId w:val="12"/>
+  </w:num>
+  <w:num w:numId="40">
+    <w:abstractNumId w:val="33"/>
+  </w:num>
+  <w:num w:numId="41">
+    <w:abstractNumId w:val="11"/>
+  </w:num>
+  <w:num w:numId="42">
+    <w:abstractNumId w:val="38"/>
+  </w:num>
+  <w:num w:numId="43">
+    <w:abstractNumId w:val="34"/>
+  </w:num>
+  <w:num w:numId="44">
+    <w:abstractNumId w:val="41"/>
+  </w:num>
+  <w:num w:numId="45">
     <w:abstractNumId w:val="25"/>
   </w:num>
-  <w:num w:numId="11">
-    <w:abstractNumId w:val="31"/>
-  </w:num>
-  <w:num w:numId="12">
-    <w:abstractNumId w:val="28"/>
-  </w:num>
-  <w:num w:numId="13">
-    <w:abstractNumId w:val="16"/>
-  </w:num>
-  <w:num w:numId="14">
-    <w:abstractNumId w:val="13"/>
-  </w:num>
-  <w:num w:numId="15">
-    <w:abstractNumId w:val="34"/>
-  </w:num>
-  <w:num w:numId="16">
-    <w:abstractNumId w:val="9"/>
-  </w:num>
-  <w:num w:numId="17">
-    <w:abstractNumId w:val="22"/>
-  </w:num>
-  <w:num w:numId="18">
-    <w:abstractNumId w:val="43"/>
-  </w:num>
-  <w:num w:numId="19">
-    <w:abstractNumId w:val="44"/>
-  </w:num>
-  <w:num w:numId="20">
-    <w:abstractNumId w:val="45"/>
-  </w:num>
-  <w:num w:numId="21">
-    <w:abstractNumId w:val="14"/>
-  </w:num>
-  <w:num w:numId="22">
-    <w:abstractNumId w:val="20"/>
-  </w:num>
-  <w:num w:numId="23">
-    <w:abstractNumId w:val="19"/>
-  </w:num>
-  <w:num w:numId="24">
-    <w:abstractNumId w:val="35"/>
-  </w:num>
-  <w:num w:numId="25">
-    <w:abstractNumId w:val="18"/>
-  </w:num>
-  <w:num w:numId="26">
-    <w:abstractNumId w:val="17"/>
-  </w:num>
-  <w:num w:numId="27">
-    <w:abstractNumId w:val="23"/>
-  </w:num>
-  <w:num w:numId="28">
-    <w:abstractNumId w:val="29"/>
-  </w:num>
-  <w:num w:numId="29">
-    <w:abstractNumId w:val="21"/>
-  </w:num>
-  <w:num w:numId="30">
-    <w:abstractNumId w:val="30"/>
-  </w:num>
-  <w:num w:numId="31">
-    <w:abstractNumId w:val="42"/>
-  </w:num>
-  <w:num w:numId="32">
-    <w:abstractNumId w:val="38"/>
-  </w:num>
-  <w:num w:numId="33">
-    <w:abstractNumId w:val="26"/>
-  </w:num>
-  <w:num w:numId="34">
-    <w:abstractNumId w:val="15"/>
-  </w:num>
-  <w:num w:numId="35">
-    <w:abstractNumId w:val="41"/>
-  </w:num>
-  <w:num w:numId="36">
-    <w:abstractNumId w:val="27"/>
-  </w:num>
-  <w:num w:numId="37">
-    <w:abstractNumId w:val="36"/>
-  </w:num>
-  <w:num w:numId="38">
-    <w:abstractNumId w:val="12"/>
-  </w:num>
-  <w:num w:numId="39">
-    <w:abstractNumId w:val="11"/>
-  </w:num>
-  <w:num w:numId="40">
-    <w:abstractNumId w:val="32"/>
-  </w:num>
-  <w:num w:numId="41">
-    <w:abstractNumId w:val="10"/>
-  </w:num>
-  <w:num w:numId="42">
-    <w:abstractNumId w:val="37"/>
-  </w:num>
-  <w:num w:numId="43">
-    <w:abstractNumId w:val="33"/>
-  </w:num>
-  <w:num w:numId="44">
+  <w:num w:numId="46">
     <w:abstractNumId w:val="40"/>
   </w:num>
-  <w:num w:numId="45">
-    <w:abstractNumId w:val="24"/>
-  </w:num>
-  <w:num w:numId="46">
-    <w:abstractNumId w:val="39"/>
+  <w:num w:numId="47">
+    <w:abstractNumId w:val="9"/>
   </w:num>
 </w:numbering>
 </file>
@@ -11229,6 +14905,7 @@
   <w:style w:type="character" w:default="1" w:styleId="DefaultParagraphFont">
     <w:name w:val="Default Paragraph Font"/>
     <w:uiPriority w:val="1"/>
+    <w:semiHidden/>
     <w:unhideWhenUsed/>
   </w:style>
   <w:style w:type="table" w:default="1" w:styleId="TableNormal">

</xml_diff>

<commit_message>
learn about Entities in DDD
</commit_message>
<xml_diff>
--- a/software-architecture/domain-driven-design/tactical-design/tackling-complex-business-logic.docx
+++ b/software-architecture/domain-driven-design/tactical-design/tackling-complex-business-logic.docx
@@ -9642,6 +9642,13 @@
           <w:b/>
           <w:bCs/>
         </w:rPr>
+        <w:t xml:space="preserve"> other monetary values. Relying on primitive types to represent money not only limits</w:t>
+      </w:r>
+      <w:r>
+        <w:rPr>
+          <w:b/>
+          <w:bCs/>
+        </w:rPr>
         <w:t xml:space="preserve"> </w:t>
       </w:r>
       <w:r>
@@ -9649,7 +9656,7 @@
           <w:b/>
           <w:bCs/>
         </w:rPr>
-        <w:t>other monetary values. Relying on primitive types to represent money not only limits</w:t>
+        <w:t>your ability to encapsulate all money-related business logic in one place, but also</w:t>
       </w:r>
       <w:r>
         <w:rPr>
@@ -9663,12 +9670,21 @@
           <w:b/>
           <w:bCs/>
         </w:rPr>
-        <w:t>your ability to encapsulate all money-related business logic in one place, but also</w:t>
-      </w:r>
-      <w:r>
-        <w:rPr>
-          <w:b/>
-          <w:bCs/>
+        <w:t xml:space="preserve">often leads to </w:t>
+      </w:r>
+      <w:r>
+        <w:rPr>
+          <w:b/>
+          <w:bCs/>
+          <w:color w:val="FF0000"/>
+        </w:rPr>
+        <w:t>dangerous bugs, such as rounding errors and other precision-related</w:t>
+      </w:r>
+      <w:r>
+        <w:rPr>
+          <w:b/>
+          <w:bCs/>
+          <w:color w:val="FF0000"/>
         </w:rPr>
         <w:t xml:space="preserve"> </w:t>
       </w:r>
@@ -9676,16 +9692,1034 @@
         <w:rPr>
           <w:b/>
           <w:bCs/>
-        </w:rPr>
-        <w:t xml:space="preserve">often leads to </w:t>
-      </w:r>
-      <w:r>
-        <w:rPr>
-          <w:b/>
-          <w:bCs/>
           <w:color w:val="FF0000"/>
         </w:rPr>
-        <w:t>dangerous bugs, such as rounding errors and other precision-related</w:t>
+        <w:t>issues.</w:t>
+      </w:r>
+    </w:p>
+    <w:p>
+      <w:pPr>
+        <w:pStyle w:val="Heading2"/>
+      </w:pPr>
+      <w:r>
+        <w:t>Entities</w:t>
+      </w:r>
+    </w:p>
+    <w:p>
+      <w:pPr>
+        <w:pStyle w:val="NoSpacing"/>
+        <w:rPr>
+          <w:b/>
+          <w:bCs/>
+        </w:rPr>
+      </w:pPr>
+      <w:r>
+        <w:t xml:space="preserve">An </w:t>
+      </w:r>
+      <w:r>
+        <w:rPr>
+          <w:i/>
+          <w:iCs/>
+        </w:rPr>
+        <w:t>entity</w:t>
+      </w:r>
+      <w:r>
+        <w:t xml:space="preserve"> is the opposite of a value object. </w:t>
+      </w:r>
+      <w:r>
+        <w:rPr>
+          <w:b/>
+          <w:bCs/>
+        </w:rPr>
+        <w:t>It requires an explicit identification field to</w:t>
+      </w:r>
+    </w:p>
+    <w:p>
+      <w:pPr>
+        <w:pStyle w:val="NoSpacing"/>
+      </w:pPr>
+      <w:r>
+        <w:rPr>
+          <w:b/>
+          <w:bCs/>
+        </w:rPr>
+        <w:t>distinguish between the different instances of the entity</w:t>
+      </w:r>
+      <w:r>
+        <w:t>. A trivial example of an entity</w:t>
+      </w:r>
+    </w:p>
+    <w:p>
+      <w:pPr>
+        <w:pStyle w:val="NoSpacing"/>
+      </w:pPr>
+      <w:r>
+        <w:t>is a person. Consider the following class:</w:t>
+      </w:r>
+    </w:p>
+    <w:p>
+      <w:pPr>
+        <w:autoSpaceDE w:val="0"/>
+        <w:autoSpaceDN w:val="0"/>
+        <w:adjustRightInd w:val="0"/>
+        <w:spacing w:after="0"/>
+        <w:rPr>
+          <w:rFonts w:ascii="UbuntuMono-Bold" w:eastAsia="MinionPro-Regular" w:hAnsi="UbuntuMono-Bold" w:cs="UbuntuMono-Bold"/>
+          <w:b/>
+          <w:bCs/>
+          <w:color w:val="00AB89"/>
+          <w:sz w:val="17"/>
+          <w:szCs w:val="17"/>
+        </w:rPr>
+      </w:pPr>
+      <w:r>
+        <w:rPr>
+          <w:rFonts w:ascii="UbuntuMono-Bold" w:eastAsia="MinionPro-Regular" w:hAnsi="UbuntuMono-Bold" w:cs="UbuntuMono-Bold"/>
+          <w:b/>
+          <w:bCs/>
+          <w:color w:val="00669A"/>
+          <w:sz w:val="17"/>
+          <w:szCs w:val="17"/>
+        </w:rPr>
+        <w:t xml:space="preserve">class </w:t>
+      </w:r>
+      <w:r>
+        <w:rPr>
+          <w:rFonts w:ascii="UbuntuMono-Bold" w:eastAsia="MinionPro-Regular" w:hAnsi="UbuntuMono-Bold" w:cs="UbuntuMono-Bold"/>
+          <w:b/>
+          <w:bCs/>
+          <w:color w:val="00AB89"/>
+          <w:sz w:val="17"/>
+          <w:szCs w:val="17"/>
+        </w:rPr>
+        <w:t>Person</w:t>
+      </w:r>
+      <w:r>
+        <w:rPr>
+          <w:rFonts w:ascii="UbuntuMono-Regular" w:eastAsia="MinionPro-Regular" w:hAnsi="UbuntuMono-Regular" w:cs="UbuntuMono-Regular"/>
+          <w:color w:val="000000"/>
+          <w:sz w:val="17"/>
+          <w:szCs w:val="17"/>
+        </w:rPr>
+        <w:t>{</w:t>
+      </w:r>
+    </w:p>
+    <w:p>
+      <w:pPr>
+        <w:autoSpaceDE w:val="0"/>
+        <w:autoSpaceDN w:val="0"/>
+        <w:adjustRightInd w:val="0"/>
+        <w:spacing w:after="0"/>
+        <w:ind w:left="720"/>
+        <w:rPr>
+          <w:rFonts w:ascii="UbuntuMono-Regular" w:eastAsia="MinionPro-Regular" w:hAnsi="UbuntuMono-Regular" w:cs="UbuntuMono-Regular"/>
+          <w:color w:val="000000"/>
+          <w:sz w:val="17"/>
+          <w:szCs w:val="17"/>
+        </w:rPr>
+      </w:pPr>
+      <w:r>
+        <w:rPr>
+          <w:rFonts w:ascii="UbuntuMono-Bold" w:eastAsia="MinionPro-Regular" w:hAnsi="UbuntuMono-Bold" w:cs="UbuntuMono-Bold"/>
+          <w:b/>
+          <w:bCs/>
+          <w:color w:val="00669A"/>
+          <w:sz w:val="17"/>
+          <w:szCs w:val="17"/>
+        </w:rPr>
+        <w:t xml:space="preserve">public </w:t>
+      </w:r>
+      <w:r>
+        <w:rPr>
+          <w:rFonts w:ascii="UbuntuMono-Regular" w:eastAsia="MinionPro-Regular" w:hAnsi="UbuntuMono-Regular" w:cs="UbuntuMono-Regular"/>
+          <w:color w:val="000089"/>
+          <w:sz w:val="17"/>
+          <w:szCs w:val="17"/>
+        </w:rPr>
+        <w:t xml:space="preserve">Name Name </w:t>
+      </w:r>
+      <w:r>
+        <w:rPr>
+          <w:rFonts w:ascii="UbuntuMono-Regular" w:eastAsia="MinionPro-Regular" w:hAnsi="UbuntuMono-Regular" w:cs="UbuntuMono-Regular"/>
+          <w:color w:val="000000"/>
+          <w:sz w:val="17"/>
+          <w:szCs w:val="17"/>
+        </w:rPr>
+        <w:t xml:space="preserve">{ </w:t>
+      </w:r>
+      <w:r>
+        <w:rPr>
+          <w:rFonts w:ascii="UbuntuMono-Bold" w:eastAsia="MinionPro-Regular" w:hAnsi="UbuntuMono-Bold" w:cs="UbuntuMono-Bold"/>
+          <w:b/>
+          <w:bCs/>
+          <w:color w:val="00669A"/>
+          <w:sz w:val="17"/>
+          <w:szCs w:val="17"/>
+        </w:rPr>
+        <w:t>get</w:t>
+      </w:r>
+      <w:r>
+        <w:rPr>
+          <w:rFonts w:ascii="UbuntuMono-Regular" w:eastAsia="MinionPro-Regular" w:hAnsi="UbuntuMono-Regular" w:cs="UbuntuMono-Regular"/>
+          <w:color w:val="000000"/>
+          <w:sz w:val="17"/>
+          <w:szCs w:val="17"/>
+        </w:rPr>
+        <w:t xml:space="preserve">; </w:t>
+      </w:r>
+      <w:r>
+        <w:rPr>
+          <w:rFonts w:ascii="UbuntuMono-Bold" w:eastAsia="MinionPro-Regular" w:hAnsi="UbuntuMono-Bold" w:cs="UbuntuMono-Bold"/>
+          <w:b/>
+          <w:bCs/>
+          <w:color w:val="00669A"/>
+          <w:sz w:val="17"/>
+          <w:szCs w:val="17"/>
+        </w:rPr>
+        <w:t>set</w:t>
+      </w:r>
+      <w:r>
+        <w:rPr>
+          <w:rFonts w:ascii="UbuntuMono-Regular" w:eastAsia="MinionPro-Regular" w:hAnsi="UbuntuMono-Regular" w:cs="UbuntuMono-Regular"/>
+          <w:color w:val="000000"/>
+          <w:sz w:val="17"/>
+          <w:szCs w:val="17"/>
+        </w:rPr>
+        <w:t>; }</w:t>
+      </w:r>
+    </w:p>
+    <w:p>
+      <w:pPr>
+        <w:autoSpaceDE w:val="0"/>
+        <w:autoSpaceDN w:val="0"/>
+        <w:adjustRightInd w:val="0"/>
+        <w:spacing w:after="0"/>
+        <w:ind w:left="720"/>
+        <w:rPr>
+          <w:rFonts w:ascii="UbuntuMono-Regular" w:eastAsia="MinionPro-Regular" w:hAnsi="UbuntuMono-Regular" w:cs="UbuntuMono-Regular"/>
+          <w:color w:val="000000"/>
+          <w:sz w:val="17"/>
+          <w:szCs w:val="17"/>
+        </w:rPr>
+      </w:pPr>
+      <w:r>
+        <w:rPr>
+          <w:rFonts w:ascii="UbuntuMono-Bold" w:eastAsia="MinionPro-Regular" w:hAnsi="UbuntuMono-Bold" w:cs="UbuntuMono-Bold"/>
+          <w:b/>
+          <w:bCs/>
+          <w:color w:val="00669A"/>
+          <w:sz w:val="17"/>
+          <w:szCs w:val="17"/>
+        </w:rPr>
+        <w:t xml:space="preserve">public </w:t>
+      </w:r>
+      <w:r>
+        <w:rPr>
+          <w:rFonts w:ascii="UbuntuMono-Regular" w:eastAsia="MinionPro-Regular" w:hAnsi="UbuntuMono-Regular" w:cs="UbuntuMono-Regular"/>
+          <w:color w:val="CD00FF"/>
+          <w:sz w:val="17"/>
+          <w:szCs w:val="17"/>
+        </w:rPr>
+        <w:t>Person</w:t>
+      </w:r>
+      <w:r>
+        <w:rPr>
+          <w:rFonts w:ascii="UbuntuMono-Regular" w:eastAsia="MinionPro-Regular" w:hAnsi="UbuntuMono-Regular" w:cs="UbuntuMono-Regular"/>
+          <w:color w:val="000000"/>
+          <w:sz w:val="17"/>
+          <w:szCs w:val="17"/>
+        </w:rPr>
+        <w:t>(</w:t>
+      </w:r>
+      <w:r>
+        <w:rPr>
+          <w:rFonts w:ascii="UbuntuMono-Regular" w:eastAsia="MinionPro-Regular" w:hAnsi="UbuntuMono-Regular" w:cs="UbuntuMono-Regular"/>
+          <w:color w:val="000089"/>
+          <w:sz w:val="17"/>
+          <w:szCs w:val="17"/>
+        </w:rPr>
+        <w:t>Name name</w:t>
+      </w:r>
+      <w:r>
+        <w:rPr>
+          <w:rFonts w:ascii="UbuntuMono-Regular" w:eastAsia="MinionPro-Regular" w:hAnsi="UbuntuMono-Regular" w:cs="UbuntuMono-Regular"/>
+          <w:color w:val="000000"/>
+          <w:sz w:val="17"/>
+          <w:szCs w:val="17"/>
+        </w:rPr>
+        <w:t>){</w:t>
+      </w:r>
+    </w:p>
+    <w:p>
+      <w:pPr>
+        <w:autoSpaceDE w:val="0"/>
+        <w:autoSpaceDN w:val="0"/>
+        <w:adjustRightInd w:val="0"/>
+        <w:spacing w:after="0"/>
+        <w:ind w:left="720"/>
+        <w:rPr>
+          <w:rFonts w:ascii="UbuntuMono-Regular" w:eastAsia="MinionPro-Regular" w:hAnsi="UbuntuMono-Regular" w:cs="UbuntuMono-Regular"/>
+          <w:color w:val="000000"/>
+          <w:sz w:val="17"/>
+          <w:szCs w:val="17"/>
+        </w:rPr>
+      </w:pPr>
+      <w:r>
+        <w:rPr>
+          <w:rFonts w:ascii="UbuntuMono-Bold" w:eastAsia="MinionPro-Regular" w:hAnsi="UbuntuMono-Bold" w:cs="UbuntuMono-Bold"/>
+          <w:b/>
+          <w:bCs/>
+          <w:color w:val="00669A"/>
+          <w:sz w:val="17"/>
+          <w:szCs w:val="17"/>
+        </w:rPr>
+        <w:t>this</w:t>
+      </w:r>
+      <w:r>
+        <w:rPr>
+          <w:rFonts w:ascii="UbuntuMono-Regular" w:eastAsia="MinionPro-Regular" w:hAnsi="UbuntuMono-Regular" w:cs="UbuntuMono-Regular"/>
+          <w:color w:val="000000"/>
+          <w:sz w:val="17"/>
+          <w:szCs w:val="17"/>
+        </w:rPr>
+        <w:t>.</w:t>
+      </w:r>
+      <w:r>
+        <w:rPr>
+          <w:rFonts w:ascii="UbuntuMono-Regular" w:eastAsia="MinionPro-Regular" w:hAnsi="UbuntuMono-Regular" w:cs="UbuntuMono-Regular"/>
+          <w:color w:val="000089"/>
+          <w:sz w:val="17"/>
+          <w:szCs w:val="17"/>
+        </w:rPr>
+        <w:t xml:space="preserve">Name </w:t>
+      </w:r>
+      <w:r>
+        <w:rPr>
+          <w:rFonts w:ascii="UbuntuMono-Regular" w:eastAsia="MinionPro-Regular" w:hAnsi="UbuntuMono-Regular" w:cs="UbuntuMono-Regular"/>
+          <w:color w:val="000000"/>
+          <w:sz w:val="17"/>
+          <w:szCs w:val="17"/>
+        </w:rPr>
+        <w:t xml:space="preserve">= </w:t>
+      </w:r>
+      <w:r>
+        <w:rPr>
+          <w:rFonts w:ascii="UbuntuMono-Regular" w:eastAsia="MinionPro-Regular" w:hAnsi="UbuntuMono-Regular" w:cs="UbuntuMono-Regular"/>
+          <w:color w:val="000089"/>
+          <w:sz w:val="17"/>
+          <w:szCs w:val="17"/>
+        </w:rPr>
+        <w:t>name</w:t>
+      </w:r>
+      <w:r>
+        <w:rPr>
+          <w:rFonts w:ascii="UbuntuMono-Regular" w:eastAsia="MinionPro-Regular" w:hAnsi="UbuntuMono-Regular" w:cs="UbuntuMono-Regular"/>
+          <w:color w:val="000000"/>
+          <w:sz w:val="17"/>
+          <w:szCs w:val="17"/>
+        </w:rPr>
+        <w:t>;</w:t>
+      </w:r>
+    </w:p>
+    <w:p>
+      <w:pPr>
+        <w:autoSpaceDE w:val="0"/>
+        <w:autoSpaceDN w:val="0"/>
+        <w:adjustRightInd w:val="0"/>
+        <w:spacing w:after="0"/>
+        <w:rPr>
+          <w:rFonts w:ascii="UbuntuMono-Regular" w:eastAsia="MinionPro-Regular" w:hAnsi="UbuntuMono-Regular" w:cs="UbuntuMono-Regular"/>
+          <w:color w:val="000000"/>
+          <w:sz w:val="17"/>
+          <w:szCs w:val="17"/>
+        </w:rPr>
+      </w:pPr>
+      <w:r>
+        <w:rPr>
+          <w:rFonts w:ascii="UbuntuMono-Regular" w:eastAsia="MinionPro-Regular" w:hAnsi="UbuntuMono-Regular" w:cs="UbuntuMono-Regular"/>
+          <w:color w:val="000000"/>
+          <w:sz w:val="17"/>
+          <w:szCs w:val="17"/>
+        </w:rPr>
+        <w:t>}}</w:t>
+      </w:r>
+    </w:p>
+    <w:p>
+      <w:pPr>
+        <w:pStyle w:val="NoSpacing"/>
+      </w:pPr>
+      <w:r>
+        <w:t xml:space="preserve">The class contains only one field: </w:t>
+      </w:r>
+      <w:r>
+        <w:rPr>
+          <w:rStyle w:val="code-snippetChar"/>
+        </w:rPr>
+        <w:t>name</w:t>
+      </w:r>
+      <w:r>
+        <w:rPr>
+          <w:rFonts w:ascii="UbuntuMono-Regular" w:hAnsi="UbuntuMono-Regular" w:cs="UbuntuMono-Regular"/>
+          <w:sz w:val="20"/>
+          <w:szCs w:val="20"/>
+        </w:rPr>
+        <w:t xml:space="preserve"> </w:t>
+      </w:r>
+      <w:r>
+        <w:t>(a value object). This design, however, is suboptimal</w:t>
+      </w:r>
+    </w:p>
+    <w:p>
+      <w:pPr>
+        <w:pStyle w:val="NoSpacing"/>
+      </w:pPr>
+      <w:r>
+        <w:t xml:space="preserve">because </w:t>
+      </w:r>
+      <w:r>
+        <w:rPr>
+          <w:b/>
+          <w:bCs/>
+        </w:rPr>
+        <w:t>different people can be namesakes and can have exactly the same</w:t>
+      </w:r>
+      <w:r>
+        <w:rPr>
+          <w:b/>
+          <w:bCs/>
+        </w:rPr>
+        <w:t xml:space="preserve"> </w:t>
+      </w:r>
+      <w:r>
+        <w:rPr>
+          <w:b/>
+          <w:bCs/>
+        </w:rPr>
+        <w:t>names. That, of course, doesn</w:t>
+      </w:r>
+      <w:r>
+        <w:rPr>
+          <w:b/>
+          <w:bCs/>
+        </w:rPr>
+        <w:t>’</w:t>
+      </w:r>
+      <w:r>
+        <w:rPr>
+          <w:b/>
+          <w:bCs/>
+        </w:rPr>
+        <w:t>t make them the same person. Hence, an identification</w:t>
+      </w:r>
+      <w:r>
+        <w:rPr>
+          <w:b/>
+          <w:bCs/>
+        </w:rPr>
+        <w:t xml:space="preserve"> </w:t>
+      </w:r>
+      <w:r>
+        <w:rPr>
+          <w:b/>
+          <w:bCs/>
+        </w:rPr>
+        <w:t>field is needed to properly identify people:</w:t>
+      </w:r>
+    </w:p>
+    <w:p>
+      <w:pPr>
+        <w:pStyle w:val="NoSpacing"/>
+      </w:pPr>
+    </w:p>
+    <w:p>
+      <w:pPr>
+        <w:autoSpaceDE w:val="0"/>
+        <w:autoSpaceDN w:val="0"/>
+        <w:adjustRightInd w:val="0"/>
+        <w:spacing w:after="0"/>
+        <w:rPr>
+          <w:rFonts w:ascii="UbuntuMono-Bold" w:eastAsia="MinionPro-Regular" w:hAnsi="UbuntuMono-Bold" w:cs="UbuntuMono-Bold"/>
+          <w:b/>
+          <w:bCs/>
+          <w:color w:val="00AB89"/>
+          <w:sz w:val="17"/>
+          <w:szCs w:val="17"/>
+        </w:rPr>
+      </w:pPr>
+      <w:r>
+        <w:rPr>
+          <w:rFonts w:ascii="UbuntuMono-Bold" w:eastAsia="MinionPro-Regular" w:hAnsi="UbuntuMono-Bold" w:cs="UbuntuMono-Bold"/>
+          <w:b/>
+          <w:bCs/>
+          <w:color w:val="00669A"/>
+          <w:sz w:val="17"/>
+          <w:szCs w:val="17"/>
+        </w:rPr>
+        <w:t xml:space="preserve">class </w:t>
+      </w:r>
+      <w:r>
+        <w:rPr>
+          <w:rFonts w:ascii="UbuntuMono-Bold" w:eastAsia="MinionPro-Regular" w:hAnsi="UbuntuMono-Bold" w:cs="UbuntuMono-Bold"/>
+          <w:b/>
+          <w:bCs/>
+          <w:color w:val="00AB89"/>
+          <w:sz w:val="17"/>
+          <w:szCs w:val="17"/>
+        </w:rPr>
+        <w:t>Person</w:t>
+      </w:r>
+      <w:r>
+        <w:rPr>
+          <w:rFonts w:ascii="UbuntuMono-Regular" w:eastAsia="MinionPro-Regular" w:hAnsi="UbuntuMono-Regular" w:cs="UbuntuMono-Regular"/>
+          <w:color w:val="000000"/>
+          <w:sz w:val="17"/>
+          <w:szCs w:val="17"/>
+        </w:rPr>
+        <w:t>{</w:t>
+      </w:r>
+    </w:p>
+    <w:p>
+      <w:pPr>
+        <w:autoSpaceDE w:val="0"/>
+        <w:autoSpaceDN w:val="0"/>
+        <w:adjustRightInd w:val="0"/>
+        <w:spacing w:after="0"/>
+        <w:ind w:left="720"/>
+        <w:rPr>
+          <w:rFonts w:ascii="UbuntuMono-Regular" w:eastAsia="MinionPro-Regular" w:hAnsi="UbuntuMono-Regular" w:cs="UbuntuMono-Regular"/>
+          <w:color w:val="000000"/>
+          <w:sz w:val="17"/>
+          <w:szCs w:val="17"/>
+        </w:rPr>
+      </w:pPr>
+      <w:r>
+        <w:rPr>
+          <w:rFonts w:ascii="UbuntuMono-Bold" w:eastAsia="MinionPro-Regular" w:hAnsi="UbuntuMono-Bold" w:cs="UbuntuMono-Bold"/>
+          <w:b/>
+          <w:bCs/>
+          <w:color w:val="00669A"/>
+          <w:sz w:val="17"/>
+          <w:szCs w:val="17"/>
+        </w:rPr>
+        <w:t xml:space="preserve">public readonly </w:t>
+      </w:r>
+      <w:r>
+        <w:rPr>
+          <w:rFonts w:ascii="UbuntuMono-Regular" w:eastAsia="MinionPro-Regular" w:hAnsi="UbuntuMono-Regular" w:cs="UbuntuMono-Regular"/>
+          <w:color w:val="000089"/>
+          <w:sz w:val="17"/>
+          <w:szCs w:val="17"/>
+        </w:rPr>
+        <w:t>PersonId Id</w:t>
+      </w:r>
+      <w:r>
+        <w:rPr>
+          <w:rFonts w:ascii="UbuntuMono-Regular" w:eastAsia="MinionPro-Regular" w:hAnsi="UbuntuMono-Regular" w:cs="UbuntuMono-Regular"/>
+          <w:color w:val="000000"/>
+          <w:sz w:val="17"/>
+          <w:szCs w:val="17"/>
+        </w:rPr>
+        <w:t>;</w:t>
+      </w:r>
+    </w:p>
+    <w:p>
+      <w:pPr>
+        <w:autoSpaceDE w:val="0"/>
+        <w:autoSpaceDN w:val="0"/>
+        <w:adjustRightInd w:val="0"/>
+        <w:spacing w:after="0"/>
+        <w:ind w:left="720"/>
+        <w:rPr>
+          <w:rFonts w:ascii="UbuntuMono-Regular" w:eastAsia="MinionPro-Regular" w:hAnsi="UbuntuMono-Regular" w:cs="UbuntuMono-Regular"/>
+          <w:color w:val="000000"/>
+          <w:sz w:val="17"/>
+          <w:szCs w:val="17"/>
+        </w:rPr>
+      </w:pPr>
+      <w:r>
+        <w:rPr>
+          <w:rFonts w:ascii="UbuntuMono-Bold" w:eastAsia="MinionPro-Regular" w:hAnsi="UbuntuMono-Bold" w:cs="UbuntuMono-Bold"/>
+          <w:b/>
+          <w:bCs/>
+          <w:color w:val="00669A"/>
+          <w:sz w:val="17"/>
+          <w:szCs w:val="17"/>
+        </w:rPr>
+        <w:t xml:space="preserve">public </w:t>
+      </w:r>
+      <w:r>
+        <w:rPr>
+          <w:rFonts w:ascii="UbuntuMono-Regular" w:eastAsia="MinionPro-Regular" w:hAnsi="UbuntuMono-Regular" w:cs="UbuntuMono-Regular"/>
+          <w:color w:val="000089"/>
+          <w:sz w:val="17"/>
+          <w:szCs w:val="17"/>
+        </w:rPr>
+        <w:t xml:space="preserve">Name Name </w:t>
+      </w:r>
+      <w:r>
+        <w:rPr>
+          <w:rFonts w:ascii="UbuntuMono-Regular" w:eastAsia="MinionPro-Regular" w:hAnsi="UbuntuMono-Regular" w:cs="UbuntuMono-Regular"/>
+          <w:color w:val="000000"/>
+          <w:sz w:val="17"/>
+          <w:szCs w:val="17"/>
+        </w:rPr>
+        <w:t xml:space="preserve">{ </w:t>
+      </w:r>
+      <w:r>
+        <w:rPr>
+          <w:rFonts w:ascii="UbuntuMono-Bold" w:eastAsia="MinionPro-Regular" w:hAnsi="UbuntuMono-Bold" w:cs="UbuntuMono-Bold"/>
+          <w:b/>
+          <w:bCs/>
+          <w:color w:val="00669A"/>
+          <w:sz w:val="17"/>
+          <w:szCs w:val="17"/>
+        </w:rPr>
+        <w:t>get</w:t>
+      </w:r>
+      <w:r>
+        <w:rPr>
+          <w:rFonts w:ascii="UbuntuMono-Regular" w:eastAsia="MinionPro-Regular" w:hAnsi="UbuntuMono-Regular" w:cs="UbuntuMono-Regular"/>
+          <w:color w:val="000000"/>
+          <w:sz w:val="17"/>
+          <w:szCs w:val="17"/>
+        </w:rPr>
+        <w:t xml:space="preserve">; </w:t>
+      </w:r>
+      <w:r>
+        <w:rPr>
+          <w:rFonts w:ascii="UbuntuMono-Bold" w:eastAsia="MinionPro-Regular" w:hAnsi="UbuntuMono-Bold" w:cs="UbuntuMono-Bold"/>
+          <w:b/>
+          <w:bCs/>
+          <w:color w:val="00669A"/>
+          <w:sz w:val="17"/>
+          <w:szCs w:val="17"/>
+        </w:rPr>
+        <w:t>set</w:t>
+      </w:r>
+      <w:r>
+        <w:rPr>
+          <w:rFonts w:ascii="UbuntuMono-Regular" w:eastAsia="MinionPro-Regular" w:hAnsi="UbuntuMono-Regular" w:cs="UbuntuMono-Regular"/>
+          <w:color w:val="000000"/>
+          <w:sz w:val="17"/>
+          <w:szCs w:val="17"/>
+        </w:rPr>
+        <w:t>; }</w:t>
+      </w:r>
+    </w:p>
+    <w:p>
+      <w:pPr>
+        <w:autoSpaceDE w:val="0"/>
+        <w:autoSpaceDN w:val="0"/>
+        <w:adjustRightInd w:val="0"/>
+        <w:spacing w:after="0"/>
+        <w:ind w:left="720"/>
+        <w:rPr>
+          <w:rFonts w:ascii="UbuntuMono-Regular" w:eastAsia="MinionPro-Regular" w:hAnsi="UbuntuMono-Regular" w:cs="UbuntuMono-Regular"/>
+          <w:color w:val="000000"/>
+          <w:sz w:val="17"/>
+          <w:szCs w:val="17"/>
+        </w:rPr>
+      </w:pPr>
+      <w:r>
+        <w:rPr>
+          <w:rFonts w:ascii="UbuntuMono-Bold" w:eastAsia="MinionPro-Regular" w:hAnsi="UbuntuMono-Bold" w:cs="UbuntuMono-Bold"/>
+          <w:b/>
+          <w:bCs/>
+          <w:color w:val="00669A"/>
+          <w:sz w:val="17"/>
+          <w:szCs w:val="17"/>
+        </w:rPr>
+        <w:t xml:space="preserve">public </w:t>
+      </w:r>
+      <w:r>
+        <w:rPr>
+          <w:rFonts w:ascii="UbuntuMono-Regular" w:eastAsia="MinionPro-Regular" w:hAnsi="UbuntuMono-Regular" w:cs="UbuntuMono-Regular"/>
+          <w:color w:val="CD00FF"/>
+          <w:sz w:val="17"/>
+          <w:szCs w:val="17"/>
+        </w:rPr>
+        <w:t>Person</w:t>
+      </w:r>
+      <w:r>
+        <w:rPr>
+          <w:rFonts w:ascii="UbuntuMono-Regular" w:eastAsia="MinionPro-Regular" w:hAnsi="UbuntuMono-Regular" w:cs="UbuntuMono-Regular"/>
+          <w:color w:val="000000"/>
+          <w:sz w:val="17"/>
+          <w:szCs w:val="17"/>
+        </w:rPr>
+        <w:t>(</w:t>
+      </w:r>
+      <w:r>
+        <w:rPr>
+          <w:rFonts w:ascii="UbuntuMono-Regular" w:eastAsia="MinionPro-Regular" w:hAnsi="UbuntuMono-Regular" w:cs="UbuntuMono-Regular"/>
+          <w:color w:val="000089"/>
+          <w:sz w:val="17"/>
+          <w:szCs w:val="17"/>
+        </w:rPr>
+        <w:t>PersonId id</w:t>
+      </w:r>
+      <w:r>
+        <w:rPr>
+          <w:rFonts w:ascii="UbuntuMono-Regular" w:eastAsia="MinionPro-Regular" w:hAnsi="UbuntuMono-Regular" w:cs="UbuntuMono-Regular"/>
+          <w:color w:val="000000"/>
+          <w:sz w:val="17"/>
+          <w:szCs w:val="17"/>
+        </w:rPr>
+        <w:t xml:space="preserve">, </w:t>
+      </w:r>
+      <w:r>
+        <w:rPr>
+          <w:rFonts w:ascii="UbuntuMono-Regular" w:eastAsia="MinionPro-Regular" w:hAnsi="UbuntuMono-Regular" w:cs="UbuntuMono-Regular"/>
+          <w:color w:val="000089"/>
+          <w:sz w:val="17"/>
+          <w:szCs w:val="17"/>
+        </w:rPr>
+        <w:t>Name name</w:t>
+      </w:r>
+      <w:r>
+        <w:rPr>
+          <w:rFonts w:ascii="UbuntuMono-Regular" w:eastAsia="MinionPro-Regular" w:hAnsi="UbuntuMono-Regular" w:cs="UbuntuMono-Regular"/>
+          <w:color w:val="000000"/>
+          <w:sz w:val="17"/>
+          <w:szCs w:val="17"/>
+        </w:rPr>
+        <w:t>){</w:t>
+      </w:r>
+    </w:p>
+    <w:p>
+      <w:pPr>
+        <w:autoSpaceDE w:val="0"/>
+        <w:autoSpaceDN w:val="0"/>
+        <w:adjustRightInd w:val="0"/>
+        <w:spacing w:after="0"/>
+        <w:ind w:left="720"/>
+        <w:rPr>
+          <w:rFonts w:ascii="UbuntuMono-Regular" w:eastAsia="MinionPro-Regular" w:hAnsi="UbuntuMono-Regular" w:cs="UbuntuMono-Regular"/>
+          <w:color w:val="000000"/>
+          <w:sz w:val="17"/>
+          <w:szCs w:val="17"/>
+        </w:rPr>
+      </w:pPr>
+      <w:r>
+        <w:rPr>
+          <w:rFonts w:ascii="UbuntuMono-Bold" w:eastAsia="MinionPro-Regular" w:hAnsi="UbuntuMono-Bold" w:cs="UbuntuMono-Bold"/>
+          <w:b/>
+          <w:bCs/>
+          <w:color w:val="00669A"/>
+          <w:sz w:val="17"/>
+          <w:szCs w:val="17"/>
+        </w:rPr>
+        <w:t>this</w:t>
+      </w:r>
+      <w:r>
+        <w:rPr>
+          <w:rFonts w:ascii="UbuntuMono-Regular" w:eastAsia="MinionPro-Regular" w:hAnsi="UbuntuMono-Regular" w:cs="UbuntuMono-Regular"/>
+          <w:color w:val="000000"/>
+          <w:sz w:val="17"/>
+          <w:szCs w:val="17"/>
+        </w:rPr>
+        <w:t>.</w:t>
+      </w:r>
+      <w:r>
+        <w:rPr>
+          <w:rFonts w:ascii="UbuntuMono-Regular" w:eastAsia="MinionPro-Regular" w:hAnsi="UbuntuMono-Regular" w:cs="UbuntuMono-Regular"/>
+          <w:color w:val="000089"/>
+          <w:sz w:val="17"/>
+          <w:szCs w:val="17"/>
+        </w:rPr>
+        <w:t xml:space="preserve">Id </w:t>
+      </w:r>
+      <w:r>
+        <w:rPr>
+          <w:rFonts w:ascii="UbuntuMono-Regular" w:eastAsia="MinionPro-Regular" w:hAnsi="UbuntuMono-Regular" w:cs="UbuntuMono-Regular"/>
+          <w:color w:val="000000"/>
+          <w:sz w:val="17"/>
+          <w:szCs w:val="17"/>
+        </w:rPr>
+        <w:t xml:space="preserve">= </w:t>
+      </w:r>
+      <w:r>
+        <w:rPr>
+          <w:rFonts w:ascii="UbuntuMono-Regular" w:eastAsia="MinionPro-Regular" w:hAnsi="UbuntuMono-Regular" w:cs="UbuntuMono-Regular"/>
+          <w:color w:val="000089"/>
+          <w:sz w:val="17"/>
+          <w:szCs w:val="17"/>
+        </w:rPr>
+        <w:t>id</w:t>
+      </w:r>
+      <w:r>
+        <w:rPr>
+          <w:rFonts w:ascii="UbuntuMono-Regular" w:eastAsia="MinionPro-Regular" w:hAnsi="UbuntuMono-Regular" w:cs="UbuntuMono-Regular"/>
+          <w:color w:val="000000"/>
+          <w:sz w:val="17"/>
+          <w:szCs w:val="17"/>
+        </w:rPr>
+        <w:t>;</w:t>
+      </w:r>
+    </w:p>
+    <w:p>
+      <w:pPr>
+        <w:autoSpaceDE w:val="0"/>
+        <w:autoSpaceDN w:val="0"/>
+        <w:adjustRightInd w:val="0"/>
+        <w:spacing w:after="0"/>
+        <w:ind w:left="720"/>
+        <w:rPr>
+          <w:rFonts w:ascii="UbuntuMono-Regular" w:eastAsia="MinionPro-Regular" w:hAnsi="UbuntuMono-Regular" w:cs="UbuntuMono-Regular"/>
+          <w:color w:val="000000"/>
+          <w:sz w:val="17"/>
+          <w:szCs w:val="17"/>
+        </w:rPr>
+      </w:pPr>
+      <w:r>
+        <w:rPr>
+          <w:rFonts w:ascii="UbuntuMono-Bold" w:eastAsia="MinionPro-Regular" w:hAnsi="UbuntuMono-Bold" w:cs="UbuntuMono-Bold"/>
+          <w:b/>
+          <w:bCs/>
+          <w:color w:val="00669A"/>
+          <w:sz w:val="17"/>
+          <w:szCs w:val="17"/>
+        </w:rPr>
+        <w:t>this</w:t>
+      </w:r>
+      <w:r>
+        <w:rPr>
+          <w:rFonts w:ascii="UbuntuMono-Regular" w:eastAsia="MinionPro-Regular" w:hAnsi="UbuntuMono-Regular" w:cs="UbuntuMono-Regular"/>
+          <w:color w:val="000000"/>
+          <w:sz w:val="17"/>
+          <w:szCs w:val="17"/>
+        </w:rPr>
+        <w:t>.</w:t>
+      </w:r>
+      <w:r>
+        <w:rPr>
+          <w:rFonts w:ascii="UbuntuMono-Regular" w:eastAsia="MinionPro-Regular" w:hAnsi="UbuntuMono-Regular" w:cs="UbuntuMono-Regular"/>
+          <w:color w:val="000089"/>
+          <w:sz w:val="17"/>
+          <w:szCs w:val="17"/>
+        </w:rPr>
+        <w:t xml:space="preserve">Name </w:t>
+      </w:r>
+      <w:r>
+        <w:rPr>
+          <w:rFonts w:ascii="UbuntuMono-Regular" w:eastAsia="MinionPro-Regular" w:hAnsi="UbuntuMono-Regular" w:cs="UbuntuMono-Regular"/>
+          <w:color w:val="000000"/>
+          <w:sz w:val="17"/>
+          <w:szCs w:val="17"/>
+        </w:rPr>
+        <w:t xml:space="preserve">= </w:t>
+      </w:r>
+      <w:r>
+        <w:rPr>
+          <w:rFonts w:ascii="UbuntuMono-Regular" w:eastAsia="MinionPro-Regular" w:hAnsi="UbuntuMono-Regular" w:cs="UbuntuMono-Regular"/>
+          <w:color w:val="000089"/>
+          <w:sz w:val="17"/>
+          <w:szCs w:val="17"/>
+        </w:rPr>
+        <w:t>name</w:t>
+      </w:r>
+      <w:r>
+        <w:rPr>
+          <w:rFonts w:ascii="UbuntuMono-Regular" w:eastAsia="MinionPro-Regular" w:hAnsi="UbuntuMono-Regular" w:cs="UbuntuMono-Regular"/>
+          <w:color w:val="000000"/>
+          <w:sz w:val="17"/>
+          <w:szCs w:val="17"/>
+        </w:rPr>
+        <w:t>;}</w:t>
+      </w:r>
+    </w:p>
+    <w:p>
+      <w:pPr>
+        <w:autoSpaceDE w:val="0"/>
+        <w:autoSpaceDN w:val="0"/>
+        <w:adjustRightInd w:val="0"/>
+        <w:spacing w:after="0"/>
+        <w:rPr>
+          <w:rFonts w:ascii="UbuntuMono-Regular" w:eastAsia="MinionPro-Regular" w:hAnsi="UbuntuMono-Regular" w:cs="UbuntuMono-Regular"/>
+          <w:color w:val="000000"/>
+          <w:sz w:val="17"/>
+          <w:szCs w:val="17"/>
+        </w:rPr>
+      </w:pPr>
+      <w:r>
+        <w:rPr>
+          <w:rFonts w:ascii="UbuntuMono-Regular" w:eastAsia="MinionPro-Regular" w:hAnsi="UbuntuMono-Regular" w:cs="UbuntuMono-Regular"/>
+          <w:color w:val="000000"/>
+          <w:sz w:val="17"/>
+          <w:szCs w:val="17"/>
+        </w:rPr>
+        <w:t>}</w:t>
+      </w:r>
+    </w:p>
+    <w:p>
+      <w:pPr>
+        <w:autoSpaceDE w:val="0"/>
+        <w:autoSpaceDN w:val="0"/>
+        <w:adjustRightInd w:val="0"/>
+        <w:spacing w:after="0"/>
+        <w:rPr>
+          <w:rFonts w:ascii="UbuntuMono-Regular" w:eastAsia="MinionPro-Regular" w:hAnsi="UbuntuMono-Regular" w:cs="UbuntuMono-Regular"/>
+          <w:color w:val="000000"/>
+          <w:sz w:val="17"/>
+          <w:szCs w:val="17"/>
+        </w:rPr>
+      </w:pPr>
+    </w:p>
+    <w:p>
+      <w:pPr>
+        <w:pStyle w:val="NoSpacing"/>
+      </w:pPr>
+      <w:r>
+        <w:t xml:space="preserve">In the preceding code, we introduced the identification field </w:t>
+      </w:r>
+      <w:r>
+        <w:rPr>
+          <w:rStyle w:val="code-snippetChar"/>
+        </w:rPr>
+        <w:t>Id</w:t>
+      </w:r>
+      <w:r>
+        <w:t xml:space="preserve"> of type </w:t>
+      </w:r>
+      <w:r>
+        <w:rPr>
+          <w:rStyle w:val="code-snippetChar"/>
+        </w:rPr>
+        <w:t>PersonId</w:t>
+      </w:r>
+      <w:r>
+        <w:t>.</w:t>
+      </w:r>
+    </w:p>
+    <w:p>
+      <w:pPr>
+        <w:pStyle w:val="NoSpacing"/>
+        <w:rPr>
+          <w:rStyle w:val="code-snippetChar"/>
+        </w:rPr>
+      </w:pPr>
+    </w:p>
+    <w:p>
+      <w:pPr>
+        <w:pStyle w:val="NoSpacing"/>
+      </w:pPr>
+      <w:r>
+        <w:rPr>
+          <w:rStyle w:val="code-snippetChar"/>
+          <w:b/>
+          <w:bCs/>
+        </w:rPr>
+        <w:t>PersonId</w:t>
+      </w:r>
+      <w:r>
+        <w:rPr>
+          <w:b/>
+          <w:bCs/>
+        </w:rPr>
+        <w:t xml:space="preserve"> is a value object</w:t>
+      </w:r>
+      <w:r>
+        <w:t>, and it can use any underlying data types that fit the business</w:t>
+      </w:r>
+    </w:p>
+    <w:p>
+      <w:pPr>
+        <w:pStyle w:val="NoSpacing"/>
+      </w:pPr>
+      <w:r>
+        <w:t>D</w:t>
+      </w:r>
+      <w:r>
+        <w:t>omain</w:t>
+      </w:r>
+      <w:r>
+        <w:t>’</w:t>
+      </w:r>
+      <w:r>
+        <w:t>s needs. For example, the Id can be a GUID, a number, a string, or a</w:t>
+      </w:r>
+      <w:r>
+        <w:t xml:space="preserve"> </w:t>
+      </w:r>
+      <w:r>
+        <w:t>domain-specific value such as a Social Security number.</w:t>
+      </w:r>
+    </w:p>
+    <w:p>
+      <w:pPr>
+        <w:pStyle w:val="NoSpacing"/>
+      </w:pPr>
+    </w:p>
+    <w:p>
+      <w:pPr>
+        <w:pStyle w:val="NoSpacing"/>
+      </w:pPr>
+      <w:r>
+        <w:rPr>
+          <w:b/>
+          <w:bCs/>
+        </w:rPr>
+        <w:t>The central requirement for the identification field is that it should be unique for</w:t>
+      </w:r>
+      <w:r>
+        <w:rPr>
+          <w:b/>
+          <w:bCs/>
+        </w:rPr>
+        <w:t xml:space="preserve"> </w:t>
+      </w:r>
+      <w:r>
+        <w:rPr>
+          <w:b/>
+          <w:bCs/>
+        </w:rPr>
+        <w:t>each instance of the entity:</w:t>
+      </w:r>
+      <w:r>
+        <w:t xml:space="preserve"> </w:t>
+      </w:r>
+      <w:r>
+        <w:t>for each person, in our case</w:t>
+      </w:r>
+      <w:r>
+        <w:t xml:space="preserve">. </w:t>
+      </w:r>
+    </w:p>
+    <w:p>
+      <w:pPr>
+        <w:pStyle w:val="NoSpacing"/>
+      </w:pPr>
+      <w:r>
+        <w:t>The identifier lets two instances represent two different People even</w:t>
+      </w:r>
+      <w:r>
+        <w:t xml:space="preserve"> </w:t>
+      </w:r>
+      <w:r>
+        <w:t>though they have the exact same name, etc.</w:t>
+      </w:r>
+    </w:p>
+    <w:p>
+      <w:pPr>
+        <w:pStyle w:val="NoSpacing"/>
+      </w:pPr>
+    </w:p>
+    <w:p>
+      <w:pPr>
+        <w:pStyle w:val="NoSpacing"/>
+      </w:pPr>
+      <w:r>
+        <w:t>Furthermore,</w:t>
+      </w:r>
+      <w:r>
+        <w:rPr>
+          <w:b/>
+          <w:bCs/>
+        </w:rPr>
+        <w:t xml:space="preserve"> </w:t>
+      </w:r>
+      <w:r>
+        <w:t>except for very rare exceptions,</w:t>
       </w:r>
       <w:r>
         <w:rPr>
@@ -9693,26 +10727,1961 @@
           <w:bCs/>
           <w:color w:val="FF0000"/>
         </w:rPr>
+        <w:t>(Like what?)</w:t>
+      </w:r>
+      <w:r>
+        <w:t xml:space="preserve"> the value of an entity</w:t>
+      </w:r>
+      <w:r>
+        <w:t>’</w:t>
+      </w:r>
+      <w:r>
+        <w:t>s identification field should</w:t>
+      </w:r>
+      <w:r>
+        <w:rPr>
+          <w:b/>
+          <w:bCs/>
+        </w:rPr>
         <w:t xml:space="preserve"> </w:t>
       </w:r>
       <w:r>
-        <w:rPr>
-          <w:b/>
-          <w:bCs/>
-          <w:color w:val="FF0000"/>
-        </w:rPr>
-        <w:t>issues.</w:t>
+        <w:t>remain immutable throughout the entity</w:t>
+      </w:r>
+      <w:r>
+        <w:t>’</w:t>
+      </w:r>
+      <w:r>
+        <w:t>s lifecycle. This brings us to the second conceptual</w:t>
+      </w:r>
+      <w:r>
+        <w:t xml:space="preserve"> </w:t>
+      </w:r>
+      <w:r>
+        <w:t>difference between value objects and entities</w:t>
+      </w:r>
+      <w:r>
+        <w:t>:</w:t>
+      </w:r>
+    </w:p>
+    <w:p>
+      <w:pPr>
+        <w:pStyle w:val="NoSpacing"/>
+      </w:pPr>
+    </w:p>
+    <w:p>
+      <w:pPr>
+        <w:pStyle w:val="NoSpacing"/>
+        <w:rPr>
+          <w:b/>
+          <w:bCs/>
+        </w:rPr>
+      </w:pPr>
+      <w:r>
+        <w:rPr>
+          <w:b/>
+          <w:bCs/>
+        </w:rPr>
+        <w:t>Contrary to value objects, entities are not immutable and are expected to change.</w:t>
+      </w:r>
+    </w:p>
+    <w:p>
+      <w:pPr>
+        <w:pStyle w:val="NoSpacing"/>
+      </w:pPr>
+    </w:p>
+    <w:p>
+      <w:pPr>
+        <w:pStyle w:val="NoSpacing"/>
+        <w:rPr>
+          <w:b/>
+          <w:bCs/>
+        </w:rPr>
+      </w:pPr>
+      <w:r>
+        <w:t xml:space="preserve">Another difference between entities and value objects is that </w:t>
+      </w:r>
+      <w:r>
+        <w:rPr>
+          <w:b/>
+          <w:bCs/>
+        </w:rPr>
+        <w:t>value objects describe an</w:t>
+      </w:r>
+    </w:p>
+    <w:p>
+      <w:pPr>
+        <w:pStyle w:val="NoSpacing"/>
+      </w:pPr>
+      <w:r>
+        <w:rPr>
+          <w:b/>
+          <w:bCs/>
+        </w:rPr>
+        <w:t>E</w:t>
+      </w:r>
+      <w:r>
+        <w:rPr>
+          <w:b/>
+          <w:bCs/>
+        </w:rPr>
+        <w:t>ntity</w:t>
+      </w:r>
+      <w:r>
+        <w:rPr>
+          <w:b/>
+          <w:bCs/>
+        </w:rPr>
+        <w:t>’</w:t>
+      </w:r>
+      <w:r>
+        <w:rPr>
+          <w:b/>
+          <w:bCs/>
+        </w:rPr>
+        <w:t>s properties.</w:t>
+      </w:r>
+      <w:r>
+        <w:t xml:space="preserve"> Earlier in the chapter, you saw an example of the entity </w:t>
+      </w:r>
+      <w:r>
+        <w:rPr>
+          <w:rFonts w:ascii="UbuntuMono-Regular" w:hAnsi="UbuntuMono-Regular" w:cs="UbuntuMono-Regular"/>
+          <w:sz w:val="20"/>
+          <w:szCs w:val="20"/>
+        </w:rPr>
+        <w:t xml:space="preserve">Person </w:t>
+      </w:r>
+      <w:r>
+        <w:t>and</w:t>
+      </w:r>
+    </w:p>
+    <w:p>
+      <w:pPr>
+        <w:pStyle w:val="NoSpacing"/>
+      </w:pPr>
+      <w:r>
+        <w:lastRenderedPageBreak/>
+        <w:t xml:space="preserve">it had two value objects describing each instance: </w:t>
+      </w:r>
+      <w:r>
+        <w:rPr>
+          <w:rFonts w:ascii="UbuntuMono-Regular" w:hAnsi="UbuntuMono-Regular" w:cs="UbuntuMono-Regular"/>
+          <w:sz w:val="20"/>
+          <w:szCs w:val="20"/>
+        </w:rPr>
+        <w:t xml:space="preserve">PersonId </w:t>
+      </w:r>
+      <w:r>
+        <w:t xml:space="preserve">and </w:t>
+      </w:r>
+      <w:r>
+        <w:rPr>
+          <w:rFonts w:ascii="UbuntuMono-Regular" w:hAnsi="UbuntuMono-Regular" w:cs="UbuntuMono-Regular"/>
+          <w:sz w:val="20"/>
+          <w:szCs w:val="20"/>
+        </w:rPr>
+        <w:t>Name</w:t>
+      </w:r>
+      <w:r>
+        <w:t>.</w:t>
+      </w:r>
+    </w:p>
+    <w:p>
+      <w:pPr>
+        <w:pStyle w:val="NoSpacing"/>
+      </w:pPr>
+    </w:p>
+    <w:p>
+      <w:pPr>
+        <w:pStyle w:val="NoSpacing"/>
+      </w:pPr>
+      <w:r>
+        <w:t>Entities are an essential building block of any business domain. That said, you may</w:t>
+      </w:r>
+    </w:p>
+    <w:p>
+      <w:pPr>
+        <w:pStyle w:val="NoSpacing"/>
+        <w:rPr>
+          <w:b/>
+          <w:bCs/>
+        </w:rPr>
+      </w:pPr>
+      <w:r>
+        <w:t xml:space="preserve">have noticed that earlier in the chapter </w:t>
+      </w:r>
+      <w:r>
+        <w:rPr>
+          <w:b/>
+          <w:bCs/>
+        </w:rPr>
+        <w:t>he</w:t>
+      </w:r>
+      <w:r>
+        <w:rPr>
+          <w:b/>
+          <w:bCs/>
+        </w:rPr>
+        <w:t xml:space="preserve"> didn</w:t>
+      </w:r>
+      <w:r>
+        <w:rPr>
+          <w:b/>
+          <w:bCs/>
+        </w:rPr>
+        <w:t>’</w:t>
+      </w:r>
+      <w:r>
+        <w:rPr>
+          <w:b/>
+          <w:bCs/>
+        </w:rPr>
+        <w:t>t include</w:t>
+      </w:r>
+      <w:r>
+        <w:rPr>
+          <w:b/>
+          <w:bCs/>
+        </w:rPr>
+        <w:t xml:space="preserve"> ”</w:t>
+      </w:r>
+      <w:r>
+        <w:rPr>
+          <w:b/>
+          <w:bCs/>
+        </w:rPr>
+        <w:t>entity</w:t>
+      </w:r>
+      <w:r>
+        <w:rPr>
+          <w:b/>
+          <w:bCs/>
+        </w:rPr>
+        <w:t>”</w:t>
+      </w:r>
+      <w:r>
+        <w:rPr>
+          <w:b/>
+          <w:bCs/>
+        </w:rPr>
+        <w:t xml:space="preserve"> in the list of the</w:t>
+      </w:r>
+      <w:r>
+        <w:rPr>
+          <w:b/>
+          <w:bCs/>
+        </w:rPr>
+        <w:t xml:space="preserve"> </w:t>
+      </w:r>
+      <w:r>
+        <w:rPr>
+          <w:b/>
+          <w:bCs/>
+        </w:rPr>
+        <w:t>domain model</w:t>
+      </w:r>
+      <w:r>
+        <w:rPr>
+          <w:b/>
+          <w:bCs/>
+        </w:rPr>
+        <w:t>’</w:t>
+      </w:r>
+      <w:r>
+        <w:rPr>
+          <w:b/>
+          <w:bCs/>
+        </w:rPr>
+        <w:t>s building blocks</w:t>
+      </w:r>
+      <w:r>
+        <w:t>. That</w:t>
+      </w:r>
+      <w:r>
+        <w:t>’</w:t>
+      </w:r>
+      <w:r>
+        <w:t xml:space="preserve">s not a mistake. </w:t>
+      </w:r>
+      <w:r>
+        <w:rPr>
+          <w:b/>
+          <w:bCs/>
+        </w:rPr>
+        <w:t xml:space="preserve">The reason </w:t>
+      </w:r>
+      <w:r>
+        <w:rPr>
+          <w:b/>
+          <w:bCs/>
+        </w:rPr>
+        <w:t>“</w:t>
+      </w:r>
+      <w:r>
+        <w:rPr>
+          <w:b/>
+          <w:bCs/>
+        </w:rPr>
+        <w:t>entity</w:t>
+      </w:r>
+      <w:r>
+        <w:rPr>
+          <w:b/>
+          <w:bCs/>
+        </w:rPr>
+        <w:t>”</w:t>
+      </w:r>
+      <w:r>
+        <w:rPr>
+          <w:b/>
+          <w:bCs/>
+        </w:rPr>
+        <w:t xml:space="preserve"> was omitted</w:t>
+      </w:r>
+    </w:p>
+    <w:p>
+      <w:pPr>
+        <w:pStyle w:val="NoSpacing"/>
+        <w:rPr>
+          <w:b/>
+          <w:bCs/>
+        </w:rPr>
+      </w:pPr>
+      <w:r>
+        <w:rPr>
+          <w:b/>
+          <w:bCs/>
+        </w:rPr>
+        <w:t>is because we don</w:t>
+      </w:r>
+      <w:r>
+        <w:rPr>
+          <w:b/>
+          <w:bCs/>
+        </w:rPr>
+        <w:t>’</w:t>
+      </w:r>
+      <w:r>
+        <w:rPr>
+          <w:b/>
+          <w:bCs/>
+        </w:rPr>
+        <w:t>t implement entities independently, but only in the context of</w:t>
+      </w:r>
+      <w:r>
+        <w:rPr>
+          <w:b/>
+          <w:bCs/>
+        </w:rPr>
+        <w:t xml:space="preserve"> </w:t>
+      </w:r>
+      <w:r>
+        <w:rPr>
+          <w:b/>
+          <w:bCs/>
+        </w:rPr>
+        <w:t>the aggregate pattern.</w:t>
+      </w:r>
+    </w:p>
+    <w:p>
+      <w:pPr>
+        <w:pStyle w:val="NoSpacing"/>
+        <w:rPr>
+          <w:b/>
+          <w:bCs/>
+        </w:rPr>
+      </w:pPr>
+    </w:p>
+    <w:p>
+      <w:pPr>
+        <w:pStyle w:val="NoSpacing"/>
+        <w:rPr>
+          <w:i/>
+          <w:iCs/>
+        </w:rPr>
+      </w:pPr>
+      <w:r>
+        <w:rPr>
+          <w:i/>
+          <w:iCs/>
+        </w:rPr>
+        <w:t xml:space="preserve">I add: the differences between </w:t>
+      </w:r>
+      <w:r>
+        <w:rPr>
+          <w:i/>
+          <w:iCs/>
+        </w:rPr>
+        <w:t>Entities and Value Objects:</w:t>
+      </w:r>
+    </w:p>
+    <w:p>
+      <w:pPr>
+        <w:pStyle w:val="NoSpacing"/>
+        <w:numPr>
+          <w:ilvl w:val="0"/>
+          <w:numId w:val="48"/>
+        </w:numPr>
+        <w:rPr>
+          <w:i/>
+          <w:iCs/>
+        </w:rPr>
+      </w:pPr>
+      <w:r>
+        <w:rPr>
+          <w:i/>
+          <w:iCs/>
+        </w:rPr>
+        <w:t>Unlike Value Objects</w:t>
+      </w:r>
+      <w:r>
+        <w:rPr>
+          <w:i/>
+          <w:iCs/>
+        </w:rPr>
+        <w:t xml:space="preserve"> that are identified by the composition of their </w:t>
+      </w:r>
+      <w:r>
+        <w:rPr>
+          <w:i/>
+          <w:iCs/>
+        </w:rPr>
+        <w:t>filed values</w:t>
+      </w:r>
+      <w:r>
+        <w:rPr>
+          <w:i/>
+          <w:iCs/>
+        </w:rPr>
+        <w:t xml:space="preserve">, </w:t>
+      </w:r>
+      <w:r>
+        <w:rPr>
+          <w:i/>
+          <w:iCs/>
+        </w:rPr>
+        <w:t xml:space="preserve">Entities need explicit </w:t>
+      </w:r>
+      <w:r>
+        <w:rPr>
+          <w:i/>
+          <w:iCs/>
+        </w:rPr>
+        <w:t>Identifiers and two Entities with the same properties (except for ID) represent two different instances.</w:t>
+      </w:r>
+    </w:p>
+    <w:p>
+      <w:pPr>
+        <w:pStyle w:val="NoSpacing"/>
+        <w:numPr>
+          <w:ilvl w:val="0"/>
+          <w:numId w:val="48"/>
+        </w:numPr>
+        <w:rPr>
+          <w:i/>
+          <w:iCs/>
+        </w:rPr>
+      </w:pPr>
+      <w:r>
+        <w:rPr>
+          <w:i/>
+          <w:iCs/>
+        </w:rPr>
+        <w:t xml:space="preserve">Unlike Value Objects, </w:t>
+      </w:r>
+      <w:r>
+        <w:rPr>
+          <w:i/>
+          <w:iCs/>
+        </w:rPr>
+        <w:t>Entities are expected to change</w:t>
+      </w:r>
+      <w:r>
+        <w:rPr>
+          <w:i/>
+          <w:iCs/>
+        </w:rPr>
+        <w:t xml:space="preserve"> and are not immutable</w:t>
+      </w:r>
+    </w:p>
+    <w:p>
+      <w:pPr>
+        <w:pStyle w:val="NoSpacing"/>
+        <w:numPr>
+          <w:ilvl w:val="0"/>
+          <w:numId w:val="48"/>
+        </w:numPr>
+        <w:rPr>
+          <w:i/>
+          <w:iCs/>
+        </w:rPr>
+      </w:pPr>
+      <w:r>
+        <w:rPr>
+          <w:i/>
+          <w:iCs/>
+        </w:rPr>
+        <w:t>Value Objects are used to describe Entities</w:t>
+      </w:r>
+      <w:r>
+        <w:rPr>
+          <w:i/>
+          <w:iCs/>
+        </w:rPr>
+        <w:t xml:space="preserve"> </w:t>
       </w:r>
     </w:p>
     <w:p>
       <w:pPr>
         <w:pStyle w:val="Heading2"/>
+      </w:pPr>
+      <w:r>
+        <w:t>Aggregates</w:t>
+      </w:r>
+    </w:p>
+    <w:p>
+      <w:pPr>
+        <w:pStyle w:val="NoSpacing"/>
+      </w:pPr>
+      <w:r>
+        <w:rPr>
+          <w:b/>
+          <w:bCs/>
+        </w:rPr>
+        <w:t xml:space="preserve">An aggregate is an </w:t>
+      </w:r>
+      <w:r>
+        <w:rPr>
+          <w:rStyle w:val="code-snippetChar"/>
+          <w:b/>
+          <w:bCs/>
+        </w:rPr>
+        <w:t>entity</w:t>
+      </w:r>
+      <w:r>
+        <w:rPr>
+          <w:rStyle w:val="code-snippetChar"/>
+        </w:rPr>
+        <w:t>:</w:t>
+      </w:r>
+      <w:r>
+        <w:t xml:space="preserve"> it requires an explicit identification field and its state is</w:t>
+      </w:r>
+    </w:p>
+    <w:p>
+      <w:pPr>
+        <w:pStyle w:val="NoSpacing"/>
+      </w:pPr>
+      <w:r>
+        <w:t>expected to change during an instance</w:t>
+      </w:r>
+      <w:r>
+        <w:t>’</w:t>
+      </w:r>
+      <w:r>
+        <w:t>s lifecycle.</w:t>
+      </w:r>
+    </w:p>
+    <w:p>
+      <w:pPr>
+        <w:pStyle w:val="NoSpacing"/>
+      </w:pPr>
+    </w:p>
+    <w:p>
+      <w:pPr>
+        <w:pStyle w:val="NoSpacing"/>
+      </w:pPr>
+      <w:r>
+        <w:t>However, it is much more than just</w:t>
+      </w:r>
+      <w:r>
+        <w:t xml:space="preserve"> </w:t>
+      </w:r>
+      <w:r>
+        <w:t xml:space="preserve">an entity. </w:t>
+      </w:r>
+      <w:r>
+        <w:rPr>
+          <w:b/>
+          <w:bCs/>
+          <w:highlight w:val="yellow"/>
+        </w:rPr>
+        <w:t>The goal of the pattern is to protect the consistency of its data.</w:t>
+      </w:r>
+      <w:r>
+        <w:t xml:space="preserve"> Since an</w:t>
+      </w:r>
+      <w:r>
+        <w:t xml:space="preserve"> </w:t>
+      </w:r>
+      <w:r>
+        <w:t>aggregate</w:t>
+      </w:r>
+      <w:r>
+        <w:t>’</w:t>
+      </w:r>
+      <w:r>
+        <w:t>s data is mutable, there are implications and challenges that the pattern has</w:t>
+      </w:r>
+      <w:r>
+        <w:t xml:space="preserve"> </w:t>
+      </w:r>
+      <w:r>
+        <w:t>to address to keep its state consistent at all times.</w:t>
+      </w:r>
+    </w:p>
+    <w:p>
+      <w:pPr>
+        <w:pStyle w:val="Heading3"/>
+      </w:pPr>
+      <w:r>
+        <w:t>Consistency Enforcement</w:t>
+      </w:r>
+    </w:p>
+    <w:p>
+      <w:pPr>
+        <w:pStyle w:val="NoSpacing"/>
+        <w:rPr>
+          <w:b/>
+          <w:bCs/>
+        </w:rPr>
+      </w:pPr>
+      <w:r>
+        <w:rPr>
+          <w:b/>
+          <w:bCs/>
+        </w:rPr>
+        <w:t>Since an aggregate</w:t>
+      </w:r>
+      <w:r>
+        <w:rPr>
+          <w:b/>
+          <w:bCs/>
+        </w:rPr>
+        <w:t>’</w:t>
+      </w:r>
+      <w:r>
+        <w:rPr>
+          <w:b/>
+          <w:bCs/>
+        </w:rPr>
+        <w:t>s state can be mutated, it creates an opening</w:t>
+      </w:r>
+      <w:r>
+        <w:rPr>
+          <w:b/>
+          <w:bCs/>
+        </w:rPr>
+        <w:t xml:space="preserve"> </w:t>
+      </w:r>
+      <w:r>
+        <w:rPr>
+          <w:b/>
+          <w:bCs/>
+        </w:rPr>
+        <w:t>for multiple ways in which its data can become corrupted.</w:t>
+      </w:r>
+    </w:p>
+    <w:p>
+      <w:pPr>
+        <w:pStyle w:val="NoSpacing"/>
+      </w:pPr>
+    </w:p>
+    <w:p>
+      <w:pPr>
+        <w:pStyle w:val="NoSpacing"/>
+        <w:rPr>
+          <w:b/>
+          <w:bCs/>
+        </w:rPr>
+      </w:pPr>
+      <w:r>
+        <w:rPr>
+          <w:highlight w:val="yellow"/>
+        </w:rPr>
+        <w:t>To enforce consistency</w:t>
+      </w:r>
+      <w:r>
+        <w:rPr>
+          <w:highlight w:val="yellow"/>
+        </w:rPr>
+        <w:t xml:space="preserve"> </w:t>
+      </w:r>
+      <w:r>
+        <w:rPr>
+          <w:highlight w:val="yellow"/>
+        </w:rPr>
+        <w:t xml:space="preserve">of the data, </w:t>
+      </w:r>
+      <w:r>
+        <w:rPr>
+          <w:b/>
+          <w:bCs/>
+          <w:highlight w:val="yellow"/>
+        </w:rPr>
+        <w:t>the aggregate pattern draws a clear boundary between the aggregate and</w:t>
+      </w:r>
+      <w:r>
+        <w:rPr>
+          <w:b/>
+          <w:bCs/>
+          <w:highlight w:val="yellow"/>
+        </w:rPr>
+        <w:t xml:space="preserve"> </w:t>
+      </w:r>
+      <w:r>
+        <w:rPr>
+          <w:b/>
+          <w:bCs/>
+          <w:highlight w:val="yellow"/>
+        </w:rPr>
+        <w:t>its outer scope:</w:t>
+      </w:r>
+      <w:r>
+        <w:rPr>
+          <w:highlight w:val="yellow"/>
+        </w:rPr>
+        <w:t xml:space="preserve"> </w:t>
+      </w:r>
+      <w:r>
+        <w:rPr>
+          <w:b/>
+          <w:bCs/>
+          <w:highlight w:val="yellow"/>
+        </w:rPr>
+        <w:t>the aggregate is a consistency enforcement boundary.</w:t>
+      </w:r>
+      <w:r>
+        <w:rPr>
+          <w:highlight w:val="yellow"/>
+        </w:rPr>
+        <w:t xml:space="preserve"> </w:t>
+      </w:r>
+      <w:r>
+        <w:rPr>
+          <w:b/>
+          <w:bCs/>
+          <w:highlight w:val="yellow"/>
+        </w:rPr>
+        <w:t>The aggregate</w:t>
+      </w:r>
+      <w:r>
+        <w:rPr>
+          <w:b/>
+          <w:bCs/>
+          <w:highlight w:val="yellow"/>
+        </w:rPr>
+        <w:t>’</w:t>
+      </w:r>
+      <w:r>
+        <w:rPr>
+          <w:b/>
+          <w:bCs/>
+          <w:highlight w:val="yellow"/>
+        </w:rPr>
+        <w:t>s</w:t>
+      </w:r>
+      <w:r>
+        <w:rPr>
+          <w:b/>
+          <w:bCs/>
+          <w:highlight w:val="yellow"/>
+        </w:rPr>
+        <w:t xml:space="preserve"> </w:t>
+      </w:r>
+      <w:r>
+        <w:rPr>
+          <w:b/>
+          <w:bCs/>
+          <w:highlight w:val="yellow"/>
+        </w:rPr>
+        <w:t>logic has to validate all incoming modifications and ensure that the changes do not</w:t>
+      </w:r>
+      <w:r>
+        <w:rPr>
+          <w:b/>
+          <w:bCs/>
+          <w:highlight w:val="yellow"/>
+        </w:rPr>
+        <w:t xml:space="preserve"> </w:t>
+      </w:r>
+      <w:r>
+        <w:rPr>
+          <w:b/>
+          <w:bCs/>
+          <w:highlight w:val="yellow"/>
+        </w:rPr>
+        <w:t>contradict its business rules.</w:t>
+      </w:r>
+    </w:p>
+    <w:p>
+      <w:pPr>
+        <w:pStyle w:val="NoSpacing"/>
+        <w:rPr>
+          <w:b/>
+          <w:bCs/>
+        </w:rPr>
+      </w:pPr>
+    </w:p>
+    <w:p>
+      <w:pPr>
+        <w:pStyle w:val="NoSpacing"/>
+        <w:rPr>
+          <w:b/>
+          <w:bCs/>
+        </w:rPr>
+      </w:pPr>
+      <w:r>
+        <w:t>From an implementation perspective</w:t>
+      </w:r>
+      <w:r>
+        <w:rPr>
+          <w:b/>
+          <w:bCs/>
+        </w:rPr>
+        <w:t>, the consistency is enforced by allowing only</w:t>
+      </w:r>
+    </w:p>
+    <w:p>
+      <w:pPr>
+        <w:pStyle w:val="NoSpacing"/>
+        <w:rPr>
+          <w:b/>
+          <w:bCs/>
+        </w:rPr>
+      </w:pPr>
+      <w:r>
+        <w:rPr>
+          <w:b/>
+          <w:bCs/>
+        </w:rPr>
+        <w:t>the aggregate</w:t>
+      </w:r>
+      <w:r>
+        <w:rPr>
+          <w:b/>
+          <w:bCs/>
+        </w:rPr>
+        <w:t>’</w:t>
+      </w:r>
+      <w:r>
+        <w:rPr>
+          <w:b/>
+          <w:bCs/>
+        </w:rPr>
+        <w:t>s business logic to modify its state. All processes or objects external to</w:t>
+      </w:r>
+    </w:p>
+    <w:p>
+      <w:pPr>
+        <w:pStyle w:val="NoSpacing"/>
+        <w:rPr>
+          <w:b/>
+          <w:bCs/>
+        </w:rPr>
+      </w:pPr>
+      <w:r>
+        <w:rPr>
+          <w:b/>
+          <w:bCs/>
+        </w:rPr>
+        <w:t xml:space="preserve">the aggregate </w:t>
+      </w:r>
+      <w:proofErr w:type="gramStart"/>
+      <w:r>
+        <w:rPr>
+          <w:b/>
+          <w:bCs/>
+        </w:rPr>
+        <w:t>are</w:t>
+      </w:r>
+      <w:proofErr w:type="gramEnd"/>
+      <w:r>
+        <w:rPr>
+          <w:b/>
+          <w:bCs/>
+        </w:rPr>
+        <w:t xml:space="preserve"> only allowed to read the aggregate</w:t>
+      </w:r>
+      <w:r>
+        <w:rPr>
+          <w:b/>
+          <w:bCs/>
+        </w:rPr>
+        <w:t>’</w:t>
+      </w:r>
+      <w:r>
+        <w:rPr>
+          <w:b/>
+          <w:bCs/>
+        </w:rPr>
+        <w:t xml:space="preserve">s state. </w:t>
+      </w:r>
+      <w:r>
+        <w:rPr>
+          <w:b/>
+          <w:bCs/>
+          <w:highlight w:val="yellow"/>
+        </w:rPr>
+        <w:t>Its state can only be mutated</w:t>
+      </w:r>
+      <w:r>
+        <w:rPr>
+          <w:b/>
+          <w:bCs/>
+          <w:highlight w:val="yellow"/>
+        </w:rPr>
+        <w:t xml:space="preserve"> </w:t>
+      </w:r>
+      <w:r>
+        <w:rPr>
+          <w:b/>
+          <w:bCs/>
+          <w:highlight w:val="yellow"/>
+        </w:rPr>
+        <w:t>by executing corresponding methods of the aggregate</w:t>
+      </w:r>
+      <w:r>
+        <w:rPr>
+          <w:b/>
+          <w:bCs/>
+          <w:highlight w:val="yellow"/>
+        </w:rPr>
+        <w:t>’</w:t>
+      </w:r>
+      <w:r>
+        <w:rPr>
+          <w:b/>
+          <w:bCs/>
+          <w:highlight w:val="yellow"/>
+        </w:rPr>
+        <w:t>s public interface.</w:t>
+      </w:r>
+    </w:p>
+    <w:p>
+      <w:pPr>
+        <w:pStyle w:val="NoSpacing"/>
+        <w:rPr>
+          <w:b/>
+          <w:bCs/>
+        </w:rPr>
+      </w:pPr>
+    </w:p>
+    <w:p>
+      <w:pPr>
+        <w:pStyle w:val="NoSpacing"/>
+        <w:rPr>
+          <w:color w:val="000000"/>
+        </w:rPr>
+      </w:pPr>
+      <w:r>
+        <w:rPr>
+          <w:color w:val="000000"/>
+        </w:rPr>
+        <w:t>The state-modifying methods exposed as an aggregate</w:t>
+      </w:r>
+      <w:r>
+        <w:rPr>
+          <w:color w:val="000000"/>
+        </w:rPr>
+        <w:t>’</w:t>
+      </w:r>
+      <w:r>
+        <w:rPr>
+          <w:color w:val="000000"/>
+        </w:rPr>
+        <w:t>s public interface are often</w:t>
+      </w:r>
+    </w:p>
+    <w:p>
+      <w:pPr>
+        <w:pStyle w:val="NoSpacing"/>
+        <w:rPr>
+          <w:color w:val="000000"/>
+        </w:rPr>
+      </w:pPr>
+      <w:r>
+        <w:rPr>
+          <w:color w:val="000000"/>
+        </w:rPr>
+        <w:t xml:space="preserve">referred to as </w:t>
+      </w:r>
+      <w:r>
+        <w:rPr>
+          <w:rStyle w:val="code-snippetChar"/>
+        </w:rPr>
+        <w:t>commands</w:t>
+      </w:r>
+      <w:r>
+        <w:rPr>
+          <w:color w:val="000000"/>
+        </w:rPr>
+        <w:t xml:space="preserve">, as in </w:t>
+      </w:r>
+      <w:r>
+        <w:rPr>
+          <w:color w:val="000000"/>
+        </w:rPr>
+        <w:t>“</w:t>
+      </w:r>
+      <w:r>
+        <w:rPr>
+          <w:color w:val="000000"/>
+        </w:rPr>
+        <w:t>a command to do something.</w:t>
+      </w:r>
+      <w:r>
+        <w:rPr>
+          <w:color w:val="000000"/>
+        </w:rPr>
+        <w:t>”</w:t>
+      </w:r>
+    </w:p>
+    <w:p>
+      <w:pPr>
+        <w:pStyle w:val="NoSpacing"/>
+        <w:rPr>
+          <w:color w:val="000000"/>
+        </w:rPr>
+      </w:pPr>
+    </w:p>
+    <w:p>
+      <w:pPr>
+        <w:pStyle w:val="NoSpacing"/>
+        <w:rPr>
+          <w:color w:val="000000"/>
+        </w:rPr>
+      </w:pPr>
+      <w:r>
+        <w:rPr>
+          <w:color w:val="000000"/>
+        </w:rPr>
+        <w:t>A command can be</w:t>
+      </w:r>
+      <w:r>
+        <w:rPr>
+          <w:color w:val="000000"/>
+        </w:rPr>
+        <w:t xml:space="preserve"> </w:t>
+      </w:r>
+      <w:r>
+        <w:rPr>
+          <w:color w:val="000000"/>
+        </w:rPr>
+        <w:t>implemented in two ways. First, it can be implemented as a plain public method of</w:t>
+      </w:r>
+      <w:r>
+        <w:rPr>
+          <w:color w:val="000000"/>
+        </w:rPr>
+        <w:t xml:space="preserve"> </w:t>
+      </w:r>
+      <w:r>
+        <w:rPr>
+          <w:color w:val="000000"/>
+        </w:rPr>
+        <w:t>the aggregate object:</w:t>
+      </w:r>
+    </w:p>
+    <w:p>
+      <w:pPr>
+        <w:pStyle w:val="NoSpacing"/>
+        <w:rPr>
+          <w:color w:val="000000"/>
+        </w:rPr>
+      </w:pPr>
+    </w:p>
+    <w:p>
+      <w:pPr>
+        <w:autoSpaceDE w:val="0"/>
+        <w:autoSpaceDN w:val="0"/>
+        <w:adjustRightInd w:val="0"/>
+        <w:spacing w:after="0"/>
+        <w:rPr>
+          <w:rFonts w:ascii="UbuntuMono-Bold" w:eastAsia="MinionPro-Regular" w:hAnsi="UbuntuMono-Bold" w:cs="UbuntuMono-Bold"/>
+          <w:b/>
+          <w:bCs/>
+          <w:color w:val="00AB89"/>
+          <w:sz w:val="17"/>
+          <w:szCs w:val="17"/>
+        </w:rPr>
+      </w:pPr>
+      <w:r>
+        <w:rPr>
+          <w:rFonts w:ascii="UbuntuMono-Bold" w:eastAsia="MinionPro-Regular" w:hAnsi="UbuntuMono-Bold" w:cs="UbuntuMono-Bold"/>
+          <w:b/>
+          <w:bCs/>
+          <w:color w:val="00669A"/>
+          <w:sz w:val="17"/>
+          <w:szCs w:val="17"/>
+        </w:rPr>
+        <w:t xml:space="preserve">public class </w:t>
+      </w:r>
+      <w:r>
+        <w:rPr>
+          <w:rFonts w:ascii="UbuntuMono-Bold" w:eastAsia="MinionPro-Regular" w:hAnsi="UbuntuMono-Bold" w:cs="UbuntuMono-Bold"/>
+          <w:b/>
+          <w:bCs/>
+          <w:color w:val="00AB89"/>
+          <w:sz w:val="17"/>
+          <w:szCs w:val="17"/>
+        </w:rPr>
+        <w:t>Ticket</w:t>
+      </w:r>
+      <w:r>
+        <w:rPr>
+          <w:rFonts w:ascii="UbuntuMono-Regular" w:eastAsia="MinionPro-Regular" w:hAnsi="UbuntuMono-Regular" w:cs="UbuntuMono-Regular"/>
+          <w:color w:val="000000"/>
+          <w:sz w:val="17"/>
+          <w:szCs w:val="17"/>
+        </w:rPr>
+        <w:t>{</w:t>
+      </w:r>
+    </w:p>
+    <w:p>
+      <w:pPr>
+        <w:autoSpaceDE w:val="0"/>
+        <w:autoSpaceDN w:val="0"/>
+        <w:adjustRightInd w:val="0"/>
+        <w:spacing w:after="0"/>
+        <w:ind w:left="720"/>
+        <w:rPr>
+          <w:rFonts w:ascii="UbuntuMono-Regular" w:eastAsia="MinionPro-Regular" w:hAnsi="UbuntuMono-Regular" w:cs="UbuntuMono-Regular"/>
+          <w:color w:val="000000"/>
+          <w:sz w:val="17"/>
+          <w:szCs w:val="17"/>
+        </w:rPr>
+      </w:pPr>
+      <w:r>
+        <w:rPr>
+          <w:rFonts w:ascii="UbuntuMono-Bold" w:eastAsia="MinionPro-Regular" w:hAnsi="UbuntuMono-Bold" w:cs="UbuntuMono-Bold"/>
+          <w:b/>
+          <w:bCs/>
+          <w:color w:val="00669A"/>
+          <w:sz w:val="17"/>
+          <w:szCs w:val="17"/>
+        </w:rPr>
+        <w:t xml:space="preserve">public void </w:t>
+      </w:r>
+      <w:r>
+        <w:rPr>
+          <w:rFonts w:ascii="UbuntuMono-Regular" w:eastAsia="MinionPro-Regular" w:hAnsi="UbuntuMono-Regular" w:cs="UbuntuMono-Regular"/>
+          <w:color w:val="CD00FF"/>
+          <w:sz w:val="17"/>
+          <w:szCs w:val="17"/>
+        </w:rPr>
+        <w:t>AddMessage</w:t>
+      </w:r>
+      <w:r>
+        <w:rPr>
+          <w:rFonts w:ascii="UbuntuMono-Regular" w:eastAsia="MinionPro-Regular" w:hAnsi="UbuntuMono-Regular" w:cs="UbuntuMono-Regular"/>
+          <w:color w:val="000000"/>
+          <w:sz w:val="17"/>
+          <w:szCs w:val="17"/>
+        </w:rPr>
+        <w:t>(</w:t>
+      </w:r>
+      <w:r>
+        <w:rPr>
+          <w:rFonts w:ascii="UbuntuMono-Regular" w:eastAsia="MinionPro-Regular" w:hAnsi="UbuntuMono-Regular" w:cs="UbuntuMono-Regular"/>
+          <w:color w:val="000089"/>
+          <w:sz w:val="17"/>
+          <w:szCs w:val="17"/>
+        </w:rPr>
+        <w:t xml:space="preserve">UserId </w:t>
+      </w:r>
+      <w:r>
+        <w:rPr>
+          <w:rFonts w:ascii="UbuntuMono-Bold" w:eastAsia="MinionPro-Regular" w:hAnsi="UbuntuMono-Bold" w:cs="UbuntuMono-Bold"/>
+          <w:b/>
+          <w:bCs/>
+          <w:color w:val="00669A"/>
+          <w:sz w:val="17"/>
+          <w:szCs w:val="17"/>
+        </w:rPr>
+        <w:t>from</w:t>
+      </w:r>
+      <w:r>
+        <w:rPr>
+          <w:rFonts w:ascii="UbuntuMono-Regular" w:eastAsia="MinionPro-Regular" w:hAnsi="UbuntuMono-Regular" w:cs="UbuntuMono-Regular"/>
+          <w:color w:val="000000"/>
+          <w:sz w:val="17"/>
+          <w:szCs w:val="17"/>
+        </w:rPr>
+        <w:t xml:space="preserve">, </w:t>
+      </w:r>
+      <w:r>
+        <w:rPr>
+          <w:rFonts w:ascii="UbuntuMono-Bold" w:eastAsia="MinionPro-Regular" w:hAnsi="UbuntuMono-Bold" w:cs="UbuntuMono-Bold"/>
+          <w:b/>
+          <w:bCs/>
+          <w:color w:val="007789"/>
+          <w:sz w:val="17"/>
+          <w:szCs w:val="17"/>
+        </w:rPr>
+        <w:t xml:space="preserve">string </w:t>
+      </w:r>
+      <w:r>
+        <w:rPr>
+          <w:rFonts w:ascii="UbuntuMono-Regular" w:eastAsia="MinionPro-Regular" w:hAnsi="UbuntuMono-Regular" w:cs="UbuntuMono-Regular"/>
+          <w:color w:val="000089"/>
+          <w:sz w:val="17"/>
+          <w:szCs w:val="17"/>
+        </w:rPr>
+        <w:t>body</w:t>
+      </w:r>
+      <w:r>
+        <w:rPr>
+          <w:rFonts w:ascii="UbuntuMono-Regular" w:eastAsia="MinionPro-Regular" w:hAnsi="UbuntuMono-Regular" w:cs="UbuntuMono-Regular"/>
+          <w:color w:val="000000"/>
+          <w:sz w:val="17"/>
+          <w:szCs w:val="17"/>
+        </w:rPr>
+        <w:t>){</w:t>
+      </w:r>
+    </w:p>
+    <w:p>
+      <w:pPr>
+        <w:autoSpaceDE w:val="0"/>
+        <w:autoSpaceDN w:val="0"/>
+        <w:adjustRightInd w:val="0"/>
+        <w:spacing w:after="0"/>
+        <w:ind w:left="1440"/>
+        <w:rPr>
+          <w:rFonts w:ascii="UbuntuMono-Regular" w:eastAsia="MinionPro-Regular" w:hAnsi="UbuntuMono-Regular" w:cs="UbuntuMono-Regular"/>
+          <w:color w:val="000000"/>
+          <w:sz w:val="17"/>
+          <w:szCs w:val="17"/>
+        </w:rPr>
+      </w:pPr>
+      <w:r>
+        <w:rPr>
+          <w:rFonts w:ascii="UbuntuMono-Bold" w:eastAsia="MinionPro-Regular" w:hAnsi="UbuntuMono-Bold" w:cs="UbuntuMono-Bold"/>
+          <w:b/>
+          <w:bCs/>
+          <w:color w:val="007789"/>
+          <w:sz w:val="17"/>
+          <w:szCs w:val="17"/>
+        </w:rPr>
+        <w:t xml:space="preserve">var </w:t>
+      </w:r>
+      <w:r>
+        <w:rPr>
+          <w:rFonts w:ascii="UbuntuMono-Regular" w:eastAsia="MinionPro-Regular" w:hAnsi="UbuntuMono-Regular" w:cs="UbuntuMono-Regular"/>
+          <w:color w:val="000089"/>
+          <w:sz w:val="17"/>
+          <w:szCs w:val="17"/>
+        </w:rPr>
+        <w:t xml:space="preserve">message </w:t>
+      </w:r>
+      <w:r>
+        <w:rPr>
+          <w:rFonts w:ascii="UbuntuMono-Regular" w:eastAsia="MinionPro-Regular" w:hAnsi="UbuntuMono-Regular" w:cs="UbuntuMono-Regular"/>
+          <w:color w:val="000000"/>
+          <w:sz w:val="17"/>
+          <w:szCs w:val="17"/>
+        </w:rPr>
+        <w:t xml:space="preserve">= </w:t>
+      </w:r>
+      <w:r>
+        <w:rPr>
+          <w:rFonts w:ascii="UbuntuMono-Bold" w:eastAsia="MinionPro-Regular" w:hAnsi="UbuntuMono-Bold" w:cs="UbuntuMono-Bold"/>
+          <w:b/>
+          <w:bCs/>
+          <w:color w:val="00669A"/>
+          <w:sz w:val="17"/>
+          <w:szCs w:val="17"/>
+        </w:rPr>
+        <w:t xml:space="preserve">new </w:t>
+      </w:r>
+      <w:r>
+        <w:rPr>
+          <w:rFonts w:ascii="UbuntuMono-Regular" w:eastAsia="MinionPro-Regular" w:hAnsi="UbuntuMono-Regular" w:cs="UbuntuMono-Regular"/>
+          <w:color w:val="000089"/>
+          <w:sz w:val="17"/>
+          <w:szCs w:val="17"/>
+        </w:rPr>
+        <w:t>Message</w:t>
+      </w:r>
+      <w:r>
+        <w:rPr>
+          <w:rFonts w:ascii="UbuntuMono-Regular" w:eastAsia="MinionPro-Regular" w:hAnsi="UbuntuMono-Regular" w:cs="UbuntuMono-Regular"/>
+          <w:color w:val="000000"/>
+          <w:sz w:val="17"/>
+          <w:szCs w:val="17"/>
+        </w:rPr>
+        <w:t>(</w:t>
+      </w:r>
+      <w:r>
+        <w:rPr>
+          <w:rFonts w:ascii="UbuntuMono-Bold" w:eastAsia="MinionPro-Regular" w:hAnsi="UbuntuMono-Bold" w:cs="UbuntuMono-Bold"/>
+          <w:b/>
+          <w:bCs/>
+          <w:color w:val="00669A"/>
+          <w:sz w:val="17"/>
+          <w:szCs w:val="17"/>
+        </w:rPr>
+        <w:t>from</w:t>
+      </w:r>
+      <w:r>
+        <w:rPr>
+          <w:rFonts w:ascii="UbuntuMono-Regular" w:eastAsia="MinionPro-Regular" w:hAnsi="UbuntuMono-Regular" w:cs="UbuntuMono-Regular"/>
+          <w:color w:val="000000"/>
+          <w:sz w:val="17"/>
+          <w:szCs w:val="17"/>
+        </w:rPr>
+        <w:t xml:space="preserve">, </w:t>
+      </w:r>
+      <w:r>
+        <w:rPr>
+          <w:rFonts w:ascii="UbuntuMono-Regular" w:eastAsia="MinionPro-Regular" w:hAnsi="UbuntuMono-Regular" w:cs="UbuntuMono-Regular"/>
+          <w:color w:val="000089"/>
+          <w:sz w:val="17"/>
+          <w:szCs w:val="17"/>
+        </w:rPr>
+        <w:t>body</w:t>
+      </w:r>
+      <w:r>
+        <w:rPr>
+          <w:rFonts w:ascii="UbuntuMono-Regular" w:eastAsia="MinionPro-Regular" w:hAnsi="UbuntuMono-Regular" w:cs="UbuntuMono-Regular"/>
+          <w:color w:val="000000"/>
+          <w:sz w:val="17"/>
+          <w:szCs w:val="17"/>
+        </w:rPr>
+        <w:t>);</w:t>
+      </w:r>
+    </w:p>
+    <w:p>
+      <w:pPr>
+        <w:autoSpaceDE w:val="0"/>
+        <w:autoSpaceDN w:val="0"/>
+        <w:adjustRightInd w:val="0"/>
+        <w:spacing w:after="0"/>
+        <w:ind w:left="1440"/>
+        <w:rPr>
+          <w:rFonts w:ascii="UbuntuMono-Regular" w:eastAsia="MinionPro-Regular" w:hAnsi="UbuntuMono-Regular" w:cs="UbuntuMono-Regular"/>
+          <w:color w:val="000000"/>
+          <w:sz w:val="17"/>
+          <w:szCs w:val="17"/>
+        </w:rPr>
+      </w:pPr>
+      <w:r>
+        <w:rPr>
+          <w:rFonts w:ascii="UbuntuMono-Regular" w:eastAsia="MinionPro-Regular" w:hAnsi="UbuntuMono-Regular" w:cs="UbuntuMono-Regular"/>
+          <w:color w:val="000089"/>
+          <w:sz w:val="17"/>
+          <w:szCs w:val="17"/>
+        </w:rPr>
+        <w:t>_messages</w:t>
+      </w:r>
+      <w:r>
+        <w:rPr>
+          <w:rFonts w:ascii="UbuntuMono-Regular" w:eastAsia="MinionPro-Regular" w:hAnsi="UbuntuMono-Regular" w:cs="UbuntuMono-Regular"/>
+          <w:color w:val="000000"/>
+          <w:sz w:val="17"/>
+          <w:szCs w:val="17"/>
+        </w:rPr>
+        <w:t>.</w:t>
+      </w:r>
+      <w:r>
+        <w:rPr>
+          <w:rFonts w:ascii="UbuntuMono-Regular" w:eastAsia="MinionPro-Regular" w:hAnsi="UbuntuMono-Regular" w:cs="UbuntuMono-Regular"/>
+          <w:color w:val="000089"/>
+          <w:sz w:val="17"/>
+          <w:szCs w:val="17"/>
+        </w:rPr>
+        <w:t>Append</w:t>
+      </w:r>
+      <w:r>
+        <w:rPr>
+          <w:rFonts w:ascii="UbuntuMono-Regular" w:eastAsia="MinionPro-Regular" w:hAnsi="UbuntuMono-Regular" w:cs="UbuntuMono-Regular"/>
+          <w:color w:val="000000"/>
+          <w:sz w:val="17"/>
+          <w:szCs w:val="17"/>
+        </w:rPr>
+        <w:t>(</w:t>
+      </w:r>
+      <w:r>
+        <w:rPr>
+          <w:rFonts w:ascii="UbuntuMono-Regular" w:eastAsia="MinionPro-Regular" w:hAnsi="UbuntuMono-Regular" w:cs="UbuntuMono-Regular"/>
+          <w:color w:val="000089"/>
+          <w:sz w:val="17"/>
+          <w:szCs w:val="17"/>
+        </w:rPr>
+        <w:t>message</w:t>
+      </w:r>
+      <w:r>
+        <w:rPr>
+          <w:rFonts w:ascii="UbuntuMono-Regular" w:eastAsia="MinionPro-Regular" w:hAnsi="UbuntuMono-Regular" w:cs="UbuntuMono-Regular"/>
+          <w:color w:val="000000"/>
+          <w:sz w:val="17"/>
+          <w:szCs w:val="17"/>
+        </w:rPr>
+        <w:t>);</w:t>
+      </w:r>
+    </w:p>
+    <w:p>
+      <w:pPr>
+        <w:autoSpaceDE w:val="0"/>
+        <w:autoSpaceDN w:val="0"/>
+        <w:adjustRightInd w:val="0"/>
+        <w:spacing w:after="0"/>
+        <w:rPr>
+          <w:rFonts w:ascii="UbuntuMono-Regular" w:eastAsia="MinionPro-Regular" w:hAnsi="UbuntuMono-Regular" w:cs="UbuntuMono-Regular"/>
+          <w:color w:val="000000"/>
+          <w:sz w:val="17"/>
+          <w:szCs w:val="17"/>
+        </w:rPr>
+      </w:pPr>
+      <w:r>
+        <w:rPr>
+          <w:rFonts w:ascii="UbuntuMono-Regular" w:eastAsia="MinionPro-Regular" w:hAnsi="UbuntuMono-Regular" w:cs="UbuntuMono-Regular"/>
+          <w:color w:val="000000"/>
+          <w:sz w:val="17"/>
+          <w:szCs w:val="17"/>
+        </w:rPr>
+        <w:t>}}</w:t>
+      </w:r>
+    </w:p>
+    <w:p>
+      <w:pPr>
+        <w:pStyle w:val="NoSpacing"/>
+      </w:pPr>
+      <w:r>
+        <w:t xml:space="preserve">Alternatively, a command can be represented as a </w:t>
+      </w:r>
+      <w:hyperlink r:id="rId9" w:history="1">
+        <w:r>
+          <w:rPr>
+            <w:rStyle w:val="Hyperlink"/>
+            <w:rFonts w:ascii="MinionPro-Regular" w:eastAsia="MinionPro-Regular" w:cs="MinionPro-Regular"/>
+            <w:sz w:val="21"/>
+            <w:szCs w:val="21"/>
+          </w:rPr>
+          <w:t>parameter object</w:t>
+        </w:r>
+      </w:hyperlink>
+      <w:r>
+        <w:rPr>
+          <w:color w:val="9A0000"/>
+        </w:rPr>
+        <w:t xml:space="preserve"> </w:t>
+      </w:r>
+      <w:r>
+        <w:t>that encapsulates</w:t>
+      </w:r>
+    </w:p>
+    <w:p>
+      <w:pPr>
+        <w:pStyle w:val="NoSpacing"/>
+      </w:pPr>
+      <w:r>
+        <w:t>all the input required for executing the command:</w:t>
+      </w:r>
+    </w:p>
+    <w:p>
+      <w:pPr>
+        <w:autoSpaceDE w:val="0"/>
+        <w:autoSpaceDN w:val="0"/>
+        <w:adjustRightInd w:val="0"/>
+        <w:spacing w:after="0"/>
+        <w:rPr>
+          <w:rFonts w:ascii="UbuntuMono-Bold" w:eastAsia="MinionPro-Regular" w:hAnsi="UbuntuMono-Bold" w:cs="UbuntuMono-Bold"/>
+          <w:b/>
+          <w:bCs/>
+          <w:color w:val="00AB89"/>
+          <w:sz w:val="17"/>
+          <w:szCs w:val="17"/>
+        </w:rPr>
+      </w:pPr>
+      <w:r>
+        <w:rPr>
+          <w:rFonts w:ascii="UbuntuMono-Bold" w:eastAsia="MinionPro-Regular" w:hAnsi="UbuntuMono-Bold" w:cs="UbuntuMono-Bold"/>
+          <w:b/>
+          <w:bCs/>
+          <w:color w:val="00669A"/>
+          <w:sz w:val="17"/>
+          <w:szCs w:val="17"/>
+        </w:rPr>
+        <w:lastRenderedPageBreak/>
+        <w:t xml:space="preserve">public class </w:t>
+      </w:r>
+      <w:r>
+        <w:rPr>
+          <w:rFonts w:ascii="UbuntuMono-Bold" w:eastAsia="MinionPro-Regular" w:hAnsi="UbuntuMono-Bold" w:cs="UbuntuMono-Bold"/>
+          <w:b/>
+          <w:bCs/>
+          <w:color w:val="00AB89"/>
+          <w:sz w:val="17"/>
+          <w:szCs w:val="17"/>
+        </w:rPr>
+        <w:t>Ticket</w:t>
+      </w:r>
+      <w:r>
+        <w:rPr>
+          <w:rFonts w:ascii="UbuntuMono-Regular" w:eastAsia="MinionPro-Regular" w:hAnsi="UbuntuMono-Regular" w:cs="UbuntuMono-Regular"/>
+          <w:color w:val="000000"/>
+          <w:sz w:val="17"/>
+          <w:szCs w:val="17"/>
+        </w:rPr>
+        <w:t>{</w:t>
+      </w:r>
+    </w:p>
+    <w:p>
+      <w:pPr>
+        <w:autoSpaceDE w:val="0"/>
+        <w:autoSpaceDN w:val="0"/>
+        <w:adjustRightInd w:val="0"/>
+        <w:spacing w:after="0"/>
+        <w:ind w:left="720"/>
+        <w:rPr>
+          <w:rFonts w:ascii="UbuntuMono-Regular" w:eastAsia="MinionPro-Regular" w:hAnsi="UbuntuMono-Regular" w:cs="UbuntuMono-Regular"/>
+          <w:color w:val="000000"/>
+          <w:sz w:val="17"/>
+          <w:szCs w:val="17"/>
+        </w:rPr>
+      </w:pPr>
+      <w:r>
+        <w:rPr>
+          <w:rFonts w:ascii="UbuntuMono-Bold" w:eastAsia="MinionPro-Regular" w:hAnsi="UbuntuMono-Bold" w:cs="UbuntuMono-Bold"/>
+          <w:b/>
+          <w:bCs/>
+          <w:color w:val="00669A"/>
+          <w:sz w:val="17"/>
+          <w:szCs w:val="17"/>
+        </w:rPr>
+        <w:t xml:space="preserve">public void </w:t>
+      </w:r>
+      <w:r>
+        <w:rPr>
+          <w:rFonts w:ascii="UbuntuMono-Regular" w:eastAsia="MinionPro-Regular" w:hAnsi="UbuntuMono-Regular" w:cs="UbuntuMono-Regular"/>
+          <w:color w:val="CD00FF"/>
+          <w:sz w:val="17"/>
+          <w:szCs w:val="17"/>
+        </w:rPr>
+        <w:t>Execute</w:t>
+      </w:r>
+      <w:r>
+        <w:rPr>
+          <w:rFonts w:ascii="UbuntuMono-Regular" w:eastAsia="MinionPro-Regular" w:hAnsi="UbuntuMono-Regular" w:cs="UbuntuMono-Regular"/>
+          <w:color w:val="000000"/>
+          <w:sz w:val="17"/>
+          <w:szCs w:val="17"/>
+        </w:rPr>
+        <w:t>(</w:t>
+      </w:r>
+      <w:r>
+        <w:rPr>
+          <w:rFonts w:ascii="UbuntuMono-Regular" w:eastAsia="MinionPro-Regular" w:hAnsi="UbuntuMono-Regular" w:cs="UbuntuMono-Regular"/>
+          <w:color w:val="000089"/>
+          <w:sz w:val="17"/>
+          <w:szCs w:val="17"/>
+        </w:rPr>
+        <w:t>AddMessage cmd</w:t>
+      </w:r>
+      <w:r>
+        <w:rPr>
+          <w:rFonts w:ascii="UbuntuMono-Regular" w:eastAsia="MinionPro-Regular" w:hAnsi="UbuntuMono-Regular" w:cs="UbuntuMono-Regular"/>
+          <w:color w:val="000000"/>
+          <w:sz w:val="17"/>
+          <w:szCs w:val="17"/>
+        </w:rPr>
+        <w:t>){</w:t>
+      </w:r>
+    </w:p>
+    <w:p>
+      <w:pPr>
+        <w:autoSpaceDE w:val="0"/>
+        <w:autoSpaceDN w:val="0"/>
+        <w:adjustRightInd w:val="0"/>
+        <w:spacing w:after="0"/>
+        <w:ind w:left="1440"/>
+        <w:rPr>
+          <w:rFonts w:ascii="UbuntuMono-Regular" w:eastAsia="MinionPro-Regular" w:hAnsi="UbuntuMono-Regular" w:cs="UbuntuMono-Regular"/>
+          <w:color w:val="000000"/>
+          <w:sz w:val="17"/>
+          <w:szCs w:val="17"/>
+        </w:rPr>
+      </w:pPr>
+      <w:r>
+        <w:rPr>
+          <w:rFonts w:ascii="UbuntuMono-Bold" w:eastAsia="MinionPro-Regular" w:hAnsi="UbuntuMono-Bold" w:cs="UbuntuMono-Bold"/>
+          <w:b/>
+          <w:bCs/>
+          <w:color w:val="007789"/>
+          <w:sz w:val="17"/>
+          <w:szCs w:val="17"/>
+        </w:rPr>
+        <w:t xml:space="preserve">var </w:t>
+      </w:r>
+      <w:r>
+        <w:rPr>
+          <w:rFonts w:ascii="UbuntuMono-Regular" w:eastAsia="MinionPro-Regular" w:hAnsi="UbuntuMono-Regular" w:cs="UbuntuMono-Regular"/>
+          <w:color w:val="000089"/>
+          <w:sz w:val="17"/>
+          <w:szCs w:val="17"/>
+        </w:rPr>
+        <w:t xml:space="preserve">message </w:t>
+      </w:r>
+      <w:r>
+        <w:rPr>
+          <w:rFonts w:ascii="UbuntuMono-Regular" w:eastAsia="MinionPro-Regular" w:hAnsi="UbuntuMono-Regular" w:cs="UbuntuMono-Regular"/>
+          <w:color w:val="000000"/>
+          <w:sz w:val="17"/>
+          <w:szCs w:val="17"/>
+        </w:rPr>
+        <w:t xml:space="preserve">= </w:t>
+      </w:r>
+      <w:r>
+        <w:rPr>
+          <w:rFonts w:ascii="UbuntuMono-Bold" w:eastAsia="MinionPro-Regular" w:hAnsi="UbuntuMono-Bold" w:cs="UbuntuMono-Bold"/>
+          <w:b/>
+          <w:bCs/>
+          <w:color w:val="00669A"/>
+          <w:sz w:val="17"/>
+          <w:szCs w:val="17"/>
+        </w:rPr>
+        <w:t xml:space="preserve">new </w:t>
+      </w:r>
+      <w:r>
+        <w:rPr>
+          <w:rFonts w:ascii="UbuntuMono-Regular" w:eastAsia="MinionPro-Regular" w:hAnsi="UbuntuMono-Regular" w:cs="UbuntuMono-Regular"/>
+          <w:color w:val="000089"/>
+          <w:sz w:val="17"/>
+          <w:szCs w:val="17"/>
+        </w:rPr>
+        <w:t>Message</w:t>
+      </w:r>
+      <w:r>
+        <w:rPr>
+          <w:rFonts w:ascii="UbuntuMono-Regular" w:eastAsia="MinionPro-Regular" w:hAnsi="UbuntuMono-Regular" w:cs="UbuntuMono-Regular"/>
+          <w:color w:val="000000"/>
+          <w:sz w:val="17"/>
+          <w:szCs w:val="17"/>
+        </w:rPr>
+        <w:t>(</w:t>
+      </w:r>
+      <w:r>
+        <w:rPr>
+          <w:rFonts w:ascii="UbuntuMono-Regular" w:eastAsia="MinionPro-Regular" w:hAnsi="UbuntuMono-Regular" w:cs="UbuntuMono-Regular"/>
+          <w:color w:val="000089"/>
+          <w:sz w:val="17"/>
+          <w:szCs w:val="17"/>
+        </w:rPr>
+        <w:t>cmd</w:t>
+      </w:r>
+      <w:r>
+        <w:rPr>
+          <w:rFonts w:ascii="UbuntuMono-Regular" w:eastAsia="MinionPro-Regular" w:hAnsi="UbuntuMono-Regular" w:cs="UbuntuMono-Regular"/>
+          <w:color w:val="000000"/>
+          <w:sz w:val="17"/>
+          <w:szCs w:val="17"/>
+        </w:rPr>
+        <w:t>.</w:t>
+      </w:r>
+      <w:r>
+        <w:rPr>
+          <w:rFonts w:ascii="UbuntuMono-Bold" w:eastAsia="MinionPro-Regular" w:hAnsi="UbuntuMono-Bold" w:cs="UbuntuMono-Bold"/>
+          <w:b/>
+          <w:bCs/>
+          <w:color w:val="00669A"/>
+          <w:sz w:val="17"/>
+          <w:szCs w:val="17"/>
+        </w:rPr>
+        <w:t>from</w:t>
+      </w:r>
+      <w:r>
+        <w:rPr>
+          <w:rFonts w:ascii="UbuntuMono-Regular" w:eastAsia="MinionPro-Regular" w:hAnsi="UbuntuMono-Regular" w:cs="UbuntuMono-Regular"/>
+          <w:color w:val="000000"/>
+          <w:sz w:val="17"/>
+          <w:szCs w:val="17"/>
+        </w:rPr>
+        <w:t xml:space="preserve">, </w:t>
+      </w:r>
+      <w:r>
+        <w:rPr>
+          <w:rFonts w:ascii="UbuntuMono-Regular" w:eastAsia="MinionPro-Regular" w:hAnsi="UbuntuMono-Regular" w:cs="UbuntuMono-Regular"/>
+          <w:color w:val="000089"/>
+          <w:sz w:val="17"/>
+          <w:szCs w:val="17"/>
+        </w:rPr>
+        <w:t>cmd</w:t>
+      </w:r>
+      <w:r>
+        <w:rPr>
+          <w:rFonts w:ascii="UbuntuMono-Regular" w:eastAsia="MinionPro-Regular" w:hAnsi="UbuntuMono-Regular" w:cs="UbuntuMono-Regular"/>
+          <w:color w:val="000000"/>
+          <w:sz w:val="17"/>
+          <w:szCs w:val="17"/>
+        </w:rPr>
+        <w:t>.</w:t>
+      </w:r>
+      <w:r>
+        <w:rPr>
+          <w:rFonts w:ascii="UbuntuMono-Regular" w:eastAsia="MinionPro-Regular" w:hAnsi="UbuntuMono-Regular" w:cs="UbuntuMono-Regular"/>
+          <w:color w:val="000089"/>
+          <w:sz w:val="17"/>
+          <w:szCs w:val="17"/>
+        </w:rPr>
+        <w:t>body</w:t>
+      </w:r>
+      <w:r>
+        <w:rPr>
+          <w:rFonts w:ascii="UbuntuMono-Regular" w:eastAsia="MinionPro-Regular" w:hAnsi="UbuntuMono-Regular" w:cs="UbuntuMono-Regular"/>
+          <w:color w:val="000000"/>
+          <w:sz w:val="17"/>
+          <w:szCs w:val="17"/>
+        </w:rPr>
+        <w:t>);</w:t>
+      </w:r>
+    </w:p>
+    <w:p>
+      <w:pPr>
+        <w:autoSpaceDE w:val="0"/>
+        <w:autoSpaceDN w:val="0"/>
+        <w:adjustRightInd w:val="0"/>
+        <w:spacing w:after="0"/>
+        <w:ind w:left="1440"/>
+        <w:rPr>
+          <w:rFonts w:ascii="UbuntuMono-Regular" w:eastAsia="MinionPro-Regular" w:hAnsi="UbuntuMono-Regular" w:cs="UbuntuMono-Regular"/>
+          <w:color w:val="000000"/>
+          <w:sz w:val="17"/>
+          <w:szCs w:val="17"/>
+        </w:rPr>
+      </w:pPr>
+      <w:r>
+        <w:rPr>
+          <w:rFonts w:ascii="UbuntuMono-Regular" w:eastAsia="MinionPro-Regular" w:hAnsi="UbuntuMono-Regular" w:cs="UbuntuMono-Regular"/>
+          <w:color w:val="000089"/>
+          <w:sz w:val="17"/>
+          <w:szCs w:val="17"/>
+        </w:rPr>
+        <w:t>_messages</w:t>
+      </w:r>
+      <w:r>
+        <w:rPr>
+          <w:rFonts w:ascii="UbuntuMono-Regular" w:eastAsia="MinionPro-Regular" w:hAnsi="UbuntuMono-Regular" w:cs="UbuntuMono-Regular"/>
+          <w:color w:val="000000"/>
+          <w:sz w:val="17"/>
+          <w:szCs w:val="17"/>
+        </w:rPr>
+        <w:t>.</w:t>
+      </w:r>
+      <w:r>
+        <w:rPr>
+          <w:rFonts w:ascii="UbuntuMono-Regular" w:eastAsia="MinionPro-Regular" w:hAnsi="UbuntuMono-Regular" w:cs="UbuntuMono-Regular"/>
+          <w:color w:val="000089"/>
+          <w:sz w:val="17"/>
+          <w:szCs w:val="17"/>
+        </w:rPr>
+        <w:t>Append</w:t>
+      </w:r>
+      <w:r>
+        <w:rPr>
+          <w:rFonts w:ascii="UbuntuMono-Regular" w:eastAsia="MinionPro-Regular" w:hAnsi="UbuntuMono-Regular" w:cs="UbuntuMono-Regular"/>
+          <w:color w:val="000000"/>
+          <w:sz w:val="17"/>
+          <w:szCs w:val="17"/>
+        </w:rPr>
+        <w:t>(</w:t>
+      </w:r>
+      <w:r>
+        <w:rPr>
+          <w:rFonts w:ascii="UbuntuMono-Regular" w:eastAsia="MinionPro-Regular" w:hAnsi="UbuntuMono-Regular" w:cs="UbuntuMono-Regular"/>
+          <w:color w:val="000089"/>
+          <w:sz w:val="17"/>
+          <w:szCs w:val="17"/>
+        </w:rPr>
+        <w:t>message</w:t>
+      </w:r>
+      <w:r>
+        <w:rPr>
+          <w:rFonts w:ascii="UbuntuMono-Regular" w:eastAsia="MinionPro-Regular" w:hAnsi="UbuntuMono-Regular" w:cs="UbuntuMono-Regular"/>
+          <w:color w:val="000000"/>
+          <w:sz w:val="17"/>
+          <w:szCs w:val="17"/>
+        </w:rPr>
+        <w:t>);</w:t>
+      </w:r>
+    </w:p>
+    <w:p>
+      <w:pPr>
+        <w:autoSpaceDE w:val="0"/>
+        <w:autoSpaceDN w:val="0"/>
+        <w:adjustRightInd w:val="0"/>
+        <w:spacing w:after="0"/>
+        <w:rPr>
+          <w:rFonts w:ascii="UbuntuMono-Regular" w:eastAsia="MinionPro-Regular" w:hAnsi="UbuntuMono-Regular" w:cs="UbuntuMono-Regular"/>
+          <w:color w:val="000000"/>
+          <w:sz w:val="17"/>
+          <w:szCs w:val="17"/>
+        </w:rPr>
+      </w:pPr>
+      <w:r>
+        <w:rPr>
+          <w:rFonts w:ascii="UbuntuMono-Regular" w:eastAsia="MinionPro-Regular" w:hAnsi="UbuntuMono-Regular" w:cs="UbuntuMono-Regular"/>
+          <w:color w:val="000000"/>
+          <w:sz w:val="17"/>
+          <w:szCs w:val="17"/>
+        </w:rPr>
+        <w:t>}}</w:t>
+      </w:r>
+    </w:p>
+    <w:p>
+      <w:pPr>
+        <w:pStyle w:val="NoSpacing"/>
+      </w:pPr>
+      <w:r>
+        <w:t>How commands are expressed in an aggregate</w:t>
+      </w:r>
+      <w:r>
+        <w:t>’</w:t>
+      </w:r>
+      <w:r>
+        <w:t>s code is a matter of preference. I prefer</w:t>
+      </w:r>
+    </w:p>
+    <w:p>
+      <w:pPr>
+        <w:pStyle w:val="NoSpacing"/>
+      </w:pPr>
+      <w:r>
+        <w:t>the more explicit way of defining command structures and passing them polymorphically</w:t>
+      </w:r>
+    </w:p>
+    <w:p>
+      <w:pPr>
+        <w:pStyle w:val="NoSpacing"/>
+      </w:pPr>
+      <w:r>
+        <w:t xml:space="preserve">to the relevant </w:t>
+      </w:r>
+      <w:r>
+        <w:rPr>
+          <w:rFonts w:ascii="UbuntuMono-Regular" w:hAnsi="UbuntuMono-Regular" w:cs="UbuntuMono-Regular"/>
+          <w:sz w:val="20"/>
+          <w:szCs w:val="20"/>
+        </w:rPr>
+        <w:t xml:space="preserve">Execute </w:t>
+      </w:r>
+      <w:r>
+        <w:t>method.</w:t>
+      </w:r>
+      <w:r>
+        <w:t>(What do you mean by polymorphic? I think he means overloading and .NET terms are different)</w:t>
+      </w:r>
+    </w:p>
+    <w:p>
+      <w:pPr>
+        <w:pStyle w:val="NoSpacing"/>
+      </w:pPr>
+    </w:p>
+    <w:p>
+      <w:pPr>
+        <w:pStyle w:val="NoSpacing"/>
+        <w:rPr>
+          <w:b/>
+          <w:bCs/>
+        </w:rPr>
+      </w:pPr>
+      <w:r>
+        <w:rPr>
+          <w:b/>
+          <w:bCs/>
+        </w:rPr>
+        <w:t>An aggregate</w:t>
+      </w:r>
+      <w:r>
+        <w:rPr>
+          <w:b/>
+          <w:bCs/>
+        </w:rPr>
+        <w:t>’</w:t>
+      </w:r>
+      <w:r>
+        <w:rPr>
+          <w:b/>
+          <w:bCs/>
+        </w:rPr>
+        <w:t>s public interface is responsible for validating the input and enforcing all</w:t>
+      </w:r>
+      <w:r>
+        <w:rPr>
+          <w:b/>
+          <w:bCs/>
+        </w:rPr>
+        <w:t xml:space="preserve"> </w:t>
+      </w:r>
+      <w:r>
+        <w:rPr>
+          <w:b/>
+          <w:bCs/>
+        </w:rPr>
+        <w:t>of the relevant business rules and invariants</w:t>
+      </w:r>
+      <w:r>
+        <w:t xml:space="preserve">. </w:t>
+      </w:r>
+      <w:r>
+        <w:rPr>
+          <w:highlight w:val="yellow"/>
+        </w:rPr>
+        <w:t xml:space="preserve">This strict boundary also ensures that </w:t>
+      </w:r>
+      <w:r>
+        <w:rPr>
+          <w:b/>
+          <w:bCs/>
+          <w:highlight w:val="yellow"/>
+        </w:rPr>
+        <w:t>all</w:t>
+      </w:r>
+      <w:r>
+        <w:rPr>
+          <w:b/>
+          <w:bCs/>
+        </w:rPr>
+        <w:t xml:space="preserve"> </w:t>
+      </w:r>
+      <w:r>
+        <w:rPr>
+          <w:b/>
+          <w:bCs/>
+          <w:highlight w:val="yellow"/>
+        </w:rPr>
+        <w:t>business logic related to the aggregate is implemented in one place: the aggregate</w:t>
+      </w:r>
+      <w:r>
+        <w:rPr>
+          <w:b/>
+          <w:bCs/>
+        </w:rPr>
+        <w:t xml:space="preserve"> </w:t>
+      </w:r>
+      <w:r>
+        <w:rPr>
+          <w:b/>
+          <w:bCs/>
+          <w:highlight w:val="yellow"/>
+        </w:rPr>
+        <w:t>itself.</w:t>
+      </w:r>
+    </w:p>
+    <w:p>
+      <w:pPr>
+        <w:pStyle w:val="NoSpacing"/>
+      </w:pPr>
+    </w:p>
+    <w:p>
+      <w:pPr>
         <w:rPr>
           <w:rtl/>
         </w:rPr>
       </w:pPr>
       <w:r>
-        <w:t>Entities</w:t>
+        <w:t>86……</w:t>
       </w:r>
     </w:p>
     <w:sectPr>
@@ -10401,6 +13370,119 @@
     </w:lvl>
   </w:abstractNum>
   <w:abstractNum w:abstractNumId="13" w15:restartNumberingAfterBreak="0">
+    <w:nsid w:val="0BF03161"/>
+    <w:multiLevelType w:val="hybridMultilevel"/>
+    <w:tmpl w:val="45344DCE"/>
+    <w:lvl w:ilvl="0" w:tplc="04090001">
+      <w:start w:val="1"/>
+      <w:numFmt w:val="bullet"/>
+      <w:lvlText w:val=""/>
+      <w:lvlJc w:val="left"/>
+      <w:pPr>
+        <w:ind w:left="720" w:hanging="360"/>
+      </w:pPr>
+      <w:rPr>
+        <w:rFonts w:ascii="Symbol" w:hAnsi="Symbol" w:hint="default"/>
+      </w:rPr>
+    </w:lvl>
+    <w:lvl w:ilvl="1" w:tplc="04090003" w:tentative="1">
+      <w:start w:val="1"/>
+      <w:numFmt w:val="bullet"/>
+      <w:lvlText w:val="o"/>
+      <w:lvlJc w:val="left"/>
+      <w:pPr>
+        <w:ind w:left="1440" w:hanging="360"/>
+      </w:pPr>
+      <w:rPr>
+        <w:rFonts w:ascii="Courier New" w:hAnsi="Courier New" w:cs="Courier New" w:hint="default"/>
+      </w:rPr>
+    </w:lvl>
+    <w:lvl w:ilvl="2" w:tplc="04090005" w:tentative="1">
+      <w:start w:val="1"/>
+      <w:numFmt w:val="bullet"/>
+      <w:lvlText w:val=""/>
+      <w:lvlJc w:val="left"/>
+      <w:pPr>
+        <w:ind w:left="2160" w:hanging="360"/>
+      </w:pPr>
+      <w:rPr>
+        <w:rFonts w:ascii="Wingdings" w:hAnsi="Wingdings" w:hint="default"/>
+      </w:rPr>
+    </w:lvl>
+    <w:lvl w:ilvl="3" w:tplc="04090001" w:tentative="1">
+      <w:start w:val="1"/>
+      <w:numFmt w:val="bullet"/>
+      <w:lvlText w:val=""/>
+      <w:lvlJc w:val="left"/>
+      <w:pPr>
+        <w:ind w:left="2880" w:hanging="360"/>
+      </w:pPr>
+      <w:rPr>
+        <w:rFonts w:ascii="Symbol" w:hAnsi="Symbol" w:hint="default"/>
+      </w:rPr>
+    </w:lvl>
+    <w:lvl w:ilvl="4" w:tplc="04090003" w:tentative="1">
+      <w:start w:val="1"/>
+      <w:numFmt w:val="bullet"/>
+      <w:lvlText w:val="o"/>
+      <w:lvlJc w:val="left"/>
+      <w:pPr>
+        <w:ind w:left="3600" w:hanging="360"/>
+      </w:pPr>
+      <w:rPr>
+        <w:rFonts w:ascii="Courier New" w:hAnsi="Courier New" w:cs="Courier New" w:hint="default"/>
+      </w:rPr>
+    </w:lvl>
+    <w:lvl w:ilvl="5" w:tplc="04090005" w:tentative="1">
+      <w:start w:val="1"/>
+      <w:numFmt w:val="bullet"/>
+      <w:lvlText w:val=""/>
+      <w:lvlJc w:val="left"/>
+      <w:pPr>
+        <w:ind w:left="4320" w:hanging="360"/>
+      </w:pPr>
+      <w:rPr>
+        <w:rFonts w:ascii="Wingdings" w:hAnsi="Wingdings" w:hint="default"/>
+      </w:rPr>
+    </w:lvl>
+    <w:lvl w:ilvl="6" w:tplc="04090001" w:tentative="1">
+      <w:start w:val="1"/>
+      <w:numFmt w:val="bullet"/>
+      <w:lvlText w:val=""/>
+      <w:lvlJc w:val="left"/>
+      <w:pPr>
+        <w:ind w:left="5040" w:hanging="360"/>
+      </w:pPr>
+      <w:rPr>
+        <w:rFonts w:ascii="Symbol" w:hAnsi="Symbol" w:hint="default"/>
+      </w:rPr>
+    </w:lvl>
+    <w:lvl w:ilvl="7" w:tplc="04090003" w:tentative="1">
+      <w:start w:val="1"/>
+      <w:numFmt w:val="bullet"/>
+      <w:lvlText w:val="o"/>
+      <w:lvlJc w:val="left"/>
+      <w:pPr>
+        <w:ind w:left="5760" w:hanging="360"/>
+      </w:pPr>
+      <w:rPr>
+        <w:rFonts w:ascii="Courier New" w:hAnsi="Courier New" w:cs="Courier New" w:hint="default"/>
+      </w:rPr>
+    </w:lvl>
+    <w:lvl w:ilvl="8" w:tplc="04090005" w:tentative="1">
+      <w:start w:val="1"/>
+      <w:numFmt w:val="bullet"/>
+      <w:lvlText w:val=""/>
+      <w:lvlJc w:val="left"/>
+      <w:pPr>
+        <w:ind w:left="6480" w:hanging="360"/>
+      </w:pPr>
+      <w:rPr>
+        <w:rFonts w:ascii="Wingdings" w:hAnsi="Wingdings" w:hint="default"/>
+      </w:rPr>
+    </w:lvl>
+  </w:abstractNum>
+  <w:abstractNum w:abstractNumId="14" w15:restartNumberingAfterBreak="0">
     <w:nsid w:val="0C45775F"/>
     <w:multiLevelType w:val="hybridMultilevel"/>
     <w:tmpl w:val="76C84950"/>
@@ -10513,7 +13595,7 @@
       </w:rPr>
     </w:lvl>
   </w:abstractNum>
-  <w:abstractNum w:abstractNumId="14" w15:restartNumberingAfterBreak="0">
+  <w:abstractNum w:abstractNumId="15" w15:restartNumberingAfterBreak="0">
     <w:nsid w:val="0EFC000A"/>
     <w:multiLevelType w:val="hybridMultilevel"/>
     <w:tmpl w:val="53DCBAC8"/>
@@ -10599,7 +13681,7 @@
       </w:pPr>
     </w:lvl>
   </w:abstractNum>
-  <w:abstractNum w:abstractNumId="15" w15:restartNumberingAfterBreak="0">
+  <w:abstractNum w:abstractNumId="16" w15:restartNumberingAfterBreak="0">
     <w:nsid w:val="0F513F05"/>
     <w:multiLevelType w:val="hybridMultilevel"/>
     <w:tmpl w:val="C3DC8828"/>
@@ -10712,7 +13794,7 @@
       </w:rPr>
     </w:lvl>
   </w:abstractNum>
-  <w:abstractNum w:abstractNumId="16" w15:restartNumberingAfterBreak="0">
+  <w:abstractNum w:abstractNumId="17" w15:restartNumberingAfterBreak="0">
     <w:nsid w:val="102A3D52"/>
     <w:multiLevelType w:val="hybridMultilevel"/>
     <w:tmpl w:val="4D761DC0"/>
@@ -10825,7 +13907,7 @@
       </w:rPr>
     </w:lvl>
   </w:abstractNum>
-  <w:abstractNum w:abstractNumId="17" w15:restartNumberingAfterBreak="0">
+  <w:abstractNum w:abstractNumId="18" w15:restartNumberingAfterBreak="0">
     <w:nsid w:val="117D165B"/>
     <w:multiLevelType w:val="hybridMultilevel"/>
     <w:tmpl w:val="A358FD36"/>
@@ -10911,7 +13993,7 @@
       </w:pPr>
     </w:lvl>
   </w:abstractNum>
-  <w:abstractNum w:abstractNumId="18" w15:restartNumberingAfterBreak="0">
+  <w:abstractNum w:abstractNumId="19" w15:restartNumberingAfterBreak="0">
     <w:nsid w:val="14577E0E"/>
     <w:multiLevelType w:val="hybridMultilevel"/>
     <w:tmpl w:val="5776A6A6"/>
@@ -11024,7 +14106,7 @@
       </w:rPr>
     </w:lvl>
   </w:abstractNum>
-  <w:abstractNum w:abstractNumId="19" w15:restartNumberingAfterBreak="0">
+  <w:abstractNum w:abstractNumId="20" w15:restartNumberingAfterBreak="0">
     <w:nsid w:val="15730258"/>
     <w:multiLevelType w:val="hybridMultilevel"/>
     <w:tmpl w:val="5336A1C6"/>
@@ -11137,7 +14219,7 @@
       </w:rPr>
     </w:lvl>
   </w:abstractNum>
-  <w:abstractNum w:abstractNumId="20" w15:restartNumberingAfterBreak="0">
+  <w:abstractNum w:abstractNumId="21" w15:restartNumberingAfterBreak="0">
     <w:nsid w:val="1A9E4CF6"/>
     <w:multiLevelType w:val="hybridMultilevel"/>
     <w:tmpl w:val="91C83C70"/>
@@ -11250,7 +14332,7 @@
       </w:rPr>
     </w:lvl>
   </w:abstractNum>
-  <w:abstractNum w:abstractNumId="21" w15:restartNumberingAfterBreak="0">
+  <w:abstractNum w:abstractNumId="22" w15:restartNumberingAfterBreak="0">
     <w:nsid w:val="1B845F54"/>
     <w:multiLevelType w:val="hybridMultilevel"/>
     <w:tmpl w:val="E68AEA86"/>
@@ -11363,7 +14445,7 @@
       </w:rPr>
     </w:lvl>
   </w:abstractNum>
-  <w:abstractNum w:abstractNumId="22" w15:restartNumberingAfterBreak="0">
+  <w:abstractNum w:abstractNumId="23" w15:restartNumberingAfterBreak="0">
     <w:nsid w:val="1C326AA9"/>
     <w:multiLevelType w:val="hybridMultilevel"/>
     <w:tmpl w:val="8A0EC798"/>
@@ -11476,7 +14558,7 @@
       </w:rPr>
     </w:lvl>
   </w:abstractNum>
-  <w:abstractNum w:abstractNumId="23" w15:restartNumberingAfterBreak="0">
+  <w:abstractNum w:abstractNumId="24" w15:restartNumberingAfterBreak="0">
     <w:nsid w:val="21515E7B"/>
     <w:multiLevelType w:val="hybridMultilevel"/>
     <w:tmpl w:val="805E0038"/>
@@ -11590,7 +14672,7 @@
       </w:rPr>
     </w:lvl>
   </w:abstractNum>
-  <w:abstractNum w:abstractNumId="24" w15:restartNumberingAfterBreak="0">
+  <w:abstractNum w:abstractNumId="25" w15:restartNumberingAfterBreak="0">
     <w:nsid w:val="268A3225"/>
     <w:multiLevelType w:val="hybridMultilevel"/>
     <w:tmpl w:val="F3409F28"/>
@@ -11703,7 +14785,7 @@
       </w:rPr>
     </w:lvl>
   </w:abstractNum>
-  <w:abstractNum w:abstractNumId="25" w15:restartNumberingAfterBreak="0">
+  <w:abstractNum w:abstractNumId="26" w15:restartNumberingAfterBreak="0">
     <w:nsid w:val="2BFA4E05"/>
     <w:multiLevelType w:val="hybridMultilevel"/>
     <w:tmpl w:val="C546A428"/>
@@ -11816,7 +14898,7 @@
       </w:rPr>
     </w:lvl>
   </w:abstractNum>
-  <w:abstractNum w:abstractNumId="26" w15:restartNumberingAfterBreak="0">
+  <w:abstractNum w:abstractNumId="27" w15:restartNumberingAfterBreak="0">
     <w:nsid w:val="2CD47A1B"/>
     <w:multiLevelType w:val="multilevel"/>
     <w:tmpl w:val="AA866742"/>
@@ -11932,7 +15014,7 @@
       </w:rPr>
     </w:lvl>
   </w:abstractNum>
-  <w:abstractNum w:abstractNumId="27" w15:restartNumberingAfterBreak="0">
+  <w:abstractNum w:abstractNumId="28" w15:restartNumberingAfterBreak="0">
     <w:nsid w:val="2E077888"/>
     <w:multiLevelType w:val="hybridMultilevel"/>
     <w:tmpl w:val="D06C3444"/>
@@ -12044,7 +15126,7 @@
       </w:rPr>
     </w:lvl>
   </w:abstractNum>
-  <w:abstractNum w:abstractNumId="28" w15:restartNumberingAfterBreak="0">
+  <w:abstractNum w:abstractNumId="29" w15:restartNumberingAfterBreak="0">
     <w:nsid w:val="36FD374C"/>
     <w:multiLevelType w:val="hybridMultilevel"/>
     <w:tmpl w:val="3AC27EF4"/>
@@ -12157,7 +15239,7 @@
       </w:rPr>
     </w:lvl>
   </w:abstractNum>
-  <w:abstractNum w:abstractNumId="29" w15:restartNumberingAfterBreak="0">
+  <w:abstractNum w:abstractNumId="30" w15:restartNumberingAfterBreak="0">
     <w:nsid w:val="37711FA7"/>
     <w:multiLevelType w:val="hybridMultilevel"/>
     <w:tmpl w:val="22FEDA86"/>
@@ -12243,7 +15325,7 @@
       </w:pPr>
     </w:lvl>
   </w:abstractNum>
-  <w:abstractNum w:abstractNumId="30" w15:restartNumberingAfterBreak="0">
+  <w:abstractNum w:abstractNumId="31" w15:restartNumberingAfterBreak="0">
     <w:nsid w:val="3B4E58F9"/>
     <w:multiLevelType w:val="hybridMultilevel"/>
     <w:tmpl w:val="A8F8C774"/>
@@ -12356,7 +15438,7 @@
       </w:rPr>
     </w:lvl>
   </w:abstractNum>
-  <w:abstractNum w:abstractNumId="31" w15:restartNumberingAfterBreak="0">
+  <w:abstractNum w:abstractNumId="32" w15:restartNumberingAfterBreak="0">
     <w:nsid w:val="45934EC6"/>
     <w:multiLevelType w:val="hybridMultilevel"/>
     <w:tmpl w:val="855CA17C"/>
@@ -12469,7 +15551,7 @@
       </w:rPr>
     </w:lvl>
   </w:abstractNum>
-  <w:abstractNum w:abstractNumId="32" w15:restartNumberingAfterBreak="0">
+  <w:abstractNum w:abstractNumId="33" w15:restartNumberingAfterBreak="0">
     <w:nsid w:val="470B27A6"/>
     <w:multiLevelType w:val="hybridMultilevel"/>
     <w:tmpl w:val="4134FE34"/>
@@ -12582,7 +15664,7 @@
       </w:rPr>
     </w:lvl>
   </w:abstractNum>
-  <w:abstractNum w:abstractNumId="33" w15:restartNumberingAfterBreak="0">
+  <w:abstractNum w:abstractNumId="34" w15:restartNumberingAfterBreak="0">
     <w:nsid w:val="47357997"/>
     <w:multiLevelType w:val="hybridMultilevel"/>
     <w:tmpl w:val="C25AA9DA"/>
@@ -12695,7 +15777,7 @@
       </w:rPr>
     </w:lvl>
   </w:abstractNum>
-  <w:abstractNum w:abstractNumId="34" w15:restartNumberingAfterBreak="0">
+  <w:abstractNum w:abstractNumId="35" w15:restartNumberingAfterBreak="0">
     <w:nsid w:val="49FE5BAF"/>
     <w:multiLevelType w:val="hybridMultilevel"/>
     <w:tmpl w:val="720E20C4"/>
@@ -12808,7 +15890,7 @@
       </w:rPr>
     </w:lvl>
   </w:abstractNum>
-  <w:abstractNum w:abstractNumId="35" w15:restartNumberingAfterBreak="0">
+  <w:abstractNum w:abstractNumId="36" w15:restartNumberingAfterBreak="0">
     <w:nsid w:val="4A100835"/>
     <w:multiLevelType w:val="hybridMultilevel"/>
     <w:tmpl w:val="2D381DF6"/>
@@ -12921,7 +16003,7 @@
       </w:rPr>
     </w:lvl>
   </w:abstractNum>
-  <w:abstractNum w:abstractNumId="36" w15:restartNumberingAfterBreak="0">
+  <w:abstractNum w:abstractNumId="37" w15:restartNumberingAfterBreak="0">
     <w:nsid w:val="50D534E8"/>
     <w:multiLevelType w:val="hybridMultilevel"/>
     <w:tmpl w:val="60307286"/>
@@ -13034,7 +16116,7 @@
       </w:rPr>
     </w:lvl>
   </w:abstractNum>
-  <w:abstractNum w:abstractNumId="37" w15:restartNumberingAfterBreak="0">
+  <w:abstractNum w:abstractNumId="38" w15:restartNumberingAfterBreak="0">
     <w:nsid w:val="5844792F"/>
     <w:multiLevelType w:val="hybridMultilevel"/>
     <w:tmpl w:val="B9821F92"/>
@@ -13147,7 +16229,7 @@
       </w:rPr>
     </w:lvl>
   </w:abstractNum>
-  <w:abstractNum w:abstractNumId="38" w15:restartNumberingAfterBreak="0">
+  <w:abstractNum w:abstractNumId="39" w15:restartNumberingAfterBreak="0">
     <w:nsid w:val="5D8C0878"/>
     <w:multiLevelType w:val="hybridMultilevel"/>
     <w:tmpl w:val="25F8EAC6"/>
@@ -13260,7 +16342,7 @@
       </w:rPr>
     </w:lvl>
   </w:abstractNum>
-  <w:abstractNum w:abstractNumId="39" w15:restartNumberingAfterBreak="0">
+  <w:abstractNum w:abstractNumId="40" w15:restartNumberingAfterBreak="0">
     <w:nsid w:val="5F2C6ED4"/>
     <w:multiLevelType w:val="hybridMultilevel"/>
     <w:tmpl w:val="13588A10"/>
@@ -13373,7 +16455,7 @@
       </w:rPr>
     </w:lvl>
   </w:abstractNum>
-  <w:abstractNum w:abstractNumId="40" w15:restartNumberingAfterBreak="0">
+  <w:abstractNum w:abstractNumId="41" w15:restartNumberingAfterBreak="0">
     <w:nsid w:val="61FE2AEF"/>
     <w:multiLevelType w:val="hybridMultilevel"/>
     <w:tmpl w:val="B030B504"/>
@@ -13486,7 +16568,7 @@
       </w:rPr>
     </w:lvl>
   </w:abstractNum>
-  <w:abstractNum w:abstractNumId="41" w15:restartNumberingAfterBreak="0">
+  <w:abstractNum w:abstractNumId="42" w15:restartNumberingAfterBreak="0">
     <w:nsid w:val="683C2359"/>
     <w:multiLevelType w:val="hybridMultilevel"/>
     <w:tmpl w:val="9C7825DA"/>
@@ -13599,7 +16681,7 @@
       </w:rPr>
     </w:lvl>
   </w:abstractNum>
-  <w:abstractNum w:abstractNumId="42" w15:restartNumberingAfterBreak="0">
+  <w:abstractNum w:abstractNumId="43" w15:restartNumberingAfterBreak="0">
     <w:nsid w:val="6A9C1E30"/>
     <w:multiLevelType w:val="hybridMultilevel"/>
     <w:tmpl w:val="843C6450"/>
@@ -13712,7 +16794,7 @@
       </w:rPr>
     </w:lvl>
   </w:abstractNum>
-  <w:abstractNum w:abstractNumId="43" w15:restartNumberingAfterBreak="0">
+  <w:abstractNum w:abstractNumId="44" w15:restartNumberingAfterBreak="0">
     <w:nsid w:val="6C831FCA"/>
     <w:multiLevelType w:val="hybridMultilevel"/>
     <w:tmpl w:val="18DAB074"/>
@@ -13801,7 +16883,7 @@
       </w:pPr>
     </w:lvl>
   </w:abstractNum>
-  <w:abstractNum w:abstractNumId="44" w15:restartNumberingAfterBreak="0">
+  <w:abstractNum w:abstractNumId="45" w15:restartNumberingAfterBreak="0">
     <w:nsid w:val="73554DEE"/>
     <w:multiLevelType w:val="hybridMultilevel"/>
     <w:tmpl w:val="E3B6833E"/>
@@ -13914,7 +16996,7 @@
       </w:rPr>
     </w:lvl>
   </w:abstractNum>
-  <w:abstractNum w:abstractNumId="45" w15:restartNumberingAfterBreak="0">
+  <w:abstractNum w:abstractNumId="46" w15:restartNumberingAfterBreak="0">
     <w:nsid w:val="73BC4502"/>
     <w:multiLevelType w:val="hybridMultilevel"/>
     <w:tmpl w:val="329E6890"/>
@@ -14027,7 +17109,7 @@
       </w:rPr>
     </w:lvl>
   </w:abstractNum>
-  <w:abstractNum w:abstractNumId="46" w15:restartNumberingAfterBreak="0">
+  <w:abstractNum w:abstractNumId="47" w15:restartNumberingAfterBreak="0">
     <w:nsid w:val="78CB4BDE"/>
     <w:multiLevelType w:val="hybridMultilevel"/>
     <w:tmpl w:val="A5401418"/>
@@ -14168,118 +17250,121 @@
     <w:abstractNumId w:val="0"/>
   </w:num>
   <w:num w:numId="10">
-    <w:abstractNumId w:val="26"/>
+    <w:abstractNumId w:val="27"/>
   </w:num>
   <w:num w:numId="11">
-    <w:abstractNumId w:val="32"/>
+    <w:abstractNumId w:val="33"/>
   </w:num>
   <w:num w:numId="12">
-    <w:abstractNumId w:val="29"/>
+    <w:abstractNumId w:val="30"/>
   </w:num>
   <w:num w:numId="13">
-    <w:abstractNumId w:val="17"/>
+    <w:abstractNumId w:val="18"/>
   </w:num>
   <w:num w:numId="14">
-    <w:abstractNumId w:val="14"/>
+    <w:abstractNumId w:val="15"/>
   </w:num>
   <w:num w:numId="15">
-    <w:abstractNumId w:val="35"/>
+    <w:abstractNumId w:val="36"/>
   </w:num>
   <w:num w:numId="16">
     <w:abstractNumId w:val="10"/>
   </w:num>
   <w:num w:numId="17">
+    <w:abstractNumId w:val="24"/>
+  </w:num>
+  <w:num w:numId="18">
+    <w:abstractNumId w:val="45"/>
+  </w:num>
+  <w:num w:numId="19">
+    <w:abstractNumId w:val="46"/>
+  </w:num>
+  <w:num w:numId="20">
+    <w:abstractNumId w:val="47"/>
+  </w:num>
+  <w:num w:numId="21">
+    <w:abstractNumId w:val="16"/>
+  </w:num>
+  <w:num w:numId="22">
+    <w:abstractNumId w:val="22"/>
+  </w:num>
+  <w:num w:numId="23">
+    <w:abstractNumId w:val="21"/>
+  </w:num>
+  <w:num w:numId="24">
+    <w:abstractNumId w:val="37"/>
+  </w:num>
+  <w:num w:numId="25">
+    <w:abstractNumId w:val="20"/>
+  </w:num>
+  <w:num w:numId="26">
+    <w:abstractNumId w:val="19"/>
+  </w:num>
+  <w:num w:numId="27">
+    <w:abstractNumId w:val="25"/>
+  </w:num>
+  <w:num w:numId="28">
+    <w:abstractNumId w:val="31"/>
+  </w:num>
+  <w:num w:numId="29">
     <w:abstractNumId w:val="23"/>
   </w:num>
-  <w:num w:numId="18">
+  <w:num w:numId="30">
+    <w:abstractNumId w:val="32"/>
+  </w:num>
+  <w:num w:numId="31">
     <w:abstractNumId w:val="44"/>
   </w:num>
-  <w:num w:numId="19">
-    <w:abstractNumId w:val="45"/>
+  <w:num w:numId="32">
+    <w:abstractNumId w:val="40"/>
   </w:num>
-  <w:num w:numId="20">
-    <w:abstractNumId w:val="46"/>
+  <w:num w:numId="33">
+    <w:abstractNumId w:val="28"/>
   </w:num>
-  <w:num w:numId="21">
-    <w:abstractNumId w:val="15"/>
+  <w:num w:numId="34">
+    <w:abstractNumId w:val="17"/>
   </w:num>
-  <w:num w:numId="22">
-    <w:abstractNumId w:val="21"/>
-  </w:num>
-  <w:num w:numId="23">
-    <w:abstractNumId w:val="20"/>
-  </w:num>
-  <w:num w:numId="24">
-    <w:abstractNumId w:val="36"/>
-  </w:num>
-  <w:num w:numId="25">
-    <w:abstractNumId w:val="19"/>
-  </w:num>
-  <w:num w:numId="26">
-    <w:abstractNumId w:val="18"/>
-  </w:num>
-  <w:num w:numId="27">
-    <w:abstractNumId w:val="24"/>
-  </w:num>
-  <w:num w:numId="28">
-    <w:abstractNumId w:val="30"/>
-  </w:num>
-  <w:num w:numId="29">
-    <w:abstractNumId w:val="22"/>
-  </w:num>
-  <w:num w:numId="30">
-    <w:abstractNumId w:val="31"/>
-  </w:num>
-  <w:num w:numId="31">
+  <w:num w:numId="35">
     <w:abstractNumId w:val="43"/>
   </w:num>
-  <w:num w:numId="32">
-    <w:abstractNumId w:val="39"/>
-  </w:num>
-  <w:num w:numId="33">
-    <w:abstractNumId w:val="27"/>
-  </w:num>
-  <w:num w:numId="34">
-    <w:abstractNumId w:val="16"/>
-  </w:num>
-  <w:num w:numId="35">
-    <w:abstractNumId w:val="42"/>
-  </w:num>
   <w:num w:numId="36">
-    <w:abstractNumId w:val="28"/>
+    <w:abstractNumId w:val="29"/>
   </w:num>
   <w:num w:numId="37">
-    <w:abstractNumId w:val="37"/>
+    <w:abstractNumId w:val="38"/>
   </w:num>
   <w:num w:numId="38">
-    <w:abstractNumId w:val="13"/>
+    <w:abstractNumId w:val="14"/>
   </w:num>
   <w:num w:numId="39">
     <w:abstractNumId w:val="12"/>
   </w:num>
   <w:num w:numId="40">
-    <w:abstractNumId w:val="33"/>
+    <w:abstractNumId w:val="34"/>
   </w:num>
   <w:num w:numId="41">
     <w:abstractNumId w:val="11"/>
   </w:num>
   <w:num w:numId="42">
-    <w:abstractNumId w:val="38"/>
+    <w:abstractNumId w:val="39"/>
   </w:num>
   <w:num w:numId="43">
-    <w:abstractNumId w:val="34"/>
+    <w:abstractNumId w:val="35"/>
   </w:num>
   <w:num w:numId="44">
-    <w:abstractNumId w:val="41"/>
+    <w:abstractNumId w:val="42"/>
   </w:num>
   <w:num w:numId="45">
-    <w:abstractNumId w:val="25"/>
+    <w:abstractNumId w:val="26"/>
   </w:num>
   <w:num w:numId="46">
-    <w:abstractNumId w:val="40"/>
+    <w:abstractNumId w:val="41"/>
   </w:num>
   <w:num w:numId="47">
     <w:abstractNumId w:val="9"/>
+  </w:num>
+  <w:num w:numId="48">
+    <w:abstractNumId w:val="13"/>
   </w:num>
 </w:numbering>
 </file>
@@ -14905,7 +17990,6 @@
   <w:style w:type="character" w:default="1" w:styleId="DefaultParagraphFont">
     <w:name w:val="Default Paragraph Font"/>
     <w:uiPriority w:val="1"/>
-    <w:semiHidden/>
     <w:unhideWhenUsed/>
   </w:style>
   <w:style w:type="table" w:default="1" w:styleId="TableNormal">

</xml_diff>

<commit_message>
learn about the aggregate pattern
</commit_message>
<xml_diff>
--- a/software-architecture/domain-driven-design/tactical-design/tackling-complex-business-logic.docx
+++ b/software-architecture/domain-driven-design/tactical-design/tackling-complex-business-logic.docx
@@ -12676,12 +12676,4577 @@
     </w:p>
     <w:p>
       <w:pPr>
-        <w:rPr>
+        <w:pStyle w:val="NoSpacing"/>
+      </w:pPr>
+      <w:r>
+        <w:rPr>
+          <w:highlight w:val="yellow"/>
+        </w:rPr>
+        <w:t xml:space="preserve">This makes the </w:t>
+      </w:r>
+      <w:r>
+        <w:rPr>
+          <w:b/>
+          <w:bCs/>
+          <w:highlight w:val="yellow"/>
+        </w:rPr>
+        <w:t>application laye</w:t>
+      </w:r>
+      <w:r>
+        <w:rPr>
+          <w:b/>
+          <w:bCs/>
+          <w:highlight w:val="yellow"/>
+        </w:rPr>
+        <w:t>r</w:t>
+      </w:r>
+      <w:r>
+        <w:rPr>
+          <w:b/>
+          <w:bCs/>
+        </w:rPr>
+        <w:t xml:space="preserve"> </w:t>
+      </w:r>
+      <w:r>
+        <w:rPr>
+          <w:b/>
+          <w:bCs/>
+        </w:rPr>
+        <w:t>(</w:t>
+      </w:r>
+      <w:r>
+        <w:rPr>
+          <w:b/>
+          <w:bCs/>
+        </w:rPr>
+        <w:t>Also known as a service layer, the part of the system that forwards public API actions to the domain mode</w:t>
+      </w:r>
+      <w:r>
+        <w:rPr>
+          <w:rFonts w:ascii="MinionPro-Regular" w:eastAsia="MinionPro-Regular" w:cs="MinionPro-Regular"/>
+          <w:b/>
+          <w:bCs/>
+          <w:sz w:val="16"/>
+          <w:szCs w:val="16"/>
+        </w:rPr>
+        <w:t>l</w:t>
+      </w:r>
+      <w:r>
+        <w:rPr>
+          <w:b/>
+          <w:bCs/>
+        </w:rPr>
+        <w:t>)</w:t>
+      </w:r>
+      <w:r>
+        <w:rPr>
+          <w:b/>
+          <w:bCs/>
+          <w:sz w:val="12"/>
+          <w:szCs w:val="12"/>
+        </w:rPr>
+        <w:t xml:space="preserve"> </w:t>
+      </w:r>
+      <w:r>
+        <w:rPr>
+          <w:b/>
+          <w:bCs/>
+        </w:rPr>
+        <w:t xml:space="preserve">that orchestrates operations on aggregates </w:t>
+      </w:r>
+      <w:r>
+        <w:rPr>
+          <w:highlight w:val="yellow"/>
+        </w:rPr>
+        <w:t>rather</w:t>
+      </w:r>
+      <w:r>
+        <w:rPr>
+          <w:highlight w:val="yellow"/>
+        </w:rPr>
+        <w:t xml:space="preserve"> </w:t>
+      </w:r>
+      <w:r>
+        <w:rPr>
+          <w:highlight w:val="yellow"/>
+        </w:rPr>
+        <w:t>simple</w:t>
+      </w:r>
+      <w:r>
+        <w:t>:</w:t>
+      </w:r>
+      <w:r>
+        <w:rPr>
+          <w:sz w:val="12"/>
+          <w:szCs w:val="12"/>
+        </w:rPr>
+        <w:t xml:space="preserve"> </w:t>
+      </w:r>
+      <w:r>
+        <w:t>all it has to do is load the aggregate</w:t>
+      </w:r>
+      <w:r>
+        <w:t>’</w:t>
+      </w:r>
+      <w:r>
+        <w:t>s current state, execute the required</w:t>
+      </w:r>
+      <w:r>
+        <w:t xml:space="preserve"> </w:t>
+      </w:r>
+      <w:r>
+        <w:t>action, persist the modified state, and return the operation</w:t>
+      </w:r>
+      <w:r>
+        <w:t>’</w:t>
+      </w:r>
+      <w:r>
+        <w:t>s result to the</w:t>
+      </w:r>
+      <w:r>
+        <w:t xml:space="preserve"> </w:t>
+      </w:r>
+      <w:r>
+        <w:t>caller</w:t>
+      </w:r>
+      <w:r>
+        <w:t>.</w:t>
+      </w:r>
+    </w:p>
+    <w:p>
+      <w:pPr>
+        <w:pStyle w:val="NoSpacing"/>
+      </w:pPr>
+    </w:p>
+    <w:p>
+      <w:pPr>
+        <w:pStyle w:val="NoSpacing"/>
+      </w:pPr>
+      <w:r>
+        <w:t>In essence</w:t>
+      </w:r>
+      <w:r>
+        <w:rPr>
+          <w:b/>
+          <w:bCs/>
+        </w:rPr>
+        <w:t>, the application layer</w:t>
+      </w:r>
+      <w:r>
+        <w:rPr>
+          <w:b/>
+          <w:bCs/>
+        </w:rPr>
+        <w:t>’</w:t>
+      </w:r>
+      <w:r>
+        <w:rPr>
+          <w:b/>
+          <w:bCs/>
+        </w:rPr>
+        <w:t>s operations implement the transaction script pattern</w:t>
+      </w:r>
+      <w:r>
+        <w:t>. It has to orchestrate the</w:t>
+      </w:r>
+      <w:r>
+        <w:t xml:space="preserve"> </w:t>
+      </w:r>
+      <w:r>
+        <w:t xml:space="preserve">operation as an atomic transaction. </w:t>
+      </w:r>
+      <w:r>
+        <w:rPr>
+          <w:b/>
+          <w:bCs/>
+        </w:rPr>
+        <w:t>The changes to the whole</w:t>
+      </w:r>
+      <w:r>
+        <w:rPr>
+          <w:b/>
+          <w:bCs/>
+        </w:rPr>
+        <w:t xml:space="preserve"> </w:t>
+      </w:r>
+      <w:r>
+        <w:rPr>
+          <w:b/>
+          <w:bCs/>
+        </w:rPr>
+        <w:t>aggregate either succeed or fail, but never commit</w:t>
+      </w:r>
+      <w:r>
+        <w:rPr>
+          <w:b/>
+          <w:bCs/>
+        </w:rPr>
+        <w:t xml:space="preserve"> </w:t>
+      </w:r>
+      <w:r>
+        <w:rPr>
+          <w:b/>
+          <w:bCs/>
+        </w:rPr>
+        <w:t>a partially updated state.</w:t>
+      </w:r>
+    </w:p>
+    <w:p>
+      <w:pPr>
+        <w:pStyle w:val="NoSpacing"/>
+      </w:pPr>
+    </w:p>
+    <w:p>
+      <w:pPr>
+        <w:autoSpaceDE w:val="0"/>
+        <w:autoSpaceDN w:val="0"/>
+        <w:adjustRightInd w:val="0"/>
+        <w:spacing w:after="0"/>
+        <w:rPr>
+          <w:rFonts w:ascii="UbuntuMono-Regular" w:hAnsi="UbuntuMono-Regular" w:cs="UbuntuMono-Regular"/>
+          <w:color w:val="000000"/>
+          <w:sz w:val="17"/>
+          <w:szCs w:val="17"/>
+        </w:rPr>
+      </w:pPr>
+      <w:r>
+        <w:rPr>
+          <w:rFonts w:ascii="UbuntuMono-Regular" w:hAnsi="UbuntuMono-Regular" w:cs="UbuntuMono-Regular"/>
+          <w:color w:val="FF6600"/>
+          <w:sz w:val="17"/>
+          <w:szCs w:val="17"/>
+        </w:rPr>
+        <w:t xml:space="preserve">01 </w:t>
+      </w:r>
+      <w:r>
+        <w:rPr>
+          <w:rFonts w:ascii="UbuntuMono-Bold" w:hAnsi="UbuntuMono-Bold" w:cs="UbuntuMono-Bold"/>
+          <w:b/>
+          <w:bCs/>
+          <w:color w:val="00669A"/>
+          <w:sz w:val="17"/>
+          <w:szCs w:val="17"/>
+        </w:rPr>
+        <w:t xml:space="preserve">public </w:t>
+      </w:r>
+      <w:r>
+        <w:rPr>
+          <w:rFonts w:ascii="UbuntuMono-Regular" w:hAnsi="UbuntuMono-Regular" w:cs="UbuntuMono-Regular"/>
+          <w:color w:val="000089"/>
+          <w:sz w:val="17"/>
+          <w:szCs w:val="17"/>
+        </w:rPr>
+        <w:t>ExecutionResult Escalate</w:t>
+      </w:r>
+      <w:r>
+        <w:rPr>
+          <w:rFonts w:ascii="UbuntuMono-Regular" w:hAnsi="UbuntuMono-Regular" w:cs="UbuntuMono-Regular"/>
+          <w:color w:val="000000"/>
+          <w:sz w:val="17"/>
+          <w:szCs w:val="17"/>
+        </w:rPr>
+        <w:t>(</w:t>
+      </w:r>
+      <w:r>
+        <w:rPr>
+          <w:rFonts w:ascii="UbuntuMono-Regular" w:hAnsi="UbuntuMono-Regular" w:cs="UbuntuMono-Regular"/>
+          <w:color w:val="000089"/>
+          <w:sz w:val="17"/>
+          <w:szCs w:val="17"/>
+        </w:rPr>
+        <w:t>TicketId id</w:t>
+      </w:r>
+      <w:r>
+        <w:rPr>
+          <w:rFonts w:ascii="UbuntuMono-Regular" w:hAnsi="UbuntuMono-Regular" w:cs="UbuntuMono-Regular"/>
+          <w:color w:val="000000"/>
+          <w:sz w:val="17"/>
+          <w:szCs w:val="17"/>
+        </w:rPr>
+        <w:t xml:space="preserve">, </w:t>
+      </w:r>
+      <w:r>
+        <w:rPr>
+          <w:rFonts w:ascii="UbuntuMono-Regular" w:hAnsi="UbuntuMono-Regular" w:cs="UbuntuMono-Regular"/>
+          <w:color w:val="000089"/>
+          <w:sz w:val="17"/>
+          <w:szCs w:val="17"/>
+        </w:rPr>
+        <w:t>EscalationReason reason</w:t>
+      </w:r>
+      <w:r>
+        <w:rPr>
+          <w:rFonts w:ascii="UbuntuMono-Regular" w:hAnsi="UbuntuMono-Regular" w:cs="UbuntuMono-Regular"/>
+          <w:color w:val="000000"/>
+          <w:sz w:val="17"/>
+          <w:szCs w:val="17"/>
+        </w:rPr>
+        <w:t>){</w:t>
+      </w:r>
+    </w:p>
+    <w:p>
+      <w:pPr>
+        <w:autoSpaceDE w:val="0"/>
+        <w:autoSpaceDN w:val="0"/>
+        <w:adjustRightInd w:val="0"/>
+        <w:spacing w:after="0"/>
+        <w:ind w:left="720"/>
+        <w:rPr>
+          <w:rFonts w:ascii="UbuntuMono-Bold" w:hAnsi="UbuntuMono-Bold" w:cs="UbuntuMono-Bold"/>
+          <w:b/>
+          <w:bCs/>
+          <w:color w:val="00669A"/>
+          <w:sz w:val="17"/>
+          <w:szCs w:val="17"/>
+        </w:rPr>
+      </w:pPr>
+      <w:r>
+        <w:rPr>
+          <w:rFonts w:ascii="UbuntuMono-Regular" w:hAnsi="UbuntuMono-Regular" w:cs="UbuntuMono-Regular"/>
+          <w:color w:val="FF6600"/>
+          <w:sz w:val="17"/>
+          <w:szCs w:val="17"/>
+        </w:rPr>
+        <w:t xml:space="preserve">03 </w:t>
+      </w:r>
+      <w:r>
+        <w:rPr>
+          <w:rFonts w:ascii="UbuntuMono-Bold" w:hAnsi="UbuntuMono-Bold" w:cs="UbuntuMono-Bold"/>
+          <w:b/>
+          <w:bCs/>
+          <w:color w:val="00669A"/>
+          <w:sz w:val="17"/>
+          <w:szCs w:val="17"/>
+        </w:rPr>
+        <w:t>try</w:t>
+      </w:r>
+      <w:r>
+        <w:rPr>
+          <w:rFonts w:ascii="UbuntuMono-Regular" w:hAnsi="UbuntuMono-Regular" w:cs="UbuntuMono-Regular"/>
+          <w:color w:val="000000"/>
+          <w:sz w:val="17"/>
+          <w:szCs w:val="17"/>
+        </w:rPr>
+        <w:t>{</w:t>
+      </w:r>
+    </w:p>
+    <w:p>
+      <w:pPr>
+        <w:autoSpaceDE w:val="0"/>
+        <w:autoSpaceDN w:val="0"/>
+        <w:adjustRightInd w:val="0"/>
+        <w:spacing w:after="0"/>
+        <w:ind w:left="1440"/>
+        <w:rPr>
+          <w:rFonts w:ascii="UbuntuMono-Regular" w:hAnsi="UbuntuMono-Regular" w:cs="UbuntuMono-Regular"/>
+          <w:color w:val="000000"/>
+          <w:sz w:val="17"/>
+          <w:szCs w:val="17"/>
+        </w:rPr>
+      </w:pPr>
+      <w:r>
+        <w:rPr>
+          <w:rFonts w:ascii="UbuntuMono-Regular" w:hAnsi="UbuntuMono-Regular" w:cs="UbuntuMono-Regular"/>
+          <w:color w:val="FF6600"/>
+          <w:sz w:val="17"/>
+          <w:szCs w:val="17"/>
+        </w:rPr>
+        <w:t xml:space="preserve">05 </w:t>
+      </w:r>
+      <w:r>
+        <w:rPr>
+          <w:rFonts w:ascii="UbuntuMono-Bold" w:hAnsi="UbuntuMono-Bold" w:cs="UbuntuMono-Bold"/>
+          <w:b/>
+          <w:bCs/>
+          <w:color w:val="007789"/>
+          <w:sz w:val="17"/>
+          <w:szCs w:val="17"/>
+        </w:rPr>
+        <w:t xml:space="preserve">var </w:t>
+      </w:r>
+      <w:r>
+        <w:rPr>
+          <w:rFonts w:ascii="UbuntuMono-Regular" w:hAnsi="UbuntuMono-Regular" w:cs="UbuntuMono-Regular"/>
+          <w:color w:val="000089"/>
+          <w:sz w:val="17"/>
+          <w:szCs w:val="17"/>
+        </w:rPr>
+        <w:t xml:space="preserve">ticket </w:t>
+      </w:r>
+      <w:r>
+        <w:rPr>
+          <w:rFonts w:ascii="UbuntuMono-Regular" w:hAnsi="UbuntuMono-Regular" w:cs="UbuntuMono-Regular"/>
+          <w:color w:val="000000"/>
+          <w:sz w:val="17"/>
+          <w:szCs w:val="17"/>
+        </w:rPr>
+        <w:t xml:space="preserve">= </w:t>
+      </w:r>
+      <w:r>
+        <w:rPr>
+          <w:rFonts w:ascii="UbuntuMono-Regular" w:hAnsi="UbuntuMono-Regular" w:cs="UbuntuMono-Regular"/>
+          <w:color w:val="000089"/>
+          <w:sz w:val="17"/>
+          <w:szCs w:val="17"/>
+        </w:rPr>
+        <w:t>_ticketRepository</w:t>
+      </w:r>
+      <w:r>
+        <w:rPr>
+          <w:rFonts w:ascii="UbuntuMono-Regular" w:hAnsi="UbuntuMono-Regular" w:cs="UbuntuMono-Regular"/>
+          <w:color w:val="000000"/>
+          <w:sz w:val="17"/>
+          <w:szCs w:val="17"/>
+        </w:rPr>
+        <w:t>.</w:t>
+      </w:r>
+      <w:r>
+        <w:rPr>
+          <w:rFonts w:ascii="UbuntuMono-Regular" w:hAnsi="UbuntuMono-Regular" w:cs="UbuntuMono-Regular"/>
+          <w:color w:val="000089"/>
+          <w:sz w:val="17"/>
+          <w:szCs w:val="17"/>
+        </w:rPr>
+        <w:t>Load</w:t>
+      </w:r>
+      <w:r>
+        <w:rPr>
+          <w:rFonts w:ascii="UbuntuMono-Regular" w:hAnsi="UbuntuMono-Regular" w:cs="UbuntuMono-Regular"/>
+          <w:color w:val="000000"/>
+          <w:sz w:val="17"/>
+          <w:szCs w:val="17"/>
+        </w:rPr>
+        <w:t>(</w:t>
+      </w:r>
+      <w:r>
+        <w:rPr>
+          <w:rFonts w:ascii="UbuntuMono-Regular" w:hAnsi="UbuntuMono-Regular" w:cs="UbuntuMono-Regular"/>
+          <w:color w:val="000089"/>
+          <w:sz w:val="17"/>
+          <w:szCs w:val="17"/>
+        </w:rPr>
+        <w:t>id</w:t>
+      </w:r>
+      <w:r>
+        <w:rPr>
+          <w:rFonts w:ascii="UbuntuMono-Regular" w:hAnsi="UbuntuMono-Regular" w:cs="UbuntuMono-Regular"/>
+          <w:color w:val="000000"/>
+          <w:sz w:val="17"/>
+          <w:szCs w:val="17"/>
+        </w:rPr>
+        <w:t>);</w:t>
+      </w:r>
+    </w:p>
+    <w:p>
+      <w:pPr>
+        <w:autoSpaceDE w:val="0"/>
+        <w:autoSpaceDN w:val="0"/>
+        <w:adjustRightInd w:val="0"/>
+        <w:spacing w:after="0"/>
+        <w:ind w:left="1440"/>
+        <w:rPr>
+          <w:rFonts w:ascii="UbuntuMono-Regular" w:hAnsi="UbuntuMono-Regular" w:cs="UbuntuMono-Regular"/>
+          <w:color w:val="000000"/>
+          <w:sz w:val="17"/>
+          <w:szCs w:val="17"/>
+        </w:rPr>
+      </w:pPr>
+      <w:r>
+        <w:rPr>
+          <w:rFonts w:ascii="UbuntuMono-Regular" w:hAnsi="UbuntuMono-Regular" w:cs="UbuntuMono-Regular"/>
+          <w:color w:val="FF6600"/>
+          <w:sz w:val="17"/>
+          <w:szCs w:val="17"/>
+        </w:rPr>
+        <w:t xml:space="preserve">06 </w:t>
+      </w:r>
+      <w:r>
+        <w:rPr>
+          <w:rFonts w:ascii="UbuntuMono-Bold" w:hAnsi="UbuntuMono-Bold" w:cs="UbuntuMono-Bold"/>
+          <w:b/>
+          <w:bCs/>
+          <w:color w:val="007789"/>
+          <w:sz w:val="17"/>
+          <w:szCs w:val="17"/>
+        </w:rPr>
+        <w:t xml:space="preserve">var </w:t>
+      </w:r>
+      <w:r>
+        <w:rPr>
+          <w:rFonts w:ascii="UbuntuMono-Regular" w:hAnsi="UbuntuMono-Regular" w:cs="UbuntuMono-Regular"/>
+          <w:color w:val="000089"/>
+          <w:sz w:val="17"/>
+          <w:szCs w:val="17"/>
+        </w:rPr>
+        <w:t xml:space="preserve">cmd </w:t>
+      </w:r>
+      <w:r>
+        <w:rPr>
+          <w:rFonts w:ascii="UbuntuMono-Regular" w:hAnsi="UbuntuMono-Regular" w:cs="UbuntuMono-Regular"/>
+          <w:color w:val="000000"/>
+          <w:sz w:val="17"/>
+          <w:szCs w:val="17"/>
+        </w:rPr>
+        <w:t xml:space="preserve">= </w:t>
+      </w:r>
+      <w:r>
+        <w:rPr>
+          <w:rFonts w:ascii="UbuntuMono-Bold" w:hAnsi="UbuntuMono-Bold" w:cs="UbuntuMono-Bold"/>
+          <w:b/>
+          <w:bCs/>
+          <w:color w:val="00669A"/>
+          <w:sz w:val="17"/>
+          <w:szCs w:val="17"/>
+        </w:rPr>
+        <w:t xml:space="preserve">new </w:t>
+      </w:r>
+      <w:r>
+        <w:rPr>
+          <w:rFonts w:ascii="UbuntuMono-Regular" w:hAnsi="UbuntuMono-Regular" w:cs="UbuntuMono-Regular"/>
+          <w:color w:val="000089"/>
+          <w:sz w:val="17"/>
+          <w:szCs w:val="17"/>
+        </w:rPr>
+        <w:t>Escalate</w:t>
+      </w:r>
+      <w:r>
+        <w:rPr>
+          <w:rFonts w:ascii="UbuntuMono-Regular" w:hAnsi="UbuntuMono-Regular" w:cs="UbuntuMono-Regular"/>
+          <w:color w:val="000000"/>
+          <w:sz w:val="17"/>
+          <w:szCs w:val="17"/>
+        </w:rPr>
+        <w:t>(</w:t>
+      </w:r>
+      <w:r>
+        <w:rPr>
+          <w:rFonts w:ascii="UbuntuMono-Regular" w:hAnsi="UbuntuMono-Regular" w:cs="UbuntuMono-Regular"/>
+          <w:color w:val="000089"/>
+          <w:sz w:val="17"/>
+          <w:szCs w:val="17"/>
+        </w:rPr>
+        <w:t>reason</w:t>
+      </w:r>
+      <w:r>
+        <w:rPr>
+          <w:rFonts w:ascii="UbuntuMono-Regular" w:hAnsi="UbuntuMono-Regular" w:cs="UbuntuMono-Regular"/>
+          <w:color w:val="000000"/>
+          <w:sz w:val="17"/>
+          <w:szCs w:val="17"/>
+        </w:rPr>
+        <w:t>);</w:t>
+      </w:r>
+    </w:p>
+    <w:p>
+      <w:pPr>
+        <w:autoSpaceDE w:val="0"/>
+        <w:autoSpaceDN w:val="0"/>
+        <w:adjustRightInd w:val="0"/>
+        <w:spacing w:after="0"/>
+        <w:ind w:left="1440"/>
+        <w:rPr>
+          <w:rFonts w:ascii="UbuntuMono-Regular" w:hAnsi="UbuntuMono-Regular" w:cs="UbuntuMono-Regular"/>
+          <w:color w:val="000000"/>
+          <w:sz w:val="17"/>
+          <w:szCs w:val="17"/>
+        </w:rPr>
+      </w:pPr>
+      <w:r>
+        <w:rPr>
+          <w:rFonts w:ascii="UbuntuMono-Regular" w:hAnsi="UbuntuMono-Regular" w:cs="UbuntuMono-Regular"/>
+          <w:color w:val="FF6600"/>
+          <w:sz w:val="17"/>
+          <w:szCs w:val="17"/>
+        </w:rPr>
+        <w:t xml:space="preserve">07 </w:t>
+      </w:r>
+      <w:r>
+        <w:rPr>
+          <w:rFonts w:ascii="UbuntuMono-Regular" w:hAnsi="UbuntuMono-Regular" w:cs="UbuntuMono-Regular"/>
+          <w:color w:val="000089"/>
+          <w:sz w:val="17"/>
+          <w:szCs w:val="17"/>
+        </w:rPr>
+        <w:t>ticket</w:t>
+      </w:r>
+      <w:r>
+        <w:rPr>
+          <w:rFonts w:ascii="UbuntuMono-Regular" w:hAnsi="UbuntuMono-Regular" w:cs="UbuntuMono-Regular"/>
+          <w:color w:val="000000"/>
+          <w:sz w:val="17"/>
+          <w:szCs w:val="17"/>
+        </w:rPr>
+        <w:t>.</w:t>
+      </w:r>
+      <w:r>
+        <w:rPr>
+          <w:rFonts w:ascii="UbuntuMono-Regular" w:hAnsi="UbuntuMono-Regular" w:cs="UbuntuMono-Regular"/>
+          <w:color w:val="000089"/>
+          <w:sz w:val="17"/>
+          <w:szCs w:val="17"/>
+        </w:rPr>
+        <w:t>Execute</w:t>
+      </w:r>
+      <w:r>
+        <w:rPr>
+          <w:rFonts w:ascii="UbuntuMono-Regular" w:hAnsi="UbuntuMono-Regular" w:cs="UbuntuMono-Regular"/>
+          <w:color w:val="000000"/>
+          <w:sz w:val="17"/>
+          <w:szCs w:val="17"/>
+        </w:rPr>
+        <w:t>(</w:t>
+      </w:r>
+      <w:r>
+        <w:rPr>
+          <w:rFonts w:ascii="UbuntuMono-Regular" w:hAnsi="UbuntuMono-Regular" w:cs="UbuntuMono-Regular"/>
+          <w:color w:val="000089"/>
+          <w:sz w:val="17"/>
+          <w:szCs w:val="17"/>
+        </w:rPr>
+        <w:t>cmd</w:t>
+      </w:r>
+      <w:r>
+        <w:rPr>
+          <w:rFonts w:ascii="UbuntuMono-Regular" w:hAnsi="UbuntuMono-Regular" w:cs="UbuntuMono-Regular"/>
+          <w:color w:val="000000"/>
+          <w:sz w:val="17"/>
+          <w:szCs w:val="17"/>
+        </w:rPr>
+        <w:t>);</w:t>
+      </w:r>
+    </w:p>
+    <w:p>
+      <w:pPr>
+        <w:autoSpaceDE w:val="0"/>
+        <w:autoSpaceDN w:val="0"/>
+        <w:adjustRightInd w:val="0"/>
+        <w:spacing w:after="0"/>
+        <w:ind w:left="1440"/>
+        <w:rPr>
+          <w:rFonts w:ascii="UbuntuMono-Regular" w:hAnsi="UbuntuMono-Regular" w:cs="UbuntuMono-Regular"/>
+          <w:color w:val="000000"/>
+          <w:sz w:val="17"/>
+          <w:szCs w:val="17"/>
+        </w:rPr>
+      </w:pPr>
+      <w:r>
+        <w:rPr>
+          <w:rFonts w:ascii="UbuntuMono-Regular" w:hAnsi="UbuntuMono-Regular" w:cs="UbuntuMono-Regular"/>
+          <w:color w:val="FF6600"/>
+          <w:sz w:val="17"/>
+          <w:szCs w:val="17"/>
+        </w:rPr>
+        <w:t xml:space="preserve">08 </w:t>
+      </w:r>
+      <w:r>
+        <w:rPr>
+          <w:rFonts w:ascii="UbuntuMono-Regular" w:hAnsi="UbuntuMono-Regular" w:cs="UbuntuMono-Regular"/>
+          <w:color w:val="000089"/>
+          <w:sz w:val="17"/>
+          <w:szCs w:val="17"/>
+        </w:rPr>
+        <w:t>_ticketRepository</w:t>
+      </w:r>
+      <w:r>
+        <w:rPr>
+          <w:rFonts w:ascii="UbuntuMono-Regular" w:hAnsi="UbuntuMono-Regular" w:cs="UbuntuMono-Regular"/>
+          <w:color w:val="000000"/>
+          <w:sz w:val="17"/>
+          <w:szCs w:val="17"/>
+        </w:rPr>
+        <w:t>.</w:t>
+      </w:r>
+      <w:r>
+        <w:rPr>
+          <w:rFonts w:ascii="UbuntuMono-Regular" w:hAnsi="UbuntuMono-Regular" w:cs="UbuntuMono-Regular"/>
+          <w:color w:val="000089"/>
+          <w:sz w:val="17"/>
+          <w:szCs w:val="17"/>
+        </w:rPr>
+        <w:t>Save</w:t>
+      </w:r>
+      <w:r>
+        <w:rPr>
+          <w:rFonts w:ascii="UbuntuMono-Regular" w:hAnsi="UbuntuMono-Regular" w:cs="UbuntuMono-Regular"/>
+          <w:color w:val="000000"/>
+          <w:sz w:val="17"/>
+          <w:szCs w:val="17"/>
+        </w:rPr>
+        <w:t>(</w:t>
+      </w:r>
+      <w:r>
+        <w:rPr>
+          <w:rFonts w:ascii="UbuntuMono-Regular" w:hAnsi="UbuntuMono-Regular" w:cs="UbuntuMono-Regular"/>
+          <w:color w:val="000089"/>
+          <w:sz w:val="17"/>
+          <w:szCs w:val="17"/>
+        </w:rPr>
+        <w:t>ticket</w:t>
+      </w:r>
+      <w:r>
+        <w:rPr>
+          <w:rFonts w:ascii="UbuntuMono-Regular" w:hAnsi="UbuntuMono-Regular" w:cs="UbuntuMono-Regular"/>
+          <w:color w:val="000000"/>
+          <w:sz w:val="17"/>
+          <w:szCs w:val="17"/>
+        </w:rPr>
+        <w:t>);</w:t>
+      </w:r>
+    </w:p>
+    <w:p>
+      <w:pPr>
+        <w:autoSpaceDE w:val="0"/>
+        <w:autoSpaceDN w:val="0"/>
+        <w:adjustRightInd w:val="0"/>
+        <w:spacing w:after="0"/>
+        <w:ind w:left="1440"/>
+        <w:rPr>
+          <w:rFonts w:ascii="UbuntuMono-Regular" w:hAnsi="UbuntuMono-Regular" w:cs="UbuntuMono-Regular"/>
+          <w:color w:val="000000"/>
+          <w:sz w:val="17"/>
+          <w:szCs w:val="17"/>
+        </w:rPr>
+      </w:pPr>
+      <w:r>
+        <w:rPr>
+          <w:rFonts w:ascii="UbuntuMono-Regular" w:hAnsi="UbuntuMono-Regular" w:cs="UbuntuMono-Regular"/>
+          <w:color w:val="FF6600"/>
+          <w:sz w:val="17"/>
+          <w:szCs w:val="17"/>
+        </w:rPr>
+        <w:t xml:space="preserve">09 </w:t>
+      </w:r>
+      <w:r>
+        <w:rPr>
+          <w:rFonts w:ascii="UbuntuMono-Bold" w:hAnsi="UbuntuMono-Bold" w:cs="UbuntuMono-Bold"/>
+          <w:b/>
+          <w:bCs/>
+          <w:color w:val="00669A"/>
+          <w:sz w:val="17"/>
+          <w:szCs w:val="17"/>
+        </w:rPr>
+        <w:t xml:space="preserve">return </w:t>
+      </w:r>
+      <w:r>
+        <w:rPr>
+          <w:rFonts w:ascii="UbuntuMono-Regular" w:hAnsi="UbuntuMono-Regular" w:cs="UbuntuMono-Regular"/>
+          <w:color w:val="000089"/>
+          <w:sz w:val="17"/>
+          <w:szCs w:val="17"/>
+        </w:rPr>
+        <w:t>ExecutionResult</w:t>
+      </w:r>
+      <w:r>
+        <w:rPr>
+          <w:rFonts w:ascii="UbuntuMono-Regular" w:hAnsi="UbuntuMono-Regular" w:cs="UbuntuMono-Regular"/>
+          <w:color w:val="000000"/>
+          <w:sz w:val="17"/>
+          <w:szCs w:val="17"/>
+        </w:rPr>
+        <w:t>.</w:t>
+      </w:r>
+      <w:r>
+        <w:rPr>
+          <w:rFonts w:ascii="UbuntuMono-Regular" w:hAnsi="UbuntuMono-Regular" w:cs="UbuntuMono-Regular"/>
+          <w:color w:val="000089"/>
+          <w:sz w:val="17"/>
+          <w:szCs w:val="17"/>
+        </w:rPr>
+        <w:t>Success</w:t>
+      </w:r>
+      <w:r>
+        <w:rPr>
+          <w:rFonts w:ascii="UbuntuMono-Regular" w:hAnsi="UbuntuMono-Regular" w:cs="UbuntuMono-Regular"/>
+          <w:color w:val="000000"/>
+          <w:sz w:val="17"/>
+          <w:szCs w:val="17"/>
+        </w:rPr>
+        <w:t>();</w:t>
+      </w:r>
+    </w:p>
+    <w:p>
+      <w:pPr>
+        <w:autoSpaceDE w:val="0"/>
+        <w:autoSpaceDN w:val="0"/>
+        <w:adjustRightInd w:val="0"/>
+        <w:spacing w:after="0"/>
+        <w:ind w:left="1440"/>
+        <w:rPr>
+          <w:rFonts w:ascii="UbuntuMono-Regular" w:hAnsi="UbuntuMono-Regular" w:cs="UbuntuMono-Regular"/>
+          <w:color w:val="000000"/>
+          <w:sz w:val="17"/>
+          <w:szCs w:val="17"/>
+        </w:rPr>
+      </w:pPr>
+      <w:r>
+        <w:rPr>
+          <w:rFonts w:ascii="UbuntuMono-Regular" w:hAnsi="UbuntuMono-Regular" w:cs="UbuntuMono-Regular"/>
+          <w:color w:val="FF6600"/>
+          <w:sz w:val="17"/>
+          <w:szCs w:val="17"/>
+        </w:rPr>
+        <w:t xml:space="preserve">10 </w:t>
+      </w:r>
+      <w:r>
+        <w:rPr>
+          <w:rFonts w:ascii="UbuntuMono-Regular" w:hAnsi="UbuntuMono-Regular" w:cs="UbuntuMono-Regular"/>
+          <w:color w:val="000000"/>
+          <w:sz w:val="17"/>
+          <w:szCs w:val="17"/>
+        </w:rPr>
+        <w:t>}</w:t>
+      </w:r>
+    </w:p>
+    <w:p>
+      <w:pPr>
+        <w:autoSpaceDE w:val="0"/>
+        <w:autoSpaceDN w:val="0"/>
+        <w:adjustRightInd w:val="0"/>
+        <w:spacing w:after="0"/>
+        <w:ind w:left="1440"/>
+        <w:rPr>
+          <w:rFonts w:ascii="UbuntuMono-Regular" w:hAnsi="UbuntuMono-Regular" w:cs="UbuntuMono-Regular"/>
+          <w:color w:val="000000"/>
+          <w:sz w:val="17"/>
+          <w:szCs w:val="17"/>
+        </w:rPr>
+      </w:pPr>
+      <w:r>
+        <w:rPr>
+          <w:rFonts w:ascii="UbuntuMono-Regular" w:hAnsi="UbuntuMono-Regular" w:cs="UbuntuMono-Regular"/>
+          <w:color w:val="FF6600"/>
+          <w:sz w:val="17"/>
+          <w:szCs w:val="17"/>
+        </w:rPr>
+        <w:t xml:space="preserve">11 </w:t>
+      </w:r>
+      <w:proofErr w:type="gramStart"/>
+      <w:r>
+        <w:rPr>
+          <w:rFonts w:ascii="UbuntuMono-Bold" w:hAnsi="UbuntuMono-Bold" w:cs="UbuntuMono-Bold"/>
+          <w:b/>
+          <w:bCs/>
+          <w:color w:val="00669A"/>
+          <w:sz w:val="17"/>
+          <w:szCs w:val="17"/>
+        </w:rPr>
+        <w:t>catch</w:t>
+      </w:r>
+      <w:proofErr w:type="gramEnd"/>
+      <w:r>
+        <w:rPr>
+          <w:rFonts w:ascii="UbuntuMono-Bold" w:hAnsi="UbuntuMono-Bold" w:cs="UbuntuMono-Bold"/>
+          <w:b/>
+          <w:bCs/>
+          <w:color w:val="00669A"/>
+          <w:sz w:val="17"/>
+          <w:szCs w:val="17"/>
+        </w:rPr>
+        <w:t xml:space="preserve"> </w:t>
+      </w:r>
+      <w:r>
+        <w:rPr>
+          <w:rFonts w:ascii="UbuntuMono-Regular" w:hAnsi="UbuntuMono-Regular" w:cs="UbuntuMono-Regular"/>
+          <w:color w:val="000000"/>
+          <w:sz w:val="17"/>
+          <w:szCs w:val="17"/>
+        </w:rPr>
+        <w:t>(</w:t>
+      </w:r>
+      <w:r>
+        <w:rPr>
+          <w:rFonts w:ascii="UbuntuMono-Regular" w:hAnsi="UbuntuMono-Regular" w:cs="UbuntuMono-Regular"/>
+          <w:color w:val="000089"/>
+          <w:sz w:val="17"/>
+          <w:szCs w:val="17"/>
+        </w:rPr>
+        <w:t>ConcurrencyException ex</w:t>
+      </w:r>
+      <w:r>
+        <w:rPr>
+          <w:rFonts w:ascii="UbuntuMono-Regular" w:hAnsi="UbuntuMono-Regular" w:cs="UbuntuMono-Regular"/>
+          <w:color w:val="000000"/>
+          <w:sz w:val="17"/>
+          <w:szCs w:val="17"/>
+        </w:rPr>
+        <w:t>){</w:t>
+      </w:r>
+    </w:p>
+    <w:p>
+      <w:pPr>
+        <w:autoSpaceDE w:val="0"/>
+        <w:autoSpaceDN w:val="0"/>
+        <w:adjustRightInd w:val="0"/>
+        <w:spacing w:after="0"/>
+        <w:ind w:left="1440"/>
+        <w:rPr>
+          <w:rFonts w:ascii="UbuntuMono-Regular" w:hAnsi="UbuntuMono-Regular" w:cs="UbuntuMono-Regular"/>
+          <w:color w:val="FF6600"/>
+          <w:sz w:val="17"/>
+          <w:szCs w:val="17"/>
+        </w:rPr>
+      </w:pPr>
+      <w:r>
+        <w:rPr>
+          <w:rFonts w:ascii="UbuntuMono-Regular" w:hAnsi="UbuntuMono-Regular" w:cs="UbuntuMono-Regular"/>
+          <w:color w:val="FF6600"/>
+          <w:sz w:val="17"/>
+          <w:szCs w:val="17"/>
+        </w:rPr>
+        <w:t>13</w:t>
+      </w:r>
+      <w:r>
+        <w:rPr>
+          <w:rFonts w:ascii="UbuntuMono-Regular" w:hAnsi="UbuntuMono-Regular" w:cs="UbuntuMono-Regular"/>
+          <w:color w:val="FF6600"/>
+          <w:sz w:val="17"/>
+          <w:szCs w:val="17"/>
+        </w:rPr>
+        <w:tab/>
+      </w:r>
+      <w:r>
+        <w:rPr>
+          <w:rFonts w:ascii="UbuntuMono-Regular" w:hAnsi="UbuntuMono-Regular" w:cs="UbuntuMono-Regular"/>
+          <w:color w:val="FF6600"/>
+          <w:sz w:val="17"/>
+          <w:szCs w:val="17"/>
+        </w:rPr>
+        <w:t xml:space="preserve"> </w:t>
+      </w:r>
+      <w:r>
+        <w:rPr>
+          <w:rFonts w:ascii="UbuntuMono-Bold" w:hAnsi="UbuntuMono-Bold" w:cs="UbuntuMono-Bold"/>
+          <w:b/>
+          <w:bCs/>
+          <w:color w:val="00669A"/>
+          <w:sz w:val="17"/>
+          <w:szCs w:val="17"/>
+        </w:rPr>
+        <w:t xml:space="preserve">return </w:t>
+      </w:r>
+      <w:r>
+        <w:rPr>
+          <w:rFonts w:ascii="UbuntuMono-Regular" w:hAnsi="UbuntuMono-Regular" w:cs="UbuntuMono-Regular"/>
+          <w:color w:val="000089"/>
+          <w:sz w:val="17"/>
+          <w:szCs w:val="17"/>
+        </w:rPr>
+        <w:t>ExecutionResult</w:t>
+      </w:r>
+      <w:r>
+        <w:rPr>
+          <w:rFonts w:ascii="UbuntuMono-Regular" w:hAnsi="UbuntuMono-Regular" w:cs="UbuntuMono-Regular"/>
+          <w:color w:val="000000"/>
+          <w:sz w:val="17"/>
+          <w:szCs w:val="17"/>
+        </w:rPr>
+        <w:t>.</w:t>
+      </w:r>
+      <w:r>
+        <w:rPr>
+          <w:rFonts w:ascii="UbuntuMono-Regular" w:hAnsi="UbuntuMono-Regular" w:cs="UbuntuMono-Regular"/>
+          <w:color w:val="000089"/>
+          <w:sz w:val="17"/>
+          <w:szCs w:val="17"/>
+        </w:rPr>
+        <w:t>Error</w:t>
+      </w:r>
+      <w:r>
+        <w:rPr>
+          <w:rFonts w:ascii="UbuntuMono-Regular" w:hAnsi="UbuntuMono-Regular" w:cs="UbuntuMono-Regular"/>
+          <w:color w:val="000000"/>
+          <w:sz w:val="17"/>
+          <w:szCs w:val="17"/>
+        </w:rPr>
+        <w:t>(</w:t>
+      </w:r>
+      <w:r>
+        <w:rPr>
+          <w:rFonts w:ascii="UbuntuMono-Regular" w:hAnsi="UbuntuMono-Regular" w:cs="UbuntuMono-Regular"/>
+          <w:color w:val="000089"/>
+          <w:sz w:val="17"/>
+          <w:szCs w:val="17"/>
+        </w:rPr>
+        <w:t>ex</w:t>
+      </w:r>
+      <w:r>
+        <w:rPr>
+          <w:rFonts w:ascii="UbuntuMono-Regular" w:hAnsi="UbuntuMono-Regular" w:cs="UbuntuMono-Regular"/>
+          <w:color w:val="000000"/>
+          <w:sz w:val="17"/>
+          <w:szCs w:val="17"/>
+        </w:rPr>
+        <w:t>);</w:t>
+      </w:r>
+    </w:p>
+    <w:p>
+      <w:pPr>
+        <w:autoSpaceDE w:val="0"/>
+        <w:autoSpaceDN w:val="0"/>
+        <w:adjustRightInd w:val="0"/>
+        <w:spacing w:after="0"/>
+        <w:ind w:left="1440"/>
+        <w:rPr>
+          <w:rFonts w:ascii="UbuntuMono-Regular" w:hAnsi="UbuntuMono-Regular" w:cs="UbuntuMono-Regular"/>
+          <w:color w:val="000000"/>
+          <w:sz w:val="17"/>
+          <w:szCs w:val="17"/>
+        </w:rPr>
+      </w:pPr>
+      <w:r>
+        <w:rPr>
+          <w:rFonts w:ascii="UbuntuMono-Regular" w:hAnsi="UbuntuMono-Regular" w:cs="UbuntuMono-Regular"/>
+          <w:color w:val="000000"/>
+          <w:sz w:val="17"/>
+          <w:szCs w:val="17"/>
+        </w:rPr>
+        <w:t>}</w:t>
+      </w:r>
+    </w:p>
+    <w:p>
+      <w:pPr>
+        <w:pStyle w:val="NoSpacing"/>
+        <w:rPr>
+          <w:rFonts w:ascii="UbuntuMono-Regular" w:hAnsi="UbuntuMono-Regular" w:cs="UbuntuMono-Regular"/>
+          <w:color w:val="000000"/>
+          <w:sz w:val="17"/>
+          <w:szCs w:val="17"/>
+        </w:rPr>
+      </w:pPr>
+      <w:r>
+        <w:rPr>
+          <w:rFonts w:ascii="UbuntuMono-Regular" w:hAnsi="UbuntuMono-Regular" w:cs="UbuntuMono-Regular"/>
+          <w:color w:val="FF6600"/>
+          <w:sz w:val="17"/>
+          <w:szCs w:val="17"/>
+        </w:rPr>
+        <w:t xml:space="preserve">15 </w:t>
+      </w:r>
+      <w:r>
+        <w:rPr>
+          <w:rFonts w:ascii="UbuntuMono-Regular" w:hAnsi="UbuntuMono-Regular" w:cs="UbuntuMono-Regular"/>
+          <w:color w:val="000000"/>
+          <w:sz w:val="17"/>
+          <w:szCs w:val="17"/>
+        </w:rPr>
+        <w:t>}</w:t>
+      </w:r>
+    </w:p>
+    <w:p>
+      <w:pPr>
+        <w:rPr>
+          <w:i/>
+          <w:iCs/>
+        </w:rPr>
+      </w:pPr>
+      <w:r>
+        <w:rPr>
+          <w:i/>
+          <w:iCs/>
+        </w:rPr>
+        <w:t>I add: where does this code roll back the transaction if a failure happens?</w:t>
+      </w:r>
+    </w:p>
+    <w:p>
+      <w:pPr>
+        <w:pStyle w:val="NoSpacing"/>
+      </w:pPr>
+    </w:p>
+    <w:p>
+      <w:pPr>
+        <w:pStyle w:val="NoSpacing"/>
+      </w:pPr>
+      <w:r>
+        <w:t>Pay attention to the concurrency check in the preceding code (line 11). It</w:t>
+      </w:r>
+      <w:r>
+        <w:t>’</w:t>
+      </w:r>
+      <w:r>
+        <w:t>s vital to</w:t>
+      </w:r>
+    </w:p>
+    <w:p>
+      <w:pPr>
+        <w:pStyle w:val="NoSpacing"/>
+      </w:pPr>
+      <w:r>
+        <w:t>protect the consistency of an aggregate</w:t>
+      </w:r>
+      <w:r>
+        <w:t>’</w:t>
+      </w:r>
+      <w:r>
+        <w:t>s state</w:t>
+      </w:r>
+      <w:r>
+        <w:t>(</w:t>
+      </w:r>
+      <w:r>
+        <w:rPr>
+          <w:sz w:val="16"/>
+          <w:szCs w:val="16"/>
+        </w:rPr>
+        <w:t xml:space="preserve">Recall that the application layer is a collection of transaction scripts, and as we discussed in </w:t>
+      </w:r>
+      <w:r>
+        <w:rPr>
+          <w:color w:val="9A0000"/>
+          <w:sz w:val="16"/>
+          <w:szCs w:val="16"/>
+        </w:rPr>
+        <w:t>Chapter 5</w:t>
+      </w:r>
+      <w:r>
+        <w:rPr>
+          <w:sz w:val="16"/>
+          <w:szCs w:val="16"/>
+        </w:rPr>
+        <w:t>, concurrency</w:t>
+      </w:r>
+      <w:r>
+        <w:rPr>
+          <w:sz w:val="16"/>
+          <w:szCs w:val="16"/>
+        </w:rPr>
+        <w:t xml:space="preserve"> </w:t>
+      </w:r>
+      <w:r>
+        <w:rPr>
+          <w:sz w:val="16"/>
+          <w:szCs w:val="16"/>
+        </w:rPr>
+        <w:t>management is essential to prevent competing updates from corrupting the system</w:t>
+      </w:r>
+      <w:r>
+        <w:rPr>
+          <w:sz w:val="16"/>
+          <w:szCs w:val="16"/>
+        </w:rPr>
+        <w:t>’</w:t>
+      </w:r>
+      <w:r>
+        <w:rPr>
+          <w:sz w:val="16"/>
+          <w:szCs w:val="16"/>
+        </w:rPr>
+        <w:t>s data.</w:t>
+      </w:r>
+      <w:r>
+        <w:t>)</w:t>
+      </w:r>
+      <w:r>
+        <w:t>.</w:t>
+      </w:r>
+    </w:p>
+    <w:p>
+      <w:pPr>
+        <w:autoSpaceDE w:val="0"/>
+        <w:autoSpaceDN w:val="0"/>
+        <w:adjustRightInd w:val="0"/>
+        <w:spacing w:after="0"/>
+      </w:pPr>
+    </w:p>
+    <w:p>
+      <w:pPr>
+        <w:pStyle w:val="NoSpacing"/>
+        <w:rPr>
+          <w:sz w:val="16"/>
+          <w:szCs w:val="16"/>
+        </w:rPr>
+      </w:pPr>
+      <w:r>
+        <w:t>If multiple processes are concurrently</w:t>
+      </w:r>
+      <w:r>
+        <w:rPr>
+          <w:sz w:val="16"/>
+          <w:szCs w:val="16"/>
+        </w:rPr>
+        <w:t xml:space="preserve"> </w:t>
+      </w:r>
+      <w:r>
+        <w:t>updating the same aggregate, we have to prevent the latter transaction from blindly</w:t>
+      </w:r>
+      <w:r>
+        <w:rPr>
+          <w:sz w:val="16"/>
+          <w:szCs w:val="16"/>
+        </w:rPr>
+        <w:t xml:space="preserve"> </w:t>
+      </w:r>
+      <w:r>
+        <w:t>overwriting the changes committed by the first one. In such a case, the second process</w:t>
+      </w:r>
+      <w:r>
+        <w:rPr>
+          <w:sz w:val="16"/>
+          <w:szCs w:val="16"/>
+        </w:rPr>
+        <w:t xml:space="preserve"> </w:t>
+      </w:r>
+      <w:r>
+        <w:t>has to be notified that the state on which it had based its decisions is out of date,</w:t>
+      </w:r>
+      <w:r>
+        <w:rPr>
+          <w:sz w:val="16"/>
+          <w:szCs w:val="16"/>
+        </w:rPr>
+        <w:t xml:space="preserve"> </w:t>
+      </w:r>
+      <w:r>
+        <w:t>and it has to retry the operation.</w:t>
+      </w:r>
+    </w:p>
+    <w:p>
+      <w:pPr>
+        <w:autoSpaceDE w:val="0"/>
+        <w:autoSpaceDN w:val="0"/>
+        <w:adjustRightInd w:val="0"/>
+        <w:spacing w:after="0"/>
+        <w:rPr>
+          <w:rFonts w:ascii="MinionPro-Regular" w:eastAsia="MinionPro-Regular" w:cs="MinionPro-Regular"/>
+          <w:color w:val="000000"/>
+          <w:sz w:val="21"/>
+          <w:szCs w:val="21"/>
+        </w:rPr>
+      </w:pPr>
+    </w:p>
+    <w:p>
+      <w:pPr>
+        <w:pStyle w:val="NoSpacing"/>
+      </w:pPr>
+      <w:r>
+        <w:t>Hence, the database used for storing aggregates has to support concurrency</w:t>
+      </w:r>
+      <w:r>
+        <w:t xml:space="preserve"> </w:t>
+      </w:r>
+      <w:r>
+        <w:t>management.</w:t>
+      </w:r>
+    </w:p>
+    <w:p>
+      <w:pPr>
+        <w:pStyle w:val="NoSpacing"/>
+        <w:rPr>
+          <w:highlight w:val="yellow"/>
+        </w:rPr>
+      </w:pPr>
+      <w:r>
+        <w:rPr>
+          <w:highlight w:val="yellow"/>
+        </w:rPr>
+        <w:t>In its simplest form, an aggregate should hold a version field that will be incremented</w:t>
+      </w:r>
+    </w:p>
+    <w:p>
+      <w:pPr>
+        <w:pStyle w:val="NoSpacing"/>
+      </w:pPr>
+      <w:r>
+        <w:rPr>
+          <w:highlight w:val="yellow"/>
+        </w:rPr>
+        <w:t>after each update:</w:t>
+      </w:r>
+    </w:p>
+    <w:p>
+      <w:pPr>
+        <w:autoSpaceDE w:val="0"/>
+        <w:autoSpaceDN w:val="0"/>
+        <w:adjustRightInd w:val="0"/>
+        <w:spacing w:after="0"/>
+        <w:rPr>
+          <w:rFonts w:ascii="UbuntuMono-Bold" w:eastAsia="MinionPro-Regular" w:hAnsi="UbuntuMono-Bold" w:cs="UbuntuMono-Bold"/>
+          <w:b/>
+          <w:bCs/>
+          <w:color w:val="00AB89"/>
+          <w:sz w:val="17"/>
+          <w:szCs w:val="17"/>
+        </w:rPr>
+      </w:pPr>
+      <w:r>
+        <w:rPr>
+          <w:rFonts w:ascii="UbuntuMono-Bold" w:eastAsia="MinionPro-Regular" w:hAnsi="UbuntuMono-Bold" w:cs="UbuntuMono-Bold"/>
+          <w:b/>
+          <w:bCs/>
+          <w:color w:val="00669A"/>
+          <w:sz w:val="17"/>
+          <w:szCs w:val="17"/>
+        </w:rPr>
+        <w:lastRenderedPageBreak/>
+        <w:t xml:space="preserve">class </w:t>
+      </w:r>
+      <w:r>
+        <w:rPr>
+          <w:rFonts w:ascii="UbuntuMono-Bold" w:eastAsia="MinionPro-Regular" w:hAnsi="UbuntuMono-Bold" w:cs="UbuntuMono-Bold"/>
+          <w:b/>
+          <w:bCs/>
+          <w:color w:val="00AB89"/>
+          <w:sz w:val="17"/>
+          <w:szCs w:val="17"/>
+        </w:rPr>
+        <w:t>Ticket</w:t>
+      </w:r>
+      <w:r>
+        <w:rPr>
+          <w:rFonts w:ascii="UbuntuMono-Regular" w:eastAsia="MinionPro-Regular" w:hAnsi="UbuntuMono-Regular" w:cs="UbuntuMono-Regular"/>
+          <w:color w:val="000000"/>
+          <w:sz w:val="17"/>
+          <w:szCs w:val="17"/>
+        </w:rPr>
+        <w:t>{</w:t>
+      </w:r>
+    </w:p>
+    <w:p>
+      <w:pPr>
+        <w:autoSpaceDE w:val="0"/>
+        <w:autoSpaceDN w:val="0"/>
+        <w:adjustRightInd w:val="0"/>
+        <w:spacing w:after="0"/>
+        <w:ind w:left="720"/>
+        <w:rPr>
+          <w:rFonts w:ascii="UbuntuMono-Regular" w:eastAsia="MinionPro-Regular" w:hAnsi="UbuntuMono-Regular" w:cs="UbuntuMono-Regular"/>
+          <w:color w:val="000000"/>
+          <w:sz w:val="17"/>
+          <w:szCs w:val="17"/>
+        </w:rPr>
+      </w:pPr>
+      <w:r>
+        <w:rPr>
+          <w:rFonts w:ascii="UbuntuMono-Regular" w:eastAsia="MinionPro-Regular" w:hAnsi="UbuntuMono-Regular" w:cs="UbuntuMono-Regular"/>
+          <w:color w:val="000089"/>
+          <w:sz w:val="17"/>
+          <w:szCs w:val="17"/>
+        </w:rPr>
+        <w:t>TicketId _id</w:t>
+      </w:r>
+      <w:r>
+        <w:rPr>
+          <w:rFonts w:ascii="UbuntuMono-Regular" w:eastAsia="MinionPro-Regular" w:hAnsi="UbuntuMono-Regular" w:cs="UbuntuMono-Regular"/>
+          <w:color w:val="000000"/>
+          <w:sz w:val="17"/>
+          <w:szCs w:val="17"/>
+        </w:rPr>
+        <w:t>;</w:t>
+      </w:r>
+    </w:p>
+    <w:p>
+      <w:pPr>
+        <w:autoSpaceDE w:val="0"/>
+        <w:autoSpaceDN w:val="0"/>
+        <w:adjustRightInd w:val="0"/>
+        <w:spacing w:after="0"/>
+        <w:ind w:left="720"/>
+        <w:rPr>
+          <w:rFonts w:ascii="UbuntuMono-Regular" w:eastAsia="MinionPro-Regular" w:hAnsi="UbuntuMono-Regular" w:cs="UbuntuMono-Regular"/>
+          <w:color w:val="000000"/>
+          <w:sz w:val="17"/>
+          <w:szCs w:val="17"/>
+        </w:rPr>
+      </w:pPr>
+      <w:r>
+        <w:rPr>
+          <w:rFonts w:ascii="UbuntuMono-Bold" w:eastAsia="MinionPro-Regular" w:hAnsi="UbuntuMono-Bold" w:cs="UbuntuMono-Bold"/>
+          <w:b/>
+          <w:bCs/>
+          <w:color w:val="007789"/>
+          <w:sz w:val="17"/>
+          <w:szCs w:val="17"/>
+        </w:rPr>
+        <w:t xml:space="preserve">int </w:t>
+      </w:r>
+      <w:r>
+        <w:rPr>
+          <w:rFonts w:ascii="UbuntuMono-Regular" w:eastAsia="MinionPro-Regular" w:hAnsi="UbuntuMono-Regular" w:cs="UbuntuMono-Regular"/>
+          <w:color w:val="000089"/>
+          <w:sz w:val="17"/>
+          <w:szCs w:val="17"/>
+        </w:rPr>
+        <w:t>_version</w:t>
+      </w:r>
+      <w:r>
+        <w:rPr>
+          <w:rFonts w:ascii="UbuntuMono-Regular" w:eastAsia="MinionPro-Regular" w:hAnsi="UbuntuMono-Regular" w:cs="UbuntuMono-Regular"/>
+          <w:color w:val="000000"/>
+          <w:sz w:val="17"/>
+          <w:szCs w:val="17"/>
+        </w:rPr>
+        <w:t>;</w:t>
+      </w:r>
+    </w:p>
+    <w:p>
+      <w:pPr>
+        <w:autoSpaceDE w:val="0"/>
+        <w:autoSpaceDN w:val="0"/>
+        <w:adjustRightInd w:val="0"/>
+        <w:spacing w:after="0"/>
+        <w:ind w:left="720"/>
+        <w:rPr>
+          <w:rFonts w:ascii="UbuntuMono-Regular" w:eastAsia="MinionPro-Regular" w:hAnsi="UbuntuMono-Regular" w:cs="UbuntuMono-Regular"/>
+          <w:color w:val="000000"/>
+          <w:sz w:val="17"/>
+          <w:szCs w:val="17"/>
+        </w:rPr>
+      </w:pPr>
+      <w:r>
+        <w:rPr>
+          <w:rFonts w:ascii="UbuntuMono-Regular" w:eastAsia="MinionPro-Regular" w:hAnsi="UbuntuMono-Regular" w:cs="UbuntuMono-Regular"/>
+          <w:color w:val="000000"/>
+          <w:sz w:val="17"/>
+          <w:szCs w:val="17"/>
+        </w:rPr>
+        <w:t>...}</w:t>
+      </w:r>
+    </w:p>
+    <w:p>
+      <w:pPr>
+        <w:pStyle w:val="NoSpacing"/>
+      </w:pPr>
+      <w:r>
+        <w:t>When committing a change to the database, we have to ensure that the version that is</w:t>
+      </w:r>
+    </w:p>
+    <w:p>
+      <w:pPr>
+        <w:pStyle w:val="NoSpacing"/>
+      </w:pPr>
+      <w:r>
+        <w:t>being overwritten matches the one that was originally read. For example, in SQL:</w:t>
+      </w:r>
+    </w:p>
+    <w:p>
+      <w:pPr>
+        <w:autoSpaceDE w:val="0"/>
+        <w:autoSpaceDN w:val="0"/>
+        <w:adjustRightInd w:val="0"/>
+        <w:spacing w:after="0"/>
+        <w:rPr>
+          <w:rFonts w:ascii="UbuntuMono-Regular" w:hAnsi="UbuntuMono-Regular" w:cs="UbuntuMono-Regular"/>
+          <w:color w:val="000089"/>
+          <w:sz w:val="17"/>
+          <w:szCs w:val="17"/>
+        </w:rPr>
+      </w:pPr>
+      <w:r>
+        <w:rPr>
+          <w:rFonts w:ascii="UbuntuMono-Regular" w:hAnsi="UbuntuMono-Regular" w:cs="UbuntuMono-Regular"/>
+          <w:color w:val="FF6600"/>
+          <w:sz w:val="17"/>
+          <w:szCs w:val="17"/>
+        </w:rPr>
+        <w:t xml:space="preserve">01 </w:t>
+      </w:r>
+      <w:r>
+        <w:rPr>
+          <w:rFonts w:ascii="UbuntuMono-Bold" w:hAnsi="UbuntuMono-Bold" w:cs="UbuntuMono-Bold"/>
+          <w:b/>
+          <w:bCs/>
+          <w:color w:val="00669A"/>
+          <w:sz w:val="17"/>
+          <w:szCs w:val="17"/>
+        </w:rPr>
+        <w:t xml:space="preserve">UPDATE </w:t>
+      </w:r>
+      <w:r>
+        <w:rPr>
+          <w:rFonts w:ascii="UbuntuMono-Regular" w:hAnsi="UbuntuMono-Regular" w:cs="UbuntuMono-Regular"/>
+          <w:color w:val="000089"/>
+          <w:sz w:val="17"/>
+          <w:szCs w:val="17"/>
+        </w:rPr>
+        <w:t>tickets</w:t>
+      </w:r>
+    </w:p>
+    <w:p>
+      <w:pPr>
+        <w:autoSpaceDE w:val="0"/>
+        <w:autoSpaceDN w:val="0"/>
+        <w:adjustRightInd w:val="0"/>
+        <w:spacing w:after="0"/>
+        <w:rPr>
+          <w:rFonts w:ascii="UbuntuMono-Regular" w:hAnsi="UbuntuMono-Regular" w:cs="UbuntuMono-Regular"/>
+          <w:color w:val="000000"/>
+          <w:sz w:val="17"/>
+          <w:szCs w:val="17"/>
+        </w:rPr>
+      </w:pPr>
+      <w:r>
+        <w:rPr>
+          <w:rFonts w:ascii="UbuntuMono-Regular" w:hAnsi="UbuntuMono-Regular" w:cs="UbuntuMono-Regular"/>
+          <w:color w:val="FF6600"/>
+          <w:sz w:val="17"/>
+          <w:szCs w:val="17"/>
+        </w:rPr>
+        <w:t xml:space="preserve">02 </w:t>
+      </w:r>
+      <w:r>
+        <w:rPr>
+          <w:rFonts w:ascii="UbuntuMono-Bold" w:hAnsi="UbuntuMono-Bold" w:cs="UbuntuMono-Bold"/>
+          <w:b/>
+          <w:bCs/>
+          <w:color w:val="00669A"/>
+          <w:sz w:val="17"/>
+          <w:szCs w:val="17"/>
+        </w:rPr>
+        <w:t xml:space="preserve">SET </w:t>
+      </w:r>
+      <w:r>
+        <w:rPr>
+          <w:rFonts w:ascii="UbuntuMono-Regular" w:hAnsi="UbuntuMono-Regular" w:cs="UbuntuMono-Regular"/>
+          <w:color w:val="000089"/>
+          <w:sz w:val="17"/>
+          <w:szCs w:val="17"/>
+        </w:rPr>
+        <w:t xml:space="preserve">ticket_status </w:t>
+      </w:r>
+      <w:r>
+        <w:rPr>
+          <w:rFonts w:ascii="UbuntuMono-Regular" w:hAnsi="UbuntuMono-Regular" w:cs="UbuntuMono-Regular"/>
+          <w:color w:val="555555"/>
+          <w:sz w:val="17"/>
+          <w:szCs w:val="17"/>
+        </w:rPr>
+        <w:t>= @</w:t>
+      </w:r>
+      <w:r>
+        <w:rPr>
+          <w:rFonts w:ascii="UbuntuMono-Regular" w:hAnsi="UbuntuMono-Regular" w:cs="UbuntuMono-Regular"/>
+          <w:color w:val="000089"/>
+          <w:sz w:val="17"/>
+          <w:szCs w:val="17"/>
+        </w:rPr>
+        <w:t>new_status</w:t>
+      </w:r>
+      <w:r>
+        <w:rPr>
+          <w:rFonts w:ascii="UbuntuMono-Regular" w:hAnsi="UbuntuMono-Regular" w:cs="UbuntuMono-Regular"/>
+          <w:color w:val="000000"/>
+          <w:sz w:val="17"/>
+          <w:szCs w:val="17"/>
+        </w:rPr>
+        <w:t>,</w:t>
+      </w:r>
+    </w:p>
+    <w:p>
+      <w:pPr>
+        <w:autoSpaceDE w:val="0"/>
+        <w:autoSpaceDN w:val="0"/>
+        <w:adjustRightInd w:val="0"/>
+        <w:spacing w:after="0"/>
+        <w:rPr>
+          <w:rFonts w:ascii="UbuntuMono-Regular" w:hAnsi="UbuntuMono-Regular" w:cs="UbuntuMono-Regular"/>
+          <w:color w:val="FF6600"/>
+          <w:sz w:val="17"/>
+          <w:szCs w:val="17"/>
+        </w:rPr>
+      </w:pPr>
+      <w:r>
+        <w:rPr>
+          <w:rFonts w:ascii="UbuntuMono-Regular" w:hAnsi="UbuntuMono-Regular" w:cs="UbuntuMono-Regular"/>
+          <w:color w:val="FF6600"/>
+          <w:sz w:val="17"/>
+          <w:szCs w:val="17"/>
+        </w:rPr>
+        <w:t xml:space="preserve">03 </w:t>
+      </w:r>
+      <w:r>
+        <w:rPr>
+          <w:rFonts w:ascii="UbuntuMono-Regular" w:hAnsi="UbuntuMono-Regular" w:cs="UbuntuMono-Regular"/>
+          <w:color w:val="000089"/>
+          <w:sz w:val="17"/>
+          <w:szCs w:val="17"/>
+        </w:rPr>
+        <w:t xml:space="preserve">agg_version </w:t>
+      </w:r>
+      <w:r>
+        <w:rPr>
+          <w:rFonts w:ascii="UbuntuMono-Regular" w:hAnsi="UbuntuMono-Regular" w:cs="UbuntuMono-Regular"/>
+          <w:color w:val="555555"/>
+          <w:sz w:val="17"/>
+          <w:szCs w:val="17"/>
+        </w:rPr>
+        <w:t xml:space="preserve">= </w:t>
+      </w:r>
+      <w:r>
+        <w:rPr>
+          <w:rFonts w:ascii="UbuntuMono-Regular" w:hAnsi="UbuntuMono-Regular" w:cs="UbuntuMono-Regular"/>
+          <w:color w:val="000089"/>
+          <w:sz w:val="17"/>
+          <w:szCs w:val="17"/>
+        </w:rPr>
+        <w:t xml:space="preserve">agg_version </w:t>
+      </w:r>
+      <w:r>
+        <w:rPr>
+          <w:rFonts w:ascii="UbuntuMono-Regular" w:hAnsi="UbuntuMono-Regular" w:cs="UbuntuMono-Regular"/>
+          <w:color w:val="555555"/>
+          <w:sz w:val="17"/>
+          <w:szCs w:val="17"/>
+        </w:rPr>
+        <w:t xml:space="preserve">+ </w:t>
+      </w:r>
+      <w:r>
+        <w:rPr>
+          <w:rFonts w:ascii="UbuntuMono-Regular" w:hAnsi="UbuntuMono-Regular" w:cs="UbuntuMono-Regular"/>
+          <w:color w:val="FF6600"/>
+          <w:sz w:val="17"/>
+          <w:szCs w:val="17"/>
+        </w:rPr>
+        <w:t>1</w:t>
+      </w:r>
+    </w:p>
+    <w:p>
+      <w:pPr>
+        <w:autoSpaceDE w:val="0"/>
+        <w:autoSpaceDN w:val="0"/>
+        <w:adjustRightInd w:val="0"/>
+        <w:spacing w:after="0"/>
+        <w:rPr>
+          <w:rFonts w:ascii="UbuntuMono-Regular" w:hAnsi="UbuntuMono-Regular" w:cs="UbuntuMono-Regular"/>
+          <w:color w:val="000000"/>
+          <w:sz w:val="17"/>
+          <w:szCs w:val="17"/>
+        </w:rPr>
+      </w:pPr>
+      <w:r>
+        <w:rPr>
+          <w:rFonts w:ascii="UbuntuMono-Regular" w:hAnsi="UbuntuMono-Regular" w:cs="UbuntuMono-Regular"/>
+          <w:color w:val="FF6600"/>
+          <w:sz w:val="17"/>
+          <w:szCs w:val="17"/>
+        </w:rPr>
+        <w:t xml:space="preserve">04 </w:t>
+      </w:r>
+      <w:r>
+        <w:rPr>
+          <w:rFonts w:ascii="UbuntuMono-Bold" w:hAnsi="UbuntuMono-Bold" w:cs="UbuntuMono-Bold"/>
+          <w:b/>
+          <w:bCs/>
+          <w:color w:val="00669A"/>
+          <w:sz w:val="17"/>
+          <w:szCs w:val="17"/>
+        </w:rPr>
+        <w:t xml:space="preserve">WHERE </w:t>
+      </w:r>
+      <w:r>
+        <w:rPr>
+          <w:rFonts w:ascii="UbuntuMono-Regular" w:hAnsi="UbuntuMono-Regular" w:cs="UbuntuMono-Regular"/>
+          <w:color w:val="000089"/>
+          <w:sz w:val="17"/>
+          <w:szCs w:val="17"/>
+        </w:rPr>
+        <w:t>ticket_id</w:t>
+      </w:r>
+      <w:r>
+        <w:rPr>
+          <w:rFonts w:ascii="UbuntuMono-Regular" w:hAnsi="UbuntuMono-Regular" w:cs="UbuntuMono-Regular"/>
+          <w:color w:val="555555"/>
+          <w:sz w:val="17"/>
+          <w:szCs w:val="17"/>
+        </w:rPr>
+        <w:t>=@</w:t>
+      </w:r>
+      <w:r>
+        <w:rPr>
+          <w:rFonts w:ascii="UbuntuMono-Regular" w:hAnsi="UbuntuMono-Regular" w:cs="UbuntuMono-Regular"/>
+          <w:color w:val="000089"/>
+          <w:sz w:val="17"/>
+          <w:szCs w:val="17"/>
+        </w:rPr>
+        <w:t xml:space="preserve">id </w:t>
+      </w:r>
+      <w:r>
+        <w:rPr>
+          <w:rFonts w:ascii="UbuntuMono-Bold" w:hAnsi="UbuntuMono-Bold" w:cs="UbuntuMono-Bold"/>
+          <w:b/>
+          <w:bCs/>
+          <w:color w:val="00669A"/>
+          <w:sz w:val="17"/>
+          <w:szCs w:val="17"/>
+        </w:rPr>
+        <w:t xml:space="preserve">and </w:t>
+      </w:r>
+      <w:r>
+        <w:rPr>
+          <w:rFonts w:ascii="UbuntuMono-Regular" w:hAnsi="UbuntuMono-Regular" w:cs="UbuntuMono-Regular"/>
+          <w:color w:val="000089"/>
+          <w:sz w:val="17"/>
+          <w:szCs w:val="17"/>
+        </w:rPr>
+        <w:t>agg_version</w:t>
+      </w:r>
+      <w:r>
+        <w:rPr>
+          <w:rFonts w:ascii="UbuntuMono-Regular" w:hAnsi="UbuntuMono-Regular" w:cs="UbuntuMono-Regular"/>
+          <w:color w:val="555555"/>
+          <w:sz w:val="17"/>
+          <w:szCs w:val="17"/>
+        </w:rPr>
+        <w:t>=@</w:t>
+      </w:r>
+      <w:r>
+        <w:rPr>
+          <w:rFonts w:ascii="UbuntuMono-Regular" w:hAnsi="UbuntuMono-Regular" w:cs="UbuntuMono-Regular"/>
+          <w:color w:val="000089"/>
+          <w:sz w:val="17"/>
+          <w:szCs w:val="17"/>
+        </w:rPr>
+        <w:t>expected_version</w:t>
+      </w:r>
+      <w:r>
+        <w:rPr>
+          <w:rFonts w:ascii="UbuntuMono-Regular" w:hAnsi="UbuntuMono-Regular" w:cs="UbuntuMono-Regular"/>
+          <w:color w:val="000000"/>
+          <w:sz w:val="17"/>
+          <w:szCs w:val="17"/>
+        </w:rPr>
+        <w:t>;</w:t>
+      </w:r>
+    </w:p>
+    <w:p>
+      <w:pPr>
+        <w:pStyle w:val="NoSpacing"/>
+      </w:pPr>
+      <w:r>
+        <w:t>This SQL statement applies changes made to the aggregate instance</w:t>
+      </w:r>
+      <w:r>
+        <w:t>’</w:t>
+      </w:r>
+      <w:r>
+        <w:t>s state (line 2),</w:t>
+      </w:r>
+    </w:p>
+    <w:p>
+      <w:pPr>
+        <w:pStyle w:val="NoSpacing"/>
+      </w:pPr>
+      <w:r>
+        <w:t>and increases its version counter (line 3) but only if the current version equals the</w:t>
+      </w:r>
+    </w:p>
+    <w:p>
+      <w:pPr>
+        <w:pStyle w:val="NoSpacing"/>
+      </w:pPr>
+      <w:r>
+        <w:t>one that was read prior to applying changes to the aggregate</w:t>
+      </w:r>
+      <w:r>
+        <w:t>’</w:t>
+      </w:r>
+      <w:r>
+        <w:t>s state (line 4).</w:t>
+      </w:r>
+    </w:p>
+    <w:p>
+      <w:pPr>
+        <w:autoSpaceDE w:val="0"/>
+        <w:autoSpaceDN w:val="0"/>
+        <w:adjustRightInd w:val="0"/>
+        <w:spacing w:after="0"/>
+        <w:rPr>
+          <w:rFonts w:ascii="MinionPro-Regular" w:eastAsia="MinionPro-Regular" w:hAnsi="UbuntuMono-Regular" w:cs="MinionPro-Regular"/>
+          <w:color w:val="000000"/>
+          <w:sz w:val="21"/>
+          <w:szCs w:val="21"/>
+        </w:rPr>
+      </w:pPr>
+    </w:p>
+    <w:p>
+      <w:pPr>
+        <w:pStyle w:val="NoSpacing"/>
+      </w:pPr>
+      <w:r>
+        <w:t>Of course, concurrency management can be implemented elsewhere besides a relational</w:t>
+      </w:r>
+    </w:p>
+    <w:p>
+      <w:pPr>
+        <w:pStyle w:val="NoSpacing"/>
+      </w:pPr>
+      <w:r>
+        <w:t xml:space="preserve">database. Furthermore, </w:t>
+      </w:r>
+      <w:r>
+        <w:rPr>
+          <w:b/>
+          <w:bCs/>
+        </w:rPr>
+        <w:t>document databases lend themselves more toward</w:t>
+      </w:r>
+      <w:r>
+        <w:rPr>
+          <w:b/>
+          <w:bCs/>
+        </w:rPr>
+        <w:t xml:space="preserve"> </w:t>
+      </w:r>
+      <w:r>
+        <w:rPr>
+          <w:b/>
+          <w:bCs/>
+        </w:rPr>
+        <w:t>working with aggregates.</w:t>
+      </w:r>
+      <w:r>
+        <w:rPr>
+          <w:b/>
+          <w:bCs/>
+        </w:rPr>
+        <w:t>(</w:t>
+      </w:r>
+      <w:r>
+        <w:rPr>
+          <w:b/>
+          <w:bCs/>
+          <w:color w:val="FF0000"/>
+        </w:rPr>
+        <w:t>WHY?</w:t>
+      </w:r>
+      <w:r>
+        <w:rPr>
+          <w:b/>
+          <w:bCs/>
+        </w:rPr>
+        <w:t>)</w:t>
+      </w:r>
+      <w:r>
+        <w:t xml:space="preserve"> </w:t>
+      </w:r>
+      <w:r>
+        <w:t>That said, it</w:t>
+      </w:r>
+      <w:r>
+        <w:t>’</w:t>
+      </w:r>
+      <w:r>
+        <w:t>s crucial to ensure that the database used for</w:t>
+      </w:r>
+      <w:r>
+        <w:t xml:space="preserve"> </w:t>
+      </w:r>
+      <w:r>
+        <w:t>storing an aggregate</w:t>
+      </w:r>
+      <w:r>
+        <w:t>’</w:t>
+      </w:r>
+      <w:r>
+        <w:t>s data supports concurrency management.</w:t>
+      </w:r>
+    </w:p>
+    <w:p>
+      <w:pPr>
+        <w:pStyle w:val="Heading3"/>
+      </w:pPr>
+      <w:r>
+        <w:t>Transaction Boundary</w:t>
+      </w:r>
+    </w:p>
+    <w:p>
+      <w:pPr>
+        <w:pStyle w:val="NoSpacing"/>
+      </w:pPr>
+      <w:r>
+        <w:t>Since an aggregate</w:t>
+      </w:r>
+      <w:r>
+        <w:t>’</w:t>
+      </w:r>
+      <w:r>
+        <w:t>s state can only be modified by its own business</w:t>
+      </w:r>
+      <w:r>
+        <w:t xml:space="preserve"> </w:t>
+      </w:r>
+      <w:r>
+        <w:t xml:space="preserve">logic, </w:t>
+      </w:r>
+      <w:r>
+        <w:rPr>
+          <w:b/>
+          <w:bCs/>
+        </w:rPr>
+        <w:t>the aggregate also acts as a transactional boundary.</w:t>
+      </w:r>
+      <w:r>
+        <w:t xml:space="preserve"> All changes to the</w:t>
+      </w:r>
+      <w:r>
+        <w:t xml:space="preserve"> </w:t>
+      </w:r>
+      <w:r>
+        <w:t>aggregate</w:t>
+      </w:r>
+      <w:r>
+        <w:t>’</w:t>
+      </w:r>
+      <w:r>
+        <w:t>s state should be committed transactionally as one atomic operation. If an</w:t>
+      </w:r>
+      <w:r>
+        <w:t xml:space="preserve"> </w:t>
+      </w:r>
+      <w:r>
+        <w:t>aggregate</w:t>
+      </w:r>
+      <w:r>
+        <w:t>’</w:t>
+      </w:r>
+      <w:r>
+        <w:t>s state is modified, either all the</w:t>
+      </w:r>
+      <w:r>
+        <w:t xml:space="preserve"> </w:t>
+      </w:r>
+      <w:r>
+        <w:t>changes are committed or none of them is.</w:t>
+      </w:r>
+    </w:p>
+    <w:p>
+      <w:pPr>
+        <w:pStyle w:val="NoSpacing"/>
+      </w:pPr>
+    </w:p>
+    <w:p>
+      <w:pPr>
+        <w:pStyle w:val="NoSpacing"/>
+        <w:rPr>
+          <w:highlight w:val="yellow"/>
+        </w:rPr>
+      </w:pPr>
+      <w:r>
+        <w:rPr>
+          <w:highlight w:val="yellow"/>
+        </w:rPr>
+        <w:t xml:space="preserve">Furthermore, </w:t>
+      </w:r>
+      <w:r>
+        <w:rPr>
+          <w:b/>
+          <w:bCs/>
+          <w:highlight w:val="yellow"/>
+        </w:rPr>
+        <w:t>no system operation can assume a multi-aggregate transaction</w:t>
+      </w:r>
+      <w:r>
+        <w:rPr>
+          <w:highlight w:val="yellow"/>
+        </w:rPr>
+        <w:t>. A</w:t>
+      </w:r>
+    </w:p>
+    <w:p>
+      <w:pPr>
+        <w:pStyle w:val="NoSpacing"/>
+        <w:rPr>
+          <w:b/>
+          <w:bCs/>
+          <w:highlight w:val="yellow"/>
+        </w:rPr>
+      </w:pPr>
+      <w:r>
+        <w:rPr>
+          <w:highlight w:val="yellow"/>
+        </w:rPr>
+        <w:t>change to an aggregate</w:t>
+      </w:r>
+      <w:r>
+        <w:rPr>
+          <w:highlight w:val="yellow"/>
+        </w:rPr>
+        <w:t>’</w:t>
+      </w:r>
+      <w:r>
+        <w:rPr>
+          <w:highlight w:val="yellow"/>
+        </w:rPr>
+        <w:t xml:space="preserve">s state can only be committed individually, </w:t>
+      </w:r>
+      <w:r>
+        <w:rPr>
+          <w:b/>
+          <w:bCs/>
+          <w:highlight w:val="yellow"/>
+        </w:rPr>
+        <w:t>one aggregate per</w:t>
+      </w:r>
+    </w:p>
+    <w:p>
+      <w:pPr>
+        <w:pStyle w:val="NoSpacing"/>
+        <w:rPr>
+          <w:b/>
+          <w:bCs/>
+        </w:rPr>
+      </w:pPr>
+      <w:r>
+        <w:rPr>
+          <w:b/>
+          <w:bCs/>
+          <w:highlight w:val="yellow"/>
+        </w:rPr>
+        <w:t>database transaction.</w:t>
+      </w:r>
+    </w:p>
+    <w:p>
+      <w:pPr>
+        <w:autoSpaceDE w:val="0"/>
+        <w:autoSpaceDN w:val="0"/>
+        <w:adjustRightInd w:val="0"/>
+        <w:spacing w:after="0"/>
+        <w:rPr>
+          <w:rFonts w:ascii="MinionPro-Regular" w:eastAsia="MinionPro-Regular" w:cs="MinionPro-Regular"/>
+          <w:sz w:val="21"/>
+          <w:szCs w:val="21"/>
+        </w:rPr>
+      </w:pPr>
+    </w:p>
+    <w:p>
+      <w:pPr>
+        <w:pStyle w:val="NoSpacing"/>
+      </w:pPr>
+      <w:r>
+        <w:t>The one aggregate instance per transaction forces us to carefully design an aggregate</w:t>
+      </w:r>
+      <w:r>
+        <w:t>’</w:t>
+      </w:r>
+      <w:r>
+        <w:t>s</w:t>
+      </w:r>
+    </w:p>
+    <w:p>
+      <w:pPr>
+        <w:pStyle w:val="NoSpacing"/>
+      </w:pPr>
+      <w:r>
+        <w:t>boundaries, ensuring that the design addresses the business domain</w:t>
+      </w:r>
+      <w:r>
+        <w:t>’</w:t>
+      </w:r>
+      <w:r>
+        <w:t>s invariants and</w:t>
+      </w:r>
+    </w:p>
+    <w:p>
+      <w:pPr>
+        <w:pStyle w:val="NoSpacing"/>
+      </w:pPr>
+      <w:r>
+        <w:t xml:space="preserve">rules. </w:t>
+      </w:r>
+      <w:r>
+        <w:rPr>
+          <w:b/>
+          <w:bCs/>
+          <w:highlight w:val="yellow"/>
+        </w:rPr>
+        <w:t>The need to commit changes in multiple aggregates signals a wrong transaction</w:t>
+      </w:r>
+      <w:r>
+        <w:rPr>
+          <w:b/>
+          <w:bCs/>
+          <w:highlight w:val="yellow"/>
+        </w:rPr>
+        <w:t xml:space="preserve"> </w:t>
+      </w:r>
+      <w:r>
+        <w:rPr>
+          <w:b/>
+          <w:bCs/>
+          <w:highlight w:val="yellow"/>
+        </w:rPr>
+        <w:t>boundary, and hence, wrong aggregate boundaries.</w:t>
+      </w:r>
+    </w:p>
+    <w:p>
+      <w:pPr>
+        <w:pStyle w:val="NoSpacing"/>
+      </w:pPr>
+    </w:p>
+    <w:p>
+      <w:pPr>
+        <w:pStyle w:val="NoSpacing"/>
+        <w:rPr>
+          <w:b/>
+          <w:bCs/>
+          <w:color w:val="FF0000"/>
+        </w:rPr>
+      </w:pPr>
+      <w:r>
+        <w:rPr>
+          <w:b/>
+          <w:bCs/>
+          <w:color w:val="FF0000"/>
+        </w:rPr>
+        <w:t>(Are you sure you completely understand why we are supposed to have one aggregate changed per database transactio</w:t>
+      </w:r>
+      <w:r>
+        <w:rPr>
+          <w:b/>
+          <w:bCs/>
+          <w:color w:val="FF0000"/>
+        </w:rPr>
+        <w:t>n</w:t>
+      </w:r>
+      <w:r>
+        <w:rPr>
+          <w:b/>
+          <w:bCs/>
+          <w:color w:val="FF0000"/>
+        </w:rPr>
+        <w:t>?</w:t>
+      </w:r>
+    </w:p>
+    <w:p>
+      <w:pPr>
+        <w:pStyle w:val="NoSpacing"/>
+        <w:rPr>
+          <w:sz w:val="16"/>
+          <w:szCs w:val="16"/>
+        </w:rPr>
+      </w:pPr>
+      <w:hyperlink r:id="rId10" w:history="1">
+        <w:r>
+          <w:rPr>
+            <w:rStyle w:val="Hyperlink"/>
+            <w:sz w:val="16"/>
+            <w:szCs w:val="16"/>
+          </w:rPr>
+          <w:t>https://softwareengineering.stackexchange.com/questions/356106/ddd-avoid-updating-multiple-aggregates-within-a-transaction</w:t>
+        </w:r>
+      </w:hyperlink>
+      <w:r>
+        <w:rPr>
+          <w:b/>
+          <w:bCs/>
+          <w:color w:val="FF0000"/>
+        </w:rPr>
+        <w:t>)</w:t>
+      </w:r>
+    </w:p>
+    <w:p>
+      <w:pPr>
+        <w:pStyle w:val="NoSpacing"/>
+      </w:pPr>
+      <w:r>
+        <w:t>This seems to impose a modeling limitation. What if we need to modify multiple</w:t>
+      </w:r>
+      <w:r>
+        <w:t xml:space="preserve"> </w:t>
+      </w:r>
+      <w:r>
+        <w:t>objects in the same transaction? Let</w:t>
+      </w:r>
+      <w:r>
+        <w:t>’</w:t>
+      </w:r>
+      <w:r>
+        <w:t>s see how the pattern addresses such situations</w:t>
+      </w:r>
+      <w:r>
+        <w:t>:</w:t>
+      </w:r>
+    </w:p>
+    <w:p>
+      <w:pPr>
+        <w:pStyle w:val="Heading3"/>
+      </w:pPr>
+      <w:r>
+        <w:t>Hierarchy of Entities</w:t>
+      </w:r>
+    </w:p>
+    <w:p>
+      <w:pPr>
+        <w:pStyle w:val="NoSpacing"/>
+        <w:rPr>
+          <w:b/>
+          <w:bCs/>
+        </w:rPr>
+      </w:pPr>
+      <w:r>
+        <w:t>As we discussed earlier in the chapter, we don</w:t>
+      </w:r>
+      <w:r>
+        <w:t>’</w:t>
+      </w:r>
+      <w:r>
+        <w:t>t use entities as an</w:t>
+      </w:r>
+      <w:r>
+        <w:t xml:space="preserve"> </w:t>
+      </w:r>
+      <w:r>
+        <w:t>independent pattern, only as part of an aggregate. Let</w:t>
+      </w:r>
+      <w:r>
+        <w:t>’</w:t>
+      </w:r>
+      <w:r>
+        <w:t>s see the fundamental difference</w:t>
+      </w:r>
+      <w:r>
+        <w:t xml:space="preserve"> </w:t>
+      </w:r>
+      <w:r>
+        <w:t>between entities and</w:t>
+      </w:r>
+      <w:r>
+        <w:t xml:space="preserve"> </w:t>
+      </w:r>
+      <w:r>
+        <w:t xml:space="preserve">aggregates, and why </w:t>
+      </w:r>
+      <w:r>
+        <w:rPr>
+          <w:b/>
+          <w:bCs/>
+        </w:rPr>
+        <w:t>entities are a building block of an aggregate</w:t>
+      </w:r>
+      <w:r>
+        <w:rPr>
+          <w:b/>
+          <w:bCs/>
+        </w:rPr>
+        <w:t xml:space="preserve"> </w:t>
+      </w:r>
+      <w:r>
+        <w:rPr>
+          <w:b/>
+          <w:bCs/>
+        </w:rPr>
+        <w:t>rather than of the</w:t>
+      </w:r>
+      <w:r>
+        <w:rPr>
+          <w:b/>
+          <w:bCs/>
+        </w:rPr>
+        <w:t xml:space="preserve"> </w:t>
+      </w:r>
+      <w:r>
+        <w:rPr>
+          <w:b/>
+          <w:bCs/>
+        </w:rPr>
+        <w:t>overarching domain model.</w:t>
+      </w:r>
+    </w:p>
+    <w:p>
+      <w:pPr>
+        <w:autoSpaceDE w:val="0"/>
+        <w:autoSpaceDN w:val="0"/>
+        <w:adjustRightInd w:val="0"/>
+        <w:spacing w:after="0"/>
+        <w:rPr>
+          <w:rFonts w:ascii="MinionPro-Regular" w:eastAsia="MinionPro-Regular" w:cs="MinionPro-Regular"/>
+          <w:color w:val="000000"/>
+          <w:sz w:val="21"/>
+          <w:szCs w:val="21"/>
+        </w:rPr>
+      </w:pPr>
+    </w:p>
+    <w:p>
+      <w:pPr>
+        <w:pStyle w:val="NoSpacing"/>
+      </w:pPr>
+      <w:r>
+        <w:t>There are business scenarios in which</w:t>
+      </w:r>
+      <w:r>
+        <w:t>:</w:t>
+      </w:r>
+    </w:p>
+    <w:p>
+      <w:pPr>
+        <w:pStyle w:val="NoSpacing"/>
+        <w:numPr>
+          <w:ilvl w:val="0"/>
+          <w:numId w:val="49"/>
+        </w:numPr>
+        <w:rPr>
+          <w:highlight w:val="yellow"/>
+        </w:rPr>
+      </w:pPr>
+      <w:r>
+        <w:rPr>
+          <w:highlight w:val="yellow"/>
+        </w:rPr>
+        <w:t>multiple objects should share a transactional</w:t>
+      </w:r>
+      <w:r>
+        <w:rPr>
+          <w:highlight w:val="yellow"/>
+        </w:rPr>
+        <w:t xml:space="preserve"> </w:t>
+      </w:r>
+      <w:r>
+        <w:rPr>
+          <w:highlight w:val="yellow"/>
+        </w:rPr>
+        <w:t>boundary; for example, when both can be modified simultaneously</w:t>
+      </w:r>
+    </w:p>
+    <w:p>
+      <w:pPr>
+        <w:pStyle w:val="NoSpacing"/>
+        <w:numPr>
+          <w:ilvl w:val="0"/>
+          <w:numId w:val="49"/>
+        </w:numPr>
+        <w:rPr>
+          <w:highlight w:val="yellow"/>
+        </w:rPr>
+      </w:pPr>
+      <w:r>
+        <w:rPr>
+          <w:highlight w:val="yellow"/>
+        </w:rPr>
+        <w:t>or the business</w:t>
+      </w:r>
+      <w:r>
+        <w:rPr>
+          <w:highlight w:val="yellow"/>
+        </w:rPr>
+        <w:t xml:space="preserve"> </w:t>
+      </w:r>
+      <w:r>
+        <w:rPr>
+          <w:highlight w:val="yellow"/>
+        </w:rPr>
+        <w:t>rules of one object depend on the state of another object.</w:t>
+      </w:r>
+    </w:p>
+    <w:p>
+      <w:pPr>
+        <w:pStyle w:val="NoSpacing"/>
+      </w:pPr>
+      <w:r>
+        <w:lastRenderedPageBreak/>
+        <w:t xml:space="preserve">I add: </w:t>
+      </w:r>
+      <w:r>
+        <w:rPr>
+          <w:i/>
+          <w:iCs/>
+        </w:rPr>
+        <w:t>I think the above two scenarios are when you can think about defining these closely related objects as parts of an aggregate.</w:t>
+      </w:r>
+    </w:p>
+    <w:p>
+      <w:pPr>
+        <w:pStyle w:val="NoSpacing"/>
+      </w:pPr>
+    </w:p>
+    <w:p>
+      <w:pPr>
+        <w:pStyle w:val="NoSpacing"/>
+      </w:pPr>
+      <w:r>
+        <w:t>DDD prescribes that a system</w:t>
+      </w:r>
+      <w:r>
+        <w:t>’</w:t>
+      </w:r>
+      <w:r>
+        <w:t>s design should be driven by its business domain.</w:t>
+      </w:r>
+      <w:r>
+        <w:t xml:space="preserve"> </w:t>
+      </w:r>
+      <w:r>
+        <w:t xml:space="preserve">Aggregates are no exception. </w:t>
+      </w:r>
+      <w:r>
+        <w:rPr>
+          <w:b/>
+          <w:bCs/>
+        </w:rPr>
+        <w:t>To support changes to multiple objects that have to be</w:t>
+      </w:r>
+      <w:r>
+        <w:rPr>
+          <w:b/>
+          <w:bCs/>
+        </w:rPr>
+        <w:t xml:space="preserve"> </w:t>
+      </w:r>
+      <w:r>
+        <w:rPr>
+          <w:b/>
+          <w:bCs/>
+        </w:rPr>
+        <w:t xml:space="preserve">applied in one atomic transaction, the </w:t>
+      </w:r>
+      <w:r>
+        <w:rPr>
+          <w:b/>
+          <w:bCs/>
+          <w:highlight w:val="yellow"/>
+        </w:rPr>
+        <w:t>aggregate pattern resembles a hierarchy of</w:t>
+      </w:r>
+      <w:r>
+        <w:rPr>
+          <w:b/>
+          <w:bCs/>
+          <w:highlight w:val="yellow"/>
+        </w:rPr>
+        <w:t xml:space="preserve"> </w:t>
+      </w:r>
+      <w:r>
+        <w:rPr>
+          <w:b/>
+          <w:bCs/>
+          <w:highlight w:val="yellow"/>
+        </w:rPr>
+        <w:t>entities</w:t>
+      </w:r>
+      <w:r>
+        <w:rPr>
+          <w:b/>
+          <w:bCs/>
+        </w:rPr>
+        <w:t>, all sharing transactional consistency</w:t>
+      </w:r>
+      <w:r>
+        <w:t xml:space="preserve">, as shown in </w:t>
+      </w:r>
+      <w:r>
+        <w:rPr>
+          <w:color w:val="9A0000"/>
+        </w:rPr>
+        <w:t>Figure 6-3</w:t>
+      </w:r>
+      <w:r>
+        <w:t>.</w:t>
+      </w:r>
+    </w:p>
+    <w:p>
+      <w:pPr>
+        <w:pStyle w:val="NoSpacing"/>
+      </w:pPr>
+    </w:p>
+    <w:p>
+      <w:pPr>
+        <w:pStyle w:val="NoSpacing"/>
+        <w:jc w:val="center"/>
+      </w:pPr>
+      <w:r>
+        <w:rPr>
+          <w:noProof/>
+        </w:rPr>
+        <w:drawing>
+          <wp:inline distT="0" distB="0" distL="0" distR="0" wp14:anchorId="0D89144E" wp14:editId="5EDC9B26">
+            <wp:extent cx="2971800" cy="1590675"/>
+            <wp:effectExtent l="0" t="0" r="0" b="9525"/>
+            <wp:docPr id="2" name="Picture 2"/>
+            <wp:cNvGraphicFramePr>
+              <a:graphicFrameLocks xmlns:a="http://schemas.openxmlformats.org/drawingml/2006/main" noChangeAspect="1"/>
+            </wp:cNvGraphicFramePr>
+            <a:graphic xmlns:a="http://schemas.openxmlformats.org/drawingml/2006/main">
+              <a:graphicData uri="http://schemas.openxmlformats.org/drawingml/2006/picture">
+                <pic:pic xmlns:pic="http://schemas.openxmlformats.org/drawingml/2006/picture">
+                  <pic:nvPicPr>
+                    <pic:cNvPr id="1" name=""/>
+                    <pic:cNvPicPr/>
+                  </pic:nvPicPr>
+                  <pic:blipFill>
+                    <a:blip r:embed="rId11"/>
+                    <a:stretch>
+                      <a:fillRect/>
+                    </a:stretch>
+                  </pic:blipFill>
+                  <pic:spPr>
+                    <a:xfrm>
+                      <a:off x="0" y="0"/>
+                      <a:ext cx="2971800" cy="1590675"/>
+                    </a:xfrm>
+                    <a:prstGeom prst="rect">
+                      <a:avLst/>
+                    </a:prstGeom>
+                  </pic:spPr>
+                </pic:pic>
+              </a:graphicData>
+            </a:graphic>
+          </wp:inline>
+        </w:drawing>
+      </w:r>
+    </w:p>
+    <w:p>
+      <w:pPr>
+        <w:pStyle w:val="NoSpacing"/>
+      </w:pPr>
+    </w:p>
+    <w:p>
+      <w:pPr>
+        <w:pStyle w:val="NoSpacing"/>
+      </w:pPr>
+      <w:r>
+        <w:t>The hierarchy contains both entities and value objects, and all of them belong to the</w:t>
+      </w:r>
+    </w:p>
+    <w:p>
+      <w:pPr>
+        <w:pStyle w:val="NoSpacing"/>
+      </w:pPr>
+      <w:r>
+        <w:t>same aggregate if they are bound by the domain</w:t>
+      </w:r>
+      <w:r>
+        <w:t>’</w:t>
+      </w:r>
+      <w:r>
+        <w:t>s business logic.</w:t>
+      </w:r>
+    </w:p>
+    <w:p>
+      <w:pPr>
+        <w:pStyle w:val="NoSpacing"/>
+      </w:pPr>
+    </w:p>
+    <w:p>
+      <w:pPr>
+        <w:pStyle w:val="NoSpacing"/>
+        <w:rPr>
+          <w:b/>
+          <w:bCs/>
+        </w:rPr>
+      </w:pPr>
+      <w:r>
+        <w:t>That</w:t>
+      </w:r>
+      <w:r>
+        <w:t>’</w:t>
+      </w:r>
+      <w:r>
+        <w:t xml:space="preserve">s why the pattern is named </w:t>
+      </w:r>
+      <w:r>
+        <w:t>“</w:t>
+      </w:r>
+      <w:r>
+        <w:t>aggregate</w:t>
+      </w:r>
+      <w:r>
+        <w:t>”</w:t>
+      </w:r>
+      <w:r>
+        <w:t xml:space="preserve">: </w:t>
+      </w:r>
+      <w:r>
+        <w:rPr>
+          <w:b/>
+          <w:bCs/>
+        </w:rPr>
+        <w:t>it aggregates business entities and value</w:t>
+      </w:r>
+    </w:p>
+    <w:p>
+      <w:pPr>
+        <w:pStyle w:val="NoSpacing"/>
+      </w:pPr>
+      <w:r>
+        <w:rPr>
+          <w:b/>
+          <w:bCs/>
+        </w:rPr>
+        <w:t>objects that belong to the same transaction boundary</w:t>
+      </w:r>
+      <w:r>
+        <w:t>.</w:t>
+      </w:r>
+    </w:p>
+    <w:p>
+      <w:pPr>
+        <w:pStyle w:val="NoSpacing"/>
+      </w:pPr>
+    </w:p>
+    <w:p>
+      <w:pPr>
+        <w:pStyle w:val="NoSpacing"/>
+      </w:pPr>
+      <w:r>
+        <w:t>The following code sample demonstrates a business rule that spans multiple entities</w:t>
+      </w:r>
+    </w:p>
+    <w:p>
+      <w:pPr>
+        <w:pStyle w:val="NoSpacing"/>
+      </w:pPr>
+      <w:r>
+        <w:t>belonging to the aggregate</w:t>
+      </w:r>
+      <w:r>
+        <w:t>’</w:t>
+      </w:r>
+      <w:r>
+        <w:t>s boundary</w:t>
+      </w:r>
+      <w:r>
+        <w:rPr>
+          <w:rFonts w:hint="eastAsia"/>
+        </w:rPr>
+        <w:t>—“</w:t>
+      </w:r>
+      <w:r>
+        <w:t>If an agent didn</w:t>
+      </w:r>
+      <w:r>
+        <w:t>’</w:t>
+      </w:r>
+      <w:r>
+        <w:t>t open an escalated ticket</w:t>
+      </w:r>
+    </w:p>
+    <w:p>
+      <w:pPr>
+        <w:pStyle w:val="NoSpacing"/>
+      </w:pPr>
+      <w:r>
+        <w:t>within 50% of the response time limit, it is automatically reassigned to a different</w:t>
+      </w:r>
+    </w:p>
+    <w:p>
+      <w:pPr>
+        <w:pStyle w:val="NoSpacing"/>
+      </w:pPr>
+      <w:r>
+        <w:t>agent</w:t>
+      </w:r>
+      <w:r>
+        <w:t>”</w:t>
+      </w:r>
+      <w:r>
+        <w:t>:</w:t>
+      </w:r>
+    </w:p>
+    <w:p>
+      <w:pPr>
+        <w:pStyle w:val="NoSpacing"/>
+      </w:pPr>
+    </w:p>
+    <w:p>
+      <w:pPr>
+        <w:autoSpaceDE w:val="0"/>
+        <w:autoSpaceDN w:val="0"/>
+        <w:adjustRightInd w:val="0"/>
+        <w:spacing w:after="0"/>
+        <w:rPr>
+          <w:rFonts w:ascii="UbuntuMono-Bold" w:hAnsi="UbuntuMono-Bold" w:cs="UbuntuMono-Bold"/>
+          <w:b/>
+          <w:bCs/>
+          <w:color w:val="00AB89"/>
+          <w:sz w:val="17"/>
+          <w:szCs w:val="17"/>
+        </w:rPr>
+      </w:pPr>
+      <w:r>
+        <w:rPr>
+          <w:rFonts w:ascii="UbuntuMono-Regular" w:hAnsi="UbuntuMono-Regular" w:cs="UbuntuMono-Regular"/>
+          <w:color w:val="FF6600"/>
+          <w:sz w:val="17"/>
+          <w:szCs w:val="17"/>
+        </w:rPr>
+        <w:t xml:space="preserve">01 </w:t>
+      </w:r>
+      <w:r>
+        <w:rPr>
+          <w:rFonts w:ascii="UbuntuMono-Bold" w:hAnsi="UbuntuMono-Bold" w:cs="UbuntuMono-Bold"/>
+          <w:b/>
+          <w:bCs/>
+          <w:color w:val="00669A"/>
+          <w:sz w:val="17"/>
+          <w:szCs w:val="17"/>
+        </w:rPr>
+        <w:t xml:space="preserve">public class </w:t>
+      </w:r>
+      <w:r>
+        <w:rPr>
+          <w:rFonts w:ascii="UbuntuMono-Bold" w:hAnsi="UbuntuMono-Bold" w:cs="UbuntuMono-Bold"/>
+          <w:b/>
+          <w:bCs/>
+          <w:color w:val="00AB89"/>
+          <w:sz w:val="17"/>
+          <w:szCs w:val="17"/>
+        </w:rPr>
+        <w:t>Ticket</w:t>
+      </w:r>
+      <w:r>
+        <w:rPr>
+          <w:rFonts w:ascii="UbuntuMono-Regular" w:hAnsi="UbuntuMono-Regular" w:cs="UbuntuMono-Regular"/>
+          <w:color w:val="000000"/>
+          <w:sz w:val="17"/>
+          <w:szCs w:val="17"/>
+        </w:rPr>
+        <w:t>{</w:t>
+      </w:r>
+    </w:p>
+    <w:p>
+      <w:pPr>
+        <w:autoSpaceDE w:val="0"/>
+        <w:autoSpaceDN w:val="0"/>
+        <w:adjustRightInd w:val="0"/>
+        <w:spacing w:after="0"/>
+        <w:rPr>
+          <w:rFonts w:ascii="UbuntuMono-Regular" w:hAnsi="UbuntuMono-Regular" w:cs="UbuntuMono-Regular"/>
+          <w:color w:val="000000"/>
+          <w:sz w:val="17"/>
+          <w:szCs w:val="17"/>
+        </w:rPr>
+      </w:pPr>
+      <w:r>
+        <w:rPr>
+          <w:rFonts w:ascii="UbuntuMono-Regular" w:hAnsi="UbuntuMono-Regular" w:cs="UbuntuMono-Regular"/>
+          <w:color w:val="FF6600"/>
+          <w:sz w:val="17"/>
+          <w:szCs w:val="17"/>
+        </w:rPr>
+        <w:t xml:space="preserve">04 </w:t>
+      </w:r>
+      <w:r>
+        <w:rPr>
+          <w:rFonts w:ascii="UbuntuMono-Regular" w:hAnsi="UbuntuMono-Regular" w:cs="UbuntuMono-Regular"/>
+          <w:color w:val="FF6600"/>
+          <w:sz w:val="17"/>
+          <w:szCs w:val="17"/>
+        </w:rPr>
+        <w:tab/>
+      </w:r>
+      <w:r>
+        <w:rPr>
+          <w:rFonts w:ascii="UbuntuMono-Regular" w:hAnsi="UbuntuMono-Regular" w:cs="UbuntuMono-Regular"/>
+          <w:color w:val="000089"/>
+          <w:sz w:val="17"/>
+          <w:szCs w:val="17"/>
+        </w:rPr>
+        <w:t>List</w:t>
+      </w:r>
+      <w:r>
+        <w:rPr>
+          <w:rFonts w:ascii="UbuntuMono-Regular" w:hAnsi="UbuntuMono-Regular" w:cs="UbuntuMono-Regular"/>
+          <w:color w:val="000000"/>
+          <w:sz w:val="17"/>
+          <w:szCs w:val="17"/>
+        </w:rPr>
+        <w:t>&lt;</w:t>
+      </w:r>
+      <w:r>
+        <w:rPr>
+          <w:rFonts w:ascii="UbuntuMono-Regular" w:hAnsi="UbuntuMono-Regular" w:cs="UbuntuMono-Regular"/>
+          <w:color w:val="000089"/>
+          <w:sz w:val="17"/>
+          <w:szCs w:val="17"/>
+        </w:rPr>
+        <w:t>Message</w:t>
+      </w:r>
+      <w:r>
+        <w:rPr>
+          <w:rFonts w:ascii="UbuntuMono-Regular" w:hAnsi="UbuntuMono-Regular" w:cs="UbuntuMono-Regular"/>
+          <w:color w:val="000000"/>
+          <w:sz w:val="17"/>
+          <w:szCs w:val="17"/>
+        </w:rPr>
+        <w:t xml:space="preserve">&gt; </w:t>
+      </w:r>
+      <w:r>
+        <w:rPr>
+          <w:rFonts w:ascii="UbuntuMono-Regular" w:hAnsi="UbuntuMono-Regular" w:cs="UbuntuMono-Regular"/>
+          <w:color w:val="000089"/>
+          <w:sz w:val="17"/>
+          <w:szCs w:val="17"/>
+        </w:rPr>
+        <w:t>_messages</w:t>
+      </w:r>
+      <w:r>
+        <w:rPr>
+          <w:rFonts w:ascii="UbuntuMono-Regular" w:hAnsi="UbuntuMono-Regular" w:cs="UbuntuMono-Regular"/>
+          <w:color w:val="000000"/>
+          <w:sz w:val="17"/>
+          <w:szCs w:val="17"/>
+        </w:rPr>
+        <w:t>;</w:t>
+      </w:r>
+    </w:p>
+    <w:p>
+      <w:pPr>
+        <w:autoSpaceDE w:val="0"/>
+        <w:autoSpaceDN w:val="0"/>
+        <w:adjustRightInd w:val="0"/>
+        <w:spacing w:after="0"/>
+        <w:rPr>
+          <w:rFonts w:ascii="UbuntuMono-Regular" w:hAnsi="UbuntuMono-Regular" w:cs="UbuntuMono-Regular"/>
+          <w:color w:val="000000"/>
+          <w:sz w:val="17"/>
+          <w:szCs w:val="17"/>
+        </w:rPr>
+      </w:pPr>
+      <w:r>
+        <w:rPr>
+          <w:rFonts w:ascii="UbuntuMono-Regular" w:hAnsi="UbuntuMono-Regular" w:cs="UbuntuMono-Regular"/>
+          <w:color w:val="FF6600"/>
+          <w:sz w:val="17"/>
+          <w:szCs w:val="17"/>
+        </w:rPr>
+        <w:t xml:space="preserve">07 </w:t>
+      </w:r>
+      <w:r>
+        <w:rPr>
+          <w:rFonts w:ascii="UbuntuMono-Bold" w:hAnsi="UbuntuMono-Bold" w:cs="UbuntuMono-Bold"/>
+          <w:b/>
+          <w:bCs/>
+          <w:color w:val="00669A"/>
+          <w:sz w:val="17"/>
+          <w:szCs w:val="17"/>
+        </w:rPr>
+        <w:t xml:space="preserve">public void </w:t>
+      </w:r>
+      <w:r>
+        <w:rPr>
+          <w:rFonts w:ascii="UbuntuMono-Regular" w:hAnsi="UbuntuMono-Regular" w:cs="UbuntuMono-Regular"/>
+          <w:color w:val="000089"/>
+          <w:sz w:val="17"/>
+          <w:szCs w:val="17"/>
+        </w:rPr>
+        <w:t>Execute</w:t>
+      </w:r>
+      <w:r>
+        <w:rPr>
+          <w:rFonts w:ascii="UbuntuMono-Regular" w:hAnsi="UbuntuMono-Regular" w:cs="UbuntuMono-Regular"/>
+          <w:color w:val="000000"/>
+          <w:sz w:val="17"/>
+          <w:szCs w:val="17"/>
+        </w:rPr>
+        <w:t>(</w:t>
+      </w:r>
+      <w:r>
+        <w:rPr>
+          <w:rFonts w:ascii="UbuntuMono-Regular" w:hAnsi="UbuntuMono-Regular" w:cs="UbuntuMono-Regular"/>
+          <w:color w:val="000089"/>
+          <w:sz w:val="17"/>
+          <w:szCs w:val="17"/>
+        </w:rPr>
+        <w:t>EvaluateAutomaticActions cmd</w:t>
+      </w:r>
+      <w:r>
+        <w:rPr>
+          <w:rFonts w:ascii="UbuntuMono-Regular" w:hAnsi="UbuntuMono-Regular" w:cs="UbuntuMono-Regular"/>
+          <w:color w:val="000000"/>
+          <w:sz w:val="17"/>
+          <w:szCs w:val="17"/>
+        </w:rPr>
+        <w:t>){</w:t>
+      </w:r>
+    </w:p>
+    <w:p>
+      <w:pPr>
+        <w:autoSpaceDE w:val="0"/>
+        <w:autoSpaceDN w:val="0"/>
+        <w:adjustRightInd w:val="0"/>
+        <w:spacing w:after="0"/>
+        <w:rPr>
+          <w:rFonts w:ascii="UbuntuMono-Regular" w:hAnsi="UbuntuMono-Regular" w:cs="UbuntuMono-Regular"/>
+          <w:color w:val="000000"/>
+          <w:sz w:val="15"/>
+          <w:szCs w:val="15"/>
+        </w:rPr>
+      </w:pPr>
+      <w:r>
+        <w:rPr>
+          <w:rFonts w:ascii="UbuntuMono-Regular" w:hAnsi="UbuntuMono-Regular" w:cs="UbuntuMono-Regular"/>
+          <w:color w:val="FF6600"/>
+          <w:sz w:val="17"/>
+          <w:szCs w:val="17"/>
+        </w:rPr>
+        <w:t xml:space="preserve">09 </w:t>
+      </w:r>
+      <w:r>
+        <w:rPr>
+          <w:rFonts w:ascii="UbuntuMono-Regular" w:hAnsi="UbuntuMono-Regular" w:cs="UbuntuMono-Regular"/>
+          <w:color w:val="FF6600"/>
+          <w:sz w:val="17"/>
+          <w:szCs w:val="17"/>
+        </w:rPr>
+        <w:tab/>
+      </w:r>
+      <w:r>
+        <w:rPr>
+          <w:rFonts w:ascii="UbuntuMono-Bold" w:hAnsi="UbuntuMono-Bold" w:cs="UbuntuMono-Bold"/>
+          <w:b/>
+          <w:bCs/>
+          <w:color w:val="00669A"/>
+          <w:sz w:val="15"/>
+          <w:szCs w:val="15"/>
+        </w:rPr>
+        <w:t xml:space="preserve">if </w:t>
+      </w:r>
+      <w:r>
+        <w:rPr>
+          <w:rFonts w:ascii="UbuntuMono-Regular" w:hAnsi="UbuntuMono-Regular" w:cs="UbuntuMono-Regular"/>
+          <w:color w:val="000000"/>
+          <w:sz w:val="15"/>
+          <w:szCs w:val="15"/>
+        </w:rPr>
+        <w:t>(</w:t>
+      </w:r>
+      <w:r>
+        <w:rPr>
+          <w:rFonts w:ascii="UbuntuMono-Bold" w:hAnsi="UbuntuMono-Bold" w:cs="UbuntuMono-Bold"/>
+          <w:b/>
+          <w:bCs/>
+          <w:color w:val="00669A"/>
+          <w:sz w:val="15"/>
+          <w:szCs w:val="15"/>
+        </w:rPr>
+        <w:t>this</w:t>
+      </w:r>
+      <w:r>
+        <w:rPr>
+          <w:rFonts w:ascii="UbuntuMono-Regular" w:hAnsi="UbuntuMono-Regular" w:cs="UbuntuMono-Regular"/>
+          <w:color w:val="000000"/>
+          <w:sz w:val="15"/>
+          <w:szCs w:val="15"/>
+        </w:rPr>
+        <w:t>.</w:t>
+      </w:r>
+      <w:r>
+        <w:rPr>
+          <w:rFonts w:ascii="UbuntuMono-Regular" w:hAnsi="UbuntuMono-Regular" w:cs="UbuntuMono-Regular"/>
+          <w:color w:val="000089"/>
+          <w:sz w:val="15"/>
+          <w:szCs w:val="15"/>
+        </w:rPr>
+        <w:t xml:space="preserve">IsEscalated </w:t>
+      </w:r>
+      <w:r>
+        <w:rPr>
+          <w:rFonts w:ascii="UbuntuMono-Regular" w:hAnsi="UbuntuMono-Regular" w:cs="UbuntuMono-Regular"/>
+          <w:color w:val="000000"/>
+          <w:sz w:val="15"/>
+          <w:szCs w:val="15"/>
+        </w:rPr>
+        <w:t xml:space="preserve">&amp;&amp; </w:t>
+      </w:r>
+      <w:r>
+        <w:rPr>
+          <w:rFonts w:ascii="UbuntuMono-Bold" w:hAnsi="UbuntuMono-Bold" w:cs="UbuntuMono-Bold"/>
+          <w:b/>
+          <w:bCs/>
+          <w:color w:val="00669A"/>
+          <w:sz w:val="15"/>
+          <w:szCs w:val="15"/>
+        </w:rPr>
+        <w:t>this</w:t>
+      </w:r>
+      <w:r>
+        <w:rPr>
+          <w:rFonts w:ascii="UbuntuMono-Regular" w:hAnsi="UbuntuMono-Regular" w:cs="UbuntuMono-Regular"/>
+          <w:color w:val="000000"/>
+          <w:sz w:val="15"/>
+          <w:szCs w:val="15"/>
+        </w:rPr>
+        <w:t>.</w:t>
+      </w:r>
+      <w:r>
+        <w:rPr>
+          <w:rFonts w:ascii="UbuntuMono-Regular" w:hAnsi="UbuntuMono-Regular" w:cs="UbuntuMono-Regular"/>
+          <w:color w:val="000089"/>
+          <w:sz w:val="15"/>
+          <w:szCs w:val="15"/>
+        </w:rPr>
+        <w:t xml:space="preserve">RemainingTimePercentage </w:t>
+      </w:r>
+      <w:r>
+        <w:rPr>
+          <w:rFonts w:ascii="UbuntuMono-Regular" w:hAnsi="UbuntuMono-Regular" w:cs="UbuntuMono-Regular"/>
+          <w:color w:val="000000"/>
+          <w:sz w:val="15"/>
+          <w:szCs w:val="15"/>
+        </w:rPr>
+        <w:t xml:space="preserve">&lt; </w:t>
+      </w:r>
+      <w:r>
+        <w:rPr>
+          <w:rFonts w:ascii="UbuntuMono-Regular" w:hAnsi="UbuntuMono-Regular" w:cs="UbuntuMono-Regular"/>
+          <w:color w:val="FF6600"/>
+          <w:sz w:val="15"/>
+          <w:szCs w:val="15"/>
+        </w:rPr>
+        <w:t xml:space="preserve">0.5 </w:t>
+      </w:r>
+      <w:r>
+        <w:rPr>
+          <w:rFonts w:ascii="UbuntuMono-Regular" w:hAnsi="UbuntuMono-Regular" w:cs="UbuntuMono-Regular"/>
+          <w:color w:val="000000"/>
+          <w:sz w:val="15"/>
+          <w:szCs w:val="15"/>
+        </w:rPr>
+        <w:t>&amp;&amp;</w:t>
+      </w:r>
+      <w:r>
+        <w:rPr>
+          <w:rFonts w:ascii="UbuntuMono-Regular" w:hAnsi="UbuntuMono-Regular" w:cs="UbuntuMono-Regular"/>
+          <w:color w:val="000000"/>
+          <w:sz w:val="15"/>
+          <w:szCs w:val="15"/>
+        </w:rPr>
+        <w:t xml:space="preserve"> </w:t>
+      </w:r>
+      <w:r>
+        <w:rPr>
+          <w:rFonts w:ascii="UbuntuMono-Regular" w:hAnsi="UbuntuMono-Regular" w:cs="UbuntuMono-Regular"/>
+          <w:color w:val="000089"/>
+          <w:sz w:val="15"/>
+          <w:szCs w:val="15"/>
+        </w:rPr>
+        <w:t>GetUnreadMessagesCount</w:t>
+      </w:r>
+      <w:r>
+        <w:rPr>
+          <w:rFonts w:ascii="UbuntuMono-Regular" w:hAnsi="UbuntuMono-Regular" w:cs="UbuntuMono-Regular"/>
+          <w:color w:val="000000"/>
+          <w:sz w:val="15"/>
+          <w:szCs w:val="15"/>
+        </w:rPr>
+        <w:t>(</w:t>
+      </w:r>
+      <w:r>
+        <w:rPr>
+          <w:rFonts w:ascii="UbuntuMono-Bold" w:hAnsi="UbuntuMono-Bold" w:cs="UbuntuMono-Bold"/>
+          <w:b/>
+          <w:bCs/>
+          <w:color w:val="00669A"/>
+          <w:sz w:val="15"/>
+          <w:szCs w:val="15"/>
+        </w:rPr>
+        <w:t>for</w:t>
+      </w:r>
+      <w:r>
+        <w:rPr>
+          <w:rFonts w:ascii="UbuntuMono-Regular" w:hAnsi="UbuntuMono-Regular" w:cs="UbuntuMono-Regular"/>
+          <w:color w:val="000000"/>
+          <w:sz w:val="15"/>
+          <w:szCs w:val="15"/>
+        </w:rPr>
+        <w:t xml:space="preserve">: </w:t>
+      </w:r>
+      <w:r>
+        <w:rPr>
+          <w:rFonts w:ascii="UbuntuMono-Regular" w:hAnsi="UbuntuMono-Regular" w:cs="UbuntuMono-Regular"/>
+          <w:color w:val="000089"/>
+          <w:sz w:val="15"/>
+          <w:szCs w:val="15"/>
+        </w:rPr>
+        <w:t>AssignedAgent</w:t>
+      </w:r>
+      <w:r>
+        <w:rPr>
+          <w:rFonts w:ascii="UbuntuMono-Regular" w:hAnsi="UbuntuMono-Regular" w:cs="UbuntuMono-Regular"/>
+          <w:color w:val="000000"/>
+          <w:sz w:val="15"/>
+          <w:szCs w:val="15"/>
+        </w:rPr>
+        <w:t>) &gt;</w:t>
+      </w:r>
+      <w:r>
+        <w:rPr>
+          <w:rFonts w:ascii="UbuntuMono-Regular" w:hAnsi="UbuntuMono-Regular" w:cs="UbuntuMono-Regular"/>
+          <w:color w:val="FF6600"/>
+          <w:sz w:val="15"/>
+          <w:szCs w:val="15"/>
+        </w:rPr>
+        <w:t>0</w:t>
+      </w:r>
+      <w:r>
+        <w:rPr>
+          <w:rFonts w:ascii="UbuntuMono-Regular" w:hAnsi="UbuntuMono-Regular" w:cs="UbuntuMono-Regular"/>
+          <w:color w:val="000000"/>
+          <w:sz w:val="15"/>
+          <w:szCs w:val="15"/>
+        </w:rPr>
+        <w:t>){</w:t>
+      </w:r>
+    </w:p>
+    <w:p>
+      <w:pPr>
+        <w:autoSpaceDE w:val="0"/>
+        <w:autoSpaceDN w:val="0"/>
+        <w:adjustRightInd w:val="0"/>
+        <w:spacing w:after="0"/>
+        <w:rPr>
+          <w:rFonts w:ascii="UbuntuMono-Regular" w:hAnsi="UbuntuMono-Regular" w:cs="UbuntuMono-Regular"/>
+          <w:color w:val="000000"/>
+          <w:sz w:val="17"/>
+          <w:szCs w:val="17"/>
+        </w:rPr>
+      </w:pPr>
+      <w:r>
+        <w:rPr>
+          <w:rFonts w:ascii="UbuntuMono-Regular" w:hAnsi="UbuntuMono-Regular" w:cs="UbuntuMono-Regular"/>
+          <w:color w:val="FF6600"/>
+          <w:sz w:val="17"/>
+          <w:szCs w:val="17"/>
+        </w:rPr>
+        <w:t xml:space="preserve">12 </w:t>
+      </w:r>
+      <w:r>
+        <w:rPr>
+          <w:rFonts w:ascii="UbuntuMono-Regular" w:hAnsi="UbuntuMono-Regular" w:cs="UbuntuMono-Regular"/>
+          <w:color w:val="FF6600"/>
+          <w:sz w:val="17"/>
+          <w:szCs w:val="17"/>
+        </w:rPr>
+        <w:tab/>
+      </w:r>
+      <w:r>
+        <w:rPr>
+          <w:rFonts w:ascii="UbuntuMono-Regular" w:hAnsi="UbuntuMono-Regular" w:cs="UbuntuMono-Regular"/>
+          <w:color w:val="000089"/>
+          <w:sz w:val="17"/>
+          <w:szCs w:val="17"/>
+        </w:rPr>
+        <w:t xml:space="preserve">_agent </w:t>
+      </w:r>
+      <w:r>
+        <w:rPr>
+          <w:rFonts w:ascii="UbuntuMono-Regular" w:hAnsi="UbuntuMono-Regular" w:cs="UbuntuMono-Regular"/>
+          <w:color w:val="000000"/>
+          <w:sz w:val="17"/>
+          <w:szCs w:val="17"/>
+        </w:rPr>
+        <w:t xml:space="preserve">= </w:t>
+      </w:r>
+      <w:r>
+        <w:rPr>
+          <w:rFonts w:ascii="UbuntuMono-Regular" w:hAnsi="UbuntuMono-Regular" w:cs="UbuntuMono-Regular"/>
+          <w:color w:val="000089"/>
+          <w:sz w:val="17"/>
+          <w:szCs w:val="17"/>
+        </w:rPr>
+        <w:t>AssignNewAgent</w:t>
+      </w:r>
+      <w:r>
+        <w:rPr>
+          <w:rFonts w:ascii="UbuntuMono-Regular" w:hAnsi="UbuntuMono-Regular" w:cs="UbuntuMono-Regular"/>
+          <w:color w:val="000000"/>
+          <w:sz w:val="17"/>
+          <w:szCs w:val="17"/>
+        </w:rPr>
+        <w:t>();</w:t>
+      </w:r>
+    </w:p>
+    <w:p>
+      <w:pPr>
+        <w:autoSpaceDE w:val="0"/>
+        <w:autoSpaceDN w:val="0"/>
+        <w:adjustRightInd w:val="0"/>
+        <w:spacing w:after="0"/>
+        <w:rPr>
+          <w:rFonts w:ascii="UbuntuMono-Regular" w:hAnsi="UbuntuMono-Regular" w:cs="UbuntuMono-Regular"/>
+          <w:color w:val="000000"/>
+          <w:sz w:val="17"/>
+          <w:szCs w:val="17"/>
+        </w:rPr>
+      </w:pPr>
+      <w:r>
+        <w:rPr>
+          <w:rFonts w:ascii="UbuntuMono-Regular" w:hAnsi="UbuntuMono-Regular" w:cs="UbuntuMono-Regular"/>
+          <w:color w:val="000000"/>
+          <w:sz w:val="17"/>
+          <w:szCs w:val="17"/>
+        </w:rPr>
+        <w:t>}}</w:t>
+      </w:r>
+    </w:p>
+    <w:p>
+      <w:pPr>
+        <w:autoSpaceDE w:val="0"/>
+        <w:autoSpaceDN w:val="0"/>
+        <w:adjustRightInd w:val="0"/>
+        <w:spacing w:after="0"/>
+        <w:rPr>
+          <w:rFonts w:ascii="UbuntuMono-Regular" w:hAnsi="UbuntuMono-Regular" w:cs="UbuntuMono-Regular"/>
+          <w:color w:val="000000"/>
+          <w:sz w:val="17"/>
+          <w:szCs w:val="17"/>
+        </w:rPr>
+      </w:pPr>
+    </w:p>
+    <w:p>
+      <w:pPr>
+        <w:autoSpaceDE w:val="0"/>
+        <w:autoSpaceDN w:val="0"/>
+        <w:adjustRightInd w:val="0"/>
+        <w:spacing w:after="0"/>
+        <w:rPr>
+          <w:rFonts w:ascii="UbuntuMono-Regular" w:hAnsi="UbuntuMono-Regular" w:cs="UbuntuMono-Regular"/>
+          <w:color w:val="000000"/>
+          <w:sz w:val="17"/>
+          <w:szCs w:val="17"/>
+        </w:rPr>
+      </w:pPr>
+      <w:r>
+        <w:rPr>
+          <w:rFonts w:ascii="UbuntuMono-Regular" w:hAnsi="UbuntuMono-Regular" w:cs="UbuntuMono-Regular"/>
+          <w:color w:val="FF6600"/>
+          <w:sz w:val="17"/>
+          <w:szCs w:val="17"/>
+        </w:rPr>
+        <w:t xml:space="preserve">16 </w:t>
+      </w:r>
+      <w:r>
+        <w:rPr>
+          <w:rFonts w:ascii="UbuntuMono-Bold" w:hAnsi="UbuntuMono-Bold" w:cs="UbuntuMono-Bold"/>
+          <w:b/>
+          <w:bCs/>
+          <w:color w:val="00669A"/>
+          <w:sz w:val="17"/>
+          <w:szCs w:val="17"/>
+        </w:rPr>
+        <w:t xml:space="preserve">public </w:t>
+      </w:r>
+      <w:r>
+        <w:rPr>
+          <w:rFonts w:ascii="UbuntuMono-Bold" w:hAnsi="UbuntuMono-Bold" w:cs="UbuntuMono-Bold"/>
+          <w:b/>
+          <w:bCs/>
+          <w:color w:val="007789"/>
+          <w:sz w:val="17"/>
+          <w:szCs w:val="17"/>
+        </w:rPr>
+        <w:t xml:space="preserve">int </w:t>
+      </w:r>
+      <w:r>
+        <w:rPr>
+          <w:rFonts w:ascii="UbuntuMono-Regular" w:hAnsi="UbuntuMono-Regular" w:cs="UbuntuMono-Regular"/>
+          <w:color w:val="000089"/>
+          <w:sz w:val="17"/>
+          <w:szCs w:val="17"/>
+        </w:rPr>
+        <w:t>GetUnreadMessagesCount</w:t>
+      </w:r>
+      <w:r>
+        <w:rPr>
+          <w:rFonts w:ascii="UbuntuMono-Regular" w:hAnsi="UbuntuMono-Regular" w:cs="UbuntuMono-Regular"/>
+          <w:color w:val="000000"/>
+          <w:sz w:val="17"/>
+          <w:szCs w:val="17"/>
+        </w:rPr>
+        <w:t>(</w:t>
+      </w:r>
+      <w:r>
+        <w:rPr>
+          <w:rFonts w:ascii="UbuntuMono-Regular" w:hAnsi="UbuntuMono-Regular" w:cs="UbuntuMono-Regular"/>
+          <w:color w:val="000089"/>
+          <w:sz w:val="17"/>
+          <w:szCs w:val="17"/>
+        </w:rPr>
+        <w:t>UserId id</w:t>
+      </w:r>
+      <w:r>
+        <w:rPr>
+          <w:rFonts w:ascii="UbuntuMono-Regular" w:hAnsi="UbuntuMono-Regular" w:cs="UbuntuMono-Regular"/>
+          <w:color w:val="000000"/>
+          <w:sz w:val="17"/>
+          <w:szCs w:val="17"/>
+        </w:rPr>
+        <w:t>){</w:t>
+      </w:r>
+    </w:p>
+    <w:p>
+      <w:pPr>
+        <w:autoSpaceDE w:val="0"/>
+        <w:autoSpaceDN w:val="0"/>
+        <w:adjustRightInd w:val="0"/>
+        <w:spacing w:after="0"/>
+        <w:rPr>
+          <w:rFonts w:ascii="UbuntuMono-Regular" w:hAnsi="UbuntuMono-Regular" w:cs="UbuntuMono-Regular"/>
+          <w:color w:val="000000"/>
+          <w:sz w:val="17"/>
+          <w:szCs w:val="17"/>
+        </w:rPr>
+      </w:pPr>
+      <w:r>
+        <w:rPr>
+          <w:rFonts w:ascii="UbuntuMono-Regular" w:hAnsi="UbuntuMono-Regular" w:cs="UbuntuMono-Regular"/>
+          <w:color w:val="FF6600"/>
+          <w:sz w:val="17"/>
+          <w:szCs w:val="17"/>
+        </w:rPr>
+        <w:t xml:space="preserve">18 </w:t>
+      </w:r>
+      <w:r>
+        <w:rPr>
+          <w:rFonts w:ascii="UbuntuMono-Regular" w:hAnsi="UbuntuMono-Regular" w:cs="UbuntuMono-Regular"/>
+          <w:color w:val="FF6600"/>
+          <w:sz w:val="17"/>
+          <w:szCs w:val="17"/>
+        </w:rPr>
+        <w:tab/>
+      </w:r>
+      <w:proofErr w:type="gramStart"/>
+      <w:r>
+        <w:rPr>
+          <w:rFonts w:ascii="UbuntuMono-Bold" w:hAnsi="UbuntuMono-Bold" w:cs="UbuntuMono-Bold"/>
+          <w:b/>
+          <w:bCs/>
+          <w:color w:val="00669A"/>
+          <w:sz w:val="17"/>
+          <w:szCs w:val="17"/>
+        </w:rPr>
+        <w:t>return</w:t>
+      </w:r>
+      <w:proofErr w:type="gramEnd"/>
+      <w:r>
+        <w:rPr>
+          <w:rFonts w:ascii="UbuntuMono-Bold" w:hAnsi="UbuntuMono-Bold" w:cs="UbuntuMono-Bold"/>
+          <w:b/>
+          <w:bCs/>
+          <w:color w:val="00669A"/>
+          <w:sz w:val="17"/>
+          <w:szCs w:val="17"/>
+        </w:rPr>
+        <w:t xml:space="preserve"> </w:t>
+      </w:r>
+      <w:r>
+        <w:rPr>
+          <w:rFonts w:ascii="UbuntuMono-Regular" w:hAnsi="UbuntuMono-Regular" w:cs="UbuntuMono-Regular"/>
+          <w:color w:val="000089"/>
+          <w:sz w:val="17"/>
+          <w:szCs w:val="17"/>
+        </w:rPr>
+        <w:t>_messages</w:t>
+      </w:r>
+      <w:r>
+        <w:rPr>
+          <w:rFonts w:ascii="UbuntuMono-Regular" w:hAnsi="UbuntuMono-Regular" w:cs="UbuntuMono-Regular"/>
+          <w:color w:val="000000"/>
+          <w:sz w:val="17"/>
+          <w:szCs w:val="17"/>
+        </w:rPr>
+        <w:t>.</w:t>
+      </w:r>
+      <w:r>
+        <w:rPr>
+          <w:rFonts w:ascii="UbuntuMono-Regular" w:hAnsi="UbuntuMono-Regular" w:cs="UbuntuMono-Regular"/>
+          <w:color w:val="000089"/>
+          <w:sz w:val="17"/>
+          <w:szCs w:val="17"/>
+        </w:rPr>
+        <w:t>Where</w:t>
+      </w:r>
+      <w:r>
+        <w:rPr>
+          <w:rFonts w:ascii="UbuntuMono-Regular" w:hAnsi="UbuntuMono-Regular" w:cs="UbuntuMono-Regular"/>
+          <w:color w:val="000000"/>
+          <w:sz w:val="17"/>
+          <w:szCs w:val="17"/>
+        </w:rPr>
+        <w:t>(</w:t>
+      </w:r>
+      <w:r>
+        <w:rPr>
+          <w:rFonts w:ascii="UbuntuMono-Regular" w:hAnsi="UbuntuMono-Regular" w:cs="UbuntuMono-Regular"/>
+          <w:color w:val="000089"/>
+          <w:sz w:val="17"/>
+          <w:szCs w:val="17"/>
+        </w:rPr>
+        <w:t xml:space="preserve">x </w:t>
+      </w:r>
+      <w:r>
+        <w:rPr>
+          <w:rFonts w:ascii="UbuntuMono-Regular" w:hAnsi="UbuntuMono-Regular" w:cs="UbuntuMono-Regular"/>
+          <w:color w:val="000000"/>
+          <w:sz w:val="17"/>
+          <w:szCs w:val="17"/>
+        </w:rPr>
+        <w:t xml:space="preserve">=&gt; </w:t>
+      </w:r>
+      <w:r>
+        <w:rPr>
+          <w:rFonts w:ascii="UbuntuMono-Regular" w:hAnsi="UbuntuMono-Regular" w:cs="UbuntuMono-Regular"/>
+          <w:color w:val="000089"/>
+          <w:sz w:val="17"/>
+          <w:szCs w:val="17"/>
+        </w:rPr>
+        <w:t>x</w:t>
+      </w:r>
+      <w:r>
+        <w:rPr>
+          <w:rFonts w:ascii="UbuntuMono-Regular" w:hAnsi="UbuntuMono-Regular" w:cs="UbuntuMono-Regular"/>
+          <w:color w:val="000000"/>
+          <w:sz w:val="17"/>
+          <w:szCs w:val="17"/>
+        </w:rPr>
+        <w:t>.</w:t>
+      </w:r>
+      <w:r>
+        <w:rPr>
+          <w:rFonts w:ascii="UbuntuMono-Regular" w:hAnsi="UbuntuMono-Regular" w:cs="UbuntuMono-Regular"/>
+          <w:color w:val="000089"/>
+          <w:sz w:val="17"/>
+          <w:szCs w:val="17"/>
+        </w:rPr>
+        <w:t xml:space="preserve">To </w:t>
+      </w:r>
+      <w:r>
+        <w:rPr>
+          <w:rFonts w:ascii="UbuntuMono-Regular" w:hAnsi="UbuntuMono-Regular" w:cs="UbuntuMono-Regular"/>
+          <w:color w:val="000000"/>
+          <w:sz w:val="17"/>
+          <w:szCs w:val="17"/>
+        </w:rPr>
+        <w:t xml:space="preserve">== </w:t>
+      </w:r>
+      <w:r>
+        <w:rPr>
+          <w:rFonts w:ascii="UbuntuMono-Regular" w:hAnsi="UbuntuMono-Regular" w:cs="UbuntuMono-Regular"/>
+          <w:color w:val="000089"/>
+          <w:sz w:val="17"/>
+          <w:szCs w:val="17"/>
+        </w:rPr>
+        <w:t xml:space="preserve">id </w:t>
+      </w:r>
+      <w:r>
+        <w:rPr>
+          <w:rFonts w:ascii="UbuntuMono-Regular" w:hAnsi="UbuntuMono-Regular" w:cs="UbuntuMono-Regular"/>
+          <w:color w:val="000000"/>
+          <w:sz w:val="17"/>
+          <w:szCs w:val="17"/>
+        </w:rPr>
+        <w:t>&amp;&amp; !</w:t>
+      </w:r>
+      <w:r>
+        <w:rPr>
+          <w:rFonts w:ascii="UbuntuMono-Regular" w:hAnsi="UbuntuMono-Regular" w:cs="UbuntuMono-Regular"/>
+          <w:color w:val="000089"/>
+          <w:sz w:val="17"/>
+          <w:szCs w:val="17"/>
+        </w:rPr>
+        <w:t>x</w:t>
+      </w:r>
+      <w:r>
+        <w:rPr>
+          <w:rFonts w:ascii="UbuntuMono-Regular" w:hAnsi="UbuntuMono-Regular" w:cs="UbuntuMono-Regular"/>
+          <w:color w:val="000000"/>
+          <w:sz w:val="17"/>
+          <w:szCs w:val="17"/>
+        </w:rPr>
+        <w:t>.</w:t>
+      </w:r>
+      <w:r>
+        <w:rPr>
+          <w:rFonts w:ascii="UbuntuMono-Regular" w:hAnsi="UbuntuMono-Regular" w:cs="UbuntuMono-Regular"/>
+          <w:color w:val="000089"/>
+          <w:sz w:val="17"/>
+          <w:szCs w:val="17"/>
+        </w:rPr>
+        <w:t>WasRead</w:t>
+      </w:r>
+      <w:r>
+        <w:rPr>
+          <w:rFonts w:ascii="UbuntuMono-Regular" w:hAnsi="UbuntuMono-Regular" w:cs="UbuntuMono-Regular"/>
+          <w:color w:val="000000"/>
+          <w:sz w:val="17"/>
+          <w:szCs w:val="17"/>
+        </w:rPr>
+        <w:t>).</w:t>
+      </w:r>
+      <w:r>
+        <w:rPr>
+          <w:rFonts w:ascii="UbuntuMono-Regular" w:hAnsi="UbuntuMono-Regular" w:cs="UbuntuMono-Regular"/>
+          <w:color w:val="000089"/>
+          <w:sz w:val="17"/>
+          <w:szCs w:val="17"/>
+        </w:rPr>
+        <w:t>Count</w:t>
+      </w:r>
+      <w:r>
+        <w:rPr>
+          <w:rFonts w:ascii="UbuntuMono-Regular" w:hAnsi="UbuntuMono-Regular" w:cs="UbuntuMono-Regular"/>
+          <w:color w:val="000000"/>
+          <w:sz w:val="17"/>
+          <w:szCs w:val="17"/>
+        </w:rPr>
+        <w:t>();</w:t>
+      </w:r>
+    </w:p>
+    <w:p>
+      <w:pPr>
+        <w:autoSpaceDE w:val="0"/>
+        <w:autoSpaceDN w:val="0"/>
+        <w:adjustRightInd w:val="0"/>
+        <w:spacing w:after="0"/>
+        <w:rPr>
+          <w:rFonts w:ascii="UbuntuMono-Regular" w:hAnsi="UbuntuMono-Regular" w:cs="UbuntuMono-Regular"/>
+          <w:color w:val="000000"/>
+          <w:sz w:val="17"/>
+          <w:szCs w:val="17"/>
+        </w:rPr>
+      </w:pPr>
+      <w:r>
+        <w:rPr>
+          <w:rFonts w:ascii="UbuntuMono-Regular" w:hAnsi="UbuntuMono-Regular" w:cs="UbuntuMono-Regular"/>
+          <w:color w:val="FF6600"/>
+          <w:sz w:val="17"/>
+          <w:szCs w:val="17"/>
+        </w:rPr>
+        <w:t xml:space="preserve">19 </w:t>
+      </w:r>
+      <w:r>
+        <w:rPr>
+          <w:rFonts w:ascii="UbuntuMono-Regular" w:hAnsi="UbuntuMono-Regular" w:cs="UbuntuMono-Regular"/>
+          <w:color w:val="000000"/>
+          <w:sz w:val="17"/>
+          <w:szCs w:val="17"/>
+        </w:rPr>
+        <w:t>}}</w:t>
+      </w:r>
+    </w:p>
+    <w:p>
+      <w:pPr>
+        <w:autoSpaceDE w:val="0"/>
+        <w:autoSpaceDN w:val="0"/>
+        <w:adjustRightInd w:val="0"/>
+        <w:spacing w:after="0"/>
+        <w:rPr>
+          <w:rFonts w:ascii="UbuntuMono-Regular" w:hAnsi="UbuntuMono-Regular" w:cs="UbuntuMono-Regular"/>
+          <w:color w:val="000000"/>
+          <w:sz w:val="17"/>
+          <w:szCs w:val="17"/>
+        </w:rPr>
+      </w:pPr>
+    </w:p>
+    <w:p>
+      <w:pPr>
+        <w:pStyle w:val="NoSpacing"/>
+      </w:pPr>
+      <w:r>
+        <w:t>The method checks the ticket</w:t>
+      </w:r>
+      <w:r>
+        <w:t>’</w:t>
+      </w:r>
+      <w:r>
+        <w:t>s values to see whether it is escalated and whether the</w:t>
+      </w:r>
+    </w:p>
+    <w:p>
+      <w:pPr>
+        <w:pStyle w:val="NoSpacing"/>
+      </w:pPr>
+      <w:r>
+        <w:t>remaining processing time is less than the defined threshold of 50% (line 9). Furthermore,</w:t>
+      </w:r>
+    </w:p>
+    <w:p>
+      <w:pPr>
+        <w:pStyle w:val="NoSpacing"/>
+      </w:pPr>
+      <w:r>
+        <w:t>it checks for messages that were not yet read by the current agent</w:t>
+      </w:r>
+      <w:r>
+        <w:t xml:space="preserve">. </w:t>
+      </w:r>
+      <w:r>
+        <w:t>If</w:t>
+      </w:r>
+    </w:p>
+    <w:p>
+      <w:pPr>
+        <w:pStyle w:val="NoSpacing"/>
+      </w:pPr>
+      <w:r>
+        <w:t>all conditions are met, the ticket is requested to be reassigned to a different agent.</w:t>
+      </w:r>
+    </w:p>
+    <w:p>
+      <w:pPr>
+        <w:pStyle w:val="NoSpacing"/>
+      </w:pPr>
+    </w:p>
+    <w:p>
+      <w:pPr>
+        <w:pStyle w:val="NoSpacing"/>
+      </w:pPr>
+      <w:r>
+        <w:t>The aggregate ensures that all the conditions are checked against strongly consistent</w:t>
+      </w:r>
+    </w:p>
+    <w:p>
+      <w:pPr>
+        <w:pStyle w:val="NoSpacing"/>
+      </w:pPr>
+      <w:r>
+        <w:t>data, and it won</w:t>
+      </w:r>
+      <w:r>
+        <w:t>’</w:t>
+      </w:r>
+      <w:r>
+        <w:t>t change after the checks are completed by ensuring that all changes</w:t>
+      </w:r>
+    </w:p>
+    <w:p>
+      <w:pPr>
+        <w:pStyle w:val="NoSpacing"/>
+      </w:pPr>
+      <w:r>
+        <w:t>to the aggregate</w:t>
+      </w:r>
+      <w:r>
+        <w:t>’</w:t>
+      </w:r>
+      <w:r>
+        <w:t>s data are performed as one atomic transaction.</w:t>
+      </w:r>
+      <w:r>
+        <w:t>(</w:t>
+      </w:r>
+      <w:r>
+        <w:rPr>
+          <w:i/>
+          <w:iCs/>
+        </w:rPr>
+        <w:t>This I think was the second scenario where changes on one entity depends on the state of others</w:t>
+      </w:r>
+      <w:r>
+        <w:t>)</w:t>
+      </w:r>
+    </w:p>
+    <w:p>
+      <w:pPr>
+        <w:pStyle w:val="NoSpacing"/>
+      </w:pPr>
+    </w:p>
+    <w:p>
+      <w:pPr>
+        <w:pStyle w:val="NoSpacing"/>
+      </w:pPr>
+    </w:p>
+    <w:p>
+      <w:pPr>
+        <w:pStyle w:val="Heading3"/>
+      </w:pPr>
+      <w:r>
+        <w:lastRenderedPageBreak/>
+        <w:t>Referencing other Aggregates</w:t>
+      </w:r>
+    </w:p>
+    <w:p>
+      <w:pPr>
+        <w:pStyle w:val="NoSpacing"/>
+      </w:pPr>
+      <w:r>
+        <w:t>Since all objects contained by an aggregate share the</w:t>
+      </w:r>
+      <w:r>
+        <w:t xml:space="preserve"> </w:t>
+      </w:r>
+      <w:r>
+        <w:t xml:space="preserve">same transactional boundary, </w:t>
+      </w:r>
+      <w:r>
+        <w:rPr>
+          <w:b/>
+          <w:bCs/>
+          <w:i/>
+          <w:iCs/>
+        </w:rPr>
+        <w:t>performance and scalability issues may arise if an</w:t>
+      </w:r>
+      <w:r>
+        <w:rPr>
+          <w:b/>
+          <w:bCs/>
+          <w:i/>
+          <w:iCs/>
+        </w:rPr>
+        <w:t xml:space="preserve"> </w:t>
+      </w:r>
+      <w:r>
+        <w:rPr>
+          <w:b/>
+          <w:bCs/>
+          <w:i/>
+          <w:iCs/>
+        </w:rPr>
+        <w:t>aggregate grows too large</w:t>
+      </w:r>
+      <w:r>
+        <w:t>.</w:t>
+      </w:r>
+    </w:p>
+    <w:p>
+      <w:pPr>
+        <w:pStyle w:val="NoSpacing"/>
+      </w:pPr>
+    </w:p>
+    <w:p>
+      <w:pPr>
+        <w:pStyle w:val="NoSpacing"/>
+      </w:pPr>
+      <w:r>
+        <w:t>The consistency of the data can be a convenient guiding principle for designing an</w:t>
+      </w:r>
+    </w:p>
+    <w:p>
+      <w:pPr>
+        <w:pStyle w:val="NoSpacing"/>
+      </w:pPr>
+      <w:r>
+        <w:t>A</w:t>
+      </w:r>
+      <w:r>
+        <w:t>ggregate</w:t>
+      </w:r>
+      <w:r>
+        <w:t>’</w:t>
+      </w:r>
+      <w:r>
+        <w:t>s boundaries. Only the information that is required by the aggregate</w:t>
+      </w:r>
+      <w:r>
+        <w:rPr>
+          <w:rFonts w:hint="eastAsia"/>
+        </w:rPr>
+        <w:t>’</w:t>
+      </w:r>
+      <w:r>
+        <w:t>s business</w:t>
+      </w:r>
+    </w:p>
+    <w:p>
+      <w:pPr>
+        <w:pStyle w:val="NoSpacing"/>
+      </w:pPr>
+      <w:r>
+        <w:t>logic to be strongly consistent should be a part of the aggregate. All information</w:t>
+      </w:r>
+    </w:p>
+    <w:p>
+      <w:pPr>
+        <w:pStyle w:val="NoSpacing"/>
+      </w:pPr>
+      <w:r>
+        <w:t>that can be eventually consistent should reside outside of the aggregate</w:t>
+      </w:r>
+      <w:r>
+        <w:rPr>
+          <w:rFonts w:hint="eastAsia"/>
+        </w:rPr>
+        <w:t>’</w:t>
+      </w:r>
+      <w:r>
+        <w:t>s boundary;</w:t>
+      </w:r>
+    </w:p>
+    <w:p>
+      <w:pPr>
+        <w:pStyle w:val="NoSpacing"/>
+      </w:pPr>
+      <w:r>
+        <w:t xml:space="preserve">for example, as a part of another aggregate, as shown in </w:t>
+      </w:r>
+      <w:r>
+        <w:rPr>
+          <w:color w:val="9A0000"/>
+        </w:rPr>
+        <w:t>Figure 6-4</w:t>
+      </w:r>
+      <w:r>
+        <w:t>.</w:t>
+      </w:r>
+    </w:p>
+    <w:p>
+      <w:pPr>
+        <w:jc w:val="center"/>
+      </w:pPr>
+      <w:r>
+        <w:rPr>
+          <w:noProof/>
+        </w:rPr>
+        <w:drawing>
+          <wp:inline distT="0" distB="0" distL="0" distR="0" wp14:anchorId="78683BFE" wp14:editId="072E6FA9">
+            <wp:extent cx="3330054" cy="2104845"/>
+            <wp:effectExtent l="0" t="0" r="3810" b="0"/>
+            <wp:docPr id="3" name="Picture 3"/>
+            <wp:cNvGraphicFramePr>
+              <a:graphicFrameLocks xmlns:a="http://schemas.openxmlformats.org/drawingml/2006/main" noChangeAspect="1"/>
+            </wp:cNvGraphicFramePr>
+            <a:graphic xmlns:a="http://schemas.openxmlformats.org/drawingml/2006/main">
+              <a:graphicData uri="http://schemas.openxmlformats.org/drawingml/2006/picture">
+                <pic:pic xmlns:pic="http://schemas.openxmlformats.org/drawingml/2006/picture">
+                  <pic:nvPicPr>
+                    <pic:cNvPr id="1" name=""/>
+                    <pic:cNvPicPr/>
+                  </pic:nvPicPr>
+                  <pic:blipFill>
+                    <a:blip r:embed="rId12"/>
+                    <a:stretch>
+                      <a:fillRect/>
+                    </a:stretch>
+                  </pic:blipFill>
+                  <pic:spPr>
+                    <a:xfrm>
+                      <a:off x="0" y="0"/>
+                      <a:ext cx="3342935" cy="2112987"/>
+                    </a:xfrm>
+                    <a:prstGeom prst="rect">
+                      <a:avLst/>
+                    </a:prstGeom>
+                  </pic:spPr>
+                </pic:pic>
+              </a:graphicData>
+            </a:graphic>
+          </wp:inline>
+        </w:drawing>
+      </w:r>
+    </w:p>
+    <w:p>
+      <w:pPr>
+        <w:pStyle w:val="NoSpacing"/>
+      </w:pPr>
+    </w:p>
+    <w:p>
+      <w:pPr>
+        <w:autoSpaceDE w:val="0"/>
+        <w:autoSpaceDN w:val="0"/>
+        <w:adjustRightInd w:val="0"/>
+        <w:spacing w:after="0"/>
+        <w:rPr>
+          <w:rFonts w:ascii="MinionPro-Regular" w:eastAsia="MinionPro-Regular" w:cs="MinionPro-Regular"/>
+          <w:color w:val="000000"/>
+          <w:sz w:val="21"/>
+          <w:szCs w:val="21"/>
+        </w:rPr>
+      </w:pPr>
+      <w:r>
+        <w:rPr>
+          <w:rFonts w:ascii="MinionPro-Regular" w:eastAsia="MinionPro-Regular" w:cs="MinionPro-Regular"/>
+          <w:color w:val="000000"/>
+          <w:sz w:val="21"/>
+          <w:szCs w:val="21"/>
+        </w:rPr>
+        <w:t>The rule of thumb is to keep the aggregates as small as possible and include only</w:t>
+      </w:r>
+    </w:p>
+    <w:p>
+      <w:pPr>
+        <w:autoSpaceDE w:val="0"/>
+        <w:autoSpaceDN w:val="0"/>
+        <w:adjustRightInd w:val="0"/>
+        <w:spacing w:after="0"/>
+        <w:rPr>
+          <w:rFonts w:ascii="MinionPro-Regular" w:eastAsia="MinionPro-Regular" w:cs="MinionPro-Regular"/>
+          <w:color w:val="000000"/>
+          <w:sz w:val="21"/>
+          <w:szCs w:val="21"/>
+        </w:rPr>
+      </w:pPr>
+      <w:r>
+        <w:rPr>
+          <w:rFonts w:ascii="MinionPro-Regular" w:eastAsia="MinionPro-Regular" w:cs="MinionPro-Regular"/>
+          <w:color w:val="000000"/>
+          <w:sz w:val="21"/>
+          <w:szCs w:val="21"/>
+        </w:rPr>
+        <w:t>objects that are required to be in a strongly consistent state by the aggregate</w:t>
+      </w:r>
+      <w:r>
+        <w:rPr>
+          <w:rFonts w:ascii="MinionPro-Regular" w:eastAsia="MinionPro-Regular" w:cs="MinionPro-Regular" w:hint="eastAsia"/>
+          <w:color w:val="000000"/>
+          <w:sz w:val="21"/>
+          <w:szCs w:val="21"/>
+        </w:rPr>
+        <w:t>’</w:t>
+      </w:r>
+      <w:r>
+        <w:rPr>
+          <w:rFonts w:ascii="MinionPro-Regular" w:eastAsia="MinionPro-Regular" w:cs="MinionPro-Regular"/>
+          <w:color w:val="000000"/>
+          <w:sz w:val="21"/>
+          <w:szCs w:val="21"/>
+        </w:rPr>
+        <w:t>s business</w:t>
+      </w:r>
+    </w:p>
+    <w:p>
+      <w:pPr>
+        <w:autoSpaceDE w:val="0"/>
+        <w:autoSpaceDN w:val="0"/>
+        <w:adjustRightInd w:val="0"/>
+        <w:spacing w:after="0"/>
+        <w:rPr>
+          <w:rFonts w:ascii="MinionPro-Regular" w:eastAsia="MinionPro-Regular" w:cs="MinionPro-Regular"/>
+          <w:color w:val="000000"/>
+          <w:sz w:val="21"/>
+          <w:szCs w:val="21"/>
+        </w:rPr>
+      </w:pPr>
+      <w:r>
+        <w:rPr>
+          <w:rFonts w:ascii="MinionPro-Regular" w:eastAsia="MinionPro-Regular" w:cs="MinionPro-Regular"/>
+          <w:color w:val="000000"/>
+          <w:sz w:val="21"/>
+          <w:szCs w:val="21"/>
+        </w:rPr>
+        <w:t>logic:</w:t>
+      </w:r>
+    </w:p>
+    <w:p>
+      <w:pPr>
+        <w:autoSpaceDE w:val="0"/>
+        <w:autoSpaceDN w:val="0"/>
+        <w:adjustRightInd w:val="0"/>
+        <w:spacing w:after="0"/>
+        <w:rPr>
+          <w:rFonts w:ascii="UbuntuMono-Bold" w:eastAsia="MinionPro-Regular" w:hAnsi="UbuntuMono-Bold" w:cs="UbuntuMono-Bold"/>
+          <w:b/>
+          <w:bCs/>
+          <w:color w:val="00AB89"/>
+          <w:sz w:val="17"/>
+          <w:szCs w:val="17"/>
+        </w:rPr>
+      </w:pPr>
+      <w:r>
+        <w:rPr>
+          <w:rFonts w:ascii="UbuntuMono-Bold" w:eastAsia="MinionPro-Regular" w:hAnsi="UbuntuMono-Bold" w:cs="UbuntuMono-Bold"/>
+          <w:b/>
+          <w:bCs/>
+          <w:color w:val="00669A"/>
+          <w:sz w:val="17"/>
+          <w:szCs w:val="17"/>
+        </w:rPr>
+        <w:t xml:space="preserve">public class </w:t>
+      </w:r>
+      <w:r>
+        <w:rPr>
+          <w:rFonts w:ascii="UbuntuMono-Bold" w:eastAsia="MinionPro-Regular" w:hAnsi="UbuntuMono-Bold" w:cs="UbuntuMono-Bold"/>
+          <w:b/>
+          <w:bCs/>
+          <w:color w:val="00AB89"/>
+          <w:sz w:val="17"/>
+          <w:szCs w:val="17"/>
+        </w:rPr>
+        <w:t>Ticket</w:t>
+      </w:r>
+    </w:p>
+    <w:p>
+      <w:pPr>
+        <w:autoSpaceDE w:val="0"/>
+        <w:autoSpaceDN w:val="0"/>
+        <w:adjustRightInd w:val="0"/>
+        <w:spacing w:after="0"/>
+        <w:rPr>
+          <w:rFonts w:ascii="UbuntuMono-Regular" w:eastAsia="MinionPro-Regular" w:hAnsi="UbuntuMono-Regular" w:cs="UbuntuMono-Regular"/>
+          <w:color w:val="000000"/>
+          <w:sz w:val="17"/>
+          <w:szCs w:val="17"/>
+        </w:rPr>
+      </w:pPr>
+      <w:r>
+        <w:rPr>
+          <w:rFonts w:ascii="UbuntuMono-Regular" w:eastAsia="MinionPro-Regular" w:hAnsi="UbuntuMono-Regular" w:cs="UbuntuMono-Regular"/>
+          <w:color w:val="000000"/>
+          <w:sz w:val="17"/>
+          <w:szCs w:val="17"/>
+        </w:rPr>
+        <w:t>{</w:t>
+      </w:r>
+    </w:p>
+    <w:p>
+      <w:pPr>
+        <w:autoSpaceDE w:val="0"/>
+        <w:autoSpaceDN w:val="0"/>
+        <w:adjustRightInd w:val="0"/>
+        <w:spacing w:after="0"/>
+        <w:rPr>
+          <w:rFonts w:ascii="UbuntuMono-Regular" w:eastAsia="MinionPro-Regular" w:hAnsi="UbuntuMono-Regular" w:cs="UbuntuMono-Regular"/>
+          <w:color w:val="000000"/>
+          <w:sz w:val="17"/>
+          <w:szCs w:val="17"/>
+        </w:rPr>
+      </w:pPr>
+      <w:r>
+        <w:rPr>
+          <w:rFonts w:ascii="UbuntuMono-Bold" w:eastAsia="MinionPro-Regular" w:hAnsi="UbuntuMono-Bold" w:cs="UbuntuMono-Bold"/>
+          <w:b/>
+          <w:bCs/>
+          <w:color w:val="00669A"/>
+          <w:sz w:val="17"/>
+          <w:szCs w:val="17"/>
+        </w:rPr>
+        <w:t xml:space="preserve">private </w:t>
+      </w:r>
+      <w:r>
+        <w:rPr>
+          <w:rFonts w:ascii="UbuntuMono-Regular" w:eastAsia="MinionPro-Regular" w:hAnsi="UbuntuMono-Regular" w:cs="UbuntuMono-Regular"/>
+          <w:color w:val="000089"/>
+          <w:sz w:val="17"/>
+          <w:szCs w:val="17"/>
+        </w:rPr>
+        <w:t>UserId _customer</w:t>
+      </w:r>
+      <w:r>
+        <w:rPr>
+          <w:rFonts w:ascii="UbuntuMono-Regular" w:eastAsia="MinionPro-Regular" w:hAnsi="UbuntuMono-Regular" w:cs="UbuntuMono-Regular"/>
+          <w:color w:val="000000"/>
+          <w:sz w:val="17"/>
+          <w:szCs w:val="17"/>
+        </w:rPr>
+        <w:t>;</w:t>
+      </w:r>
+    </w:p>
+    <w:p>
+      <w:pPr>
+        <w:autoSpaceDE w:val="0"/>
+        <w:autoSpaceDN w:val="0"/>
+        <w:adjustRightInd w:val="0"/>
+        <w:spacing w:after="0"/>
+        <w:rPr>
+          <w:rFonts w:ascii="UbuntuMono-Regular" w:eastAsia="MinionPro-Regular" w:hAnsi="UbuntuMono-Regular" w:cs="UbuntuMono-Regular"/>
+          <w:color w:val="000000"/>
+          <w:sz w:val="17"/>
+          <w:szCs w:val="17"/>
+        </w:rPr>
+      </w:pPr>
+      <w:r>
+        <w:rPr>
+          <w:rFonts w:ascii="UbuntuMono-Bold" w:eastAsia="MinionPro-Regular" w:hAnsi="UbuntuMono-Bold" w:cs="UbuntuMono-Bold"/>
+          <w:b/>
+          <w:bCs/>
+          <w:color w:val="00669A"/>
+          <w:sz w:val="17"/>
+          <w:szCs w:val="17"/>
+        </w:rPr>
+        <w:t xml:space="preserve">private </w:t>
+      </w:r>
+      <w:r>
+        <w:rPr>
+          <w:rFonts w:ascii="UbuntuMono-Regular" w:eastAsia="MinionPro-Regular" w:hAnsi="UbuntuMono-Regular" w:cs="UbuntuMono-Regular"/>
+          <w:color w:val="000089"/>
+          <w:sz w:val="17"/>
+          <w:szCs w:val="17"/>
+        </w:rPr>
+        <w:t>List</w:t>
+      </w:r>
+      <w:r>
+        <w:rPr>
+          <w:rFonts w:ascii="UbuntuMono-Regular" w:eastAsia="MinionPro-Regular" w:hAnsi="UbuntuMono-Regular" w:cs="UbuntuMono-Regular"/>
+          <w:color w:val="000000"/>
+          <w:sz w:val="17"/>
+          <w:szCs w:val="17"/>
+        </w:rPr>
+        <w:t>&lt;</w:t>
+      </w:r>
+      <w:proofErr w:type="spellStart"/>
+      <w:r>
+        <w:rPr>
+          <w:rFonts w:ascii="UbuntuMono-Regular" w:eastAsia="MinionPro-Regular" w:hAnsi="UbuntuMono-Regular" w:cs="UbuntuMono-Regular"/>
+          <w:color w:val="000089"/>
+          <w:sz w:val="17"/>
+          <w:szCs w:val="17"/>
+        </w:rPr>
+        <w:t>ProductId</w:t>
+      </w:r>
+      <w:proofErr w:type="spellEnd"/>
+      <w:r>
+        <w:rPr>
+          <w:rFonts w:ascii="UbuntuMono-Regular" w:eastAsia="MinionPro-Regular" w:hAnsi="UbuntuMono-Regular" w:cs="UbuntuMono-Regular"/>
+          <w:color w:val="000000"/>
+          <w:sz w:val="17"/>
+          <w:szCs w:val="17"/>
+        </w:rPr>
+        <w:t xml:space="preserve">&gt; </w:t>
+      </w:r>
+      <w:r>
+        <w:rPr>
+          <w:rFonts w:ascii="UbuntuMono-Regular" w:eastAsia="MinionPro-Regular" w:hAnsi="UbuntuMono-Regular" w:cs="UbuntuMono-Regular"/>
+          <w:color w:val="000089"/>
+          <w:sz w:val="17"/>
+          <w:szCs w:val="17"/>
+        </w:rPr>
+        <w:t>_products</w:t>
+      </w:r>
+      <w:r>
+        <w:rPr>
+          <w:rFonts w:ascii="UbuntuMono-Regular" w:eastAsia="MinionPro-Regular" w:hAnsi="UbuntuMono-Regular" w:cs="UbuntuMono-Regular"/>
+          <w:color w:val="000000"/>
+          <w:sz w:val="17"/>
+          <w:szCs w:val="17"/>
+        </w:rPr>
+        <w:t>;</w:t>
+      </w:r>
+    </w:p>
+    <w:p>
+      <w:pPr>
+        <w:autoSpaceDE w:val="0"/>
+        <w:autoSpaceDN w:val="0"/>
+        <w:adjustRightInd w:val="0"/>
+        <w:spacing w:after="0"/>
+        <w:rPr>
+          <w:rFonts w:ascii="UbuntuMono-Regular" w:eastAsia="MinionPro-Regular" w:hAnsi="UbuntuMono-Regular" w:cs="UbuntuMono-Regular"/>
+          <w:color w:val="000000"/>
+          <w:sz w:val="17"/>
+          <w:szCs w:val="17"/>
+        </w:rPr>
+      </w:pPr>
+      <w:r>
+        <w:rPr>
+          <w:rFonts w:ascii="UbuntuMono-Bold" w:eastAsia="MinionPro-Regular" w:hAnsi="UbuntuMono-Bold" w:cs="UbuntuMono-Bold"/>
+          <w:b/>
+          <w:bCs/>
+          <w:color w:val="00669A"/>
+          <w:sz w:val="17"/>
+          <w:szCs w:val="17"/>
+        </w:rPr>
+        <w:t xml:space="preserve">private </w:t>
+      </w:r>
+      <w:r>
+        <w:rPr>
+          <w:rFonts w:ascii="UbuntuMono-Regular" w:eastAsia="MinionPro-Regular" w:hAnsi="UbuntuMono-Regular" w:cs="UbuntuMono-Regular"/>
+          <w:color w:val="000089"/>
+          <w:sz w:val="17"/>
+          <w:szCs w:val="17"/>
+        </w:rPr>
+        <w:t>UserId _</w:t>
+      </w:r>
+      <w:proofErr w:type="spellStart"/>
+      <w:r>
+        <w:rPr>
+          <w:rFonts w:ascii="UbuntuMono-Regular" w:eastAsia="MinionPro-Regular" w:hAnsi="UbuntuMono-Regular" w:cs="UbuntuMono-Regular"/>
+          <w:color w:val="000089"/>
+          <w:sz w:val="17"/>
+          <w:szCs w:val="17"/>
+        </w:rPr>
+        <w:t>assignedAgent</w:t>
+      </w:r>
+      <w:proofErr w:type="spellEnd"/>
+      <w:r>
+        <w:rPr>
+          <w:rFonts w:ascii="UbuntuMono-Regular" w:eastAsia="MinionPro-Regular" w:hAnsi="UbuntuMono-Regular" w:cs="UbuntuMono-Regular"/>
+          <w:color w:val="000000"/>
+          <w:sz w:val="17"/>
+          <w:szCs w:val="17"/>
+        </w:rPr>
+        <w:t>;</w:t>
+      </w:r>
+    </w:p>
+    <w:p>
+      <w:pPr>
+        <w:autoSpaceDE w:val="0"/>
+        <w:autoSpaceDN w:val="0"/>
+        <w:adjustRightInd w:val="0"/>
+        <w:spacing w:after="0"/>
+        <w:rPr>
+          <w:rFonts w:ascii="UbuntuMono-Regular" w:eastAsia="MinionPro-Regular" w:hAnsi="UbuntuMono-Regular" w:cs="UbuntuMono-Regular"/>
+          <w:color w:val="000000"/>
+          <w:sz w:val="17"/>
+          <w:szCs w:val="17"/>
+        </w:rPr>
+      </w:pPr>
+      <w:r>
+        <w:rPr>
+          <w:rFonts w:ascii="UbuntuMono-Bold" w:eastAsia="MinionPro-Regular" w:hAnsi="UbuntuMono-Bold" w:cs="UbuntuMono-Bold"/>
+          <w:b/>
+          <w:bCs/>
+          <w:color w:val="00669A"/>
+          <w:sz w:val="17"/>
+          <w:szCs w:val="17"/>
+        </w:rPr>
+        <w:t xml:space="preserve">private </w:t>
+      </w:r>
+      <w:r>
+        <w:rPr>
+          <w:rFonts w:ascii="UbuntuMono-Regular" w:eastAsia="MinionPro-Regular" w:hAnsi="UbuntuMono-Regular" w:cs="UbuntuMono-Regular"/>
+          <w:color w:val="000089"/>
+          <w:sz w:val="17"/>
+          <w:szCs w:val="17"/>
+        </w:rPr>
+        <w:t>List</w:t>
+      </w:r>
+      <w:r>
+        <w:rPr>
+          <w:rFonts w:ascii="UbuntuMono-Regular" w:eastAsia="MinionPro-Regular" w:hAnsi="UbuntuMono-Regular" w:cs="UbuntuMono-Regular"/>
+          <w:color w:val="000000"/>
+          <w:sz w:val="17"/>
+          <w:szCs w:val="17"/>
+        </w:rPr>
+        <w:t>&lt;</w:t>
+      </w:r>
+      <w:r>
+        <w:rPr>
+          <w:rFonts w:ascii="UbuntuMono-Regular" w:eastAsia="MinionPro-Regular" w:hAnsi="UbuntuMono-Regular" w:cs="UbuntuMono-Regular"/>
+          <w:color w:val="000089"/>
+          <w:sz w:val="17"/>
+          <w:szCs w:val="17"/>
+        </w:rPr>
+        <w:t>Message</w:t>
+      </w:r>
+      <w:r>
+        <w:rPr>
+          <w:rFonts w:ascii="UbuntuMono-Regular" w:eastAsia="MinionPro-Regular" w:hAnsi="UbuntuMono-Regular" w:cs="UbuntuMono-Regular"/>
+          <w:color w:val="000000"/>
+          <w:sz w:val="17"/>
+          <w:szCs w:val="17"/>
+        </w:rPr>
+        <w:t xml:space="preserve">&gt; </w:t>
+      </w:r>
+      <w:r>
+        <w:rPr>
+          <w:rFonts w:ascii="UbuntuMono-Regular" w:eastAsia="MinionPro-Regular" w:hAnsi="UbuntuMono-Regular" w:cs="UbuntuMono-Regular"/>
+          <w:color w:val="000089"/>
+          <w:sz w:val="17"/>
+          <w:szCs w:val="17"/>
+        </w:rPr>
+        <w:t>_messages</w:t>
+      </w:r>
+      <w:r>
+        <w:rPr>
+          <w:rFonts w:ascii="UbuntuMono-Regular" w:eastAsia="MinionPro-Regular" w:hAnsi="UbuntuMono-Regular" w:cs="UbuntuMono-Regular"/>
+          <w:color w:val="000000"/>
+          <w:sz w:val="17"/>
+          <w:szCs w:val="17"/>
+        </w:rPr>
+        <w:t>;</w:t>
+      </w:r>
+    </w:p>
+    <w:p>
+      <w:pPr>
+        <w:autoSpaceDE w:val="0"/>
+        <w:autoSpaceDN w:val="0"/>
+        <w:adjustRightInd w:val="0"/>
+        <w:spacing w:after="0"/>
+        <w:rPr>
+          <w:rFonts w:ascii="UbuntuMono-Regular" w:eastAsia="MinionPro-Regular" w:hAnsi="UbuntuMono-Regular" w:cs="UbuntuMono-Regular"/>
+          <w:color w:val="000000"/>
+          <w:sz w:val="17"/>
+          <w:szCs w:val="17"/>
+        </w:rPr>
+      </w:pPr>
+      <w:r>
+        <w:rPr>
+          <w:rFonts w:ascii="UbuntuMono-Regular" w:eastAsia="MinionPro-Regular" w:hAnsi="UbuntuMono-Regular" w:cs="UbuntuMono-Regular"/>
+          <w:color w:val="000000"/>
+          <w:sz w:val="17"/>
+          <w:szCs w:val="17"/>
+        </w:rPr>
+        <w:t>...</w:t>
+      </w:r>
+    </w:p>
+    <w:p>
+      <w:pPr>
+        <w:pStyle w:val="NoSpacing"/>
+      </w:pPr>
+      <w:r>
+        <w:rPr>
+          <w:rFonts w:ascii="UbuntuMono-Regular" w:eastAsia="MinionPro-Regular" w:hAnsi="UbuntuMono-Regular" w:cs="UbuntuMono-Regular"/>
+          <w:color w:val="000000"/>
+          <w:sz w:val="17"/>
+          <w:szCs w:val="17"/>
+        </w:rPr>
+        <w:t>}</w:t>
+      </w:r>
+    </w:p>
+    <w:p>
+      <w:pPr>
+        <w:pStyle w:val="NoSpacing"/>
+      </w:pPr>
+    </w:p>
+    <w:p>
+      <w:pPr>
+        <w:pStyle w:val="NoSpacing"/>
+      </w:pPr>
+      <w:r>
+        <w:t xml:space="preserve">In the preceding example, the </w:t>
+      </w:r>
+      <w:r>
+        <w:rPr>
+          <w:rFonts w:ascii="UbuntuMono-Regular" w:hAnsi="UbuntuMono-Regular" w:cs="UbuntuMono-Regular"/>
+          <w:sz w:val="20"/>
+          <w:szCs w:val="20"/>
+        </w:rPr>
+        <w:t xml:space="preserve">Ticket </w:t>
+      </w:r>
+      <w:r>
+        <w:t>aggregate references a collection of messages,</w:t>
+      </w:r>
+    </w:p>
+    <w:p>
+      <w:pPr>
+        <w:pStyle w:val="NoSpacing"/>
+      </w:pPr>
+      <w:r>
+        <w:t>which belong to the aggregate</w:t>
+      </w:r>
+      <w:r>
+        <w:rPr>
+          <w:rFonts w:hint="eastAsia"/>
+        </w:rPr>
+        <w:t>’</w:t>
+      </w:r>
+      <w:r>
+        <w:t>s boundary. On the other hand, the customer, the collection</w:t>
+      </w:r>
+    </w:p>
+    <w:p>
+      <w:pPr>
+        <w:pStyle w:val="NoSpacing"/>
+      </w:pPr>
+      <w:r>
+        <w:t>of products that are relevant to the ticket, and the assigned agent do not</w:t>
+      </w:r>
+    </w:p>
+    <w:p>
+      <w:pPr>
+        <w:pStyle w:val="NoSpacing"/>
+      </w:pPr>
+      <w:r>
+        <w:t>belong to the aggregate and therefore are referenced by its ID.</w:t>
+      </w:r>
+    </w:p>
+    <w:p>
+      <w:pPr>
+        <w:pStyle w:val="NoSpacing"/>
+      </w:pPr>
+    </w:p>
+    <w:p>
+      <w:pPr>
+        <w:pStyle w:val="NoSpacing"/>
+      </w:pPr>
+      <w:r>
+        <w:t>The reasoning behind referencing external aggregates by ID is to reify that these</w:t>
+      </w:r>
+    </w:p>
+    <w:p>
+      <w:pPr>
+        <w:pStyle w:val="NoSpacing"/>
+      </w:pPr>
+      <w:r>
+        <w:t>objects do not belong to the aggregate</w:t>
+      </w:r>
+      <w:r>
+        <w:rPr>
+          <w:rFonts w:hint="eastAsia"/>
+        </w:rPr>
+        <w:t>’</w:t>
+      </w:r>
+      <w:r>
+        <w:t>s boundary, and to ensure that each aggregate</w:t>
+      </w:r>
+    </w:p>
+    <w:p>
+      <w:pPr>
+        <w:pStyle w:val="NoSpacing"/>
+      </w:pPr>
+      <w:r>
+        <w:t>has its own transactional boundary.</w:t>
+      </w:r>
+    </w:p>
+    <w:p>
+      <w:pPr>
+        <w:pStyle w:val="NoSpacing"/>
+      </w:pPr>
+    </w:p>
+    <w:p>
+      <w:pPr>
+        <w:pStyle w:val="NoSpacing"/>
+      </w:pPr>
+      <w:r>
+        <w:t>To decide whether an entity belongs to an aggregate or not, examine whether the</w:t>
+      </w:r>
+    </w:p>
+    <w:p>
+      <w:pPr>
+        <w:pStyle w:val="NoSpacing"/>
+      </w:pPr>
+      <w:r>
+        <w:t>aggregate contains business logic that can lead to an invalid system state if it will work</w:t>
+      </w:r>
+    </w:p>
+    <w:p>
+      <w:pPr>
+        <w:pStyle w:val="NoSpacing"/>
+      </w:pPr>
+      <w:r>
+        <w:t>on eventually consistent data. Let</w:t>
+      </w:r>
+      <w:r>
+        <w:t>’</w:t>
+      </w:r>
+      <w:r>
+        <w:t>s go back to the previous example of reassigning the</w:t>
+      </w:r>
+    </w:p>
+    <w:p>
+      <w:pPr>
+        <w:pStyle w:val="NoSpacing"/>
+      </w:pPr>
+      <w:r>
+        <w:t>ticket if the current agent didn</w:t>
+      </w:r>
+      <w:r>
+        <w:t>’</w:t>
+      </w:r>
+      <w:r>
+        <w:t>t read the new messages within 50% of the response</w:t>
+      </w:r>
+    </w:p>
+    <w:p>
+      <w:pPr>
+        <w:pStyle w:val="NoSpacing"/>
+      </w:pPr>
+      <w:r>
+        <w:t xml:space="preserve">time limit. What if the information about read/unread messages would be </w:t>
+      </w:r>
+      <w:proofErr w:type="gramStart"/>
+      <w:r>
+        <w:t>eventually</w:t>
+      </w:r>
+      <w:proofErr w:type="gramEnd"/>
+    </w:p>
+    <w:p>
+      <w:pPr>
+        <w:pStyle w:val="NoSpacing"/>
+      </w:pPr>
+      <w:r>
+        <w:lastRenderedPageBreak/>
+        <w:t>consistent? In other words, it would be reasonable to receive reading acknowledgment</w:t>
+      </w:r>
+    </w:p>
+    <w:p>
+      <w:pPr>
+        <w:pStyle w:val="NoSpacing"/>
+      </w:pPr>
+      <w:r>
+        <w:t>after a certain delay. In that case, it</w:t>
+      </w:r>
+      <w:r>
+        <w:rPr>
+          <w:rFonts w:hint="eastAsia"/>
+        </w:rPr>
+        <w:t>’</w:t>
+      </w:r>
+      <w:r>
+        <w:t>s safe to expect a considerable number of</w:t>
+      </w:r>
+    </w:p>
+    <w:p>
+      <w:pPr>
+        <w:pStyle w:val="NoSpacing"/>
+      </w:pPr>
+      <w:r>
+        <w:t>tickets to be unnecessarily reassigned. That, of course, would corrupt the system</w:t>
+      </w:r>
+      <w:r>
+        <w:rPr>
+          <w:rFonts w:hint="eastAsia"/>
+        </w:rPr>
+        <w:t>’</w:t>
+      </w:r>
+      <w:r>
+        <w:t>s</w:t>
+      </w:r>
+    </w:p>
+    <w:p>
+      <w:pPr>
+        <w:pStyle w:val="NoSpacing"/>
+      </w:pPr>
+      <w:r>
+        <w:t>state. Therefore, the data in the messages belongs to the aggregate</w:t>
+      </w:r>
+      <w:r>
+        <w:rPr>
+          <w:rFonts w:hint="eastAsia"/>
+        </w:rPr>
+        <w:t>’</w:t>
+      </w:r>
+      <w:r>
+        <w:t>s boundary.</w:t>
+      </w:r>
+    </w:p>
+    <w:p>
+      <w:pPr>
+        <w:pStyle w:val="Heading3"/>
+      </w:pPr>
+      <w:r>
+        <w:t>The Aggregate Root</w:t>
+      </w:r>
+    </w:p>
+    <w:p/>
+    <w:p>
+      <w:pPr>
+        <w:pStyle w:val="NoSpacing"/>
+      </w:pPr>
+    </w:p>
+    <w:p>
+      <w:pPr>
+        <w:pStyle w:val="NoSpacing"/>
+      </w:pPr>
+    </w:p>
+    <w:p>
+      <w:pPr>
+        <w:rPr>
+          <w:b/>
+          <w:bCs/>
           <w:rtl/>
         </w:rPr>
       </w:pPr>
-      <w:r>
-        <w:t>86……</w:t>
+      <w:proofErr w:type="gramStart"/>
+      <w:r>
+        <w:t>So</w:t>
+      </w:r>
+      <w:proofErr w:type="gramEnd"/>
+      <w:r>
+        <w:t xml:space="preserve"> in a nutshell, the aggregate is 1)</w:t>
+      </w:r>
+      <w:r>
+        <w:t xml:space="preserve"> </w:t>
+      </w:r>
+      <w:r>
+        <w:rPr>
+          <w:b/>
+          <w:bCs/>
+        </w:rPr>
+        <w:t xml:space="preserve">the </w:t>
+      </w:r>
+      <w:r>
+        <w:rPr>
+          <w:b/>
+          <w:bCs/>
+        </w:rPr>
+        <w:t>consistency enforcement boundary</w:t>
+      </w:r>
+      <w:r>
+        <w:t xml:space="preserve"> and 2)</w:t>
+      </w:r>
+      <w:r>
+        <w:t xml:space="preserve"> </w:t>
+      </w:r>
+      <w:r>
+        <w:rPr>
+          <w:b/>
+          <w:bCs/>
+        </w:rPr>
+        <w:t>the</w:t>
+      </w:r>
+      <w:r>
+        <w:rPr>
+          <w:b/>
+          <w:bCs/>
+        </w:rPr>
+        <w:t xml:space="preserve"> transaction boundary</w:t>
       </w:r>
     </w:p>
     <w:sectPr>
@@ -17113,6 +21678,119 @@
     <w:nsid w:val="78CB4BDE"/>
     <w:multiLevelType w:val="hybridMultilevel"/>
     <w:tmpl w:val="A5401418"/>
+    <w:lvl w:ilvl="0" w:tplc="04090001">
+      <w:start w:val="1"/>
+      <w:numFmt w:val="bullet"/>
+      <w:lvlText w:val=""/>
+      <w:lvlJc w:val="left"/>
+      <w:pPr>
+        <w:ind w:left="720" w:hanging="360"/>
+      </w:pPr>
+      <w:rPr>
+        <w:rFonts w:ascii="Symbol" w:hAnsi="Symbol" w:hint="default"/>
+      </w:rPr>
+    </w:lvl>
+    <w:lvl w:ilvl="1" w:tplc="04090003" w:tentative="1">
+      <w:start w:val="1"/>
+      <w:numFmt w:val="bullet"/>
+      <w:lvlText w:val="o"/>
+      <w:lvlJc w:val="left"/>
+      <w:pPr>
+        <w:ind w:left="1440" w:hanging="360"/>
+      </w:pPr>
+      <w:rPr>
+        <w:rFonts w:ascii="Courier New" w:hAnsi="Courier New" w:cs="Courier New" w:hint="default"/>
+      </w:rPr>
+    </w:lvl>
+    <w:lvl w:ilvl="2" w:tplc="04090005" w:tentative="1">
+      <w:start w:val="1"/>
+      <w:numFmt w:val="bullet"/>
+      <w:lvlText w:val=""/>
+      <w:lvlJc w:val="left"/>
+      <w:pPr>
+        <w:ind w:left="2160" w:hanging="360"/>
+      </w:pPr>
+      <w:rPr>
+        <w:rFonts w:ascii="Wingdings" w:hAnsi="Wingdings" w:hint="default"/>
+      </w:rPr>
+    </w:lvl>
+    <w:lvl w:ilvl="3" w:tplc="04090001" w:tentative="1">
+      <w:start w:val="1"/>
+      <w:numFmt w:val="bullet"/>
+      <w:lvlText w:val=""/>
+      <w:lvlJc w:val="left"/>
+      <w:pPr>
+        <w:ind w:left="2880" w:hanging="360"/>
+      </w:pPr>
+      <w:rPr>
+        <w:rFonts w:ascii="Symbol" w:hAnsi="Symbol" w:hint="default"/>
+      </w:rPr>
+    </w:lvl>
+    <w:lvl w:ilvl="4" w:tplc="04090003" w:tentative="1">
+      <w:start w:val="1"/>
+      <w:numFmt w:val="bullet"/>
+      <w:lvlText w:val="o"/>
+      <w:lvlJc w:val="left"/>
+      <w:pPr>
+        <w:ind w:left="3600" w:hanging="360"/>
+      </w:pPr>
+      <w:rPr>
+        <w:rFonts w:ascii="Courier New" w:hAnsi="Courier New" w:cs="Courier New" w:hint="default"/>
+      </w:rPr>
+    </w:lvl>
+    <w:lvl w:ilvl="5" w:tplc="04090005" w:tentative="1">
+      <w:start w:val="1"/>
+      <w:numFmt w:val="bullet"/>
+      <w:lvlText w:val=""/>
+      <w:lvlJc w:val="left"/>
+      <w:pPr>
+        <w:ind w:left="4320" w:hanging="360"/>
+      </w:pPr>
+      <w:rPr>
+        <w:rFonts w:ascii="Wingdings" w:hAnsi="Wingdings" w:hint="default"/>
+      </w:rPr>
+    </w:lvl>
+    <w:lvl w:ilvl="6" w:tplc="04090001" w:tentative="1">
+      <w:start w:val="1"/>
+      <w:numFmt w:val="bullet"/>
+      <w:lvlText w:val=""/>
+      <w:lvlJc w:val="left"/>
+      <w:pPr>
+        <w:ind w:left="5040" w:hanging="360"/>
+      </w:pPr>
+      <w:rPr>
+        <w:rFonts w:ascii="Symbol" w:hAnsi="Symbol" w:hint="default"/>
+      </w:rPr>
+    </w:lvl>
+    <w:lvl w:ilvl="7" w:tplc="04090003" w:tentative="1">
+      <w:start w:val="1"/>
+      <w:numFmt w:val="bullet"/>
+      <w:lvlText w:val="o"/>
+      <w:lvlJc w:val="left"/>
+      <w:pPr>
+        <w:ind w:left="5760" w:hanging="360"/>
+      </w:pPr>
+      <w:rPr>
+        <w:rFonts w:ascii="Courier New" w:hAnsi="Courier New" w:cs="Courier New" w:hint="default"/>
+      </w:rPr>
+    </w:lvl>
+    <w:lvl w:ilvl="8" w:tplc="04090005" w:tentative="1">
+      <w:start w:val="1"/>
+      <w:numFmt w:val="bullet"/>
+      <w:lvlText w:val=""/>
+      <w:lvlJc w:val="left"/>
+      <w:pPr>
+        <w:ind w:left="6480" w:hanging="360"/>
+      </w:pPr>
+      <w:rPr>
+        <w:rFonts w:ascii="Wingdings" w:hAnsi="Wingdings" w:hint="default"/>
+      </w:rPr>
+    </w:lvl>
+  </w:abstractNum>
+  <w:abstractNum w:abstractNumId="48" w15:restartNumberingAfterBreak="0">
+    <w:nsid w:val="7FE7085D"/>
+    <w:multiLevelType w:val="hybridMultilevel"/>
+    <w:tmpl w:val="815C1226"/>
     <w:lvl w:ilvl="0" w:tplc="04090001">
       <w:start w:val="1"/>
       <w:numFmt w:val="bullet"/>
@@ -17365,6 +22043,9 @@
   </w:num>
   <w:num w:numId="48">
     <w:abstractNumId w:val="13"/>
+  </w:num>
+  <w:num w:numId="49">
+    <w:abstractNumId w:val="48"/>
   </w:num>
 </w:numbering>
 </file>
@@ -17990,6 +22671,7 @@
   <w:style w:type="character" w:default="1" w:styleId="DefaultParagraphFont">
     <w:name w:val="Default Paragraph Font"/>
     <w:uiPriority w:val="1"/>
+    <w:semiHidden/>
     <w:unhideWhenUsed/>
   </w:style>
   <w:style w:type="table" w:default="1" w:styleId="TableNormal">

</xml_diff>

<commit_message>
learn about referencing other entities in aggregates and the aggregate root
</commit_message>
<xml_diff>
--- a/software-architecture/domain-driven-design/tactical-design/tackling-complex-business-logic.docx
+++ b/software-architecture/domain-driven-design/tactical-design/tackling-complex-business-logic.docx
@@ -16335,26 +16335,24 @@
     </w:p>
     <w:p>
       <w:pPr>
-        <w:pStyle w:val="Heading3"/>
-      </w:pPr>
-      <w:r>
+        <w:pStyle w:val="NoSpacing"/>
+        <w:rPr>
+          <w:b/>
+          <w:bCs/>
+          <w:i/>
+          <w:iCs/>
+        </w:rPr>
+      </w:pPr>
+      <w:r>
+        <w:rPr>
+          <w:b/>
+          <w:bCs/>
+          <w:i/>
+          <w:iCs/>
+        </w:rPr>
         <w:lastRenderedPageBreak/>
         <w:t>Referencing other Aggregates</w:t>
       </w:r>
-    </w:p>
-    <w:p>
-      <w:pPr>
-        <w:pStyle w:val="NoSpacing"/>
-      </w:pPr>
-      <w:r>
-        <w:t>Since all objects contained by an aggregate share the</w:t>
-      </w:r>
-      <w:r>
-        <w:t xml:space="preserve"> </w:t>
-      </w:r>
-      <w:r>
-        <w:t xml:space="preserve">same transactional boundary, </w:t>
-      </w:r>
       <w:r>
         <w:rPr>
           <w:b/>
@@ -16362,16 +16360,32 @@
           <w:i/>
           <w:iCs/>
         </w:rPr>
-        <w:t>performance and scalability issues may arise if an</w:t>
-      </w:r>
-      <w:r>
+        <w:t>:</w:t>
+      </w:r>
+    </w:p>
+    <w:p>
+      <w:pPr>
+        <w:pStyle w:val="NoSpacing"/>
         <w:rPr>
           <w:b/>
           <w:bCs/>
           <w:i/>
           <w:iCs/>
         </w:rPr>
+      </w:pPr>
+    </w:p>
+    <w:p>
+      <w:pPr>
+        <w:pStyle w:val="NoSpacing"/>
+      </w:pPr>
+      <w:r>
+        <w:t>Since all objects contained by an aggregate share the</w:t>
+      </w:r>
+      <w:r>
         <w:t xml:space="preserve"> </w:t>
+      </w:r>
+      <w:r>
+        <w:t xml:space="preserve">same transactional boundary, </w:t>
       </w:r>
       <w:r>
         <w:rPr>
@@ -16380,6 +16394,24 @@
           <w:i/>
           <w:iCs/>
         </w:rPr>
+        <w:t>performance and scalability issues may arise if an</w:t>
+      </w:r>
+      <w:r>
+        <w:rPr>
+          <w:b/>
+          <w:bCs/>
+          <w:i/>
+          <w:iCs/>
+        </w:rPr>
+        <w:t xml:space="preserve"> </w:t>
+      </w:r>
+      <w:r>
+        <w:rPr>
+          <w:b/>
+          <w:bCs/>
+          <w:i/>
+          <w:iCs/>
+        </w:rPr>
         <w:t>aggregate grows too large</w:t>
       </w:r>
       <w:r>
@@ -16389,7 +16421,28 @@
     <w:p>
       <w:pPr>
         <w:pStyle w:val="NoSpacing"/>
-      </w:pPr>
+        <w:rPr>
+          <w:color w:val="FF0000"/>
+        </w:rPr>
+      </w:pPr>
+      <w:r>
+        <w:rPr>
+          <w:color w:val="FF0000"/>
+        </w:rPr>
+        <w:t>(</w:t>
+      </w:r>
+      <w:r>
+        <w:rPr>
+          <w:color w:val="FF0000"/>
+        </w:rPr>
+        <w:t>WHY EXACTLY?</w:t>
+      </w:r>
+      <w:r>
+        <w:rPr>
+          <w:color w:val="FF0000"/>
+        </w:rPr>
+        <w:t>)</w:t>
+      </w:r>
     </w:p>
     <w:p>
       <w:pPr>
@@ -16416,9 +16469,6 @@
         <w:t>s boundaries. Only the information that is required by the aggregate</w:t>
       </w:r>
       <w:r>
-        <w:rPr>
-          <w:rFonts w:hint="eastAsia"/>
-        </w:rPr>
         <w:t>’</w:t>
       </w:r>
       <w:r>
@@ -16441,9 +16491,6 @@
         <w:t>that can be eventually consistent should reside outside of the aggregate</w:t>
       </w:r>
       <w:r>
-        <w:rPr>
-          <w:rFonts w:hint="eastAsia"/>
-        </w:rPr>
         <w:t>’</w:t>
       </w:r>
       <w:r>
@@ -16466,6 +16513,49 @@
       <w:r>
         <w:t>.</w:t>
       </w:r>
+    </w:p>
+    <w:p>
+      <w:pPr>
+        <w:pStyle w:val="NoSpacing"/>
+        <w:rPr>
+          <w:color w:val="FF0000"/>
+        </w:rPr>
+      </w:pPr>
+      <w:r>
+        <w:rPr>
+          <w:color w:val="FF0000"/>
+        </w:rPr>
+        <w:t>(I think by strongly consistent he means that their state is important for the aggregates business logic, It’s not crystal clear for me</w:t>
+      </w:r>
+      <w:r>
+        <w:rPr>
+          <w:color w:val="FF0000"/>
+        </w:rPr>
+        <w:t xml:space="preserve"> at the moment</w:t>
+      </w:r>
+      <w:r>
+        <w:rPr>
+          <w:color w:val="FF0000"/>
+        </w:rPr>
+        <w:t xml:space="preserve"> though</w:t>
+      </w:r>
+      <w:r>
+        <w:rPr>
+          <w:color w:val="FF0000"/>
+        </w:rPr>
+        <w:t>, and also what exactly eventually consistent mean?</w:t>
+      </w:r>
+      <w:r>
+        <w:rPr>
+          <w:color w:val="FF0000"/>
+        </w:rPr>
+        <w:t>)</w:t>
+      </w:r>
+    </w:p>
+    <w:p>
+      <w:pPr>
+        <w:pStyle w:val="NoSpacing"/>
+      </w:pPr>
     </w:p>
     <w:p>
       <w:pPr>
@@ -16519,25 +16609,103 @@
     </w:p>
     <w:p>
       <w:pPr>
+        <w:pStyle w:val="NoSpacing"/>
+        <w:rPr>
+          <w:b/>
+          <w:bCs/>
+        </w:rPr>
+      </w:pPr>
+      <w:r>
+        <w:t xml:space="preserve">The rule of thumb is to </w:t>
+      </w:r>
+      <w:r>
+        <w:rPr>
+          <w:b/>
+          <w:bCs/>
+        </w:rPr>
+        <w:t>keep the aggregates as small as possible and include only</w:t>
+      </w:r>
+    </w:p>
+    <w:p>
+      <w:pPr>
+        <w:pStyle w:val="NoSpacing"/>
+        <w:rPr>
+          <w:b/>
+          <w:bCs/>
+        </w:rPr>
+      </w:pPr>
+      <w:r>
+        <w:rPr>
+          <w:b/>
+          <w:bCs/>
+        </w:rPr>
+        <w:t>objects that are required to be in a strongly consistent state by the aggregate</w:t>
+      </w:r>
+      <w:r>
+        <w:rPr>
+          <w:b/>
+          <w:bCs/>
+        </w:rPr>
+        <w:t>’</w:t>
+      </w:r>
+      <w:r>
+        <w:rPr>
+          <w:b/>
+          <w:bCs/>
+        </w:rPr>
+        <w:t>s business</w:t>
+      </w:r>
+      <w:r>
+        <w:rPr>
+          <w:b/>
+          <w:bCs/>
+        </w:rPr>
+        <w:t xml:space="preserve"> </w:t>
+      </w:r>
+      <w:r>
+        <w:rPr>
+          <w:b/>
+          <w:bCs/>
+        </w:rPr>
+        <w:t>logic:</w:t>
+      </w:r>
+    </w:p>
+    <w:p>
+      <w:pPr>
         <w:autoSpaceDE w:val="0"/>
         <w:autoSpaceDN w:val="0"/>
         <w:adjustRightInd w:val="0"/>
         <w:spacing w:after="0"/>
         <w:rPr>
-          <w:rFonts w:ascii="MinionPro-Regular" w:eastAsia="MinionPro-Regular" w:cs="MinionPro-Regular"/>
-          <w:color w:val="000000"/>
-          <w:sz w:val="21"/>
-          <w:szCs w:val="21"/>
-        </w:rPr>
-      </w:pPr>
-      <w:r>
-        <w:rPr>
-          <w:rFonts w:ascii="MinionPro-Regular" w:eastAsia="MinionPro-Regular" w:cs="MinionPro-Regular"/>
-          <w:color w:val="000000"/>
-          <w:sz w:val="21"/>
-          <w:szCs w:val="21"/>
-        </w:rPr>
-        <w:t>The rule of thumb is to keep the aggregates as small as possible and include only</w:t>
+          <w:rFonts w:ascii="UbuntuMono-Bold" w:eastAsia="MinionPro-Regular" w:hAnsi="UbuntuMono-Bold" w:cs="UbuntuMono-Bold"/>
+          <w:b/>
+          <w:bCs/>
+          <w:color w:val="00AB89"/>
+          <w:sz w:val="17"/>
+          <w:szCs w:val="17"/>
+        </w:rPr>
+      </w:pPr>
+      <w:r>
+        <w:rPr>
+          <w:rFonts w:ascii="UbuntuMono-Bold" w:eastAsia="MinionPro-Regular" w:hAnsi="UbuntuMono-Bold" w:cs="UbuntuMono-Bold"/>
+          <w:b/>
+          <w:bCs/>
+          <w:color w:val="00669A"/>
+          <w:sz w:val="17"/>
+          <w:szCs w:val="17"/>
+        </w:rPr>
+        <w:t xml:space="preserve">public class </w:t>
+      </w:r>
+      <w:r>
+        <w:rPr>
+          <w:rFonts w:ascii="UbuntuMono-Bold" w:eastAsia="MinionPro-Regular" w:hAnsi="UbuntuMono-Bold" w:cs="UbuntuMono-Bold"/>
+          <w:b/>
+          <w:bCs/>
+          <w:color w:val="00AB89"/>
+          <w:sz w:val="17"/>
+          <w:szCs w:val="17"/>
+        </w:rPr>
+        <w:t>Ticket</w:t>
       </w:r>
     </w:p>
     <w:p>
@@ -16547,38 +16715,20 @@
         <w:adjustRightInd w:val="0"/>
         <w:spacing w:after="0"/>
         <w:rPr>
-          <w:rFonts w:ascii="MinionPro-Regular" w:eastAsia="MinionPro-Regular" w:cs="MinionPro-Regular"/>
-          <w:color w:val="000000"/>
-          <w:sz w:val="21"/>
-          <w:szCs w:val="21"/>
-        </w:rPr>
-      </w:pPr>
-      <w:r>
-        <w:rPr>
-          <w:rFonts w:ascii="MinionPro-Regular" w:eastAsia="MinionPro-Regular" w:cs="MinionPro-Regular"/>
-          <w:color w:val="000000"/>
-          <w:sz w:val="21"/>
-          <w:szCs w:val="21"/>
-        </w:rPr>
-        <w:t>objects that are required to be in a strongly consistent state by the aggregate</w:t>
-      </w:r>
-      <w:r>
-        <w:rPr>
-          <w:rFonts w:ascii="MinionPro-Regular" w:eastAsia="MinionPro-Regular" w:cs="MinionPro-Regular" w:hint="eastAsia"/>
-          <w:color w:val="000000"/>
-          <w:sz w:val="21"/>
-          <w:szCs w:val="21"/>
-        </w:rPr>
-        <w:t>’</w:t>
-      </w:r>
-      <w:r>
-        <w:rPr>
-          <w:rFonts w:ascii="MinionPro-Regular" w:eastAsia="MinionPro-Regular" w:cs="MinionPro-Regular"/>
-          <w:color w:val="000000"/>
-          <w:sz w:val="21"/>
-          <w:szCs w:val="21"/>
-        </w:rPr>
-        <w:t>s business</w:t>
+          <w:rFonts w:ascii="UbuntuMono-Regular" w:eastAsia="MinionPro-Regular" w:hAnsi="UbuntuMono-Regular" w:cs="UbuntuMono-Regular"/>
+          <w:color w:val="000000"/>
+          <w:sz w:val="17"/>
+          <w:szCs w:val="17"/>
+        </w:rPr>
+      </w:pPr>
+      <w:r>
+        <w:rPr>
+          <w:rFonts w:ascii="UbuntuMono-Regular" w:eastAsia="MinionPro-Regular" w:hAnsi="UbuntuMono-Regular" w:cs="UbuntuMono-Regular"/>
+          <w:color w:val="000000"/>
+          <w:sz w:val="17"/>
+          <w:szCs w:val="17"/>
+        </w:rPr>
+        <w:t>{</w:t>
       </w:r>
     </w:p>
     <w:p>
@@ -16588,20 +16738,40 @@
         <w:adjustRightInd w:val="0"/>
         <w:spacing w:after="0"/>
         <w:rPr>
-          <w:rFonts w:ascii="MinionPro-Regular" w:eastAsia="MinionPro-Regular" w:cs="MinionPro-Regular"/>
-          <w:color w:val="000000"/>
-          <w:sz w:val="21"/>
-          <w:szCs w:val="21"/>
-        </w:rPr>
-      </w:pPr>
-      <w:r>
-        <w:rPr>
-          <w:rFonts w:ascii="MinionPro-Regular" w:eastAsia="MinionPro-Regular" w:cs="MinionPro-Regular"/>
-          <w:color w:val="000000"/>
-          <w:sz w:val="21"/>
-          <w:szCs w:val="21"/>
-        </w:rPr>
-        <w:t>logic:</w:t>
+          <w:rFonts w:ascii="UbuntuMono-Regular" w:eastAsia="MinionPro-Regular" w:hAnsi="UbuntuMono-Regular" w:cs="UbuntuMono-Regular"/>
+          <w:color w:val="000000"/>
+          <w:sz w:val="17"/>
+          <w:szCs w:val="17"/>
+        </w:rPr>
+      </w:pPr>
+      <w:r>
+        <w:rPr>
+          <w:rFonts w:ascii="UbuntuMono-Bold" w:eastAsia="MinionPro-Regular" w:hAnsi="UbuntuMono-Bold" w:cs="UbuntuMono-Bold"/>
+          <w:b/>
+          <w:bCs/>
+          <w:color w:val="00669A"/>
+          <w:sz w:val="17"/>
+          <w:szCs w:val="17"/>
+        </w:rPr>
+        <w:t xml:space="preserve">private </w:t>
+      </w:r>
+      <w:r>
+        <w:rPr>
+          <w:rFonts w:ascii="UbuntuMono-Regular" w:eastAsia="MinionPro-Regular" w:hAnsi="UbuntuMono-Regular" w:cs="UbuntuMono-Regular"/>
+          <w:color w:val="000089"/>
+          <w:sz w:val="17"/>
+          <w:szCs w:val="17"/>
+        </w:rPr>
+        <w:t>UserId _customer</w:t>
+      </w:r>
+      <w:r>
+        <w:rPr>
+          <w:rFonts w:ascii="UbuntuMono-Regular" w:eastAsia="MinionPro-Regular" w:hAnsi="UbuntuMono-Regular" w:cs="UbuntuMono-Regular"/>
+          <w:color w:val="000000"/>
+          <w:sz w:val="17"/>
+          <w:szCs w:val="17"/>
+        </w:rPr>
+        <w:t>;</w:t>
       </w:r>
     </w:p>
     <w:p>
@@ -16611,35 +16781,76 @@
         <w:adjustRightInd w:val="0"/>
         <w:spacing w:after="0"/>
         <w:rPr>
+          <w:rFonts w:ascii="UbuntuMono-Regular" w:eastAsia="MinionPro-Regular" w:hAnsi="UbuntuMono-Regular" w:cs="UbuntuMono-Regular"/>
+          <w:color w:val="000000"/>
+          <w:sz w:val="17"/>
+          <w:szCs w:val="17"/>
+        </w:rPr>
+      </w:pPr>
+      <w:r>
+        <w:rPr>
           <w:rFonts w:ascii="UbuntuMono-Bold" w:eastAsia="MinionPro-Regular" w:hAnsi="UbuntuMono-Bold" w:cs="UbuntuMono-Bold"/>
           <w:b/>
           <w:bCs/>
-          <w:color w:val="00AB89"/>
-          <w:sz w:val="17"/>
-          <w:szCs w:val="17"/>
-        </w:rPr>
-      </w:pPr>
-      <w:r>
-        <w:rPr>
-          <w:rFonts w:ascii="UbuntuMono-Bold" w:eastAsia="MinionPro-Regular" w:hAnsi="UbuntuMono-Bold" w:cs="UbuntuMono-Bold"/>
-          <w:b/>
-          <w:bCs/>
           <w:color w:val="00669A"/>
           <w:sz w:val="17"/>
           <w:szCs w:val="17"/>
         </w:rPr>
-        <w:t xml:space="preserve">public class </w:t>
-      </w:r>
-      <w:r>
-        <w:rPr>
-          <w:rFonts w:ascii="UbuntuMono-Bold" w:eastAsia="MinionPro-Regular" w:hAnsi="UbuntuMono-Bold" w:cs="UbuntuMono-Bold"/>
-          <w:b/>
-          <w:bCs/>
-          <w:color w:val="00AB89"/>
-          <w:sz w:val="17"/>
-          <w:szCs w:val="17"/>
-        </w:rPr>
-        <w:t>Ticket</w:t>
+        <w:t xml:space="preserve">private </w:t>
+      </w:r>
+      <w:r>
+        <w:rPr>
+          <w:rFonts w:ascii="UbuntuMono-Regular" w:eastAsia="MinionPro-Regular" w:hAnsi="UbuntuMono-Regular" w:cs="UbuntuMono-Regular"/>
+          <w:color w:val="000089"/>
+          <w:sz w:val="17"/>
+          <w:szCs w:val="17"/>
+        </w:rPr>
+        <w:t>List</w:t>
+      </w:r>
+      <w:r>
+        <w:rPr>
+          <w:rFonts w:ascii="UbuntuMono-Regular" w:eastAsia="MinionPro-Regular" w:hAnsi="UbuntuMono-Regular" w:cs="UbuntuMono-Regular"/>
+          <w:color w:val="000000"/>
+          <w:sz w:val="17"/>
+          <w:szCs w:val="17"/>
+        </w:rPr>
+        <w:t>&lt;</w:t>
+      </w:r>
+      <w:r>
+        <w:rPr>
+          <w:rFonts w:ascii="UbuntuMono-Regular" w:eastAsia="MinionPro-Regular" w:hAnsi="UbuntuMono-Regular" w:cs="UbuntuMono-Regular"/>
+          <w:color w:val="000089"/>
+          <w:sz w:val="17"/>
+          <w:szCs w:val="17"/>
+        </w:rPr>
+        <w:t>ProductId</w:t>
+      </w:r>
+      <w:r>
+        <w:rPr>
+          <w:rFonts w:ascii="UbuntuMono-Regular" w:eastAsia="MinionPro-Regular" w:hAnsi="UbuntuMono-Regular" w:cs="UbuntuMono-Regular"/>
+          <w:color w:val="000000"/>
+          <w:sz w:val="17"/>
+          <w:szCs w:val="17"/>
+        </w:rPr>
+        <w:t xml:space="preserve">&gt; </w:t>
+      </w:r>
+      <w:r>
+        <w:rPr>
+          <w:rFonts w:ascii="UbuntuMono-Regular" w:eastAsia="MinionPro-Regular" w:hAnsi="UbuntuMono-Regular" w:cs="UbuntuMono-Regular"/>
+          <w:color w:val="000089"/>
+          <w:sz w:val="17"/>
+          <w:szCs w:val="17"/>
+        </w:rPr>
+        <w:t>_products</w:t>
+      </w:r>
+      <w:r>
+        <w:rPr>
+          <w:rFonts w:ascii="UbuntuMono-Regular" w:eastAsia="MinionPro-Regular" w:hAnsi="UbuntuMono-Regular" w:cs="UbuntuMono-Regular"/>
+          <w:color w:val="000000"/>
+          <w:sz w:val="17"/>
+          <w:szCs w:val="17"/>
+        </w:rPr>
+        <w:t>;</w:t>
       </w:r>
     </w:p>
     <w:p>
@@ -16657,12 +16868,32 @@
       </w:pPr>
       <w:r>
         <w:rPr>
+          <w:rFonts w:ascii="UbuntuMono-Bold" w:eastAsia="MinionPro-Regular" w:hAnsi="UbuntuMono-Bold" w:cs="UbuntuMono-Bold"/>
+          <w:b/>
+          <w:bCs/>
+          <w:color w:val="00669A"/>
+          <w:sz w:val="17"/>
+          <w:szCs w:val="17"/>
+        </w:rPr>
+        <w:t xml:space="preserve">private </w:t>
+      </w:r>
+      <w:r>
+        <w:rPr>
           <w:rFonts w:ascii="UbuntuMono-Regular" w:eastAsia="MinionPro-Regular" w:hAnsi="UbuntuMono-Regular" w:cs="UbuntuMono-Regular"/>
-          <w:color w:val="000000"/>
-          <w:sz w:val="17"/>
-          <w:szCs w:val="17"/>
-        </w:rPr>
-        <w:t>{</w:t>
+          <w:color w:val="000089"/>
+          <w:sz w:val="17"/>
+          <w:szCs w:val="17"/>
+        </w:rPr>
+        <w:t>UserId _assignedAgent</w:t>
+      </w:r>
+      <w:r>
+        <w:rPr>
+          <w:rFonts w:ascii="UbuntuMono-Regular" w:eastAsia="MinionPro-Regular" w:hAnsi="UbuntuMono-Regular" w:cs="UbuntuMono-Regular"/>
+          <w:color w:val="000000"/>
+          <w:sz w:val="17"/>
+          <w:szCs w:val="17"/>
+        </w:rPr>
+        <w:t>;</w:t>
       </w:r>
     </w:p>
     <w:p>
@@ -16696,7 +16927,43 @@
           <w:sz w:val="17"/>
           <w:szCs w:val="17"/>
         </w:rPr>
-        <w:t>UserId _customer</w:t>
+        <w:t>List</w:t>
+      </w:r>
+      <w:r>
+        <w:rPr>
+          <w:rFonts w:ascii="UbuntuMono-Regular" w:eastAsia="MinionPro-Regular" w:hAnsi="UbuntuMono-Regular" w:cs="UbuntuMono-Regular"/>
+          <w:color w:val="000000"/>
+          <w:sz w:val="17"/>
+          <w:szCs w:val="17"/>
+        </w:rPr>
+        <w:t>&lt;</w:t>
+      </w:r>
+      <w:r>
+        <w:rPr>
+          <w:rFonts w:ascii="UbuntuMono-Regular" w:eastAsia="MinionPro-Regular" w:hAnsi="UbuntuMono-Regular" w:cs="UbuntuMono-Regular"/>
+          <w:color w:val="000089"/>
+          <w:sz w:val="17"/>
+          <w:szCs w:val="17"/>
+        </w:rPr>
+        <w:t>Message</w:t>
+      </w:r>
+      <w:r>
+        <w:rPr>
+          <w:rFonts w:ascii="UbuntuMono-Regular" w:eastAsia="MinionPro-Regular" w:hAnsi="UbuntuMono-Regular" w:cs="UbuntuMono-Regular"/>
+          <w:color w:val="000000"/>
+          <w:sz w:val="17"/>
+          <w:szCs w:val="17"/>
+        </w:rPr>
+        <w:t xml:space="preserve">&gt; </w:t>
+      </w:r>
+      <w:r>
+        <w:rPr>
+          <w:rFonts w:ascii="UbuntuMono-Regular" w:eastAsia="MinionPro-Regular" w:hAnsi="UbuntuMono-Regular" w:cs="UbuntuMono-Regular"/>
+          <w:color w:val="000089"/>
+          <w:sz w:val="17"/>
+          <w:szCs w:val="17"/>
+        </w:rPr>
+        <w:t>_messages</w:t>
       </w:r>
       <w:r>
         <w:rPr>
@@ -16723,24 +16990,18 @@
       </w:pPr>
       <w:r>
         <w:rPr>
-          <w:rFonts w:ascii="UbuntuMono-Bold" w:eastAsia="MinionPro-Regular" w:hAnsi="UbuntuMono-Bold" w:cs="UbuntuMono-Bold"/>
-          <w:b/>
-          <w:bCs/>
-          <w:color w:val="00669A"/>
-          <w:sz w:val="17"/>
-          <w:szCs w:val="17"/>
-        </w:rPr>
-        <w:t xml:space="preserve">private </w:t>
-      </w:r>
-      <w:r>
-        <w:rPr>
           <w:rFonts w:ascii="UbuntuMono-Regular" w:eastAsia="MinionPro-Regular" w:hAnsi="UbuntuMono-Regular" w:cs="UbuntuMono-Regular"/>
-          <w:color w:val="000089"/>
-          <w:sz w:val="17"/>
-          <w:szCs w:val="17"/>
-        </w:rPr>
-        <w:t>List</w:t>
-      </w:r>
+          <w:color w:val="000000"/>
+          <w:sz w:val="17"/>
+          <w:szCs w:val="17"/>
+        </w:rPr>
+        <w:t>...</w:t>
+      </w:r>
+    </w:p>
+    <w:p>
+      <w:pPr>
+        <w:pStyle w:val="NoSpacing"/>
+      </w:pPr>
       <w:r>
         <w:rPr>
           <w:rFonts w:ascii="UbuntuMono-Regular" w:eastAsia="MinionPro-Regular" w:hAnsi="UbuntuMono-Regular" w:cs="UbuntuMono-Regular"/>
@@ -16748,45 +17009,464 @@
           <w:sz w:val="17"/>
           <w:szCs w:val="17"/>
         </w:rPr>
-        <w:t>&lt;</w:t>
-      </w:r>
-      <w:proofErr w:type="spellStart"/>
-      <w:r>
-        <w:rPr>
-          <w:rFonts w:ascii="UbuntuMono-Regular" w:eastAsia="MinionPro-Regular" w:hAnsi="UbuntuMono-Regular" w:cs="UbuntuMono-Regular"/>
-          <w:color w:val="000089"/>
-          <w:sz w:val="17"/>
-          <w:szCs w:val="17"/>
-        </w:rPr>
-        <w:t>ProductId</w:t>
-      </w:r>
-      <w:proofErr w:type="spellEnd"/>
-      <w:r>
-        <w:rPr>
-          <w:rFonts w:ascii="UbuntuMono-Regular" w:eastAsia="MinionPro-Regular" w:hAnsi="UbuntuMono-Regular" w:cs="UbuntuMono-Regular"/>
-          <w:color w:val="000000"/>
-          <w:sz w:val="17"/>
-          <w:szCs w:val="17"/>
-        </w:rPr>
-        <w:t xml:space="preserve">&gt; </w:t>
-      </w:r>
-      <w:r>
-        <w:rPr>
-          <w:rFonts w:ascii="UbuntuMono-Regular" w:eastAsia="MinionPro-Regular" w:hAnsi="UbuntuMono-Regular" w:cs="UbuntuMono-Regular"/>
-          <w:color w:val="000089"/>
-          <w:sz w:val="17"/>
-          <w:szCs w:val="17"/>
-        </w:rPr>
-        <w:t>_products</w:t>
-      </w:r>
-      <w:r>
-        <w:rPr>
-          <w:rFonts w:ascii="UbuntuMono-Regular" w:eastAsia="MinionPro-Regular" w:hAnsi="UbuntuMono-Regular" w:cs="UbuntuMono-Regular"/>
-          <w:color w:val="000000"/>
-          <w:sz w:val="17"/>
-          <w:szCs w:val="17"/>
-        </w:rPr>
-        <w:t>;</w:t>
+        <w:t>}</w:t>
+      </w:r>
+    </w:p>
+    <w:p>
+      <w:pPr>
+        <w:pStyle w:val="NoSpacing"/>
+      </w:pPr>
+    </w:p>
+    <w:p>
+      <w:pPr>
+        <w:pStyle w:val="NoSpacing"/>
+        <w:rPr>
+          <w:b/>
+          <w:bCs/>
+        </w:rPr>
+      </w:pPr>
+      <w:r>
+        <w:t xml:space="preserve">In the preceding example, </w:t>
+      </w:r>
+      <w:r>
+        <w:rPr>
+          <w:b/>
+          <w:bCs/>
+        </w:rPr>
+        <w:t xml:space="preserve">the </w:t>
+      </w:r>
+      <w:r>
+        <w:rPr>
+          <w:rFonts w:ascii="UbuntuMono-Regular" w:hAnsi="UbuntuMono-Regular" w:cs="UbuntuMono-Regular"/>
+          <w:b/>
+          <w:bCs/>
+          <w:sz w:val="20"/>
+          <w:szCs w:val="20"/>
+        </w:rPr>
+        <w:t xml:space="preserve">Ticket </w:t>
+      </w:r>
+      <w:r>
+        <w:rPr>
+          <w:b/>
+          <w:bCs/>
+        </w:rPr>
+        <w:t>aggregate references a collection of messages,</w:t>
+      </w:r>
+    </w:p>
+    <w:p>
+      <w:pPr>
+        <w:pStyle w:val="NoSpacing"/>
+      </w:pPr>
+      <w:r>
+        <w:rPr>
+          <w:b/>
+          <w:bCs/>
+        </w:rPr>
+        <w:t>which belong to the aggregate</w:t>
+      </w:r>
+      <w:r>
+        <w:rPr>
+          <w:b/>
+          <w:bCs/>
+        </w:rPr>
+        <w:t>’</w:t>
+      </w:r>
+      <w:r>
+        <w:rPr>
+          <w:b/>
+          <w:bCs/>
+        </w:rPr>
+        <w:t>s boundary</w:t>
+      </w:r>
+      <w:r>
+        <w:t>. On the other hand, the customer, the collection</w:t>
+      </w:r>
+      <w:r>
+        <w:t xml:space="preserve"> </w:t>
+      </w:r>
+      <w:r>
+        <w:t xml:space="preserve">of products that are relevant to the ticket, and the assigned agent </w:t>
+      </w:r>
+      <w:r>
+        <w:rPr>
+          <w:b/>
+          <w:bCs/>
+        </w:rPr>
+        <w:t>do not</w:t>
+      </w:r>
+      <w:r>
+        <w:rPr>
+          <w:b/>
+          <w:bCs/>
+        </w:rPr>
+        <w:t xml:space="preserve"> </w:t>
+      </w:r>
+      <w:r>
+        <w:rPr>
+          <w:b/>
+          <w:bCs/>
+        </w:rPr>
+        <w:t>belong to the aggregate and therefore are referenced by its ID.</w:t>
+      </w:r>
+    </w:p>
+    <w:p>
+      <w:pPr>
+        <w:pStyle w:val="NoSpacing"/>
+      </w:pPr>
+    </w:p>
+    <w:p>
+      <w:pPr>
+        <w:pStyle w:val="NoSpacing"/>
+        <w:rPr>
+          <w:b/>
+          <w:bCs/>
+        </w:rPr>
+      </w:pPr>
+      <w:r>
+        <w:rPr>
+          <w:b/>
+          <w:bCs/>
+        </w:rPr>
+        <w:t>The reasoning behind referencing external aggregates by ID is to reify that these</w:t>
+      </w:r>
+    </w:p>
+    <w:p>
+      <w:pPr>
+        <w:pStyle w:val="NoSpacing"/>
+        <w:rPr>
+          <w:b/>
+          <w:bCs/>
+        </w:rPr>
+      </w:pPr>
+      <w:r>
+        <w:rPr>
+          <w:b/>
+          <w:bCs/>
+        </w:rPr>
+        <w:t>objects do not belong to the aggregate</w:t>
+      </w:r>
+      <w:r>
+        <w:rPr>
+          <w:b/>
+          <w:bCs/>
+        </w:rPr>
+        <w:t>’</w:t>
+      </w:r>
+      <w:r>
+        <w:rPr>
+          <w:b/>
+          <w:bCs/>
+        </w:rPr>
+        <w:t>s boundary, and to ensure that each aggregate</w:t>
+      </w:r>
+    </w:p>
+    <w:p>
+      <w:pPr>
+        <w:pStyle w:val="NoSpacing"/>
+        <w:rPr>
+          <w:b/>
+          <w:bCs/>
+        </w:rPr>
+      </w:pPr>
+      <w:r>
+        <w:rPr>
+          <w:b/>
+          <w:bCs/>
+        </w:rPr>
+        <w:t>has its own transactional boundary.</w:t>
+      </w:r>
+    </w:p>
+    <w:p>
+      <w:pPr>
+        <w:pStyle w:val="NoSpacing"/>
+      </w:pPr>
+    </w:p>
+    <w:p>
+      <w:pPr>
+        <w:pStyle w:val="NoSpacing"/>
+        <w:rPr>
+          <w:highlight w:val="yellow"/>
+        </w:rPr>
+      </w:pPr>
+      <w:r>
+        <w:rPr>
+          <w:highlight w:val="yellow"/>
+        </w:rPr>
+        <w:t>To decide whether an entity belongs to an aggregate or not, examine whether the</w:t>
+      </w:r>
+    </w:p>
+    <w:p>
+      <w:pPr>
+        <w:pStyle w:val="NoSpacing"/>
+        <w:rPr>
+          <w:highlight w:val="yellow"/>
+        </w:rPr>
+      </w:pPr>
+      <w:r>
+        <w:rPr>
+          <w:highlight w:val="yellow"/>
+        </w:rPr>
+        <w:t>aggregate contains business logic that can lead to an invalid system state if it will work</w:t>
+      </w:r>
+    </w:p>
+    <w:p>
+      <w:pPr>
+        <w:pStyle w:val="NoSpacing"/>
+      </w:pPr>
+      <w:r>
+        <w:rPr>
+          <w:highlight w:val="yellow"/>
+        </w:rPr>
+        <w:lastRenderedPageBreak/>
+        <w:t>on eventually consistent data.</w:t>
+      </w:r>
+      <w:r>
+        <w:t xml:space="preserve"> Let</w:t>
+      </w:r>
+      <w:r>
+        <w:t>’</w:t>
+      </w:r>
+      <w:r>
+        <w:t>s go back to the previous example of reassigning the</w:t>
+      </w:r>
+    </w:p>
+    <w:p>
+      <w:pPr>
+        <w:pStyle w:val="NoSpacing"/>
+      </w:pPr>
+      <w:r>
+        <w:t>ticket if the current agent didn</w:t>
+      </w:r>
+      <w:r>
+        <w:t>’</w:t>
+      </w:r>
+      <w:r>
+        <w:t>t read the new messages within 50% of the response</w:t>
+      </w:r>
+    </w:p>
+    <w:p>
+      <w:pPr>
+        <w:pStyle w:val="NoSpacing"/>
+      </w:pPr>
+      <w:r>
+        <w:t xml:space="preserve">time limit. What if the information about read/unread messages would be </w:t>
+      </w:r>
+      <w:proofErr w:type="gramStart"/>
+      <w:r>
+        <w:t>eventually</w:t>
+      </w:r>
+      <w:proofErr w:type="gramEnd"/>
+    </w:p>
+    <w:p>
+      <w:pPr>
+        <w:pStyle w:val="NoSpacing"/>
+      </w:pPr>
+      <w:r>
+        <w:t>consistent? In other words, it would be reasonable to receive reading acknowledgment</w:t>
+      </w:r>
+    </w:p>
+    <w:p>
+      <w:pPr>
+        <w:pStyle w:val="NoSpacing"/>
+      </w:pPr>
+      <w:r>
+        <w:t>after a certain delay. In that case, it</w:t>
+      </w:r>
+      <w:r>
+        <w:t>’</w:t>
+      </w:r>
+      <w:r>
+        <w:t>s safe to expect a considerable number of</w:t>
+      </w:r>
+    </w:p>
+    <w:p>
+      <w:pPr>
+        <w:pStyle w:val="NoSpacing"/>
+      </w:pPr>
+      <w:r>
+        <w:t>tickets to be unnecessarily reassigned. That, of course, would corrupt the system</w:t>
+      </w:r>
+      <w:r>
+        <w:t>’</w:t>
+      </w:r>
+      <w:r>
+        <w:t>s</w:t>
+      </w:r>
+    </w:p>
+    <w:p>
+      <w:pPr>
+        <w:pStyle w:val="NoSpacing"/>
+      </w:pPr>
+      <w:r>
+        <w:t>state. Therefore, the data in the messages belongs to the aggregate</w:t>
+      </w:r>
+      <w:r>
+        <w:t>’</w:t>
+      </w:r>
+      <w:r>
+        <w:t>s boundary.</w:t>
+      </w:r>
+    </w:p>
+    <w:p>
+      <w:pPr>
+        <w:pStyle w:val="Heading3"/>
+      </w:pPr>
+      <w:r>
+        <w:t>The Aggregate Root</w:t>
+      </w:r>
+    </w:p>
+    <w:p>
+      <w:pPr>
+        <w:pStyle w:val="NoSpacing"/>
+      </w:pPr>
+      <w:r>
+        <w:t>We saw earlier that an aggregate</w:t>
+      </w:r>
+      <w:r>
+        <w:t>’</w:t>
+      </w:r>
+      <w:r>
+        <w:t>s state can only be modified by</w:t>
+      </w:r>
+      <w:r>
+        <w:t xml:space="preserve"> </w:t>
+      </w:r>
+      <w:r>
+        <w:t>executing one of its commands. Since an aggregate represents a hierarchy of entities,</w:t>
+      </w:r>
+      <w:r>
+        <w:t xml:space="preserve"> </w:t>
+      </w:r>
+      <w:r>
+        <w:rPr>
+          <w:b/>
+          <w:bCs/>
+        </w:rPr>
+        <w:t>only one of them should be designated as the aggregate</w:t>
+      </w:r>
+      <w:r>
+        <w:rPr>
+          <w:b/>
+          <w:bCs/>
+        </w:rPr>
+        <w:t>’</w:t>
+      </w:r>
+      <w:r>
+        <w:rPr>
+          <w:b/>
+          <w:bCs/>
+        </w:rPr>
+        <w:t>s public interface</w:t>
+      </w:r>
+      <w:r>
+        <w:rPr>
+          <w:rFonts w:hint="eastAsia"/>
+          <w:b/>
+          <w:bCs/>
+        </w:rPr>
+        <w:t>—</w:t>
+      </w:r>
+      <w:r>
+        <w:rPr>
+          <w:b/>
+          <w:bCs/>
+        </w:rPr>
+        <w:t>the aggregate</w:t>
+      </w:r>
+      <w:r>
+        <w:rPr>
+          <w:b/>
+          <w:bCs/>
+        </w:rPr>
+        <w:t xml:space="preserve"> </w:t>
+      </w:r>
+      <w:r>
+        <w:rPr>
+          <w:b/>
+          <w:bCs/>
+        </w:rPr>
+        <w:t>root</w:t>
+      </w:r>
+      <w:r>
+        <w:t xml:space="preserve">, as shown in </w:t>
+      </w:r>
+      <w:r>
+        <w:rPr>
+          <w:color w:val="9A0000"/>
+        </w:rPr>
+        <w:t>Figure 6-5</w:t>
+      </w:r>
+      <w:r>
+        <w:t>.</w:t>
+      </w:r>
+    </w:p>
+    <w:p>
+      <w:pPr>
+        <w:pStyle w:val="NoSpacing"/>
+      </w:pPr>
+    </w:p>
+    <w:p>
+      <w:pPr>
+        <w:jc w:val="center"/>
+      </w:pPr>
+      <w:r>
+        <w:rPr>
+          <w:noProof/>
+        </w:rPr>
+        <w:drawing>
+          <wp:inline distT="0" distB="0" distL="0" distR="0" wp14:anchorId="1F8577EE" wp14:editId="5E56ADEA">
+            <wp:extent cx="4219575" cy="2238375"/>
+            <wp:effectExtent l="0" t="0" r="9525" b="9525"/>
+            <wp:docPr id="4" name="Picture 4"/>
+            <wp:cNvGraphicFramePr>
+              <a:graphicFrameLocks xmlns:a="http://schemas.openxmlformats.org/drawingml/2006/main" noChangeAspect="1"/>
+            </wp:cNvGraphicFramePr>
+            <a:graphic xmlns:a="http://schemas.openxmlformats.org/drawingml/2006/main">
+              <a:graphicData uri="http://schemas.openxmlformats.org/drawingml/2006/picture">
+                <pic:pic xmlns:pic="http://schemas.openxmlformats.org/drawingml/2006/picture">
+                  <pic:nvPicPr>
+                    <pic:cNvPr id="1" name=""/>
+                    <pic:cNvPicPr/>
+                  </pic:nvPicPr>
+                  <pic:blipFill>
+                    <a:blip r:embed="rId13"/>
+                    <a:stretch>
+                      <a:fillRect/>
+                    </a:stretch>
+                  </pic:blipFill>
+                  <pic:spPr>
+                    <a:xfrm>
+                      <a:off x="0" y="0"/>
+                      <a:ext cx="4219575" cy="2238375"/>
+                    </a:xfrm>
+                    <a:prstGeom prst="rect">
+                      <a:avLst/>
+                    </a:prstGeom>
+                  </pic:spPr>
+                </pic:pic>
+              </a:graphicData>
+            </a:graphic>
+          </wp:inline>
+        </w:drawing>
+      </w:r>
+    </w:p>
+    <w:p>
+      <w:pPr>
+        <w:pStyle w:val="NoSpacing"/>
+      </w:pPr>
+      <w:r>
+        <w:t xml:space="preserve">Consider the following excerpt of the </w:t>
+      </w:r>
+      <w:r>
+        <w:rPr>
+          <w:rFonts w:ascii="UbuntuMono-Regular" w:hAnsi="UbuntuMono-Regular" w:cs="UbuntuMono-Regular"/>
+          <w:sz w:val="20"/>
+          <w:szCs w:val="20"/>
+        </w:rPr>
+        <w:t xml:space="preserve">Ticket </w:t>
+      </w:r>
+      <w:r>
+        <w:t>aggregate:</w:t>
       </w:r>
     </w:p>
     <w:p>
@@ -16796,23 +17476,56 @@
         <w:adjustRightInd w:val="0"/>
         <w:spacing w:after="0"/>
         <w:rPr>
+          <w:rFonts w:ascii="UbuntuMono-Bold" w:eastAsia="MinionPro-Regular" w:hAnsi="UbuntuMono-Bold" w:cs="UbuntuMono-Bold"/>
+          <w:b/>
+          <w:bCs/>
+          <w:color w:val="00AB89"/>
+          <w:sz w:val="17"/>
+          <w:szCs w:val="17"/>
+        </w:rPr>
+      </w:pPr>
+      <w:r>
+        <w:rPr>
+          <w:rFonts w:ascii="UbuntuMono-Bold" w:eastAsia="MinionPro-Regular" w:hAnsi="UbuntuMono-Bold" w:cs="UbuntuMono-Bold"/>
+          <w:b/>
+          <w:bCs/>
+          <w:color w:val="00669A"/>
+          <w:sz w:val="17"/>
+          <w:szCs w:val="17"/>
+        </w:rPr>
+        <w:t xml:space="preserve">public class </w:t>
+      </w:r>
+      <w:r>
+        <w:rPr>
+          <w:rFonts w:ascii="UbuntuMono-Bold" w:eastAsia="MinionPro-Regular" w:hAnsi="UbuntuMono-Bold" w:cs="UbuntuMono-Bold"/>
+          <w:b/>
+          <w:bCs/>
+          <w:color w:val="00AB89"/>
+          <w:sz w:val="17"/>
+          <w:szCs w:val="17"/>
+        </w:rPr>
+        <w:t>Ticket</w:t>
+      </w:r>
+      <w:r>
+        <w:rPr>
           <w:rFonts w:ascii="UbuntuMono-Regular" w:eastAsia="MinionPro-Regular" w:hAnsi="UbuntuMono-Regular" w:cs="UbuntuMono-Regular"/>
           <w:color w:val="000000"/>
           <w:sz w:val="17"/>
           <w:szCs w:val="17"/>
         </w:rPr>
-      </w:pPr>
-      <w:r>
-        <w:rPr>
-          <w:rFonts w:ascii="UbuntuMono-Bold" w:eastAsia="MinionPro-Regular" w:hAnsi="UbuntuMono-Bold" w:cs="UbuntuMono-Bold"/>
-          <w:b/>
-          <w:bCs/>
-          <w:color w:val="00669A"/>
-          <w:sz w:val="17"/>
-          <w:szCs w:val="17"/>
-        </w:rPr>
-        <w:t xml:space="preserve">private </w:t>
-      </w:r>
+        <w:t>{</w:t>
+      </w:r>
+    </w:p>
+    <w:p>
+      <w:pPr>
+        <w:pStyle w:val="NoSpacing"/>
+        <w:rPr>
+          <w:rFonts w:ascii="UbuntuMono-Regular" w:eastAsia="MinionPro-Regular" w:hAnsi="UbuntuMono-Regular" w:cs="UbuntuMono-Regular"/>
+          <w:color w:val="000000"/>
+          <w:sz w:val="17"/>
+          <w:szCs w:val="17"/>
+        </w:rPr>
+      </w:pPr>
       <w:r>
         <w:rPr>
           <w:rFonts w:ascii="UbuntuMono-Regular" w:eastAsia="MinionPro-Regular" w:hAnsi="UbuntuMono-Regular" w:cs="UbuntuMono-Regular"/>
@@ -16820,9 +17533,17 @@
           <w:sz w:val="17"/>
           <w:szCs w:val="17"/>
         </w:rPr>
-        <w:t>UserId _</w:t>
-      </w:r>
-      <w:proofErr w:type="spellStart"/>
+        <w:t>List</w:t>
+      </w:r>
+      <w:r>
+        <w:rPr>
+          <w:rFonts w:ascii="UbuntuMono-Regular" w:eastAsia="MinionPro-Regular" w:hAnsi="UbuntuMono-Regular" w:cs="UbuntuMono-Regular"/>
+          <w:color w:val="000000"/>
+          <w:sz w:val="17"/>
+          <w:szCs w:val="17"/>
+        </w:rPr>
+        <w:t>&lt;</w:t>
+      </w:r>
       <w:r>
         <w:rPr>
           <w:rFonts w:ascii="UbuntuMono-Regular" w:eastAsia="MinionPro-Regular" w:hAnsi="UbuntuMono-Regular" w:cs="UbuntuMono-Regular"/>
@@ -16830,9 +17551,26 @@
           <w:sz w:val="17"/>
           <w:szCs w:val="17"/>
         </w:rPr>
-        <w:t>assignedAgent</w:t>
-      </w:r>
-      <w:proofErr w:type="spellEnd"/>
+        <w:t>Message</w:t>
+      </w:r>
+      <w:r>
+        <w:rPr>
+          <w:rFonts w:ascii="UbuntuMono-Regular" w:eastAsia="MinionPro-Regular" w:hAnsi="UbuntuMono-Regular" w:cs="UbuntuMono-Regular"/>
+          <w:color w:val="000000"/>
+          <w:sz w:val="17"/>
+          <w:szCs w:val="17"/>
+        </w:rPr>
+        <w:t xml:space="preserve">&gt; </w:t>
+      </w:r>
+      <w:r>
+        <w:rPr>
+          <w:rFonts w:ascii="UbuntuMono-Regular" w:eastAsia="MinionPro-Regular" w:hAnsi="UbuntuMono-Regular" w:cs="UbuntuMono-Regular"/>
+          <w:color w:val="000089"/>
+          <w:sz w:val="17"/>
+          <w:szCs w:val="17"/>
+        </w:rPr>
+        <w:t>_messages</w:t>
+      </w:r>
       <w:r>
         <w:rPr>
           <w:rFonts w:ascii="UbuntuMono-Regular" w:eastAsia="MinionPro-Regular" w:hAnsi="UbuntuMono-Regular" w:cs="UbuntuMono-Regular"/>
@@ -16850,76 +17588,58 @@
         <w:adjustRightInd w:val="0"/>
         <w:spacing w:after="0"/>
         <w:rPr>
-          <w:rFonts w:ascii="UbuntuMono-Regular" w:eastAsia="MinionPro-Regular" w:hAnsi="UbuntuMono-Regular" w:cs="UbuntuMono-Regular"/>
-          <w:color w:val="000000"/>
-          <w:sz w:val="17"/>
-          <w:szCs w:val="17"/>
-        </w:rPr>
-      </w:pPr>
-      <w:r>
-        <w:rPr>
-          <w:rFonts w:ascii="UbuntuMono-Bold" w:eastAsia="MinionPro-Regular" w:hAnsi="UbuntuMono-Bold" w:cs="UbuntuMono-Bold"/>
+          <w:rFonts w:ascii="UbuntuMono-Regular" w:hAnsi="UbuntuMono-Regular" w:cs="UbuntuMono-Regular"/>
+          <w:color w:val="000000"/>
+          <w:sz w:val="17"/>
+          <w:szCs w:val="17"/>
+        </w:rPr>
+      </w:pPr>
+      <w:r>
+        <w:rPr>
+          <w:rFonts w:ascii="UbuntuMono-Bold" w:hAnsi="UbuntuMono-Bold" w:cs="UbuntuMono-Bold"/>
           <w:b/>
           <w:bCs/>
           <w:color w:val="00669A"/>
           <w:sz w:val="17"/>
           <w:szCs w:val="17"/>
         </w:rPr>
-        <w:t xml:space="preserve">private </w:t>
-      </w:r>
-      <w:r>
-        <w:rPr>
-          <w:rFonts w:ascii="UbuntuMono-Regular" w:eastAsia="MinionPro-Regular" w:hAnsi="UbuntuMono-Regular" w:cs="UbuntuMono-Regular"/>
+        <w:t xml:space="preserve">public void </w:t>
+      </w:r>
+      <w:r>
+        <w:rPr>
+          <w:rFonts w:ascii="UbuntuMono-Regular" w:hAnsi="UbuntuMono-Regular" w:cs="UbuntuMono-Regular"/>
+          <w:color w:val="CD00FF"/>
+          <w:sz w:val="17"/>
+          <w:szCs w:val="17"/>
+        </w:rPr>
+        <w:t>Execute</w:t>
+      </w:r>
+      <w:r>
+        <w:rPr>
+          <w:rFonts w:ascii="UbuntuMono-Regular" w:hAnsi="UbuntuMono-Regular" w:cs="UbuntuMono-Regular"/>
+          <w:color w:val="000000"/>
+          <w:sz w:val="17"/>
+          <w:szCs w:val="17"/>
+        </w:rPr>
+        <w:t>(</w:t>
+      </w:r>
+      <w:r>
+        <w:rPr>
+          <w:rFonts w:ascii="UbuntuMono-Regular" w:hAnsi="UbuntuMono-Regular" w:cs="UbuntuMono-Regular"/>
           <w:color w:val="000089"/>
           <w:sz w:val="17"/>
           <w:szCs w:val="17"/>
         </w:rPr>
-        <w:t>List</w:t>
-      </w:r>
-      <w:r>
-        <w:rPr>
-          <w:rFonts w:ascii="UbuntuMono-Regular" w:eastAsia="MinionPro-Regular" w:hAnsi="UbuntuMono-Regular" w:cs="UbuntuMono-Regular"/>
-          <w:color w:val="000000"/>
-          <w:sz w:val="17"/>
-          <w:szCs w:val="17"/>
-        </w:rPr>
-        <w:t>&lt;</w:t>
-      </w:r>
-      <w:r>
-        <w:rPr>
-          <w:rFonts w:ascii="UbuntuMono-Regular" w:eastAsia="MinionPro-Regular" w:hAnsi="UbuntuMono-Regular" w:cs="UbuntuMono-Regular"/>
-          <w:color w:val="000089"/>
-          <w:sz w:val="17"/>
-          <w:szCs w:val="17"/>
-        </w:rPr>
-        <w:t>Message</w:t>
-      </w:r>
-      <w:r>
-        <w:rPr>
-          <w:rFonts w:ascii="UbuntuMono-Regular" w:eastAsia="MinionPro-Regular" w:hAnsi="UbuntuMono-Regular" w:cs="UbuntuMono-Regular"/>
-          <w:color w:val="000000"/>
-          <w:sz w:val="17"/>
-          <w:szCs w:val="17"/>
-        </w:rPr>
-        <w:t xml:space="preserve">&gt; </w:t>
-      </w:r>
-      <w:r>
-        <w:rPr>
-          <w:rFonts w:ascii="UbuntuMono-Regular" w:eastAsia="MinionPro-Regular" w:hAnsi="UbuntuMono-Regular" w:cs="UbuntuMono-Regular"/>
-          <w:color w:val="000089"/>
-          <w:sz w:val="17"/>
-          <w:szCs w:val="17"/>
-        </w:rPr>
-        <w:t>_messages</w:t>
-      </w:r>
-      <w:r>
-        <w:rPr>
-          <w:rFonts w:ascii="UbuntuMono-Regular" w:eastAsia="MinionPro-Regular" w:hAnsi="UbuntuMono-Regular" w:cs="UbuntuMono-Regular"/>
-          <w:color w:val="000000"/>
-          <w:sz w:val="17"/>
-          <w:szCs w:val="17"/>
-        </w:rPr>
-        <w:t>;</w:t>
+        <w:t>AcknowledgeMessage cmd</w:t>
+      </w:r>
+      <w:r>
+        <w:rPr>
+          <w:rFonts w:ascii="UbuntuMono-Regular" w:hAnsi="UbuntuMono-Regular" w:cs="UbuntuMono-Regular"/>
+          <w:color w:val="000000"/>
+          <w:sz w:val="17"/>
+          <w:szCs w:val="17"/>
+        </w:rPr>
+        <w:t>){</w:t>
       </w:r>
     </w:p>
     <w:p>
@@ -16928,252 +17648,438 @@
         <w:autoSpaceDN w:val="0"/>
         <w:adjustRightInd w:val="0"/>
         <w:spacing w:after="0"/>
-        <w:rPr>
-          <w:rFonts w:ascii="UbuntuMono-Regular" w:eastAsia="MinionPro-Regular" w:hAnsi="UbuntuMono-Regular" w:cs="UbuntuMono-Regular"/>
-          <w:color w:val="000000"/>
-          <w:sz w:val="17"/>
-          <w:szCs w:val="17"/>
-        </w:rPr>
-      </w:pPr>
-      <w:r>
-        <w:rPr>
-          <w:rFonts w:ascii="UbuntuMono-Regular" w:eastAsia="MinionPro-Regular" w:hAnsi="UbuntuMono-Regular" w:cs="UbuntuMono-Regular"/>
-          <w:color w:val="000000"/>
-          <w:sz w:val="17"/>
-          <w:szCs w:val="17"/>
-        </w:rPr>
-        <w:t>...</w:t>
-      </w:r>
+        <w:ind w:firstLine="720"/>
+        <w:rPr>
+          <w:rFonts w:ascii="UbuntuMono-Regular" w:hAnsi="UbuntuMono-Regular" w:cs="UbuntuMono-Regular"/>
+          <w:color w:val="000000"/>
+          <w:sz w:val="17"/>
+          <w:szCs w:val="17"/>
+        </w:rPr>
+      </w:pPr>
+      <w:r>
+        <w:rPr>
+          <w:rFonts w:ascii="UbuntuMono-Bold" w:hAnsi="UbuntuMono-Bold" w:cs="UbuntuMono-Bold"/>
+          <w:b/>
+          <w:bCs/>
+          <w:color w:val="007789"/>
+          <w:sz w:val="17"/>
+          <w:szCs w:val="17"/>
+        </w:rPr>
+        <w:t xml:space="preserve">var </w:t>
+      </w:r>
+      <w:r>
+        <w:rPr>
+          <w:rFonts w:ascii="UbuntuMono-Regular" w:hAnsi="UbuntuMono-Regular" w:cs="UbuntuMono-Regular"/>
+          <w:color w:val="000089"/>
+          <w:sz w:val="17"/>
+          <w:szCs w:val="17"/>
+        </w:rPr>
+        <w:t xml:space="preserve">message </w:t>
+      </w:r>
+      <w:r>
+        <w:rPr>
+          <w:rFonts w:ascii="UbuntuMono-Regular" w:hAnsi="UbuntuMono-Regular" w:cs="UbuntuMono-Regular"/>
+          <w:color w:val="000000"/>
+          <w:sz w:val="17"/>
+          <w:szCs w:val="17"/>
+        </w:rPr>
+        <w:t xml:space="preserve">= </w:t>
+      </w:r>
+      <w:r>
+        <w:rPr>
+          <w:rFonts w:ascii="UbuntuMono-Regular" w:hAnsi="UbuntuMono-Regular" w:cs="UbuntuMono-Regular"/>
+          <w:color w:val="000089"/>
+          <w:sz w:val="17"/>
+          <w:szCs w:val="17"/>
+        </w:rPr>
+        <w:t>_messages</w:t>
+      </w:r>
+      <w:r>
+        <w:rPr>
+          <w:rFonts w:ascii="UbuntuMono-Regular" w:hAnsi="UbuntuMono-Regular" w:cs="UbuntuMono-Regular"/>
+          <w:color w:val="000000"/>
+          <w:sz w:val="17"/>
+          <w:szCs w:val="17"/>
+        </w:rPr>
+        <w:t>.</w:t>
+      </w:r>
+      <w:r>
+        <w:rPr>
+          <w:rFonts w:ascii="UbuntuMono-Regular" w:hAnsi="UbuntuMono-Regular" w:cs="UbuntuMono-Regular"/>
+          <w:color w:val="000089"/>
+          <w:sz w:val="17"/>
+          <w:szCs w:val="17"/>
+        </w:rPr>
+        <w:t>Where</w:t>
+      </w:r>
+      <w:r>
+        <w:rPr>
+          <w:rFonts w:ascii="UbuntuMono-Regular" w:hAnsi="UbuntuMono-Regular" w:cs="UbuntuMono-Regular"/>
+          <w:color w:val="000000"/>
+          <w:sz w:val="17"/>
+          <w:szCs w:val="17"/>
+        </w:rPr>
+        <w:t>(</w:t>
+      </w:r>
+      <w:r>
+        <w:rPr>
+          <w:rFonts w:ascii="UbuntuMono-Regular" w:hAnsi="UbuntuMono-Regular" w:cs="UbuntuMono-Regular"/>
+          <w:color w:val="000089"/>
+          <w:sz w:val="17"/>
+          <w:szCs w:val="17"/>
+        </w:rPr>
+        <w:t xml:space="preserve">x </w:t>
+      </w:r>
+      <w:r>
+        <w:rPr>
+          <w:rFonts w:ascii="UbuntuMono-Regular" w:hAnsi="UbuntuMono-Regular" w:cs="UbuntuMono-Regular"/>
+          <w:color w:val="000000"/>
+          <w:sz w:val="17"/>
+          <w:szCs w:val="17"/>
+        </w:rPr>
+        <w:t xml:space="preserve">=&gt; </w:t>
+      </w:r>
+      <w:r>
+        <w:rPr>
+          <w:rFonts w:ascii="UbuntuMono-Regular" w:hAnsi="UbuntuMono-Regular" w:cs="UbuntuMono-Regular"/>
+          <w:color w:val="000089"/>
+          <w:sz w:val="17"/>
+          <w:szCs w:val="17"/>
+        </w:rPr>
+        <w:t>x</w:t>
+      </w:r>
+      <w:r>
+        <w:rPr>
+          <w:rFonts w:ascii="UbuntuMono-Regular" w:hAnsi="UbuntuMono-Regular" w:cs="UbuntuMono-Regular"/>
+          <w:color w:val="000000"/>
+          <w:sz w:val="17"/>
+          <w:szCs w:val="17"/>
+        </w:rPr>
+        <w:t>.</w:t>
+      </w:r>
+      <w:r>
+        <w:rPr>
+          <w:rFonts w:ascii="UbuntuMono-Regular" w:hAnsi="UbuntuMono-Regular" w:cs="UbuntuMono-Regular"/>
+          <w:color w:val="000089"/>
+          <w:sz w:val="17"/>
+          <w:szCs w:val="17"/>
+        </w:rPr>
+        <w:t xml:space="preserve">Id </w:t>
+      </w:r>
+      <w:r>
+        <w:rPr>
+          <w:rFonts w:ascii="UbuntuMono-Regular" w:hAnsi="UbuntuMono-Regular" w:cs="UbuntuMono-Regular"/>
+          <w:color w:val="000000"/>
+          <w:sz w:val="17"/>
+          <w:szCs w:val="17"/>
+        </w:rPr>
+        <w:t xml:space="preserve">== </w:t>
+      </w:r>
+      <w:r>
+        <w:rPr>
+          <w:rFonts w:ascii="UbuntuMono-Regular" w:hAnsi="UbuntuMono-Regular" w:cs="UbuntuMono-Regular"/>
+          <w:color w:val="000089"/>
+          <w:sz w:val="17"/>
+          <w:szCs w:val="17"/>
+        </w:rPr>
+        <w:t>cmd</w:t>
+      </w:r>
+      <w:r>
+        <w:rPr>
+          <w:rFonts w:ascii="UbuntuMono-Regular" w:hAnsi="UbuntuMono-Regular" w:cs="UbuntuMono-Regular"/>
+          <w:color w:val="000000"/>
+          <w:sz w:val="17"/>
+          <w:szCs w:val="17"/>
+        </w:rPr>
+        <w:t>.</w:t>
+      </w:r>
+      <w:r>
+        <w:rPr>
+          <w:rFonts w:ascii="UbuntuMono-Regular" w:hAnsi="UbuntuMono-Regular" w:cs="UbuntuMono-Regular"/>
+          <w:color w:val="000089"/>
+          <w:sz w:val="17"/>
+          <w:szCs w:val="17"/>
+        </w:rPr>
+        <w:t>id</w:t>
+      </w:r>
+      <w:r>
+        <w:rPr>
+          <w:rFonts w:ascii="UbuntuMono-Regular" w:hAnsi="UbuntuMono-Regular" w:cs="UbuntuMono-Regular"/>
+          <w:color w:val="000000"/>
+          <w:sz w:val="17"/>
+          <w:szCs w:val="17"/>
+        </w:rPr>
+        <w:t>).</w:t>
+      </w:r>
+      <w:r>
+        <w:rPr>
+          <w:rFonts w:ascii="UbuntuMono-Regular" w:hAnsi="UbuntuMono-Regular" w:cs="UbuntuMono-Regular"/>
+          <w:color w:val="000089"/>
+          <w:sz w:val="17"/>
+          <w:szCs w:val="17"/>
+        </w:rPr>
+        <w:t>First</w:t>
+      </w:r>
+      <w:r>
+        <w:rPr>
+          <w:rFonts w:ascii="UbuntuMono-Regular" w:hAnsi="UbuntuMono-Regular" w:cs="UbuntuMono-Regular"/>
+          <w:color w:val="000000"/>
+          <w:sz w:val="17"/>
+          <w:szCs w:val="17"/>
+        </w:rPr>
+        <w:t>();</w:t>
+      </w:r>
+    </w:p>
+    <w:p>
+      <w:pPr>
+        <w:autoSpaceDE w:val="0"/>
+        <w:autoSpaceDN w:val="0"/>
+        <w:adjustRightInd w:val="0"/>
+        <w:spacing w:after="0"/>
+        <w:ind w:firstLine="720"/>
+        <w:rPr>
+          <w:rFonts w:ascii="UbuntuMono-Regular" w:hAnsi="UbuntuMono-Regular" w:cs="UbuntuMono-Regular"/>
+          <w:color w:val="000000"/>
+          <w:sz w:val="17"/>
+          <w:szCs w:val="17"/>
+        </w:rPr>
+      </w:pPr>
+      <w:r>
+        <w:rPr>
+          <w:rFonts w:ascii="UbuntuMono-Regular" w:hAnsi="UbuntuMono-Regular" w:cs="UbuntuMono-Regular"/>
+          <w:color w:val="000089"/>
+          <w:sz w:val="17"/>
+          <w:szCs w:val="17"/>
+        </w:rPr>
+        <w:t>message</w:t>
+      </w:r>
+      <w:r>
+        <w:rPr>
+          <w:rFonts w:ascii="UbuntuMono-Regular" w:hAnsi="UbuntuMono-Regular" w:cs="UbuntuMono-Regular"/>
+          <w:color w:val="000000"/>
+          <w:sz w:val="17"/>
+          <w:szCs w:val="17"/>
+        </w:rPr>
+        <w:t>.</w:t>
+      </w:r>
+      <w:r>
+        <w:rPr>
+          <w:rFonts w:ascii="UbuntuMono-Regular" w:hAnsi="UbuntuMono-Regular" w:cs="UbuntuMono-Regular"/>
+          <w:color w:val="000089"/>
+          <w:sz w:val="17"/>
+          <w:szCs w:val="17"/>
+        </w:rPr>
+        <w:t xml:space="preserve">WasRead </w:t>
+      </w:r>
+      <w:r>
+        <w:rPr>
+          <w:rFonts w:ascii="UbuntuMono-Regular" w:hAnsi="UbuntuMono-Regular" w:cs="UbuntuMono-Regular"/>
+          <w:color w:val="000000"/>
+          <w:sz w:val="17"/>
+          <w:szCs w:val="17"/>
+        </w:rPr>
+        <w:t xml:space="preserve">= </w:t>
+      </w:r>
+      <w:r>
+        <w:rPr>
+          <w:rFonts w:ascii="UbuntuMono-Bold" w:hAnsi="UbuntuMono-Bold" w:cs="UbuntuMono-Bold"/>
+          <w:b/>
+          <w:bCs/>
+          <w:color w:val="00669A"/>
+          <w:sz w:val="17"/>
+          <w:szCs w:val="17"/>
+        </w:rPr>
+        <w:t>true</w:t>
+      </w:r>
+      <w:r>
+        <w:rPr>
+          <w:rFonts w:ascii="UbuntuMono-Regular" w:hAnsi="UbuntuMono-Regular" w:cs="UbuntuMono-Regular"/>
+          <w:color w:val="000000"/>
+          <w:sz w:val="17"/>
+          <w:szCs w:val="17"/>
+        </w:rPr>
+        <w:t>;</w:t>
+      </w:r>
+    </w:p>
+    <w:p>
+      <w:pPr>
+        <w:autoSpaceDE w:val="0"/>
+        <w:autoSpaceDN w:val="0"/>
+        <w:adjustRightInd w:val="0"/>
+        <w:spacing w:after="0"/>
+        <w:rPr>
+          <w:rFonts w:ascii="UbuntuMono-Regular" w:hAnsi="UbuntuMono-Regular" w:cs="UbuntuMono-Regular"/>
+          <w:color w:val="000000"/>
+          <w:sz w:val="17"/>
+          <w:szCs w:val="17"/>
+        </w:rPr>
+      </w:pPr>
+      <w:r>
+        <w:rPr>
+          <w:rFonts w:ascii="UbuntuMono-Regular" w:hAnsi="UbuntuMono-Regular" w:cs="UbuntuMono-Regular"/>
+          <w:color w:val="000000"/>
+          <w:sz w:val="17"/>
+          <w:szCs w:val="17"/>
+        </w:rPr>
+        <w:t>}}</w:t>
+      </w:r>
+    </w:p>
+    <w:p>
+      <w:pPr>
+        <w:autoSpaceDE w:val="0"/>
+        <w:autoSpaceDN w:val="0"/>
+        <w:adjustRightInd w:val="0"/>
+        <w:spacing w:after="0"/>
+        <w:rPr>
+          <w:rFonts w:ascii="UbuntuMono-Regular" w:hAnsi="UbuntuMono-Regular" w:cs="UbuntuMono-Regular"/>
+          <w:color w:val="000000"/>
+          <w:sz w:val="17"/>
+          <w:szCs w:val="17"/>
+        </w:rPr>
+      </w:pPr>
     </w:p>
     <w:p>
       <w:pPr>
         <w:pStyle w:val="NoSpacing"/>
       </w:pPr>
       <w:r>
-        <w:rPr>
-          <w:rFonts w:ascii="UbuntuMono-Regular" w:eastAsia="MinionPro-Regular" w:hAnsi="UbuntuMono-Regular" w:cs="UbuntuMono-Regular"/>
-          <w:color w:val="000000"/>
-          <w:sz w:val="17"/>
-          <w:szCs w:val="17"/>
-        </w:rPr>
-        <w:t>}</w:t>
+        <w:t>In this example, the aggregate exposes a command that allows marking a specific</w:t>
       </w:r>
     </w:p>
     <w:p>
       <w:pPr>
         <w:pStyle w:val="NoSpacing"/>
-      </w:pPr>
-    </w:p>
-    <w:p>
-      <w:pPr>
-        <w:pStyle w:val="NoSpacing"/>
-      </w:pPr>
-      <w:r>
-        <w:t xml:space="preserve">In the preceding example, the </w:t>
-      </w:r>
-      <w:r>
-        <w:rPr>
-          <w:rFonts w:ascii="UbuntuMono-Regular" w:hAnsi="UbuntuMono-Regular" w:cs="UbuntuMono-Regular"/>
+        <w:rPr>
+          <w:b/>
+          <w:bCs/>
+        </w:rPr>
+      </w:pPr>
+      <w:r>
+        <w:t xml:space="preserve">message as read. </w:t>
+      </w:r>
+      <w:r>
+        <w:rPr>
+          <w:b/>
+          <w:bCs/>
+        </w:rPr>
+        <w:t xml:space="preserve">Although the operation modifies an instance of the </w:t>
+      </w:r>
+      <w:r>
+        <w:rPr>
+          <w:rFonts w:ascii="UbuntuMono-Regular" w:hAnsi="UbuntuMono-Regular" w:cs="UbuntuMono-Regular"/>
+          <w:b/>
+          <w:bCs/>
           <w:sz w:val="20"/>
           <w:szCs w:val="20"/>
         </w:rPr>
-        <w:t xml:space="preserve">Ticket </w:t>
-      </w:r>
-      <w:r>
-        <w:t>aggregate references a collection of messages,</w:t>
+        <w:t xml:space="preserve">Message </w:t>
+      </w:r>
+      <w:r>
+        <w:rPr>
+          <w:b/>
+          <w:bCs/>
+        </w:rPr>
+        <w:t>entity, it</w:t>
       </w:r>
     </w:p>
     <w:p>
       <w:pPr>
         <w:pStyle w:val="NoSpacing"/>
-      </w:pPr>
-      <w:r>
-        <w:t>which belong to the aggregate</w:t>
-      </w:r>
-      <w:r>
-        <w:rPr>
-          <w:rFonts w:hint="eastAsia"/>
+        <w:rPr>
+          <w:b/>
+          <w:bCs/>
+        </w:rPr>
+      </w:pPr>
+      <w:r>
+        <w:rPr>
+          <w:b/>
+          <w:bCs/>
+        </w:rPr>
+        <w:t xml:space="preserve">is accessible only through its aggregate root: </w:t>
+      </w:r>
+      <w:r>
+        <w:rPr>
+          <w:rFonts w:ascii="UbuntuMono-Regular" w:hAnsi="UbuntuMono-Regular" w:cs="UbuntuMono-Regular"/>
+          <w:b/>
+          <w:bCs/>
+          <w:sz w:val="20"/>
+          <w:szCs w:val="20"/>
+        </w:rPr>
+        <w:t>Ticket</w:t>
+      </w:r>
+      <w:r>
+        <w:rPr>
+          <w:b/>
+          <w:bCs/>
+        </w:rPr>
+        <w:t>.</w:t>
+      </w:r>
+    </w:p>
+    <w:p>
+      <w:pPr>
+        <w:pStyle w:val="NoSpacing"/>
+        <w:rPr>
+          <w:b/>
+          <w:bCs/>
+        </w:rPr>
+      </w:pPr>
+    </w:p>
+    <w:p>
+      <w:pPr>
+        <w:pStyle w:val="NoSpacing"/>
+        <w:rPr>
+          <w:b/>
+          <w:bCs/>
+        </w:rPr>
+      </w:pPr>
+      <w:r>
+        <w:rPr>
+          <w:b/>
+          <w:bCs/>
+        </w:rPr>
+        <w:t>In addition to the aggregate root</w:t>
+      </w:r>
+      <w:r>
+        <w:rPr>
+          <w:b/>
+          <w:bCs/>
         </w:rPr>
         <w:t>’</w:t>
       </w:r>
       <w:r>
-        <w:t>s boundary. On the other hand, the customer, the collection</w:t>
+        <w:rPr>
+          <w:b/>
+          <w:bCs/>
+        </w:rPr>
+        <w:t>s public interface, there is another mechanism</w:t>
       </w:r>
     </w:p>
     <w:p>
       <w:pPr>
         <w:pStyle w:val="NoSpacing"/>
-      </w:pPr>
-      <w:r>
-        <w:t>of products that are relevant to the ticket, and the assigned agent do not</w:t>
-      </w:r>
-    </w:p>
-    <w:p>
-      <w:pPr>
-        <w:pStyle w:val="NoSpacing"/>
-      </w:pPr>
-      <w:r>
-        <w:t>belong to the aggregate and therefore are referenced by its ID.</w:t>
-      </w:r>
-    </w:p>
-    <w:p>
-      <w:pPr>
-        <w:pStyle w:val="NoSpacing"/>
-      </w:pPr>
-    </w:p>
-    <w:p>
-      <w:pPr>
-        <w:pStyle w:val="NoSpacing"/>
-      </w:pPr>
-      <w:r>
-        <w:t>The reasoning behind referencing external aggregates by ID is to reify that these</w:t>
-      </w:r>
-    </w:p>
-    <w:p>
-      <w:pPr>
-        <w:pStyle w:val="NoSpacing"/>
-      </w:pPr>
-      <w:r>
-        <w:t>objects do not belong to the aggregate</w:t>
-      </w:r>
-      <w:r>
-        <w:rPr>
-          <w:rFonts w:hint="eastAsia"/>
-        </w:rPr>
-        <w:t>’</w:t>
-      </w:r>
-      <w:r>
-        <w:t>s boundary, and to ensure that each aggregate</w:t>
-      </w:r>
-    </w:p>
-    <w:p>
-      <w:pPr>
-        <w:pStyle w:val="NoSpacing"/>
-      </w:pPr>
-      <w:r>
-        <w:t>has its own transactional boundary.</w:t>
-      </w:r>
-    </w:p>
-    <w:p>
-      <w:pPr>
-        <w:pStyle w:val="NoSpacing"/>
-      </w:pPr>
-    </w:p>
-    <w:p>
-      <w:pPr>
-        <w:pStyle w:val="NoSpacing"/>
-      </w:pPr>
-      <w:r>
-        <w:t>To decide whether an entity belongs to an aggregate or not, examine whether the</w:t>
-      </w:r>
-    </w:p>
-    <w:p>
-      <w:pPr>
-        <w:pStyle w:val="NoSpacing"/>
-      </w:pPr>
-      <w:r>
-        <w:t>aggregate contains business logic that can lead to an invalid system state if it will work</w:t>
-      </w:r>
-    </w:p>
-    <w:p>
-      <w:pPr>
-        <w:pStyle w:val="NoSpacing"/>
-      </w:pPr>
-      <w:r>
-        <w:t>on eventually consistent data. Let</w:t>
-      </w:r>
-      <w:r>
-        <w:t>’</w:t>
-      </w:r>
-      <w:r>
-        <w:t>s go back to the previous example of reassigning the</w:t>
-      </w:r>
-    </w:p>
-    <w:p>
-      <w:pPr>
-        <w:pStyle w:val="NoSpacing"/>
-      </w:pPr>
-      <w:r>
-        <w:t>ticket if the current agent didn</w:t>
-      </w:r>
-      <w:r>
-        <w:t>’</w:t>
-      </w:r>
-      <w:r>
-        <w:t>t read the new messages within 50% of the response</w:t>
-      </w:r>
-    </w:p>
-    <w:p>
-      <w:pPr>
-        <w:pStyle w:val="NoSpacing"/>
-      </w:pPr>
-      <w:r>
-        <w:t xml:space="preserve">time limit. What if the information about read/unread messages would be </w:t>
-      </w:r>
-      <w:proofErr w:type="gramStart"/>
-      <w:r>
-        <w:t>eventually</w:t>
-      </w:r>
-      <w:proofErr w:type="gramEnd"/>
-    </w:p>
-    <w:p>
-      <w:pPr>
-        <w:pStyle w:val="NoSpacing"/>
-      </w:pPr>
-      <w:r>
-        <w:lastRenderedPageBreak/>
-        <w:t>consistent? In other words, it would be reasonable to receive reading acknowledgment</w:t>
-      </w:r>
-    </w:p>
-    <w:p>
-      <w:pPr>
-        <w:pStyle w:val="NoSpacing"/>
-      </w:pPr>
-      <w:r>
-        <w:t>after a certain delay. In that case, it</w:t>
-      </w:r>
-      <w:r>
-        <w:rPr>
-          <w:rFonts w:hint="eastAsia"/>
-        </w:rPr>
-        <w:t>’</w:t>
-      </w:r>
-      <w:r>
-        <w:t>s safe to expect a considerable number of</w:t>
-      </w:r>
-    </w:p>
-    <w:p>
-      <w:pPr>
-        <w:pStyle w:val="NoSpacing"/>
-      </w:pPr>
-      <w:r>
-        <w:t>tickets to be unnecessarily reassigned. That, of course, would corrupt the system</w:t>
-      </w:r>
-      <w:r>
-        <w:rPr>
-          <w:rFonts w:hint="eastAsia"/>
-        </w:rPr>
-        <w:t>’</w:t>
-      </w:r>
-      <w:r>
-        <w:t>s</w:t>
-      </w:r>
-    </w:p>
-    <w:p>
-      <w:pPr>
-        <w:pStyle w:val="NoSpacing"/>
-      </w:pPr>
-      <w:r>
-        <w:t>state. Therefore, the data in the messages belongs to the aggregate</w:t>
-      </w:r>
-      <w:r>
-        <w:rPr>
-          <w:rFonts w:hint="eastAsia"/>
-        </w:rPr>
-        <w:t>’</w:t>
-      </w:r>
-      <w:r>
-        <w:t>s boundary.</w:t>
+        <w:rPr>
+          <w:rFonts w:ascii="UbuntuMono-Regular" w:hAnsi="UbuntuMono-Regular" w:cs="UbuntuMono-Regular"/>
+          <w:b/>
+          <w:bCs/>
+          <w:color w:val="000000"/>
+          <w:sz w:val="17"/>
+          <w:szCs w:val="17"/>
+        </w:rPr>
+      </w:pPr>
+      <w:r>
+        <w:rPr>
+          <w:b/>
+          <w:bCs/>
+        </w:rPr>
+        <w:t xml:space="preserve">through which </w:t>
+      </w:r>
+      <w:r>
+        <w:rPr>
+          <w:b/>
+          <w:bCs/>
+          <w:highlight w:val="yellow"/>
+        </w:rPr>
+        <w:t>the outer world can communicate with aggregates: domain events.</w:t>
       </w:r>
     </w:p>
     <w:p>
@@ -17181,20 +18087,11 @@
         <w:pStyle w:val="Heading3"/>
       </w:pPr>
       <w:r>
-        <w:t>The Aggregate Root</w:t>
+        <w:t>Domain Events</w:t>
       </w:r>
     </w:p>
     <w:p/>
-    <w:p>
-      <w:pPr>
-        <w:pStyle w:val="NoSpacing"/>
-      </w:pPr>
-    </w:p>
-    <w:p>
-      <w:pPr>
-        <w:pStyle w:val="NoSpacing"/>
-      </w:pPr>
-    </w:p>
+    <w:p/>
     <w:p>
       <w:pPr>
         <w:rPr>

</xml_diff>

<commit_message>
finish up the discussion about the domain model pattern
</commit_message>
<xml_diff>
--- a/software-architecture/domain-driven-design/tactical-design/tackling-complex-business-logic.docx
+++ b/software-architecture/domain-driven-design/tactical-design/tackling-complex-business-logic.docx
@@ -9828,7 +9828,27 @@
           <w:sz w:val="17"/>
           <w:szCs w:val="17"/>
         </w:rPr>
-        <w:t xml:space="preserve">Name Name </w:t>
+        <w:t xml:space="preserve">Name </w:t>
+      </w:r>
+      <w:proofErr w:type="spellStart"/>
+      <w:r>
+        <w:rPr>
+          <w:rFonts w:ascii="UbuntuMono-Regular" w:eastAsia="MinionPro-Regular" w:hAnsi="UbuntuMono-Regular" w:cs="UbuntuMono-Regular"/>
+          <w:color w:val="000089"/>
+          <w:sz w:val="17"/>
+          <w:szCs w:val="17"/>
+        </w:rPr>
+        <w:t>Name</w:t>
+      </w:r>
+      <w:proofErr w:type="spellEnd"/>
+      <w:r>
+        <w:rPr>
+          <w:rFonts w:ascii="UbuntuMono-Regular" w:eastAsia="MinionPro-Regular" w:hAnsi="UbuntuMono-Regular" w:cs="UbuntuMono-Regular"/>
+          <w:color w:val="000089"/>
+          <w:sz w:val="17"/>
+          <w:szCs w:val="17"/>
+        </w:rPr>
+        <w:t xml:space="preserve"> </w:t>
       </w:r>
       <w:r>
         <w:rPr>
@@ -10204,7 +10224,27 @@
           <w:sz w:val="17"/>
           <w:szCs w:val="17"/>
         </w:rPr>
-        <w:t xml:space="preserve">Name Name </w:t>
+        <w:t xml:space="preserve">Name </w:t>
+      </w:r>
+      <w:proofErr w:type="spellStart"/>
+      <w:r>
+        <w:rPr>
+          <w:rFonts w:ascii="UbuntuMono-Regular" w:eastAsia="MinionPro-Regular" w:hAnsi="UbuntuMono-Regular" w:cs="UbuntuMono-Regular"/>
+          <w:color w:val="000089"/>
+          <w:sz w:val="17"/>
+          <w:szCs w:val="17"/>
+        </w:rPr>
+        <w:t>Name</w:t>
+      </w:r>
+      <w:proofErr w:type="spellEnd"/>
+      <w:r>
+        <w:rPr>
+          <w:rFonts w:ascii="UbuntuMono-Regular" w:eastAsia="MinionPro-Regular" w:hAnsi="UbuntuMono-Regular" w:cs="UbuntuMono-Regular"/>
+          <w:color w:val="000089"/>
+          <w:sz w:val="17"/>
+          <w:szCs w:val="17"/>
+        </w:rPr>
+        <w:t xml:space="preserve"> </w:t>
       </w:r>
       <w:r>
         <w:rPr>
@@ -19765,8 +19805,19 @@
           <w:sz w:val="17"/>
           <w:szCs w:val="17"/>
         </w:rPr>
-        <w:t>Priority priority</w:t>
-      </w:r>
+        <w:t xml:space="preserve">Priority </w:t>
+      </w:r>
+      <w:proofErr w:type="spellStart"/>
+      <w:r>
+        <w:rPr>
+          <w:rFonts w:ascii="UbuntuMono-Regular" w:eastAsia="MinionPro-Regular" w:hAnsi="UbuntuMono-Regular" w:cs="UbuntuMono-Regular"/>
+          <w:color w:val="000089"/>
+          <w:sz w:val="17"/>
+          <w:szCs w:val="17"/>
+        </w:rPr>
+        <w:t>priority</w:t>
+      </w:r>
+      <w:proofErr w:type="spellEnd"/>
       <w:r>
         <w:rPr>
           <w:rFonts w:ascii="UbuntuMono-Regular" w:eastAsia="MinionPro-Regular" w:hAnsi="UbuntuMono-Regular" w:cs="UbuntuMono-Regular"/>
@@ -20784,10 +20835,7 @@
         <w:t>According to</w:t>
       </w:r>
       <w:r>
-        <w:t xml:space="preserve"> </w:t>
-      </w:r>
-      <w:r>
-        <w:t>Eliyahu</w:t>
+        <w:t xml:space="preserve"> Eliyahu</w:t>
       </w:r>
       <w:r>
         <w:t xml:space="preserve"> Goldratt, </w:t>
@@ -22696,27 +22744,26 @@
       <w:pPr>
         <w:pStyle w:val="NoSpacing"/>
       </w:pPr>
+      <w:proofErr w:type="spellStart"/>
       <w:r>
         <w:rPr>
           <w:rFonts w:ascii="UbuntuMono-Regular" w:hAnsi="UbuntuMono-Regular" w:cs="UbuntuMono-Regular"/>
           <w:sz w:val="20"/>
           <w:szCs w:val="20"/>
         </w:rPr>
-        <w:t xml:space="preserve">E </w:t>
-      </w:r>
-      <w:r>
-        <w:t xml:space="preserve">are functions of the values of </w:t>
-      </w:r>
+        <w:t>E</w:t>
+      </w:r>
+      <w:proofErr w:type="spellEnd"/>
       <w:r>
         <w:rPr>
           <w:rFonts w:ascii="UbuntuMono-Regular" w:hAnsi="UbuntuMono-Regular" w:cs="UbuntuMono-Regular"/>
           <w:sz w:val="20"/>
           <w:szCs w:val="20"/>
         </w:rPr>
-        <w:t xml:space="preserve">A </w:t>
-      </w:r>
-      <w:r>
-        <w:t xml:space="preserve">and </w:t>
+        <w:t xml:space="preserve"> </w:t>
+      </w:r>
+      <w:r>
+        <w:t xml:space="preserve">are functions of the values of </w:t>
       </w:r>
       <w:r>
         <w:rPr>
@@ -22724,10 +22771,10 @@
           <w:sz w:val="20"/>
           <w:szCs w:val="20"/>
         </w:rPr>
-        <w:t>D</w:t>
-      </w:r>
-      <w:r>
-        <w:t xml:space="preserve">. If you know what </w:t>
+        <w:t xml:space="preserve">A </w:t>
+      </w:r>
+      <w:r>
+        <w:t xml:space="preserve">and </w:t>
       </w:r>
       <w:r>
         <w:rPr>
@@ -22735,10 +22782,10 @@
           <w:sz w:val="20"/>
           <w:szCs w:val="20"/>
         </w:rPr>
-        <w:t xml:space="preserve">A </w:t>
-      </w:r>
-      <w:r>
-        <w:t xml:space="preserve">and </w:t>
+        <w:t>D</w:t>
+      </w:r>
+      <w:r>
+        <w:t xml:space="preserve">. If you know what </w:t>
       </w:r>
       <w:r>
         <w:rPr>
@@ -22746,29 +22793,26 @@
           <w:sz w:val="20"/>
           <w:szCs w:val="20"/>
         </w:rPr>
-        <w:t xml:space="preserve">D </w:t>
-      </w:r>
-      <w:r>
-        <w:t>are, then you can</w:t>
-      </w:r>
-    </w:p>
-    <w:p>
-      <w:pPr>
-        <w:pStyle w:val="NoSpacing"/>
-      </w:pPr>
-      <w:r>
-        <w:t xml:space="preserve">deduce the values of the rest of the variables. Therefore, </w:t>
-      </w:r>
+        <w:t xml:space="preserve">A </w:t>
+      </w:r>
+      <w:r>
+        <w:t xml:space="preserve">and </w:t>
+      </w:r>
+      <w:proofErr w:type="spellStart"/>
       <w:r>
         <w:rPr>
           <w:rFonts w:ascii="UbuntuMono-Regular" w:hAnsi="UbuntuMono-Regular" w:cs="UbuntuMono-Regular"/>
           <w:sz w:val="20"/>
           <w:szCs w:val="20"/>
         </w:rPr>
-        <w:t xml:space="preserve">ClassB </w:t>
-      </w:r>
-      <w:r>
-        <w:t>has only two degrees</w:t>
+        <w:t xml:space="preserve">D </w:t>
+      </w:r>
+      <w:r>
+        <w:t>are</w:t>
+      </w:r>
+      <w:proofErr w:type="spellEnd"/>
+      <w:r>
+        <w:t>, then you can</w:t>
       </w:r>
     </w:p>
     <w:p>
@@ -22776,36 +22820,7 @@
         <w:pStyle w:val="NoSpacing"/>
       </w:pPr>
       <w:r>
-        <w:t>of freedom. You need only two values to describe its state.</w:t>
-      </w:r>
-    </w:p>
-    <w:p>
-      <w:pPr>
-        <w:pStyle w:val="NoSpacing"/>
-      </w:pPr>
-    </w:p>
-    <w:p>
-      <w:pPr>
-        <w:pStyle w:val="NoSpacing"/>
-      </w:pPr>
-      <w:r>
-        <w:t>Going back to the original question, which class is more difficult in terms of controlling</w:t>
-      </w:r>
-    </w:p>
-    <w:p>
-      <w:pPr>
-        <w:pStyle w:val="NoSpacing"/>
-      </w:pPr>
-      <w:r>
-        <w:t>and predicting its behavior? The answer is the one with more degrees of freedom,</w:t>
-      </w:r>
-    </w:p>
-    <w:p>
-      <w:pPr>
-        <w:pStyle w:val="NoSpacing"/>
-      </w:pPr>
-      <w:r>
-        <w:t xml:space="preserve">or </w:t>
+        <w:t xml:space="preserve">deduce the values of the rest of the variables. Therefore, </w:t>
       </w:r>
       <w:r>
         <w:rPr>
@@ -22813,40 +22828,88 @@
           <w:sz w:val="20"/>
           <w:szCs w:val="20"/>
         </w:rPr>
-        <w:t>ClassA</w:t>
-      </w:r>
-      <w:r>
-        <w:t>.</w:t>
+        <w:t xml:space="preserve">ClassB </w:t>
+      </w:r>
+      <w:r>
+        <w:t>has only two degrees</w:t>
       </w:r>
     </w:p>
     <w:p>
       <w:pPr>
         <w:pStyle w:val="NoSpacing"/>
       </w:pPr>
+      <w:r>
+        <w:t>of freedom. You need only two values to describe its state.</w:t>
+      </w:r>
     </w:p>
     <w:p>
       <w:pPr>
         <w:pStyle w:val="NoSpacing"/>
-        <w:rPr>
-          <w:b/>
-          <w:bCs/>
-        </w:rPr>
-      </w:pPr>
-      <w:r>
-        <w:rPr>
-          <w:b/>
-          <w:bCs/>
-        </w:rPr>
-        <w:t xml:space="preserve">The invariants introduced in </w:t>
-      </w:r>
-      <w:r>
-        <w:rPr>
-          <w:rFonts w:ascii="UbuntuMono-Regular" w:hAnsi="UbuntuMono-Regular" w:cs="UbuntuMono-Regular"/>
-          <w:b/>
-          <w:bCs/>
+      </w:pPr>
+    </w:p>
+    <w:p>
+      <w:pPr>
+        <w:pStyle w:val="NoSpacing"/>
+      </w:pPr>
+      <w:r>
+        <w:t>Going back to the original question, which class is more difficult in terms of controlling</w:t>
+      </w:r>
+    </w:p>
+    <w:p>
+      <w:pPr>
+        <w:pStyle w:val="NoSpacing"/>
+      </w:pPr>
+      <w:r>
+        <w:t>and predicting its behavior? The answer is the one with more degrees of freedom,</w:t>
+      </w:r>
+    </w:p>
+    <w:p>
+      <w:pPr>
+        <w:pStyle w:val="NoSpacing"/>
+      </w:pPr>
+      <w:r>
+        <w:t xml:space="preserve">or </w:t>
+      </w:r>
+      <w:r>
+        <w:rPr>
+          <w:rFonts w:ascii="UbuntuMono-Regular" w:hAnsi="UbuntuMono-Regular" w:cs="UbuntuMono-Regular"/>
           <w:sz w:val="20"/>
           <w:szCs w:val="20"/>
         </w:rPr>
+        <w:t>ClassA</w:t>
+      </w:r>
+      <w:r>
+        <w:t>.</w:t>
+      </w:r>
+    </w:p>
+    <w:p>
+      <w:pPr>
+        <w:pStyle w:val="NoSpacing"/>
+      </w:pPr>
+    </w:p>
+    <w:p>
+      <w:pPr>
+        <w:pStyle w:val="NoSpacing"/>
+        <w:rPr>
+          <w:b/>
+          <w:bCs/>
+        </w:rPr>
+      </w:pPr>
+      <w:r>
+        <w:rPr>
+          <w:b/>
+          <w:bCs/>
+        </w:rPr>
+        <w:t xml:space="preserve">The invariants introduced in </w:t>
+      </w:r>
+      <w:r>
+        <w:rPr>
+          <w:rFonts w:ascii="UbuntuMono-Regular" w:hAnsi="UbuntuMono-Regular" w:cs="UbuntuMono-Regular"/>
+          <w:b/>
+          <w:bCs/>
+          <w:sz w:val="20"/>
+          <w:szCs w:val="20"/>
+        </w:rPr>
         <w:t xml:space="preserve">ClassB </w:t>
       </w:r>
       <w:r>
@@ -23054,783 +23117,502 @@
         <w:pStyle w:val="Heading1"/>
       </w:pPr>
       <w:r>
-        <w:t>Conclusion</w:t>
-      </w:r>
-    </w:p>
-    <w:p>
-      <w:pPr>
-        <w:autoSpaceDE w:val="0"/>
-        <w:autoSpaceDN w:val="0"/>
-        <w:adjustRightInd w:val="0"/>
+        <w:t>Final Notes</w:t>
+      </w:r>
+    </w:p>
+    <w:p>
+      <w:pPr>
+        <w:pStyle w:val="NoSpacing"/>
+      </w:pPr>
+      <w:r>
+        <w:t>Value objects model not only data, but behavior as well: methods manipulating</w:t>
+      </w:r>
+    </w:p>
+    <w:p>
+      <w:pPr>
+        <w:pStyle w:val="NoSpacing"/>
+      </w:pPr>
+      <w:r>
+        <w:t xml:space="preserve">the values and thus </w:t>
+      </w:r>
+      <w:r>
+        <w:rPr>
+          <w:b/>
+          <w:bCs/>
+        </w:rPr>
+        <w:t>initializing new value objects</w:t>
+      </w:r>
+      <w:r>
+        <w:t>.</w:t>
+      </w:r>
+    </w:p>
+    <w:p>
+      <w:pPr>
+        <w:pStyle w:val="NoSpacing"/>
+      </w:pPr>
+      <w:r>
+        <w:t>Value objects describe entities</w:t>
+      </w:r>
+      <w:r>
+        <w:t>’</w:t>
+      </w:r>
+      <w:r>
+        <w:t xml:space="preserve"> </w:t>
+      </w:r>
+      <w:r>
+        <w:t>properties.</w:t>
+      </w:r>
+    </w:p>
+    <w:p>
+      <w:pPr>
+        <w:pStyle w:val="NoSpacing"/>
+      </w:pPr>
+    </w:p>
+    <w:p>
+      <w:pPr>
+        <w:rPr>
+          <w:b/>
+          <w:bCs/>
+        </w:rPr>
+      </w:pPr>
+      <w:r>
+        <w:t>An aggregate is a hierarchy of entities, sharing a transactional boun</w:t>
+      </w:r>
+      <w:r>
+        <w:t>d</w:t>
+      </w:r>
+      <w:r>
+        <w:t>ary that have to be strongly consistent</w:t>
+      </w:r>
+      <w:r>
+        <w:t>, so an aggregate is</w:t>
+      </w:r>
+      <w:r>
+        <w:t xml:space="preserve"> 1)</w:t>
+      </w:r>
+      <w:r>
+        <w:t xml:space="preserve"> </w:t>
+      </w:r>
+      <w:r>
+        <w:rPr>
+          <w:b/>
+          <w:bCs/>
+        </w:rPr>
+        <w:t>the consistency enforcement boundary</w:t>
+      </w:r>
+      <w:r>
+        <w:t xml:space="preserve"> and 2) </w:t>
+      </w:r>
+      <w:r>
+        <w:rPr>
+          <w:b/>
+          <w:bCs/>
+        </w:rPr>
+        <w:t>the transaction boundary</w:t>
+      </w:r>
+      <w:r>
+        <w:rPr>
+          <w:b/>
+          <w:bCs/>
+        </w:rPr>
+        <w:t>.</w:t>
+      </w:r>
+    </w:p>
+    <w:p>
+      <w:pPr>
+        <w:pStyle w:val="NoSpacing"/>
+      </w:pPr>
+      <w:r>
+        <w:t>An aggregate encapsulates all of its business logic, but business logic manipulating an active record can be located outside of its boundary.</w:t>
+      </w:r>
+    </w:p>
+    <w:p>
+      <w:pPr>
+        <w:pStyle w:val="NoSpacing"/>
+      </w:pPr>
+    </w:p>
+    <w:p>
+      <w:pPr>
         <w:spacing w:after="0"/>
         <w:rPr>
-          <w:rFonts w:ascii="MinionPro-Regular" w:eastAsia="MinionPro-Regular" w:cs="MinionPro-Regular"/>
-          <w:sz w:val="21"/>
-          <w:szCs w:val="21"/>
-        </w:rPr>
-      </w:pPr>
-      <w:r>
-        <w:rPr>
-          <w:rFonts w:ascii="MinionPro-Regular" w:eastAsia="MinionPro-Regular" w:cs="MinionPro-Regular"/>
-          <w:sz w:val="21"/>
-          <w:szCs w:val="21"/>
-        </w:rPr>
-        <w:t>The domain model pattern is aimed at cases of complex business logic. It consists of</w:t>
-      </w:r>
-    </w:p>
-    <w:p>
-      <w:pPr>
-        <w:autoSpaceDE w:val="0"/>
-        <w:autoSpaceDN w:val="0"/>
-        <w:adjustRightInd w:val="0"/>
-        <w:spacing w:after="0"/>
-        <w:rPr>
-          <w:rFonts w:ascii="MinionPro-Regular" w:eastAsia="MinionPro-Regular" w:cs="MinionPro-Regular"/>
-          <w:sz w:val="21"/>
-          <w:szCs w:val="21"/>
-        </w:rPr>
-      </w:pPr>
-      <w:r>
-        <w:rPr>
-          <w:rFonts w:ascii="MinionPro-Regular" w:eastAsia="MinionPro-Regular" w:cs="MinionPro-Regular"/>
-          <w:sz w:val="21"/>
-          <w:szCs w:val="21"/>
-        </w:rPr>
-        <w:t>three main building blocks:</w:t>
-      </w:r>
-    </w:p>
-    <w:p>
-      <w:pPr>
-        <w:autoSpaceDE w:val="0"/>
-        <w:autoSpaceDN w:val="0"/>
-        <w:adjustRightInd w:val="0"/>
-        <w:spacing w:after="0"/>
-        <w:rPr>
-          <w:rFonts w:ascii="MinionPro-It" w:eastAsia="MinionPro-It" w:cs="MinionPro-It"/>
+          <w:b/>
+          <w:bCs/>
+        </w:rPr>
+      </w:pPr>
+      <w:r>
+        <w:t>The state of the aggregate, and its internal objects, can only be modified through</w:t>
+      </w:r>
+      <w:r>
+        <w:t xml:space="preserve"> </w:t>
+      </w:r>
+      <w:r>
+        <w:t>its public interface, by executing the aggregate</w:t>
+      </w:r>
+      <w:r>
+        <w:t>’</w:t>
+      </w:r>
+      <w:r>
+        <w:t>s commands. The data fields are</w:t>
+      </w:r>
+      <w:r>
+        <w:t xml:space="preserve"> </w:t>
+      </w:r>
+      <w:r>
+        <w:t>read-only for external components for the sake of ensuring that all the business</w:t>
+      </w:r>
+      <w:r>
+        <w:t xml:space="preserve"> </w:t>
+      </w:r>
+      <w:r>
+        <w:t>logic related to the aggregate resides in its boundaries.</w:t>
+      </w:r>
+    </w:p>
+    <w:p>
+      <w:pPr>
+        <w:pStyle w:val="NoSpacing"/>
+      </w:pPr>
+    </w:p>
+    <w:p>
+      <w:pPr>
+        <w:pStyle w:val="NoSpacing"/>
+      </w:pPr>
+      <w:r>
+        <w:t>All of its data, including all of its</w:t>
+      </w:r>
+      <w:r>
+        <w:t xml:space="preserve"> </w:t>
+      </w:r>
+      <w:r>
+        <w:t>internal objects, has to be committed to the database as one atomic transaction.</w:t>
+      </w:r>
+    </w:p>
+    <w:p>
+      <w:pPr>
+        <w:pStyle w:val="NoSpacing"/>
+      </w:pPr>
+    </w:p>
+    <w:p>
+      <w:pPr>
+        <w:pStyle w:val="NoSpacing"/>
+      </w:pPr>
+      <w:r>
+        <w:t>Aggregates should be designed to be as small as possible, as long as the business</w:t>
+      </w:r>
+      <w:r>
+        <w:t xml:space="preserve"> d</w:t>
+      </w:r>
+      <w:r>
+        <w:t>omain</w:t>
+      </w:r>
+      <w:r>
+        <w:t>’</w:t>
+      </w:r>
+      <w:r>
+        <w:t>s data consistency requirements are intact.</w:t>
+      </w:r>
+    </w:p>
+    <w:p>
+      <w:pPr>
+        <w:pStyle w:val="NoSpacing"/>
+      </w:pPr>
+    </w:p>
+    <w:p>
+      <w:pPr>
+        <w:pStyle w:val="NoSpacing"/>
+      </w:pPr>
+      <w:r>
+        <w:rPr>
+          <w:highlight w:val="yellow"/>
+        </w:rPr>
+        <w:t>An aggregate can communicate with external entities by publishing domain</w:t>
+      </w:r>
+      <w:r>
+        <w:rPr>
+          <w:highlight w:val="yellow"/>
+        </w:rPr>
+        <w:t xml:space="preserve"> </w:t>
+      </w:r>
+      <w:r>
+        <w:rPr>
+          <w:highlight w:val="yellow"/>
+        </w:rPr>
+        <w:t>events</w:t>
+      </w:r>
+      <w:r>
+        <w:rPr>
+          <w:rFonts w:hint="eastAsia"/>
+          <w:highlight w:val="yellow"/>
+        </w:rPr>
+        <w:t>—</w:t>
+      </w:r>
+      <w:r>
+        <w:rPr>
+          <w:highlight w:val="yellow"/>
+        </w:rPr>
+        <w:t>messages describing important business events in the aggregate</w:t>
+      </w:r>
+      <w:r>
+        <w:rPr>
+          <w:highlight w:val="yellow"/>
+        </w:rPr>
+        <w:t>’</w:t>
+      </w:r>
+      <w:r>
+        <w:rPr>
+          <w:highlight w:val="yellow"/>
+        </w:rPr>
+        <w:t>s lifecycle.</w:t>
+      </w:r>
+      <w:r>
+        <w:rPr>
+          <w:highlight w:val="yellow"/>
+        </w:rPr>
+        <w:t xml:space="preserve"> </w:t>
+      </w:r>
+      <w:r>
+        <w:rPr>
+          <w:highlight w:val="yellow"/>
+        </w:rPr>
+        <w:t>Other components can subscribe to the events and use them to trigger the</w:t>
+      </w:r>
+      <w:r>
+        <w:rPr>
+          <w:highlight w:val="yellow"/>
+        </w:rPr>
+        <w:t xml:space="preserve"> </w:t>
+      </w:r>
+      <w:r>
+        <w:rPr>
+          <w:highlight w:val="yellow"/>
+        </w:rPr>
+        <w:t>execution of business logic.</w:t>
+      </w:r>
+      <w:r>
+        <w:rPr>
           <w:i/>
           <w:iCs/>
-          <w:sz w:val="21"/>
-          <w:szCs w:val="21"/>
-        </w:rPr>
-      </w:pPr>
-      <w:r>
-        <w:rPr>
-          <w:rFonts w:ascii="MinionPro-It" w:eastAsia="MinionPro-It" w:cs="MinionPro-It"/>
+          <w:highlight w:val="yellow"/>
+        </w:rPr>
+        <w:t>(</w:t>
+      </w:r>
+      <w:r>
+        <w:rPr>
           <w:i/>
           <w:iCs/>
-          <w:sz w:val="21"/>
-          <w:szCs w:val="21"/>
-        </w:rPr>
-        <w:t>Value objects</w:t>
-      </w:r>
-    </w:p>
-    <w:p>
-      <w:pPr>
-        <w:autoSpaceDE w:val="0"/>
-        <w:autoSpaceDN w:val="0"/>
-        <w:adjustRightInd w:val="0"/>
-        <w:spacing w:after="0"/>
-        <w:rPr>
-          <w:rFonts w:ascii="MinionPro-Regular" w:eastAsia="MinionPro-Regular" w:cs="MinionPro-Regular"/>
-          <w:sz w:val="21"/>
-          <w:szCs w:val="21"/>
-        </w:rPr>
-      </w:pPr>
-      <w:r>
-        <w:rPr>
-          <w:rFonts w:ascii="MinionPro-Regular" w:eastAsia="MinionPro-Regular" w:cs="MinionPro-Regular"/>
-          <w:sz w:val="21"/>
-          <w:szCs w:val="21"/>
-        </w:rPr>
-        <w:t>Concepts of the business domain that can be identified exclusively by their values</w:t>
-      </w:r>
-    </w:p>
-    <w:p>
-      <w:pPr>
-        <w:autoSpaceDE w:val="0"/>
-        <w:autoSpaceDN w:val="0"/>
-        <w:adjustRightInd w:val="0"/>
-        <w:spacing w:after="0"/>
-        <w:rPr>
-          <w:rFonts w:ascii="MinionPro-Regular" w:eastAsia="MinionPro-Regular" w:cs="MinionPro-Regular"/>
-          <w:sz w:val="21"/>
-          <w:szCs w:val="21"/>
-        </w:rPr>
-      </w:pPr>
-      <w:r>
-        <w:rPr>
-          <w:rFonts w:ascii="MinionPro-Regular" w:eastAsia="MinionPro-Regular" w:cs="MinionPro-Regular"/>
-          <w:sz w:val="21"/>
-          <w:szCs w:val="21"/>
-        </w:rPr>
-        <w:t>and thus do not require an explicit ID field. Since a change in one of the fields</w:t>
-      </w:r>
-    </w:p>
-    <w:p>
-      <w:pPr>
-        <w:autoSpaceDE w:val="0"/>
-        <w:autoSpaceDN w:val="0"/>
-        <w:adjustRightInd w:val="0"/>
-        <w:spacing w:after="0"/>
-        <w:rPr>
-          <w:rFonts w:ascii="MinionPro-Regular" w:eastAsia="MinionPro-Regular" w:cs="MinionPro-Regular"/>
-          <w:sz w:val="21"/>
-          <w:szCs w:val="21"/>
-        </w:rPr>
-      </w:pPr>
-      <w:r>
-        <w:rPr>
-          <w:rFonts w:ascii="MinionPro-Regular" w:eastAsia="MinionPro-Regular" w:cs="MinionPro-Regular"/>
-          <w:sz w:val="21"/>
-          <w:szCs w:val="21"/>
-        </w:rPr>
-        <w:t>semantically creates a new value, value objects are immutable.</w:t>
-      </w:r>
-    </w:p>
-    <w:p>
-      <w:pPr>
-        <w:autoSpaceDE w:val="0"/>
-        <w:autoSpaceDN w:val="0"/>
-        <w:adjustRightInd w:val="0"/>
-        <w:spacing w:after="0"/>
-        <w:rPr>
-          <w:rFonts w:ascii="MinionPro-Regular" w:eastAsia="MinionPro-Regular" w:cs="MinionPro-Regular"/>
-          <w:b/>
-          <w:bCs/>
-          <w:sz w:val="21"/>
-          <w:szCs w:val="21"/>
-        </w:rPr>
-      </w:pPr>
-      <w:r>
-        <w:rPr>
-          <w:rFonts w:ascii="MinionPro-Regular" w:eastAsia="MinionPro-Regular" w:cs="MinionPro-Regular"/>
-          <w:b/>
-          <w:bCs/>
-          <w:sz w:val="21"/>
-          <w:szCs w:val="21"/>
-        </w:rPr>
-        <w:t>Value objects model not only data, but behavior as well: methods manipulating</w:t>
-      </w:r>
-    </w:p>
-    <w:p>
-      <w:pPr>
-        <w:rPr>
-          <w:rFonts w:ascii="MinionPro-Regular" w:eastAsia="MinionPro-Regular" w:cs="MinionPro-Regular"/>
-          <w:b/>
-          <w:bCs/>
-          <w:sz w:val="21"/>
-          <w:szCs w:val="21"/>
-        </w:rPr>
-      </w:pPr>
-      <w:r>
-        <w:rPr>
-          <w:rFonts w:ascii="MinionPro-Regular" w:eastAsia="MinionPro-Regular" w:cs="MinionPro-Regular"/>
-          <w:b/>
-          <w:bCs/>
-          <w:sz w:val="21"/>
-          <w:szCs w:val="21"/>
-        </w:rPr>
-        <w:t>the values and thus initializing new value objects.</w:t>
-      </w:r>
-    </w:p>
-    <w:p>
-      <w:pPr>
-        <w:autoSpaceDE w:val="0"/>
-        <w:autoSpaceDN w:val="0"/>
-        <w:adjustRightInd w:val="0"/>
-        <w:spacing w:after="0"/>
-        <w:rPr>
-          <w:rFonts w:ascii="MinionPro-It" w:eastAsia="MinionPro-It" w:cs="MinionPro-It"/>
-          <w:i/>
-          <w:iCs/>
-          <w:sz w:val="21"/>
-          <w:szCs w:val="21"/>
-        </w:rPr>
-      </w:pPr>
-      <w:r>
-        <w:rPr>
-          <w:rFonts w:ascii="MinionPro-It" w:eastAsia="MinionPro-It" w:cs="MinionPro-It"/>
-          <w:i/>
-          <w:iCs/>
-          <w:sz w:val="21"/>
-          <w:szCs w:val="21"/>
-        </w:rPr>
-        <w:t>Aggregates</w:t>
-      </w:r>
-    </w:p>
-    <w:p>
-      <w:pPr>
-        <w:autoSpaceDE w:val="0"/>
-        <w:autoSpaceDN w:val="0"/>
-        <w:adjustRightInd w:val="0"/>
-        <w:spacing w:after="0"/>
-        <w:rPr>
-          <w:rFonts w:ascii="MinionPro-Regular" w:eastAsia="MinionPro-Regular" w:cs="MinionPro-Regular"/>
-          <w:sz w:val="21"/>
-          <w:szCs w:val="21"/>
-        </w:rPr>
-      </w:pPr>
-      <w:r>
-        <w:rPr>
-          <w:rFonts w:ascii="MinionPro-Regular" w:eastAsia="MinionPro-Regular" w:cs="MinionPro-Regular"/>
-          <w:sz w:val="21"/>
-          <w:szCs w:val="21"/>
-        </w:rPr>
-        <w:t>A hierarchy of entities sharing a transactional boundary. All of the data included</w:t>
-      </w:r>
-    </w:p>
-    <w:p>
-      <w:pPr>
-        <w:autoSpaceDE w:val="0"/>
-        <w:autoSpaceDN w:val="0"/>
-        <w:adjustRightInd w:val="0"/>
-        <w:spacing w:after="0"/>
-        <w:rPr>
-          <w:rFonts w:ascii="MinionPro-Regular" w:eastAsia="MinionPro-Regular" w:cs="MinionPro-Regular"/>
-          <w:sz w:val="21"/>
-          <w:szCs w:val="21"/>
-        </w:rPr>
-      </w:pPr>
-      <w:r>
-        <w:rPr>
-          <w:rFonts w:ascii="MinionPro-Regular" w:eastAsia="MinionPro-Regular" w:cs="MinionPro-Regular"/>
-          <w:sz w:val="21"/>
-          <w:szCs w:val="21"/>
-        </w:rPr>
-        <w:t>in an aggregate</w:t>
-      </w:r>
-      <w:r>
-        <w:rPr>
-          <w:rFonts w:ascii="MinionPro-Regular" w:eastAsia="MinionPro-Regular" w:cs="MinionPro-Regular" w:hint="eastAsia"/>
-          <w:sz w:val="21"/>
-          <w:szCs w:val="21"/>
-        </w:rPr>
+        </w:rPr>
+        <w:t>I add: This option is probably applicable to changes that can be eventually consistent, otherwise if entities in other aggregates must change in case another aggregate’s state changes, it could be a sign of a wrong choice of aggregate boundaries)</w:t>
+      </w:r>
+    </w:p>
+    <w:p>
+      <w:pPr>
+        <w:pStyle w:val="NoSpacing"/>
+      </w:pPr>
+    </w:p>
+    <w:p>
+      <w:pPr>
+        <w:pStyle w:val="NoSpacing"/>
+      </w:pPr>
+      <w:r>
+        <w:t>The domain model</w:t>
+      </w:r>
+      <w:r>
         <w:t>’</w:t>
       </w:r>
       <w:r>
-        <w:rPr>
-          <w:rFonts w:ascii="MinionPro-Regular" w:eastAsia="MinionPro-Regular" w:cs="MinionPro-Regular"/>
-          <w:sz w:val="21"/>
-          <w:szCs w:val="21"/>
-        </w:rPr>
-        <w:t>s boundary has to be strongly consistent to implement its business</w:t>
-      </w:r>
-    </w:p>
-    <w:p>
-      <w:pPr>
-        <w:autoSpaceDE w:val="0"/>
-        <w:autoSpaceDN w:val="0"/>
-        <w:adjustRightInd w:val="0"/>
-        <w:spacing w:after="0"/>
-        <w:rPr>
-          <w:rFonts w:ascii="MinionPro-Regular" w:eastAsia="MinionPro-Regular" w:cs="MinionPro-Regular"/>
-          <w:sz w:val="21"/>
-          <w:szCs w:val="21"/>
-        </w:rPr>
-      </w:pPr>
-      <w:r>
-        <w:rPr>
-          <w:rFonts w:ascii="MinionPro-Regular" w:eastAsia="MinionPro-Regular" w:cs="MinionPro-Regular"/>
-          <w:sz w:val="21"/>
-          <w:szCs w:val="21"/>
-        </w:rPr>
-        <w:t>logic.</w:t>
-      </w:r>
-    </w:p>
-    <w:p>
-      <w:pPr>
-        <w:autoSpaceDE w:val="0"/>
-        <w:autoSpaceDN w:val="0"/>
-        <w:adjustRightInd w:val="0"/>
-        <w:spacing w:after="0"/>
-        <w:rPr>
-          <w:rFonts w:ascii="MinionPro-Regular" w:eastAsia="MinionPro-Regular" w:cs="MinionPro-Regular"/>
-          <w:sz w:val="21"/>
-          <w:szCs w:val="21"/>
-        </w:rPr>
-      </w:pPr>
-      <w:r>
-        <w:rPr>
-          <w:rFonts w:ascii="MinionPro-Regular" w:eastAsia="MinionPro-Regular" w:cs="MinionPro-Regular"/>
-          <w:sz w:val="21"/>
-          <w:szCs w:val="21"/>
-        </w:rPr>
-        <w:t>The state of the aggregate, and its internal objects, can only be modified through</w:t>
-      </w:r>
-    </w:p>
-    <w:p>
-      <w:pPr>
-        <w:autoSpaceDE w:val="0"/>
-        <w:autoSpaceDN w:val="0"/>
-        <w:adjustRightInd w:val="0"/>
-        <w:spacing w:after="0"/>
-        <w:rPr>
-          <w:rFonts w:ascii="MinionPro-Regular" w:eastAsia="MinionPro-Regular" w:cs="MinionPro-Regular"/>
-          <w:sz w:val="21"/>
-          <w:szCs w:val="21"/>
-        </w:rPr>
-      </w:pPr>
-      <w:r>
-        <w:rPr>
-          <w:rFonts w:ascii="MinionPro-Regular" w:eastAsia="MinionPro-Regular" w:cs="MinionPro-Regular"/>
-          <w:sz w:val="21"/>
-          <w:szCs w:val="21"/>
-        </w:rPr>
-        <w:t>its public interface, by executing the aggregate</w:t>
-      </w:r>
-      <w:r>
-        <w:rPr>
-          <w:rFonts w:ascii="MinionPro-Regular" w:eastAsia="MinionPro-Regular" w:cs="MinionPro-Regular" w:hint="eastAsia"/>
-          <w:sz w:val="21"/>
-          <w:szCs w:val="21"/>
+        <w:t>s building blocks tackle the complexity of the business logic by</w:t>
+      </w:r>
+    </w:p>
+    <w:p>
+      <w:pPr>
+        <w:pStyle w:val="NoSpacing"/>
+        <w:rPr>
+          <w:b/>
+          <w:bCs/>
+        </w:rPr>
+      </w:pPr>
+      <w:r>
+        <w:t xml:space="preserve">encapsulating it in the boundaries of value objects and aggregates. </w:t>
+      </w:r>
+      <w:r>
+        <w:rPr>
+          <w:b/>
+          <w:bCs/>
+        </w:rPr>
+        <w:t>The inability to</w:t>
+      </w:r>
+    </w:p>
+    <w:p>
+      <w:pPr>
+        <w:pStyle w:val="NoSpacing"/>
+        <w:rPr>
+          <w:b/>
+          <w:bCs/>
+          <w:highlight w:val="yellow"/>
+        </w:rPr>
+      </w:pPr>
+      <w:r>
+        <w:rPr>
+          <w:b/>
+          <w:bCs/>
+        </w:rPr>
+        <w:t>modify the objects</w:t>
+      </w:r>
+      <w:r>
+        <w:rPr>
+          <w:b/>
+          <w:bCs/>
         </w:rPr>
         <w:t>’</w:t>
       </w:r>
       <w:r>
         <w:rPr>
-          <w:rFonts w:ascii="MinionPro-Regular" w:eastAsia="MinionPro-Regular" w:cs="MinionPro-Regular"/>
-          <w:sz w:val="21"/>
-          <w:szCs w:val="21"/>
-        </w:rPr>
-        <w:t>s commands. The data fields are</w:t>
-      </w:r>
-    </w:p>
-    <w:p>
-      <w:pPr>
-        <w:autoSpaceDE w:val="0"/>
-        <w:autoSpaceDN w:val="0"/>
-        <w:adjustRightInd w:val="0"/>
-        <w:spacing w:after="0"/>
-        <w:rPr>
-          <w:rFonts w:ascii="MinionPro-Regular" w:eastAsia="MinionPro-Regular" w:cs="MinionPro-Regular"/>
-          <w:sz w:val="21"/>
-          <w:szCs w:val="21"/>
-        </w:rPr>
-      </w:pPr>
-      <w:r>
-        <w:rPr>
-          <w:rFonts w:ascii="MinionPro-Regular" w:eastAsia="MinionPro-Regular" w:cs="MinionPro-Regular"/>
-          <w:sz w:val="21"/>
-          <w:szCs w:val="21"/>
-        </w:rPr>
-        <w:t>read-only for external components for the sake of ensuring that all the business</w:t>
-      </w:r>
-    </w:p>
-    <w:p>
-      <w:pPr>
-        <w:autoSpaceDE w:val="0"/>
-        <w:autoSpaceDN w:val="0"/>
-        <w:adjustRightInd w:val="0"/>
-        <w:spacing w:after="0"/>
-        <w:rPr>
-          <w:rFonts w:ascii="MinionPro-Regular" w:eastAsia="MinionPro-Regular" w:cs="MinionPro-Regular"/>
-          <w:sz w:val="21"/>
-          <w:szCs w:val="21"/>
-        </w:rPr>
-      </w:pPr>
-      <w:r>
-        <w:rPr>
-          <w:rFonts w:ascii="MinionPro-Regular" w:eastAsia="MinionPro-Regular" w:cs="MinionPro-Regular"/>
-          <w:sz w:val="21"/>
-          <w:szCs w:val="21"/>
-        </w:rPr>
-        <w:t>logic related to the aggregate resides in its boundaries.</w:t>
-      </w:r>
-    </w:p>
-    <w:p>
-      <w:pPr>
-        <w:autoSpaceDE w:val="0"/>
-        <w:autoSpaceDN w:val="0"/>
-        <w:adjustRightInd w:val="0"/>
-        <w:spacing w:after="0"/>
-        <w:rPr>
-          <w:rFonts w:ascii="MinionPro-Regular" w:eastAsia="MinionPro-Regular" w:cs="MinionPro-Regular"/>
-          <w:sz w:val="21"/>
-          <w:szCs w:val="21"/>
-        </w:rPr>
-      </w:pPr>
-      <w:r>
-        <w:rPr>
-          <w:rFonts w:ascii="MinionPro-Regular" w:eastAsia="MinionPro-Regular" w:cs="MinionPro-Regular"/>
-          <w:sz w:val="21"/>
-          <w:szCs w:val="21"/>
-        </w:rPr>
-        <w:t>The aggregate acts as a transactional boundary. All of its data, including all of its</w:t>
-      </w:r>
-    </w:p>
-    <w:p>
-      <w:pPr>
-        <w:autoSpaceDE w:val="0"/>
-        <w:autoSpaceDN w:val="0"/>
-        <w:adjustRightInd w:val="0"/>
-        <w:spacing w:after="0"/>
-        <w:rPr>
-          <w:rFonts w:ascii="MinionPro-Regular" w:eastAsia="MinionPro-Regular" w:cs="MinionPro-Regular"/>
-          <w:sz w:val="21"/>
-          <w:szCs w:val="21"/>
-        </w:rPr>
-      </w:pPr>
-      <w:r>
-        <w:rPr>
-          <w:rFonts w:ascii="MinionPro-Regular" w:eastAsia="MinionPro-Regular" w:cs="MinionPro-Regular"/>
-          <w:sz w:val="21"/>
-          <w:szCs w:val="21"/>
-        </w:rPr>
-        <w:t>internal objects, has to be committed to the database as one atomic transaction.</w:t>
-      </w:r>
-    </w:p>
-    <w:p>
-      <w:pPr>
-        <w:autoSpaceDE w:val="0"/>
-        <w:autoSpaceDN w:val="0"/>
-        <w:adjustRightInd w:val="0"/>
-        <w:spacing w:after="0"/>
-        <w:rPr>
-          <w:rFonts w:ascii="MinionPro-Regular" w:eastAsia="MinionPro-Regular" w:cs="MinionPro-Regular"/>
-          <w:sz w:val="21"/>
-          <w:szCs w:val="21"/>
-        </w:rPr>
-      </w:pPr>
-      <w:r>
-        <w:rPr>
-          <w:rFonts w:ascii="MinionPro-Regular" w:eastAsia="MinionPro-Regular" w:cs="MinionPro-Regular"/>
-          <w:sz w:val="21"/>
-          <w:szCs w:val="21"/>
-        </w:rPr>
-        <w:t>An aggregate can communicate with external entities by publishing domain</w:t>
-      </w:r>
-    </w:p>
-    <w:p>
-      <w:pPr>
-        <w:autoSpaceDE w:val="0"/>
-        <w:autoSpaceDN w:val="0"/>
-        <w:adjustRightInd w:val="0"/>
-        <w:spacing w:after="0"/>
-        <w:rPr>
-          <w:rFonts w:ascii="MinionPro-Regular" w:eastAsia="MinionPro-Regular" w:cs="MinionPro-Regular"/>
-          <w:sz w:val="21"/>
-          <w:szCs w:val="21"/>
-        </w:rPr>
-      </w:pPr>
-      <w:r>
-        <w:rPr>
-          <w:rFonts w:ascii="MinionPro-Regular" w:eastAsia="MinionPro-Regular" w:cs="MinionPro-Regular"/>
-          <w:sz w:val="21"/>
-          <w:szCs w:val="21"/>
-        </w:rPr>
-        <w:t>events</w:t>
-      </w:r>
-      <w:r>
-        <w:rPr>
-          <w:rFonts w:ascii="MinionPro-Regular" w:eastAsia="MinionPro-Regular" w:cs="MinionPro-Regular" w:hint="eastAsia"/>
-          <w:sz w:val="21"/>
-          <w:szCs w:val="21"/>
-        </w:rPr>
-        <w:t>—</w:t>
-      </w:r>
-      <w:r>
-        <w:rPr>
-          <w:rFonts w:ascii="MinionPro-Regular" w:eastAsia="MinionPro-Regular" w:cs="MinionPro-Regular"/>
-          <w:sz w:val="21"/>
-          <w:szCs w:val="21"/>
-        </w:rPr>
-        <w:t>messages describing important business events in the aggregate</w:t>
-      </w:r>
-      <w:r>
-        <w:rPr>
-          <w:rFonts w:ascii="MinionPro-Regular" w:eastAsia="MinionPro-Regular" w:cs="MinionPro-Regular" w:hint="eastAsia"/>
-          <w:sz w:val="21"/>
-          <w:szCs w:val="21"/>
+          <w:b/>
+          <w:bCs/>
+        </w:rPr>
+        <w:t xml:space="preserve"> state externally ensures that </w:t>
+      </w:r>
+      <w:r>
+        <w:rPr>
+          <w:b/>
+          <w:bCs/>
+          <w:highlight w:val="yellow"/>
+        </w:rPr>
+        <w:t>all the relevant business logic is</w:t>
+      </w:r>
+    </w:p>
+    <w:p>
+      <w:pPr>
+        <w:pStyle w:val="NoSpacing"/>
+        <w:rPr>
+          <w:b/>
+          <w:bCs/>
+        </w:rPr>
+      </w:pPr>
+      <w:r>
+        <w:rPr>
+          <w:b/>
+          <w:bCs/>
+          <w:highlight w:val="yellow"/>
+        </w:rPr>
+        <w:t>implemented in the boundaries of aggregates and value objects and won</w:t>
+      </w:r>
+      <w:r>
+        <w:rPr>
+          <w:b/>
+          <w:bCs/>
+          <w:highlight w:val="yellow"/>
         </w:rPr>
         <w:t>’</w:t>
       </w:r>
       <w:r>
         <w:rPr>
-          <w:rFonts w:ascii="MinionPro-Regular" w:eastAsia="MinionPro-Regular" w:cs="MinionPro-Regular"/>
-          <w:sz w:val="21"/>
-          <w:szCs w:val="21"/>
-        </w:rPr>
-        <w:t>s lifecycle.</w:t>
-      </w:r>
-    </w:p>
-    <w:p>
-      <w:pPr>
-        <w:autoSpaceDE w:val="0"/>
-        <w:autoSpaceDN w:val="0"/>
-        <w:adjustRightInd w:val="0"/>
-        <w:spacing w:after="0"/>
-        <w:rPr>
-          <w:rFonts w:ascii="MinionPro-Regular" w:eastAsia="MinionPro-Regular" w:cs="MinionPro-Regular"/>
-          <w:sz w:val="21"/>
-          <w:szCs w:val="21"/>
-        </w:rPr>
-      </w:pPr>
-      <w:r>
-        <w:rPr>
-          <w:rFonts w:ascii="MinionPro-Regular" w:eastAsia="MinionPro-Regular" w:cs="MinionPro-Regular"/>
-          <w:sz w:val="21"/>
-          <w:szCs w:val="21"/>
-        </w:rPr>
-        <w:t>Other components can subscribe to the events and use them to trigger the</w:t>
-      </w:r>
-    </w:p>
-    <w:p>
-      <w:pPr>
-        <w:rPr>
-          <w:rFonts w:ascii="MinionPro-Regular" w:eastAsia="MinionPro-Regular" w:cs="MinionPro-Regular"/>
-          <w:sz w:val="21"/>
-          <w:szCs w:val="21"/>
-        </w:rPr>
-      </w:pPr>
-      <w:r>
-        <w:rPr>
-          <w:rFonts w:ascii="MinionPro-Regular" w:eastAsia="MinionPro-Regular" w:cs="MinionPro-Regular"/>
-          <w:sz w:val="21"/>
-          <w:szCs w:val="21"/>
-        </w:rPr>
-        <w:t>execution of business logic.</w:t>
-      </w:r>
-    </w:p>
-    <w:p>
-      <w:pPr>
-        <w:autoSpaceDE w:val="0"/>
-        <w:autoSpaceDN w:val="0"/>
-        <w:adjustRightInd w:val="0"/>
-        <w:spacing w:after="0"/>
-        <w:rPr>
-          <w:rFonts w:ascii="MinionPro-Regular" w:eastAsia="MinionPro-Regular" w:cs="MinionPro-Regular"/>
-          <w:sz w:val="21"/>
-          <w:szCs w:val="21"/>
-        </w:rPr>
-      </w:pPr>
-      <w:r>
-        <w:rPr>
-          <w:rFonts w:ascii="MinionPro-Regular" w:eastAsia="MinionPro-Regular" w:cs="MinionPro-Regular"/>
-          <w:sz w:val="21"/>
-          <w:szCs w:val="21"/>
-        </w:rPr>
-        <w:t>The domain model</w:t>
-      </w:r>
-      <w:r>
-        <w:rPr>
-          <w:rFonts w:ascii="MinionPro-Regular" w:eastAsia="MinionPro-Regular" w:cs="MinionPro-Regular" w:hint="eastAsia"/>
-          <w:sz w:val="21"/>
-          <w:szCs w:val="21"/>
-        </w:rPr>
-        <w:t>’</w:t>
-      </w:r>
-      <w:r>
-        <w:rPr>
-          <w:rFonts w:ascii="MinionPro-Regular" w:eastAsia="MinionPro-Regular" w:cs="MinionPro-Regular"/>
-          <w:sz w:val="21"/>
-          <w:szCs w:val="21"/>
-        </w:rPr>
-        <w:t>s building blocks tackle the complexity of the business logic by</w:t>
-      </w:r>
-    </w:p>
-    <w:p>
-      <w:pPr>
-        <w:autoSpaceDE w:val="0"/>
-        <w:autoSpaceDN w:val="0"/>
-        <w:adjustRightInd w:val="0"/>
-        <w:spacing w:after="0"/>
-        <w:rPr>
-          <w:rFonts w:ascii="MinionPro-Regular" w:eastAsia="MinionPro-Regular" w:cs="MinionPro-Regular"/>
-          <w:sz w:val="21"/>
-          <w:szCs w:val="21"/>
-        </w:rPr>
-      </w:pPr>
-      <w:r>
-        <w:rPr>
-          <w:rFonts w:ascii="MinionPro-Regular" w:eastAsia="MinionPro-Regular" w:cs="MinionPro-Regular"/>
-          <w:sz w:val="21"/>
-          <w:szCs w:val="21"/>
-        </w:rPr>
-        <w:t>encapsulating it in the boundaries of value objects and aggregates. The inability to</w:t>
-      </w:r>
-    </w:p>
-    <w:p>
-      <w:pPr>
-        <w:autoSpaceDE w:val="0"/>
-        <w:autoSpaceDN w:val="0"/>
-        <w:adjustRightInd w:val="0"/>
-        <w:spacing w:after="0"/>
-        <w:rPr>
-          <w:rFonts w:ascii="MinionPro-Regular" w:eastAsia="MinionPro-Regular" w:cs="MinionPro-Regular"/>
-          <w:sz w:val="21"/>
-          <w:szCs w:val="21"/>
-        </w:rPr>
-      </w:pPr>
-      <w:r>
-        <w:rPr>
-          <w:rFonts w:ascii="MinionPro-Regular" w:eastAsia="MinionPro-Regular" w:cs="MinionPro-Regular"/>
-          <w:sz w:val="21"/>
-          <w:szCs w:val="21"/>
-        </w:rPr>
-        <w:t>modify the objects</w:t>
-      </w:r>
-      <w:r>
-        <w:rPr>
-          <w:rFonts w:ascii="MinionPro-Regular" w:eastAsia="MinionPro-Regular" w:cs="MinionPro-Regular" w:hint="eastAsia"/>
-          <w:sz w:val="21"/>
-          <w:szCs w:val="21"/>
-        </w:rPr>
-        <w:t>’</w:t>
-      </w:r>
-      <w:r>
-        <w:rPr>
-          <w:rFonts w:ascii="MinionPro-Regular" w:eastAsia="MinionPro-Regular" w:cs="MinionPro-Regular"/>
-          <w:sz w:val="21"/>
-          <w:szCs w:val="21"/>
-        </w:rPr>
-        <w:t xml:space="preserve"> state externally ensures that all the relevant business logic is</w:t>
-      </w:r>
-    </w:p>
-    <w:p>
-      <w:pPr>
-        <w:autoSpaceDE w:val="0"/>
-        <w:autoSpaceDN w:val="0"/>
-        <w:adjustRightInd w:val="0"/>
-        <w:spacing w:after="0"/>
-        <w:rPr>
-          <w:rFonts w:ascii="MinionPro-Regular" w:eastAsia="MinionPro-Regular" w:cs="MinionPro-Regular"/>
-          <w:sz w:val="21"/>
-          <w:szCs w:val="21"/>
-        </w:rPr>
-      </w:pPr>
-      <w:r>
-        <w:rPr>
-          <w:rFonts w:ascii="MinionPro-Regular" w:eastAsia="MinionPro-Regular" w:cs="MinionPro-Regular"/>
-          <w:sz w:val="21"/>
-          <w:szCs w:val="21"/>
-        </w:rPr>
-        <w:t>implemented in the boundaries of aggregates and value objects and won</w:t>
-      </w:r>
-      <w:r>
-        <w:rPr>
-          <w:rFonts w:ascii="MinionPro-Regular" w:eastAsia="MinionPro-Regular" w:cs="MinionPro-Regular" w:hint="eastAsia"/>
-          <w:sz w:val="21"/>
-          <w:szCs w:val="21"/>
-        </w:rPr>
-        <w:t>’</w:t>
-      </w:r>
-      <w:r>
-        <w:rPr>
-          <w:rFonts w:ascii="MinionPro-Regular" w:eastAsia="MinionPro-Regular" w:cs="MinionPro-Regular"/>
-          <w:sz w:val="21"/>
-          <w:szCs w:val="21"/>
+          <w:b/>
+          <w:bCs/>
+          <w:highlight w:val="yellow"/>
         </w:rPr>
         <w:t>t be duplicated</w:t>
       </w:r>
-    </w:p>
-    <w:p>
-      <w:pPr>
-        <w:autoSpaceDE w:val="0"/>
-        <w:autoSpaceDN w:val="0"/>
-        <w:adjustRightInd w:val="0"/>
-        <w:spacing w:after="0"/>
-        <w:rPr>
-          <w:rFonts w:ascii="MinionPro-Regular" w:eastAsia="MinionPro-Regular" w:cs="MinionPro-Regular"/>
-          <w:sz w:val="21"/>
-          <w:szCs w:val="21"/>
-        </w:rPr>
-      </w:pPr>
-      <w:r>
-        <w:rPr>
-          <w:rFonts w:ascii="MinionPro-Regular" w:eastAsia="MinionPro-Regular" w:cs="MinionPro-Regular"/>
-          <w:sz w:val="21"/>
-          <w:szCs w:val="21"/>
+      <w:r>
+        <w:rPr>
+          <w:b/>
+          <w:bCs/>
+          <w:highlight w:val="yellow"/>
+        </w:rPr>
+        <w:t xml:space="preserve"> </w:t>
+      </w:r>
+      <w:r>
+        <w:rPr>
+          <w:b/>
+          <w:bCs/>
+          <w:highlight w:val="yellow"/>
         </w:rPr>
         <w:t>in the application layer.</w:t>
       </w:r>
     </w:p>
     <w:p>
       <w:pPr>
-        <w:autoSpaceDE w:val="0"/>
-        <w:autoSpaceDN w:val="0"/>
-        <w:adjustRightInd w:val="0"/>
-        <w:spacing w:after="0"/>
-        <w:rPr>
-          <w:rFonts w:ascii="MinionPro-Regular" w:eastAsia="MinionPro-Regular" w:cs="MinionPro-Regular"/>
-          <w:sz w:val="21"/>
-          <w:szCs w:val="21"/>
-        </w:rPr>
-      </w:pPr>
-      <w:r>
-        <w:rPr>
-          <w:rFonts w:ascii="MinionPro-Regular" w:eastAsia="MinionPro-Regular" w:cs="MinionPro-Regular"/>
-          <w:sz w:val="21"/>
-          <w:szCs w:val="21"/>
-        </w:rPr>
-        <w:t>In the next chapter, you will learn the advanced way to implement the domain model</w:t>
-      </w:r>
-    </w:p>
-    <w:p>
-      <w:pPr>
-        <w:rPr>
-          <w:rFonts w:ascii="MinionPro-Regular" w:eastAsia="MinionPro-Regular" w:cs="MinionPro-Regular"/>
-          <w:sz w:val="21"/>
-          <w:szCs w:val="21"/>
-        </w:rPr>
-      </w:pPr>
-      <w:r>
-        <w:rPr>
-          <w:rFonts w:ascii="MinionPro-Regular" w:eastAsia="MinionPro-Regular" w:cs="MinionPro-Regular"/>
-          <w:sz w:val="21"/>
-          <w:szCs w:val="21"/>
-        </w:rPr>
+        <w:pStyle w:val="NoSpacing"/>
+      </w:pPr>
+    </w:p>
+    <w:p>
+      <w:pPr>
+        <w:pStyle w:val="NoSpacing"/>
+      </w:pPr>
+      <w:r>
+        <w:t xml:space="preserve">In the </w:t>
+      </w:r>
+      <w:r>
+        <w:t>e</w:t>
+      </w:r>
+      <w:r>
+        <w:t>vent-</w:t>
+      </w:r>
+      <w:r>
+        <w:t>s</w:t>
+      </w:r>
+      <w:r>
+        <w:t>ourced domain model section</w:t>
+      </w:r>
+      <w:r>
+        <w:t xml:space="preserve">, </w:t>
+      </w:r>
+      <w:r>
+        <w:t>we</w:t>
+      </w:r>
+      <w:r>
+        <w:t xml:space="preserve"> will learn the advanced way to implement the domain model</w:t>
+      </w:r>
+      <w:r>
+        <w:t xml:space="preserve"> </w:t>
+      </w:r>
+      <w:r>
         <w:t>pattern, this time making the dimension of time an inherent part of the model.</w:t>
       </w:r>
     </w:p>
-    <w:p/>
-    <w:p/>
-    <w:p>
-      <w:pPr>
-        <w:rPr>
-          <w:b/>
-          <w:bCs/>
+    <w:p>
+      <w:pPr>
+        <w:pStyle w:val="NoSpacing"/>
+      </w:pPr>
+    </w:p>
+    <w:p>
+      <w:pPr>
+        <w:pStyle w:val="NoSpacing"/>
+        <w:rPr>
+          <w:color w:val="FF0000"/>
+        </w:rPr>
+      </w:pPr>
+      <w:r>
+        <w:rPr>
+          <w:color w:val="FF0000"/>
+        </w:rPr>
+        <w:t>question number 3 is a bit unclear, wasn’t the goal to have one aggregate change in one transaction? Why is the number of instances of that aggregate in the transaction important?</w:t>
+      </w:r>
+    </w:p>
+    <w:p>
+      <w:pPr>
+        <w:pStyle w:val="NoSpacing"/>
+        <w:rPr>
+          <w:color w:val="FF0000"/>
           <w:rtl/>
         </w:rPr>
       </w:pPr>
       <w:r>
-        <w:t>So in a nutshell, the aggregate is 1)</w:t>
-      </w:r>
-      <w:r>
-        <w:t xml:space="preserve"> </w:t>
-      </w:r>
-      <w:r>
-        <w:rPr>
-          <w:b/>
-          <w:bCs/>
-        </w:rPr>
-        <w:t xml:space="preserve">the </w:t>
-      </w:r>
-      <w:r>
-        <w:rPr>
-          <w:b/>
-          <w:bCs/>
-        </w:rPr>
-        <w:t>consistency enforcement boundary</w:t>
-      </w:r>
-      <w:r>
-        <w:t xml:space="preserve"> and 2)</w:t>
-      </w:r>
-      <w:r>
-        <w:t xml:space="preserve"> </w:t>
-      </w:r>
-      <w:r>
-        <w:rPr>
-          <w:b/>
-          <w:bCs/>
-        </w:rPr>
-        <w:t>the</w:t>
-      </w:r>
-      <w:r>
-        <w:rPr>
-          <w:b/>
-          <w:bCs/>
-        </w:rPr>
-        <w:t xml:space="preserve"> transaction boundary</w:t>
+        <w:rPr>
+          <w:color w:val="FF0000"/>
+        </w:rPr>
+        <w:t>What if I want to transfer money from one account to another?(two inst</w:t>
+      </w:r>
+      <w:r>
+        <w:rPr>
+          <w:color w:val="FF0000"/>
+        </w:rPr>
+        <w:t>a</w:t>
+      </w:r>
+      <w:r>
+        <w:rPr>
+          <w:color w:val="FF0000"/>
+        </w:rPr>
+        <w:t>nces)</w:t>
       </w:r>
     </w:p>
     <w:sectPr>
@@ -29371,6 +29153,7 @@
   <w:style w:type="character" w:default="1" w:styleId="DefaultParagraphFont">
     <w:name w:val="Default Paragraph Font"/>
     <w:uiPriority w:val="1"/>
+    <w:semiHidden/>
     <w:unhideWhenUsed/>
   </w:style>
   <w:style w:type="table" w:default="1" w:styleId="TableNormal">

</xml_diff>